<commit_message>
Implemented option to edit password.
</commit_message>
<xml_diff>
--- a/Dream Checklist.docx
+++ b/Dream Checklist.docx
@@ -178,6 +178,18 @@
         </w:numPr>
       </w:pPr>
       <w:r>
+        <w:t>Users can now edit email, screen name and password X</w:t>
+      </w:r>
+    </w:p>
+    <w:p>
+      <w:pPr>
+        <w:pStyle w:val="ListParagraph"/>
+        <w:numPr>
+          <w:ilvl w:val="0"/>
+          <w:numId w:val="1"/>
+        </w:numPr>
+      </w:pPr>
+      <w:r>
         <w:t>Passed Tests:</w:t>
       </w:r>
     </w:p>
@@ -298,10 +310,19 @@
         </w:numPr>
       </w:pPr>
       <w:r>
-        <w:t>Users cannot edit now- I think I should have the ability to change email/password</w:t>
-      </w:r>
-      <w:r>
-        <w:t>/screen name</w:t>
+        <w:t>Forgot password on log in</w:t>
+      </w:r>
+    </w:p>
+    <w:p>
+      <w:pPr>
+        <w:pStyle w:val="ListParagraph"/>
+        <w:numPr>
+          <w:ilvl w:val="1"/>
+          <w:numId w:val="1"/>
+        </w:numPr>
+      </w:pPr>
+      <w:r>
+        <w:t>Email sent if user changes email/password</w:t>
       </w:r>
     </w:p>
     <w:p>
@@ -313,7 +334,22 @@
         </w:numPr>
       </w:pPr>
       <w:r>
-        <w:t>Users can only edit themselves</w:t>
+        <w:t>Send confirmation email upon sign up as well</w:t>
+      </w:r>
+    </w:p>
+    <w:p>
+      <w:pPr>
+        <w:pStyle w:val="ListParagraph"/>
+        <w:numPr>
+          <w:ilvl w:val="1"/>
+          <w:numId w:val="1"/>
+        </w:numPr>
+      </w:pPr>
+      <w:r>
+        <w:t>CSS-ify and get a feel of a legit website instead of the crap I have right now</w:t>
+      </w:r>
+      <w:r>
+        <w:t xml:space="preserve"> (view)</w:t>
       </w:r>
     </w:p>
     <w:p>
@@ -325,201 +361,204 @@
         </w:numPr>
       </w:pPr>
       <w:r>
-        <w:t>Screenname != user</w:t>
+        <w:t>Think of design in general</w:t>
+      </w:r>
+    </w:p>
+    <w:p>
+      <w:pPr>
+        <w:pStyle w:val="ListParagraph"/>
+        <w:numPr>
+          <w:ilvl w:val="2"/>
+          <w:numId w:val="1"/>
+        </w:numPr>
+      </w:pPr>
+      <w:r>
+        <w:t>Update view when a user creates a following relationship</w:t>
+      </w:r>
+    </w:p>
+    <w:p>
+      <w:pPr>
+        <w:pStyle w:val="ListParagraph"/>
+        <w:numPr>
+          <w:ilvl w:val="3"/>
+          <w:numId w:val="1"/>
+        </w:numPr>
+      </w:pPr>
+      <w:r>
+        <w:t>Prevent the mistake of users trying to refollow because the link/button is not properly updated</w:t>
+      </w:r>
+    </w:p>
+    <w:p>
+      <w:pPr>
+        <w:pStyle w:val="ListParagraph"/>
+        <w:numPr>
+          <w:ilvl w:val="2"/>
+          <w:numId w:val="1"/>
+        </w:numPr>
+      </w:pPr>
+      <w:r>
+        <w:t>Users need:</w:t>
+      </w:r>
+    </w:p>
+    <w:p>
+      <w:pPr>
+        <w:pStyle w:val="ListParagraph"/>
+        <w:numPr>
+          <w:ilvl w:val="3"/>
+          <w:numId w:val="1"/>
+        </w:numPr>
+      </w:pPr>
+      <w:r>
+        <w:t>Avatars</w:t>
+      </w:r>
+    </w:p>
+    <w:p>
+      <w:pPr>
+        <w:pStyle w:val="ListParagraph"/>
+        <w:numPr>
+          <w:ilvl w:val="3"/>
+          <w:numId w:val="1"/>
+        </w:numPr>
+      </w:pPr>
+      <w:r>
+        <w:t>The ability to have a name outside of username and email to display (opt</w:t>
+      </w:r>
+      <w:r>
+        <w:t>ional name creation at signup &amp; can change any time)</w:t>
+      </w:r>
+    </w:p>
+    <w:p>
+      <w:pPr>
+        <w:pStyle w:val="ListParagraph"/>
+        <w:numPr>
+          <w:ilvl w:val="1"/>
+          <w:numId w:val="1"/>
+        </w:numPr>
+      </w:pPr>
+      <w:r>
+        <w:t xml:space="preserve">Try to break </w:t>
+      </w:r>
+      <w:r>
+        <w:t>everything users can do, use the list of current possible actions and re-verify that all works as it should</w:t>
+      </w:r>
+    </w:p>
+    <w:p>
+      <w:pPr>
+        <w:pStyle w:val="ListParagraph"/>
+        <w:numPr>
+          <w:ilvl w:val="2"/>
+          <w:numId w:val="1"/>
+        </w:numPr>
+      </w:pPr>
+      <w:r>
+        <w:t>Verify no missing features by comparing actions on an actual web application, like Twitter</w:t>
       </w:r>
       <w:bookmarkStart w:id="0" w:name="_GoBack"/>
       <w:bookmarkEnd w:id="0"/>
+    </w:p>
+    <w:p>
+      <w:pPr>
+        <w:pStyle w:val="ListParagraph"/>
+        <w:ind w:left="1440"/>
+      </w:pPr>
+    </w:p>
+    <w:p>
+      <w:pPr>
+        <w:pStyle w:val="ListParagraph"/>
+        <w:ind w:left="1440"/>
+      </w:pPr>
+    </w:p>
+    <w:p>
+      <w:pPr>
+        <w:pStyle w:val="ListParagraph"/>
+        <w:ind w:left="1440"/>
+      </w:pPr>
+    </w:p>
+    <w:p>
+      <w:pPr>
+        <w:pStyle w:val="ListParagraph"/>
+        <w:ind w:left="2880"/>
+      </w:pPr>
+    </w:p>
+    <w:p>
+      <w:pPr>
+        <w:pStyle w:val="ListParagraph"/>
+        <w:numPr>
+          <w:ilvl w:val="0"/>
+          <w:numId w:val="1"/>
+        </w:numPr>
+      </w:pPr>
+      <w:r>
+        <w:t>Things to keep in mind:</w:t>
+      </w:r>
+    </w:p>
+    <w:p>
+      <w:pPr>
+        <w:pStyle w:val="ListParagraph"/>
+        <w:numPr>
+          <w:ilvl w:val="1"/>
+          <w:numId w:val="1"/>
+        </w:numPr>
+      </w:pPr>
+      <w:r>
+        <w:t>Users that aren’t logged in can’t do certain things (like post &amp; comment)</w:t>
+      </w:r>
+    </w:p>
+    <w:p>
+      <w:pPr>
+        <w:pStyle w:val="ListParagraph"/>
+        <w:numPr>
+          <w:ilvl w:val="1"/>
+          <w:numId w:val="1"/>
+        </w:numPr>
+      </w:pPr>
+      <w:r>
+        <w:t>Cookies</w:t>
+      </w:r>
+    </w:p>
+    <w:p>
+      <w:pPr>
+        <w:pStyle w:val="ListParagraph"/>
+        <w:numPr>
+          <w:ilvl w:val="1"/>
+          <w:numId w:val="1"/>
+        </w:numPr>
+      </w:pPr>
+      <w:r>
+        <w:t>Algorithms for ‘hotness’</w:t>
+      </w:r>
+    </w:p>
+    <w:p>
+      <w:pPr>
+        <w:pStyle w:val="ListParagraph"/>
+        <w:numPr>
+          <w:ilvl w:val="1"/>
+          <w:numId w:val="1"/>
+        </w:numPr>
+      </w:pPr>
+      <w:r>
+        <w:t>Filter feed by who you follow</w:t>
+      </w:r>
+    </w:p>
+    <w:p>
+      <w:pPr>
+        <w:pStyle w:val="ListParagraph"/>
+        <w:numPr>
+          <w:ilvl w:val="1"/>
+          <w:numId w:val="1"/>
+        </w:numPr>
+      </w:pPr>
+      <w:r>
+        <w:t xml:space="preserve">Send email when user tries to change </w:t>
+      </w:r>
+      <w:r>
+        <w:t>e</w:t>
+      </w:r>
+      <w:r>
+        <w:t>mail, password, screenname/user</w:t>
+      </w:r>
       <w:r>
         <w:t>name</w:t>
-      </w:r>
-    </w:p>
-    <w:p>
-      <w:pPr>
-        <w:pStyle w:val="ListParagraph"/>
-        <w:numPr>
-          <w:ilvl w:val="1"/>
-          <w:numId w:val="1"/>
-        </w:numPr>
-      </w:pPr>
-      <w:r>
-        <w:t>CSS-ify and get a feel of a legit website instead of the crap I have right now</w:t>
-      </w:r>
-      <w:r>
-        <w:t xml:space="preserve"> (view)</w:t>
-      </w:r>
-    </w:p>
-    <w:p>
-      <w:pPr>
-        <w:pStyle w:val="ListParagraph"/>
-        <w:numPr>
-          <w:ilvl w:val="2"/>
-          <w:numId w:val="1"/>
-        </w:numPr>
-      </w:pPr>
-      <w:r>
-        <w:t>Think of design in general</w:t>
-      </w:r>
-    </w:p>
-    <w:p>
-      <w:pPr>
-        <w:pStyle w:val="ListParagraph"/>
-        <w:numPr>
-          <w:ilvl w:val="2"/>
-          <w:numId w:val="1"/>
-        </w:numPr>
-      </w:pPr>
-      <w:r>
-        <w:t>Update view when a user creates a following relationship</w:t>
-      </w:r>
-    </w:p>
-    <w:p>
-      <w:pPr>
-        <w:pStyle w:val="ListParagraph"/>
-        <w:numPr>
-          <w:ilvl w:val="3"/>
-          <w:numId w:val="1"/>
-        </w:numPr>
-      </w:pPr>
-      <w:r>
-        <w:t>Prevent the mistake of users trying to refollow because the link/button is not properly updated</w:t>
-      </w:r>
-    </w:p>
-    <w:p>
-      <w:pPr>
-        <w:pStyle w:val="ListParagraph"/>
-        <w:numPr>
-          <w:ilvl w:val="2"/>
-          <w:numId w:val="1"/>
-        </w:numPr>
-      </w:pPr>
-      <w:r>
-        <w:t>Users need:</w:t>
-      </w:r>
-    </w:p>
-    <w:p>
-      <w:pPr>
-        <w:pStyle w:val="ListParagraph"/>
-        <w:numPr>
-          <w:ilvl w:val="3"/>
-          <w:numId w:val="1"/>
-        </w:numPr>
-      </w:pPr>
-      <w:r>
-        <w:t>Avatars</w:t>
-      </w:r>
-    </w:p>
-    <w:p>
-      <w:pPr>
-        <w:pStyle w:val="ListParagraph"/>
-        <w:numPr>
-          <w:ilvl w:val="3"/>
-          <w:numId w:val="1"/>
-        </w:numPr>
-      </w:pPr>
-      <w:r>
-        <w:t>The ability to have a name outside of username and email to display (opt</w:t>
-      </w:r>
-      <w:r>
-        <w:t>ional name creation at signup &amp; can change any time)</w:t>
-      </w:r>
-    </w:p>
-    <w:p>
-      <w:pPr>
-        <w:pStyle w:val="ListParagraph"/>
-        <w:numPr>
-          <w:ilvl w:val="1"/>
-          <w:numId w:val="1"/>
-        </w:numPr>
-      </w:pPr>
-      <w:r>
-        <w:t>Try to break login/sign-up system by typing in valid and invalid things (including duplicates and incorrect format)</w:t>
-      </w:r>
-      <w:r>
-        <w:t xml:space="preserve"> (implementation)</w:t>
-      </w:r>
-    </w:p>
-    <w:p>
-      <w:pPr>
-        <w:pStyle w:val="ListParagraph"/>
-        <w:ind w:left="1440"/>
-      </w:pPr>
-    </w:p>
-    <w:p>
-      <w:pPr>
-        <w:pStyle w:val="ListParagraph"/>
-        <w:ind w:left="1440"/>
-      </w:pPr>
-    </w:p>
-    <w:p>
-      <w:pPr>
-        <w:pStyle w:val="ListParagraph"/>
-        <w:ind w:left="1440"/>
-      </w:pPr>
-    </w:p>
-    <w:p>
-      <w:pPr>
-        <w:pStyle w:val="ListParagraph"/>
-        <w:ind w:left="2880"/>
-      </w:pPr>
-    </w:p>
-    <w:p>
-      <w:pPr>
-        <w:pStyle w:val="ListParagraph"/>
-        <w:numPr>
-          <w:ilvl w:val="0"/>
-          <w:numId w:val="1"/>
-        </w:numPr>
-      </w:pPr>
-      <w:r>
-        <w:t>Things to keep in mind:</w:t>
-      </w:r>
-    </w:p>
-    <w:p>
-      <w:pPr>
-        <w:pStyle w:val="ListParagraph"/>
-        <w:numPr>
-          <w:ilvl w:val="1"/>
-          <w:numId w:val="1"/>
-        </w:numPr>
-      </w:pPr>
-      <w:r>
-        <w:t>Users that aren’t logged in can’t do certain things (like post &amp; comment)</w:t>
-      </w:r>
-    </w:p>
-    <w:p>
-      <w:pPr>
-        <w:pStyle w:val="ListParagraph"/>
-        <w:numPr>
-          <w:ilvl w:val="1"/>
-          <w:numId w:val="1"/>
-        </w:numPr>
-      </w:pPr>
-      <w:r>
-        <w:t>Cookies</w:t>
-      </w:r>
-    </w:p>
-    <w:p>
-      <w:pPr>
-        <w:pStyle w:val="ListParagraph"/>
-        <w:numPr>
-          <w:ilvl w:val="1"/>
-          <w:numId w:val="1"/>
-        </w:numPr>
-      </w:pPr>
-      <w:r>
-        <w:t>Algorithms for ‘hotness’</w:t>
-      </w:r>
-    </w:p>
-    <w:p>
-      <w:pPr>
-        <w:pStyle w:val="ListParagraph"/>
-        <w:numPr>
-          <w:ilvl w:val="1"/>
-          <w:numId w:val="1"/>
-        </w:numPr>
-      </w:pPr>
-      <w:r>
-        <w:t>Filter feed by who you follow</w:t>
       </w:r>
     </w:p>
     <w:p/>

</xml_diff>

<commit_message>
Partial implementation of reporting.
</commit_message>
<xml_diff>
--- a/Dream Checklist.docx
+++ b/Dream Checklist.docx
@@ -263,6 +263,44 @@
       <w:pPr>
         <w:pStyle w:val="ListParagraph"/>
         <w:numPr>
+          <w:ilvl w:val="2"/>
+          <w:numId w:val="1"/>
+        </w:numPr>
+      </w:pPr>
+      <w:r>
+        <w:t>Getting there, may need to work on associations because I think they are incomplete/not correct and to add uniqueness to reporting of users</w:t>
+      </w:r>
+    </w:p>
+    <w:p>
+      <w:pPr>
+        <w:pStyle w:val="ListParagraph"/>
+        <w:numPr>
+          <w:ilvl w:val="2"/>
+          <w:numId w:val="1"/>
+        </w:numPr>
+      </w:pPr>
+      <w:r>
+        <w:t>I am not sure if it is correct but I need to add uniqueness feature and add an index that ‘pairs’ the reporting and reported users</w:t>
+      </w:r>
+    </w:p>
+    <w:p>
+      <w:pPr>
+        <w:pStyle w:val="ListParagraph"/>
+        <w:numPr>
+          <w:ilvl w:val="2"/>
+          <w:numId w:val="1"/>
+        </w:numPr>
+      </w:pPr>
+      <w:r>
+        <w:t>Also I need to go back and add a type to report as well</w:t>
+      </w:r>
+      <w:bookmarkStart w:id="0" w:name="_GoBack"/>
+      <w:bookmarkEnd w:id="0"/>
+    </w:p>
+    <w:p>
+      <w:pPr>
+        <w:pStyle w:val="ListParagraph"/>
+        <w:numPr>
           <w:ilvl w:val="1"/>
           <w:numId w:val="1"/>
         </w:numPr>
@@ -433,18 +471,7 @@
         <w:ind w:left="3600"/>
       </w:pPr>
     </w:p>
-    <w:p>
-      <w:pPr>
-        <w:pStyle w:val="ListParagraph"/>
-        <w:ind w:left="3600"/>
-      </w:pPr>
-    </w:p>
-    <w:p>
-      <w:pPr>
-        <w:pStyle w:val="ListParagraph"/>
-        <w:ind w:left="3600"/>
-      </w:pPr>
-    </w:p>
+    <w:p/>
     <w:p>
       <w:pPr>
         <w:pStyle w:val="ListParagraph"/>
@@ -466,7 +493,6 @@
         <w:rPr>
           <w:b/>
         </w:rPr>
-        <w:lastRenderedPageBreak/>
         <w:t>What can a user do</w:t>
       </w:r>
       <w:r>
@@ -778,8 +804,6 @@
       <w:r>
         <w:t>You can report posts as well as users</w:t>
       </w:r>
-      <w:bookmarkStart w:id="0" w:name="_GoBack"/>
-      <w:bookmarkEnd w:id="0"/>
     </w:p>
     <w:p/>
     <w:p>
@@ -1338,6 +1362,7 @@
         </w:rPr>
       </w:pPr>
       <w:r>
+        <w:lastRenderedPageBreak/>
         <w:t>No mentions or posts or messages</w:t>
       </w:r>
     </w:p>
@@ -1401,7 +1426,6 @@
         </w:rPr>
       </w:pPr>
       <w:r>
-        <w:lastRenderedPageBreak/>
         <w:t>No page change, all JS</w:t>
       </w:r>
     </w:p>

</xml_diff>

<commit_message>
Added more options for reports and have implemented a method that redirects certain actions to the sign-in screen.
</commit_message>
<xml_diff>
--- a/Dream Checklist.docx
+++ b/Dream Checklist.docx
@@ -105,6 +105,9 @@
       <w:r>
         <w:t xml:space="preserve">k to see who each user follows </w:t>
       </w:r>
+      <w:r>
+        <w:t>and blocks</w:t>
+      </w:r>
     </w:p>
     <w:p>
       <w:pPr>
@@ -118,7 +121,13 @@
         <w:t xml:space="preserve">Added unfollow </w:t>
       </w:r>
       <w:r>
-        <w:t>and allowed it to change if a user follows that other one</w:t>
+        <w:t xml:space="preserve">and allowed it to change if a user follows </w:t>
+      </w:r>
+      <w:r>
+        <w:t>an</w:t>
+      </w:r>
+      <w:r>
+        <w:t>other one</w:t>
       </w:r>
       <w:r>
         <w:t xml:space="preserve"> </w:t>
@@ -227,6 +236,21 @@
       <w:pPr>
         <w:pStyle w:val="ListParagraph"/>
         <w:numPr>
+          <w:ilvl w:val="1"/>
+          <w:numId w:val="1"/>
+        </w:numPr>
+      </w:pPr>
+      <w:r>
+        <w:t>Users can now report other users only once (may change that)</w:t>
+      </w:r>
+      <w:r>
+        <w:t xml:space="preserve"> with multiple valid choices to choose from</w:t>
+      </w:r>
+    </w:p>
+    <w:p>
+      <w:pPr>
+        <w:pStyle w:val="ListParagraph"/>
+        <w:numPr>
           <w:ilvl w:val="0"/>
           <w:numId w:val="1"/>
         </w:numPr>
@@ -250,13 +274,19 @@
         </w:numPr>
       </w:pPr>
       <w:r>
-        <w:t>Report users</w:t>
-      </w:r>
-      <w:r>
-        <w:t xml:space="preserve"> (1</w:t>
-      </w:r>
-      <w:r>
-        <w:t>)</w:t>
+        <w:t xml:space="preserve">Email </w:t>
+      </w:r>
+      <w:r>
+        <w:t>confirmation</w:t>
+      </w:r>
+      <w:r>
+        <w:t xml:space="preserve"> if</w:t>
+      </w:r>
+      <w:r>
+        <w:t>:</w:t>
+      </w:r>
+      <w:r>
+        <w:t xml:space="preserve"> (2)</w:t>
       </w:r>
     </w:p>
     <w:p>
@@ -268,7 +298,7 @@
         </w:numPr>
       </w:pPr>
       <w:r>
-        <w:t>Getting there, may need to work on associations because I think they are incomplete/not correct and to add uniqueness to reporting of users</w:t>
+        <w:t>User changes email</w:t>
       </w:r>
     </w:p>
     <w:p>
@@ -280,7 +310,13 @@
         </w:numPr>
       </w:pPr>
       <w:r>
-        <w:t>I am not sure if it is correct but I need to add uniqueness feature and add an index that ‘pairs’ the reporting and reported users</w:t>
+        <w:t>P</w:t>
+      </w:r>
+      <w:r>
+        <w:t>assword</w:t>
+      </w:r>
+      <w:r>
+        <w:t xml:space="preserve"> forgotten on log-in</w:t>
       </w:r>
     </w:p>
     <w:p>
@@ -292,7 +328,25 @@
         </w:numPr>
       </w:pPr>
       <w:r>
-        <w:t>Also I need to go back and add a type to report as well</w:t>
+        <w:t>User signup</w:t>
+      </w:r>
+    </w:p>
+    <w:p>
+      <w:pPr>
+        <w:pStyle w:val="ListParagraph"/>
+        <w:numPr>
+          <w:ilvl w:val="1"/>
+          <w:numId w:val="1"/>
+        </w:numPr>
+      </w:pPr>
+      <w:r>
+        <w:t>CSS-ify and get a feel of a legit website instead of the crap I have right now</w:t>
+      </w:r>
+      <w:r>
+        <w:t xml:space="preserve"> (view)</w:t>
+      </w:r>
+      <w:r>
+        <w:t xml:space="preserve"> (3)</w:t>
       </w:r>
       <w:bookmarkStart w:id="0" w:name="_GoBack"/>
       <w:bookmarkEnd w:id="0"/>
@@ -306,22 +360,13 @@
         </w:numPr>
       </w:pPr>
       <w:r>
-        <w:t xml:space="preserve">Email </w:t>
-      </w:r>
-      <w:r>
-        <w:t>confirmation</w:t>
-      </w:r>
-      <w:r>
-        <w:t xml:space="preserve"> if</w:t>
-      </w:r>
-      <w:r>
-        <w:t>:</w:t>
-      </w:r>
-      <w:r>
-        <w:t xml:space="preserve"> (3</w:t>
-      </w:r>
-      <w:r>
-        <w:t>)</w:t>
+        <w:t xml:space="preserve">Try to break </w:t>
+      </w:r>
+      <w:r>
+        <w:t>everything users can do, use the list of current possible actions and re-verify that all works as it should</w:t>
+      </w:r>
+      <w:r>
+        <w:t xml:space="preserve"> (1)</w:t>
       </w:r>
     </w:p>
     <w:p>
@@ -333,87 +378,6 @@
         </w:numPr>
       </w:pPr>
       <w:r>
-        <w:t>User changes email</w:t>
-      </w:r>
-    </w:p>
-    <w:p>
-      <w:pPr>
-        <w:pStyle w:val="ListParagraph"/>
-        <w:numPr>
-          <w:ilvl w:val="2"/>
-          <w:numId w:val="1"/>
-        </w:numPr>
-      </w:pPr>
-      <w:r>
-        <w:t>P</w:t>
-      </w:r>
-      <w:r>
-        <w:t>assword</w:t>
-      </w:r>
-      <w:r>
-        <w:t xml:space="preserve"> forgotten on log-in</w:t>
-      </w:r>
-    </w:p>
-    <w:p>
-      <w:pPr>
-        <w:pStyle w:val="ListParagraph"/>
-        <w:numPr>
-          <w:ilvl w:val="2"/>
-          <w:numId w:val="1"/>
-        </w:numPr>
-      </w:pPr>
-      <w:r>
-        <w:t>User signup</w:t>
-      </w:r>
-    </w:p>
-    <w:p>
-      <w:pPr>
-        <w:pStyle w:val="ListParagraph"/>
-        <w:numPr>
-          <w:ilvl w:val="1"/>
-          <w:numId w:val="1"/>
-        </w:numPr>
-      </w:pPr>
-      <w:r>
-        <w:t>CSS-ify and get a feel of a legit website instead of the crap I have right now</w:t>
-      </w:r>
-      <w:r>
-        <w:t xml:space="preserve"> (view)</w:t>
-      </w:r>
-      <w:r>
-        <w:t xml:space="preserve"> (4)</w:t>
-      </w:r>
-    </w:p>
-    <w:p>
-      <w:pPr>
-        <w:pStyle w:val="ListParagraph"/>
-        <w:numPr>
-          <w:ilvl w:val="1"/>
-          <w:numId w:val="1"/>
-        </w:numPr>
-      </w:pPr>
-      <w:r>
-        <w:t xml:space="preserve">Try to break </w:t>
-      </w:r>
-      <w:r>
-        <w:t>everything users can do, use the list of current possible actions and re-verify that all works as it should</w:t>
-      </w:r>
-      <w:r>
-        <w:t xml:space="preserve"> (2</w:t>
-      </w:r>
-      <w:r>
-        <w:t>)</w:t>
-      </w:r>
-    </w:p>
-    <w:p>
-      <w:pPr>
-        <w:pStyle w:val="ListParagraph"/>
-        <w:numPr>
-          <w:ilvl w:val="2"/>
-          <w:numId w:val="1"/>
-        </w:numPr>
-      </w:pPr>
-      <w:r>
         <w:t>Verify no missing features by comparing actions on an actual web application, like Twitter</w:t>
       </w:r>
     </w:p>
@@ -456,26 +420,50 @@
     <w:p>
       <w:pPr>
         <w:pStyle w:val="ListParagraph"/>
-        <w:ind w:left="3600"/>
-      </w:pPr>
-    </w:p>
-    <w:p>
-      <w:pPr>
-        <w:pStyle w:val="ListParagraph"/>
-        <w:ind w:left="3600"/>
-      </w:pPr>
-    </w:p>
-    <w:p>
-      <w:pPr>
-        <w:pStyle w:val="ListParagraph"/>
-        <w:ind w:left="3600"/>
-      </w:pPr>
-    </w:p>
-    <w:p/>
-    <w:p>
-      <w:pPr>
-        <w:pStyle w:val="ListParagraph"/>
-        <w:ind w:left="3600"/>
+        <w:numPr>
+          <w:ilvl w:val="3"/>
+          <w:numId w:val="1"/>
+        </w:numPr>
+      </w:pPr>
+      <w:r>
+        <w:t>Test feat</w:t>
+      </w:r>
+      <w:r>
+        <w:t xml:space="preserve">ures that shouldn’t be accessed </w:t>
+      </w:r>
+      <w:r>
+        <w:t>until signed in and redirecting the users to login when needed</w:t>
+      </w:r>
+    </w:p>
+    <w:p>
+      <w:pPr>
+        <w:pStyle w:val="ListParagraph"/>
+        <w:numPr>
+          <w:ilvl w:val="4"/>
+          <w:numId w:val="1"/>
+        </w:numPr>
+      </w:pPr>
+      <w:r>
+        <w:t>Need to go action by action and determine what is blocked until login</w:t>
+      </w:r>
+    </w:p>
+    <w:p>
+      <w:pPr>
+        <w:pStyle w:val="ListParagraph"/>
+        <w:numPr>
+          <w:ilvl w:val="4"/>
+          <w:numId w:val="1"/>
+        </w:numPr>
+      </w:pPr>
+      <w:r>
+        <w:t>Redirect to the previous action</w:t>
+      </w:r>
+    </w:p>
+    <w:p>
+      <w:pPr>
+        <w:rPr>
+          <w:b/>
+        </w:rPr>
       </w:pPr>
     </w:p>
     <w:p>
@@ -634,67 +622,106 @@
     <w:p>
       <w:pPr>
         <w:pStyle w:val="ListParagraph"/>
+        <w:ind w:left="2160"/>
+      </w:pPr>
+    </w:p>
+    <w:p>
+      <w:pPr>
+        <w:pStyle w:val="ListParagraph"/>
+        <w:ind w:left="2160"/>
+      </w:pPr>
+    </w:p>
+    <w:p>
+      <w:pPr>
+        <w:pStyle w:val="ListParagraph"/>
+        <w:ind w:left="2160"/>
+      </w:pPr>
+    </w:p>
+    <w:p>
+      <w:pPr>
+        <w:pStyle w:val="ListParagraph"/>
+        <w:ind w:left="2160"/>
+      </w:pPr>
+    </w:p>
+    <w:p>
+      <w:pPr>
+        <w:pStyle w:val="ListParagraph"/>
+        <w:numPr>
+          <w:ilvl w:val="0"/>
+          <w:numId w:val="2"/>
+        </w:numPr>
+        <w:rPr>
+          <w:b/>
+        </w:rPr>
+      </w:pPr>
+      <w:r>
+        <w:rPr>
+          <w:b/>
+        </w:rPr>
+        <w:t>Things to keep in mind</w:t>
+      </w:r>
+      <w:r>
+        <w:rPr>
+          <w:b/>
+        </w:rPr>
+        <w:t xml:space="preserve"> for the (far) future</w:t>
+      </w:r>
+      <w:r>
+        <w:rPr>
+          <w:b/>
+        </w:rPr>
+        <w:t>:</w:t>
+      </w:r>
+    </w:p>
+    <w:p>
+      <w:pPr>
+        <w:pStyle w:val="ListParagraph"/>
+        <w:numPr>
+          <w:ilvl w:val="1"/>
+          <w:numId w:val="2"/>
+        </w:numPr>
+      </w:pPr>
+      <w:r>
+        <w:t>Users that aren’t logged in can’t do certain things (like post &amp; comment)</w:t>
+      </w:r>
+    </w:p>
+    <w:p>
+      <w:pPr>
+        <w:pStyle w:val="ListParagraph"/>
+        <w:numPr>
+          <w:ilvl w:val="1"/>
+          <w:numId w:val="2"/>
+        </w:numPr>
+      </w:pPr>
+      <w:r>
+        <w:t>Cookies</w:t>
+      </w:r>
+      <w:r>
+        <w:t>?</w:t>
+      </w:r>
+    </w:p>
+    <w:p>
+      <w:pPr>
+        <w:pStyle w:val="ListParagraph"/>
         <w:numPr>
           <w:ilvl w:val="2"/>
           <w:numId w:val="2"/>
         </w:numPr>
       </w:pPr>
       <w:r>
-        <w:t>Last thing to add that users can do that is not post-related</w:t>
-      </w:r>
-    </w:p>
-    <w:p>
-      <w:pPr>
-        <w:pStyle w:val="ListParagraph"/>
-        <w:ind w:left="2160"/>
-      </w:pPr>
-    </w:p>
-    <w:p>
-      <w:pPr>
-        <w:pStyle w:val="ListParagraph"/>
-        <w:ind w:left="2160"/>
-      </w:pPr>
-    </w:p>
-    <w:p>
-      <w:pPr>
-        <w:pStyle w:val="ListParagraph"/>
-        <w:ind w:left="2160"/>
-      </w:pPr>
-    </w:p>
-    <w:p>
-      <w:pPr>
-        <w:pStyle w:val="ListParagraph"/>
-        <w:ind w:left="2160"/>
-      </w:pPr>
-    </w:p>
-    <w:p>
-      <w:pPr>
-        <w:pStyle w:val="ListParagraph"/>
-        <w:numPr>
-          <w:ilvl w:val="0"/>
+        <w:t>Not sure, especially if devise does this for me</w:t>
+      </w:r>
+    </w:p>
+    <w:p>
+      <w:pPr>
+        <w:pStyle w:val="ListParagraph"/>
+        <w:numPr>
+          <w:ilvl w:val="1"/>
           <w:numId w:val="2"/>
         </w:numPr>
-        <w:rPr>
-          <w:b/>
-        </w:rPr>
-      </w:pPr>
-      <w:r>
-        <w:rPr>
-          <w:b/>
-        </w:rPr>
-        <w:t>Things to keep in mind</w:t>
-      </w:r>
-      <w:r>
-        <w:rPr>
-          <w:b/>
-        </w:rPr>
-        <w:t xml:space="preserve"> for the (far) future</w:t>
-      </w:r>
-      <w:r>
-        <w:rPr>
-          <w:b/>
-        </w:rPr>
-        <w:t>:</w:t>
+      </w:pPr>
+      <w:r>
+        <w:t>Algorithms for ‘hotness’</w:t>
       </w:r>
     </w:p>
     <w:p>
@@ -706,7 +733,7 @@
         </w:numPr>
       </w:pPr>
       <w:r>
-        <w:t>Users that aren’t logged in can’t do certain things (like post &amp; comment)</w:t>
+        <w:t>Filter feed by who you follow</w:t>
       </w:r>
     </w:p>
     <w:p>
@@ -718,7 +745,7 @@
         </w:numPr>
       </w:pPr>
       <w:r>
-        <w:t>Cookies</w:t>
+        <w:t>Notifications (Email/Phone/Browser)</w:t>
       </w:r>
     </w:p>
     <w:p>
@@ -730,7 +757,7 @@
         </w:numPr>
       </w:pPr>
       <w:r>
-        <w:t>Algorithms for ‘hotness’</w:t>
+        <w:t>Will it be a reddit based system with unlimited sub communities or a platform where tags can be added to reach a broader audience?</w:t>
       </w:r>
     </w:p>
     <w:p>
@@ -742,7 +769,7 @@
         </w:numPr>
       </w:pPr>
       <w:r>
-        <w:t>Filter feed by who you follow</w:t>
+        <w:t>Messaging</w:t>
       </w:r>
     </w:p>
     <w:p>
@@ -754,43 +781,31 @@
         </w:numPr>
       </w:pPr>
       <w:r>
-        <w:t>Notifications (Email/Phone/Browser)</w:t>
-      </w:r>
-    </w:p>
-    <w:p>
-      <w:pPr>
-        <w:pStyle w:val="ListParagraph"/>
-        <w:numPr>
-          <w:ilvl w:val="1"/>
+        <w:t>Tag other users in comments/posts</w:t>
+      </w:r>
+    </w:p>
+    <w:p>
+      <w:pPr>
+        <w:pStyle w:val="ListParagraph"/>
+        <w:numPr>
+          <w:ilvl w:val="2"/>
           <w:numId w:val="2"/>
         </w:numPr>
       </w:pPr>
       <w:r>
-        <w:t>Will it be a reddit based system with unlimited sub communities or a platform where tags can be added to reach a broader audience?</w:t>
-      </w:r>
-    </w:p>
-    <w:p>
-      <w:pPr>
-        <w:pStyle w:val="ListParagraph"/>
-        <w:numPr>
-          <w:ilvl w:val="1"/>
+        <w:t>Regular expressions to parse through user input to determine when you should stop tagging</w:t>
+      </w:r>
+    </w:p>
+    <w:p>
+      <w:pPr>
+        <w:pStyle w:val="ListParagraph"/>
+        <w:numPr>
+          <w:ilvl w:val="3"/>
           <w:numId w:val="2"/>
         </w:numPr>
       </w:pPr>
       <w:r>
-        <w:t>Messaging</w:t>
-      </w:r>
-    </w:p>
-    <w:p>
-      <w:pPr>
-        <w:pStyle w:val="ListParagraph"/>
-        <w:numPr>
-          <w:ilvl w:val="1"/>
-          <w:numId w:val="2"/>
-        </w:numPr>
-      </w:pPr>
-      <w:r>
-        <w:t>Tag other users in comments/posts</w:t>
+        <w:t>Like @bobby! Should only tag @bobby as an exclamation point is invalid syntax for a username</w:t>
       </w:r>
     </w:p>
     <w:p>
@@ -818,13 +833,15 @@
     <w:p/>
     <w:p/>
     <w:p/>
-    <w:p/>
-    <w:p/>
-    <w:p/>
-    <w:p/>
-    <w:p/>
-    <w:p/>
-    <w:p/>
+    <w:p>
+      <w:pPr>
+        <w:pStyle w:val="ListParagraph"/>
+        <w:ind w:left="360"/>
+        <w:rPr>
+          <w:b/>
+        </w:rPr>
+      </w:pPr>
+    </w:p>
     <w:p>
       <w:pPr>
         <w:pStyle w:val="ListParagraph"/>
@@ -840,6 +857,7 @@
         <w:rPr>
           <w:b/>
         </w:rPr>
+        <w:lastRenderedPageBreak/>
         <w:t>Bold means things to add or good ideas for the future</w:t>
       </w:r>
     </w:p>
@@ -1362,7 +1380,6 @@
         </w:rPr>
       </w:pPr>
       <w:r>
-        <w:lastRenderedPageBreak/>
         <w:t>No mentions or posts or messages</w:t>
       </w:r>
     </w:p>

</xml_diff>

<commit_message>
Password change now requires current password confirmation.
</commit_message>
<xml_diff>
--- a/Dream Checklist.docx
+++ b/Dream Checklist.docx
@@ -348,37 +348,161 @@
       <w:r>
         <w:t xml:space="preserve"> (3)</w:t>
       </w:r>
+    </w:p>
+    <w:p>
+      <w:pPr>
+        <w:pStyle w:val="ListParagraph"/>
+        <w:numPr>
+          <w:ilvl w:val="1"/>
+          <w:numId w:val="1"/>
+        </w:numPr>
+      </w:pPr>
+      <w:r>
+        <w:t>Write test cases for all the possible actions</w:t>
+      </w:r>
+    </w:p>
+    <w:p>
+      <w:pPr>
+        <w:pStyle w:val="ListParagraph"/>
+        <w:numPr>
+          <w:ilvl w:val="2"/>
+          <w:numId w:val="1"/>
+        </w:numPr>
+      </w:pPr>
+      <w:r>
+        <w:t xml:space="preserve">Prevent user </w:t>
+      </w:r>
+      <w:r>
+        <w:t>from getting to radio button screen if they have already reported a user</w:t>
+      </w:r>
       <w:bookmarkStart w:id="0" w:name="_GoBack"/>
       <w:bookmarkEnd w:id="0"/>
     </w:p>
-    <w:p>
-      <w:pPr>
-        <w:pStyle w:val="ListParagraph"/>
-        <w:numPr>
-          <w:ilvl w:val="1"/>
-          <w:numId w:val="1"/>
-        </w:numPr>
-      </w:pPr>
-      <w:r>
-        <w:t xml:space="preserve">Try to break </w:t>
-      </w:r>
-      <w:r>
-        <w:t>everything users can do, use the list of current possible actions and re-verify that all works as it should</w:t>
-      </w:r>
-      <w:r>
-        <w:t xml:space="preserve"> (1)</w:t>
-      </w:r>
-    </w:p>
-    <w:p>
-      <w:pPr>
-        <w:pStyle w:val="ListParagraph"/>
-        <w:numPr>
-          <w:ilvl w:val="2"/>
-          <w:numId w:val="1"/>
-        </w:numPr>
-      </w:pPr>
-      <w:r>
-        <w:t>Verify no missing features by comparing actions on an actual web application, like Twitter</w:t>
+    <w:p/>
+    <w:p>
+      <w:pPr>
+        <w:pStyle w:val="ListParagraph"/>
+        <w:numPr>
+          <w:ilvl w:val="0"/>
+          <w:numId w:val="2"/>
+        </w:numPr>
+        <w:rPr>
+          <w:b/>
+        </w:rPr>
+      </w:pPr>
+      <w:r>
+        <w:rPr>
+          <w:b/>
+        </w:rPr>
+        <w:t>What can a user do</w:t>
+      </w:r>
+      <w:r>
+        <w:rPr>
+          <w:b/>
+        </w:rPr>
+        <w:t xml:space="preserve"> outside of post-related actions</w:t>
+      </w:r>
+      <w:r>
+        <w:rPr>
+          <w:b/>
+        </w:rPr>
+        <w:t>?</w:t>
+      </w:r>
+    </w:p>
+    <w:p>
+      <w:pPr>
+        <w:pStyle w:val="ListParagraph"/>
+        <w:numPr>
+          <w:ilvl w:val="1"/>
+          <w:numId w:val="2"/>
+        </w:numPr>
+      </w:pPr>
+      <w:r>
+        <w:t xml:space="preserve">Sign up </w:t>
+      </w:r>
+      <w:r>
+        <w:t>Checked</w:t>
+      </w:r>
+      <w:r>
+        <w:t xml:space="preserve"> all parameters to work as intended</w:t>
+      </w:r>
+    </w:p>
+    <w:p>
+      <w:pPr>
+        <w:pStyle w:val="ListParagraph"/>
+        <w:numPr>
+          <w:ilvl w:val="1"/>
+          <w:numId w:val="2"/>
+        </w:numPr>
+      </w:pPr>
+      <w:r>
+        <w:t xml:space="preserve">Log-in </w:t>
+      </w:r>
+      <w:r>
+        <w:t>Checked</w:t>
+      </w:r>
+    </w:p>
+    <w:p>
+      <w:pPr>
+        <w:pStyle w:val="ListParagraph"/>
+        <w:numPr>
+          <w:ilvl w:val="1"/>
+          <w:numId w:val="2"/>
+        </w:numPr>
+      </w:pPr>
+      <w:r>
+        <w:t>Show other users</w:t>
+      </w:r>
+      <w:r>
+        <w:t xml:space="preserve"> Checked</w:t>
+      </w:r>
+      <w:r>
+        <w:t>- nothing really to check</w:t>
+      </w:r>
+    </w:p>
+    <w:p>
+      <w:pPr>
+        <w:pStyle w:val="ListParagraph"/>
+        <w:numPr>
+          <w:ilvl w:val="1"/>
+          <w:numId w:val="2"/>
+        </w:numPr>
+      </w:pPr>
+      <w:r>
+        <w:t xml:space="preserve">View followers/following for all users </w:t>
+      </w:r>
+      <w:r>
+        <w:t>Checked</w:t>
+      </w:r>
+      <w:r>
+        <w:t>- nothing really to check</w:t>
+      </w:r>
+    </w:p>
+    <w:p>
+      <w:pPr>
+        <w:pStyle w:val="ListParagraph"/>
+        <w:numPr>
+          <w:ilvl w:val="1"/>
+          <w:numId w:val="2"/>
+        </w:numPr>
+      </w:pPr>
+      <w:r>
+        <w:t xml:space="preserve">Edit/Destroy </w:t>
+      </w:r>
+      <w:r>
+        <w:t>Check</w:t>
+      </w:r>
+    </w:p>
+    <w:p>
+      <w:pPr>
+        <w:pStyle w:val="ListParagraph"/>
+        <w:numPr>
+          <w:ilvl w:val="2"/>
+          <w:numId w:val="2"/>
+        </w:numPr>
+      </w:pPr>
+      <w:r>
+        <w:t>Destroy destroys followings and blockings</w:t>
       </w:r>
     </w:p>
     <w:p>
@@ -386,11 +510,23 @@
         <w:pStyle w:val="ListParagraph"/>
         <w:numPr>
           <w:ilvl w:val="3"/>
-          <w:numId w:val="1"/>
-        </w:numPr>
-      </w:pPr>
-      <w:r>
-        <w:t>Main difference is email confirmation for account confirmation and email change/forgotten password</w:t>
+          <w:numId w:val="2"/>
+        </w:numPr>
+      </w:pPr>
+      <w:r>
+        <w:t>Also allows previous email &amp; username to be available once again</w:t>
+      </w:r>
+    </w:p>
+    <w:p>
+      <w:pPr>
+        <w:pStyle w:val="ListParagraph"/>
+        <w:numPr>
+          <w:ilvl w:val="2"/>
+          <w:numId w:val="2"/>
+        </w:numPr>
+      </w:pPr>
+      <w:r>
+        <w:t>Edit</w:t>
       </w:r>
     </w:p>
     <w:p>
@@ -398,23 +534,11 @@
         <w:pStyle w:val="ListParagraph"/>
         <w:numPr>
           <w:ilvl w:val="3"/>
-          <w:numId w:val="1"/>
-        </w:numPr>
-      </w:pPr>
-      <w:r>
-        <w:t>Content on Log-in screen, content from when the account is even made</w:t>
-      </w:r>
-    </w:p>
-    <w:p>
-      <w:pPr>
-        <w:pStyle w:val="ListParagraph"/>
-        <w:numPr>
-          <w:ilvl w:val="4"/>
-          <w:numId w:val="1"/>
-        </w:numPr>
-      </w:pPr>
-      <w:r>
-        <w:t>Although we will have a ‘hot’ feed to take care of this for us- the idea of adding interests to get more personalized content right away is intriguing and will have to undergo development after posts</w:t>
+          <w:numId w:val="2"/>
+        </w:numPr>
+      </w:pPr>
+      <w:r>
+        <w:t>Can alter email (as long as it’s valid and unique)</w:t>
       </w:r>
     </w:p>
     <w:p>
@@ -422,48 +546,180 @@
         <w:pStyle w:val="ListParagraph"/>
         <w:numPr>
           <w:ilvl w:val="3"/>
-          <w:numId w:val="1"/>
-        </w:numPr>
-      </w:pPr>
-      <w:r>
-        <w:t>Test feat</w:t>
-      </w:r>
-      <w:r>
-        <w:t xml:space="preserve">ures that shouldn’t be accessed </w:t>
-      </w:r>
-      <w:r>
-        <w:t>until signed in and redirecting the users to login when needed</w:t>
-      </w:r>
-    </w:p>
-    <w:p>
-      <w:pPr>
-        <w:pStyle w:val="ListParagraph"/>
-        <w:numPr>
-          <w:ilvl w:val="4"/>
-          <w:numId w:val="1"/>
-        </w:numPr>
-      </w:pPr>
-      <w:r>
-        <w:t>Need to go action by action and determine what is blocked until login</w:t>
-      </w:r>
-    </w:p>
-    <w:p>
-      <w:pPr>
-        <w:pStyle w:val="ListParagraph"/>
-        <w:numPr>
-          <w:ilvl w:val="4"/>
-          <w:numId w:val="1"/>
-        </w:numPr>
-      </w:pPr>
-      <w:r>
-        <w:t>Redirect to the previous action</w:t>
-      </w:r>
-    </w:p>
-    <w:p>
-      <w:pPr>
-        <w:rPr>
-          <w:b/>
-        </w:rPr>
+          <w:numId w:val="2"/>
+        </w:numPr>
+      </w:pPr>
+      <w:r>
+        <w:t>Can alter screenname</w:t>
+      </w:r>
+    </w:p>
+    <w:p>
+      <w:pPr>
+        <w:pStyle w:val="ListParagraph"/>
+        <w:numPr>
+          <w:ilvl w:val="3"/>
+          <w:numId w:val="2"/>
+        </w:numPr>
+      </w:pPr>
+      <w:r>
+        <w:lastRenderedPageBreak/>
+        <w:t>Can alter password providing current password</w:t>
+      </w:r>
+      <w:r>
+        <w:t>, failing to follow standards for password creation will NOT alter current password</w:t>
+      </w:r>
+    </w:p>
+    <w:p>
+      <w:pPr>
+        <w:pStyle w:val="ListParagraph"/>
+        <w:numPr>
+          <w:ilvl w:val="1"/>
+          <w:numId w:val="2"/>
+        </w:numPr>
+      </w:pPr>
+      <w:r>
+        <w:t>Follow/Unfollow</w:t>
+      </w:r>
+      <w:r>
+        <w:t xml:space="preserve"> Checked</w:t>
+      </w:r>
+    </w:p>
+    <w:p>
+      <w:pPr>
+        <w:pStyle w:val="ListParagraph"/>
+        <w:numPr>
+          <w:ilvl w:val="2"/>
+          <w:numId w:val="2"/>
+        </w:numPr>
+      </w:pPr>
+      <w:r>
+        <w:t>Can’t do this to yourself</w:t>
+      </w:r>
+    </w:p>
+    <w:p>
+      <w:pPr>
+        <w:pStyle w:val="ListParagraph"/>
+        <w:numPr>
+          <w:ilvl w:val="2"/>
+          <w:numId w:val="2"/>
+        </w:numPr>
+      </w:pPr>
+      <w:r>
+        <w:t>Can’t do this to someone you do/do not follow</w:t>
+      </w:r>
+    </w:p>
+    <w:p>
+      <w:pPr>
+        <w:pStyle w:val="ListParagraph"/>
+        <w:numPr>
+          <w:ilvl w:val="2"/>
+          <w:numId w:val="2"/>
+        </w:numPr>
+      </w:pPr>
+      <w:r>
+        <w:t>Can’t do this unless signed in, and then you will be redirected to actually follow the person</w:t>
+      </w:r>
+    </w:p>
+    <w:p>
+      <w:pPr>
+        <w:pStyle w:val="ListParagraph"/>
+        <w:numPr>
+          <w:ilvl w:val="1"/>
+          <w:numId w:val="2"/>
+        </w:numPr>
+      </w:pPr>
+      <w:r>
+        <w:t>Block/Report</w:t>
+      </w:r>
+      <w:r>
+        <w:t xml:space="preserve"> other users</w:t>
+      </w:r>
+      <w:r>
+        <w:t xml:space="preserve"> Checked</w:t>
+      </w:r>
+    </w:p>
+    <w:p>
+      <w:pPr>
+        <w:pStyle w:val="ListParagraph"/>
+        <w:numPr>
+          <w:ilvl w:val="2"/>
+          <w:numId w:val="2"/>
+        </w:numPr>
+      </w:pPr>
+      <w:r>
+        <w:t>Can’t block yourself</w:t>
+      </w:r>
+    </w:p>
+    <w:p>
+      <w:pPr>
+        <w:pStyle w:val="ListParagraph"/>
+        <w:numPr>
+          <w:ilvl w:val="2"/>
+          <w:numId w:val="2"/>
+        </w:numPr>
+      </w:pPr>
+      <w:r>
+        <w:t>Can’t block someone you block or unblock someone who is not blocked</w:t>
+      </w:r>
+    </w:p>
+    <w:p>
+      <w:pPr>
+        <w:pStyle w:val="ListParagraph"/>
+        <w:numPr>
+          <w:ilvl w:val="2"/>
+          <w:numId w:val="2"/>
+        </w:numPr>
+      </w:pPr>
+      <w:r>
+        <w:t>Must be signed in, and redirected properly</w:t>
+      </w:r>
+    </w:p>
+    <w:p>
+      <w:pPr>
+        <w:pStyle w:val="ListParagraph"/>
+        <w:numPr>
+          <w:ilvl w:val="2"/>
+          <w:numId w:val="2"/>
+        </w:numPr>
+      </w:pPr>
+      <w:r>
+        <w:t>Cannot report yourself</w:t>
+      </w:r>
+    </w:p>
+    <w:p>
+      <w:pPr>
+        <w:pStyle w:val="ListParagraph"/>
+        <w:numPr>
+          <w:ilvl w:val="2"/>
+          <w:numId w:val="2"/>
+        </w:numPr>
+      </w:pPr>
+      <w:r>
+        <w:t>Cannot report a user more than once</w:t>
+      </w:r>
+    </w:p>
+    <w:p>
+      <w:pPr>
+        <w:pStyle w:val="ListParagraph"/>
+        <w:ind w:left="2160"/>
+      </w:pPr>
+    </w:p>
+    <w:p>
+      <w:pPr>
+        <w:pStyle w:val="ListParagraph"/>
+        <w:ind w:left="2160"/>
+      </w:pPr>
+    </w:p>
+    <w:p>
+      <w:pPr>
+        <w:pStyle w:val="ListParagraph"/>
+        <w:ind w:left="2160"/>
+      </w:pPr>
+    </w:p>
+    <w:p>
+      <w:pPr>
+        <w:pStyle w:val="ListParagraph"/>
+        <w:ind w:left="2160"/>
       </w:pPr>
     </w:p>
     <w:p>
@@ -481,18 +737,45 @@
         <w:rPr>
           <w:b/>
         </w:rPr>
-        <w:t>What can a user do</w:t>
-      </w:r>
-      <w:r>
-        <w:rPr>
-          <w:b/>
-        </w:rPr>
-        <w:t xml:space="preserve"> outside of post-related actions</w:t>
-      </w:r>
-      <w:r>
-        <w:rPr>
-          <w:b/>
-        </w:rPr>
+        <w:t>Things to keep in mind</w:t>
+      </w:r>
+      <w:r>
+        <w:rPr>
+          <w:b/>
+        </w:rPr>
+        <w:t xml:space="preserve"> for the (far) future</w:t>
+      </w:r>
+      <w:r>
+        <w:rPr>
+          <w:b/>
+        </w:rPr>
+        <w:t>:</w:t>
+      </w:r>
+    </w:p>
+    <w:p>
+      <w:pPr>
+        <w:pStyle w:val="ListParagraph"/>
+        <w:numPr>
+          <w:ilvl w:val="1"/>
+          <w:numId w:val="2"/>
+        </w:numPr>
+      </w:pPr>
+      <w:r>
+        <w:t>Users that aren’t logged in can’t do certain things (like post &amp; comment)</w:t>
+      </w:r>
+    </w:p>
+    <w:p>
+      <w:pPr>
+        <w:pStyle w:val="ListParagraph"/>
+        <w:numPr>
+          <w:ilvl w:val="1"/>
+          <w:numId w:val="2"/>
+        </w:numPr>
+      </w:pPr>
+      <w:r>
+        <w:t>Cookies</w:t>
+      </w:r>
+      <w:r>
         <w:t>?</w:t>
       </w:r>
     </w:p>
@@ -500,210 +783,6 @@
       <w:pPr>
         <w:pStyle w:val="ListParagraph"/>
         <w:numPr>
-          <w:ilvl w:val="1"/>
-          <w:numId w:val="2"/>
-        </w:numPr>
-      </w:pPr>
-      <w:r>
-        <w:t xml:space="preserve">Sign up </w:t>
-      </w:r>
-    </w:p>
-    <w:p>
-      <w:pPr>
-        <w:pStyle w:val="ListParagraph"/>
-        <w:numPr>
-          <w:ilvl w:val="1"/>
-          <w:numId w:val="2"/>
-        </w:numPr>
-      </w:pPr>
-      <w:r>
-        <w:t xml:space="preserve">Log-in </w:t>
-      </w:r>
-    </w:p>
-    <w:p>
-      <w:pPr>
-        <w:pStyle w:val="ListParagraph"/>
-        <w:numPr>
-          <w:ilvl w:val="1"/>
-          <w:numId w:val="2"/>
-        </w:numPr>
-      </w:pPr>
-      <w:r>
-        <w:t>Show other users</w:t>
-      </w:r>
-    </w:p>
-    <w:p>
-      <w:pPr>
-        <w:pStyle w:val="ListParagraph"/>
-        <w:numPr>
-          <w:ilvl w:val="1"/>
-          <w:numId w:val="2"/>
-        </w:numPr>
-      </w:pPr>
-      <w:r>
-        <w:t xml:space="preserve">View followers/following for all users </w:t>
-      </w:r>
-    </w:p>
-    <w:p>
-      <w:pPr>
-        <w:pStyle w:val="ListParagraph"/>
-        <w:numPr>
-          <w:ilvl w:val="1"/>
-          <w:numId w:val="2"/>
-        </w:numPr>
-      </w:pPr>
-      <w:r>
-        <w:t xml:space="preserve">Edit/Destroy </w:t>
-      </w:r>
-    </w:p>
-    <w:p>
-      <w:pPr>
-        <w:pStyle w:val="ListParagraph"/>
-        <w:numPr>
-          <w:ilvl w:val="1"/>
-          <w:numId w:val="2"/>
-        </w:numPr>
-      </w:pPr>
-      <w:r>
-        <w:t>Follow/Unfollow</w:t>
-      </w:r>
-    </w:p>
-    <w:p>
-      <w:pPr>
-        <w:pStyle w:val="ListParagraph"/>
-        <w:numPr>
-          <w:ilvl w:val="2"/>
-          <w:numId w:val="2"/>
-        </w:numPr>
-      </w:pPr>
-      <w:r>
-        <w:t>Require warnings instead of errors to block users from bad actions</w:t>
-      </w:r>
-    </w:p>
-    <w:p>
-      <w:pPr>
-        <w:pStyle w:val="ListParagraph"/>
-        <w:numPr>
-          <w:ilvl w:val="3"/>
-          <w:numId w:val="2"/>
-        </w:numPr>
-      </w:pPr>
-      <w:r>
-        <w:t>Like refollow, unfollow someone you don’t follow, follow/unfollow one’s self</w:t>
-      </w:r>
-    </w:p>
-    <w:p>
-      <w:pPr>
-        <w:pStyle w:val="ListParagraph"/>
-        <w:numPr>
-          <w:ilvl w:val="2"/>
-          <w:numId w:val="2"/>
-        </w:numPr>
-      </w:pPr>
-      <w:r>
-        <w:t>Follow/Unfollow limited only to the current user (i.e. once we ensure the above point then we must make sure a third user cannot create or destroy a following relationship)</w:t>
-      </w:r>
-    </w:p>
-    <w:p>
-      <w:pPr>
-        <w:pStyle w:val="ListParagraph"/>
-        <w:numPr>
-          <w:ilvl w:val="1"/>
-          <w:numId w:val="2"/>
-        </w:numPr>
-      </w:pPr>
-      <w:r>
-        <w:t>Block/Report</w:t>
-      </w:r>
-      <w:r>
-        <w:t xml:space="preserve"> other users</w:t>
-      </w:r>
-    </w:p>
-    <w:p>
-      <w:pPr>
-        <w:pStyle w:val="ListParagraph"/>
-        <w:ind w:left="2160"/>
-      </w:pPr>
-    </w:p>
-    <w:p>
-      <w:pPr>
-        <w:pStyle w:val="ListParagraph"/>
-        <w:ind w:left="2160"/>
-      </w:pPr>
-    </w:p>
-    <w:p>
-      <w:pPr>
-        <w:pStyle w:val="ListParagraph"/>
-        <w:ind w:left="2160"/>
-      </w:pPr>
-    </w:p>
-    <w:p>
-      <w:pPr>
-        <w:pStyle w:val="ListParagraph"/>
-        <w:ind w:left="2160"/>
-      </w:pPr>
-    </w:p>
-    <w:p>
-      <w:pPr>
-        <w:pStyle w:val="ListParagraph"/>
-        <w:numPr>
-          <w:ilvl w:val="0"/>
-          <w:numId w:val="2"/>
-        </w:numPr>
-        <w:rPr>
-          <w:b/>
-        </w:rPr>
-      </w:pPr>
-      <w:r>
-        <w:rPr>
-          <w:b/>
-        </w:rPr>
-        <w:t>Things to keep in mind</w:t>
-      </w:r>
-      <w:r>
-        <w:rPr>
-          <w:b/>
-        </w:rPr>
-        <w:t xml:space="preserve"> for the (far) future</w:t>
-      </w:r>
-      <w:r>
-        <w:rPr>
-          <w:b/>
-        </w:rPr>
-        <w:t>:</w:t>
-      </w:r>
-    </w:p>
-    <w:p>
-      <w:pPr>
-        <w:pStyle w:val="ListParagraph"/>
-        <w:numPr>
-          <w:ilvl w:val="1"/>
-          <w:numId w:val="2"/>
-        </w:numPr>
-      </w:pPr>
-      <w:r>
-        <w:t>Users that aren’t logged in can’t do certain things (like post &amp; comment)</w:t>
-      </w:r>
-    </w:p>
-    <w:p>
-      <w:pPr>
-        <w:pStyle w:val="ListParagraph"/>
-        <w:numPr>
-          <w:ilvl w:val="1"/>
-          <w:numId w:val="2"/>
-        </w:numPr>
-      </w:pPr>
-      <w:r>
-        <w:t>Cookies</w:t>
-      </w:r>
-      <w:r>
-        <w:t>?</w:t>
-      </w:r>
-    </w:p>
-    <w:p>
-      <w:pPr>
-        <w:pStyle w:val="ListParagraph"/>
-        <w:numPr>
           <w:ilvl w:val="2"/>
           <w:numId w:val="2"/>
         </w:numPr>
@@ -722,6 +801,9 @@
       </w:pPr>
       <w:r>
         <w:t>Algorithms for ‘hotness’</w:t>
+      </w:r>
+      <w:r>
+        <w:t xml:space="preserve"> for both comments and posts</w:t>
       </w:r>
     </w:p>
     <w:p>
@@ -857,8 +939,197 @@
         <w:rPr>
           <w:b/>
         </w:rPr>
+        <w:t>Bold means things to add or good ideas for the future</w:t>
+      </w:r>
+    </w:p>
+    <w:p>
+      <w:pPr>
+        <w:pStyle w:val="ListParagraph"/>
+        <w:numPr>
+          <w:ilvl w:val="0"/>
+          <w:numId w:val="3"/>
+        </w:numPr>
+      </w:pPr>
+      <w:r>
+        <w:t>Twitter Sign Up</w:t>
+      </w:r>
+    </w:p>
+    <w:p>
+      <w:pPr>
+        <w:pStyle w:val="ListParagraph"/>
+        <w:numPr>
+          <w:ilvl w:val="1"/>
+          <w:numId w:val="3"/>
+        </w:numPr>
+      </w:pPr>
+      <w:r>
         <w:lastRenderedPageBreak/>
-        <w:t>Bold means things to add or good ideas for the future</w:t>
+        <w:t>Put in email and password</w:t>
+      </w:r>
+    </w:p>
+    <w:p>
+      <w:pPr>
+        <w:pStyle w:val="ListParagraph"/>
+        <w:numPr>
+          <w:ilvl w:val="1"/>
+          <w:numId w:val="3"/>
+        </w:numPr>
+      </w:pPr>
+      <w:r>
+        <w:t xml:space="preserve">Verification with phone number (skippable) </w:t>
+      </w:r>
+    </w:p>
+    <w:p>
+      <w:pPr>
+        <w:pStyle w:val="ListParagraph"/>
+        <w:numPr>
+          <w:ilvl w:val="1"/>
+          <w:numId w:val="3"/>
+        </w:numPr>
+      </w:pPr>
+      <w:r>
+        <w:t>Username creation</w:t>
+      </w:r>
+    </w:p>
+    <w:p>
+      <w:pPr>
+        <w:pStyle w:val="ListParagraph"/>
+        <w:numPr>
+          <w:ilvl w:val="2"/>
+          <w:numId w:val="3"/>
+        </w:numPr>
+      </w:pPr>
+      <w:r>
+        <w:t>They allow username changes: TestChir</w:t>
+      </w:r>
+    </w:p>
+    <w:p>
+      <w:pPr>
+        <w:pStyle w:val="ListParagraph"/>
+        <w:numPr>
+          <w:ilvl w:val="1"/>
+          <w:numId w:val="3"/>
+        </w:numPr>
+        <w:rPr>
+          <w:b/>
+        </w:rPr>
+      </w:pPr>
+      <w:r>
+        <w:rPr>
+          <w:b/>
+        </w:rPr>
+        <w:t>Choose Topics that interest you</w:t>
+      </w:r>
+    </w:p>
+    <w:p>
+      <w:pPr>
+        <w:pStyle w:val="ListParagraph"/>
+        <w:numPr>
+          <w:ilvl w:val="2"/>
+          <w:numId w:val="3"/>
+        </w:numPr>
+      </w:pPr>
+      <w:r>
+        <w:t>An</w:t>
+      </w:r>
+      <w:r>
+        <w:t xml:space="preserve"> interesting idea</w:t>
+      </w:r>
+      <w:r>
+        <w:t>, but will have to wait for posts</w:t>
+      </w:r>
+    </w:p>
+    <w:p>
+      <w:pPr>
+        <w:pStyle w:val="ListParagraph"/>
+        <w:numPr>
+          <w:ilvl w:val="1"/>
+          <w:numId w:val="3"/>
+        </w:numPr>
+      </w:pPr>
+      <w:r>
+        <w:t>Import contacts from email</w:t>
+      </w:r>
+    </w:p>
+    <w:p>
+      <w:pPr>
+        <w:pStyle w:val="ListParagraph"/>
+        <w:numPr>
+          <w:ilvl w:val="1"/>
+          <w:numId w:val="3"/>
+        </w:numPr>
+        <w:rPr>
+          <w:b/>
+        </w:rPr>
+      </w:pPr>
+      <w:r>
+        <w:rPr>
+          <w:b/>
+        </w:rPr>
+        <w:t>Forces you to follow the accounts hand-picked for you</w:t>
+      </w:r>
+    </w:p>
+    <w:p>
+      <w:pPr>
+        <w:pStyle w:val="ListParagraph"/>
+        <w:numPr>
+          <w:ilvl w:val="2"/>
+          <w:numId w:val="3"/>
+        </w:numPr>
+      </w:pPr>
+      <w:r>
+        <w:t>Interesting approach as you have content instantly from signup</w:t>
+      </w:r>
+    </w:p>
+    <w:p>
+      <w:pPr>
+        <w:pStyle w:val="ListParagraph"/>
+        <w:numPr>
+          <w:ilvl w:val="2"/>
+          <w:numId w:val="3"/>
+        </w:numPr>
+      </w:pPr>
+      <w:r>
+        <w:t>I don’t know if I could even do this myself, but cool idea nonetheless</w:t>
+      </w:r>
+    </w:p>
+    <w:p>
+      <w:pPr>
+        <w:pStyle w:val="ListParagraph"/>
+        <w:numPr>
+          <w:ilvl w:val="1"/>
+          <w:numId w:val="3"/>
+        </w:numPr>
+        <w:rPr>
+          <w:b/>
+        </w:rPr>
+      </w:pPr>
+      <w:r>
+        <w:rPr>
+          <w:b/>
+        </w:rPr>
+        <w:t>Very brief pop up tutorial</w:t>
+      </w:r>
+      <w:r>
+        <w:rPr>
+          <w:b/>
+        </w:rPr>
+        <w:t xml:space="preserve"> of some of the icons and features available</w:t>
+      </w:r>
+    </w:p>
+    <w:p>
+      <w:pPr>
+        <w:pStyle w:val="ListParagraph"/>
+        <w:numPr>
+          <w:ilvl w:val="2"/>
+          <w:numId w:val="3"/>
+        </w:numPr>
+        <w:rPr>
+          <w:b/>
+        </w:rPr>
+      </w:pPr>
+      <w:r>
+        <w:t>Good idea</w:t>
       </w:r>
     </w:p>
     <w:p>
@@ -870,184 +1141,76 @@
         </w:numPr>
       </w:pPr>
       <w:r>
-        <w:t>Twitter Sign Up</w:t>
-      </w:r>
-    </w:p>
-    <w:p>
-      <w:pPr>
-        <w:pStyle w:val="ListParagraph"/>
-        <w:numPr>
-          <w:ilvl w:val="1"/>
-          <w:numId w:val="3"/>
-        </w:numPr>
-      </w:pPr>
-      <w:r>
-        <w:t>Put in email and password</w:t>
-      </w:r>
-    </w:p>
-    <w:p>
-      <w:pPr>
-        <w:pStyle w:val="ListParagraph"/>
-        <w:numPr>
-          <w:ilvl w:val="1"/>
-          <w:numId w:val="3"/>
-        </w:numPr>
-      </w:pPr>
-      <w:r>
-        <w:t xml:space="preserve">Verification with phone number (skippable) </w:t>
-      </w:r>
-    </w:p>
-    <w:p>
-      <w:pPr>
-        <w:pStyle w:val="ListParagraph"/>
-        <w:numPr>
-          <w:ilvl w:val="1"/>
-          <w:numId w:val="3"/>
-        </w:numPr>
-      </w:pPr>
-      <w:r>
-        <w:t>Username creation</w:t>
-      </w:r>
-    </w:p>
-    <w:p>
-      <w:pPr>
-        <w:pStyle w:val="ListParagraph"/>
-        <w:numPr>
-          <w:ilvl w:val="2"/>
-          <w:numId w:val="3"/>
-        </w:numPr>
-      </w:pPr>
-      <w:r>
-        <w:t>They allow username changes: TestChir</w:t>
-      </w:r>
-    </w:p>
-    <w:p>
-      <w:pPr>
-        <w:pStyle w:val="ListParagraph"/>
-        <w:numPr>
-          <w:ilvl w:val="1"/>
-          <w:numId w:val="3"/>
-        </w:numPr>
-        <w:rPr>
-          <w:b/>
-        </w:rPr>
-      </w:pPr>
-      <w:r>
-        <w:rPr>
-          <w:b/>
-        </w:rPr>
-        <w:t>Choose Topics that interest you</w:t>
-      </w:r>
-    </w:p>
-    <w:p>
-      <w:pPr>
-        <w:pStyle w:val="ListParagraph"/>
-        <w:numPr>
-          <w:ilvl w:val="2"/>
-          <w:numId w:val="3"/>
-        </w:numPr>
-      </w:pPr>
-      <w:r>
-        <w:t>An</w:t>
-      </w:r>
-      <w:r>
-        <w:t xml:space="preserve"> interesting idea</w:t>
-      </w:r>
-      <w:r>
-        <w:t>, but will have to wait for posts</w:t>
-      </w:r>
-    </w:p>
-    <w:p>
-      <w:pPr>
-        <w:pStyle w:val="ListParagraph"/>
-        <w:numPr>
-          <w:ilvl w:val="1"/>
-          <w:numId w:val="3"/>
-        </w:numPr>
-      </w:pPr>
-      <w:r>
-        <w:t>Import contacts from email</w:t>
-      </w:r>
-    </w:p>
-    <w:p>
-      <w:pPr>
-        <w:pStyle w:val="ListParagraph"/>
-        <w:numPr>
-          <w:ilvl w:val="1"/>
-          <w:numId w:val="3"/>
-        </w:numPr>
-        <w:rPr>
-          <w:b/>
-        </w:rPr>
-      </w:pPr>
-      <w:r>
-        <w:rPr>
-          <w:b/>
-        </w:rPr>
-        <w:t>Forces you to follow the accounts hand-picked for you</w:t>
-      </w:r>
-    </w:p>
-    <w:p>
-      <w:pPr>
-        <w:pStyle w:val="ListParagraph"/>
-        <w:numPr>
-          <w:ilvl w:val="2"/>
-          <w:numId w:val="3"/>
-        </w:numPr>
-      </w:pPr>
-      <w:r>
-        <w:t>Interesting approach as you have content instantly from signup</w:t>
-      </w:r>
-    </w:p>
-    <w:p>
-      <w:pPr>
-        <w:pStyle w:val="ListParagraph"/>
-        <w:numPr>
-          <w:ilvl w:val="2"/>
-          <w:numId w:val="3"/>
-        </w:numPr>
-      </w:pPr>
-      <w:r>
-        <w:t>I don’t know if I could even do this myself, but cool idea nonetheless</w:t>
-      </w:r>
-    </w:p>
-    <w:p>
-      <w:pPr>
-        <w:pStyle w:val="ListParagraph"/>
-        <w:numPr>
-          <w:ilvl w:val="1"/>
-          <w:numId w:val="3"/>
-        </w:numPr>
-        <w:rPr>
-          <w:b/>
-        </w:rPr>
-      </w:pPr>
-      <w:r>
-        <w:rPr>
-          <w:b/>
-        </w:rPr>
-        <w:t>Very brief pop up tutorial</w:t>
-      </w:r>
-      <w:r>
-        <w:rPr>
-          <w:b/>
-        </w:rPr>
-        <w:t xml:space="preserve"> of some of the icons and features available</w:t>
-      </w:r>
-    </w:p>
-    <w:p>
-      <w:pPr>
-        <w:pStyle w:val="ListParagraph"/>
-        <w:numPr>
-          <w:ilvl w:val="2"/>
-          <w:numId w:val="3"/>
-        </w:numPr>
-        <w:rPr>
-          <w:b/>
-        </w:rPr>
-      </w:pPr>
-      <w:r>
-        <w:t>Good idea</w:t>
+        <w:t xml:space="preserve">Twitter </w:t>
+      </w:r>
+      <w:r>
+        <w:t>Edit User</w:t>
+      </w:r>
+    </w:p>
+    <w:p>
+      <w:pPr>
+        <w:pStyle w:val="ListParagraph"/>
+        <w:numPr>
+          <w:ilvl w:val="1"/>
+          <w:numId w:val="3"/>
+        </w:numPr>
+      </w:pPr>
+      <w:r>
+        <w:t>Username: No email required to be sent, just verifies if the username is available</w:t>
+      </w:r>
+    </w:p>
+    <w:p>
+      <w:pPr>
+        <w:pStyle w:val="ListParagraph"/>
+        <w:numPr>
+          <w:ilvl w:val="1"/>
+          <w:numId w:val="3"/>
+        </w:numPr>
+        <w:rPr>
+          <w:b/>
+        </w:rPr>
+      </w:pPr>
+      <w:r>
+        <w:rPr>
+          <w:b/>
+        </w:rPr>
+        <w:t>Email: Changes with email confirmation</w:t>
+      </w:r>
+    </w:p>
+    <w:p>
+      <w:pPr>
+        <w:pStyle w:val="ListParagraph"/>
+        <w:numPr>
+          <w:ilvl w:val="1"/>
+          <w:numId w:val="3"/>
+        </w:numPr>
+      </w:pPr>
+      <w:r>
+        <w:t>Password: No email required</w:t>
+      </w:r>
+    </w:p>
+    <w:p>
+      <w:pPr>
+        <w:pStyle w:val="ListParagraph"/>
+        <w:numPr>
+          <w:ilvl w:val="2"/>
+          <w:numId w:val="3"/>
+        </w:numPr>
+      </w:pPr>
+      <w:r>
+        <w:t>Has verification that password is valid and matches when confirming</w:t>
+      </w:r>
+    </w:p>
+    <w:p>
+      <w:pPr>
+        <w:pStyle w:val="ListParagraph"/>
+        <w:numPr>
+          <w:ilvl w:val="1"/>
+          <w:numId w:val="3"/>
+        </w:numPr>
+      </w:pPr>
+      <w:r>
+        <w:t>Notification Scope</w:t>
       </w:r>
     </w:p>
     <w:p>
@@ -1059,76 +1222,43 @@
         </w:numPr>
       </w:pPr>
       <w:r>
-        <w:t xml:space="preserve">Twitter </w:t>
-      </w:r>
-      <w:r>
-        <w:t>Edit User</w:t>
-      </w:r>
-    </w:p>
-    <w:p>
-      <w:pPr>
-        <w:pStyle w:val="ListParagraph"/>
-        <w:numPr>
-          <w:ilvl w:val="1"/>
-          <w:numId w:val="3"/>
-        </w:numPr>
-      </w:pPr>
-      <w:r>
-        <w:t>Username: No email required to be sent, just verifies if the username is available</w:t>
-      </w:r>
-    </w:p>
-    <w:p>
-      <w:pPr>
-        <w:pStyle w:val="ListParagraph"/>
-        <w:numPr>
-          <w:ilvl w:val="1"/>
-          <w:numId w:val="3"/>
-        </w:numPr>
-        <w:rPr>
-          <w:b/>
-        </w:rPr>
-      </w:pPr>
-      <w:r>
-        <w:rPr>
-          <w:b/>
-        </w:rPr>
-        <w:t>Email: Changes with email confirmation</w:t>
-      </w:r>
-    </w:p>
-    <w:p>
-      <w:pPr>
-        <w:pStyle w:val="ListParagraph"/>
-        <w:numPr>
-          <w:ilvl w:val="1"/>
-          <w:numId w:val="3"/>
-        </w:numPr>
-      </w:pPr>
-      <w:r>
-        <w:t>Password: No email required</w:t>
-      </w:r>
-    </w:p>
-    <w:p>
-      <w:pPr>
-        <w:pStyle w:val="ListParagraph"/>
-        <w:numPr>
-          <w:ilvl w:val="2"/>
-          <w:numId w:val="3"/>
-        </w:numPr>
-      </w:pPr>
-      <w:r>
-        <w:t>Has verification that password is valid and matches when confirming</w:t>
-      </w:r>
-    </w:p>
-    <w:p>
-      <w:pPr>
-        <w:pStyle w:val="ListParagraph"/>
-        <w:numPr>
-          <w:ilvl w:val="1"/>
-          <w:numId w:val="3"/>
-        </w:numPr>
-      </w:pPr>
-      <w:r>
-        <w:t>Notification Scope</w:t>
+        <w:t>Twitter Destroy</w:t>
+      </w:r>
+    </w:p>
+    <w:p>
+      <w:pPr>
+        <w:pStyle w:val="ListParagraph"/>
+        <w:numPr>
+          <w:ilvl w:val="1"/>
+          <w:numId w:val="3"/>
+        </w:numPr>
+      </w:pPr>
+      <w:r>
+        <w:t>You can, just warns you what it implies</w:t>
+      </w:r>
+    </w:p>
+    <w:p>
+      <w:pPr>
+        <w:pStyle w:val="ListParagraph"/>
+        <w:numPr>
+          <w:ilvl w:val="2"/>
+          <w:numId w:val="3"/>
+        </w:numPr>
+      </w:pPr>
+      <w:r>
+        <w:t>Basically, they keep your data for 30 days and then delete your account, so the username/email won’t be freed until then</w:t>
+      </w:r>
+    </w:p>
+    <w:p>
+      <w:pPr>
+        <w:pStyle w:val="ListParagraph"/>
+        <w:numPr>
+          <w:ilvl w:val="2"/>
+          <w:numId w:val="3"/>
+        </w:numPr>
+      </w:pPr>
+      <w:r>
+        <w:t>I think I will allow the account to be erased instantly for now</w:t>
       </w:r>
     </w:p>
     <w:p>
@@ -1140,43 +1270,52 @@
         </w:numPr>
       </w:pPr>
       <w:r>
-        <w:t>Twitter Destroy</w:t>
-      </w:r>
-    </w:p>
-    <w:p>
-      <w:pPr>
-        <w:pStyle w:val="ListParagraph"/>
-        <w:numPr>
-          <w:ilvl w:val="1"/>
-          <w:numId w:val="3"/>
-        </w:numPr>
-      </w:pPr>
-      <w:r>
-        <w:t>You can, just warns you what it implies</w:t>
-      </w:r>
-    </w:p>
-    <w:p>
-      <w:pPr>
-        <w:pStyle w:val="ListParagraph"/>
-        <w:numPr>
-          <w:ilvl w:val="2"/>
-          <w:numId w:val="3"/>
-        </w:numPr>
-      </w:pPr>
-      <w:r>
-        <w:t>Basically, they keep your data for 30 days and then delete your account, so the username/email won’t be freed until then</w:t>
-      </w:r>
-    </w:p>
-    <w:p>
-      <w:pPr>
-        <w:pStyle w:val="ListParagraph"/>
-        <w:numPr>
-          <w:ilvl w:val="2"/>
-          <w:numId w:val="3"/>
-        </w:numPr>
-      </w:pPr>
-      <w:r>
-        <w:t>I think I will allow the account to be erased instantly for now</w:t>
+        <w:t>Twitter Follow</w:t>
+      </w:r>
+      <w:r>
+        <w:t>/Unfollow</w:t>
+      </w:r>
+    </w:p>
+    <w:p>
+      <w:pPr>
+        <w:pStyle w:val="ListParagraph"/>
+        <w:numPr>
+          <w:ilvl w:val="1"/>
+          <w:numId w:val="3"/>
+        </w:numPr>
+      </w:pPr>
+      <w:r>
+        <w:t>Only change is with JavaScript to go from ‘Follow’ to ‘Following’</w:t>
+      </w:r>
+    </w:p>
+    <w:p>
+      <w:pPr>
+        <w:pStyle w:val="ListParagraph"/>
+        <w:numPr>
+          <w:ilvl w:val="2"/>
+          <w:numId w:val="3"/>
+        </w:numPr>
+      </w:pPr>
+      <w:r>
+        <w:t>Of course</w:t>
+      </w:r>
+      <w:r>
+        <w:t>,</w:t>
+      </w:r>
+      <w:r>
+        <w:t xml:space="preserve"> this will come with CSS-ification</w:t>
+      </w:r>
+    </w:p>
+    <w:p>
+      <w:pPr>
+        <w:pStyle w:val="ListParagraph"/>
+        <w:numPr>
+          <w:ilvl w:val="2"/>
+          <w:numId w:val="3"/>
+        </w:numPr>
+      </w:pPr>
+      <w:r>
+        <w:t>No view of the route to do this- so no way to be able to see if you try to follow someone you already follow</w:t>
       </w:r>
     </w:p>
     <w:p>
@@ -1188,52 +1327,94 @@
         </w:numPr>
       </w:pPr>
       <w:r>
-        <w:t>Twitter Follow</w:t>
-      </w:r>
-      <w:r>
-        <w:t>/Unfollow</w:t>
-      </w:r>
-    </w:p>
-    <w:p>
-      <w:pPr>
-        <w:pStyle w:val="ListParagraph"/>
-        <w:numPr>
-          <w:ilvl w:val="1"/>
-          <w:numId w:val="3"/>
-        </w:numPr>
-      </w:pPr>
-      <w:r>
-        <w:t>Only change is with JavaScript to go from ‘Follow’ to ‘Following’</w:t>
-      </w:r>
-    </w:p>
-    <w:p>
-      <w:pPr>
-        <w:pStyle w:val="ListParagraph"/>
-        <w:numPr>
-          <w:ilvl w:val="2"/>
-          <w:numId w:val="3"/>
-        </w:numPr>
-      </w:pPr>
-      <w:r>
-        <w:t>Of course</w:t>
-      </w:r>
-      <w:r>
-        <w:t>,</w:t>
-      </w:r>
-      <w:r>
-        <w:t xml:space="preserve"> this will come with CSS-ification</w:t>
-      </w:r>
-    </w:p>
-    <w:p>
-      <w:pPr>
-        <w:pStyle w:val="ListParagraph"/>
-        <w:numPr>
-          <w:ilvl w:val="2"/>
-          <w:numId w:val="3"/>
-        </w:numPr>
-      </w:pPr>
-      <w:r>
-        <w:t>No view of the route to do this- so no way to be able to see if you try to follow someone you already follow</w:t>
+        <w:t>Twitter Log in</w:t>
+      </w:r>
+    </w:p>
+    <w:p>
+      <w:pPr>
+        <w:pStyle w:val="ListParagraph"/>
+        <w:numPr>
+          <w:ilvl w:val="1"/>
+          <w:numId w:val="3"/>
+        </w:numPr>
+        <w:rPr>
+          <w:b/>
+        </w:rPr>
+      </w:pPr>
+      <w:r>
+        <w:rPr>
+          <w:b/>
+        </w:rPr>
+        <w:t>Content even on the log in screen to get the user to spend more screen time</w:t>
+      </w:r>
+    </w:p>
+    <w:p>
+      <w:pPr>
+        <w:pStyle w:val="ListParagraph"/>
+        <w:numPr>
+          <w:ilvl w:val="2"/>
+          <w:numId w:val="3"/>
+        </w:numPr>
+        <w:rPr>
+          <w:b/>
+        </w:rPr>
+      </w:pPr>
+      <w:r>
+        <w:t>Includes various ‘tags’ to filter the content</w:t>
+      </w:r>
+    </w:p>
+    <w:p>
+      <w:pPr>
+        <w:pStyle w:val="ListParagraph"/>
+        <w:numPr>
+          <w:ilvl w:val="1"/>
+          <w:numId w:val="3"/>
+        </w:numPr>
+        <w:rPr>
+          <w:b/>
+        </w:rPr>
+      </w:pPr>
+      <w:r>
+        <w:rPr>
+          <w:b/>
+        </w:rPr>
+        <w:t>Forgot Password</w:t>
+      </w:r>
+    </w:p>
+    <w:p>
+      <w:pPr>
+        <w:pStyle w:val="ListParagraph"/>
+        <w:numPr>
+          <w:ilvl w:val="2"/>
+          <w:numId w:val="3"/>
+        </w:numPr>
+        <w:rPr>
+          <w:b/>
+        </w:rPr>
+      </w:pPr>
+      <w:r>
+        <w:rPr>
+          <w:b/>
+        </w:rPr>
+        <w:t>Type in email or username to find yourself</w:t>
+      </w:r>
+    </w:p>
+    <w:p>
+      <w:pPr>
+        <w:pStyle w:val="ListParagraph"/>
+        <w:numPr>
+          <w:ilvl w:val="2"/>
+          <w:numId w:val="3"/>
+        </w:numPr>
+        <w:rPr>
+          <w:b/>
+        </w:rPr>
+      </w:pPr>
+      <w:r>
+        <w:rPr>
+          <w:b/>
+        </w:rPr>
+        <w:t>Receive email to recover and get on a page to edit</w:t>
       </w:r>
     </w:p>
     <w:p>
@@ -1243,96 +1424,60 @@
           <w:ilvl w:val="0"/>
           <w:numId w:val="3"/>
         </w:numPr>
-      </w:pPr>
-      <w:r>
-        <w:t>Twitter Log in</w:t>
-      </w:r>
-    </w:p>
-    <w:p>
-      <w:pPr>
-        <w:pStyle w:val="ListParagraph"/>
-        <w:numPr>
-          <w:ilvl w:val="1"/>
-          <w:numId w:val="3"/>
-        </w:numPr>
-        <w:rPr>
-          <w:b/>
-        </w:rPr>
-      </w:pPr>
-      <w:r>
-        <w:rPr>
-          <w:b/>
-        </w:rPr>
-        <w:t>Content even on the log in screen to get the user to spend more screen time</w:t>
-      </w:r>
-    </w:p>
-    <w:p>
-      <w:pPr>
-        <w:pStyle w:val="ListParagraph"/>
-        <w:numPr>
-          <w:ilvl w:val="2"/>
-          <w:numId w:val="3"/>
-        </w:numPr>
-        <w:rPr>
-          <w:b/>
-        </w:rPr>
-      </w:pPr>
-      <w:r>
-        <w:t>Includes various ‘tags’ to filter the content</w:t>
-      </w:r>
-    </w:p>
-    <w:p>
-      <w:pPr>
-        <w:pStyle w:val="ListParagraph"/>
-        <w:numPr>
-          <w:ilvl w:val="1"/>
-          <w:numId w:val="3"/>
-        </w:numPr>
-        <w:rPr>
-          <w:b/>
-        </w:rPr>
-      </w:pPr>
-      <w:r>
-        <w:rPr>
-          <w:b/>
-        </w:rPr>
-        <w:t>Forgot Password</w:t>
-      </w:r>
-    </w:p>
-    <w:p>
-      <w:pPr>
-        <w:pStyle w:val="ListParagraph"/>
-        <w:numPr>
-          <w:ilvl w:val="2"/>
-          <w:numId w:val="3"/>
-        </w:numPr>
-        <w:rPr>
-          <w:b/>
-        </w:rPr>
-      </w:pPr>
-      <w:r>
-        <w:rPr>
-          <w:b/>
-        </w:rPr>
-        <w:t>Type in email or username to find yourself</w:t>
-      </w:r>
-    </w:p>
-    <w:p>
-      <w:pPr>
-        <w:pStyle w:val="ListParagraph"/>
-        <w:numPr>
-          <w:ilvl w:val="2"/>
-          <w:numId w:val="3"/>
-        </w:numPr>
-        <w:rPr>
-          <w:b/>
-        </w:rPr>
-      </w:pPr>
-      <w:r>
-        <w:rPr>
-          <w:b/>
-        </w:rPr>
-        <w:t>Receive email to recover and get on a page to edit</w:t>
+        <w:rPr>
+          <w:b/>
+        </w:rPr>
+      </w:pPr>
+      <w:r>
+        <w:rPr>
+          <w:b/>
+        </w:rPr>
+        <w:t>Twitter Block</w:t>
+      </w:r>
+    </w:p>
+    <w:p>
+      <w:pPr>
+        <w:pStyle w:val="ListParagraph"/>
+        <w:numPr>
+          <w:ilvl w:val="1"/>
+          <w:numId w:val="3"/>
+        </w:numPr>
+        <w:rPr>
+          <w:b/>
+        </w:rPr>
+      </w:pPr>
+      <w:r>
+        <w:t>Tells you what it means to block the user</w:t>
+      </w:r>
+    </w:p>
+    <w:p>
+      <w:pPr>
+        <w:pStyle w:val="ListParagraph"/>
+        <w:numPr>
+          <w:ilvl w:val="2"/>
+          <w:numId w:val="3"/>
+        </w:numPr>
+        <w:rPr>
+          <w:b/>
+        </w:rPr>
+      </w:pPr>
+      <w:r>
+        <w:t>No mentions or posts or messages</w:t>
+      </w:r>
+    </w:p>
+    <w:p>
+      <w:pPr>
+        <w:pStyle w:val="ListParagraph"/>
+        <w:numPr>
+          <w:ilvl w:val="2"/>
+          <w:numId w:val="3"/>
+        </w:numPr>
+        <w:rPr>
+          <w:b/>
+        </w:rPr>
+      </w:pPr>
+      <w:r>
+        <w:t>No page change, all JS</w:t>
       </w:r>
     </w:p>
     <w:p>
@@ -1350,44 +1495,29 @@
         <w:rPr>
           <w:b/>
         </w:rPr>
-        <w:t>Twitter Block</w:t>
-      </w:r>
-    </w:p>
-    <w:p>
-      <w:pPr>
-        <w:pStyle w:val="ListParagraph"/>
-        <w:numPr>
-          <w:ilvl w:val="1"/>
-          <w:numId w:val="3"/>
-        </w:numPr>
-        <w:rPr>
-          <w:b/>
-        </w:rPr>
-      </w:pPr>
-      <w:r>
-        <w:t>Tells you what it means to block the user</w:t>
-      </w:r>
-    </w:p>
-    <w:p>
-      <w:pPr>
-        <w:pStyle w:val="ListParagraph"/>
-        <w:numPr>
-          <w:ilvl w:val="2"/>
-          <w:numId w:val="3"/>
-        </w:numPr>
-        <w:rPr>
-          <w:b/>
-        </w:rPr>
-      </w:pPr>
-      <w:r>
-        <w:t>No mentions or posts or messages</w:t>
-      </w:r>
-    </w:p>
-    <w:p>
-      <w:pPr>
-        <w:pStyle w:val="ListParagraph"/>
-        <w:numPr>
-          <w:ilvl w:val="2"/>
+        <w:t>Twitter Report</w:t>
+      </w:r>
+    </w:p>
+    <w:p>
+      <w:pPr>
+        <w:pStyle w:val="ListParagraph"/>
+        <w:numPr>
+          <w:ilvl w:val="1"/>
+          <w:numId w:val="3"/>
+        </w:numPr>
+        <w:rPr>
+          <w:b/>
+        </w:rPr>
+      </w:pPr>
+      <w:r>
+        <w:t>Asks you why you wish to report the user</w:t>
+      </w:r>
+    </w:p>
+    <w:p>
+      <w:pPr>
+        <w:pStyle w:val="ListParagraph"/>
+        <w:numPr>
+          <w:ilvl w:val="1"/>
           <w:numId w:val="3"/>
         </w:numPr>
         <w:rPr>
@@ -1410,40 +1540,68 @@
         </w:rPr>
       </w:pPr>
       <w:r>
-        <w:rPr>
-          <w:b/>
-        </w:rPr>
-        <w:t>Twitter Report</w:t>
-      </w:r>
-    </w:p>
-    <w:p>
-      <w:pPr>
-        <w:pStyle w:val="ListParagraph"/>
-        <w:numPr>
-          <w:ilvl w:val="1"/>
-          <w:numId w:val="3"/>
-        </w:numPr>
-        <w:rPr>
-          <w:b/>
-        </w:rPr>
-      </w:pPr>
-      <w:r>
-        <w:t>Asks you why you wish to report the user</w:t>
-      </w:r>
-    </w:p>
-    <w:p>
-      <w:pPr>
-        <w:pStyle w:val="ListParagraph"/>
-        <w:numPr>
-          <w:ilvl w:val="1"/>
-          <w:numId w:val="3"/>
-        </w:numPr>
-        <w:rPr>
-          <w:b/>
-        </w:rPr>
-      </w:pPr>
-      <w:r>
-        <w:t>No page change, all JS</w:t>
+        <w:t>Plans to turn into a media company</w:t>
+      </w:r>
+    </w:p>
+    <w:p>
+      <w:pPr>
+        <w:pStyle w:val="ListParagraph"/>
+        <w:numPr>
+          <w:ilvl w:val="1"/>
+          <w:numId w:val="3"/>
+        </w:numPr>
+        <w:rPr>
+          <w:b/>
+        </w:rPr>
+      </w:pPr>
+      <w:r>
+        <w:lastRenderedPageBreak/>
+        <w:t>Heavily push Twitter, Facebook, and Instagram and push the content that is most popular from the site</w:t>
+      </w:r>
+    </w:p>
+    <w:p>
+      <w:pPr>
+        <w:pStyle w:val="ListParagraph"/>
+        <w:numPr>
+          <w:ilvl w:val="1"/>
+          <w:numId w:val="3"/>
+        </w:numPr>
+        <w:rPr>
+          <w:b/>
+        </w:rPr>
+      </w:pPr>
+      <w:r>
+        <w:t>Push daily compilations of popular videos onto YouTube</w:t>
+      </w:r>
+    </w:p>
+    <w:p>
+      <w:pPr>
+        <w:pStyle w:val="ListParagraph"/>
+        <w:numPr>
+          <w:ilvl w:val="1"/>
+          <w:numId w:val="3"/>
+        </w:numPr>
+        <w:rPr>
+          <w:b/>
+        </w:rPr>
+      </w:pPr>
+      <w:r>
+        <w:t>Podcast and YouTube series with comedian(s) that would be almost the face of the company</w:t>
+      </w:r>
+    </w:p>
+    <w:p>
+      <w:pPr>
+        <w:pStyle w:val="ListParagraph"/>
+        <w:numPr>
+          <w:ilvl w:val="2"/>
+          <w:numId w:val="3"/>
+        </w:numPr>
+        <w:rPr>
+          <w:b/>
+        </w:rPr>
+      </w:pPr>
+      <w:r>
+        <w:t>Podcast with some of the most popular users/upcoming users to try to give them exposure</w:t>
       </w:r>
     </w:p>
     <w:sectPr>

</xml_diff>

<commit_message>
Prevented users from having to revisit radio buttons if they have already reported a user.
</commit_message>
<xml_diff>
--- a/Dream Checklist.docx
+++ b/Dream Checklist.docx
@@ -224,11 +224,23 @@
       <w:pPr>
         <w:pStyle w:val="ListParagraph"/>
         <w:numPr>
-          <w:ilvl w:val="1"/>
+          <w:ilvl w:val="2"/>
           <w:numId w:val="1"/>
         </w:numPr>
       </w:pPr>
       <w:r>
+        <w:t>Added current password to verify before changing password</w:t>
+      </w:r>
+    </w:p>
+    <w:p>
+      <w:pPr>
+        <w:pStyle w:val="ListParagraph"/>
+        <w:numPr>
+          <w:ilvl w:val="1"/>
+          <w:numId w:val="1"/>
+        </w:numPr>
+      </w:pPr>
+      <w:r>
         <w:t>Users can now block/unblock one another</w:t>
       </w:r>
     </w:p>
@@ -246,6 +258,12 @@
       <w:r>
         <w:t xml:space="preserve"> with multiple valid choices to choose from</w:t>
       </w:r>
+    </w:p>
+    <w:p>
+      <w:pPr>
+        <w:pStyle w:val="ListParagraph"/>
+        <w:ind w:left="1440"/>
+      </w:pPr>
     </w:p>
     <w:p>
       <w:pPr>
@@ -286,7 +304,7 @@
         <w:t>:</w:t>
       </w:r>
       <w:r>
-        <w:t xml:space="preserve"> (2)</w:t>
+        <w:t xml:space="preserve"> </w:t>
       </w:r>
     </w:p>
     <w:p>
@@ -340,13 +358,7 @@
         </w:numPr>
       </w:pPr>
       <w:r>
-        <w:t>CSS-ify and get a feel of a legit website instead of the crap I have right now</w:t>
-      </w:r>
-      <w:r>
-        <w:t xml:space="preserve"> (view)</w:t>
-      </w:r>
-      <w:r>
-        <w:t xml:space="preserve"> (3)</w:t>
+        <w:t>CSS-ify</w:t>
       </w:r>
     </w:p>
     <w:p>
@@ -360,554 +372,21 @@
       <w:r>
         <w:t>Write test cases for all the possible actions</w:t>
       </w:r>
-    </w:p>
-    <w:p>
-      <w:pPr>
-        <w:pStyle w:val="ListParagraph"/>
-        <w:numPr>
-          <w:ilvl w:val="2"/>
+      <w:r>
+        <w:t xml:space="preserve"> before we get too deep with posting and commenting and stuff</w:t>
+      </w:r>
+    </w:p>
+    <w:p>
+      <w:pPr>
+        <w:pStyle w:val="ListParagraph"/>
+        <w:numPr>
+          <w:ilvl w:val="1"/>
           <w:numId w:val="1"/>
         </w:numPr>
       </w:pPr>
       <w:r>
-        <w:t xml:space="preserve">Prevent user </w:t>
-      </w:r>
-      <w:r>
-        <w:t>from getting to radio button screen if they have already reported a user</w:t>
-      </w:r>
-      <w:bookmarkStart w:id="0" w:name="_GoBack"/>
-      <w:bookmarkEnd w:id="0"/>
-    </w:p>
-    <w:p/>
-    <w:p>
-      <w:pPr>
-        <w:pStyle w:val="ListParagraph"/>
-        <w:numPr>
-          <w:ilvl w:val="0"/>
-          <w:numId w:val="2"/>
-        </w:numPr>
-        <w:rPr>
-          <w:b/>
-        </w:rPr>
-      </w:pPr>
-      <w:r>
-        <w:rPr>
-          <w:b/>
-        </w:rPr>
-        <w:t>What can a user do</w:t>
-      </w:r>
-      <w:r>
-        <w:rPr>
-          <w:b/>
-        </w:rPr>
-        <w:t xml:space="preserve"> outside of post-related actions</w:t>
-      </w:r>
-      <w:r>
-        <w:rPr>
-          <w:b/>
-        </w:rPr>
-        <w:t>?</w:t>
-      </w:r>
-    </w:p>
-    <w:p>
-      <w:pPr>
-        <w:pStyle w:val="ListParagraph"/>
-        <w:numPr>
-          <w:ilvl w:val="1"/>
-          <w:numId w:val="2"/>
-        </w:numPr>
-      </w:pPr>
-      <w:r>
-        <w:t xml:space="preserve">Sign up </w:t>
-      </w:r>
-      <w:r>
-        <w:t>Checked</w:t>
-      </w:r>
-      <w:r>
-        <w:t xml:space="preserve"> all parameters to work as intended</w:t>
-      </w:r>
-    </w:p>
-    <w:p>
-      <w:pPr>
-        <w:pStyle w:val="ListParagraph"/>
-        <w:numPr>
-          <w:ilvl w:val="1"/>
-          <w:numId w:val="2"/>
-        </w:numPr>
-      </w:pPr>
-      <w:r>
-        <w:t xml:space="preserve">Log-in </w:t>
-      </w:r>
-      <w:r>
-        <w:t>Checked</w:t>
-      </w:r>
-    </w:p>
-    <w:p>
-      <w:pPr>
-        <w:pStyle w:val="ListParagraph"/>
-        <w:numPr>
-          <w:ilvl w:val="1"/>
-          <w:numId w:val="2"/>
-        </w:numPr>
-      </w:pPr>
-      <w:r>
-        <w:t>Show other users</w:t>
-      </w:r>
-      <w:r>
-        <w:t xml:space="preserve"> Checked</w:t>
-      </w:r>
-      <w:r>
-        <w:t>- nothing really to check</w:t>
-      </w:r>
-    </w:p>
-    <w:p>
-      <w:pPr>
-        <w:pStyle w:val="ListParagraph"/>
-        <w:numPr>
-          <w:ilvl w:val="1"/>
-          <w:numId w:val="2"/>
-        </w:numPr>
-      </w:pPr>
-      <w:r>
-        <w:t xml:space="preserve">View followers/following for all users </w:t>
-      </w:r>
-      <w:r>
-        <w:t>Checked</w:t>
-      </w:r>
-      <w:r>
-        <w:t>- nothing really to check</w:t>
-      </w:r>
-    </w:p>
-    <w:p>
-      <w:pPr>
-        <w:pStyle w:val="ListParagraph"/>
-        <w:numPr>
-          <w:ilvl w:val="1"/>
-          <w:numId w:val="2"/>
-        </w:numPr>
-      </w:pPr>
-      <w:r>
-        <w:t xml:space="preserve">Edit/Destroy </w:t>
-      </w:r>
-      <w:r>
-        <w:t>Check</w:t>
-      </w:r>
-    </w:p>
-    <w:p>
-      <w:pPr>
-        <w:pStyle w:val="ListParagraph"/>
-        <w:numPr>
-          <w:ilvl w:val="2"/>
-          <w:numId w:val="2"/>
-        </w:numPr>
-      </w:pPr>
-      <w:r>
-        <w:t>Destroy destroys followings and blockings</w:t>
-      </w:r>
-    </w:p>
-    <w:p>
-      <w:pPr>
-        <w:pStyle w:val="ListParagraph"/>
-        <w:numPr>
-          <w:ilvl w:val="3"/>
-          <w:numId w:val="2"/>
-        </w:numPr>
-      </w:pPr>
-      <w:r>
-        <w:t>Also allows previous email &amp; username to be available once again</w:t>
-      </w:r>
-    </w:p>
-    <w:p>
-      <w:pPr>
-        <w:pStyle w:val="ListParagraph"/>
-        <w:numPr>
-          <w:ilvl w:val="2"/>
-          <w:numId w:val="2"/>
-        </w:numPr>
-      </w:pPr>
-      <w:r>
-        <w:t>Edit</w:t>
-      </w:r>
-    </w:p>
-    <w:p>
-      <w:pPr>
-        <w:pStyle w:val="ListParagraph"/>
-        <w:numPr>
-          <w:ilvl w:val="3"/>
-          <w:numId w:val="2"/>
-        </w:numPr>
-      </w:pPr>
-      <w:r>
-        <w:t>Can alter email (as long as it’s valid and unique)</w:t>
-      </w:r>
-    </w:p>
-    <w:p>
-      <w:pPr>
-        <w:pStyle w:val="ListParagraph"/>
-        <w:numPr>
-          <w:ilvl w:val="3"/>
-          <w:numId w:val="2"/>
-        </w:numPr>
-      </w:pPr>
-      <w:r>
-        <w:t>Can alter screenname</w:t>
-      </w:r>
-    </w:p>
-    <w:p>
-      <w:pPr>
-        <w:pStyle w:val="ListParagraph"/>
-        <w:numPr>
-          <w:ilvl w:val="3"/>
-          <w:numId w:val="2"/>
-        </w:numPr>
-      </w:pPr>
-      <w:r>
-        <w:lastRenderedPageBreak/>
-        <w:t>Can alter password providing current password</w:t>
-      </w:r>
-      <w:r>
-        <w:t>, failing to follow standards for password creation will NOT alter current password</w:t>
-      </w:r>
-    </w:p>
-    <w:p>
-      <w:pPr>
-        <w:pStyle w:val="ListParagraph"/>
-        <w:numPr>
-          <w:ilvl w:val="1"/>
-          <w:numId w:val="2"/>
-        </w:numPr>
-      </w:pPr>
-      <w:r>
-        <w:t>Follow/Unfollow</w:t>
-      </w:r>
-      <w:r>
-        <w:t xml:space="preserve"> Checked</w:t>
-      </w:r>
-    </w:p>
-    <w:p>
-      <w:pPr>
-        <w:pStyle w:val="ListParagraph"/>
-        <w:numPr>
-          <w:ilvl w:val="2"/>
-          <w:numId w:val="2"/>
-        </w:numPr>
-      </w:pPr>
-      <w:r>
-        <w:t>Can’t do this to yourself</w:t>
-      </w:r>
-    </w:p>
-    <w:p>
-      <w:pPr>
-        <w:pStyle w:val="ListParagraph"/>
-        <w:numPr>
-          <w:ilvl w:val="2"/>
-          <w:numId w:val="2"/>
-        </w:numPr>
-      </w:pPr>
-      <w:r>
-        <w:t>Can’t do this to someone you do/do not follow</w:t>
-      </w:r>
-    </w:p>
-    <w:p>
-      <w:pPr>
-        <w:pStyle w:val="ListParagraph"/>
-        <w:numPr>
-          <w:ilvl w:val="2"/>
-          <w:numId w:val="2"/>
-        </w:numPr>
-      </w:pPr>
-      <w:r>
-        <w:t>Can’t do this unless signed in, and then you will be redirected to actually follow the person</w:t>
-      </w:r>
-    </w:p>
-    <w:p>
-      <w:pPr>
-        <w:pStyle w:val="ListParagraph"/>
-        <w:numPr>
-          <w:ilvl w:val="1"/>
-          <w:numId w:val="2"/>
-        </w:numPr>
-      </w:pPr>
-      <w:r>
-        <w:t>Block/Report</w:t>
-      </w:r>
-      <w:r>
-        <w:t xml:space="preserve"> other users</w:t>
-      </w:r>
-      <w:r>
-        <w:t xml:space="preserve"> Checked</w:t>
-      </w:r>
-    </w:p>
-    <w:p>
-      <w:pPr>
-        <w:pStyle w:val="ListParagraph"/>
-        <w:numPr>
-          <w:ilvl w:val="2"/>
-          <w:numId w:val="2"/>
-        </w:numPr>
-      </w:pPr>
-      <w:r>
-        <w:t>Can’t block yourself</w:t>
-      </w:r>
-    </w:p>
-    <w:p>
-      <w:pPr>
-        <w:pStyle w:val="ListParagraph"/>
-        <w:numPr>
-          <w:ilvl w:val="2"/>
-          <w:numId w:val="2"/>
-        </w:numPr>
-      </w:pPr>
-      <w:r>
-        <w:t>Can’t block someone you block or unblock someone who is not blocked</w:t>
-      </w:r>
-    </w:p>
-    <w:p>
-      <w:pPr>
-        <w:pStyle w:val="ListParagraph"/>
-        <w:numPr>
-          <w:ilvl w:val="2"/>
-          <w:numId w:val="2"/>
-        </w:numPr>
-      </w:pPr>
-      <w:r>
-        <w:t>Must be signed in, and redirected properly</w:t>
-      </w:r>
-    </w:p>
-    <w:p>
-      <w:pPr>
-        <w:pStyle w:val="ListParagraph"/>
-        <w:numPr>
-          <w:ilvl w:val="2"/>
-          <w:numId w:val="2"/>
-        </w:numPr>
-      </w:pPr>
-      <w:r>
-        <w:t>Cannot report yourself</w:t>
-      </w:r>
-    </w:p>
-    <w:p>
-      <w:pPr>
-        <w:pStyle w:val="ListParagraph"/>
-        <w:numPr>
-          <w:ilvl w:val="2"/>
-          <w:numId w:val="2"/>
-        </w:numPr>
-      </w:pPr>
-      <w:r>
-        <w:t>Cannot report a user more than once</w:t>
-      </w:r>
-    </w:p>
-    <w:p>
-      <w:pPr>
-        <w:pStyle w:val="ListParagraph"/>
-        <w:ind w:left="2160"/>
-      </w:pPr>
-    </w:p>
-    <w:p>
-      <w:pPr>
-        <w:pStyle w:val="ListParagraph"/>
-        <w:ind w:left="2160"/>
-      </w:pPr>
-    </w:p>
-    <w:p>
-      <w:pPr>
-        <w:pStyle w:val="ListParagraph"/>
-        <w:ind w:left="2160"/>
-      </w:pPr>
-    </w:p>
-    <w:p>
-      <w:pPr>
-        <w:pStyle w:val="ListParagraph"/>
-        <w:ind w:left="2160"/>
-      </w:pPr>
-    </w:p>
-    <w:p>
-      <w:pPr>
-        <w:pStyle w:val="ListParagraph"/>
-        <w:numPr>
-          <w:ilvl w:val="0"/>
-          <w:numId w:val="2"/>
-        </w:numPr>
-        <w:rPr>
-          <w:b/>
-        </w:rPr>
-      </w:pPr>
-      <w:r>
-        <w:rPr>
-          <w:b/>
-        </w:rPr>
-        <w:t>Things to keep in mind</w:t>
-      </w:r>
-      <w:r>
-        <w:rPr>
-          <w:b/>
-        </w:rPr>
-        <w:t xml:space="preserve"> for the (far) future</w:t>
-      </w:r>
-      <w:r>
-        <w:rPr>
-          <w:b/>
-        </w:rPr>
-        <w:t>:</w:t>
-      </w:r>
-    </w:p>
-    <w:p>
-      <w:pPr>
-        <w:pStyle w:val="ListParagraph"/>
-        <w:numPr>
-          <w:ilvl w:val="1"/>
-          <w:numId w:val="2"/>
-        </w:numPr>
-      </w:pPr>
-      <w:r>
-        <w:t>Users that aren’t logged in can’t do certain things (like post &amp; comment)</w:t>
-      </w:r>
-    </w:p>
-    <w:p>
-      <w:pPr>
-        <w:pStyle w:val="ListParagraph"/>
-        <w:numPr>
-          <w:ilvl w:val="1"/>
-          <w:numId w:val="2"/>
-        </w:numPr>
-      </w:pPr>
-      <w:r>
-        <w:t>Cookies</w:t>
-      </w:r>
-      <w:r>
-        <w:t>?</w:t>
-      </w:r>
-    </w:p>
-    <w:p>
-      <w:pPr>
-        <w:pStyle w:val="ListParagraph"/>
-        <w:numPr>
-          <w:ilvl w:val="2"/>
-          <w:numId w:val="2"/>
-        </w:numPr>
-      </w:pPr>
-      <w:r>
-        <w:t>Not sure, especially if devise does this for me</w:t>
-      </w:r>
-    </w:p>
-    <w:p>
-      <w:pPr>
-        <w:pStyle w:val="ListParagraph"/>
-        <w:numPr>
-          <w:ilvl w:val="1"/>
-          <w:numId w:val="2"/>
-        </w:numPr>
-      </w:pPr>
-      <w:r>
-        <w:t>Algorithms for ‘hotness’</w:t>
-      </w:r>
-      <w:r>
-        <w:t xml:space="preserve"> for both comments and posts</w:t>
-      </w:r>
-    </w:p>
-    <w:p>
-      <w:pPr>
-        <w:pStyle w:val="ListParagraph"/>
-        <w:numPr>
-          <w:ilvl w:val="1"/>
-          <w:numId w:val="2"/>
-        </w:numPr>
-      </w:pPr>
-      <w:r>
-        <w:t>Filter feed by who you follow</w:t>
-      </w:r>
-    </w:p>
-    <w:p>
-      <w:pPr>
-        <w:pStyle w:val="ListParagraph"/>
-        <w:numPr>
-          <w:ilvl w:val="1"/>
-          <w:numId w:val="2"/>
-        </w:numPr>
-      </w:pPr>
-      <w:r>
-        <w:t>Notifications (Email/Phone/Browser)</w:t>
-      </w:r>
-    </w:p>
-    <w:p>
-      <w:pPr>
-        <w:pStyle w:val="ListParagraph"/>
-        <w:numPr>
-          <w:ilvl w:val="1"/>
-          <w:numId w:val="2"/>
-        </w:numPr>
-      </w:pPr>
-      <w:r>
-        <w:t>Will it be a reddit based system with unlimited sub communities or a platform where tags can be added to reach a broader audience?</w:t>
-      </w:r>
-    </w:p>
-    <w:p>
-      <w:pPr>
-        <w:pStyle w:val="ListParagraph"/>
-        <w:numPr>
-          <w:ilvl w:val="1"/>
-          <w:numId w:val="2"/>
-        </w:numPr>
-      </w:pPr>
-      <w:r>
-        <w:t>Messaging</w:t>
-      </w:r>
-    </w:p>
-    <w:p>
-      <w:pPr>
-        <w:pStyle w:val="ListParagraph"/>
-        <w:numPr>
-          <w:ilvl w:val="1"/>
-          <w:numId w:val="2"/>
-        </w:numPr>
-      </w:pPr>
-      <w:r>
-        <w:t>Tag other users in comments/posts</w:t>
-      </w:r>
-    </w:p>
-    <w:p>
-      <w:pPr>
-        <w:pStyle w:val="ListParagraph"/>
-        <w:numPr>
-          <w:ilvl w:val="2"/>
-          <w:numId w:val="2"/>
-        </w:numPr>
-      </w:pPr>
-      <w:r>
-        <w:t>Regular expressions to parse through user input to determine when you should stop tagging</w:t>
-      </w:r>
-    </w:p>
-    <w:p>
-      <w:pPr>
-        <w:pStyle w:val="ListParagraph"/>
-        <w:numPr>
-          <w:ilvl w:val="3"/>
-          <w:numId w:val="2"/>
-        </w:numPr>
-      </w:pPr>
-      <w:r>
-        <w:t>Like @bobby! Should only tag @bobby as an exclamation point is invalid syntax for a username</w:t>
-      </w:r>
-    </w:p>
-    <w:p>
-      <w:pPr>
-        <w:pStyle w:val="ListParagraph"/>
-        <w:numPr>
-          <w:ilvl w:val="1"/>
-          <w:numId w:val="2"/>
-        </w:numPr>
-      </w:pPr>
-      <w:r>
-        <w:t>You can report posts as well as users</w:t>
-      </w:r>
-    </w:p>
-    <w:p/>
-    <w:p>
-      <w:pPr>
-        <w:pStyle w:val="ListParagraph"/>
-        <w:ind w:left="2160"/>
-      </w:pPr>
+        <w:t>Start to fix up routes</w:t>
+      </w:r>
     </w:p>
     <w:p/>
     <w:p/>
@@ -915,6 +394,563 @@
     <w:p/>
     <w:p/>
     <w:p/>
+    <w:p/>
+    <w:p/>
+    <w:p/>
+    <w:p/>
+    <w:p/>
+    <w:p>
+      <w:pPr>
+        <w:pStyle w:val="ListParagraph"/>
+        <w:rPr>
+          <w:b/>
+        </w:rPr>
+      </w:pPr>
+    </w:p>
+    <w:p>
+      <w:pPr>
+        <w:pStyle w:val="ListParagraph"/>
+        <w:rPr>
+          <w:b/>
+        </w:rPr>
+      </w:pPr>
+    </w:p>
+    <w:p>
+      <w:pPr>
+        <w:pStyle w:val="ListParagraph"/>
+        <w:numPr>
+          <w:ilvl w:val="0"/>
+          <w:numId w:val="2"/>
+        </w:numPr>
+        <w:rPr>
+          <w:b/>
+        </w:rPr>
+      </w:pPr>
+      <w:r>
+        <w:rPr>
+          <w:b/>
+        </w:rPr>
+        <w:lastRenderedPageBreak/>
+        <w:t>What can a user do</w:t>
+      </w:r>
+      <w:r>
+        <w:rPr>
+          <w:b/>
+        </w:rPr>
+        <w:t xml:space="preserve"> outside of post-related actions</w:t>
+      </w:r>
+      <w:r>
+        <w:rPr>
+          <w:b/>
+        </w:rPr>
+        <w:t>?</w:t>
+      </w:r>
+    </w:p>
+    <w:p>
+      <w:pPr>
+        <w:pStyle w:val="ListParagraph"/>
+        <w:numPr>
+          <w:ilvl w:val="1"/>
+          <w:numId w:val="2"/>
+        </w:numPr>
+      </w:pPr>
+      <w:r>
+        <w:t xml:space="preserve">Sign up </w:t>
+      </w:r>
+      <w:r>
+        <w:t>Checked</w:t>
+      </w:r>
+      <w:r>
+        <w:t xml:space="preserve"> all parameters to work as intended</w:t>
+      </w:r>
+    </w:p>
+    <w:p>
+      <w:pPr>
+        <w:pStyle w:val="ListParagraph"/>
+        <w:numPr>
+          <w:ilvl w:val="1"/>
+          <w:numId w:val="2"/>
+        </w:numPr>
+      </w:pPr>
+      <w:r>
+        <w:t xml:space="preserve">Log-in </w:t>
+      </w:r>
+      <w:r>
+        <w:t>Checked</w:t>
+      </w:r>
+    </w:p>
+    <w:p>
+      <w:pPr>
+        <w:pStyle w:val="ListParagraph"/>
+        <w:numPr>
+          <w:ilvl w:val="1"/>
+          <w:numId w:val="2"/>
+        </w:numPr>
+      </w:pPr>
+      <w:r>
+        <w:t>Show other users</w:t>
+      </w:r>
+      <w:r>
+        <w:t xml:space="preserve"> Checked</w:t>
+      </w:r>
+      <w:r>
+        <w:t>- nothing really to check</w:t>
+      </w:r>
+    </w:p>
+    <w:p>
+      <w:pPr>
+        <w:pStyle w:val="ListParagraph"/>
+        <w:numPr>
+          <w:ilvl w:val="1"/>
+          <w:numId w:val="2"/>
+        </w:numPr>
+      </w:pPr>
+      <w:r>
+        <w:t xml:space="preserve">View followers/following for all users </w:t>
+      </w:r>
+      <w:r>
+        <w:t>Checked</w:t>
+      </w:r>
+      <w:r>
+        <w:t>- nothing really to check</w:t>
+      </w:r>
+    </w:p>
+    <w:p>
+      <w:pPr>
+        <w:pStyle w:val="ListParagraph"/>
+        <w:numPr>
+          <w:ilvl w:val="1"/>
+          <w:numId w:val="2"/>
+        </w:numPr>
+      </w:pPr>
+      <w:r>
+        <w:t xml:space="preserve">Edit/Destroy </w:t>
+      </w:r>
+      <w:r>
+        <w:t>Check</w:t>
+      </w:r>
+    </w:p>
+    <w:p>
+      <w:pPr>
+        <w:pStyle w:val="ListParagraph"/>
+        <w:numPr>
+          <w:ilvl w:val="2"/>
+          <w:numId w:val="2"/>
+        </w:numPr>
+      </w:pPr>
+      <w:r>
+        <w:t>Destroy destroys followings and blockings</w:t>
+      </w:r>
+    </w:p>
+    <w:p>
+      <w:pPr>
+        <w:pStyle w:val="ListParagraph"/>
+        <w:numPr>
+          <w:ilvl w:val="3"/>
+          <w:numId w:val="2"/>
+        </w:numPr>
+      </w:pPr>
+      <w:r>
+        <w:t>Also allows previous email &amp; username to be available once again</w:t>
+      </w:r>
+    </w:p>
+    <w:p>
+      <w:pPr>
+        <w:pStyle w:val="ListParagraph"/>
+        <w:numPr>
+          <w:ilvl w:val="2"/>
+          <w:numId w:val="2"/>
+        </w:numPr>
+      </w:pPr>
+      <w:r>
+        <w:t>Edit</w:t>
+      </w:r>
+    </w:p>
+    <w:p>
+      <w:pPr>
+        <w:pStyle w:val="ListParagraph"/>
+        <w:numPr>
+          <w:ilvl w:val="3"/>
+          <w:numId w:val="2"/>
+        </w:numPr>
+      </w:pPr>
+      <w:r>
+        <w:t>Can alter email (as long as it’s valid and unique)</w:t>
+      </w:r>
+    </w:p>
+    <w:p>
+      <w:pPr>
+        <w:pStyle w:val="ListParagraph"/>
+        <w:numPr>
+          <w:ilvl w:val="3"/>
+          <w:numId w:val="2"/>
+        </w:numPr>
+      </w:pPr>
+      <w:r>
+        <w:t>Can alter screenname</w:t>
+      </w:r>
+    </w:p>
+    <w:p>
+      <w:pPr>
+        <w:pStyle w:val="ListParagraph"/>
+        <w:numPr>
+          <w:ilvl w:val="3"/>
+          <w:numId w:val="2"/>
+        </w:numPr>
+      </w:pPr>
+      <w:r>
+        <w:t>Can alter password providing current password</w:t>
+      </w:r>
+      <w:r>
+        <w:t>, failing to follow standards for password creation will NOT alter current password</w:t>
+      </w:r>
+    </w:p>
+    <w:p>
+      <w:pPr>
+        <w:pStyle w:val="ListParagraph"/>
+        <w:numPr>
+          <w:ilvl w:val="1"/>
+          <w:numId w:val="2"/>
+        </w:numPr>
+      </w:pPr>
+      <w:r>
+        <w:t>Follow/Unfollow</w:t>
+      </w:r>
+      <w:r>
+        <w:t xml:space="preserve"> Checked</w:t>
+      </w:r>
+    </w:p>
+    <w:p>
+      <w:pPr>
+        <w:pStyle w:val="ListParagraph"/>
+        <w:numPr>
+          <w:ilvl w:val="2"/>
+          <w:numId w:val="2"/>
+        </w:numPr>
+      </w:pPr>
+      <w:r>
+        <w:t>Can’t do this to yourself</w:t>
+      </w:r>
+    </w:p>
+    <w:p>
+      <w:pPr>
+        <w:pStyle w:val="ListParagraph"/>
+        <w:numPr>
+          <w:ilvl w:val="2"/>
+          <w:numId w:val="2"/>
+        </w:numPr>
+      </w:pPr>
+      <w:r>
+        <w:t>Can’t do this to someone you do/do not follow</w:t>
+      </w:r>
+    </w:p>
+    <w:p>
+      <w:pPr>
+        <w:pStyle w:val="ListParagraph"/>
+        <w:numPr>
+          <w:ilvl w:val="2"/>
+          <w:numId w:val="2"/>
+        </w:numPr>
+      </w:pPr>
+      <w:r>
+        <w:t>Can’t do this unless signed in, and then you will be redirected to actually follow the person</w:t>
+      </w:r>
+    </w:p>
+    <w:p>
+      <w:pPr>
+        <w:pStyle w:val="ListParagraph"/>
+        <w:numPr>
+          <w:ilvl w:val="1"/>
+          <w:numId w:val="2"/>
+        </w:numPr>
+      </w:pPr>
+      <w:r>
+        <w:t>Block/Report</w:t>
+      </w:r>
+      <w:r>
+        <w:t xml:space="preserve"> other users</w:t>
+      </w:r>
+      <w:r>
+        <w:t xml:space="preserve"> Checked</w:t>
+      </w:r>
+    </w:p>
+    <w:p>
+      <w:pPr>
+        <w:pStyle w:val="ListParagraph"/>
+        <w:numPr>
+          <w:ilvl w:val="2"/>
+          <w:numId w:val="2"/>
+        </w:numPr>
+      </w:pPr>
+      <w:r>
+        <w:t>Can’t block yourself</w:t>
+      </w:r>
+    </w:p>
+    <w:p>
+      <w:pPr>
+        <w:pStyle w:val="ListParagraph"/>
+        <w:numPr>
+          <w:ilvl w:val="2"/>
+          <w:numId w:val="2"/>
+        </w:numPr>
+      </w:pPr>
+      <w:r>
+        <w:t>Can’t block someone you block or unblock someone who is not blocked</w:t>
+      </w:r>
+    </w:p>
+    <w:p>
+      <w:pPr>
+        <w:pStyle w:val="ListParagraph"/>
+        <w:numPr>
+          <w:ilvl w:val="2"/>
+          <w:numId w:val="2"/>
+        </w:numPr>
+      </w:pPr>
+      <w:r>
+        <w:t>Must be signed in, and redirected properly</w:t>
+      </w:r>
+    </w:p>
+    <w:p>
+      <w:pPr>
+        <w:pStyle w:val="ListParagraph"/>
+        <w:numPr>
+          <w:ilvl w:val="2"/>
+          <w:numId w:val="2"/>
+        </w:numPr>
+      </w:pPr>
+      <w:r>
+        <w:t>Cannot report yourself</w:t>
+      </w:r>
+    </w:p>
+    <w:p>
+      <w:pPr>
+        <w:pStyle w:val="ListParagraph"/>
+        <w:numPr>
+          <w:ilvl w:val="2"/>
+          <w:numId w:val="2"/>
+        </w:numPr>
+      </w:pPr>
+      <w:r>
+        <w:t>Cannot report a user more than once</w:t>
+      </w:r>
+    </w:p>
+    <w:p>
+      <w:pPr>
+        <w:pStyle w:val="ListParagraph"/>
+        <w:ind w:left="2160"/>
+      </w:pPr>
+    </w:p>
+    <w:p>
+      <w:bookmarkStart w:id="0" w:name="_GoBack"/>
+      <w:bookmarkEnd w:id="0"/>
+    </w:p>
+    <w:p>
+      <w:pPr>
+        <w:pStyle w:val="ListParagraph"/>
+        <w:ind w:left="2160"/>
+      </w:pPr>
+    </w:p>
+    <w:p>
+      <w:pPr>
+        <w:pStyle w:val="ListParagraph"/>
+        <w:numPr>
+          <w:ilvl w:val="0"/>
+          <w:numId w:val="2"/>
+        </w:numPr>
+        <w:rPr>
+          <w:b/>
+        </w:rPr>
+      </w:pPr>
+      <w:r>
+        <w:rPr>
+          <w:b/>
+        </w:rPr>
+        <w:t>Things to keep in mind</w:t>
+      </w:r>
+      <w:r>
+        <w:rPr>
+          <w:b/>
+        </w:rPr>
+        <w:t xml:space="preserve"> for the (far) future</w:t>
+      </w:r>
+      <w:r>
+        <w:rPr>
+          <w:b/>
+        </w:rPr>
+        <w:t>:</w:t>
+      </w:r>
+    </w:p>
+    <w:p>
+      <w:pPr>
+        <w:pStyle w:val="ListParagraph"/>
+        <w:numPr>
+          <w:ilvl w:val="1"/>
+          <w:numId w:val="2"/>
+        </w:numPr>
+      </w:pPr>
+      <w:r>
+        <w:t>Users that aren’t logged in can’t do certain things (like post &amp; comment)</w:t>
+      </w:r>
+    </w:p>
+    <w:p>
+      <w:pPr>
+        <w:pStyle w:val="ListParagraph"/>
+        <w:numPr>
+          <w:ilvl w:val="1"/>
+          <w:numId w:val="2"/>
+        </w:numPr>
+      </w:pPr>
+      <w:r>
+        <w:t>Cookies</w:t>
+      </w:r>
+      <w:r>
+        <w:t>?</w:t>
+      </w:r>
+    </w:p>
+    <w:p>
+      <w:pPr>
+        <w:pStyle w:val="ListParagraph"/>
+        <w:numPr>
+          <w:ilvl w:val="2"/>
+          <w:numId w:val="2"/>
+        </w:numPr>
+      </w:pPr>
+      <w:r>
+        <w:t>Not sure, especially if devise does this for me</w:t>
+      </w:r>
+    </w:p>
+    <w:p>
+      <w:pPr>
+        <w:pStyle w:val="ListParagraph"/>
+        <w:numPr>
+          <w:ilvl w:val="1"/>
+          <w:numId w:val="2"/>
+        </w:numPr>
+      </w:pPr>
+      <w:r>
+        <w:t>Algorithms for ‘hotness’</w:t>
+      </w:r>
+      <w:r>
+        <w:t xml:space="preserve"> for both comments and posts</w:t>
+      </w:r>
+    </w:p>
+    <w:p>
+      <w:pPr>
+        <w:pStyle w:val="ListParagraph"/>
+        <w:numPr>
+          <w:ilvl w:val="1"/>
+          <w:numId w:val="2"/>
+        </w:numPr>
+      </w:pPr>
+      <w:r>
+        <w:t>Filter feed by who you follow</w:t>
+      </w:r>
+    </w:p>
+    <w:p>
+      <w:pPr>
+        <w:pStyle w:val="ListParagraph"/>
+        <w:numPr>
+          <w:ilvl w:val="1"/>
+          <w:numId w:val="2"/>
+        </w:numPr>
+      </w:pPr>
+      <w:r>
+        <w:t>Notifications (Email/Phone/Browser)</w:t>
+      </w:r>
+    </w:p>
+    <w:p>
+      <w:pPr>
+        <w:pStyle w:val="ListParagraph"/>
+        <w:numPr>
+          <w:ilvl w:val="1"/>
+          <w:numId w:val="2"/>
+        </w:numPr>
+      </w:pPr>
+      <w:r>
+        <w:t xml:space="preserve">Will it be a </w:t>
+      </w:r>
+      <w:proofErr w:type="spellStart"/>
+      <w:r>
+        <w:t>reddit</w:t>
+      </w:r>
+      <w:proofErr w:type="spellEnd"/>
+      <w:r>
+        <w:t xml:space="preserve"> based system with unlimited sub communities or a platform where tags can be added to reach a broader audience?</w:t>
+      </w:r>
+    </w:p>
+    <w:p>
+      <w:pPr>
+        <w:pStyle w:val="ListParagraph"/>
+        <w:numPr>
+          <w:ilvl w:val="1"/>
+          <w:numId w:val="2"/>
+        </w:numPr>
+      </w:pPr>
+      <w:r>
+        <w:t>Messaging</w:t>
+      </w:r>
+    </w:p>
+    <w:p>
+      <w:pPr>
+        <w:pStyle w:val="ListParagraph"/>
+        <w:numPr>
+          <w:ilvl w:val="1"/>
+          <w:numId w:val="2"/>
+        </w:numPr>
+      </w:pPr>
+      <w:r>
+        <w:t>Tag other users in comments/posts</w:t>
+      </w:r>
+    </w:p>
+    <w:p>
+      <w:pPr>
+        <w:pStyle w:val="ListParagraph"/>
+        <w:numPr>
+          <w:ilvl w:val="2"/>
+          <w:numId w:val="2"/>
+        </w:numPr>
+      </w:pPr>
+      <w:r>
+        <w:t>Regular expressions to parse through user input to determine when you should stop tagging</w:t>
+      </w:r>
+    </w:p>
+    <w:p>
+      <w:pPr>
+        <w:pStyle w:val="ListParagraph"/>
+        <w:numPr>
+          <w:ilvl w:val="3"/>
+          <w:numId w:val="2"/>
+        </w:numPr>
+      </w:pPr>
+      <w:r>
+        <w:t>Like @bobby! Should only tag @bobby as an exclamation point is invalid syntax for a username</w:t>
+      </w:r>
+    </w:p>
+    <w:p>
+      <w:pPr>
+        <w:pStyle w:val="ListParagraph"/>
+        <w:numPr>
+          <w:ilvl w:val="1"/>
+          <w:numId w:val="2"/>
+        </w:numPr>
+      </w:pPr>
+      <w:r>
+        <w:t>You can report posts as well as users</w:t>
+      </w:r>
+    </w:p>
+    <w:p/>
+    <w:p>
+      <w:pPr>
+        <w:pStyle w:val="ListParagraph"/>
+        <w:ind w:left="2160"/>
+      </w:pPr>
+    </w:p>
+    <w:p/>
+    <w:p/>
+    <w:p/>
+    <w:p/>
+    <w:p/>
+    <w:p/>
     <w:p>
       <w:pPr>
         <w:pStyle w:val="ListParagraph"/>
@@ -963,173 +999,468 @@
         </w:numPr>
       </w:pPr>
       <w:r>
+        <w:t>Put in email and password</w:t>
+      </w:r>
+    </w:p>
+    <w:p>
+      <w:pPr>
+        <w:pStyle w:val="ListParagraph"/>
+        <w:numPr>
+          <w:ilvl w:val="1"/>
+          <w:numId w:val="3"/>
+        </w:numPr>
+      </w:pPr>
+      <w:r>
+        <w:t xml:space="preserve">Verification with phone number (skippable) </w:t>
+      </w:r>
+    </w:p>
+    <w:p>
+      <w:pPr>
+        <w:pStyle w:val="ListParagraph"/>
+        <w:numPr>
+          <w:ilvl w:val="1"/>
+          <w:numId w:val="3"/>
+        </w:numPr>
+      </w:pPr>
+      <w:r>
+        <w:t>Username creation</w:t>
+      </w:r>
+    </w:p>
+    <w:p>
+      <w:pPr>
+        <w:pStyle w:val="ListParagraph"/>
+        <w:numPr>
+          <w:ilvl w:val="2"/>
+          <w:numId w:val="3"/>
+        </w:numPr>
+      </w:pPr>
+      <w:r>
+        <w:t xml:space="preserve">They allow username changes: </w:t>
+      </w:r>
+      <w:proofErr w:type="spellStart"/>
+      <w:r>
+        <w:t>TestChir</w:t>
+      </w:r>
+      <w:proofErr w:type="spellEnd"/>
+    </w:p>
+    <w:p>
+      <w:pPr>
+        <w:pStyle w:val="ListParagraph"/>
+        <w:numPr>
+          <w:ilvl w:val="1"/>
+          <w:numId w:val="3"/>
+        </w:numPr>
+        <w:rPr>
+          <w:b/>
+        </w:rPr>
+      </w:pPr>
+      <w:r>
+        <w:rPr>
+          <w:b/>
+        </w:rPr>
+        <w:t>Choose Topics that interest you</w:t>
+      </w:r>
+    </w:p>
+    <w:p>
+      <w:pPr>
+        <w:pStyle w:val="ListParagraph"/>
+        <w:numPr>
+          <w:ilvl w:val="2"/>
+          <w:numId w:val="3"/>
+        </w:numPr>
+      </w:pPr>
+      <w:r>
+        <w:t>An</w:t>
+      </w:r>
+      <w:r>
+        <w:t xml:space="preserve"> interesting idea</w:t>
+      </w:r>
+      <w:r>
+        <w:t>, but will have to wait for posts</w:t>
+      </w:r>
+    </w:p>
+    <w:p>
+      <w:pPr>
+        <w:pStyle w:val="ListParagraph"/>
+        <w:numPr>
+          <w:ilvl w:val="1"/>
+          <w:numId w:val="3"/>
+        </w:numPr>
+      </w:pPr>
+      <w:r>
+        <w:t>Import contacts from email</w:t>
+      </w:r>
+    </w:p>
+    <w:p>
+      <w:pPr>
+        <w:pStyle w:val="ListParagraph"/>
+        <w:numPr>
+          <w:ilvl w:val="1"/>
+          <w:numId w:val="3"/>
+        </w:numPr>
+        <w:rPr>
+          <w:b/>
+        </w:rPr>
+      </w:pPr>
+      <w:r>
+        <w:rPr>
+          <w:b/>
+        </w:rPr>
+        <w:t>Forces you to follow the accounts hand-picked for you</w:t>
+      </w:r>
+    </w:p>
+    <w:p>
+      <w:pPr>
+        <w:pStyle w:val="ListParagraph"/>
+        <w:numPr>
+          <w:ilvl w:val="2"/>
+          <w:numId w:val="3"/>
+        </w:numPr>
+      </w:pPr>
+      <w:r>
+        <w:t>Interesting approach as you have content instantly from signup</w:t>
+      </w:r>
+    </w:p>
+    <w:p>
+      <w:pPr>
+        <w:pStyle w:val="ListParagraph"/>
+        <w:numPr>
+          <w:ilvl w:val="2"/>
+          <w:numId w:val="3"/>
+        </w:numPr>
+      </w:pPr>
+      <w:r>
+        <w:t>I don’t know if I could even do this myself, but cool idea nonetheless</w:t>
+      </w:r>
+    </w:p>
+    <w:p>
+      <w:pPr>
+        <w:pStyle w:val="ListParagraph"/>
+        <w:numPr>
+          <w:ilvl w:val="1"/>
+          <w:numId w:val="3"/>
+        </w:numPr>
+        <w:rPr>
+          <w:b/>
+        </w:rPr>
+      </w:pPr>
+      <w:r>
+        <w:rPr>
+          <w:b/>
+        </w:rPr>
+        <w:t>Very brief pop up tutorial</w:t>
+      </w:r>
+      <w:r>
+        <w:rPr>
+          <w:b/>
+        </w:rPr>
+        <w:t xml:space="preserve"> of some of the icons and features available</w:t>
+      </w:r>
+    </w:p>
+    <w:p>
+      <w:pPr>
+        <w:pStyle w:val="ListParagraph"/>
+        <w:numPr>
+          <w:ilvl w:val="2"/>
+          <w:numId w:val="3"/>
+        </w:numPr>
+        <w:rPr>
+          <w:b/>
+        </w:rPr>
+      </w:pPr>
+      <w:r>
+        <w:t>Good idea</w:t>
+      </w:r>
+    </w:p>
+    <w:p>
+      <w:pPr>
+        <w:pStyle w:val="ListParagraph"/>
+        <w:numPr>
+          <w:ilvl w:val="0"/>
+          <w:numId w:val="3"/>
+        </w:numPr>
+      </w:pPr>
+      <w:r>
+        <w:t xml:space="preserve">Twitter </w:t>
+      </w:r>
+      <w:r>
+        <w:t>Edit User</w:t>
+      </w:r>
+    </w:p>
+    <w:p>
+      <w:pPr>
+        <w:pStyle w:val="ListParagraph"/>
+        <w:numPr>
+          <w:ilvl w:val="1"/>
+          <w:numId w:val="3"/>
+        </w:numPr>
+      </w:pPr>
+      <w:r>
+        <w:t>Username: No email required to be sent, just verifies if the username is available</w:t>
+      </w:r>
+    </w:p>
+    <w:p>
+      <w:pPr>
+        <w:pStyle w:val="ListParagraph"/>
+        <w:numPr>
+          <w:ilvl w:val="1"/>
+          <w:numId w:val="3"/>
+        </w:numPr>
+        <w:rPr>
+          <w:b/>
+        </w:rPr>
+      </w:pPr>
+      <w:r>
+        <w:rPr>
+          <w:b/>
+        </w:rPr>
+        <w:t>Email: Changes with email confirmation</w:t>
+      </w:r>
+    </w:p>
+    <w:p>
+      <w:pPr>
+        <w:pStyle w:val="ListParagraph"/>
+        <w:numPr>
+          <w:ilvl w:val="1"/>
+          <w:numId w:val="3"/>
+        </w:numPr>
+      </w:pPr>
+      <w:r>
+        <w:t>Password: No email required</w:t>
+      </w:r>
+    </w:p>
+    <w:p>
+      <w:pPr>
+        <w:pStyle w:val="ListParagraph"/>
+        <w:numPr>
+          <w:ilvl w:val="2"/>
+          <w:numId w:val="3"/>
+        </w:numPr>
+      </w:pPr>
+      <w:r>
+        <w:t>Has verification that password is valid and matches when confirming</w:t>
+      </w:r>
+    </w:p>
+    <w:p>
+      <w:pPr>
+        <w:pStyle w:val="ListParagraph"/>
+        <w:numPr>
+          <w:ilvl w:val="1"/>
+          <w:numId w:val="3"/>
+        </w:numPr>
+      </w:pPr>
+      <w:r>
+        <w:t>Notification Scope</w:t>
+      </w:r>
+    </w:p>
+    <w:p>
+      <w:pPr>
+        <w:pStyle w:val="ListParagraph"/>
+        <w:numPr>
+          <w:ilvl w:val="0"/>
+          <w:numId w:val="3"/>
+        </w:numPr>
+      </w:pPr>
+      <w:r>
+        <w:t>Twitter Destroy</w:t>
+      </w:r>
+    </w:p>
+    <w:p>
+      <w:pPr>
+        <w:pStyle w:val="ListParagraph"/>
+        <w:numPr>
+          <w:ilvl w:val="1"/>
+          <w:numId w:val="3"/>
+        </w:numPr>
+      </w:pPr>
+      <w:r>
+        <w:t>You can, just warns you what it implies</w:t>
+      </w:r>
+    </w:p>
+    <w:p>
+      <w:pPr>
+        <w:pStyle w:val="ListParagraph"/>
+        <w:numPr>
+          <w:ilvl w:val="2"/>
+          <w:numId w:val="3"/>
+        </w:numPr>
+      </w:pPr>
+      <w:r>
+        <w:t>Basically, they keep your data for 30 days and then delete your account, so the username/email won’t be freed until then</w:t>
+      </w:r>
+    </w:p>
+    <w:p>
+      <w:pPr>
+        <w:pStyle w:val="ListParagraph"/>
+        <w:numPr>
+          <w:ilvl w:val="2"/>
+          <w:numId w:val="3"/>
+        </w:numPr>
+      </w:pPr>
+      <w:r>
+        <w:t>I think I will allow the account to be erased instantly for now</w:t>
+      </w:r>
+    </w:p>
+    <w:p>
+      <w:pPr>
+        <w:pStyle w:val="ListParagraph"/>
+        <w:numPr>
+          <w:ilvl w:val="0"/>
+          <w:numId w:val="3"/>
+        </w:numPr>
+      </w:pPr>
+      <w:r>
+        <w:t>Twitter Follow</w:t>
+      </w:r>
+      <w:r>
+        <w:t>/Unfollow</w:t>
+      </w:r>
+    </w:p>
+    <w:p>
+      <w:pPr>
+        <w:pStyle w:val="ListParagraph"/>
+        <w:numPr>
+          <w:ilvl w:val="1"/>
+          <w:numId w:val="3"/>
+        </w:numPr>
+      </w:pPr>
+      <w:r>
+        <w:t>Only change is with JavaScript to go from ‘Follow’ to ‘Following’</w:t>
+      </w:r>
+    </w:p>
+    <w:p>
+      <w:pPr>
+        <w:pStyle w:val="ListParagraph"/>
+        <w:numPr>
+          <w:ilvl w:val="2"/>
+          <w:numId w:val="3"/>
+        </w:numPr>
+      </w:pPr>
+      <w:r>
+        <w:t>Of course</w:t>
+      </w:r>
+      <w:r>
+        <w:t>,</w:t>
+      </w:r>
+      <w:r>
+        <w:t xml:space="preserve"> this will come with CSS-</w:t>
+      </w:r>
+      <w:proofErr w:type="spellStart"/>
+      <w:r>
+        <w:t>ification</w:t>
+      </w:r>
+      <w:proofErr w:type="spellEnd"/>
+    </w:p>
+    <w:p>
+      <w:pPr>
+        <w:pStyle w:val="ListParagraph"/>
+        <w:numPr>
+          <w:ilvl w:val="2"/>
+          <w:numId w:val="3"/>
+        </w:numPr>
+      </w:pPr>
+      <w:r>
+        <w:t>No view of the route to do this- so no way to be able to see if you try to follow someone you already follow</w:t>
+      </w:r>
+    </w:p>
+    <w:p>
+      <w:pPr>
+        <w:pStyle w:val="ListParagraph"/>
+        <w:numPr>
+          <w:ilvl w:val="0"/>
+          <w:numId w:val="3"/>
+        </w:numPr>
+      </w:pPr>
+      <w:r>
+        <w:t>Twitter Log in</w:t>
+      </w:r>
+    </w:p>
+    <w:p>
+      <w:pPr>
+        <w:pStyle w:val="ListParagraph"/>
+        <w:numPr>
+          <w:ilvl w:val="1"/>
+          <w:numId w:val="3"/>
+        </w:numPr>
+        <w:rPr>
+          <w:b/>
+        </w:rPr>
+      </w:pPr>
+      <w:r>
+        <w:rPr>
+          <w:b/>
+        </w:rPr>
+        <w:t>Content even on the log in screen to get the user to spend more screen time</w:t>
+      </w:r>
+    </w:p>
+    <w:p>
+      <w:pPr>
+        <w:pStyle w:val="ListParagraph"/>
+        <w:numPr>
+          <w:ilvl w:val="2"/>
+          <w:numId w:val="3"/>
+        </w:numPr>
+        <w:rPr>
+          <w:b/>
+        </w:rPr>
+      </w:pPr>
+      <w:r>
+        <w:t>Includes various ‘tags’ to filter the content</w:t>
+      </w:r>
+    </w:p>
+    <w:p>
+      <w:pPr>
+        <w:pStyle w:val="ListParagraph"/>
+        <w:numPr>
+          <w:ilvl w:val="1"/>
+          <w:numId w:val="3"/>
+        </w:numPr>
+        <w:rPr>
+          <w:b/>
+        </w:rPr>
+      </w:pPr>
+      <w:r>
+        <w:rPr>
+          <w:b/>
+        </w:rPr>
+        <w:t>Forgot Password</w:t>
+      </w:r>
+    </w:p>
+    <w:p>
+      <w:pPr>
+        <w:pStyle w:val="ListParagraph"/>
+        <w:numPr>
+          <w:ilvl w:val="2"/>
+          <w:numId w:val="3"/>
+        </w:numPr>
+        <w:rPr>
+          <w:b/>
+        </w:rPr>
+      </w:pPr>
+      <w:r>
+        <w:rPr>
+          <w:b/>
+        </w:rPr>
         <w:lastRenderedPageBreak/>
-        <w:t>Put in email and password</w:t>
-      </w:r>
-    </w:p>
-    <w:p>
-      <w:pPr>
-        <w:pStyle w:val="ListParagraph"/>
-        <w:numPr>
-          <w:ilvl w:val="1"/>
-          <w:numId w:val="3"/>
-        </w:numPr>
-      </w:pPr>
-      <w:r>
-        <w:t xml:space="preserve">Verification with phone number (skippable) </w:t>
-      </w:r>
-    </w:p>
-    <w:p>
-      <w:pPr>
-        <w:pStyle w:val="ListParagraph"/>
-        <w:numPr>
-          <w:ilvl w:val="1"/>
-          <w:numId w:val="3"/>
-        </w:numPr>
-      </w:pPr>
-      <w:r>
-        <w:t>Username creation</w:t>
-      </w:r>
-    </w:p>
-    <w:p>
-      <w:pPr>
-        <w:pStyle w:val="ListParagraph"/>
-        <w:numPr>
-          <w:ilvl w:val="2"/>
-          <w:numId w:val="3"/>
-        </w:numPr>
-      </w:pPr>
-      <w:r>
-        <w:t>They allow username changes: TestChir</w:t>
-      </w:r>
-    </w:p>
-    <w:p>
-      <w:pPr>
-        <w:pStyle w:val="ListParagraph"/>
-        <w:numPr>
-          <w:ilvl w:val="1"/>
-          <w:numId w:val="3"/>
-        </w:numPr>
-        <w:rPr>
-          <w:b/>
-        </w:rPr>
-      </w:pPr>
-      <w:r>
-        <w:rPr>
-          <w:b/>
-        </w:rPr>
-        <w:t>Choose Topics that interest you</w:t>
-      </w:r>
-    </w:p>
-    <w:p>
-      <w:pPr>
-        <w:pStyle w:val="ListParagraph"/>
-        <w:numPr>
-          <w:ilvl w:val="2"/>
-          <w:numId w:val="3"/>
-        </w:numPr>
-      </w:pPr>
-      <w:r>
-        <w:t>An</w:t>
-      </w:r>
-      <w:r>
-        <w:t xml:space="preserve"> interesting idea</w:t>
-      </w:r>
-      <w:r>
-        <w:t>, but will have to wait for posts</w:t>
-      </w:r>
-    </w:p>
-    <w:p>
-      <w:pPr>
-        <w:pStyle w:val="ListParagraph"/>
-        <w:numPr>
-          <w:ilvl w:val="1"/>
-          <w:numId w:val="3"/>
-        </w:numPr>
-      </w:pPr>
-      <w:r>
-        <w:t>Import contacts from email</w:t>
-      </w:r>
-    </w:p>
-    <w:p>
-      <w:pPr>
-        <w:pStyle w:val="ListParagraph"/>
-        <w:numPr>
-          <w:ilvl w:val="1"/>
-          <w:numId w:val="3"/>
-        </w:numPr>
-        <w:rPr>
-          <w:b/>
-        </w:rPr>
-      </w:pPr>
-      <w:r>
-        <w:rPr>
-          <w:b/>
-        </w:rPr>
-        <w:t>Forces you to follow the accounts hand-picked for you</w:t>
-      </w:r>
-    </w:p>
-    <w:p>
-      <w:pPr>
-        <w:pStyle w:val="ListParagraph"/>
-        <w:numPr>
-          <w:ilvl w:val="2"/>
-          <w:numId w:val="3"/>
-        </w:numPr>
-      </w:pPr>
-      <w:r>
-        <w:t>Interesting approach as you have content instantly from signup</w:t>
-      </w:r>
-    </w:p>
-    <w:p>
-      <w:pPr>
-        <w:pStyle w:val="ListParagraph"/>
-        <w:numPr>
-          <w:ilvl w:val="2"/>
-          <w:numId w:val="3"/>
-        </w:numPr>
-      </w:pPr>
-      <w:r>
-        <w:t>I don’t know if I could even do this myself, but cool idea nonetheless</w:t>
-      </w:r>
-    </w:p>
-    <w:p>
-      <w:pPr>
-        <w:pStyle w:val="ListParagraph"/>
-        <w:numPr>
-          <w:ilvl w:val="1"/>
-          <w:numId w:val="3"/>
-        </w:numPr>
-        <w:rPr>
-          <w:b/>
-        </w:rPr>
-      </w:pPr>
-      <w:r>
-        <w:rPr>
-          <w:b/>
-        </w:rPr>
-        <w:t>Very brief pop up tutorial</w:t>
-      </w:r>
-      <w:r>
-        <w:rPr>
-          <w:b/>
-        </w:rPr>
-        <w:t xml:space="preserve"> of some of the icons and features available</w:t>
-      </w:r>
-    </w:p>
-    <w:p>
-      <w:pPr>
-        <w:pStyle w:val="ListParagraph"/>
-        <w:numPr>
-          <w:ilvl w:val="2"/>
-          <w:numId w:val="3"/>
-        </w:numPr>
-        <w:rPr>
-          <w:b/>
-        </w:rPr>
-      </w:pPr>
-      <w:r>
-        <w:t>Good idea</w:t>
+        <w:t>Type in email or username to find yourself</w:t>
+      </w:r>
+    </w:p>
+    <w:p>
+      <w:pPr>
+        <w:pStyle w:val="ListParagraph"/>
+        <w:numPr>
+          <w:ilvl w:val="2"/>
+          <w:numId w:val="3"/>
+        </w:numPr>
+        <w:rPr>
+          <w:b/>
+        </w:rPr>
+      </w:pPr>
+      <w:r>
+        <w:rPr>
+          <w:b/>
+        </w:rPr>
+        <w:t>Receive email to recover and get on a page to edit</w:t>
       </w:r>
     </w:p>
     <w:p>
@@ -1139,78 +1470,60 @@
           <w:ilvl w:val="0"/>
           <w:numId w:val="3"/>
         </w:numPr>
-      </w:pPr>
-      <w:r>
-        <w:t xml:space="preserve">Twitter </w:t>
-      </w:r>
-      <w:r>
-        <w:t>Edit User</w:t>
-      </w:r>
-    </w:p>
-    <w:p>
-      <w:pPr>
-        <w:pStyle w:val="ListParagraph"/>
-        <w:numPr>
-          <w:ilvl w:val="1"/>
-          <w:numId w:val="3"/>
-        </w:numPr>
-      </w:pPr>
-      <w:r>
-        <w:t>Username: No email required to be sent, just verifies if the username is available</w:t>
-      </w:r>
-    </w:p>
-    <w:p>
-      <w:pPr>
-        <w:pStyle w:val="ListParagraph"/>
-        <w:numPr>
-          <w:ilvl w:val="1"/>
-          <w:numId w:val="3"/>
-        </w:numPr>
-        <w:rPr>
-          <w:b/>
-        </w:rPr>
-      </w:pPr>
-      <w:r>
-        <w:rPr>
-          <w:b/>
-        </w:rPr>
-        <w:t>Email: Changes with email confirmation</w:t>
-      </w:r>
-    </w:p>
-    <w:p>
-      <w:pPr>
-        <w:pStyle w:val="ListParagraph"/>
-        <w:numPr>
-          <w:ilvl w:val="1"/>
-          <w:numId w:val="3"/>
-        </w:numPr>
-      </w:pPr>
-      <w:r>
-        <w:t>Password: No email required</w:t>
-      </w:r>
-    </w:p>
-    <w:p>
-      <w:pPr>
-        <w:pStyle w:val="ListParagraph"/>
-        <w:numPr>
-          <w:ilvl w:val="2"/>
-          <w:numId w:val="3"/>
-        </w:numPr>
-      </w:pPr>
-      <w:r>
-        <w:t>Has verification that password is valid and matches when confirming</w:t>
-      </w:r>
-    </w:p>
-    <w:p>
-      <w:pPr>
-        <w:pStyle w:val="ListParagraph"/>
-        <w:numPr>
-          <w:ilvl w:val="1"/>
-          <w:numId w:val="3"/>
-        </w:numPr>
-      </w:pPr>
-      <w:r>
-        <w:t>Notification Scope</w:t>
+        <w:rPr>
+          <w:b/>
+        </w:rPr>
+      </w:pPr>
+      <w:r>
+        <w:rPr>
+          <w:b/>
+        </w:rPr>
+        <w:t>Twitter Block</w:t>
+      </w:r>
+    </w:p>
+    <w:p>
+      <w:pPr>
+        <w:pStyle w:val="ListParagraph"/>
+        <w:numPr>
+          <w:ilvl w:val="1"/>
+          <w:numId w:val="3"/>
+        </w:numPr>
+        <w:rPr>
+          <w:b/>
+        </w:rPr>
+      </w:pPr>
+      <w:r>
+        <w:t>Tells you what it means to block the user</w:t>
+      </w:r>
+    </w:p>
+    <w:p>
+      <w:pPr>
+        <w:pStyle w:val="ListParagraph"/>
+        <w:numPr>
+          <w:ilvl w:val="2"/>
+          <w:numId w:val="3"/>
+        </w:numPr>
+        <w:rPr>
+          <w:b/>
+        </w:rPr>
+      </w:pPr>
+      <w:r>
+        <w:t>No mentions or posts or messages</w:t>
+      </w:r>
+    </w:p>
+    <w:p>
+      <w:pPr>
+        <w:pStyle w:val="ListParagraph"/>
+        <w:numPr>
+          <w:ilvl w:val="2"/>
+          <w:numId w:val="3"/>
+        </w:numPr>
+        <w:rPr>
+          <w:b/>
+        </w:rPr>
+      </w:pPr>
+      <w:r>
+        <w:t>No page change, all JS</w:t>
       </w:r>
     </w:p>
     <w:p>
@@ -1220,45 +1533,45 @@
           <w:ilvl w:val="0"/>
           <w:numId w:val="3"/>
         </w:numPr>
-      </w:pPr>
-      <w:r>
-        <w:t>Twitter Destroy</w:t>
-      </w:r>
-    </w:p>
-    <w:p>
-      <w:pPr>
-        <w:pStyle w:val="ListParagraph"/>
-        <w:numPr>
-          <w:ilvl w:val="1"/>
-          <w:numId w:val="3"/>
-        </w:numPr>
-      </w:pPr>
-      <w:r>
-        <w:t>You can, just warns you what it implies</w:t>
-      </w:r>
-    </w:p>
-    <w:p>
-      <w:pPr>
-        <w:pStyle w:val="ListParagraph"/>
-        <w:numPr>
-          <w:ilvl w:val="2"/>
-          <w:numId w:val="3"/>
-        </w:numPr>
-      </w:pPr>
-      <w:r>
-        <w:t>Basically, they keep your data for 30 days and then delete your account, so the username/email won’t be freed until then</w:t>
-      </w:r>
-    </w:p>
-    <w:p>
-      <w:pPr>
-        <w:pStyle w:val="ListParagraph"/>
-        <w:numPr>
-          <w:ilvl w:val="2"/>
-          <w:numId w:val="3"/>
-        </w:numPr>
-      </w:pPr>
-      <w:r>
-        <w:t>I think I will allow the account to be erased instantly for now</w:t>
+        <w:rPr>
+          <w:b/>
+        </w:rPr>
+      </w:pPr>
+      <w:r>
+        <w:rPr>
+          <w:b/>
+        </w:rPr>
+        <w:t>Twitter Report</w:t>
+      </w:r>
+    </w:p>
+    <w:p>
+      <w:pPr>
+        <w:pStyle w:val="ListParagraph"/>
+        <w:numPr>
+          <w:ilvl w:val="1"/>
+          <w:numId w:val="3"/>
+        </w:numPr>
+        <w:rPr>
+          <w:b/>
+        </w:rPr>
+      </w:pPr>
+      <w:r>
+        <w:t>Asks you why you wish to report the user</w:t>
+      </w:r>
+    </w:p>
+    <w:p>
+      <w:pPr>
+        <w:pStyle w:val="ListParagraph"/>
+        <w:numPr>
+          <w:ilvl w:val="1"/>
+          <w:numId w:val="3"/>
+        </w:numPr>
+        <w:rPr>
+          <w:b/>
+        </w:rPr>
+      </w:pPr>
+      <w:r>
+        <w:t>No page change, all JS</w:t>
       </w:r>
     </w:p>
     <w:p>
@@ -1268,273 +1581,6 @@
           <w:ilvl w:val="0"/>
           <w:numId w:val="3"/>
         </w:numPr>
-      </w:pPr>
-      <w:r>
-        <w:t>Twitter Follow</w:t>
-      </w:r>
-      <w:r>
-        <w:t>/Unfollow</w:t>
-      </w:r>
-    </w:p>
-    <w:p>
-      <w:pPr>
-        <w:pStyle w:val="ListParagraph"/>
-        <w:numPr>
-          <w:ilvl w:val="1"/>
-          <w:numId w:val="3"/>
-        </w:numPr>
-      </w:pPr>
-      <w:r>
-        <w:t>Only change is with JavaScript to go from ‘Follow’ to ‘Following’</w:t>
-      </w:r>
-    </w:p>
-    <w:p>
-      <w:pPr>
-        <w:pStyle w:val="ListParagraph"/>
-        <w:numPr>
-          <w:ilvl w:val="2"/>
-          <w:numId w:val="3"/>
-        </w:numPr>
-      </w:pPr>
-      <w:r>
-        <w:t>Of course</w:t>
-      </w:r>
-      <w:r>
-        <w:t>,</w:t>
-      </w:r>
-      <w:r>
-        <w:t xml:space="preserve"> this will come with CSS-ification</w:t>
-      </w:r>
-    </w:p>
-    <w:p>
-      <w:pPr>
-        <w:pStyle w:val="ListParagraph"/>
-        <w:numPr>
-          <w:ilvl w:val="2"/>
-          <w:numId w:val="3"/>
-        </w:numPr>
-      </w:pPr>
-      <w:r>
-        <w:t>No view of the route to do this- so no way to be able to see if you try to follow someone you already follow</w:t>
-      </w:r>
-    </w:p>
-    <w:p>
-      <w:pPr>
-        <w:pStyle w:val="ListParagraph"/>
-        <w:numPr>
-          <w:ilvl w:val="0"/>
-          <w:numId w:val="3"/>
-        </w:numPr>
-      </w:pPr>
-      <w:r>
-        <w:t>Twitter Log in</w:t>
-      </w:r>
-    </w:p>
-    <w:p>
-      <w:pPr>
-        <w:pStyle w:val="ListParagraph"/>
-        <w:numPr>
-          <w:ilvl w:val="1"/>
-          <w:numId w:val="3"/>
-        </w:numPr>
-        <w:rPr>
-          <w:b/>
-        </w:rPr>
-      </w:pPr>
-      <w:r>
-        <w:rPr>
-          <w:b/>
-        </w:rPr>
-        <w:t>Content even on the log in screen to get the user to spend more screen time</w:t>
-      </w:r>
-    </w:p>
-    <w:p>
-      <w:pPr>
-        <w:pStyle w:val="ListParagraph"/>
-        <w:numPr>
-          <w:ilvl w:val="2"/>
-          <w:numId w:val="3"/>
-        </w:numPr>
-        <w:rPr>
-          <w:b/>
-        </w:rPr>
-      </w:pPr>
-      <w:r>
-        <w:t>Includes various ‘tags’ to filter the content</w:t>
-      </w:r>
-    </w:p>
-    <w:p>
-      <w:pPr>
-        <w:pStyle w:val="ListParagraph"/>
-        <w:numPr>
-          <w:ilvl w:val="1"/>
-          <w:numId w:val="3"/>
-        </w:numPr>
-        <w:rPr>
-          <w:b/>
-        </w:rPr>
-      </w:pPr>
-      <w:r>
-        <w:rPr>
-          <w:b/>
-        </w:rPr>
-        <w:t>Forgot Password</w:t>
-      </w:r>
-    </w:p>
-    <w:p>
-      <w:pPr>
-        <w:pStyle w:val="ListParagraph"/>
-        <w:numPr>
-          <w:ilvl w:val="2"/>
-          <w:numId w:val="3"/>
-        </w:numPr>
-        <w:rPr>
-          <w:b/>
-        </w:rPr>
-      </w:pPr>
-      <w:r>
-        <w:rPr>
-          <w:b/>
-        </w:rPr>
-        <w:t>Type in email or username to find yourself</w:t>
-      </w:r>
-    </w:p>
-    <w:p>
-      <w:pPr>
-        <w:pStyle w:val="ListParagraph"/>
-        <w:numPr>
-          <w:ilvl w:val="2"/>
-          <w:numId w:val="3"/>
-        </w:numPr>
-        <w:rPr>
-          <w:b/>
-        </w:rPr>
-      </w:pPr>
-      <w:r>
-        <w:rPr>
-          <w:b/>
-        </w:rPr>
-        <w:t>Receive email to recover and get on a page to edit</w:t>
-      </w:r>
-    </w:p>
-    <w:p>
-      <w:pPr>
-        <w:pStyle w:val="ListParagraph"/>
-        <w:numPr>
-          <w:ilvl w:val="0"/>
-          <w:numId w:val="3"/>
-        </w:numPr>
-        <w:rPr>
-          <w:b/>
-        </w:rPr>
-      </w:pPr>
-      <w:r>
-        <w:rPr>
-          <w:b/>
-        </w:rPr>
-        <w:t>Twitter Block</w:t>
-      </w:r>
-    </w:p>
-    <w:p>
-      <w:pPr>
-        <w:pStyle w:val="ListParagraph"/>
-        <w:numPr>
-          <w:ilvl w:val="1"/>
-          <w:numId w:val="3"/>
-        </w:numPr>
-        <w:rPr>
-          <w:b/>
-        </w:rPr>
-      </w:pPr>
-      <w:r>
-        <w:t>Tells you what it means to block the user</w:t>
-      </w:r>
-    </w:p>
-    <w:p>
-      <w:pPr>
-        <w:pStyle w:val="ListParagraph"/>
-        <w:numPr>
-          <w:ilvl w:val="2"/>
-          <w:numId w:val="3"/>
-        </w:numPr>
-        <w:rPr>
-          <w:b/>
-        </w:rPr>
-      </w:pPr>
-      <w:r>
-        <w:t>No mentions or posts or messages</w:t>
-      </w:r>
-    </w:p>
-    <w:p>
-      <w:pPr>
-        <w:pStyle w:val="ListParagraph"/>
-        <w:numPr>
-          <w:ilvl w:val="2"/>
-          <w:numId w:val="3"/>
-        </w:numPr>
-        <w:rPr>
-          <w:b/>
-        </w:rPr>
-      </w:pPr>
-      <w:r>
-        <w:t>No page change, all JS</w:t>
-      </w:r>
-    </w:p>
-    <w:p>
-      <w:pPr>
-        <w:pStyle w:val="ListParagraph"/>
-        <w:numPr>
-          <w:ilvl w:val="0"/>
-          <w:numId w:val="3"/>
-        </w:numPr>
-        <w:rPr>
-          <w:b/>
-        </w:rPr>
-      </w:pPr>
-      <w:r>
-        <w:rPr>
-          <w:b/>
-        </w:rPr>
-        <w:t>Twitter Report</w:t>
-      </w:r>
-    </w:p>
-    <w:p>
-      <w:pPr>
-        <w:pStyle w:val="ListParagraph"/>
-        <w:numPr>
-          <w:ilvl w:val="1"/>
-          <w:numId w:val="3"/>
-        </w:numPr>
-        <w:rPr>
-          <w:b/>
-        </w:rPr>
-      </w:pPr>
-      <w:r>
-        <w:t>Asks you why you wish to report the user</w:t>
-      </w:r>
-    </w:p>
-    <w:p>
-      <w:pPr>
-        <w:pStyle w:val="ListParagraph"/>
-        <w:numPr>
-          <w:ilvl w:val="1"/>
-          <w:numId w:val="3"/>
-        </w:numPr>
-        <w:rPr>
-          <w:b/>
-        </w:rPr>
-      </w:pPr>
-      <w:r>
-        <w:t>No page change, all JS</w:t>
-      </w:r>
-    </w:p>
-    <w:p>
-      <w:pPr>
-        <w:pStyle w:val="ListParagraph"/>
-        <w:numPr>
-          <w:ilvl w:val="0"/>
-          <w:numId w:val="3"/>
-        </w:numPr>
         <w:rPr>
           <w:b/>
         </w:rPr>
@@ -1555,7 +1601,6 @@
         </w:rPr>
       </w:pPr>
       <w:r>
-        <w:lastRenderedPageBreak/>
         <w:t>Heavily push Twitter, Facebook, and Instagram and push the content that is most popular from the site</w:t>
       </w:r>
     </w:p>

</xml_diff>

<commit_message>
Initial implementation of email confirmation.
</commit_message>
<xml_diff>
--- a/Dream Checklist.docx
+++ b/Dream Checklist.docx
@@ -348,6 +348,32 @@
       <w:r>
         <w:t>User signup</w:t>
       </w:r>
+    </w:p>
+    <w:p>
+      <w:pPr>
+        <w:pStyle w:val="ListParagraph"/>
+        <w:numPr>
+          <w:ilvl w:val="3"/>
+          <w:numId w:val="1"/>
+        </w:numPr>
+      </w:pPr>
+      <w:bookmarkStart w:id="0" w:name="_GoBack"/>
+      <w:r>
+        <w:t>Verify that everything reroutes to the correct location</w:t>
+      </w:r>
+    </w:p>
+    <w:p>
+      <w:pPr>
+        <w:pStyle w:val="ListParagraph"/>
+        <w:numPr>
+          <w:ilvl w:val="3"/>
+          <w:numId w:val="1"/>
+        </w:numPr>
+      </w:pPr>
+      <w:r>
+        <w:t>Try to handle the lack of confirmation token error</w:t>
+      </w:r>
+      <w:bookmarkEnd w:id="0"/>
     </w:p>
     <w:p>
       <w:pPr>
@@ -430,499 +456,496 @@
         <w:rPr>
           <w:b/>
         </w:rPr>
+        <w:t>What can a user do</w:t>
+      </w:r>
+      <w:r>
+        <w:rPr>
+          <w:b/>
+        </w:rPr>
+        <w:t xml:space="preserve"> outside of post-related actions</w:t>
+      </w:r>
+      <w:r>
+        <w:rPr>
+          <w:b/>
+        </w:rPr>
+        <w:t>?</w:t>
+      </w:r>
+    </w:p>
+    <w:p>
+      <w:pPr>
+        <w:pStyle w:val="ListParagraph"/>
+        <w:numPr>
+          <w:ilvl w:val="1"/>
+          <w:numId w:val="2"/>
+        </w:numPr>
+      </w:pPr>
+      <w:r>
+        <w:t xml:space="preserve">Sign up </w:t>
+      </w:r>
+      <w:r>
+        <w:t>Checked</w:t>
+      </w:r>
+      <w:r>
+        <w:t xml:space="preserve"> all parameters to work as intended</w:t>
+      </w:r>
+    </w:p>
+    <w:p>
+      <w:pPr>
+        <w:pStyle w:val="ListParagraph"/>
+        <w:numPr>
+          <w:ilvl w:val="1"/>
+          <w:numId w:val="2"/>
+        </w:numPr>
+      </w:pPr>
+      <w:r>
+        <w:t xml:space="preserve">Log-in </w:t>
+      </w:r>
+      <w:r>
+        <w:t>Checked</w:t>
+      </w:r>
+    </w:p>
+    <w:p>
+      <w:pPr>
+        <w:pStyle w:val="ListParagraph"/>
+        <w:numPr>
+          <w:ilvl w:val="1"/>
+          <w:numId w:val="2"/>
+        </w:numPr>
+      </w:pPr>
+      <w:r>
+        <w:t>Show other users</w:t>
+      </w:r>
+      <w:r>
+        <w:t xml:space="preserve"> Checked</w:t>
+      </w:r>
+      <w:r>
+        <w:t>- nothing really to check</w:t>
+      </w:r>
+    </w:p>
+    <w:p>
+      <w:pPr>
+        <w:pStyle w:val="ListParagraph"/>
+        <w:numPr>
+          <w:ilvl w:val="1"/>
+          <w:numId w:val="2"/>
+        </w:numPr>
+      </w:pPr>
+      <w:r>
+        <w:t xml:space="preserve">View followers/following for all users </w:t>
+      </w:r>
+      <w:r>
+        <w:t>Checked</w:t>
+      </w:r>
+      <w:r>
+        <w:t>- nothing really to check</w:t>
+      </w:r>
+    </w:p>
+    <w:p>
+      <w:pPr>
+        <w:pStyle w:val="ListParagraph"/>
+        <w:numPr>
+          <w:ilvl w:val="1"/>
+          <w:numId w:val="2"/>
+        </w:numPr>
+      </w:pPr>
+      <w:r>
+        <w:t xml:space="preserve">Edit/Destroy </w:t>
+      </w:r>
+      <w:r>
+        <w:t>Check</w:t>
+      </w:r>
+    </w:p>
+    <w:p>
+      <w:pPr>
+        <w:pStyle w:val="ListParagraph"/>
+        <w:numPr>
+          <w:ilvl w:val="2"/>
+          <w:numId w:val="2"/>
+        </w:numPr>
+      </w:pPr>
+      <w:r>
+        <w:t>Destroy destroys followings and blockings</w:t>
+      </w:r>
+    </w:p>
+    <w:p>
+      <w:pPr>
+        <w:pStyle w:val="ListParagraph"/>
+        <w:numPr>
+          <w:ilvl w:val="3"/>
+          <w:numId w:val="2"/>
+        </w:numPr>
+      </w:pPr>
+      <w:r>
+        <w:t>Also allows previous email &amp; username to be available once again</w:t>
+      </w:r>
+    </w:p>
+    <w:p>
+      <w:pPr>
+        <w:pStyle w:val="ListParagraph"/>
+        <w:numPr>
+          <w:ilvl w:val="2"/>
+          <w:numId w:val="2"/>
+        </w:numPr>
+      </w:pPr>
+      <w:r>
+        <w:t>Edit</w:t>
+      </w:r>
+    </w:p>
+    <w:p>
+      <w:pPr>
+        <w:pStyle w:val="ListParagraph"/>
+        <w:numPr>
+          <w:ilvl w:val="3"/>
+          <w:numId w:val="2"/>
+        </w:numPr>
+      </w:pPr>
+      <w:r>
+        <w:t>Can alter email (as long as it’s valid and unique)</w:t>
+      </w:r>
+    </w:p>
+    <w:p>
+      <w:pPr>
+        <w:pStyle w:val="ListParagraph"/>
+        <w:numPr>
+          <w:ilvl w:val="3"/>
+          <w:numId w:val="2"/>
+        </w:numPr>
+      </w:pPr>
+      <w:r>
+        <w:t>Can alter screenname</w:t>
+      </w:r>
+    </w:p>
+    <w:p>
+      <w:pPr>
+        <w:pStyle w:val="ListParagraph"/>
+        <w:numPr>
+          <w:ilvl w:val="3"/>
+          <w:numId w:val="2"/>
+        </w:numPr>
+      </w:pPr>
+      <w:r>
+        <w:t>Can alter password providing current password</w:t>
+      </w:r>
+      <w:r>
+        <w:t>, failing to follow standards for password creation will NOT alter current password</w:t>
+      </w:r>
+    </w:p>
+    <w:p>
+      <w:pPr>
+        <w:pStyle w:val="ListParagraph"/>
+        <w:numPr>
+          <w:ilvl w:val="1"/>
+          <w:numId w:val="2"/>
+        </w:numPr>
+      </w:pPr>
+      <w:r>
+        <w:t>Follow/Unfollow</w:t>
+      </w:r>
+      <w:r>
+        <w:t xml:space="preserve"> Checked</w:t>
+      </w:r>
+    </w:p>
+    <w:p>
+      <w:pPr>
+        <w:pStyle w:val="ListParagraph"/>
+        <w:numPr>
+          <w:ilvl w:val="2"/>
+          <w:numId w:val="2"/>
+        </w:numPr>
+      </w:pPr>
+      <w:r>
+        <w:t>Can’t do this to yourself</w:t>
+      </w:r>
+    </w:p>
+    <w:p>
+      <w:pPr>
+        <w:pStyle w:val="ListParagraph"/>
+        <w:numPr>
+          <w:ilvl w:val="2"/>
+          <w:numId w:val="2"/>
+        </w:numPr>
+      </w:pPr>
+      <w:r>
+        <w:t>Can’t do this to someone you do/do not follow</w:t>
+      </w:r>
+    </w:p>
+    <w:p>
+      <w:pPr>
+        <w:pStyle w:val="ListParagraph"/>
+        <w:numPr>
+          <w:ilvl w:val="2"/>
+          <w:numId w:val="2"/>
+        </w:numPr>
+      </w:pPr>
+      <w:r>
+        <w:t>Can’t do this unless signed in, and then you will be redirected to actually follow the person</w:t>
+      </w:r>
+    </w:p>
+    <w:p>
+      <w:pPr>
+        <w:pStyle w:val="ListParagraph"/>
+        <w:numPr>
+          <w:ilvl w:val="1"/>
+          <w:numId w:val="2"/>
+        </w:numPr>
+      </w:pPr>
+      <w:r>
+        <w:t>Block/Report</w:t>
+      </w:r>
+      <w:r>
+        <w:t xml:space="preserve"> other users</w:t>
+      </w:r>
+      <w:r>
+        <w:t xml:space="preserve"> Checked</w:t>
+      </w:r>
+    </w:p>
+    <w:p>
+      <w:pPr>
+        <w:pStyle w:val="ListParagraph"/>
+        <w:numPr>
+          <w:ilvl w:val="2"/>
+          <w:numId w:val="2"/>
+        </w:numPr>
+      </w:pPr>
+      <w:r>
+        <w:t>Can’t block yourself</w:t>
+      </w:r>
+    </w:p>
+    <w:p>
+      <w:pPr>
+        <w:pStyle w:val="ListParagraph"/>
+        <w:numPr>
+          <w:ilvl w:val="2"/>
+          <w:numId w:val="2"/>
+        </w:numPr>
+      </w:pPr>
+      <w:r>
+        <w:t>Can’t block someone you block or unblock someone who is not blocked</w:t>
+      </w:r>
+    </w:p>
+    <w:p>
+      <w:pPr>
+        <w:pStyle w:val="ListParagraph"/>
+        <w:numPr>
+          <w:ilvl w:val="2"/>
+          <w:numId w:val="2"/>
+        </w:numPr>
+      </w:pPr>
+      <w:r>
+        <w:t>Must be signed in, and redirected properly</w:t>
+      </w:r>
+    </w:p>
+    <w:p>
+      <w:pPr>
+        <w:pStyle w:val="ListParagraph"/>
+        <w:numPr>
+          <w:ilvl w:val="2"/>
+          <w:numId w:val="2"/>
+        </w:numPr>
+      </w:pPr>
+      <w:r>
+        <w:t>Cannot report yourself</w:t>
+      </w:r>
+    </w:p>
+    <w:p>
+      <w:pPr>
+        <w:pStyle w:val="ListParagraph"/>
+        <w:numPr>
+          <w:ilvl w:val="2"/>
+          <w:numId w:val="2"/>
+        </w:numPr>
+      </w:pPr>
+      <w:r>
+        <w:t>Cannot report a user more than once</w:t>
+      </w:r>
+    </w:p>
+    <w:p>
+      <w:pPr>
+        <w:pStyle w:val="ListParagraph"/>
+        <w:ind w:left="2160"/>
+      </w:pPr>
+    </w:p>
+    <w:p/>
+    <w:p>
+      <w:pPr>
+        <w:pStyle w:val="ListParagraph"/>
+        <w:ind w:left="2160"/>
+      </w:pPr>
+    </w:p>
+    <w:p>
+      <w:pPr>
+        <w:pStyle w:val="ListParagraph"/>
+        <w:numPr>
+          <w:ilvl w:val="0"/>
+          <w:numId w:val="2"/>
+        </w:numPr>
+        <w:rPr>
+          <w:b/>
+        </w:rPr>
+      </w:pPr>
+      <w:r>
+        <w:rPr>
+          <w:b/>
+        </w:rPr>
+        <w:t>Things to keep in mind</w:t>
+      </w:r>
+      <w:r>
+        <w:rPr>
+          <w:b/>
+        </w:rPr>
+        <w:t xml:space="preserve"> for the (far) future</w:t>
+      </w:r>
+      <w:r>
+        <w:rPr>
+          <w:b/>
+        </w:rPr>
+        <w:t>:</w:t>
+      </w:r>
+    </w:p>
+    <w:p>
+      <w:pPr>
+        <w:pStyle w:val="ListParagraph"/>
+        <w:numPr>
+          <w:ilvl w:val="1"/>
+          <w:numId w:val="2"/>
+        </w:numPr>
+      </w:pPr>
+      <w:r>
+        <w:t>Users that aren’t logged in can’t do certain things (like post &amp; comment)</w:t>
+      </w:r>
+    </w:p>
+    <w:p>
+      <w:pPr>
+        <w:pStyle w:val="ListParagraph"/>
+        <w:numPr>
+          <w:ilvl w:val="1"/>
+          <w:numId w:val="2"/>
+        </w:numPr>
+      </w:pPr>
+      <w:r>
+        <w:t>Cookies</w:t>
+      </w:r>
+      <w:r>
+        <w:t>?</w:t>
+      </w:r>
+    </w:p>
+    <w:p>
+      <w:pPr>
+        <w:pStyle w:val="ListParagraph"/>
+        <w:numPr>
+          <w:ilvl w:val="2"/>
+          <w:numId w:val="2"/>
+        </w:numPr>
+      </w:pPr>
+      <w:r>
+        <w:t>Not sure, especially if devise does this for me</w:t>
+      </w:r>
+    </w:p>
+    <w:p>
+      <w:pPr>
+        <w:pStyle w:val="ListParagraph"/>
+        <w:numPr>
+          <w:ilvl w:val="1"/>
+          <w:numId w:val="2"/>
+        </w:numPr>
+      </w:pPr>
+      <w:r>
+        <w:t>Algorithms for ‘hotness’</w:t>
+      </w:r>
+      <w:r>
+        <w:t xml:space="preserve"> for both comments and posts</w:t>
+      </w:r>
+    </w:p>
+    <w:p>
+      <w:pPr>
+        <w:pStyle w:val="ListParagraph"/>
+        <w:numPr>
+          <w:ilvl w:val="1"/>
+          <w:numId w:val="2"/>
+        </w:numPr>
+      </w:pPr>
+      <w:r>
+        <w:t>Filter feed by who you follow</w:t>
+      </w:r>
+    </w:p>
+    <w:p>
+      <w:pPr>
+        <w:pStyle w:val="ListParagraph"/>
+        <w:numPr>
+          <w:ilvl w:val="1"/>
+          <w:numId w:val="2"/>
+        </w:numPr>
+      </w:pPr>
+      <w:r>
+        <w:t>Notifications (Email/Phone/Browser)</w:t>
+      </w:r>
+    </w:p>
+    <w:p>
+      <w:pPr>
+        <w:pStyle w:val="ListParagraph"/>
+        <w:numPr>
+          <w:ilvl w:val="1"/>
+          <w:numId w:val="2"/>
+        </w:numPr>
+      </w:pPr>
+      <w:r>
+        <w:t xml:space="preserve">Will it be a </w:t>
+      </w:r>
+      <w:proofErr w:type="spellStart"/>
+      <w:r>
+        <w:t>reddit</w:t>
+      </w:r>
+      <w:proofErr w:type="spellEnd"/>
+      <w:r>
+        <w:t xml:space="preserve"> based system with unlimited sub communities or a platform where tags can be added to reach a broader audience?</w:t>
+      </w:r>
+    </w:p>
+    <w:p>
+      <w:pPr>
+        <w:pStyle w:val="ListParagraph"/>
+        <w:numPr>
+          <w:ilvl w:val="1"/>
+          <w:numId w:val="2"/>
+        </w:numPr>
+      </w:pPr>
+      <w:r>
+        <w:t>Messaging</w:t>
+      </w:r>
+    </w:p>
+    <w:p>
+      <w:pPr>
+        <w:pStyle w:val="ListParagraph"/>
+        <w:numPr>
+          <w:ilvl w:val="1"/>
+          <w:numId w:val="2"/>
+        </w:numPr>
+      </w:pPr>
+      <w:r>
+        <w:t>Tag other users in comments/posts</w:t>
+      </w:r>
+    </w:p>
+    <w:p>
+      <w:pPr>
+        <w:pStyle w:val="ListParagraph"/>
+        <w:numPr>
+          <w:ilvl w:val="2"/>
+          <w:numId w:val="2"/>
+        </w:numPr>
+      </w:pPr>
+      <w:r>
+        <w:t>Regular expressions to parse through user input to determine when you should stop tagging</w:t>
+      </w:r>
+    </w:p>
+    <w:p>
+      <w:pPr>
+        <w:pStyle w:val="ListParagraph"/>
+        <w:numPr>
+          <w:ilvl w:val="3"/>
+          <w:numId w:val="2"/>
+        </w:numPr>
+      </w:pPr>
+      <w:r>
         <w:lastRenderedPageBreak/>
-        <w:t>What can a user do</w:t>
-      </w:r>
-      <w:r>
-        <w:rPr>
-          <w:b/>
-        </w:rPr>
-        <w:t xml:space="preserve"> outside of post-related actions</w:t>
-      </w:r>
-      <w:r>
-        <w:rPr>
-          <w:b/>
-        </w:rPr>
-        <w:t>?</w:t>
-      </w:r>
-    </w:p>
-    <w:p>
-      <w:pPr>
-        <w:pStyle w:val="ListParagraph"/>
-        <w:numPr>
-          <w:ilvl w:val="1"/>
-          <w:numId w:val="2"/>
-        </w:numPr>
-      </w:pPr>
-      <w:r>
-        <w:t xml:space="preserve">Sign up </w:t>
-      </w:r>
-      <w:r>
-        <w:t>Checked</w:t>
-      </w:r>
-      <w:r>
-        <w:t xml:space="preserve"> all parameters to work as intended</w:t>
-      </w:r>
-    </w:p>
-    <w:p>
-      <w:pPr>
-        <w:pStyle w:val="ListParagraph"/>
-        <w:numPr>
-          <w:ilvl w:val="1"/>
-          <w:numId w:val="2"/>
-        </w:numPr>
-      </w:pPr>
-      <w:r>
-        <w:t xml:space="preserve">Log-in </w:t>
-      </w:r>
-      <w:r>
-        <w:t>Checked</w:t>
-      </w:r>
-    </w:p>
-    <w:p>
-      <w:pPr>
-        <w:pStyle w:val="ListParagraph"/>
-        <w:numPr>
-          <w:ilvl w:val="1"/>
-          <w:numId w:val="2"/>
-        </w:numPr>
-      </w:pPr>
-      <w:r>
-        <w:t>Show other users</w:t>
-      </w:r>
-      <w:r>
-        <w:t xml:space="preserve"> Checked</w:t>
-      </w:r>
-      <w:r>
-        <w:t>- nothing really to check</w:t>
-      </w:r>
-    </w:p>
-    <w:p>
-      <w:pPr>
-        <w:pStyle w:val="ListParagraph"/>
-        <w:numPr>
-          <w:ilvl w:val="1"/>
-          <w:numId w:val="2"/>
-        </w:numPr>
-      </w:pPr>
-      <w:r>
-        <w:t xml:space="preserve">View followers/following for all users </w:t>
-      </w:r>
-      <w:r>
-        <w:t>Checked</w:t>
-      </w:r>
-      <w:r>
-        <w:t>- nothing really to check</w:t>
-      </w:r>
-    </w:p>
-    <w:p>
-      <w:pPr>
-        <w:pStyle w:val="ListParagraph"/>
-        <w:numPr>
-          <w:ilvl w:val="1"/>
-          <w:numId w:val="2"/>
-        </w:numPr>
-      </w:pPr>
-      <w:r>
-        <w:t xml:space="preserve">Edit/Destroy </w:t>
-      </w:r>
-      <w:r>
-        <w:t>Check</w:t>
-      </w:r>
-    </w:p>
-    <w:p>
-      <w:pPr>
-        <w:pStyle w:val="ListParagraph"/>
-        <w:numPr>
-          <w:ilvl w:val="2"/>
-          <w:numId w:val="2"/>
-        </w:numPr>
-      </w:pPr>
-      <w:r>
-        <w:t>Destroy destroys followings and blockings</w:t>
-      </w:r>
-    </w:p>
-    <w:p>
-      <w:pPr>
-        <w:pStyle w:val="ListParagraph"/>
-        <w:numPr>
-          <w:ilvl w:val="3"/>
-          <w:numId w:val="2"/>
-        </w:numPr>
-      </w:pPr>
-      <w:r>
-        <w:t>Also allows previous email &amp; username to be available once again</w:t>
-      </w:r>
-    </w:p>
-    <w:p>
-      <w:pPr>
-        <w:pStyle w:val="ListParagraph"/>
-        <w:numPr>
-          <w:ilvl w:val="2"/>
-          <w:numId w:val="2"/>
-        </w:numPr>
-      </w:pPr>
-      <w:r>
-        <w:t>Edit</w:t>
-      </w:r>
-    </w:p>
-    <w:p>
-      <w:pPr>
-        <w:pStyle w:val="ListParagraph"/>
-        <w:numPr>
-          <w:ilvl w:val="3"/>
-          <w:numId w:val="2"/>
-        </w:numPr>
-      </w:pPr>
-      <w:r>
-        <w:t>Can alter email (as long as it’s valid and unique)</w:t>
-      </w:r>
-    </w:p>
-    <w:p>
-      <w:pPr>
-        <w:pStyle w:val="ListParagraph"/>
-        <w:numPr>
-          <w:ilvl w:val="3"/>
-          <w:numId w:val="2"/>
-        </w:numPr>
-      </w:pPr>
-      <w:r>
-        <w:t>Can alter screenname</w:t>
-      </w:r>
-    </w:p>
-    <w:p>
-      <w:pPr>
-        <w:pStyle w:val="ListParagraph"/>
-        <w:numPr>
-          <w:ilvl w:val="3"/>
-          <w:numId w:val="2"/>
-        </w:numPr>
-      </w:pPr>
-      <w:r>
-        <w:t>Can alter password providing current password</w:t>
-      </w:r>
-      <w:r>
-        <w:t>, failing to follow standards for password creation will NOT alter current password</w:t>
-      </w:r>
-    </w:p>
-    <w:p>
-      <w:pPr>
-        <w:pStyle w:val="ListParagraph"/>
-        <w:numPr>
-          <w:ilvl w:val="1"/>
-          <w:numId w:val="2"/>
-        </w:numPr>
-      </w:pPr>
-      <w:r>
-        <w:t>Follow/Unfollow</w:t>
-      </w:r>
-      <w:r>
-        <w:t xml:space="preserve"> Checked</w:t>
-      </w:r>
-    </w:p>
-    <w:p>
-      <w:pPr>
-        <w:pStyle w:val="ListParagraph"/>
-        <w:numPr>
-          <w:ilvl w:val="2"/>
-          <w:numId w:val="2"/>
-        </w:numPr>
-      </w:pPr>
-      <w:r>
-        <w:t>Can’t do this to yourself</w:t>
-      </w:r>
-    </w:p>
-    <w:p>
-      <w:pPr>
-        <w:pStyle w:val="ListParagraph"/>
-        <w:numPr>
-          <w:ilvl w:val="2"/>
-          <w:numId w:val="2"/>
-        </w:numPr>
-      </w:pPr>
-      <w:r>
-        <w:t>Can’t do this to someone you do/do not follow</w:t>
-      </w:r>
-    </w:p>
-    <w:p>
-      <w:pPr>
-        <w:pStyle w:val="ListParagraph"/>
-        <w:numPr>
-          <w:ilvl w:val="2"/>
-          <w:numId w:val="2"/>
-        </w:numPr>
-      </w:pPr>
-      <w:r>
-        <w:t>Can’t do this unless signed in, and then you will be redirected to actually follow the person</w:t>
-      </w:r>
-    </w:p>
-    <w:p>
-      <w:pPr>
-        <w:pStyle w:val="ListParagraph"/>
-        <w:numPr>
-          <w:ilvl w:val="1"/>
-          <w:numId w:val="2"/>
-        </w:numPr>
-      </w:pPr>
-      <w:r>
-        <w:t>Block/Report</w:t>
-      </w:r>
-      <w:r>
-        <w:t xml:space="preserve"> other users</w:t>
-      </w:r>
-      <w:r>
-        <w:t xml:space="preserve"> Checked</w:t>
-      </w:r>
-    </w:p>
-    <w:p>
-      <w:pPr>
-        <w:pStyle w:val="ListParagraph"/>
-        <w:numPr>
-          <w:ilvl w:val="2"/>
-          <w:numId w:val="2"/>
-        </w:numPr>
-      </w:pPr>
-      <w:r>
-        <w:t>Can’t block yourself</w:t>
-      </w:r>
-    </w:p>
-    <w:p>
-      <w:pPr>
-        <w:pStyle w:val="ListParagraph"/>
-        <w:numPr>
-          <w:ilvl w:val="2"/>
-          <w:numId w:val="2"/>
-        </w:numPr>
-      </w:pPr>
-      <w:r>
-        <w:t>Can’t block someone you block or unblock someone who is not blocked</w:t>
-      </w:r>
-    </w:p>
-    <w:p>
-      <w:pPr>
-        <w:pStyle w:val="ListParagraph"/>
-        <w:numPr>
-          <w:ilvl w:val="2"/>
-          <w:numId w:val="2"/>
-        </w:numPr>
-      </w:pPr>
-      <w:r>
-        <w:t>Must be signed in, and redirected properly</w:t>
-      </w:r>
-    </w:p>
-    <w:p>
-      <w:pPr>
-        <w:pStyle w:val="ListParagraph"/>
-        <w:numPr>
-          <w:ilvl w:val="2"/>
-          <w:numId w:val="2"/>
-        </w:numPr>
-      </w:pPr>
-      <w:r>
-        <w:t>Cannot report yourself</w:t>
-      </w:r>
-    </w:p>
-    <w:p>
-      <w:pPr>
-        <w:pStyle w:val="ListParagraph"/>
-        <w:numPr>
-          <w:ilvl w:val="2"/>
-          <w:numId w:val="2"/>
-        </w:numPr>
-      </w:pPr>
-      <w:r>
-        <w:t>Cannot report a user more than once</w:t>
-      </w:r>
-    </w:p>
-    <w:p>
-      <w:pPr>
-        <w:pStyle w:val="ListParagraph"/>
-        <w:ind w:left="2160"/>
-      </w:pPr>
-    </w:p>
-    <w:p>
-      <w:bookmarkStart w:id="0" w:name="_GoBack"/>
-      <w:bookmarkEnd w:id="0"/>
-    </w:p>
-    <w:p>
-      <w:pPr>
-        <w:pStyle w:val="ListParagraph"/>
-        <w:ind w:left="2160"/>
-      </w:pPr>
-    </w:p>
-    <w:p>
-      <w:pPr>
-        <w:pStyle w:val="ListParagraph"/>
-        <w:numPr>
-          <w:ilvl w:val="0"/>
-          <w:numId w:val="2"/>
-        </w:numPr>
-        <w:rPr>
-          <w:b/>
-        </w:rPr>
-      </w:pPr>
-      <w:r>
-        <w:rPr>
-          <w:b/>
-        </w:rPr>
-        <w:t>Things to keep in mind</w:t>
-      </w:r>
-      <w:r>
-        <w:rPr>
-          <w:b/>
-        </w:rPr>
-        <w:t xml:space="preserve"> for the (far) future</w:t>
-      </w:r>
-      <w:r>
-        <w:rPr>
-          <w:b/>
-        </w:rPr>
-        <w:t>:</w:t>
-      </w:r>
-    </w:p>
-    <w:p>
-      <w:pPr>
-        <w:pStyle w:val="ListParagraph"/>
-        <w:numPr>
-          <w:ilvl w:val="1"/>
-          <w:numId w:val="2"/>
-        </w:numPr>
-      </w:pPr>
-      <w:r>
-        <w:t>Users that aren’t logged in can’t do certain things (like post &amp; comment)</w:t>
-      </w:r>
-    </w:p>
-    <w:p>
-      <w:pPr>
-        <w:pStyle w:val="ListParagraph"/>
-        <w:numPr>
-          <w:ilvl w:val="1"/>
-          <w:numId w:val="2"/>
-        </w:numPr>
-      </w:pPr>
-      <w:r>
-        <w:t>Cookies</w:t>
-      </w:r>
-      <w:r>
-        <w:t>?</w:t>
-      </w:r>
-    </w:p>
-    <w:p>
-      <w:pPr>
-        <w:pStyle w:val="ListParagraph"/>
-        <w:numPr>
-          <w:ilvl w:val="2"/>
-          <w:numId w:val="2"/>
-        </w:numPr>
-      </w:pPr>
-      <w:r>
-        <w:t>Not sure, especially if devise does this for me</w:t>
-      </w:r>
-    </w:p>
-    <w:p>
-      <w:pPr>
-        <w:pStyle w:val="ListParagraph"/>
-        <w:numPr>
-          <w:ilvl w:val="1"/>
-          <w:numId w:val="2"/>
-        </w:numPr>
-      </w:pPr>
-      <w:r>
-        <w:t>Algorithms for ‘hotness’</w:t>
-      </w:r>
-      <w:r>
-        <w:t xml:space="preserve"> for both comments and posts</w:t>
-      </w:r>
-    </w:p>
-    <w:p>
-      <w:pPr>
-        <w:pStyle w:val="ListParagraph"/>
-        <w:numPr>
-          <w:ilvl w:val="1"/>
-          <w:numId w:val="2"/>
-        </w:numPr>
-      </w:pPr>
-      <w:r>
-        <w:t>Filter feed by who you follow</w:t>
-      </w:r>
-    </w:p>
-    <w:p>
-      <w:pPr>
-        <w:pStyle w:val="ListParagraph"/>
-        <w:numPr>
-          <w:ilvl w:val="1"/>
-          <w:numId w:val="2"/>
-        </w:numPr>
-      </w:pPr>
-      <w:r>
-        <w:t>Notifications (Email/Phone/Browser)</w:t>
-      </w:r>
-    </w:p>
-    <w:p>
-      <w:pPr>
-        <w:pStyle w:val="ListParagraph"/>
-        <w:numPr>
-          <w:ilvl w:val="1"/>
-          <w:numId w:val="2"/>
-        </w:numPr>
-      </w:pPr>
-      <w:r>
-        <w:t xml:space="preserve">Will it be a </w:t>
-      </w:r>
-      <w:proofErr w:type="spellStart"/>
-      <w:r>
-        <w:t>reddit</w:t>
-      </w:r>
-      <w:proofErr w:type="spellEnd"/>
-      <w:r>
-        <w:t xml:space="preserve"> based system with unlimited sub communities or a platform where tags can be added to reach a broader audience?</w:t>
-      </w:r>
-    </w:p>
-    <w:p>
-      <w:pPr>
-        <w:pStyle w:val="ListParagraph"/>
-        <w:numPr>
-          <w:ilvl w:val="1"/>
-          <w:numId w:val="2"/>
-        </w:numPr>
-      </w:pPr>
-      <w:r>
-        <w:t>Messaging</w:t>
-      </w:r>
-    </w:p>
-    <w:p>
-      <w:pPr>
-        <w:pStyle w:val="ListParagraph"/>
-        <w:numPr>
-          <w:ilvl w:val="1"/>
-          <w:numId w:val="2"/>
-        </w:numPr>
-      </w:pPr>
-      <w:r>
-        <w:t>Tag other users in comments/posts</w:t>
-      </w:r>
-    </w:p>
-    <w:p>
-      <w:pPr>
-        <w:pStyle w:val="ListParagraph"/>
-        <w:numPr>
-          <w:ilvl w:val="2"/>
-          <w:numId w:val="2"/>
-        </w:numPr>
-      </w:pPr>
-      <w:r>
-        <w:t>Regular expressions to parse through user input to determine when you should stop tagging</w:t>
-      </w:r>
-    </w:p>
-    <w:p>
-      <w:pPr>
-        <w:pStyle w:val="ListParagraph"/>
-        <w:numPr>
-          <w:ilvl w:val="3"/>
-          <w:numId w:val="2"/>
-        </w:numPr>
-      </w:pPr>
-      <w:r>
         <w:t>Like @bobby! Should only tag @bobby as an exclamation point is invalid syntax for a username</w:t>
       </w:r>
     </w:p>
@@ -1390,6 +1413,7 @@
         <w:rPr>
           <w:b/>
         </w:rPr>
+        <w:lastRenderedPageBreak/>
         <w:t>Content even on the log in screen to get the user to spend more screen time</w:t>
       </w:r>
     </w:p>
@@ -1441,7 +1465,6 @@
         <w:rPr>
           <w:b/>
         </w:rPr>
-        <w:lastRenderedPageBreak/>
         <w:t>Type in email or username to find yourself</w:t>
       </w:r>
     </w:p>

</xml_diff>

<commit_message>
Implemented requirement of confirmed account to change password.
</commit_message>
<xml_diff>
--- a/Dream Checklist.docx
+++ b/Dream Checklist.docx
@@ -292,6 +292,24 @@
         </w:numPr>
       </w:pPr>
       <w:r>
+        <w:t>When user isn’t logged in and clicks destroy it takes them to the user page</w:t>
+      </w:r>
+      <w:r>
+        <w:t xml:space="preserve"> (maybe just add destroy to the user page and allow the user to log</w:t>
+      </w:r>
+      <w:r>
+        <w:t xml:space="preserve"> in and then try to destroy)</w:t>
+      </w:r>
+    </w:p>
+    <w:p>
+      <w:pPr>
+        <w:pStyle w:val="ListParagraph"/>
+        <w:numPr>
+          <w:ilvl w:val="1"/>
+          <w:numId w:val="1"/>
+        </w:numPr>
+      </w:pPr>
+      <w:r>
         <w:t xml:space="preserve">Email </w:t>
       </w:r>
       <w:r>
@@ -336,6 +354,9 @@
       <w:r>
         <w:t xml:space="preserve"> forgotten on log-in</w:t>
       </w:r>
+      <w:r>
+        <w:t xml:space="preserve"> (Works)</w:t>
+      </w:r>
     </w:p>
     <w:p>
       <w:pPr>
@@ -347,6 +368,9 @@
       </w:pPr>
       <w:r>
         <w:t>User signup</w:t>
+      </w:r>
+      <w:r>
+        <w:t xml:space="preserve"> </w:t>
       </w:r>
     </w:p>
     <w:p>
@@ -356,10 +380,15 @@
           <w:ilvl w:val="3"/>
           <w:numId w:val="1"/>
         </w:numPr>
-      </w:pPr>
-      <w:bookmarkStart w:id="0" w:name="_GoBack"/>
-      <w:r>
-        <w:t>Verify that everything reroutes to the correct location</w:t>
+        <w:rPr>
+          <w:b/>
+        </w:rPr>
+      </w:pPr>
+      <w:r>
+        <w:rPr>
+          <w:b/>
+        </w:rPr>
+        <w:t>User should stay logged in after verifying account, not be routed to the login screen</w:t>
       </w:r>
     </w:p>
     <w:p>
@@ -369,10 +398,35 @@
           <w:ilvl w:val="3"/>
           <w:numId w:val="1"/>
         </w:numPr>
-      </w:pPr>
-      <w:r>
-        <w:t>Try to handle the lack of confirmation token error</w:t>
-      </w:r>
+        <w:rPr>
+          <w:b/>
+        </w:rPr>
+      </w:pPr>
+      <w:r>
+        <w:rPr>
+          <w:b/>
+        </w:rPr>
+        <w:t>Change password screwed up if user confirms account from original signup email</w:t>
+      </w:r>
+    </w:p>
+    <w:p>
+      <w:pPr>
+        <w:pStyle w:val="ListParagraph"/>
+        <w:numPr>
+          <w:ilvl w:val="3"/>
+          <w:numId w:val="1"/>
+        </w:numPr>
+        <w:rPr>
+          <w:b/>
+        </w:rPr>
+      </w:pPr>
+      <w:r>
+        <w:rPr>
+          <w:b/>
+        </w:rPr>
+        <w:t>User is signed in on registration email when it should redirect to the login screen</w:t>
+      </w:r>
+      <w:bookmarkStart w:id="0" w:name="_GoBack"/>
       <w:bookmarkEnd w:id="0"/>
     </w:p>
     <w:p>
@@ -889,15 +943,8 @@
         </w:numPr>
       </w:pPr>
       <w:r>
-        <w:t xml:space="preserve">Will it be a </w:t>
-      </w:r>
-      <w:proofErr w:type="spellStart"/>
-      <w:r>
-        <w:t>reddit</w:t>
-      </w:r>
-      <w:proofErr w:type="spellEnd"/>
-      <w:r>
-        <w:t xml:space="preserve"> based system with unlimited sub communities or a platform where tags can be added to reach a broader audience?</w:t>
+        <w:lastRenderedPageBreak/>
+        <w:t>Will it be a reddit based system with unlimited sub communities or a platform where tags can be added to reach a broader audience?</w:t>
       </w:r>
     </w:p>
     <w:p>
@@ -945,7 +992,6 @@
         </w:numPr>
       </w:pPr>
       <w:r>
-        <w:lastRenderedPageBreak/>
         <w:t>Like @bobby! Should only tag @bobby as an exclamation point is invalid syntax for a username</w:t>
       </w:r>
     </w:p>
@@ -1058,13 +1104,8 @@
         </w:numPr>
       </w:pPr>
       <w:r>
-        <w:t xml:space="preserve">They allow username changes: </w:t>
-      </w:r>
-      <w:proofErr w:type="spellStart"/>
-      <w:r>
-        <w:t>TestChir</w:t>
-      </w:r>
-      <w:proofErr w:type="spellEnd"/>
+        <w:t>They allow username changes: TestChir</w:t>
+      </w:r>
     </w:p>
     <w:p>
       <w:pPr>
@@ -1333,6 +1374,7 @@
         </w:numPr>
       </w:pPr>
       <w:r>
+        <w:lastRenderedPageBreak/>
         <w:t>Twitter Follow</w:t>
       </w:r>
       <w:r>
@@ -1366,13 +1408,8 @@
         <w:t>,</w:t>
       </w:r>
       <w:r>
-        <w:t xml:space="preserve"> this will come with CSS-</w:t>
-      </w:r>
-      <w:proofErr w:type="spellStart"/>
-      <w:r>
-        <w:t>ification</w:t>
-      </w:r>
-      <w:proofErr w:type="spellEnd"/>
+        <w:t xml:space="preserve"> this will come with CSS-ification</w:t>
+      </w:r>
     </w:p>
     <w:p>
       <w:pPr>
@@ -1413,7 +1450,6 @@
         <w:rPr>
           <w:b/>
         </w:rPr>
-        <w:lastRenderedPageBreak/>
         <w:t>Content even on the log in screen to get the user to spend more screen time</w:t>
       </w:r>
     </w:p>

</xml_diff>

<commit_message>
Implemented email confirmation for changing email.
</commit_message>
<xml_diff>
--- a/Dream Checklist.docx
+++ b/Dream Checklist.docx
@@ -262,6 +262,21 @@
     <w:p>
       <w:pPr>
         <w:pStyle w:val="ListParagraph"/>
+        <w:numPr>
+          <w:ilvl w:val="1"/>
+          <w:numId w:val="1"/>
+        </w:numPr>
+      </w:pPr>
+      <w:r>
+        <w:t>Email confirmatio</w:t>
+      </w:r>
+      <w:r>
+        <w:t>n for user sign up, forgotten password, and email change!</w:t>
+      </w:r>
+    </w:p>
+    <w:p>
+      <w:pPr>
+        <w:pStyle w:val="ListParagraph"/>
         <w:ind w:left="1440"/>
       </w:pPr>
     </w:p>
@@ -282,152 +297,6 @@
       <w:r>
         <w:t>:</w:t>
       </w:r>
-    </w:p>
-    <w:p>
-      <w:pPr>
-        <w:pStyle w:val="ListParagraph"/>
-        <w:numPr>
-          <w:ilvl w:val="1"/>
-          <w:numId w:val="1"/>
-        </w:numPr>
-      </w:pPr>
-      <w:r>
-        <w:t>When user isn’t logged in and clicks destroy it takes them to the user page</w:t>
-      </w:r>
-      <w:r>
-        <w:t xml:space="preserve"> (maybe just add destroy to the user page and allow the user to log</w:t>
-      </w:r>
-      <w:r>
-        <w:t xml:space="preserve"> in and then try to destroy)</w:t>
-      </w:r>
-    </w:p>
-    <w:p>
-      <w:pPr>
-        <w:pStyle w:val="ListParagraph"/>
-        <w:numPr>
-          <w:ilvl w:val="1"/>
-          <w:numId w:val="1"/>
-        </w:numPr>
-      </w:pPr>
-      <w:r>
-        <w:t xml:space="preserve">Email </w:t>
-      </w:r>
-      <w:r>
-        <w:t>confirmation</w:t>
-      </w:r>
-      <w:r>
-        <w:t xml:space="preserve"> if</w:t>
-      </w:r>
-      <w:r>
-        <w:t>:</w:t>
-      </w:r>
-      <w:r>
-        <w:t xml:space="preserve"> </w:t>
-      </w:r>
-    </w:p>
-    <w:p>
-      <w:pPr>
-        <w:pStyle w:val="ListParagraph"/>
-        <w:numPr>
-          <w:ilvl w:val="2"/>
-          <w:numId w:val="1"/>
-        </w:numPr>
-      </w:pPr>
-      <w:r>
-        <w:t>User changes email</w:t>
-      </w:r>
-    </w:p>
-    <w:p>
-      <w:pPr>
-        <w:pStyle w:val="ListParagraph"/>
-        <w:numPr>
-          <w:ilvl w:val="2"/>
-          <w:numId w:val="1"/>
-        </w:numPr>
-      </w:pPr>
-      <w:r>
-        <w:t>P</w:t>
-      </w:r>
-      <w:r>
-        <w:t>assword</w:t>
-      </w:r>
-      <w:r>
-        <w:t xml:space="preserve"> forgotten on log-in</w:t>
-      </w:r>
-      <w:r>
-        <w:t xml:space="preserve"> (Works)</w:t>
-      </w:r>
-    </w:p>
-    <w:p>
-      <w:pPr>
-        <w:pStyle w:val="ListParagraph"/>
-        <w:numPr>
-          <w:ilvl w:val="2"/>
-          <w:numId w:val="1"/>
-        </w:numPr>
-      </w:pPr>
-      <w:r>
-        <w:t>User signup</w:t>
-      </w:r>
-      <w:r>
-        <w:t xml:space="preserve"> </w:t>
-      </w:r>
-    </w:p>
-    <w:p>
-      <w:pPr>
-        <w:pStyle w:val="ListParagraph"/>
-        <w:numPr>
-          <w:ilvl w:val="3"/>
-          <w:numId w:val="1"/>
-        </w:numPr>
-        <w:rPr>
-          <w:b/>
-        </w:rPr>
-      </w:pPr>
-      <w:r>
-        <w:rPr>
-          <w:b/>
-        </w:rPr>
-        <w:t>User should stay logged in after verifying account, not be routed to the login screen</w:t>
-      </w:r>
-    </w:p>
-    <w:p>
-      <w:pPr>
-        <w:pStyle w:val="ListParagraph"/>
-        <w:numPr>
-          <w:ilvl w:val="3"/>
-          <w:numId w:val="1"/>
-        </w:numPr>
-        <w:rPr>
-          <w:b/>
-        </w:rPr>
-      </w:pPr>
-      <w:r>
-        <w:rPr>
-          <w:b/>
-        </w:rPr>
-        <w:t>Change password screwed up if user confirms account from original signup email</w:t>
-      </w:r>
-    </w:p>
-    <w:p>
-      <w:pPr>
-        <w:pStyle w:val="ListParagraph"/>
-        <w:numPr>
-          <w:ilvl w:val="3"/>
-          <w:numId w:val="1"/>
-        </w:numPr>
-        <w:rPr>
-          <w:b/>
-        </w:rPr>
-      </w:pPr>
-      <w:r>
-        <w:rPr>
-          <w:b/>
-        </w:rPr>
-        <w:t>User is signed in on registration email when it should redirect to the login screen</w:t>
-      </w:r>
-      <w:bookmarkStart w:id="0" w:name="_GoBack"/>
-      <w:bookmarkEnd w:id="0"/>
     </w:p>
     <w:p>
       <w:pPr>
@@ -498,6 +367,32 @@
     <w:p>
       <w:pPr>
         <w:pStyle w:val="ListParagraph"/>
+        <w:rPr>
+          <w:b/>
+        </w:rPr>
+      </w:pPr>
+    </w:p>
+    <w:p>
+      <w:pPr>
+        <w:pStyle w:val="ListParagraph"/>
+        <w:rPr>
+          <w:b/>
+        </w:rPr>
+      </w:pPr>
+    </w:p>
+    <w:p>
+      <w:pPr>
+        <w:pStyle w:val="ListParagraph"/>
+        <w:rPr>
+          <w:b/>
+        </w:rPr>
+      </w:pPr>
+      <w:bookmarkStart w:id="0" w:name="_GoBack"/>
+      <w:bookmarkEnd w:id="0"/>
+    </w:p>
+    <w:p>
+      <w:pPr>
+        <w:pStyle w:val="ListParagraph"/>
         <w:numPr>
           <w:ilvl w:val="0"/>
           <w:numId w:val="2"/>
@@ -510,6 +405,7 @@
         <w:rPr>
           <w:b/>
         </w:rPr>
+        <w:lastRenderedPageBreak/>
         <w:t>What can a user do</w:t>
       </w:r>
       <w:r>
@@ -943,68 +839,88 @@
         </w:numPr>
       </w:pPr>
       <w:r>
+        <w:t xml:space="preserve">Will it be a </w:t>
+      </w:r>
+      <w:proofErr w:type="spellStart"/>
+      <w:r>
+        <w:t>reddit</w:t>
+      </w:r>
+      <w:proofErr w:type="spellEnd"/>
+      <w:r>
+        <w:t xml:space="preserve"> based system with unlimited sub communities or a platform where tags can be added to reach a broader audience?</w:t>
+      </w:r>
+    </w:p>
+    <w:p>
+      <w:pPr>
+        <w:pStyle w:val="ListParagraph"/>
+        <w:numPr>
+          <w:ilvl w:val="1"/>
+          <w:numId w:val="2"/>
+        </w:numPr>
+      </w:pPr>
+      <w:r>
+        <w:t>Messaging</w:t>
+      </w:r>
+    </w:p>
+    <w:p>
+      <w:pPr>
+        <w:pStyle w:val="ListParagraph"/>
+        <w:numPr>
+          <w:ilvl w:val="1"/>
+          <w:numId w:val="2"/>
+        </w:numPr>
+      </w:pPr>
+      <w:r>
+        <w:t>Tag other users in comments/posts</w:t>
+      </w:r>
+    </w:p>
+    <w:p>
+      <w:pPr>
+        <w:pStyle w:val="ListParagraph"/>
+        <w:numPr>
+          <w:ilvl w:val="2"/>
+          <w:numId w:val="2"/>
+        </w:numPr>
+      </w:pPr>
+      <w:r>
+        <w:t>Regular expressions to parse through user input to determine when you should stop tagging</w:t>
+      </w:r>
+    </w:p>
+    <w:p>
+      <w:pPr>
+        <w:pStyle w:val="ListParagraph"/>
+        <w:numPr>
+          <w:ilvl w:val="3"/>
+          <w:numId w:val="2"/>
+        </w:numPr>
+      </w:pPr>
+      <w:r>
+        <w:t>Like @bobby! Should only tag @bobby as an exclamation point is invalid syntax for a username</w:t>
+      </w:r>
+    </w:p>
+    <w:p>
+      <w:pPr>
+        <w:pStyle w:val="ListParagraph"/>
+        <w:numPr>
+          <w:ilvl w:val="1"/>
+          <w:numId w:val="2"/>
+        </w:numPr>
+      </w:pPr>
+      <w:r>
+        <w:t>You can report posts as well as users</w:t>
+      </w:r>
+    </w:p>
+    <w:p>
+      <w:pPr>
+        <w:pStyle w:val="ListParagraph"/>
+        <w:numPr>
+          <w:ilvl w:val="1"/>
+          <w:numId w:val="2"/>
+        </w:numPr>
+      </w:pPr>
+      <w:r>
         <w:lastRenderedPageBreak/>
-        <w:t>Will it be a reddit based system with unlimited sub communities or a platform where tags can be added to reach a broader audience?</w:t>
-      </w:r>
-    </w:p>
-    <w:p>
-      <w:pPr>
-        <w:pStyle w:val="ListParagraph"/>
-        <w:numPr>
-          <w:ilvl w:val="1"/>
-          <w:numId w:val="2"/>
-        </w:numPr>
-      </w:pPr>
-      <w:r>
-        <w:t>Messaging</w:t>
-      </w:r>
-    </w:p>
-    <w:p>
-      <w:pPr>
-        <w:pStyle w:val="ListParagraph"/>
-        <w:numPr>
-          <w:ilvl w:val="1"/>
-          <w:numId w:val="2"/>
-        </w:numPr>
-      </w:pPr>
-      <w:r>
-        <w:t>Tag other users in comments/posts</w:t>
-      </w:r>
-    </w:p>
-    <w:p>
-      <w:pPr>
-        <w:pStyle w:val="ListParagraph"/>
-        <w:numPr>
-          <w:ilvl w:val="2"/>
-          <w:numId w:val="2"/>
-        </w:numPr>
-      </w:pPr>
-      <w:r>
-        <w:t>Regular expressions to parse through user input to determine when you should stop tagging</w:t>
-      </w:r>
-    </w:p>
-    <w:p>
-      <w:pPr>
-        <w:pStyle w:val="ListParagraph"/>
-        <w:numPr>
-          <w:ilvl w:val="3"/>
-          <w:numId w:val="2"/>
-        </w:numPr>
-      </w:pPr>
-      <w:r>
-        <w:t>Like @bobby! Should only tag @bobby as an exclamation point is invalid syntax for a username</w:t>
-      </w:r>
-    </w:p>
-    <w:p>
-      <w:pPr>
-        <w:pStyle w:val="ListParagraph"/>
-        <w:numPr>
-          <w:ilvl w:val="1"/>
-          <w:numId w:val="2"/>
-        </w:numPr>
-      </w:pPr>
-      <w:r>
-        <w:t>You can report posts as well as users</w:t>
+        <w:t>When user isn’t logged in and clicks destroy it takes them to the user page (maybe just add destroy to the user page and allow the user to log in and then try to destroy)</w:t>
       </w:r>
     </w:p>
     <w:p/>
@@ -1104,8 +1020,13 @@
         </w:numPr>
       </w:pPr>
       <w:r>
-        <w:t>They allow username changes: TestChir</w:t>
-      </w:r>
+        <w:t xml:space="preserve">They allow username changes: </w:t>
+      </w:r>
+      <w:proofErr w:type="spellStart"/>
+      <w:r>
+        <w:t>TestChir</w:t>
+      </w:r>
+      <w:proofErr w:type="spellEnd"/>
     </w:p>
     <w:p>
       <w:pPr>
@@ -1374,82 +1295,87 @@
         </w:numPr>
       </w:pPr>
       <w:r>
+        <w:t>Twitter Follow</w:t>
+      </w:r>
+      <w:r>
+        <w:t>/Unfollow</w:t>
+      </w:r>
+    </w:p>
+    <w:p>
+      <w:pPr>
+        <w:pStyle w:val="ListParagraph"/>
+        <w:numPr>
+          <w:ilvl w:val="1"/>
+          <w:numId w:val="3"/>
+        </w:numPr>
+      </w:pPr>
+      <w:r>
+        <w:t>Only change is with JavaScript to go from ‘Follow’ to ‘Following’</w:t>
+      </w:r>
+    </w:p>
+    <w:p>
+      <w:pPr>
+        <w:pStyle w:val="ListParagraph"/>
+        <w:numPr>
+          <w:ilvl w:val="2"/>
+          <w:numId w:val="3"/>
+        </w:numPr>
+      </w:pPr>
+      <w:r>
+        <w:t>Of course</w:t>
+      </w:r>
+      <w:r>
+        <w:t>,</w:t>
+      </w:r>
+      <w:r>
+        <w:t xml:space="preserve"> this will come with CSS-</w:t>
+      </w:r>
+      <w:proofErr w:type="spellStart"/>
+      <w:r>
+        <w:t>ification</w:t>
+      </w:r>
+      <w:proofErr w:type="spellEnd"/>
+    </w:p>
+    <w:p>
+      <w:pPr>
+        <w:pStyle w:val="ListParagraph"/>
+        <w:numPr>
+          <w:ilvl w:val="2"/>
+          <w:numId w:val="3"/>
+        </w:numPr>
+      </w:pPr>
+      <w:r>
+        <w:t>No view of the route to do this- so no way to be able to see if you try to follow someone you already follow</w:t>
+      </w:r>
+    </w:p>
+    <w:p>
+      <w:pPr>
+        <w:pStyle w:val="ListParagraph"/>
+        <w:numPr>
+          <w:ilvl w:val="0"/>
+          <w:numId w:val="3"/>
+        </w:numPr>
+      </w:pPr>
+      <w:r>
+        <w:t>Twitter Log in</w:t>
+      </w:r>
+    </w:p>
+    <w:p>
+      <w:pPr>
+        <w:pStyle w:val="ListParagraph"/>
+        <w:numPr>
+          <w:ilvl w:val="1"/>
+          <w:numId w:val="3"/>
+        </w:numPr>
+        <w:rPr>
+          <w:b/>
+        </w:rPr>
+      </w:pPr>
+      <w:r>
+        <w:rPr>
+          <w:b/>
+        </w:rPr>
         <w:lastRenderedPageBreak/>
-        <w:t>Twitter Follow</w:t>
-      </w:r>
-      <w:r>
-        <w:t>/Unfollow</w:t>
-      </w:r>
-    </w:p>
-    <w:p>
-      <w:pPr>
-        <w:pStyle w:val="ListParagraph"/>
-        <w:numPr>
-          <w:ilvl w:val="1"/>
-          <w:numId w:val="3"/>
-        </w:numPr>
-      </w:pPr>
-      <w:r>
-        <w:t>Only change is with JavaScript to go from ‘Follow’ to ‘Following’</w:t>
-      </w:r>
-    </w:p>
-    <w:p>
-      <w:pPr>
-        <w:pStyle w:val="ListParagraph"/>
-        <w:numPr>
-          <w:ilvl w:val="2"/>
-          <w:numId w:val="3"/>
-        </w:numPr>
-      </w:pPr>
-      <w:r>
-        <w:t>Of course</w:t>
-      </w:r>
-      <w:r>
-        <w:t>,</w:t>
-      </w:r>
-      <w:r>
-        <w:t xml:space="preserve"> this will come with CSS-ification</w:t>
-      </w:r>
-    </w:p>
-    <w:p>
-      <w:pPr>
-        <w:pStyle w:val="ListParagraph"/>
-        <w:numPr>
-          <w:ilvl w:val="2"/>
-          <w:numId w:val="3"/>
-        </w:numPr>
-      </w:pPr>
-      <w:r>
-        <w:t>No view of the route to do this- so no way to be able to see if you try to follow someone you already follow</w:t>
-      </w:r>
-    </w:p>
-    <w:p>
-      <w:pPr>
-        <w:pStyle w:val="ListParagraph"/>
-        <w:numPr>
-          <w:ilvl w:val="0"/>
-          <w:numId w:val="3"/>
-        </w:numPr>
-      </w:pPr>
-      <w:r>
-        <w:t>Twitter Log in</w:t>
-      </w:r>
-    </w:p>
-    <w:p>
-      <w:pPr>
-        <w:pStyle w:val="ListParagraph"/>
-        <w:numPr>
-          <w:ilvl w:val="1"/>
-          <w:numId w:val="3"/>
-        </w:numPr>
-        <w:rPr>
-          <w:b/>
-        </w:rPr>
-      </w:pPr>
-      <w:r>
-        <w:rPr>
-          <w:b/>
-        </w:rPr>
         <w:t>Content even on the log in screen to get the user to spend more screen time</w:t>
       </w:r>
     </w:p>

</xml_diff>

<commit_message>
Fixed sign up session bug.
</commit_message>
<xml_diff>
--- a/Dream Checklist.docx
+++ b/Dream Checklist.docx
@@ -336,6 +336,20 @@
       <w:r>
         <w:t>Start to fix up routes</w:t>
       </w:r>
+    </w:p>
+    <w:p>
+      <w:pPr>
+        <w:pStyle w:val="ListParagraph"/>
+        <w:numPr>
+          <w:ilvl w:val="1"/>
+          <w:numId w:val="1"/>
+        </w:numPr>
+      </w:pPr>
+      <w:r>
+        <w:t>Proper redirection when user is signed out, I think this doesn’t work as it should anymore</w:t>
+      </w:r>
+      <w:bookmarkStart w:id="0" w:name="_GoBack"/>
+      <w:bookmarkEnd w:id="0"/>
     </w:p>
     <w:p/>
     <w:p/>
@@ -387,8 +401,6 @@
           <w:b/>
         </w:rPr>
       </w:pPr>
-      <w:bookmarkStart w:id="0" w:name="_GoBack"/>
-      <w:bookmarkEnd w:id="0"/>
     </w:p>
     <w:p>
       <w:pPr>
@@ -405,508 +417,500 @@
         <w:rPr>
           <w:b/>
         </w:rPr>
+        <w:t>What can a user do</w:t>
+      </w:r>
+      <w:r>
+        <w:rPr>
+          <w:b/>
+        </w:rPr>
+        <w:t xml:space="preserve"> outside of post-related actions</w:t>
+      </w:r>
+      <w:r>
+        <w:rPr>
+          <w:b/>
+        </w:rPr>
+        <w:t>?</w:t>
+      </w:r>
+    </w:p>
+    <w:p>
+      <w:pPr>
+        <w:pStyle w:val="ListParagraph"/>
+        <w:numPr>
+          <w:ilvl w:val="1"/>
+          <w:numId w:val="2"/>
+        </w:numPr>
+      </w:pPr>
+      <w:r>
+        <w:t xml:space="preserve">Sign up </w:t>
+      </w:r>
+      <w:r>
+        <w:t>Checked</w:t>
+      </w:r>
+      <w:r>
+        <w:t xml:space="preserve"> all parameters to work as intended</w:t>
+      </w:r>
+    </w:p>
+    <w:p>
+      <w:pPr>
+        <w:pStyle w:val="ListParagraph"/>
+        <w:numPr>
+          <w:ilvl w:val="1"/>
+          <w:numId w:val="2"/>
+        </w:numPr>
+      </w:pPr>
+      <w:r>
+        <w:t xml:space="preserve">Log-in </w:t>
+      </w:r>
+      <w:r>
+        <w:t>Checked</w:t>
+      </w:r>
+    </w:p>
+    <w:p>
+      <w:pPr>
+        <w:pStyle w:val="ListParagraph"/>
+        <w:numPr>
+          <w:ilvl w:val="1"/>
+          <w:numId w:val="2"/>
+        </w:numPr>
+      </w:pPr>
+      <w:r>
+        <w:t>Show other users</w:t>
+      </w:r>
+      <w:r>
+        <w:t xml:space="preserve"> Checked</w:t>
+      </w:r>
+      <w:r>
+        <w:t>- nothing really to check</w:t>
+      </w:r>
+    </w:p>
+    <w:p>
+      <w:pPr>
+        <w:pStyle w:val="ListParagraph"/>
+        <w:numPr>
+          <w:ilvl w:val="1"/>
+          <w:numId w:val="2"/>
+        </w:numPr>
+      </w:pPr>
+      <w:r>
+        <w:t xml:space="preserve">View followers/following for all users </w:t>
+      </w:r>
+      <w:r>
+        <w:t>Checked</w:t>
+      </w:r>
+      <w:r>
+        <w:t>- nothing really to check</w:t>
+      </w:r>
+    </w:p>
+    <w:p>
+      <w:pPr>
+        <w:pStyle w:val="ListParagraph"/>
+        <w:numPr>
+          <w:ilvl w:val="1"/>
+          <w:numId w:val="2"/>
+        </w:numPr>
+      </w:pPr>
+      <w:r>
+        <w:t xml:space="preserve">Edit/Destroy </w:t>
+      </w:r>
+      <w:r>
+        <w:t>Check</w:t>
+      </w:r>
+    </w:p>
+    <w:p>
+      <w:pPr>
+        <w:pStyle w:val="ListParagraph"/>
+        <w:numPr>
+          <w:ilvl w:val="2"/>
+          <w:numId w:val="2"/>
+        </w:numPr>
+      </w:pPr>
+      <w:r>
+        <w:t>Destroy destroys followings and blockings</w:t>
+      </w:r>
+    </w:p>
+    <w:p>
+      <w:pPr>
+        <w:pStyle w:val="ListParagraph"/>
+        <w:numPr>
+          <w:ilvl w:val="3"/>
+          <w:numId w:val="2"/>
+        </w:numPr>
+      </w:pPr>
+      <w:r>
+        <w:t>Also allows previous email &amp; username to be available once again</w:t>
+      </w:r>
+    </w:p>
+    <w:p>
+      <w:pPr>
+        <w:pStyle w:val="ListParagraph"/>
+        <w:numPr>
+          <w:ilvl w:val="2"/>
+          <w:numId w:val="2"/>
+        </w:numPr>
+      </w:pPr>
+      <w:r>
+        <w:t>Edit</w:t>
+      </w:r>
+    </w:p>
+    <w:p>
+      <w:pPr>
+        <w:pStyle w:val="ListParagraph"/>
+        <w:numPr>
+          <w:ilvl w:val="3"/>
+          <w:numId w:val="2"/>
+        </w:numPr>
+      </w:pPr>
+      <w:r>
+        <w:t>Can alter email (as long as it’s valid and unique)</w:t>
+      </w:r>
+    </w:p>
+    <w:p>
+      <w:pPr>
+        <w:pStyle w:val="ListParagraph"/>
+        <w:numPr>
+          <w:ilvl w:val="3"/>
+          <w:numId w:val="2"/>
+        </w:numPr>
+      </w:pPr>
+      <w:r>
+        <w:t>Can alter screenname</w:t>
+      </w:r>
+    </w:p>
+    <w:p>
+      <w:pPr>
+        <w:pStyle w:val="ListParagraph"/>
+        <w:numPr>
+          <w:ilvl w:val="3"/>
+          <w:numId w:val="2"/>
+        </w:numPr>
+      </w:pPr>
+      <w:r>
+        <w:t>Can alter password providing current password</w:t>
+      </w:r>
+      <w:r>
+        <w:t>, failing to follow standards for password creation will NOT alter current password</w:t>
+      </w:r>
+    </w:p>
+    <w:p>
+      <w:pPr>
+        <w:pStyle w:val="ListParagraph"/>
+        <w:numPr>
+          <w:ilvl w:val="1"/>
+          <w:numId w:val="2"/>
+        </w:numPr>
+      </w:pPr>
+      <w:r>
+        <w:t>Follow/Unfollow</w:t>
+      </w:r>
+      <w:r>
+        <w:t xml:space="preserve"> Checked</w:t>
+      </w:r>
+    </w:p>
+    <w:p>
+      <w:pPr>
+        <w:pStyle w:val="ListParagraph"/>
+        <w:numPr>
+          <w:ilvl w:val="2"/>
+          <w:numId w:val="2"/>
+        </w:numPr>
+      </w:pPr>
+      <w:r>
+        <w:t>Can’t do this to yourself</w:t>
+      </w:r>
+    </w:p>
+    <w:p>
+      <w:pPr>
+        <w:pStyle w:val="ListParagraph"/>
+        <w:numPr>
+          <w:ilvl w:val="2"/>
+          <w:numId w:val="2"/>
+        </w:numPr>
+      </w:pPr>
+      <w:r>
+        <w:t>Can’t do this to someone you do/do not follow</w:t>
+      </w:r>
+    </w:p>
+    <w:p>
+      <w:pPr>
+        <w:pStyle w:val="ListParagraph"/>
+        <w:numPr>
+          <w:ilvl w:val="2"/>
+          <w:numId w:val="2"/>
+        </w:numPr>
+      </w:pPr>
+      <w:r>
+        <w:t>Can’t do this unless signed in, and then you will be redirected to actually follow the person</w:t>
+      </w:r>
+    </w:p>
+    <w:p>
+      <w:pPr>
+        <w:pStyle w:val="ListParagraph"/>
+        <w:numPr>
+          <w:ilvl w:val="1"/>
+          <w:numId w:val="2"/>
+        </w:numPr>
+      </w:pPr>
+      <w:r>
+        <w:t>Block/Report</w:t>
+      </w:r>
+      <w:r>
+        <w:t xml:space="preserve"> other users</w:t>
+      </w:r>
+      <w:r>
+        <w:t xml:space="preserve"> Checked</w:t>
+      </w:r>
+    </w:p>
+    <w:p>
+      <w:pPr>
+        <w:pStyle w:val="ListParagraph"/>
+        <w:numPr>
+          <w:ilvl w:val="2"/>
+          <w:numId w:val="2"/>
+        </w:numPr>
+      </w:pPr>
+      <w:r>
+        <w:t>Can’t block yourself</w:t>
+      </w:r>
+    </w:p>
+    <w:p>
+      <w:pPr>
+        <w:pStyle w:val="ListParagraph"/>
+        <w:numPr>
+          <w:ilvl w:val="2"/>
+          <w:numId w:val="2"/>
+        </w:numPr>
+      </w:pPr>
+      <w:r>
+        <w:t>Can’t block someone you block or unblock someone who is not blocked</w:t>
+      </w:r>
+    </w:p>
+    <w:p>
+      <w:pPr>
+        <w:pStyle w:val="ListParagraph"/>
+        <w:numPr>
+          <w:ilvl w:val="2"/>
+          <w:numId w:val="2"/>
+        </w:numPr>
+      </w:pPr>
+      <w:r>
+        <w:t>Must be signed in, and redirected properly</w:t>
+      </w:r>
+    </w:p>
+    <w:p>
+      <w:pPr>
+        <w:pStyle w:val="ListParagraph"/>
+        <w:numPr>
+          <w:ilvl w:val="2"/>
+          <w:numId w:val="2"/>
+        </w:numPr>
+      </w:pPr>
+      <w:r>
+        <w:t>Cannot report yourself</w:t>
+      </w:r>
+    </w:p>
+    <w:p>
+      <w:pPr>
+        <w:pStyle w:val="ListParagraph"/>
+        <w:numPr>
+          <w:ilvl w:val="2"/>
+          <w:numId w:val="2"/>
+        </w:numPr>
+      </w:pPr>
+      <w:r>
+        <w:t>Cannot report a user more than once</w:t>
+      </w:r>
+    </w:p>
+    <w:p>
+      <w:pPr>
+        <w:pStyle w:val="ListParagraph"/>
+        <w:ind w:left="2160"/>
+      </w:pPr>
+    </w:p>
+    <w:p/>
+    <w:p>
+      <w:pPr>
+        <w:pStyle w:val="ListParagraph"/>
+        <w:ind w:left="2160"/>
+      </w:pPr>
+    </w:p>
+    <w:p>
+      <w:pPr>
+        <w:pStyle w:val="ListParagraph"/>
+        <w:numPr>
+          <w:ilvl w:val="0"/>
+          <w:numId w:val="2"/>
+        </w:numPr>
+        <w:rPr>
+          <w:b/>
+        </w:rPr>
+      </w:pPr>
+      <w:r>
+        <w:rPr>
+          <w:b/>
+        </w:rPr>
+        <w:t>Things to keep in mind</w:t>
+      </w:r>
+      <w:r>
+        <w:rPr>
+          <w:b/>
+        </w:rPr>
+        <w:t xml:space="preserve"> for the (far) future</w:t>
+      </w:r>
+      <w:r>
+        <w:rPr>
+          <w:b/>
+        </w:rPr>
+        <w:t>:</w:t>
+      </w:r>
+    </w:p>
+    <w:p>
+      <w:pPr>
+        <w:pStyle w:val="ListParagraph"/>
+        <w:numPr>
+          <w:ilvl w:val="1"/>
+          <w:numId w:val="2"/>
+        </w:numPr>
+      </w:pPr>
+      <w:r>
+        <w:t>Users that aren’t logged in can’t do certain things (like post &amp; comment)</w:t>
+      </w:r>
+    </w:p>
+    <w:p>
+      <w:pPr>
+        <w:pStyle w:val="ListParagraph"/>
+        <w:numPr>
+          <w:ilvl w:val="1"/>
+          <w:numId w:val="2"/>
+        </w:numPr>
+      </w:pPr>
+      <w:r>
+        <w:t>Cookies</w:t>
+      </w:r>
+      <w:r>
+        <w:t>?</w:t>
+      </w:r>
+    </w:p>
+    <w:p>
+      <w:pPr>
+        <w:pStyle w:val="ListParagraph"/>
+        <w:numPr>
+          <w:ilvl w:val="2"/>
+          <w:numId w:val="2"/>
+        </w:numPr>
+      </w:pPr>
+      <w:r>
+        <w:t>Not sure, especially if devise does this for me</w:t>
+      </w:r>
+    </w:p>
+    <w:p>
+      <w:pPr>
+        <w:pStyle w:val="ListParagraph"/>
+        <w:numPr>
+          <w:ilvl w:val="1"/>
+          <w:numId w:val="2"/>
+        </w:numPr>
+      </w:pPr>
+      <w:r>
+        <w:t>Algorithms for ‘hotness’</w:t>
+      </w:r>
+      <w:r>
+        <w:t xml:space="preserve"> for both comments and posts</w:t>
+      </w:r>
+    </w:p>
+    <w:p>
+      <w:pPr>
+        <w:pStyle w:val="ListParagraph"/>
+        <w:numPr>
+          <w:ilvl w:val="1"/>
+          <w:numId w:val="2"/>
+        </w:numPr>
+      </w:pPr>
+      <w:r>
+        <w:t>Filter feed by who you follow</w:t>
+      </w:r>
+    </w:p>
+    <w:p>
+      <w:pPr>
+        <w:pStyle w:val="ListParagraph"/>
+        <w:numPr>
+          <w:ilvl w:val="1"/>
+          <w:numId w:val="2"/>
+        </w:numPr>
+      </w:pPr>
+      <w:r>
+        <w:t>Notifications (Email/Phone/Browser)</w:t>
+      </w:r>
+    </w:p>
+    <w:p>
+      <w:pPr>
+        <w:pStyle w:val="ListParagraph"/>
+        <w:numPr>
+          <w:ilvl w:val="1"/>
+          <w:numId w:val="2"/>
+        </w:numPr>
+      </w:pPr>
+      <w:r>
+        <w:t>Will it be a reddit based system with unlimited sub communities or a platform where tags can be added to reach a broader audience?</w:t>
+      </w:r>
+    </w:p>
+    <w:p>
+      <w:pPr>
+        <w:pStyle w:val="ListParagraph"/>
+        <w:numPr>
+          <w:ilvl w:val="1"/>
+          <w:numId w:val="2"/>
+        </w:numPr>
+      </w:pPr>
+      <w:r>
+        <w:t>Messaging</w:t>
+      </w:r>
+    </w:p>
+    <w:p>
+      <w:pPr>
+        <w:pStyle w:val="ListParagraph"/>
+        <w:numPr>
+          <w:ilvl w:val="1"/>
+          <w:numId w:val="2"/>
+        </w:numPr>
+      </w:pPr>
+      <w:r>
+        <w:t>Tag other users in comments/posts</w:t>
+      </w:r>
+    </w:p>
+    <w:p>
+      <w:pPr>
+        <w:pStyle w:val="ListParagraph"/>
+        <w:numPr>
+          <w:ilvl w:val="2"/>
+          <w:numId w:val="2"/>
+        </w:numPr>
+      </w:pPr>
+      <w:r>
+        <w:t>Regular expressions to parse through user input to determine when you should stop tagging</w:t>
+      </w:r>
+    </w:p>
+    <w:p>
+      <w:pPr>
+        <w:pStyle w:val="ListParagraph"/>
+        <w:numPr>
+          <w:ilvl w:val="3"/>
+          <w:numId w:val="2"/>
+        </w:numPr>
+      </w:pPr>
+      <w:r>
+        <w:t>Like @bobby! Should only tag @bobby as an exclamation point is invalid syntax for a username</w:t>
+      </w:r>
+    </w:p>
+    <w:p>
+      <w:pPr>
+        <w:pStyle w:val="ListParagraph"/>
+        <w:numPr>
+          <w:ilvl w:val="1"/>
+          <w:numId w:val="2"/>
+        </w:numPr>
+      </w:pPr>
+      <w:r>
         <w:lastRenderedPageBreak/>
-        <w:t>What can a user do</w:t>
-      </w:r>
-      <w:r>
-        <w:rPr>
-          <w:b/>
-        </w:rPr>
-        <w:t xml:space="preserve"> outside of post-related actions</w:t>
-      </w:r>
-      <w:r>
-        <w:rPr>
-          <w:b/>
-        </w:rPr>
-        <w:t>?</w:t>
-      </w:r>
-    </w:p>
-    <w:p>
-      <w:pPr>
-        <w:pStyle w:val="ListParagraph"/>
-        <w:numPr>
-          <w:ilvl w:val="1"/>
-          <w:numId w:val="2"/>
-        </w:numPr>
-      </w:pPr>
-      <w:r>
-        <w:t xml:space="preserve">Sign up </w:t>
-      </w:r>
-      <w:r>
-        <w:t>Checked</w:t>
-      </w:r>
-      <w:r>
-        <w:t xml:space="preserve"> all parameters to work as intended</w:t>
-      </w:r>
-    </w:p>
-    <w:p>
-      <w:pPr>
-        <w:pStyle w:val="ListParagraph"/>
-        <w:numPr>
-          <w:ilvl w:val="1"/>
-          <w:numId w:val="2"/>
-        </w:numPr>
-      </w:pPr>
-      <w:r>
-        <w:t xml:space="preserve">Log-in </w:t>
-      </w:r>
-      <w:r>
-        <w:t>Checked</w:t>
-      </w:r>
-    </w:p>
-    <w:p>
-      <w:pPr>
-        <w:pStyle w:val="ListParagraph"/>
-        <w:numPr>
-          <w:ilvl w:val="1"/>
-          <w:numId w:val="2"/>
-        </w:numPr>
-      </w:pPr>
-      <w:r>
-        <w:t>Show other users</w:t>
-      </w:r>
-      <w:r>
-        <w:t xml:space="preserve"> Checked</w:t>
-      </w:r>
-      <w:r>
-        <w:t>- nothing really to check</w:t>
-      </w:r>
-    </w:p>
-    <w:p>
-      <w:pPr>
-        <w:pStyle w:val="ListParagraph"/>
-        <w:numPr>
-          <w:ilvl w:val="1"/>
-          <w:numId w:val="2"/>
-        </w:numPr>
-      </w:pPr>
-      <w:r>
-        <w:t xml:space="preserve">View followers/following for all users </w:t>
-      </w:r>
-      <w:r>
-        <w:t>Checked</w:t>
-      </w:r>
-      <w:r>
-        <w:t>- nothing really to check</w:t>
-      </w:r>
-    </w:p>
-    <w:p>
-      <w:pPr>
-        <w:pStyle w:val="ListParagraph"/>
-        <w:numPr>
-          <w:ilvl w:val="1"/>
-          <w:numId w:val="2"/>
-        </w:numPr>
-      </w:pPr>
-      <w:r>
-        <w:t xml:space="preserve">Edit/Destroy </w:t>
-      </w:r>
-      <w:r>
-        <w:t>Check</w:t>
-      </w:r>
-    </w:p>
-    <w:p>
-      <w:pPr>
-        <w:pStyle w:val="ListParagraph"/>
-        <w:numPr>
-          <w:ilvl w:val="2"/>
-          <w:numId w:val="2"/>
-        </w:numPr>
-      </w:pPr>
-      <w:r>
-        <w:t>Destroy destroys followings and blockings</w:t>
-      </w:r>
-    </w:p>
-    <w:p>
-      <w:pPr>
-        <w:pStyle w:val="ListParagraph"/>
-        <w:numPr>
-          <w:ilvl w:val="3"/>
-          <w:numId w:val="2"/>
-        </w:numPr>
-      </w:pPr>
-      <w:r>
-        <w:t>Also allows previous email &amp; username to be available once again</w:t>
-      </w:r>
-    </w:p>
-    <w:p>
-      <w:pPr>
-        <w:pStyle w:val="ListParagraph"/>
-        <w:numPr>
-          <w:ilvl w:val="2"/>
-          <w:numId w:val="2"/>
-        </w:numPr>
-      </w:pPr>
-      <w:r>
-        <w:t>Edit</w:t>
-      </w:r>
-    </w:p>
-    <w:p>
-      <w:pPr>
-        <w:pStyle w:val="ListParagraph"/>
-        <w:numPr>
-          <w:ilvl w:val="3"/>
-          <w:numId w:val="2"/>
-        </w:numPr>
-      </w:pPr>
-      <w:r>
-        <w:t>Can alter email (as long as it’s valid and unique)</w:t>
-      </w:r>
-    </w:p>
-    <w:p>
-      <w:pPr>
-        <w:pStyle w:val="ListParagraph"/>
-        <w:numPr>
-          <w:ilvl w:val="3"/>
-          <w:numId w:val="2"/>
-        </w:numPr>
-      </w:pPr>
-      <w:r>
-        <w:t>Can alter screenname</w:t>
-      </w:r>
-    </w:p>
-    <w:p>
-      <w:pPr>
-        <w:pStyle w:val="ListParagraph"/>
-        <w:numPr>
-          <w:ilvl w:val="3"/>
-          <w:numId w:val="2"/>
-        </w:numPr>
-      </w:pPr>
-      <w:r>
-        <w:t>Can alter password providing current password</w:t>
-      </w:r>
-      <w:r>
-        <w:t>, failing to follow standards for password creation will NOT alter current password</w:t>
-      </w:r>
-    </w:p>
-    <w:p>
-      <w:pPr>
-        <w:pStyle w:val="ListParagraph"/>
-        <w:numPr>
-          <w:ilvl w:val="1"/>
-          <w:numId w:val="2"/>
-        </w:numPr>
-      </w:pPr>
-      <w:r>
-        <w:t>Follow/Unfollow</w:t>
-      </w:r>
-      <w:r>
-        <w:t xml:space="preserve"> Checked</w:t>
-      </w:r>
-    </w:p>
-    <w:p>
-      <w:pPr>
-        <w:pStyle w:val="ListParagraph"/>
-        <w:numPr>
-          <w:ilvl w:val="2"/>
-          <w:numId w:val="2"/>
-        </w:numPr>
-      </w:pPr>
-      <w:r>
-        <w:t>Can’t do this to yourself</w:t>
-      </w:r>
-    </w:p>
-    <w:p>
-      <w:pPr>
-        <w:pStyle w:val="ListParagraph"/>
-        <w:numPr>
-          <w:ilvl w:val="2"/>
-          <w:numId w:val="2"/>
-        </w:numPr>
-      </w:pPr>
-      <w:r>
-        <w:t>Can’t do this to someone you do/do not follow</w:t>
-      </w:r>
-    </w:p>
-    <w:p>
-      <w:pPr>
-        <w:pStyle w:val="ListParagraph"/>
-        <w:numPr>
-          <w:ilvl w:val="2"/>
-          <w:numId w:val="2"/>
-        </w:numPr>
-      </w:pPr>
-      <w:r>
-        <w:t>Can’t do this unless signed in, and then you will be redirected to actually follow the person</w:t>
-      </w:r>
-    </w:p>
-    <w:p>
-      <w:pPr>
-        <w:pStyle w:val="ListParagraph"/>
-        <w:numPr>
-          <w:ilvl w:val="1"/>
-          <w:numId w:val="2"/>
-        </w:numPr>
-      </w:pPr>
-      <w:r>
-        <w:t>Block/Report</w:t>
-      </w:r>
-      <w:r>
-        <w:t xml:space="preserve"> other users</w:t>
-      </w:r>
-      <w:r>
-        <w:t xml:space="preserve"> Checked</w:t>
-      </w:r>
-    </w:p>
-    <w:p>
-      <w:pPr>
-        <w:pStyle w:val="ListParagraph"/>
-        <w:numPr>
-          <w:ilvl w:val="2"/>
-          <w:numId w:val="2"/>
-        </w:numPr>
-      </w:pPr>
-      <w:r>
-        <w:t>Can’t block yourself</w:t>
-      </w:r>
-    </w:p>
-    <w:p>
-      <w:pPr>
-        <w:pStyle w:val="ListParagraph"/>
-        <w:numPr>
-          <w:ilvl w:val="2"/>
-          <w:numId w:val="2"/>
-        </w:numPr>
-      </w:pPr>
-      <w:r>
-        <w:t>Can’t block someone you block or unblock someone who is not blocked</w:t>
-      </w:r>
-    </w:p>
-    <w:p>
-      <w:pPr>
-        <w:pStyle w:val="ListParagraph"/>
-        <w:numPr>
-          <w:ilvl w:val="2"/>
-          <w:numId w:val="2"/>
-        </w:numPr>
-      </w:pPr>
-      <w:r>
-        <w:t>Must be signed in, and redirected properly</w:t>
-      </w:r>
-    </w:p>
-    <w:p>
-      <w:pPr>
-        <w:pStyle w:val="ListParagraph"/>
-        <w:numPr>
-          <w:ilvl w:val="2"/>
-          <w:numId w:val="2"/>
-        </w:numPr>
-      </w:pPr>
-      <w:r>
-        <w:t>Cannot report yourself</w:t>
-      </w:r>
-    </w:p>
-    <w:p>
-      <w:pPr>
-        <w:pStyle w:val="ListParagraph"/>
-        <w:numPr>
-          <w:ilvl w:val="2"/>
-          <w:numId w:val="2"/>
-        </w:numPr>
-      </w:pPr>
-      <w:r>
-        <w:t>Cannot report a user more than once</w:t>
-      </w:r>
-    </w:p>
-    <w:p>
-      <w:pPr>
-        <w:pStyle w:val="ListParagraph"/>
-        <w:ind w:left="2160"/>
-      </w:pPr>
-    </w:p>
-    <w:p/>
-    <w:p>
-      <w:pPr>
-        <w:pStyle w:val="ListParagraph"/>
-        <w:ind w:left="2160"/>
-      </w:pPr>
-    </w:p>
-    <w:p>
-      <w:pPr>
-        <w:pStyle w:val="ListParagraph"/>
-        <w:numPr>
-          <w:ilvl w:val="0"/>
-          <w:numId w:val="2"/>
-        </w:numPr>
-        <w:rPr>
-          <w:b/>
-        </w:rPr>
-      </w:pPr>
-      <w:r>
-        <w:rPr>
-          <w:b/>
-        </w:rPr>
-        <w:t>Things to keep in mind</w:t>
-      </w:r>
-      <w:r>
-        <w:rPr>
-          <w:b/>
-        </w:rPr>
-        <w:t xml:space="preserve"> for the (far) future</w:t>
-      </w:r>
-      <w:r>
-        <w:rPr>
-          <w:b/>
-        </w:rPr>
-        <w:t>:</w:t>
-      </w:r>
-    </w:p>
-    <w:p>
-      <w:pPr>
-        <w:pStyle w:val="ListParagraph"/>
-        <w:numPr>
-          <w:ilvl w:val="1"/>
-          <w:numId w:val="2"/>
-        </w:numPr>
-      </w:pPr>
-      <w:r>
-        <w:t>Users that aren’t logged in can’t do certain things (like post &amp; comment)</w:t>
-      </w:r>
-    </w:p>
-    <w:p>
-      <w:pPr>
-        <w:pStyle w:val="ListParagraph"/>
-        <w:numPr>
-          <w:ilvl w:val="1"/>
-          <w:numId w:val="2"/>
-        </w:numPr>
-      </w:pPr>
-      <w:r>
-        <w:t>Cookies</w:t>
-      </w:r>
-      <w:r>
-        <w:t>?</w:t>
-      </w:r>
-    </w:p>
-    <w:p>
-      <w:pPr>
-        <w:pStyle w:val="ListParagraph"/>
-        <w:numPr>
-          <w:ilvl w:val="2"/>
-          <w:numId w:val="2"/>
-        </w:numPr>
-      </w:pPr>
-      <w:r>
-        <w:t>Not sure, especially if devise does this for me</w:t>
-      </w:r>
-    </w:p>
-    <w:p>
-      <w:pPr>
-        <w:pStyle w:val="ListParagraph"/>
-        <w:numPr>
-          <w:ilvl w:val="1"/>
-          <w:numId w:val="2"/>
-        </w:numPr>
-      </w:pPr>
-      <w:r>
-        <w:t>Algorithms for ‘hotness’</w:t>
-      </w:r>
-      <w:r>
-        <w:t xml:space="preserve"> for both comments and posts</w:t>
-      </w:r>
-    </w:p>
-    <w:p>
-      <w:pPr>
-        <w:pStyle w:val="ListParagraph"/>
-        <w:numPr>
-          <w:ilvl w:val="1"/>
-          <w:numId w:val="2"/>
-        </w:numPr>
-      </w:pPr>
-      <w:r>
-        <w:t>Filter feed by who you follow</w:t>
-      </w:r>
-    </w:p>
-    <w:p>
-      <w:pPr>
-        <w:pStyle w:val="ListParagraph"/>
-        <w:numPr>
-          <w:ilvl w:val="1"/>
-          <w:numId w:val="2"/>
-        </w:numPr>
-      </w:pPr>
-      <w:r>
-        <w:t>Notifications (Email/Phone/Browser)</w:t>
-      </w:r>
-    </w:p>
-    <w:p>
-      <w:pPr>
-        <w:pStyle w:val="ListParagraph"/>
-        <w:numPr>
-          <w:ilvl w:val="1"/>
-          <w:numId w:val="2"/>
-        </w:numPr>
-      </w:pPr>
-      <w:r>
-        <w:t xml:space="preserve">Will it be a </w:t>
-      </w:r>
-      <w:proofErr w:type="spellStart"/>
-      <w:r>
-        <w:t>reddit</w:t>
-      </w:r>
-      <w:proofErr w:type="spellEnd"/>
-      <w:r>
-        <w:t xml:space="preserve"> based system with unlimited sub communities or a platform where tags can be added to reach a broader audience?</w:t>
-      </w:r>
-    </w:p>
-    <w:p>
-      <w:pPr>
-        <w:pStyle w:val="ListParagraph"/>
-        <w:numPr>
-          <w:ilvl w:val="1"/>
-          <w:numId w:val="2"/>
-        </w:numPr>
-      </w:pPr>
-      <w:r>
-        <w:t>Messaging</w:t>
-      </w:r>
-    </w:p>
-    <w:p>
-      <w:pPr>
-        <w:pStyle w:val="ListParagraph"/>
-        <w:numPr>
-          <w:ilvl w:val="1"/>
-          <w:numId w:val="2"/>
-        </w:numPr>
-      </w:pPr>
-      <w:r>
-        <w:t>Tag other users in comments/posts</w:t>
-      </w:r>
-    </w:p>
-    <w:p>
-      <w:pPr>
-        <w:pStyle w:val="ListParagraph"/>
-        <w:numPr>
-          <w:ilvl w:val="2"/>
-          <w:numId w:val="2"/>
-        </w:numPr>
-      </w:pPr>
-      <w:r>
-        <w:t>Regular expressions to parse through user input to determine when you should stop tagging</w:t>
-      </w:r>
-    </w:p>
-    <w:p>
-      <w:pPr>
-        <w:pStyle w:val="ListParagraph"/>
-        <w:numPr>
-          <w:ilvl w:val="3"/>
-          <w:numId w:val="2"/>
-        </w:numPr>
-      </w:pPr>
-      <w:r>
-        <w:t>Like @bobby! Should only tag @bobby as an exclamation point is invalid syntax for a username</w:t>
-      </w:r>
-    </w:p>
-    <w:p>
-      <w:pPr>
-        <w:pStyle w:val="ListParagraph"/>
-        <w:numPr>
-          <w:ilvl w:val="1"/>
-          <w:numId w:val="2"/>
-        </w:numPr>
-      </w:pPr>
-      <w:r>
         <w:t>You can report posts as well as users</w:t>
       </w:r>
     </w:p>
@@ -919,7 +923,6 @@
         </w:numPr>
       </w:pPr>
       <w:r>
-        <w:lastRenderedPageBreak/>
         <w:t>When user isn’t logged in and clicks destroy it takes them to the user page (maybe just add destroy to the user page and allow the user to log in and then try to destroy)</w:t>
       </w:r>
     </w:p>
@@ -1020,13 +1023,8 @@
         </w:numPr>
       </w:pPr>
       <w:r>
-        <w:t xml:space="preserve">They allow username changes: </w:t>
-      </w:r>
-      <w:proofErr w:type="spellStart"/>
-      <w:r>
-        <w:t>TestChir</w:t>
-      </w:r>
-      <w:proofErr w:type="spellEnd"/>
+        <w:t>They allow username changes: TestChir</w:t>
+      </w:r>
     </w:p>
     <w:p>
       <w:pPr>
@@ -1328,13 +1326,8 @@
         <w:t>,</w:t>
       </w:r>
       <w:r>
-        <w:t xml:space="preserve"> this will come with CSS-</w:t>
-      </w:r>
-      <w:proofErr w:type="spellStart"/>
-      <w:r>
-        <w:t>ification</w:t>
-      </w:r>
-      <w:proofErr w:type="spellEnd"/>
+        <w:t xml:space="preserve"> this will come with CSS-ification</w:t>
+      </w:r>
     </w:p>
     <w:p>
       <w:pPr>
@@ -1357,6 +1350,7 @@
         </w:numPr>
       </w:pPr>
       <w:r>
+        <w:lastRenderedPageBreak/>
         <w:t>Twitter Log in</w:t>
       </w:r>
     </w:p>
@@ -1375,7 +1369,6 @@
         <w:rPr>
           <w:b/>
         </w:rPr>
-        <w:lastRenderedPageBreak/>
         <w:t>Content even on the log in screen to get the user to spend more screen time</w:t>
       </w:r>
     </w:p>

</xml_diff>

<commit_message>
Fixed improper redirect on action of signed out user.
</commit_message>
<xml_diff>
--- a/Dream Checklist.docx
+++ b/Dream Checklist.docx
@@ -336,20 +336,6 @@
       <w:r>
         <w:t>Start to fix up routes</w:t>
       </w:r>
-    </w:p>
-    <w:p>
-      <w:pPr>
-        <w:pStyle w:val="ListParagraph"/>
-        <w:numPr>
-          <w:ilvl w:val="1"/>
-          <w:numId w:val="1"/>
-        </w:numPr>
-      </w:pPr>
-      <w:r>
-        <w:t>Proper redirection when user is signed out, I think this doesn’t work as it should anymore</w:t>
-      </w:r>
-      <w:bookmarkStart w:id="0" w:name="_GoBack"/>
-      <w:bookmarkEnd w:id="0"/>
     </w:p>
     <w:p/>
     <w:p/>
@@ -417,6 +403,7 @@
         <w:rPr>
           <w:b/>
         </w:rPr>
+        <w:lastRenderedPageBreak/>
         <w:t>What can a user do</w:t>
       </w:r>
       <w:r>
@@ -910,21 +897,65 @@
         </w:numPr>
       </w:pPr>
       <w:r>
+        <w:t>You can report posts as well as users</w:t>
+      </w:r>
+    </w:p>
+    <w:p>
+      <w:pPr>
+        <w:pStyle w:val="ListParagraph"/>
+        <w:numPr>
+          <w:ilvl w:val="1"/>
+          <w:numId w:val="2"/>
+        </w:numPr>
+      </w:pPr>
+      <w:r>
         <w:lastRenderedPageBreak/>
-        <w:t>You can report posts as well as users</w:t>
-      </w:r>
-    </w:p>
-    <w:p>
-      <w:pPr>
-        <w:pStyle w:val="ListParagraph"/>
-        <w:numPr>
-          <w:ilvl w:val="1"/>
-          <w:numId w:val="2"/>
-        </w:numPr>
-      </w:pPr>
-      <w:r>
         <w:t>When user isn’t logged in and clicks destroy it takes them to the user page (maybe just add destroy to the user page and allow the user to log in and then try to destroy)</w:t>
       </w:r>
+    </w:p>
+    <w:p>
+      <w:pPr>
+        <w:pStyle w:val="ListParagraph"/>
+        <w:numPr>
+          <w:ilvl w:val="1"/>
+          <w:numId w:val="2"/>
+        </w:numPr>
+      </w:pPr>
+      <w:r>
+        <w:t xml:space="preserve">If a user has multiple accounts and they sign out of one and sign in the other and try an action on the </w:t>
+      </w:r>
+      <w:r>
+        <w:t>signed-out</w:t>
+      </w:r>
+      <w:r>
+        <w:t xml:space="preserve"> account, an alert tells them that they are already signed in</w:t>
+      </w:r>
+    </w:p>
+    <w:p>
+      <w:pPr>
+        <w:pStyle w:val="ListParagraph"/>
+        <w:numPr>
+          <w:ilvl w:val="2"/>
+          <w:numId w:val="2"/>
+        </w:numPr>
+      </w:pPr>
+      <w:r>
+        <w:t>CSRF issue because the user is no longer authenticated</w:t>
+      </w:r>
+    </w:p>
+    <w:p>
+      <w:pPr>
+        <w:pStyle w:val="ListParagraph"/>
+        <w:numPr>
+          <w:ilvl w:val="2"/>
+          <w:numId w:val="2"/>
+        </w:numPr>
+      </w:pPr>
+      <w:r>
+        <w:t>Low priority issue</w:t>
+      </w:r>
+      <w:bookmarkStart w:id="0" w:name="_GoBack"/>
+      <w:bookmarkEnd w:id="0"/>
     </w:p>
     <w:p/>
     <w:p>
@@ -1320,6 +1351,7 @@
         </w:numPr>
       </w:pPr>
       <w:r>
+        <w:lastRenderedPageBreak/>
         <w:t>Of course</w:t>
       </w:r>
       <w:r>
@@ -1350,7 +1382,6 @@
         </w:numPr>
       </w:pPr>
       <w:r>
-        <w:lastRenderedPageBreak/>
         <w:t>Twitter Log in</w:t>
       </w:r>
     </w:p>

</xml_diff>

<commit_message>
Set up testing scheme.
</commit_message>
<xml_diff>
--- a/Dream Checklist.docx
+++ b/Dream Checklist.docx
@@ -954,8 +954,18 @@
       <w:r>
         <w:t>Low priority issue</w:t>
       </w:r>
-      <w:bookmarkStart w:id="0" w:name="_GoBack"/>
-      <w:bookmarkEnd w:id="0"/>
+    </w:p>
+    <w:p>
+      <w:pPr>
+        <w:pStyle w:val="ListParagraph"/>
+        <w:numPr>
+          <w:ilvl w:val="1"/>
+          <w:numId w:val="2"/>
+        </w:numPr>
+      </w:pPr>
+      <w:r>
+        <w:t>404 page for improper urls</w:t>
+      </w:r>
     </w:p>
     <w:p/>
     <w:p>
@@ -1339,6 +1349,7 @@
         </w:numPr>
       </w:pPr>
       <w:r>
+        <w:lastRenderedPageBreak/>
         <w:t>Only change is with JavaScript to go from ‘Follow’ to ‘Following’</w:t>
       </w:r>
     </w:p>
@@ -1351,7 +1362,6 @@
         </w:numPr>
       </w:pPr>
       <w:r>
-        <w:lastRenderedPageBreak/>
         <w:t>Of course</w:t>
       </w:r>
       <w:r>
@@ -1657,6 +1667,91 @@
       <w:r>
         <w:t>Podcast with some of the most popular users/upcoming users to try to give them exposure</w:t>
       </w:r>
+    </w:p>
+    <w:p>
+      <w:pPr>
+        <w:rPr>
+          <w:b/>
+        </w:rPr>
+      </w:pPr>
+    </w:p>
+    <w:p>
+      <w:pPr>
+        <w:rPr>
+          <w:b/>
+        </w:rPr>
+      </w:pPr>
+    </w:p>
+    <w:p>
+      <w:pPr>
+        <w:pStyle w:val="ListParagraph"/>
+        <w:numPr>
+          <w:ilvl w:val="0"/>
+          <w:numId w:val="5"/>
+        </w:numPr>
+        <w:rPr>
+          <w:b/>
+        </w:rPr>
+      </w:pPr>
+      <w:r>
+        <w:t>What to test</w:t>
+      </w:r>
+    </w:p>
+    <w:p>
+      <w:pPr>
+        <w:pStyle w:val="ListParagraph"/>
+        <w:numPr>
+          <w:ilvl w:val="1"/>
+          <w:numId w:val="5"/>
+        </w:numPr>
+        <w:rPr>
+          <w:b/>
+        </w:rPr>
+      </w:pPr>
+      <w:r>
+        <w:t>Code that I wrote</w:t>
+      </w:r>
+      <w:r>
+        <w:t xml:space="preserve"> that is not trivial</w:t>
+      </w:r>
+    </w:p>
+    <w:p>
+      <w:pPr>
+        <w:pStyle w:val="ListParagraph"/>
+        <w:numPr>
+          <w:ilvl w:val="2"/>
+          <w:numId w:val="5"/>
+        </w:numPr>
+        <w:rPr>
+          <w:b/>
+        </w:rPr>
+      </w:pPr>
+      <w:r>
+        <w:t xml:space="preserve">Blocking, Following, Devise Changes, </w:t>
+      </w:r>
+      <w:r>
+        <w:t>Emailing System, Lists(?)</w:t>
+      </w:r>
+      <w:r>
+        <w:t>, Small things in user controller like disabling edit and destroy for different users</w:t>
+      </w:r>
+    </w:p>
+    <w:p>
+      <w:pPr>
+        <w:pStyle w:val="ListParagraph"/>
+        <w:numPr>
+          <w:ilvl w:val="1"/>
+          <w:numId w:val="5"/>
+        </w:numPr>
+        <w:rPr>
+          <w:b/>
+        </w:rPr>
+      </w:pPr>
+      <w:r>
+        <w:t>No need to test generated code or simple things like index</w:t>
+      </w:r>
+      <w:bookmarkStart w:id="0" w:name="_GoBack"/>
+      <w:bookmarkEnd w:id="0"/>
     </w:p>
     <w:sectPr>
       <w:pgSz w:w="12240" w:h="15840"/>
@@ -2122,6 +2217,119 @@
       </w:rPr>
     </w:lvl>
   </w:abstractNum>
+  <w:abstractNum w:abstractNumId="4" w15:restartNumberingAfterBreak="0">
+    <w:nsid w:val="5C1563B1"/>
+    <w:multiLevelType w:val="hybridMultilevel"/>
+    <w:tmpl w:val="7514F07C"/>
+    <w:lvl w:ilvl="0" w:tplc="04090001">
+      <w:start w:val="1"/>
+      <w:numFmt w:val="bullet"/>
+      <w:lvlText w:val=""/>
+      <w:lvlJc w:val="left"/>
+      <w:pPr>
+        <w:ind w:left="720" w:hanging="360"/>
+      </w:pPr>
+      <w:rPr>
+        <w:rFonts w:ascii="Symbol" w:hAnsi="Symbol" w:hint="default"/>
+      </w:rPr>
+    </w:lvl>
+    <w:lvl w:ilvl="1" w:tplc="04090003">
+      <w:start w:val="1"/>
+      <w:numFmt w:val="bullet"/>
+      <w:lvlText w:val="o"/>
+      <w:lvlJc w:val="left"/>
+      <w:pPr>
+        <w:ind w:left="1440" w:hanging="360"/>
+      </w:pPr>
+      <w:rPr>
+        <w:rFonts w:ascii="Courier New" w:hAnsi="Courier New" w:cs="Courier New" w:hint="default"/>
+      </w:rPr>
+    </w:lvl>
+    <w:lvl w:ilvl="2" w:tplc="04090005">
+      <w:start w:val="1"/>
+      <w:numFmt w:val="bullet"/>
+      <w:lvlText w:val=""/>
+      <w:lvlJc w:val="left"/>
+      <w:pPr>
+        <w:ind w:left="2160" w:hanging="360"/>
+      </w:pPr>
+      <w:rPr>
+        <w:rFonts w:ascii="Wingdings" w:hAnsi="Wingdings" w:hint="default"/>
+      </w:rPr>
+    </w:lvl>
+    <w:lvl w:ilvl="3" w:tplc="04090001" w:tentative="1">
+      <w:start w:val="1"/>
+      <w:numFmt w:val="bullet"/>
+      <w:lvlText w:val=""/>
+      <w:lvlJc w:val="left"/>
+      <w:pPr>
+        <w:ind w:left="2880" w:hanging="360"/>
+      </w:pPr>
+      <w:rPr>
+        <w:rFonts w:ascii="Symbol" w:hAnsi="Symbol" w:hint="default"/>
+      </w:rPr>
+    </w:lvl>
+    <w:lvl w:ilvl="4" w:tplc="04090003" w:tentative="1">
+      <w:start w:val="1"/>
+      <w:numFmt w:val="bullet"/>
+      <w:lvlText w:val="o"/>
+      <w:lvlJc w:val="left"/>
+      <w:pPr>
+        <w:ind w:left="3600" w:hanging="360"/>
+      </w:pPr>
+      <w:rPr>
+        <w:rFonts w:ascii="Courier New" w:hAnsi="Courier New" w:cs="Courier New" w:hint="default"/>
+      </w:rPr>
+    </w:lvl>
+    <w:lvl w:ilvl="5" w:tplc="04090005" w:tentative="1">
+      <w:start w:val="1"/>
+      <w:numFmt w:val="bullet"/>
+      <w:lvlText w:val=""/>
+      <w:lvlJc w:val="left"/>
+      <w:pPr>
+        <w:ind w:left="4320" w:hanging="360"/>
+      </w:pPr>
+      <w:rPr>
+        <w:rFonts w:ascii="Wingdings" w:hAnsi="Wingdings" w:hint="default"/>
+      </w:rPr>
+    </w:lvl>
+    <w:lvl w:ilvl="6" w:tplc="04090001" w:tentative="1">
+      <w:start w:val="1"/>
+      <w:numFmt w:val="bullet"/>
+      <w:lvlText w:val=""/>
+      <w:lvlJc w:val="left"/>
+      <w:pPr>
+        <w:ind w:left="5040" w:hanging="360"/>
+      </w:pPr>
+      <w:rPr>
+        <w:rFonts w:ascii="Symbol" w:hAnsi="Symbol" w:hint="default"/>
+      </w:rPr>
+    </w:lvl>
+    <w:lvl w:ilvl="7" w:tplc="04090003" w:tentative="1">
+      <w:start w:val="1"/>
+      <w:numFmt w:val="bullet"/>
+      <w:lvlText w:val="o"/>
+      <w:lvlJc w:val="left"/>
+      <w:pPr>
+        <w:ind w:left="5760" w:hanging="360"/>
+      </w:pPr>
+      <w:rPr>
+        <w:rFonts w:ascii="Courier New" w:hAnsi="Courier New" w:cs="Courier New" w:hint="default"/>
+      </w:rPr>
+    </w:lvl>
+    <w:lvl w:ilvl="8" w:tplc="04090005" w:tentative="1">
+      <w:start w:val="1"/>
+      <w:numFmt w:val="bullet"/>
+      <w:lvlText w:val=""/>
+      <w:lvlJc w:val="left"/>
+      <w:pPr>
+        <w:ind w:left="6480" w:hanging="360"/>
+      </w:pPr>
+      <w:rPr>
+        <w:rFonts w:ascii="Wingdings" w:hAnsi="Wingdings" w:hint="default"/>
+      </w:rPr>
+    </w:lvl>
+  </w:abstractNum>
   <w:num w:numId="1">
     <w:abstractNumId w:val="2"/>
   </w:num>
@@ -2133,6 +2341,9 @@
   </w:num>
   <w:num w:numId="4">
     <w:abstractNumId w:val="3"/>
+  </w:num>
+  <w:num w:numId="5">
+    <w:abstractNumId w:val="4"/>
   </w:num>
 </w:numbering>
 </file>

</xml_diff>

<commit_message>
Implemented first tests and started navbar responsiveness.
</commit_message>
<xml_diff>
--- a/Dream Checklist.docx
+++ b/Dream Checklist.docx
@@ -314,54 +314,78 @@
       <w:pPr>
         <w:pStyle w:val="ListParagraph"/>
         <w:numPr>
-          <w:ilvl w:val="1"/>
+          <w:ilvl w:val="2"/>
           <w:numId w:val="1"/>
         </w:numPr>
       </w:pPr>
       <w:r>
-        <w:t>Write test cases for all the possible actions</w:t>
-      </w:r>
-      <w:r>
-        <w:t xml:space="preserve"> before we get too deep with posting and commenting and stuff</w:t>
-      </w:r>
-    </w:p>
-    <w:p>
-      <w:pPr>
-        <w:pStyle w:val="ListParagraph"/>
-        <w:numPr>
-          <w:ilvl w:val="1"/>
+        <w:t>Navbar: Scaling for window resize</w:t>
+      </w:r>
+    </w:p>
+    <w:p>
+      <w:pPr>
+        <w:pStyle w:val="ListParagraph"/>
+        <w:numPr>
+          <w:ilvl w:val="3"/>
           <w:numId w:val="1"/>
         </w:numPr>
       </w:pPr>
       <w:r>
-        <w:t>Start to fix up routes</w:t>
-      </w:r>
-    </w:p>
-    <w:p>
-      <w:pPr>
-        <w:pStyle w:val="ListParagraph"/>
-        <w:numPr>
-          <w:ilvl w:val="1"/>
-          <w:numId w:val="1"/>
-        </w:numPr>
-      </w:pPr>
-      <w:r>
-        <w:t>Bug: rerouting when signed out to do something with a deleted user is invalid and crashes</w:t>
-      </w:r>
-    </w:p>
-    <w:p>
-      <w:pPr>
-        <w:pStyle w:val="ListParagraph"/>
-        <w:numPr>
-          <w:ilvl w:val="2"/>
-          <w:numId w:val="1"/>
-        </w:numPr>
-      </w:pPr>
-      <w:r>
-        <w:t>Handle invalid user id/404 page</w:t>
+        <w:t>Need spacer to be the size of the navbar</w:t>
       </w:r>
       <w:bookmarkStart w:id="0" w:name="_GoBack"/>
       <w:bookmarkEnd w:id="0"/>
+    </w:p>
+    <w:p>
+      <w:pPr>
+        <w:pStyle w:val="ListParagraph"/>
+        <w:numPr>
+          <w:ilvl w:val="1"/>
+          <w:numId w:val="1"/>
+        </w:numPr>
+      </w:pPr>
+      <w:r>
+        <w:t>Write test cases for all the possible actions</w:t>
+      </w:r>
+      <w:r>
+        <w:t xml:space="preserve"> before we get too deep with posting and commenting and stuff</w:t>
+      </w:r>
+    </w:p>
+    <w:p>
+      <w:pPr>
+        <w:pStyle w:val="ListParagraph"/>
+        <w:numPr>
+          <w:ilvl w:val="1"/>
+          <w:numId w:val="1"/>
+        </w:numPr>
+      </w:pPr>
+      <w:r>
+        <w:t>Start to fix up routes</w:t>
+      </w:r>
+    </w:p>
+    <w:p>
+      <w:pPr>
+        <w:pStyle w:val="ListParagraph"/>
+        <w:numPr>
+          <w:ilvl w:val="1"/>
+          <w:numId w:val="1"/>
+        </w:numPr>
+      </w:pPr>
+      <w:r>
+        <w:t>Bug: rerouting when signed out to do something with a deleted user is invalid and crashes</w:t>
+      </w:r>
+    </w:p>
+    <w:p>
+      <w:pPr>
+        <w:pStyle w:val="ListParagraph"/>
+        <w:numPr>
+          <w:ilvl w:val="2"/>
+          <w:numId w:val="1"/>
+        </w:numPr>
+      </w:pPr>
+      <w:r>
+        <w:t>Handle invalid user id/404 page</w:t>
+      </w:r>
     </w:p>
     <w:p/>
     <w:p/>
@@ -898,6 +922,7 @@
         </w:numPr>
       </w:pPr>
       <w:r>
+        <w:lastRenderedPageBreak/>
         <w:t>Regular expressions to parse through user input to determine when you should stop tagging</w:t>
       </w:r>
     </w:p>
@@ -910,7 +935,6 @@
         </w:numPr>
       </w:pPr>
       <w:r>
-        <w:lastRenderedPageBreak/>
         <w:t>Like @bobby! Should only tag @bobby as an exclamation point is invalid syntax for a username</w:t>
       </w:r>
     </w:p>
@@ -1326,6 +1350,7 @@
         </w:numPr>
       </w:pPr>
       <w:r>
+        <w:lastRenderedPageBreak/>
         <w:t>Twitter Destroy</w:t>
       </w:r>
     </w:p>
@@ -1350,7 +1375,6 @@
         </w:numPr>
       </w:pPr>
       <w:r>
-        <w:lastRenderedPageBreak/>
         <w:t>Basically, they keep your data for 30 days and then delete your account, so the username/email won’t be freed until then</w:t>
       </w:r>
     </w:p>

</xml_diff>

<commit_message>
Initial implementation of scrollable sidebar.
</commit_message>
<xml_diff>
--- a/Dream Checklist.docx
+++ b/Dream Checklist.docx
@@ -331,7 +331,13 @@
         </w:numPr>
       </w:pPr>
       <w:r>
-        <w:t>Add javascript to allow search bar to take up full width when toggled and to ‘push’ the other links out</w:t>
+        <w:t xml:space="preserve">Add </w:t>
+      </w:r>
+      <w:r>
+        <w:t>JavaScript</w:t>
+      </w:r>
+      <w:r>
+        <w:t xml:space="preserve"> to allow search bar to take up full width when toggled and to ‘push’ the other links out</w:t>
       </w:r>
     </w:p>
     <w:p>
@@ -362,6 +368,48 @@
       <w:pPr>
         <w:pStyle w:val="ListParagraph"/>
         <w:numPr>
+          <w:ilvl w:val="4"/>
+          <w:numId w:val="1"/>
+        </w:numPr>
+      </w:pPr>
+      <w:r>
+        <w:t>For small sized windows</w:t>
+      </w:r>
+    </w:p>
+    <w:p>
+      <w:pPr>
+        <w:pStyle w:val="ListParagraph"/>
+        <w:numPr>
+          <w:ilvl w:val="5"/>
+          <w:numId w:val="1"/>
+        </w:numPr>
+      </w:pPr>
+      <w:r>
+        <w:t>Set to active when screen goes below a threshold</w:t>
+      </w:r>
+      <w:r>
+        <w:t>, if the user chooses to toggle the sidebar- then there should be an overlay</w:t>
+      </w:r>
+    </w:p>
+    <w:p>
+      <w:pPr>
+        <w:pStyle w:val="ListParagraph"/>
+        <w:numPr>
+          <w:ilvl w:val="4"/>
+          <w:numId w:val="1"/>
+        </w:numPr>
+      </w:pPr>
+      <w:r>
+        <w:t xml:space="preserve">When collapsed to allow for </w:t>
+      </w:r>
+      <w:r>
+        <w:t>wider content/centralized content</w:t>
+      </w:r>
+    </w:p>
+    <w:p>
+      <w:pPr>
+        <w:pStyle w:val="ListParagraph"/>
+        <w:numPr>
           <w:ilvl w:val="3"/>
           <w:numId w:val="1"/>
         </w:numPr>
@@ -369,6 +417,9 @@
       <w:r>
         <w:t>Styling</w:t>
       </w:r>
+      <w:r>
+        <w:t xml:space="preserve"> (Getting there)</w:t>
+      </w:r>
     </w:p>
     <w:p>
       <w:pPr>
@@ -383,6 +434,24 @@
       </w:r>
       <w:r>
         <w:t xml:space="preserve"> (Good)</w:t>
+      </w:r>
+    </w:p>
+    <w:p>
+      <w:pPr>
+        <w:pStyle w:val="ListParagraph"/>
+        <w:numPr>
+          <w:ilvl w:val="3"/>
+          <w:numId w:val="1"/>
+        </w:numPr>
+      </w:pPr>
+      <w:r>
+        <w:t>Scrollable</w:t>
+      </w:r>
+      <w:r>
+        <w:t xml:space="preserve"> (</w:t>
+      </w:r>
+      <w:r>
+        <w:t>Good)</w:t>
       </w:r>
       <w:bookmarkStart w:id="0" w:name="_GoBack"/>
       <w:bookmarkEnd w:id="0"/>
@@ -391,6 +460,21 @@
       <w:pPr>
         <w:pStyle w:val="ListParagraph"/>
         <w:numPr>
+          <w:ilvl w:val="3"/>
+          <w:numId w:val="1"/>
+        </w:numPr>
+      </w:pPr>
+      <w:r>
+        <w:t>Following dropdown</w:t>
+      </w:r>
+      <w:r>
+        <w:t xml:space="preserve"> (Getting there)</w:t>
+      </w:r>
+    </w:p>
+    <w:p>
+      <w:pPr>
+        <w:pStyle w:val="ListParagraph"/>
+        <w:numPr>
           <w:ilvl w:val="1"/>
           <w:numId w:val="1"/>
         </w:numPr>
@@ -423,6 +507,7 @@
         </w:numPr>
       </w:pPr>
       <w:r>
+        <w:lastRenderedPageBreak/>
         <w:t xml:space="preserve">Bug: </w:t>
       </w:r>
     </w:p>
@@ -461,6 +546,606 @@
       <w:r>
         <w:t>Forcing user to log in when clicking on show or see followers</w:t>
       </w:r>
+    </w:p>
+    <w:p>
+      <w:pPr>
+        <w:pStyle w:val="ListParagraph"/>
+        <w:numPr>
+          <w:ilvl w:val="0"/>
+          <w:numId w:val="2"/>
+        </w:numPr>
+        <w:rPr>
+          <w:b/>
+        </w:rPr>
+      </w:pPr>
+      <w:r>
+        <w:rPr>
+          <w:b/>
+        </w:rPr>
+        <w:t>What can a user do</w:t>
+      </w:r>
+      <w:r>
+        <w:rPr>
+          <w:b/>
+        </w:rPr>
+        <w:t xml:space="preserve"> outside of post-related actions</w:t>
+      </w:r>
+      <w:r>
+        <w:rPr>
+          <w:b/>
+        </w:rPr>
+        <w:t>?</w:t>
+      </w:r>
+    </w:p>
+    <w:p>
+      <w:pPr>
+        <w:pStyle w:val="ListParagraph"/>
+        <w:numPr>
+          <w:ilvl w:val="1"/>
+          <w:numId w:val="2"/>
+        </w:numPr>
+      </w:pPr>
+      <w:r>
+        <w:t xml:space="preserve">Sign up </w:t>
+      </w:r>
+      <w:r>
+        <w:t>Checked</w:t>
+      </w:r>
+      <w:r>
+        <w:t xml:space="preserve"> all parameters to work as intended</w:t>
+      </w:r>
+    </w:p>
+    <w:p>
+      <w:pPr>
+        <w:pStyle w:val="ListParagraph"/>
+        <w:numPr>
+          <w:ilvl w:val="1"/>
+          <w:numId w:val="2"/>
+        </w:numPr>
+      </w:pPr>
+      <w:r>
+        <w:t xml:space="preserve">Log-in </w:t>
+      </w:r>
+      <w:r>
+        <w:t>Checked</w:t>
+      </w:r>
+    </w:p>
+    <w:p>
+      <w:pPr>
+        <w:pStyle w:val="ListParagraph"/>
+        <w:numPr>
+          <w:ilvl w:val="1"/>
+          <w:numId w:val="2"/>
+        </w:numPr>
+      </w:pPr>
+      <w:r>
+        <w:t>Show other users</w:t>
+      </w:r>
+      <w:r>
+        <w:t xml:space="preserve"> Checked</w:t>
+      </w:r>
+      <w:r>
+        <w:t>- nothing really to check</w:t>
+      </w:r>
+    </w:p>
+    <w:p>
+      <w:pPr>
+        <w:pStyle w:val="ListParagraph"/>
+        <w:numPr>
+          <w:ilvl w:val="1"/>
+          <w:numId w:val="2"/>
+        </w:numPr>
+      </w:pPr>
+      <w:r>
+        <w:t xml:space="preserve">View followers/following for all users </w:t>
+      </w:r>
+      <w:r>
+        <w:t>Checked</w:t>
+      </w:r>
+      <w:r>
+        <w:t>- nothing really to check</w:t>
+      </w:r>
+    </w:p>
+    <w:p>
+      <w:pPr>
+        <w:pStyle w:val="ListParagraph"/>
+        <w:numPr>
+          <w:ilvl w:val="1"/>
+          <w:numId w:val="2"/>
+        </w:numPr>
+      </w:pPr>
+      <w:r>
+        <w:t xml:space="preserve">Edit/Destroy </w:t>
+      </w:r>
+      <w:r>
+        <w:t>Check</w:t>
+      </w:r>
+    </w:p>
+    <w:p>
+      <w:pPr>
+        <w:pStyle w:val="ListParagraph"/>
+        <w:numPr>
+          <w:ilvl w:val="2"/>
+          <w:numId w:val="2"/>
+        </w:numPr>
+      </w:pPr>
+      <w:r>
+        <w:t>Destroy destroys followings and blockings</w:t>
+      </w:r>
+    </w:p>
+    <w:p>
+      <w:pPr>
+        <w:pStyle w:val="ListParagraph"/>
+        <w:numPr>
+          <w:ilvl w:val="3"/>
+          <w:numId w:val="2"/>
+        </w:numPr>
+      </w:pPr>
+      <w:r>
+        <w:t>Also allows previous email &amp; username to be available once again</w:t>
+      </w:r>
+    </w:p>
+    <w:p>
+      <w:pPr>
+        <w:pStyle w:val="ListParagraph"/>
+        <w:numPr>
+          <w:ilvl w:val="2"/>
+          <w:numId w:val="2"/>
+        </w:numPr>
+      </w:pPr>
+      <w:r>
+        <w:t>Edit</w:t>
+      </w:r>
+    </w:p>
+    <w:p>
+      <w:pPr>
+        <w:pStyle w:val="ListParagraph"/>
+        <w:numPr>
+          <w:ilvl w:val="3"/>
+          <w:numId w:val="2"/>
+        </w:numPr>
+      </w:pPr>
+      <w:r>
+        <w:t>Can alter email (as long as it’s valid and unique)</w:t>
+      </w:r>
+    </w:p>
+    <w:p>
+      <w:pPr>
+        <w:pStyle w:val="ListParagraph"/>
+        <w:numPr>
+          <w:ilvl w:val="3"/>
+          <w:numId w:val="2"/>
+        </w:numPr>
+      </w:pPr>
+      <w:r>
+        <w:t>Can alter screenname</w:t>
+      </w:r>
+    </w:p>
+    <w:p>
+      <w:pPr>
+        <w:pStyle w:val="ListParagraph"/>
+        <w:numPr>
+          <w:ilvl w:val="3"/>
+          <w:numId w:val="2"/>
+        </w:numPr>
+      </w:pPr>
+      <w:r>
+        <w:t>Can alter password providing current password</w:t>
+      </w:r>
+      <w:r>
+        <w:t>, failing to follow standards for password creation will NOT alter current password</w:t>
+      </w:r>
+    </w:p>
+    <w:p>
+      <w:pPr>
+        <w:pStyle w:val="ListParagraph"/>
+        <w:numPr>
+          <w:ilvl w:val="1"/>
+          <w:numId w:val="2"/>
+        </w:numPr>
+      </w:pPr>
+      <w:r>
+        <w:t>Follow/Unfollow</w:t>
+      </w:r>
+      <w:r>
+        <w:t xml:space="preserve"> Checked</w:t>
+      </w:r>
+    </w:p>
+    <w:p>
+      <w:pPr>
+        <w:pStyle w:val="ListParagraph"/>
+        <w:numPr>
+          <w:ilvl w:val="2"/>
+          <w:numId w:val="2"/>
+        </w:numPr>
+      </w:pPr>
+      <w:r>
+        <w:t>Can’t do this to yourself</w:t>
+      </w:r>
+    </w:p>
+    <w:p>
+      <w:pPr>
+        <w:pStyle w:val="ListParagraph"/>
+        <w:numPr>
+          <w:ilvl w:val="2"/>
+          <w:numId w:val="2"/>
+        </w:numPr>
+      </w:pPr>
+      <w:r>
+        <w:t>Can’t do this to someone you do/do not follow</w:t>
+      </w:r>
+    </w:p>
+    <w:p>
+      <w:pPr>
+        <w:pStyle w:val="ListParagraph"/>
+        <w:numPr>
+          <w:ilvl w:val="2"/>
+          <w:numId w:val="2"/>
+        </w:numPr>
+      </w:pPr>
+      <w:r>
+        <w:t>Can’t do this unless signed in, and then you will be redirected to actually follow the person</w:t>
+      </w:r>
+    </w:p>
+    <w:p>
+      <w:pPr>
+        <w:pStyle w:val="ListParagraph"/>
+        <w:numPr>
+          <w:ilvl w:val="1"/>
+          <w:numId w:val="2"/>
+        </w:numPr>
+      </w:pPr>
+      <w:r>
+        <w:t>Block/Report</w:t>
+      </w:r>
+      <w:r>
+        <w:t xml:space="preserve"> other users</w:t>
+      </w:r>
+      <w:r>
+        <w:t xml:space="preserve"> Checked</w:t>
+      </w:r>
+    </w:p>
+    <w:p>
+      <w:pPr>
+        <w:pStyle w:val="ListParagraph"/>
+        <w:numPr>
+          <w:ilvl w:val="2"/>
+          <w:numId w:val="2"/>
+        </w:numPr>
+      </w:pPr>
+      <w:r>
+        <w:t>Can’t block yourself</w:t>
+      </w:r>
+    </w:p>
+    <w:p>
+      <w:pPr>
+        <w:pStyle w:val="ListParagraph"/>
+        <w:numPr>
+          <w:ilvl w:val="2"/>
+          <w:numId w:val="2"/>
+        </w:numPr>
+      </w:pPr>
+      <w:r>
+        <w:t>Can’t block someone you block or unblock someone who is not blocked</w:t>
+      </w:r>
+    </w:p>
+    <w:p>
+      <w:pPr>
+        <w:pStyle w:val="ListParagraph"/>
+        <w:numPr>
+          <w:ilvl w:val="2"/>
+          <w:numId w:val="2"/>
+        </w:numPr>
+      </w:pPr>
+      <w:r>
+        <w:t>Must be signed in, and redirected properly</w:t>
+      </w:r>
+    </w:p>
+    <w:p>
+      <w:pPr>
+        <w:pStyle w:val="ListParagraph"/>
+        <w:numPr>
+          <w:ilvl w:val="2"/>
+          <w:numId w:val="2"/>
+        </w:numPr>
+      </w:pPr>
+      <w:r>
+        <w:t>Cannot report yourself</w:t>
+      </w:r>
+    </w:p>
+    <w:p>
+      <w:pPr>
+        <w:pStyle w:val="ListParagraph"/>
+        <w:numPr>
+          <w:ilvl w:val="2"/>
+          <w:numId w:val="2"/>
+        </w:numPr>
+      </w:pPr>
+      <w:r>
+        <w:t>Cannot report a user more than once</w:t>
+      </w:r>
+    </w:p>
+    <w:p>
+      <w:pPr>
+        <w:pStyle w:val="ListParagraph"/>
+        <w:ind w:left="2160"/>
+      </w:pPr>
+    </w:p>
+    <w:p/>
+    <w:p>
+      <w:pPr>
+        <w:pStyle w:val="ListParagraph"/>
+        <w:ind w:left="2160"/>
+      </w:pPr>
+    </w:p>
+    <w:p>
+      <w:pPr>
+        <w:pStyle w:val="ListParagraph"/>
+        <w:numPr>
+          <w:ilvl w:val="0"/>
+          <w:numId w:val="2"/>
+        </w:numPr>
+        <w:rPr>
+          <w:b/>
+        </w:rPr>
+      </w:pPr>
+      <w:r>
+        <w:rPr>
+          <w:b/>
+        </w:rPr>
+        <w:t>Things to keep in mind</w:t>
+      </w:r>
+      <w:r>
+        <w:rPr>
+          <w:b/>
+        </w:rPr>
+        <w:t xml:space="preserve"> for the (far) future</w:t>
+      </w:r>
+      <w:r>
+        <w:rPr>
+          <w:b/>
+        </w:rPr>
+        <w:t>:</w:t>
+      </w:r>
+    </w:p>
+    <w:p>
+      <w:pPr>
+        <w:pStyle w:val="ListParagraph"/>
+        <w:numPr>
+          <w:ilvl w:val="1"/>
+          <w:numId w:val="2"/>
+        </w:numPr>
+      </w:pPr>
+      <w:r>
+        <w:t>Users that aren’t logged in can’t do certain things (like post &amp; comment)</w:t>
+      </w:r>
+    </w:p>
+    <w:p>
+      <w:pPr>
+        <w:pStyle w:val="ListParagraph"/>
+        <w:numPr>
+          <w:ilvl w:val="1"/>
+          <w:numId w:val="2"/>
+        </w:numPr>
+      </w:pPr>
+      <w:r>
+        <w:t>Cookies</w:t>
+      </w:r>
+      <w:r>
+        <w:t>?</w:t>
+      </w:r>
+    </w:p>
+    <w:p>
+      <w:pPr>
+        <w:pStyle w:val="ListParagraph"/>
+        <w:numPr>
+          <w:ilvl w:val="2"/>
+          <w:numId w:val="2"/>
+        </w:numPr>
+      </w:pPr>
+      <w:r>
+        <w:t>Not sure, especially if devise does this for me</w:t>
+      </w:r>
+    </w:p>
+    <w:p>
+      <w:pPr>
+        <w:pStyle w:val="ListParagraph"/>
+        <w:numPr>
+          <w:ilvl w:val="1"/>
+          <w:numId w:val="2"/>
+        </w:numPr>
+      </w:pPr>
+      <w:r>
+        <w:t>Algorithms for ‘hotness’</w:t>
+      </w:r>
+      <w:r>
+        <w:t xml:space="preserve"> for both comments and posts</w:t>
+      </w:r>
+    </w:p>
+    <w:p>
+      <w:pPr>
+        <w:pStyle w:val="ListParagraph"/>
+        <w:numPr>
+          <w:ilvl w:val="1"/>
+          <w:numId w:val="2"/>
+        </w:numPr>
+      </w:pPr>
+      <w:r>
+        <w:t>Filter feed by who you follow</w:t>
+      </w:r>
+    </w:p>
+    <w:p>
+      <w:pPr>
+        <w:pStyle w:val="ListParagraph"/>
+        <w:numPr>
+          <w:ilvl w:val="1"/>
+          <w:numId w:val="2"/>
+        </w:numPr>
+      </w:pPr>
+      <w:r>
+        <w:t>Notifications (Email/Phone/Browser)</w:t>
+      </w:r>
+    </w:p>
+    <w:p>
+      <w:pPr>
+        <w:pStyle w:val="ListParagraph"/>
+        <w:numPr>
+          <w:ilvl w:val="1"/>
+          <w:numId w:val="2"/>
+        </w:numPr>
+      </w:pPr>
+      <w:r>
+        <w:t>Will it be a reddit based system with unlimited sub communities or a platform where tags can be added to reach a broader audience?</w:t>
+      </w:r>
+    </w:p>
+    <w:p>
+      <w:pPr>
+        <w:pStyle w:val="ListParagraph"/>
+        <w:numPr>
+          <w:ilvl w:val="1"/>
+          <w:numId w:val="2"/>
+        </w:numPr>
+      </w:pPr>
+      <w:r>
+        <w:t>Messaging</w:t>
+      </w:r>
+    </w:p>
+    <w:p>
+      <w:pPr>
+        <w:pStyle w:val="ListParagraph"/>
+        <w:numPr>
+          <w:ilvl w:val="1"/>
+          <w:numId w:val="2"/>
+        </w:numPr>
+      </w:pPr>
+      <w:r>
+        <w:t>Tag other users in comments/posts</w:t>
+      </w:r>
+    </w:p>
+    <w:p>
+      <w:pPr>
+        <w:pStyle w:val="ListParagraph"/>
+        <w:numPr>
+          <w:ilvl w:val="2"/>
+          <w:numId w:val="2"/>
+        </w:numPr>
+      </w:pPr>
+      <w:r>
+        <w:lastRenderedPageBreak/>
+        <w:t>Regular expressions to parse through user input to determine when you should stop tagging</w:t>
+      </w:r>
+    </w:p>
+    <w:p>
+      <w:pPr>
+        <w:pStyle w:val="ListParagraph"/>
+        <w:numPr>
+          <w:ilvl w:val="3"/>
+          <w:numId w:val="2"/>
+        </w:numPr>
+      </w:pPr>
+      <w:r>
+        <w:t>Like @bobby! Should only tag @bobby as an exclamation point is invalid syntax for a username</w:t>
+      </w:r>
+    </w:p>
+    <w:p>
+      <w:pPr>
+        <w:pStyle w:val="ListParagraph"/>
+        <w:numPr>
+          <w:ilvl w:val="1"/>
+          <w:numId w:val="2"/>
+        </w:numPr>
+      </w:pPr>
+      <w:r>
+        <w:t>You can report posts as well as users</w:t>
+      </w:r>
+    </w:p>
+    <w:p>
+      <w:pPr>
+        <w:pStyle w:val="ListParagraph"/>
+        <w:numPr>
+          <w:ilvl w:val="1"/>
+          <w:numId w:val="2"/>
+        </w:numPr>
+      </w:pPr>
+      <w:r>
+        <w:t>When user isn’t logged in and clicks destroy it takes them to the user page (maybe just add destroy to the user page and allow the user to log in and then try to destroy)</w:t>
+      </w:r>
+    </w:p>
+    <w:p>
+      <w:pPr>
+        <w:pStyle w:val="ListParagraph"/>
+        <w:numPr>
+          <w:ilvl w:val="1"/>
+          <w:numId w:val="2"/>
+        </w:numPr>
+      </w:pPr>
+      <w:r>
+        <w:t xml:space="preserve">If a user has multiple accounts and they sign out of one and sign in the other and try an action on the </w:t>
+      </w:r>
+      <w:r>
+        <w:t>signed-out</w:t>
+      </w:r>
+      <w:r>
+        <w:t xml:space="preserve"> account, an alert tells them that they are already signed in</w:t>
+      </w:r>
+    </w:p>
+    <w:p>
+      <w:pPr>
+        <w:pStyle w:val="ListParagraph"/>
+        <w:numPr>
+          <w:ilvl w:val="2"/>
+          <w:numId w:val="2"/>
+        </w:numPr>
+      </w:pPr>
+      <w:r>
+        <w:t>CSRF issue because the user is no longer authenticated</w:t>
+      </w:r>
+    </w:p>
+    <w:p>
+      <w:pPr>
+        <w:pStyle w:val="ListParagraph"/>
+        <w:numPr>
+          <w:ilvl w:val="2"/>
+          <w:numId w:val="2"/>
+        </w:numPr>
+      </w:pPr>
+      <w:r>
+        <w:t>Low priority issue</w:t>
+      </w:r>
+    </w:p>
+    <w:p>
+      <w:pPr>
+        <w:pStyle w:val="ListParagraph"/>
+        <w:numPr>
+          <w:ilvl w:val="1"/>
+          <w:numId w:val="2"/>
+        </w:numPr>
+      </w:pPr>
+      <w:r>
+        <w:t>404 page for improper URL</w:t>
+      </w:r>
+    </w:p>
+    <w:p>
+      <w:pPr>
+        <w:pStyle w:val="ListParagraph"/>
+        <w:numPr>
+          <w:ilvl w:val="1"/>
+          <w:numId w:val="2"/>
+        </w:numPr>
+      </w:pPr>
+      <w:r>
+        <w:t>Soft destroy</w:t>
+      </w:r>
+      <w:r>
+        <w:t xml:space="preserve"> of users?</w:t>
+      </w:r>
+    </w:p>
+    <w:p/>
+    <w:p>
+      <w:pPr>
+        <w:pStyle w:val="ListParagraph"/>
+        <w:ind w:left="2160"/>
+      </w:pPr>
     </w:p>
     <w:p/>
     <w:p/>
@@ -468,657 +1153,6 @@
     <w:p/>
     <w:p/>
     <w:p/>
-    <w:p/>
-    <w:p/>
-    <w:p/>
-    <w:p/>
-    <w:p/>
-    <w:p>
-      <w:pPr>
-        <w:pStyle w:val="ListParagraph"/>
-        <w:rPr>
-          <w:b/>
-        </w:rPr>
-      </w:pPr>
-    </w:p>
-    <w:p>
-      <w:pPr>
-        <w:pStyle w:val="ListParagraph"/>
-        <w:rPr>
-          <w:b/>
-        </w:rPr>
-      </w:pPr>
-    </w:p>
-    <w:p>
-      <w:pPr>
-        <w:pStyle w:val="ListParagraph"/>
-        <w:rPr>
-          <w:b/>
-        </w:rPr>
-      </w:pPr>
-    </w:p>
-    <w:p>
-      <w:pPr>
-        <w:pStyle w:val="ListParagraph"/>
-        <w:rPr>
-          <w:b/>
-        </w:rPr>
-      </w:pPr>
-    </w:p>
-    <w:p>
-      <w:pPr>
-        <w:pStyle w:val="ListParagraph"/>
-        <w:rPr>
-          <w:b/>
-        </w:rPr>
-      </w:pPr>
-    </w:p>
-    <w:p>
-      <w:pPr>
-        <w:pStyle w:val="ListParagraph"/>
-        <w:numPr>
-          <w:ilvl w:val="0"/>
-          <w:numId w:val="2"/>
-        </w:numPr>
-        <w:rPr>
-          <w:b/>
-        </w:rPr>
-      </w:pPr>
-      <w:r>
-        <w:rPr>
-          <w:b/>
-        </w:rPr>
-        <w:t>What can a user do</w:t>
-      </w:r>
-      <w:r>
-        <w:rPr>
-          <w:b/>
-        </w:rPr>
-        <w:t xml:space="preserve"> outside of post-related actions</w:t>
-      </w:r>
-      <w:r>
-        <w:rPr>
-          <w:b/>
-        </w:rPr>
-        <w:t>?</w:t>
-      </w:r>
-    </w:p>
-    <w:p>
-      <w:pPr>
-        <w:pStyle w:val="ListParagraph"/>
-        <w:numPr>
-          <w:ilvl w:val="1"/>
-          <w:numId w:val="2"/>
-        </w:numPr>
-      </w:pPr>
-      <w:r>
-        <w:t xml:space="preserve">Sign up </w:t>
-      </w:r>
-      <w:r>
-        <w:t>Checked</w:t>
-      </w:r>
-      <w:r>
-        <w:t xml:space="preserve"> all parameters to work as intended</w:t>
-      </w:r>
-    </w:p>
-    <w:p>
-      <w:pPr>
-        <w:pStyle w:val="ListParagraph"/>
-        <w:numPr>
-          <w:ilvl w:val="1"/>
-          <w:numId w:val="2"/>
-        </w:numPr>
-      </w:pPr>
-      <w:r>
-        <w:t xml:space="preserve">Log-in </w:t>
-      </w:r>
-      <w:r>
-        <w:t>Checked</w:t>
-      </w:r>
-    </w:p>
-    <w:p>
-      <w:pPr>
-        <w:pStyle w:val="ListParagraph"/>
-        <w:numPr>
-          <w:ilvl w:val="1"/>
-          <w:numId w:val="2"/>
-        </w:numPr>
-      </w:pPr>
-      <w:r>
-        <w:t>Show other users</w:t>
-      </w:r>
-      <w:r>
-        <w:t xml:space="preserve"> Checked</w:t>
-      </w:r>
-      <w:r>
-        <w:t>- nothing really to check</w:t>
-      </w:r>
-    </w:p>
-    <w:p>
-      <w:pPr>
-        <w:pStyle w:val="ListParagraph"/>
-        <w:numPr>
-          <w:ilvl w:val="1"/>
-          <w:numId w:val="2"/>
-        </w:numPr>
-      </w:pPr>
-      <w:r>
-        <w:t xml:space="preserve">View followers/following for all users </w:t>
-      </w:r>
-      <w:r>
-        <w:t>Checked</w:t>
-      </w:r>
-      <w:r>
-        <w:t>- nothing really to check</w:t>
-      </w:r>
-    </w:p>
-    <w:p>
-      <w:pPr>
-        <w:pStyle w:val="ListParagraph"/>
-        <w:numPr>
-          <w:ilvl w:val="1"/>
-          <w:numId w:val="2"/>
-        </w:numPr>
-      </w:pPr>
-      <w:r>
-        <w:t xml:space="preserve">Edit/Destroy </w:t>
-      </w:r>
-      <w:r>
-        <w:t>Check</w:t>
-      </w:r>
-    </w:p>
-    <w:p>
-      <w:pPr>
-        <w:pStyle w:val="ListParagraph"/>
-        <w:numPr>
-          <w:ilvl w:val="2"/>
-          <w:numId w:val="2"/>
-        </w:numPr>
-      </w:pPr>
-      <w:r>
-        <w:t>Destroy destroys followings and blockings</w:t>
-      </w:r>
-    </w:p>
-    <w:p>
-      <w:pPr>
-        <w:pStyle w:val="ListParagraph"/>
-        <w:numPr>
-          <w:ilvl w:val="3"/>
-          <w:numId w:val="2"/>
-        </w:numPr>
-      </w:pPr>
-      <w:r>
-        <w:t>Also allows previous email &amp; username to be available once again</w:t>
-      </w:r>
-    </w:p>
-    <w:p>
-      <w:pPr>
-        <w:pStyle w:val="ListParagraph"/>
-        <w:numPr>
-          <w:ilvl w:val="2"/>
-          <w:numId w:val="2"/>
-        </w:numPr>
-      </w:pPr>
-      <w:r>
-        <w:t>Edit</w:t>
-      </w:r>
-    </w:p>
-    <w:p>
-      <w:pPr>
-        <w:pStyle w:val="ListParagraph"/>
-        <w:numPr>
-          <w:ilvl w:val="3"/>
-          <w:numId w:val="2"/>
-        </w:numPr>
-      </w:pPr>
-      <w:r>
-        <w:t>Can alter email (as long as it’s valid and unique)</w:t>
-      </w:r>
-    </w:p>
-    <w:p>
-      <w:pPr>
-        <w:pStyle w:val="ListParagraph"/>
-        <w:numPr>
-          <w:ilvl w:val="3"/>
-          <w:numId w:val="2"/>
-        </w:numPr>
-      </w:pPr>
-      <w:r>
-        <w:t>Can alter screenname</w:t>
-      </w:r>
-    </w:p>
-    <w:p>
-      <w:pPr>
-        <w:pStyle w:val="ListParagraph"/>
-        <w:numPr>
-          <w:ilvl w:val="3"/>
-          <w:numId w:val="2"/>
-        </w:numPr>
-      </w:pPr>
-      <w:r>
-        <w:t>Can alter password providing current password</w:t>
-      </w:r>
-      <w:r>
-        <w:t>, failing to follow standards for password creation will NOT alter current password</w:t>
-      </w:r>
-    </w:p>
-    <w:p>
-      <w:pPr>
-        <w:pStyle w:val="ListParagraph"/>
-        <w:numPr>
-          <w:ilvl w:val="1"/>
-          <w:numId w:val="2"/>
-        </w:numPr>
-      </w:pPr>
-      <w:r>
-        <w:t>Follow/Unfollow</w:t>
-      </w:r>
-      <w:r>
-        <w:t xml:space="preserve"> Checked</w:t>
-      </w:r>
-    </w:p>
-    <w:p>
-      <w:pPr>
-        <w:pStyle w:val="ListParagraph"/>
-        <w:numPr>
-          <w:ilvl w:val="2"/>
-          <w:numId w:val="2"/>
-        </w:numPr>
-      </w:pPr>
-      <w:r>
-        <w:t>Can’t do this to yourself</w:t>
-      </w:r>
-    </w:p>
-    <w:p>
-      <w:pPr>
-        <w:pStyle w:val="ListParagraph"/>
-        <w:numPr>
-          <w:ilvl w:val="2"/>
-          <w:numId w:val="2"/>
-        </w:numPr>
-      </w:pPr>
-      <w:r>
-        <w:t>Can’t do this to someone you do/do not follow</w:t>
-      </w:r>
-    </w:p>
-    <w:p>
-      <w:pPr>
-        <w:pStyle w:val="ListParagraph"/>
-        <w:numPr>
-          <w:ilvl w:val="2"/>
-          <w:numId w:val="2"/>
-        </w:numPr>
-      </w:pPr>
-      <w:r>
-        <w:t>Can’t do this unless signed in, and then you will be redirected to actually follow the person</w:t>
-      </w:r>
-    </w:p>
-    <w:p>
-      <w:pPr>
-        <w:pStyle w:val="ListParagraph"/>
-        <w:numPr>
-          <w:ilvl w:val="1"/>
-          <w:numId w:val="2"/>
-        </w:numPr>
-      </w:pPr>
-      <w:r>
-        <w:t>Block/Report</w:t>
-      </w:r>
-      <w:r>
-        <w:t xml:space="preserve"> other users</w:t>
-      </w:r>
-      <w:r>
-        <w:t xml:space="preserve"> Checked</w:t>
-      </w:r>
-    </w:p>
-    <w:p>
-      <w:pPr>
-        <w:pStyle w:val="ListParagraph"/>
-        <w:numPr>
-          <w:ilvl w:val="2"/>
-          <w:numId w:val="2"/>
-        </w:numPr>
-      </w:pPr>
-      <w:r>
-        <w:t>Can’t block yourself</w:t>
-      </w:r>
-    </w:p>
-    <w:p>
-      <w:pPr>
-        <w:pStyle w:val="ListParagraph"/>
-        <w:numPr>
-          <w:ilvl w:val="2"/>
-          <w:numId w:val="2"/>
-        </w:numPr>
-      </w:pPr>
-      <w:r>
-        <w:t>Can’t block someone you block or unblock someone who is not blocked</w:t>
-      </w:r>
-    </w:p>
-    <w:p>
-      <w:pPr>
-        <w:pStyle w:val="ListParagraph"/>
-        <w:numPr>
-          <w:ilvl w:val="2"/>
-          <w:numId w:val="2"/>
-        </w:numPr>
-      </w:pPr>
-      <w:r>
-        <w:t>Must be signed in, and redirected properly</w:t>
-      </w:r>
-    </w:p>
-    <w:p>
-      <w:pPr>
-        <w:pStyle w:val="ListParagraph"/>
-        <w:numPr>
-          <w:ilvl w:val="2"/>
-          <w:numId w:val="2"/>
-        </w:numPr>
-      </w:pPr>
-      <w:r>
-        <w:t>Cannot report yourself</w:t>
-      </w:r>
-    </w:p>
-    <w:p>
-      <w:pPr>
-        <w:pStyle w:val="ListParagraph"/>
-        <w:numPr>
-          <w:ilvl w:val="2"/>
-          <w:numId w:val="2"/>
-        </w:numPr>
-      </w:pPr>
-      <w:r>
-        <w:t>Cannot report a user more than once</w:t>
-      </w:r>
-    </w:p>
-    <w:p>
-      <w:pPr>
-        <w:pStyle w:val="ListParagraph"/>
-        <w:ind w:left="2160"/>
-      </w:pPr>
-    </w:p>
-    <w:p/>
-    <w:p>
-      <w:pPr>
-        <w:pStyle w:val="ListParagraph"/>
-        <w:ind w:left="2160"/>
-      </w:pPr>
-    </w:p>
-    <w:p>
-      <w:pPr>
-        <w:pStyle w:val="ListParagraph"/>
-        <w:numPr>
-          <w:ilvl w:val="0"/>
-          <w:numId w:val="2"/>
-        </w:numPr>
-        <w:rPr>
-          <w:b/>
-        </w:rPr>
-      </w:pPr>
-      <w:r>
-        <w:rPr>
-          <w:b/>
-        </w:rPr>
-        <w:t>Things to keep in mind</w:t>
-      </w:r>
-      <w:r>
-        <w:rPr>
-          <w:b/>
-        </w:rPr>
-        <w:t xml:space="preserve"> for the (far) future</w:t>
-      </w:r>
-      <w:r>
-        <w:rPr>
-          <w:b/>
-        </w:rPr>
-        <w:t>:</w:t>
-      </w:r>
-    </w:p>
-    <w:p>
-      <w:pPr>
-        <w:pStyle w:val="ListParagraph"/>
-        <w:numPr>
-          <w:ilvl w:val="1"/>
-          <w:numId w:val="2"/>
-        </w:numPr>
-      </w:pPr>
-      <w:r>
-        <w:t>Users that aren’t logged in can’t do certain things (like post &amp; comment)</w:t>
-      </w:r>
-    </w:p>
-    <w:p>
-      <w:pPr>
-        <w:pStyle w:val="ListParagraph"/>
-        <w:numPr>
-          <w:ilvl w:val="1"/>
-          <w:numId w:val="2"/>
-        </w:numPr>
-      </w:pPr>
-      <w:r>
-        <w:t>Cookies</w:t>
-      </w:r>
-      <w:r>
-        <w:t>?</w:t>
-      </w:r>
-    </w:p>
-    <w:p>
-      <w:pPr>
-        <w:pStyle w:val="ListParagraph"/>
-        <w:numPr>
-          <w:ilvl w:val="2"/>
-          <w:numId w:val="2"/>
-        </w:numPr>
-      </w:pPr>
-      <w:r>
-        <w:lastRenderedPageBreak/>
-        <w:t>Not sure, especially if devise does this for me</w:t>
-      </w:r>
-    </w:p>
-    <w:p>
-      <w:pPr>
-        <w:pStyle w:val="ListParagraph"/>
-        <w:numPr>
-          <w:ilvl w:val="1"/>
-          <w:numId w:val="2"/>
-        </w:numPr>
-      </w:pPr>
-      <w:r>
-        <w:t>Algorithms for ‘hotness’</w:t>
-      </w:r>
-      <w:r>
-        <w:t xml:space="preserve"> for both comments and posts</w:t>
-      </w:r>
-    </w:p>
-    <w:p>
-      <w:pPr>
-        <w:pStyle w:val="ListParagraph"/>
-        <w:numPr>
-          <w:ilvl w:val="1"/>
-          <w:numId w:val="2"/>
-        </w:numPr>
-      </w:pPr>
-      <w:r>
-        <w:t>Filter feed by who you follow</w:t>
-      </w:r>
-    </w:p>
-    <w:p>
-      <w:pPr>
-        <w:pStyle w:val="ListParagraph"/>
-        <w:numPr>
-          <w:ilvl w:val="1"/>
-          <w:numId w:val="2"/>
-        </w:numPr>
-      </w:pPr>
-      <w:r>
-        <w:t>Notifications (Email/Phone/Browser)</w:t>
-      </w:r>
-    </w:p>
-    <w:p>
-      <w:pPr>
-        <w:pStyle w:val="ListParagraph"/>
-        <w:numPr>
-          <w:ilvl w:val="1"/>
-          <w:numId w:val="2"/>
-        </w:numPr>
-      </w:pPr>
-      <w:r>
-        <w:t>Will it be a reddit based system with unlimited sub communities or a platform where tags can be added to reach a broader audience?</w:t>
-      </w:r>
-    </w:p>
-    <w:p>
-      <w:pPr>
-        <w:pStyle w:val="ListParagraph"/>
-        <w:numPr>
-          <w:ilvl w:val="1"/>
-          <w:numId w:val="2"/>
-        </w:numPr>
-      </w:pPr>
-      <w:r>
-        <w:t>Messaging</w:t>
-      </w:r>
-    </w:p>
-    <w:p>
-      <w:pPr>
-        <w:pStyle w:val="ListParagraph"/>
-        <w:numPr>
-          <w:ilvl w:val="1"/>
-          <w:numId w:val="2"/>
-        </w:numPr>
-      </w:pPr>
-      <w:r>
-        <w:t>Tag other users in comments/posts</w:t>
-      </w:r>
-    </w:p>
-    <w:p>
-      <w:pPr>
-        <w:pStyle w:val="ListParagraph"/>
-        <w:numPr>
-          <w:ilvl w:val="2"/>
-          <w:numId w:val="2"/>
-        </w:numPr>
-      </w:pPr>
-      <w:r>
-        <w:t>Regular expressions to parse through user input to determine when you should stop tagging</w:t>
-      </w:r>
-    </w:p>
-    <w:p>
-      <w:pPr>
-        <w:pStyle w:val="ListParagraph"/>
-        <w:numPr>
-          <w:ilvl w:val="3"/>
-          <w:numId w:val="2"/>
-        </w:numPr>
-      </w:pPr>
-      <w:r>
-        <w:t>Like @bobby! Should only tag @bobby as an exclamation point is invalid syntax for a username</w:t>
-      </w:r>
-    </w:p>
-    <w:p>
-      <w:pPr>
-        <w:pStyle w:val="ListParagraph"/>
-        <w:numPr>
-          <w:ilvl w:val="1"/>
-          <w:numId w:val="2"/>
-        </w:numPr>
-      </w:pPr>
-      <w:r>
-        <w:t>You can report posts as well as users</w:t>
-      </w:r>
-    </w:p>
-    <w:p>
-      <w:pPr>
-        <w:pStyle w:val="ListParagraph"/>
-        <w:numPr>
-          <w:ilvl w:val="1"/>
-          <w:numId w:val="2"/>
-        </w:numPr>
-      </w:pPr>
-      <w:r>
-        <w:t>When user isn’t logged in and clicks destroy it takes them to the user page (maybe just add destroy to the user page and allow the user to log in and then try to destroy)</w:t>
-      </w:r>
-    </w:p>
-    <w:p>
-      <w:pPr>
-        <w:pStyle w:val="ListParagraph"/>
-        <w:numPr>
-          <w:ilvl w:val="1"/>
-          <w:numId w:val="2"/>
-        </w:numPr>
-      </w:pPr>
-      <w:r>
-        <w:t xml:space="preserve">If a user has multiple accounts and they sign out of one and sign in the other and try an action on the </w:t>
-      </w:r>
-      <w:r>
-        <w:t>signed-out</w:t>
-      </w:r>
-      <w:r>
-        <w:t xml:space="preserve"> account, an alert tells them that they are already signed in</w:t>
-      </w:r>
-    </w:p>
-    <w:p>
-      <w:pPr>
-        <w:pStyle w:val="ListParagraph"/>
-        <w:numPr>
-          <w:ilvl w:val="2"/>
-          <w:numId w:val="2"/>
-        </w:numPr>
-      </w:pPr>
-      <w:r>
-        <w:t>CSRF issue because the user is no longer authenticated</w:t>
-      </w:r>
-    </w:p>
-    <w:p>
-      <w:pPr>
-        <w:pStyle w:val="ListParagraph"/>
-        <w:numPr>
-          <w:ilvl w:val="2"/>
-          <w:numId w:val="2"/>
-        </w:numPr>
-      </w:pPr>
-      <w:r>
-        <w:t>Low priority issue</w:t>
-      </w:r>
-    </w:p>
-    <w:p>
-      <w:pPr>
-        <w:pStyle w:val="ListParagraph"/>
-        <w:numPr>
-          <w:ilvl w:val="1"/>
-          <w:numId w:val="2"/>
-        </w:numPr>
-      </w:pPr>
-      <w:r>
-        <w:t>404 page for improper URL</w:t>
-      </w:r>
-    </w:p>
-    <w:p>
-      <w:pPr>
-        <w:pStyle w:val="ListParagraph"/>
-        <w:numPr>
-          <w:ilvl w:val="1"/>
-          <w:numId w:val="2"/>
-        </w:numPr>
-      </w:pPr>
-      <w:r>
-        <w:t>Soft destroy</w:t>
-      </w:r>
-      <w:r>
-        <w:t xml:space="preserve"> of users?</w:t>
-      </w:r>
-    </w:p>
-    <w:p/>
-    <w:p>
-      <w:pPr>
-        <w:pStyle w:val="ListParagraph"/>
-        <w:ind w:left="2160"/>
-      </w:pPr>
-    </w:p>
-    <w:p/>
-    <w:p/>
-    <w:p/>
-    <w:p/>
-    <w:p/>
-    <w:p/>
     <w:p>
       <w:pPr>
         <w:pStyle w:val="ListParagraph"/>
@@ -1311,121 +1345,121 @@
         <w:rPr>
           <w:b/>
         </w:rPr>
+        <w:t>Very brief pop up tutorial</w:t>
+      </w:r>
+      <w:r>
+        <w:rPr>
+          <w:b/>
+        </w:rPr>
+        <w:t xml:space="preserve"> of some of the icons and features available</w:t>
+      </w:r>
+    </w:p>
+    <w:p>
+      <w:pPr>
+        <w:pStyle w:val="ListParagraph"/>
+        <w:numPr>
+          <w:ilvl w:val="2"/>
+          <w:numId w:val="3"/>
+        </w:numPr>
+        <w:rPr>
+          <w:b/>
+        </w:rPr>
+      </w:pPr>
+      <w:r>
+        <w:t>Good idea</w:t>
+      </w:r>
+    </w:p>
+    <w:p>
+      <w:pPr>
+        <w:pStyle w:val="ListParagraph"/>
+        <w:numPr>
+          <w:ilvl w:val="0"/>
+          <w:numId w:val="3"/>
+        </w:numPr>
+      </w:pPr>
+      <w:r>
+        <w:t xml:space="preserve">Twitter </w:t>
+      </w:r>
+      <w:r>
+        <w:t>Edit User</w:t>
+      </w:r>
+    </w:p>
+    <w:p>
+      <w:pPr>
+        <w:pStyle w:val="ListParagraph"/>
+        <w:numPr>
+          <w:ilvl w:val="1"/>
+          <w:numId w:val="3"/>
+        </w:numPr>
+      </w:pPr>
+      <w:r>
+        <w:t>Username: No email required to be sent, just verifies if the username is available</w:t>
+      </w:r>
+    </w:p>
+    <w:p>
+      <w:pPr>
+        <w:pStyle w:val="ListParagraph"/>
+        <w:numPr>
+          <w:ilvl w:val="1"/>
+          <w:numId w:val="3"/>
+        </w:numPr>
+        <w:rPr>
+          <w:b/>
+        </w:rPr>
+      </w:pPr>
+      <w:r>
+        <w:rPr>
+          <w:b/>
+        </w:rPr>
+        <w:t>Email: Changes with email confirmation</w:t>
+      </w:r>
+    </w:p>
+    <w:p>
+      <w:pPr>
+        <w:pStyle w:val="ListParagraph"/>
+        <w:numPr>
+          <w:ilvl w:val="1"/>
+          <w:numId w:val="3"/>
+        </w:numPr>
+      </w:pPr>
+      <w:r>
+        <w:t>Password: No email required</w:t>
+      </w:r>
+    </w:p>
+    <w:p>
+      <w:pPr>
+        <w:pStyle w:val="ListParagraph"/>
+        <w:numPr>
+          <w:ilvl w:val="2"/>
+          <w:numId w:val="3"/>
+        </w:numPr>
+      </w:pPr>
+      <w:r>
+        <w:t>Has verification that password is valid and matches when confirming</w:t>
+      </w:r>
+    </w:p>
+    <w:p>
+      <w:pPr>
+        <w:pStyle w:val="ListParagraph"/>
+        <w:numPr>
+          <w:ilvl w:val="1"/>
+          <w:numId w:val="3"/>
+        </w:numPr>
+      </w:pPr>
+      <w:r>
+        <w:t>Notification Scope</w:t>
+      </w:r>
+    </w:p>
+    <w:p>
+      <w:pPr>
+        <w:pStyle w:val="ListParagraph"/>
+        <w:numPr>
+          <w:ilvl w:val="0"/>
+          <w:numId w:val="3"/>
+        </w:numPr>
+      </w:pPr>
+      <w:r>
         <w:lastRenderedPageBreak/>
-        <w:t>Very brief pop up tutorial</w:t>
-      </w:r>
-      <w:r>
-        <w:rPr>
-          <w:b/>
-        </w:rPr>
-        <w:t xml:space="preserve"> of some of the icons and features available</w:t>
-      </w:r>
-    </w:p>
-    <w:p>
-      <w:pPr>
-        <w:pStyle w:val="ListParagraph"/>
-        <w:numPr>
-          <w:ilvl w:val="2"/>
-          <w:numId w:val="3"/>
-        </w:numPr>
-        <w:rPr>
-          <w:b/>
-        </w:rPr>
-      </w:pPr>
-      <w:r>
-        <w:t>Good idea</w:t>
-      </w:r>
-    </w:p>
-    <w:p>
-      <w:pPr>
-        <w:pStyle w:val="ListParagraph"/>
-        <w:numPr>
-          <w:ilvl w:val="0"/>
-          <w:numId w:val="3"/>
-        </w:numPr>
-      </w:pPr>
-      <w:r>
-        <w:t xml:space="preserve">Twitter </w:t>
-      </w:r>
-      <w:r>
-        <w:t>Edit User</w:t>
-      </w:r>
-    </w:p>
-    <w:p>
-      <w:pPr>
-        <w:pStyle w:val="ListParagraph"/>
-        <w:numPr>
-          <w:ilvl w:val="1"/>
-          <w:numId w:val="3"/>
-        </w:numPr>
-      </w:pPr>
-      <w:r>
-        <w:t>Username: No email required to be sent, just verifies if the username is available</w:t>
-      </w:r>
-    </w:p>
-    <w:p>
-      <w:pPr>
-        <w:pStyle w:val="ListParagraph"/>
-        <w:numPr>
-          <w:ilvl w:val="1"/>
-          <w:numId w:val="3"/>
-        </w:numPr>
-        <w:rPr>
-          <w:b/>
-        </w:rPr>
-      </w:pPr>
-      <w:r>
-        <w:rPr>
-          <w:b/>
-        </w:rPr>
-        <w:t>Email: Changes with email confirmation</w:t>
-      </w:r>
-    </w:p>
-    <w:p>
-      <w:pPr>
-        <w:pStyle w:val="ListParagraph"/>
-        <w:numPr>
-          <w:ilvl w:val="1"/>
-          <w:numId w:val="3"/>
-        </w:numPr>
-      </w:pPr>
-      <w:r>
-        <w:t>Password: No email required</w:t>
-      </w:r>
-    </w:p>
-    <w:p>
-      <w:pPr>
-        <w:pStyle w:val="ListParagraph"/>
-        <w:numPr>
-          <w:ilvl w:val="2"/>
-          <w:numId w:val="3"/>
-        </w:numPr>
-      </w:pPr>
-      <w:r>
-        <w:t>Has verification that password is valid and matches when confirming</w:t>
-      </w:r>
-    </w:p>
-    <w:p>
-      <w:pPr>
-        <w:pStyle w:val="ListParagraph"/>
-        <w:numPr>
-          <w:ilvl w:val="1"/>
-          <w:numId w:val="3"/>
-        </w:numPr>
-      </w:pPr>
-      <w:r>
-        <w:t>Notification Scope</w:t>
-      </w:r>
-    </w:p>
-    <w:p>
-      <w:pPr>
-        <w:pStyle w:val="ListParagraph"/>
-        <w:numPr>
-          <w:ilvl w:val="0"/>
-          <w:numId w:val="3"/>
-        </w:numPr>
-      </w:pPr>
-      <w:r>
         <w:t>Twitter Destroy</w:t>
       </w:r>
     </w:p>

</xml_diff>

<commit_message>
Further implementation of styling in the nav and side bars.
</commit_message>
<xml_diff>
--- a/Dream Checklist.docx
+++ b/Dream Checklist.docx
@@ -307,8 +307,13 @@
         </w:numPr>
       </w:pPr>
       <w:r>
-        <w:t>CSS-ify</w:t>
-      </w:r>
+        <w:t>CSS-</w:t>
+      </w:r>
+      <w:proofErr w:type="spellStart"/>
+      <w:r>
+        <w:t>ify</w:t>
+      </w:r>
+      <w:proofErr w:type="spellEnd"/>
     </w:p>
     <w:p>
       <w:pPr>
@@ -351,699 +356,678 @@
       <w:r>
         <w:t>Change/Fix Search Button</w:t>
       </w:r>
+    </w:p>
+    <w:p>
+      <w:pPr>
+        <w:pStyle w:val="ListParagraph"/>
+        <w:numPr>
+          <w:ilvl w:val="2"/>
+          <w:numId w:val="1"/>
+        </w:numPr>
+      </w:pPr>
+      <w:r>
+        <w:t>Sidebar:</w:t>
+      </w:r>
+    </w:p>
+    <w:p>
+      <w:pPr>
+        <w:pStyle w:val="ListParagraph"/>
+        <w:numPr>
+          <w:ilvl w:val="3"/>
+          <w:numId w:val="1"/>
+        </w:numPr>
+      </w:pPr>
+      <w:r>
+        <w:t>Scaling</w:t>
+      </w:r>
+    </w:p>
+    <w:p>
+      <w:pPr>
+        <w:pStyle w:val="ListParagraph"/>
+        <w:numPr>
+          <w:ilvl w:val="4"/>
+          <w:numId w:val="1"/>
+        </w:numPr>
+      </w:pPr>
+      <w:r>
+        <w:t>For small sized windows</w:t>
+      </w:r>
+    </w:p>
+    <w:p>
+      <w:pPr>
+        <w:pStyle w:val="ListParagraph"/>
+        <w:numPr>
+          <w:ilvl w:val="5"/>
+          <w:numId w:val="1"/>
+        </w:numPr>
+      </w:pPr>
+      <w:r>
+        <w:t>Set to active when screen goes below a threshold</w:t>
+      </w:r>
+      <w:r>
+        <w:t>, if the user chooses to toggle the sidebar- then there should be an overlay</w:t>
+      </w:r>
+    </w:p>
+    <w:p>
+      <w:pPr>
+        <w:pStyle w:val="ListParagraph"/>
+        <w:numPr>
+          <w:ilvl w:val="4"/>
+          <w:numId w:val="1"/>
+        </w:numPr>
+      </w:pPr>
+      <w:r>
+        <w:t xml:space="preserve">When collapsed to allow for </w:t>
+      </w:r>
+      <w:r>
+        <w:t>wider content/centralized content</w:t>
+      </w:r>
+    </w:p>
+    <w:p>
+      <w:pPr>
+        <w:pStyle w:val="ListParagraph"/>
+        <w:numPr>
+          <w:ilvl w:val="3"/>
+          <w:numId w:val="1"/>
+        </w:numPr>
+      </w:pPr>
+      <w:r>
+        <w:t>Styling</w:t>
+      </w:r>
+      <w:r>
+        <w:t xml:space="preserve"> (Getting there)</w:t>
+      </w:r>
+    </w:p>
+    <w:p>
+      <w:pPr>
+        <w:pStyle w:val="ListParagraph"/>
+        <w:numPr>
+          <w:ilvl w:val="3"/>
+          <w:numId w:val="1"/>
+        </w:numPr>
+      </w:pPr>
+      <w:r>
+        <w:t>Toggle</w:t>
+      </w:r>
+      <w:r>
+        <w:t xml:space="preserve"> (Good)</w:t>
+      </w:r>
+    </w:p>
+    <w:p>
+      <w:pPr>
+        <w:pStyle w:val="ListParagraph"/>
+        <w:numPr>
+          <w:ilvl w:val="3"/>
+          <w:numId w:val="1"/>
+        </w:numPr>
+      </w:pPr>
+      <w:r>
+        <w:t>Scrollable</w:t>
+      </w:r>
+      <w:r>
+        <w:t xml:space="preserve"> (</w:t>
+      </w:r>
+      <w:r>
+        <w:t>Good)</w:t>
+      </w:r>
+    </w:p>
+    <w:p>
+      <w:pPr>
+        <w:pStyle w:val="ListParagraph"/>
+        <w:numPr>
+          <w:ilvl w:val="3"/>
+          <w:numId w:val="1"/>
+        </w:numPr>
+      </w:pPr>
+      <w:r>
+        <w:t>Following dropdown</w:t>
+      </w:r>
+      <w:r>
+        <w:t xml:space="preserve"> (</w:t>
+      </w:r>
+      <w:r>
+        <w:t>Good?</w:t>
+      </w:r>
+      <w:r>
+        <w:t>)</w:t>
+      </w:r>
+    </w:p>
+    <w:p>
+      <w:pPr>
+        <w:pStyle w:val="ListParagraph"/>
+        <w:numPr>
+          <w:ilvl w:val="1"/>
+          <w:numId w:val="1"/>
+        </w:numPr>
+      </w:pPr>
+      <w:r>
+        <w:t>Write test cases for all the possible actions</w:t>
+      </w:r>
+      <w:r>
+        <w:t xml:space="preserve"> before we get too deep with posting and commenting and stuff</w:t>
+      </w:r>
+    </w:p>
+    <w:p>
+      <w:pPr>
+        <w:pStyle w:val="ListParagraph"/>
+        <w:numPr>
+          <w:ilvl w:val="1"/>
+          <w:numId w:val="1"/>
+        </w:numPr>
+      </w:pPr>
+      <w:r>
+        <w:lastRenderedPageBreak/>
+        <w:t>Start to fix up routes</w:t>
+      </w:r>
+    </w:p>
+    <w:p>
+      <w:pPr>
+        <w:pStyle w:val="ListParagraph"/>
+        <w:numPr>
+          <w:ilvl w:val="1"/>
+          <w:numId w:val="1"/>
+        </w:numPr>
+      </w:pPr>
+      <w:r>
+        <w:t xml:space="preserve">Bug: </w:t>
+      </w:r>
+    </w:p>
+    <w:p>
+      <w:pPr>
+        <w:pStyle w:val="ListParagraph"/>
+        <w:numPr>
+          <w:ilvl w:val="2"/>
+          <w:numId w:val="1"/>
+        </w:numPr>
+      </w:pPr>
+      <w:r>
+        <w:t>rerouting when signed out to do something with a deleted user is invalid and crashes</w:t>
+      </w:r>
+    </w:p>
+    <w:p>
+      <w:pPr>
+        <w:pStyle w:val="ListParagraph"/>
+        <w:numPr>
+          <w:ilvl w:val="2"/>
+          <w:numId w:val="1"/>
+        </w:numPr>
+      </w:pPr>
+      <w:r>
+        <w:t>Handle invalid user id/404 page</w:t>
+      </w:r>
+    </w:p>
+    <w:p>
+      <w:pPr>
+        <w:pStyle w:val="ListParagraph"/>
+        <w:numPr>
+          <w:ilvl w:val="2"/>
+          <w:numId w:val="1"/>
+        </w:numPr>
+      </w:pPr>
+      <w:r>
+        <w:t>Forcing user to log in when clicking on show or see followers</w:t>
+      </w:r>
+    </w:p>
+    <w:p>
+      <w:pPr>
+        <w:pStyle w:val="ListParagraph"/>
+        <w:numPr>
+          <w:ilvl w:val="0"/>
+          <w:numId w:val="2"/>
+        </w:numPr>
+        <w:rPr>
+          <w:b/>
+        </w:rPr>
+      </w:pPr>
+      <w:r>
+        <w:rPr>
+          <w:b/>
+        </w:rPr>
+        <w:t>What can a user do</w:t>
+      </w:r>
+      <w:r>
+        <w:rPr>
+          <w:b/>
+        </w:rPr>
+        <w:t xml:space="preserve"> outside of post-related actions</w:t>
+      </w:r>
+      <w:r>
+        <w:rPr>
+          <w:b/>
+        </w:rPr>
+        <w:t>?</w:t>
+      </w:r>
+    </w:p>
+    <w:p>
+      <w:pPr>
+        <w:pStyle w:val="ListParagraph"/>
+        <w:numPr>
+          <w:ilvl w:val="1"/>
+          <w:numId w:val="2"/>
+        </w:numPr>
+      </w:pPr>
+      <w:r>
+        <w:t xml:space="preserve">Sign up </w:t>
+      </w:r>
+      <w:r>
+        <w:t>Checked</w:t>
+      </w:r>
+      <w:r>
+        <w:t xml:space="preserve"> all parameters to work as intended</w:t>
+      </w:r>
+    </w:p>
+    <w:p>
+      <w:pPr>
+        <w:pStyle w:val="ListParagraph"/>
+        <w:numPr>
+          <w:ilvl w:val="1"/>
+          <w:numId w:val="2"/>
+        </w:numPr>
+      </w:pPr>
+      <w:r>
+        <w:t xml:space="preserve">Log-in </w:t>
+      </w:r>
+      <w:r>
+        <w:t>Checked</w:t>
+      </w:r>
+    </w:p>
+    <w:p>
+      <w:pPr>
+        <w:pStyle w:val="ListParagraph"/>
+        <w:numPr>
+          <w:ilvl w:val="1"/>
+          <w:numId w:val="2"/>
+        </w:numPr>
+      </w:pPr>
+      <w:r>
+        <w:t>Show other users</w:t>
+      </w:r>
+      <w:r>
+        <w:t xml:space="preserve"> Checked</w:t>
+      </w:r>
+      <w:r>
+        <w:t>- nothing really to check</w:t>
+      </w:r>
+    </w:p>
+    <w:p>
+      <w:pPr>
+        <w:pStyle w:val="ListParagraph"/>
+        <w:numPr>
+          <w:ilvl w:val="1"/>
+          <w:numId w:val="2"/>
+        </w:numPr>
+      </w:pPr>
+      <w:r>
+        <w:t xml:space="preserve">View followers/following for all users </w:t>
+      </w:r>
+      <w:r>
+        <w:t>Checked</w:t>
+      </w:r>
+      <w:r>
+        <w:t>- nothing really to check</w:t>
+      </w:r>
+    </w:p>
+    <w:p>
+      <w:pPr>
+        <w:pStyle w:val="ListParagraph"/>
+        <w:numPr>
+          <w:ilvl w:val="1"/>
+          <w:numId w:val="2"/>
+        </w:numPr>
+      </w:pPr>
+      <w:r>
+        <w:t xml:space="preserve">Edit/Destroy </w:t>
+      </w:r>
+      <w:r>
+        <w:t>Check</w:t>
+      </w:r>
+    </w:p>
+    <w:p>
+      <w:pPr>
+        <w:pStyle w:val="ListParagraph"/>
+        <w:numPr>
+          <w:ilvl w:val="2"/>
+          <w:numId w:val="2"/>
+        </w:numPr>
+      </w:pPr>
+      <w:r>
+        <w:t>Destroy destroys followings and blockings</w:t>
+      </w:r>
+    </w:p>
+    <w:p>
+      <w:pPr>
+        <w:pStyle w:val="ListParagraph"/>
+        <w:numPr>
+          <w:ilvl w:val="3"/>
+          <w:numId w:val="2"/>
+        </w:numPr>
+      </w:pPr>
+      <w:r>
+        <w:t>Also allows previous email &amp; username to be available once again</w:t>
+      </w:r>
+    </w:p>
+    <w:p>
+      <w:pPr>
+        <w:pStyle w:val="ListParagraph"/>
+        <w:numPr>
+          <w:ilvl w:val="2"/>
+          <w:numId w:val="2"/>
+        </w:numPr>
+      </w:pPr>
+      <w:r>
+        <w:t>Edit</w:t>
+      </w:r>
+    </w:p>
+    <w:p>
+      <w:pPr>
+        <w:pStyle w:val="ListParagraph"/>
+        <w:numPr>
+          <w:ilvl w:val="3"/>
+          <w:numId w:val="2"/>
+        </w:numPr>
+      </w:pPr>
+      <w:r>
+        <w:t>Can alter email (as long as it’s valid and unique)</w:t>
+      </w:r>
+    </w:p>
+    <w:p>
+      <w:pPr>
+        <w:pStyle w:val="ListParagraph"/>
+        <w:numPr>
+          <w:ilvl w:val="3"/>
+          <w:numId w:val="2"/>
+        </w:numPr>
+      </w:pPr>
+      <w:r>
+        <w:t>Can alter screenname</w:t>
+      </w:r>
+    </w:p>
+    <w:p>
+      <w:pPr>
+        <w:pStyle w:val="ListParagraph"/>
+        <w:numPr>
+          <w:ilvl w:val="3"/>
+          <w:numId w:val="2"/>
+        </w:numPr>
+      </w:pPr>
+      <w:r>
+        <w:t>Can alter password providing current password</w:t>
+      </w:r>
+      <w:r>
+        <w:t>, failing to follow standards for password creation will NOT alter current password</w:t>
+      </w:r>
+    </w:p>
+    <w:p>
+      <w:pPr>
+        <w:pStyle w:val="ListParagraph"/>
+        <w:numPr>
+          <w:ilvl w:val="1"/>
+          <w:numId w:val="2"/>
+        </w:numPr>
+      </w:pPr>
+      <w:r>
+        <w:t>Follow/Unfollow</w:t>
+      </w:r>
+      <w:r>
+        <w:t xml:space="preserve"> Checked</w:t>
+      </w:r>
+    </w:p>
+    <w:p>
+      <w:pPr>
+        <w:pStyle w:val="ListParagraph"/>
+        <w:numPr>
+          <w:ilvl w:val="2"/>
+          <w:numId w:val="2"/>
+        </w:numPr>
+      </w:pPr>
+      <w:r>
+        <w:t>Can’t do this to yourself</w:t>
+      </w:r>
+    </w:p>
+    <w:p>
+      <w:pPr>
+        <w:pStyle w:val="ListParagraph"/>
+        <w:numPr>
+          <w:ilvl w:val="2"/>
+          <w:numId w:val="2"/>
+        </w:numPr>
+      </w:pPr>
+      <w:r>
+        <w:t>Can’t do this to someone you do/do not follow</w:t>
+      </w:r>
+    </w:p>
+    <w:p>
+      <w:pPr>
+        <w:pStyle w:val="ListParagraph"/>
+        <w:numPr>
+          <w:ilvl w:val="2"/>
+          <w:numId w:val="2"/>
+        </w:numPr>
+      </w:pPr>
+      <w:r>
+        <w:t>Can’t do this unless signed in, and then you will be redirected to actually follow the person</w:t>
+      </w:r>
+    </w:p>
+    <w:p>
+      <w:pPr>
+        <w:pStyle w:val="ListParagraph"/>
+        <w:numPr>
+          <w:ilvl w:val="1"/>
+          <w:numId w:val="2"/>
+        </w:numPr>
+      </w:pPr>
+      <w:r>
+        <w:t>Block/Report</w:t>
+      </w:r>
+      <w:r>
+        <w:t xml:space="preserve"> other users</w:t>
+      </w:r>
+      <w:r>
+        <w:t xml:space="preserve"> Checked</w:t>
+      </w:r>
+    </w:p>
+    <w:p>
+      <w:pPr>
+        <w:pStyle w:val="ListParagraph"/>
+        <w:numPr>
+          <w:ilvl w:val="2"/>
+          <w:numId w:val="2"/>
+        </w:numPr>
+      </w:pPr>
+      <w:r>
+        <w:t>Can’t block yourself</w:t>
+      </w:r>
+    </w:p>
+    <w:p>
+      <w:pPr>
+        <w:pStyle w:val="ListParagraph"/>
+        <w:numPr>
+          <w:ilvl w:val="2"/>
+          <w:numId w:val="2"/>
+        </w:numPr>
+      </w:pPr>
+      <w:r>
+        <w:t>Can’t block someone you block or unblock someone who is not blocked</w:t>
+      </w:r>
+    </w:p>
+    <w:p>
+      <w:pPr>
+        <w:pStyle w:val="ListParagraph"/>
+        <w:numPr>
+          <w:ilvl w:val="2"/>
+          <w:numId w:val="2"/>
+        </w:numPr>
+      </w:pPr>
+      <w:r>
+        <w:t>Must be signed in, and redirected properly</w:t>
+      </w:r>
+    </w:p>
+    <w:p>
+      <w:pPr>
+        <w:pStyle w:val="ListParagraph"/>
+        <w:numPr>
+          <w:ilvl w:val="2"/>
+          <w:numId w:val="2"/>
+        </w:numPr>
+      </w:pPr>
+      <w:r>
+        <w:t>Cannot report yourself</w:t>
+      </w:r>
+    </w:p>
+    <w:p>
+      <w:pPr>
+        <w:pStyle w:val="ListParagraph"/>
+        <w:numPr>
+          <w:ilvl w:val="2"/>
+          <w:numId w:val="2"/>
+        </w:numPr>
+      </w:pPr>
+      <w:r>
+        <w:t>Cannot report a user more than once</w:t>
+      </w:r>
+    </w:p>
+    <w:p>
+      <w:pPr>
+        <w:pStyle w:val="ListParagraph"/>
+        <w:ind w:left="2160"/>
+      </w:pPr>
+    </w:p>
+    <w:p/>
+    <w:p>
+      <w:pPr>
+        <w:pStyle w:val="ListParagraph"/>
+        <w:ind w:left="2160"/>
+      </w:pPr>
+    </w:p>
+    <w:p>
+      <w:pPr>
+        <w:pStyle w:val="ListParagraph"/>
+        <w:numPr>
+          <w:ilvl w:val="0"/>
+          <w:numId w:val="2"/>
+        </w:numPr>
+        <w:rPr>
+          <w:b/>
+        </w:rPr>
+      </w:pPr>
+      <w:r>
+        <w:rPr>
+          <w:b/>
+        </w:rPr>
+        <w:t>Things to keep in mind</w:t>
+      </w:r>
+      <w:r>
+        <w:rPr>
+          <w:b/>
+        </w:rPr>
+        <w:t xml:space="preserve"> for the (far) future</w:t>
+      </w:r>
+      <w:r>
+        <w:rPr>
+          <w:b/>
+        </w:rPr>
+        <w:t>:</w:t>
+      </w:r>
+    </w:p>
+    <w:p>
+      <w:pPr>
+        <w:pStyle w:val="ListParagraph"/>
+        <w:numPr>
+          <w:ilvl w:val="1"/>
+          <w:numId w:val="2"/>
+        </w:numPr>
+      </w:pPr>
+      <w:r>
+        <w:t>Users that aren’t logged in can’t do certain things (like post &amp; comment)</w:t>
+      </w:r>
+    </w:p>
+    <w:p>
+      <w:pPr>
+        <w:pStyle w:val="ListParagraph"/>
+        <w:numPr>
+          <w:ilvl w:val="1"/>
+          <w:numId w:val="2"/>
+        </w:numPr>
+      </w:pPr>
       <w:bookmarkStart w:id="0" w:name="_GoBack"/>
       <w:bookmarkEnd w:id="0"/>
-    </w:p>
-    <w:p>
-      <w:pPr>
-        <w:pStyle w:val="ListParagraph"/>
-        <w:numPr>
-          <w:ilvl w:val="2"/>
-          <w:numId w:val="1"/>
-        </w:numPr>
-      </w:pPr>
-      <w:r>
-        <w:t>Sidebar:</w:t>
-      </w:r>
-    </w:p>
-    <w:p>
-      <w:pPr>
-        <w:pStyle w:val="ListParagraph"/>
-        <w:numPr>
-          <w:ilvl w:val="3"/>
-          <w:numId w:val="1"/>
-        </w:numPr>
-      </w:pPr>
-      <w:r>
-        <w:t>Scaling</w:t>
-      </w:r>
-    </w:p>
-    <w:p>
-      <w:pPr>
-        <w:pStyle w:val="ListParagraph"/>
-        <w:numPr>
-          <w:ilvl w:val="4"/>
-          <w:numId w:val="1"/>
-        </w:numPr>
-      </w:pPr>
-      <w:r>
-        <w:t>For small sized windows</w:t>
-      </w:r>
-    </w:p>
-    <w:p>
-      <w:pPr>
-        <w:pStyle w:val="ListParagraph"/>
-        <w:numPr>
-          <w:ilvl w:val="5"/>
-          <w:numId w:val="1"/>
-        </w:numPr>
-      </w:pPr>
-      <w:r>
-        <w:t>Set to active when screen goes below a threshold</w:t>
-      </w:r>
-      <w:r>
-        <w:t>, if the user chooses to toggle the sidebar- then there should be an overlay</w:t>
-      </w:r>
-    </w:p>
-    <w:p>
-      <w:pPr>
-        <w:pStyle w:val="ListParagraph"/>
-        <w:numPr>
-          <w:ilvl w:val="4"/>
-          <w:numId w:val="1"/>
-        </w:numPr>
-      </w:pPr>
-      <w:r>
-        <w:t xml:space="preserve">When collapsed to allow for </w:t>
-      </w:r>
-      <w:r>
-        <w:t>wider content/centralized content</w:t>
-      </w:r>
-    </w:p>
-    <w:p>
-      <w:pPr>
-        <w:pStyle w:val="ListParagraph"/>
-        <w:numPr>
-          <w:ilvl w:val="3"/>
-          <w:numId w:val="1"/>
-        </w:numPr>
-      </w:pPr>
-      <w:r>
-        <w:t>Styling</w:t>
-      </w:r>
-      <w:r>
-        <w:t xml:space="preserve"> (Getting there)</w:t>
-      </w:r>
-    </w:p>
-    <w:p>
-      <w:pPr>
-        <w:pStyle w:val="ListParagraph"/>
-        <w:numPr>
-          <w:ilvl w:val="3"/>
-          <w:numId w:val="1"/>
-        </w:numPr>
-      </w:pPr>
-      <w:r>
-        <w:t>Toggle</w:t>
-      </w:r>
-      <w:r>
-        <w:t xml:space="preserve"> (Good)</w:t>
-      </w:r>
-    </w:p>
-    <w:p>
-      <w:pPr>
-        <w:pStyle w:val="ListParagraph"/>
-        <w:numPr>
-          <w:ilvl w:val="3"/>
-          <w:numId w:val="1"/>
-        </w:numPr>
-      </w:pPr>
-      <w:r>
-        <w:t>Scrollable</w:t>
-      </w:r>
-      <w:r>
-        <w:t xml:space="preserve"> (</w:t>
-      </w:r>
-      <w:r>
-        <w:t>Good)</w:t>
-      </w:r>
-    </w:p>
-    <w:p>
-      <w:pPr>
-        <w:pStyle w:val="ListParagraph"/>
-        <w:numPr>
-          <w:ilvl w:val="3"/>
-          <w:numId w:val="1"/>
-        </w:numPr>
-      </w:pPr>
-      <w:r>
-        <w:t>Following dropdown</w:t>
-      </w:r>
-      <w:r>
-        <w:t xml:space="preserve"> (Getting there)</w:t>
-      </w:r>
-    </w:p>
-    <w:p>
-      <w:pPr>
-        <w:pStyle w:val="ListParagraph"/>
-        <w:numPr>
-          <w:ilvl w:val="1"/>
-          <w:numId w:val="1"/>
-        </w:numPr>
-      </w:pPr>
-      <w:r>
-        <w:t>Write test cases for all the possible actions</w:t>
-      </w:r>
-      <w:r>
-        <w:t xml:space="preserve"> before we get too deep with posting and commenting and stuff</w:t>
-      </w:r>
-    </w:p>
-    <w:p>
-      <w:pPr>
-        <w:pStyle w:val="ListParagraph"/>
-        <w:numPr>
-          <w:ilvl w:val="1"/>
-          <w:numId w:val="1"/>
+      <w:r>
+        <w:t>Algorithms for ‘hotness’</w:t>
+      </w:r>
+      <w:r>
+        <w:t xml:space="preserve"> for both comments and posts</w:t>
+      </w:r>
+    </w:p>
+    <w:p>
+      <w:pPr>
+        <w:pStyle w:val="ListParagraph"/>
+        <w:numPr>
+          <w:ilvl w:val="1"/>
+          <w:numId w:val="2"/>
+        </w:numPr>
+      </w:pPr>
+      <w:r>
+        <w:t>Filter feed by who you follow</w:t>
+      </w:r>
+    </w:p>
+    <w:p>
+      <w:pPr>
+        <w:pStyle w:val="ListParagraph"/>
+        <w:numPr>
+          <w:ilvl w:val="1"/>
+          <w:numId w:val="2"/>
+        </w:numPr>
+      </w:pPr>
+      <w:r>
+        <w:t>Notifications (Email/Phone/Browser)</w:t>
+      </w:r>
+    </w:p>
+    <w:p>
+      <w:pPr>
+        <w:pStyle w:val="ListParagraph"/>
+        <w:numPr>
+          <w:ilvl w:val="1"/>
+          <w:numId w:val="2"/>
+        </w:numPr>
+      </w:pPr>
+      <w:r>
+        <w:t>Will it be a reddit based system with unlimited sub communities or a platform where tags can be added to reach a broader audience?</w:t>
+      </w:r>
+    </w:p>
+    <w:p>
+      <w:pPr>
+        <w:pStyle w:val="ListParagraph"/>
+        <w:numPr>
+          <w:ilvl w:val="1"/>
+          <w:numId w:val="2"/>
+        </w:numPr>
+      </w:pPr>
+      <w:r>
+        <w:t>Messaging</w:t>
+      </w:r>
+    </w:p>
+    <w:p>
+      <w:pPr>
+        <w:pStyle w:val="ListParagraph"/>
+        <w:numPr>
+          <w:ilvl w:val="1"/>
+          <w:numId w:val="2"/>
+        </w:numPr>
+      </w:pPr>
+      <w:r>
+        <w:t>Tag other users in comments/posts</w:t>
+      </w:r>
+    </w:p>
+    <w:p>
+      <w:pPr>
+        <w:pStyle w:val="ListParagraph"/>
+        <w:numPr>
+          <w:ilvl w:val="2"/>
+          <w:numId w:val="2"/>
         </w:numPr>
       </w:pPr>
       <w:r>
         <w:lastRenderedPageBreak/>
-        <w:t>Start to fix up routes</w:t>
-      </w:r>
-    </w:p>
-    <w:p>
-      <w:pPr>
-        <w:pStyle w:val="ListParagraph"/>
-        <w:numPr>
-          <w:ilvl w:val="1"/>
-          <w:numId w:val="1"/>
-        </w:numPr>
-      </w:pPr>
-      <w:r>
-        <w:t xml:space="preserve">Bug: </w:t>
-      </w:r>
-    </w:p>
-    <w:p>
-      <w:pPr>
-        <w:pStyle w:val="ListParagraph"/>
-        <w:numPr>
-          <w:ilvl w:val="2"/>
-          <w:numId w:val="1"/>
-        </w:numPr>
-      </w:pPr>
-      <w:r>
-        <w:t>rerouting when signed out to do something with a deleted user is invalid and crashes</w:t>
-      </w:r>
-    </w:p>
-    <w:p>
-      <w:pPr>
-        <w:pStyle w:val="ListParagraph"/>
-        <w:numPr>
-          <w:ilvl w:val="2"/>
-          <w:numId w:val="1"/>
-        </w:numPr>
-      </w:pPr>
-      <w:r>
-        <w:t>Handle invalid user id/404 page</w:t>
-      </w:r>
-    </w:p>
-    <w:p>
-      <w:pPr>
-        <w:pStyle w:val="ListParagraph"/>
-        <w:numPr>
-          <w:ilvl w:val="2"/>
-          <w:numId w:val="1"/>
-        </w:numPr>
-      </w:pPr>
-      <w:r>
-        <w:t>Forcing user to log in when clicking on show or see followers</w:t>
-      </w:r>
-    </w:p>
-    <w:p>
-      <w:pPr>
-        <w:pStyle w:val="ListParagraph"/>
-        <w:numPr>
-          <w:ilvl w:val="0"/>
-          <w:numId w:val="2"/>
-        </w:numPr>
-        <w:rPr>
-          <w:b/>
-        </w:rPr>
-      </w:pPr>
-      <w:r>
-        <w:rPr>
-          <w:b/>
-        </w:rPr>
-        <w:t>What can a user do</w:t>
-      </w:r>
-      <w:r>
-        <w:rPr>
-          <w:b/>
-        </w:rPr>
-        <w:t xml:space="preserve"> outside of post-related actions</w:t>
-      </w:r>
-      <w:r>
-        <w:rPr>
-          <w:b/>
-        </w:rPr>
-        <w:t>?</w:t>
-      </w:r>
-    </w:p>
-    <w:p>
-      <w:pPr>
-        <w:pStyle w:val="ListParagraph"/>
-        <w:numPr>
-          <w:ilvl w:val="1"/>
-          <w:numId w:val="2"/>
-        </w:numPr>
-      </w:pPr>
-      <w:r>
-        <w:t xml:space="preserve">Sign up </w:t>
-      </w:r>
-      <w:r>
-        <w:t>Checked</w:t>
-      </w:r>
-      <w:r>
-        <w:t xml:space="preserve"> all parameters to work as intended</w:t>
-      </w:r>
-    </w:p>
-    <w:p>
-      <w:pPr>
-        <w:pStyle w:val="ListParagraph"/>
-        <w:numPr>
-          <w:ilvl w:val="1"/>
-          <w:numId w:val="2"/>
-        </w:numPr>
-      </w:pPr>
-      <w:r>
-        <w:t xml:space="preserve">Log-in </w:t>
-      </w:r>
-      <w:r>
-        <w:t>Checked</w:t>
-      </w:r>
-    </w:p>
-    <w:p>
-      <w:pPr>
-        <w:pStyle w:val="ListParagraph"/>
-        <w:numPr>
-          <w:ilvl w:val="1"/>
-          <w:numId w:val="2"/>
-        </w:numPr>
-      </w:pPr>
-      <w:r>
-        <w:t>Show other users</w:t>
-      </w:r>
-      <w:r>
-        <w:t xml:space="preserve"> Checked</w:t>
-      </w:r>
-      <w:r>
-        <w:t>- nothing really to check</w:t>
-      </w:r>
-    </w:p>
-    <w:p>
-      <w:pPr>
-        <w:pStyle w:val="ListParagraph"/>
-        <w:numPr>
-          <w:ilvl w:val="1"/>
-          <w:numId w:val="2"/>
-        </w:numPr>
-      </w:pPr>
-      <w:r>
-        <w:t xml:space="preserve">View followers/following for all users </w:t>
-      </w:r>
-      <w:r>
-        <w:t>Checked</w:t>
-      </w:r>
-      <w:r>
-        <w:t>- nothing really to check</w:t>
-      </w:r>
-    </w:p>
-    <w:p>
-      <w:pPr>
-        <w:pStyle w:val="ListParagraph"/>
-        <w:numPr>
-          <w:ilvl w:val="1"/>
-          <w:numId w:val="2"/>
-        </w:numPr>
-      </w:pPr>
-      <w:r>
-        <w:t xml:space="preserve">Edit/Destroy </w:t>
-      </w:r>
-      <w:r>
-        <w:t>Check</w:t>
-      </w:r>
-    </w:p>
-    <w:p>
-      <w:pPr>
-        <w:pStyle w:val="ListParagraph"/>
-        <w:numPr>
-          <w:ilvl w:val="2"/>
-          <w:numId w:val="2"/>
-        </w:numPr>
-      </w:pPr>
-      <w:r>
-        <w:t>Destroy destroys followings and blockings</w:t>
-      </w:r>
-    </w:p>
-    <w:p>
-      <w:pPr>
-        <w:pStyle w:val="ListParagraph"/>
-        <w:numPr>
-          <w:ilvl w:val="3"/>
-          <w:numId w:val="2"/>
-        </w:numPr>
-      </w:pPr>
-      <w:r>
-        <w:t>Also allows previous email &amp; username to be available once again</w:t>
-      </w:r>
-    </w:p>
-    <w:p>
-      <w:pPr>
-        <w:pStyle w:val="ListParagraph"/>
-        <w:numPr>
-          <w:ilvl w:val="2"/>
-          <w:numId w:val="2"/>
-        </w:numPr>
-      </w:pPr>
-      <w:r>
-        <w:t>Edit</w:t>
-      </w:r>
-    </w:p>
-    <w:p>
-      <w:pPr>
-        <w:pStyle w:val="ListParagraph"/>
-        <w:numPr>
-          <w:ilvl w:val="3"/>
-          <w:numId w:val="2"/>
-        </w:numPr>
-      </w:pPr>
-      <w:r>
-        <w:t>Can alter email (as long as it’s valid and unique)</w:t>
-      </w:r>
-    </w:p>
-    <w:p>
-      <w:pPr>
-        <w:pStyle w:val="ListParagraph"/>
-        <w:numPr>
-          <w:ilvl w:val="3"/>
-          <w:numId w:val="2"/>
-        </w:numPr>
-      </w:pPr>
-      <w:r>
-        <w:t>Can alter screenname</w:t>
-      </w:r>
-    </w:p>
-    <w:p>
-      <w:pPr>
-        <w:pStyle w:val="ListParagraph"/>
-        <w:numPr>
-          <w:ilvl w:val="3"/>
-          <w:numId w:val="2"/>
-        </w:numPr>
-      </w:pPr>
-      <w:r>
-        <w:t>Can alter password providing current password</w:t>
-      </w:r>
-      <w:r>
-        <w:t>, failing to follow standards for password creation will NOT alter current password</w:t>
-      </w:r>
-    </w:p>
-    <w:p>
-      <w:pPr>
-        <w:pStyle w:val="ListParagraph"/>
-        <w:numPr>
-          <w:ilvl w:val="1"/>
-          <w:numId w:val="2"/>
-        </w:numPr>
-      </w:pPr>
-      <w:r>
-        <w:t>Follow/Unfollow</w:t>
-      </w:r>
-      <w:r>
-        <w:t xml:space="preserve"> Checked</w:t>
-      </w:r>
-    </w:p>
-    <w:p>
-      <w:pPr>
-        <w:pStyle w:val="ListParagraph"/>
-        <w:numPr>
-          <w:ilvl w:val="2"/>
-          <w:numId w:val="2"/>
-        </w:numPr>
-      </w:pPr>
-      <w:r>
-        <w:t>Can’t do this to yourself</w:t>
-      </w:r>
-    </w:p>
-    <w:p>
-      <w:pPr>
-        <w:pStyle w:val="ListParagraph"/>
-        <w:numPr>
-          <w:ilvl w:val="2"/>
-          <w:numId w:val="2"/>
-        </w:numPr>
-      </w:pPr>
-      <w:r>
-        <w:t>Can’t do this to someone you do/do not follow</w:t>
-      </w:r>
-    </w:p>
-    <w:p>
-      <w:pPr>
-        <w:pStyle w:val="ListParagraph"/>
-        <w:numPr>
-          <w:ilvl w:val="2"/>
-          <w:numId w:val="2"/>
-        </w:numPr>
-      </w:pPr>
-      <w:r>
-        <w:t>Can’t do this unless signed in, and then you will be redirected to actually follow the person</w:t>
-      </w:r>
-    </w:p>
-    <w:p>
-      <w:pPr>
-        <w:pStyle w:val="ListParagraph"/>
-        <w:numPr>
-          <w:ilvl w:val="1"/>
-          <w:numId w:val="2"/>
-        </w:numPr>
-      </w:pPr>
-      <w:r>
-        <w:t>Block/Report</w:t>
-      </w:r>
-      <w:r>
-        <w:t xml:space="preserve"> other users</w:t>
-      </w:r>
-      <w:r>
-        <w:t xml:space="preserve"> Checked</w:t>
-      </w:r>
-    </w:p>
-    <w:p>
-      <w:pPr>
-        <w:pStyle w:val="ListParagraph"/>
-        <w:numPr>
-          <w:ilvl w:val="2"/>
-          <w:numId w:val="2"/>
-        </w:numPr>
-      </w:pPr>
-      <w:r>
-        <w:t>Can’t block yourself</w:t>
-      </w:r>
-    </w:p>
-    <w:p>
-      <w:pPr>
-        <w:pStyle w:val="ListParagraph"/>
-        <w:numPr>
-          <w:ilvl w:val="2"/>
-          <w:numId w:val="2"/>
-        </w:numPr>
-      </w:pPr>
-      <w:r>
-        <w:t>Can’t block someone you block or unblock someone who is not blocked</w:t>
-      </w:r>
-    </w:p>
-    <w:p>
-      <w:pPr>
-        <w:pStyle w:val="ListParagraph"/>
-        <w:numPr>
-          <w:ilvl w:val="2"/>
-          <w:numId w:val="2"/>
-        </w:numPr>
-      </w:pPr>
-      <w:r>
-        <w:t>Must be signed in, and redirected properly</w:t>
-      </w:r>
-    </w:p>
-    <w:p>
-      <w:pPr>
-        <w:pStyle w:val="ListParagraph"/>
-        <w:numPr>
-          <w:ilvl w:val="2"/>
-          <w:numId w:val="2"/>
-        </w:numPr>
-      </w:pPr>
-      <w:r>
-        <w:t>Cannot report yourself</w:t>
-      </w:r>
-    </w:p>
-    <w:p>
-      <w:pPr>
-        <w:pStyle w:val="ListParagraph"/>
-        <w:numPr>
-          <w:ilvl w:val="2"/>
-          <w:numId w:val="2"/>
-        </w:numPr>
-      </w:pPr>
-      <w:r>
-        <w:t>Cannot report a user more than once</w:t>
-      </w:r>
-    </w:p>
-    <w:p>
-      <w:pPr>
-        <w:pStyle w:val="ListParagraph"/>
-        <w:ind w:left="2160"/>
-      </w:pPr>
-    </w:p>
-    <w:p/>
-    <w:p>
-      <w:pPr>
-        <w:pStyle w:val="ListParagraph"/>
-        <w:ind w:left="2160"/>
-      </w:pPr>
-    </w:p>
-    <w:p>
-      <w:pPr>
-        <w:pStyle w:val="ListParagraph"/>
-        <w:numPr>
-          <w:ilvl w:val="0"/>
-          <w:numId w:val="2"/>
-        </w:numPr>
-        <w:rPr>
-          <w:b/>
-        </w:rPr>
-      </w:pPr>
-      <w:r>
-        <w:rPr>
-          <w:b/>
-        </w:rPr>
-        <w:t>Things to keep in mind</w:t>
-      </w:r>
-      <w:r>
-        <w:rPr>
-          <w:b/>
-        </w:rPr>
-        <w:t xml:space="preserve"> for the (far) future</w:t>
-      </w:r>
-      <w:r>
-        <w:rPr>
-          <w:b/>
-        </w:rPr>
-        <w:t>:</w:t>
-      </w:r>
-    </w:p>
-    <w:p>
-      <w:pPr>
-        <w:pStyle w:val="ListParagraph"/>
-        <w:numPr>
-          <w:ilvl w:val="1"/>
-          <w:numId w:val="2"/>
-        </w:numPr>
-      </w:pPr>
-      <w:r>
-        <w:t>Users that aren’t logged in can’t do certain things (like post &amp; comment)</w:t>
-      </w:r>
-    </w:p>
-    <w:p>
-      <w:pPr>
-        <w:pStyle w:val="ListParagraph"/>
-        <w:numPr>
-          <w:ilvl w:val="1"/>
-          <w:numId w:val="2"/>
-        </w:numPr>
-      </w:pPr>
-      <w:r>
-        <w:t>Cookies</w:t>
-      </w:r>
-      <w:r>
-        <w:t>?</w:t>
-      </w:r>
-    </w:p>
-    <w:p>
-      <w:pPr>
-        <w:pStyle w:val="ListParagraph"/>
-        <w:numPr>
-          <w:ilvl w:val="2"/>
-          <w:numId w:val="2"/>
-        </w:numPr>
-      </w:pPr>
-      <w:r>
-        <w:t>Not sure, especially if devise does this for me</w:t>
-      </w:r>
-    </w:p>
-    <w:p>
-      <w:pPr>
-        <w:pStyle w:val="ListParagraph"/>
-        <w:numPr>
-          <w:ilvl w:val="1"/>
-          <w:numId w:val="2"/>
-        </w:numPr>
-      </w:pPr>
-      <w:r>
-        <w:t>Algorithms for ‘hotness’</w:t>
-      </w:r>
-      <w:r>
-        <w:t xml:space="preserve"> for both comments and posts</w:t>
-      </w:r>
-    </w:p>
-    <w:p>
-      <w:pPr>
-        <w:pStyle w:val="ListParagraph"/>
-        <w:numPr>
-          <w:ilvl w:val="1"/>
-          <w:numId w:val="2"/>
-        </w:numPr>
-      </w:pPr>
-      <w:r>
-        <w:t>Filter feed by who you follow</w:t>
-      </w:r>
-    </w:p>
-    <w:p>
-      <w:pPr>
-        <w:pStyle w:val="ListParagraph"/>
-        <w:numPr>
-          <w:ilvl w:val="1"/>
-          <w:numId w:val="2"/>
-        </w:numPr>
-      </w:pPr>
-      <w:r>
-        <w:t>Notifications (Email/Phone/Browser)</w:t>
-      </w:r>
-    </w:p>
-    <w:p>
-      <w:pPr>
-        <w:pStyle w:val="ListParagraph"/>
-        <w:numPr>
-          <w:ilvl w:val="1"/>
-          <w:numId w:val="2"/>
-        </w:numPr>
-      </w:pPr>
-      <w:r>
-        <w:t>Will it be a reddit based system with unlimited sub communities or a platform where tags can be added to reach a broader audience?</w:t>
-      </w:r>
-    </w:p>
-    <w:p>
-      <w:pPr>
-        <w:pStyle w:val="ListParagraph"/>
-        <w:numPr>
-          <w:ilvl w:val="1"/>
-          <w:numId w:val="2"/>
-        </w:numPr>
-      </w:pPr>
-      <w:r>
-        <w:t>Messaging</w:t>
-      </w:r>
-    </w:p>
-    <w:p>
-      <w:pPr>
-        <w:pStyle w:val="ListParagraph"/>
-        <w:numPr>
-          <w:ilvl w:val="1"/>
-          <w:numId w:val="2"/>
-        </w:numPr>
-      </w:pPr>
-      <w:r>
-        <w:lastRenderedPageBreak/>
-        <w:t>Tag other users in comments/posts</w:t>
-      </w:r>
-    </w:p>
-    <w:p>
-      <w:pPr>
-        <w:pStyle w:val="ListParagraph"/>
-        <w:numPr>
-          <w:ilvl w:val="2"/>
-          <w:numId w:val="2"/>
-        </w:numPr>
-      </w:pPr>
-      <w:r>
         <w:t>Regular expressions to parse through user input to determine when you should stop tagging</w:t>
       </w:r>
     </w:p>
@@ -1249,8 +1233,13 @@
         </w:numPr>
       </w:pPr>
       <w:r>
-        <w:t>They allow username changes: TestChir</w:t>
-      </w:r>
+        <w:t xml:space="preserve">They allow username changes: </w:t>
+      </w:r>
+      <w:proofErr w:type="spellStart"/>
+      <w:r>
+        <w:t>TestChir</w:t>
+      </w:r>
+      <w:proofErr w:type="spellEnd"/>
     </w:p>
     <w:p>
       <w:pPr>
@@ -1459,8 +1448,56 @@
         </w:numPr>
       </w:pPr>
       <w:r>
+        <w:t>Notification Scope</w:t>
+      </w:r>
+    </w:p>
+    <w:p>
+      <w:pPr>
+        <w:pStyle w:val="ListParagraph"/>
+        <w:numPr>
+          <w:ilvl w:val="0"/>
+          <w:numId w:val="3"/>
+        </w:numPr>
+      </w:pPr>
+      <w:r>
         <w:lastRenderedPageBreak/>
-        <w:t>Notification Scope</w:t>
+        <w:t>Twitter Destroy</w:t>
+      </w:r>
+    </w:p>
+    <w:p>
+      <w:pPr>
+        <w:pStyle w:val="ListParagraph"/>
+        <w:numPr>
+          <w:ilvl w:val="1"/>
+          <w:numId w:val="3"/>
+        </w:numPr>
+      </w:pPr>
+      <w:r>
+        <w:t>You can, just warns you what it implies</w:t>
+      </w:r>
+    </w:p>
+    <w:p>
+      <w:pPr>
+        <w:pStyle w:val="ListParagraph"/>
+        <w:numPr>
+          <w:ilvl w:val="2"/>
+          <w:numId w:val="3"/>
+        </w:numPr>
+      </w:pPr>
+      <w:r>
+        <w:t>Basically, they keep your data for 30 days and then delete your account, so the username/email won’t be freed until then</w:t>
+      </w:r>
+    </w:p>
+    <w:p>
+      <w:pPr>
+        <w:pStyle w:val="ListParagraph"/>
+        <w:numPr>
+          <w:ilvl w:val="2"/>
+          <w:numId w:val="3"/>
+        </w:numPr>
+      </w:pPr>
+      <w:r>
+        <w:t>I think I will allow the account to be erased instantly for now</w:t>
       </w:r>
     </w:p>
     <w:p>
@@ -1472,54 +1509,6 @@
         </w:numPr>
       </w:pPr>
       <w:r>
-        <w:t>Twitter Destroy</w:t>
-      </w:r>
-    </w:p>
-    <w:p>
-      <w:pPr>
-        <w:pStyle w:val="ListParagraph"/>
-        <w:numPr>
-          <w:ilvl w:val="1"/>
-          <w:numId w:val="3"/>
-        </w:numPr>
-      </w:pPr>
-      <w:r>
-        <w:t>You can, just warns you what it implies</w:t>
-      </w:r>
-    </w:p>
-    <w:p>
-      <w:pPr>
-        <w:pStyle w:val="ListParagraph"/>
-        <w:numPr>
-          <w:ilvl w:val="2"/>
-          <w:numId w:val="3"/>
-        </w:numPr>
-      </w:pPr>
-      <w:r>
-        <w:t>Basically, they keep your data for 30 days and then delete your account, so the username/email won’t be freed until then</w:t>
-      </w:r>
-    </w:p>
-    <w:p>
-      <w:pPr>
-        <w:pStyle w:val="ListParagraph"/>
-        <w:numPr>
-          <w:ilvl w:val="2"/>
-          <w:numId w:val="3"/>
-        </w:numPr>
-      </w:pPr>
-      <w:r>
-        <w:t>I think I will allow the account to be erased instantly for now</w:t>
-      </w:r>
-    </w:p>
-    <w:p>
-      <w:pPr>
-        <w:pStyle w:val="ListParagraph"/>
-        <w:numPr>
-          <w:ilvl w:val="0"/>
-          <w:numId w:val="3"/>
-        </w:numPr>
-      </w:pPr>
-      <w:r>
         <w:t>Twitter Follow</w:t>
       </w:r>
       <w:r>
@@ -1553,8 +1542,13 @@
         <w:t>,</w:t>
       </w:r>
       <w:r>
-        <w:t xml:space="preserve"> this will come with CSS-ification</w:t>
-      </w:r>
+        <w:t xml:space="preserve"> this will come with CSS-</w:t>
+      </w:r>
+      <w:proofErr w:type="spellStart"/>
+      <w:r>
+        <w:t>ification</w:t>
+      </w:r>
+      <w:proofErr w:type="spellEnd"/>
     </w:p>
     <w:p>
       <w:pPr>

</xml_diff>

<commit_message>
Further implementation of scaling for content.
</commit_message>
<xml_diff>
--- a/Dream Checklist.docx
+++ b/Dream Checklist.docx
@@ -307,13 +307,8 @@
         </w:numPr>
       </w:pPr>
       <w:r>
-        <w:t>CSS-</w:t>
-      </w:r>
-      <w:proofErr w:type="spellStart"/>
-      <w:r>
-        <w:t>ify</w:t>
-      </w:r>
-      <w:proofErr w:type="spellEnd"/>
+        <w:t>CSS-ify</w:t>
+      </w:r>
     </w:p>
     <w:p>
       <w:pPr>
@@ -412,6 +407,18 @@
       <w:pPr>
         <w:pStyle w:val="ListParagraph"/>
         <w:numPr>
+          <w:ilvl w:val="5"/>
+          <w:numId w:val="1"/>
+        </w:numPr>
+      </w:pPr>
+      <w:r>
+        <w:t>Toggle button disappearing on small width</w:t>
+      </w:r>
+    </w:p>
+    <w:p>
+      <w:pPr>
+        <w:pStyle w:val="ListParagraph"/>
+        <w:numPr>
           <w:ilvl w:val="4"/>
           <w:numId w:val="1"/>
         </w:numPr>
@@ -427,15 +434,27 @@
       <w:pPr>
         <w:pStyle w:val="ListParagraph"/>
         <w:numPr>
+          <w:ilvl w:val="2"/>
+          <w:numId w:val="1"/>
+        </w:numPr>
+      </w:pPr>
+      <w:r>
+        <w:t>Table/Content Overflowing</w:t>
+      </w:r>
+      <w:r>
+        <w:t xml:space="preserve"> on smaller screen size </w:t>
+      </w:r>
+    </w:p>
+    <w:p>
+      <w:pPr>
+        <w:pStyle w:val="ListParagraph"/>
+        <w:numPr>
           <w:ilvl w:val="3"/>
           <w:numId w:val="1"/>
         </w:numPr>
       </w:pPr>
       <w:r>
-        <w:t>Styling</w:t>
-      </w:r>
-      <w:r>
-        <w:t xml:space="preserve"> (Getting there)</w:t>
+        <w:t>Decrease text size accordingly (not super important)</w:t>
       </w:r>
     </w:p>
     <w:p>
@@ -447,511 +466,475 @@
         </w:numPr>
       </w:pPr>
       <w:r>
-        <w:t>Toggle</w:t>
-      </w:r>
-      <w:r>
-        <w:t xml:space="preserve"> (Good)</w:t>
-      </w:r>
-    </w:p>
-    <w:p>
-      <w:pPr>
-        <w:pStyle w:val="ListParagraph"/>
-        <w:numPr>
-          <w:ilvl w:val="3"/>
-          <w:numId w:val="1"/>
-        </w:numPr>
-      </w:pPr>
-      <w:r>
-        <w:t>Scrollable</w:t>
-      </w:r>
-      <w:r>
-        <w:t xml:space="preserve"> (</w:t>
-      </w:r>
-      <w:r>
-        <w:t>Good)</w:t>
-      </w:r>
-    </w:p>
-    <w:p>
-      <w:pPr>
-        <w:pStyle w:val="ListParagraph"/>
-        <w:numPr>
-          <w:ilvl w:val="3"/>
-          <w:numId w:val="1"/>
-        </w:numPr>
-      </w:pPr>
-      <w:r>
-        <w:t>Following dropdown</w:t>
-      </w:r>
-      <w:r>
-        <w:t xml:space="preserve"> (</w:t>
-      </w:r>
-      <w:r>
-        <w:t>Good?</w:t>
-      </w:r>
-      <w:r>
-        <w:t>)</w:t>
-      </w:r>
-    </w:p>
-    <w:p>
-      <w:pPr>
-        <w:pStyle w:val="ListParagraph"/>
-        <w:numPr>
-          <w:ilvl w:val="1"/>
-          <w:numId w:val="1"/>
-        </w:numPr>
-      </w:pPr>
-      <w:r>
-        <w:t>Write test cases for all the possible actions</w:t>
-      </w:r>
-      <w:r>
-        <w:t xml:space="preserve"> before we get too deep with posting and commenting and stuff</w:t>
-      </w:r>
-    </w:p>
-    <w:p>
-      <w:pPr>
-        <w:pStyle w:val="ListParagraph"/>
-        <w:numPr>
-          <w:ilvl w:val="1"/>
-          <w:numId w:val="1"/>
-        </w:numPr>
-      </w:pPr>
-      <w:r>
-        <w:lastRenderedPageBreak/>
-        <w:t>Start to fix up routes</w:t>
-      </w:r>
-    </w:p>
-    <w:p>
-      <w:pPr>
-        <w:pStyle w:val="ListParagraph"/>
-        <w:numPr>
-          <w:ilvl w:val="1"/>
-          <w:numId w:val="1"/>
-        </w:numPr>
-      </w:pPr>
-      <w:r>
-        <w:t xml:space="preserve">Bug: </w:t>
-      </w:r>
-    </w:p>
-    <w:p>
-      <w:pPr>
-        <w:pStyle w:val="ListParagraph"/>
-        <w:numPr>
-          <w:ilvl w:val="2"/>
-          <w:numId w:val="1"/>
-        </w:numPr>
-      </w:pPr>
-      <w:r>
-        <w:t>rerouting when signed out to do something with a deleted user is invalid and crashes</w:t>
-      </w:r>
-    </w:p>
-    <w:p>
-      <w:pPr>
-        <w:pStyle w:val="ListParagraph"/>
-        <w:numPr>
-          <w:ilvl w:val="2"/>
-          <w:numId w:val="1"/>
-        </w:numPr>
-      </w:pPr>
-      <w:r>
-        <w:t>Handle invalid user id/404 page</w:t>
-      </w:r>
-    </w:p>
-    <w:p>
-      <w:pPr>
-        <w:pStyle w:val="ListParagraph"/>
-        <w:numPr>
-          <w:ilvl w:val="2"/>
-          <w:numId w:val="1"/>
-        </w:numPr>
-      </w:pPr>
-      <w:r>
-        <w:t>Forcing user to log in when clicking on show or see followers</w:t>
-      </w:r>
-    </w:p>
-    <w:p>
-      <w:pPr>
-        <w:pStyle w:val="ListParagraph"/>
-        <w:numPr>
-          <w:ilvl w:val="0"/>
-          <w:numId w:val="2"/>
-        </w:numPr>
-        <w:rPr>
-          <w:b/>
-        </w:rPr>
-      </w:pPr>
-      <w:r>
-        <w:rPr>
-          <w:b/>
-        </w:rPr>
-        <w:t>What can a user do</w:t>
-      </w:r>
-      <w:r>
-        <w:rPr>
-          <w:b/>
-        </w:rPr>
-        <w:t xml:space="preserve"> outside of post-related actions</w:t>
-      </w:r>
-      <w:r>
-        <w:rPr>
-          <w:b/>
-        </w:rPr>
-        <w:t>?</w:t>
-      </w:r>
-    </w:p>
-    <w:p>
-      <w:pPr>
-        <w:pStyle w:val="ListParagraph"/>
-        <w:numPr>
-          <w:ilvl w:val="1"/>
-          <w:numId w:val="2"/>
-        </w:numPr>
-      </w:pPr>
-      <w:r>
-        <w:t xml:space="preserve">Sign up </w:t>
-      </w:r>
-      <w:r>
-        <w:t>Checked</w:t>
-      </w:r>
-      <w:r>
-        <w:t xml:space="preserve"> all parameters to work as intended</w:t>
-      </w:r>
-    </w:p>
-    <w:p>
-      <w:pPr>
-        <w:pStyle w:val="ListParagraph"/>
-        <w:numPr>
-          <w:ilvl w:val="1"/>
-          <w:numId w:val="2"/>
-        </w:numPr>
-      </w:pPr>
-      <w:r>
-        <w:t xml:space="preserve">Log-in </w:t>
-      </w:r>
-      <w:r>
-        <w:t>Checked</w:t>
-      </w:r>
-    </w:p>
-    <w:p>
-      <w:pPr>
-        <w:pStyle w:val="ListParagraph"/>
-        <w:numPr>
-          <w:ilvl w:val="1"/>
-          <w:numId w:val="2"/>
-        </w:numPr>
-      </w:pPr>
-      <w:r>
-        <w:t>Show other users</w:t>
-      </w:r>
-      <w:r>
-        <w:t xml:space="preserve"> Checked</w:t>
-      </w:r>
-      <w:r>
-        <w:t>- nothing really to check</w:t>
-      </w:r>
-    </w:p>
-    <w:p>
-      <w:pPr>
-        <w:pStyle w:val="ListParagraph"/>
-        <w:numPr>
-          <w:ilvl w:val="1"/>
-          <w:numId w:val="2"/>
-        </w:numPr>
-      </w:pPr>
-      <w:r>
-        <w:t xml:space="preserve">View followers/following for all users </w:t>
-      </w:r>
-      <w:r>
-        <w:t>Checked</w:t>
-      </w:r>
-      <w:r>
-        <w:t>- nothing really to check</w:t>
-      </w:r>
-    </w:p>
-    <w:p>
-      <w:pPr>
-        <w:pStyle w:val="ListParagraph"/>
-        <w:numPr>
-          <w:ilvl w:val="1"/>
-          <w:numId w:val="2"/>
-        </w:numPr>
-      </w:pPr>
-      <w:r>
-        <w:t xml:space="preserve">Edit/Destroy </w:t>
-      </w:r>
-      <w:r>
-        <w:t>Check</w:t>
-      </w:r>
-    </w:p>
-    <w:p>
-      <w:pPr>
-        <w:pStyle w:val="ListParagraph"/>
-        <w:numPr>
-          <w:ilvl w:val="2"/>
-          <w:numId w:val="2"/>
-        </w:numPr>
-      </w:pPr>
-      <w:r>
-        <w:t>Destroy destroys followings and blockings</w:t>
-      </w:r>
-    </w:p>
-    <w:p>
-      <w:pPr>
-        <w:pStyle w:val="ListParagraph"/>
-        <w:numPr>
-          <w:ilvl w:val="3"/>
-          <w:numId w:val="2"/>
-        </w:numPr>
-      </w:pPr>
-      <w:r>
-        <w:t>Also allows previous email &amp; username to be available once again</w:t>
-      </w:r>
-    </w:p>
-    <w:p>
-      <w:pPr>
-        <w:pStyle w:val="ListParagraph"/>
-        <w:numPr>
-          <w:ilvl w:val="2"/>
-          <w:numId w:val="2"/>
-        </w:numPr>
-      </w:pPr>
-      <w:r>
-        <w:t>Edit</w:t>
-      </w:r>
-    </w:p>
-    <w:p>
-      <w:pPr>
-        <w:pStyle w:val="ListParagraph"/>
-        <w:numPr>
-          <w:ilvl w:val="3"/>
-          <w:numId w:val="2"/>
-        </w:numPr>
-      </w:pPr>
-      <w:r>
-        <w:t>Can alter email (as long as it’s valid and unique)</w:t>
-      </w:r>
-    </w:p>
-    <w:p>
-      <w:pPr>
-        <w:pStyle w:val="ListParagraph"/>
-        <w:numPr>
-          <w:ilvl w:val="3"/>
-          <w:numId w:val="2"/>
-        </w:numPr>
-      </w:pPr>
-      <w:r>
-        <w:t>Can alter screenname</w:t>
-      </w:r>
-    </w:p>
-    <w:p>
-      <w:pPr>
-        <w:pStyle w:val="ListParagraph"/>
-        <w:numPr>
-          <w:ilvl w:val="3"/>
-          <w:numId w:val="2"/>
-        </w:numPr>
-      </w:pPr>
-      <w:r>
-        <w:t>Can alter password providing current password</w:t>
-      </w:r>
-      <w:r>
-        <w:t>, failing to follow standards for password creation will NOT alter current password</w:t>
-      </w:r>
-    </w:p>
-    <w:p>
-      <w:pPr>
-        <w:pStyle w:val="ListParagraph"/>
-        <w:numPr>
-          <w:ilvl w:val="1"/>
-          <w:numId w:val="2"/>
-        </w:numPr>
-      </w:pPr>
-      <w:r>
-        <w:t>Follow/Unfollow</w:t>
-      </w:r>
-      <w:r>
-        <w:t xml:space="preserve"> Checked</w:t>
-      </w:r>
-    </w:p>
-    <w:p>
-      <w:pPr>
-        <w:pStyle w:val="ListParagraph"/>
-        <w:numPr>
-          <w:ilvl w:val="2"/>
-          <w:numId w:val="2"/>
-        </w:numPr>
-      </w:pPr>
-      <w:r>
-        <w:t>Can’t do this to yourself</w:t>
-      </w:r>
-    </w:p>
-    <w:p>
-      <w:pPr>
-        <w:pStyle w:val="ListParagraph"/>
-        <w:numPr>
-          <w:ilvl w:val="2"/>
-          <w:numId w:val="2"/>
-        </w:numPr>
-      </w:pPr>
-      <w:r>
-        <w:t>Can’t do this to someone you do/do not follow</w:t>
-      </w:r>
-    </w:p>
-    <w:p>
-      <w:pPr>
-        <w:pStyle w:val="ListParagraph"/>
-        <w:numPr>
-          <w:ilvl w:val="2"/>
-          <w:numId w:val="2"/>
-        </w:numPr>
-      </w:pPr>
-      <w:r>
-        <w:t>Can’t do this unless signed in, and then you will be redirected to actually follow the person</w:t>
-      </w:r>
-    </w:p>
-    <w:p>
-      <w:pPr>
-        <w:pStyle w:val="ListParagraph"/>
-        <w:numPr>
-          <w:ilvl w:val="1"/>
-          <w:numId w:val="2"/>
-        </w:numPr>
-      </w:pPr>
-      <w:r>
-        <w:t>Block/Report</w:t>
-      </w:r>
-      <w:r>
-        <w:t xml:space="preserve"> other users</w:t>
-      </w:r>
-      <w:r>
-        <w:t xml:space="preserve"> Checked</w:t>
-      </w:r>
-    </w:p>
-    <w:p>
-      <w:pPr>
-        <w:pStyle w:val="ListParagraph"/>
-        <w:numPr>
-          <w:ilvl w:val="2"/>
-          <w:numId w:val="2"/>
-        </w:numPr>
-      </w:pPr>
-      <w:r>
-        <w:t>Can’t block yourself</w:t>
-      </w:r>
-    </w:p>
-    <w:p>
-      <w:pPr>
-        <w:pStyle w:val="ListParagraph"/>
-        <w:numPr>
-          <w:ilvl w:val="2"/>
-          <w:numId w:val="2"/>
-        </w:numPr>
-      </w:pPr>
-      <w:r>
-        <w:t>Can’t block someone you block or unblock someone who is not blocked</w:t>
-      </w:r>
-    </w:p>
-    <w:p>
-      <w:pPr>
-        <w:pStyle w:val="ListParagraph"/>
-        <w:numPr>
-          <w:ilvl w:val="2"/>
-          <w:numId w:val="2"/>
-        </w:numPr>
-      </w:pPr>
-      <w:r>
-        <w:t>Must be signed in, and redirected properly</w:t>
-      </w:r>
-    </w:p>
-    <w:p>
-      <w:pPr>
-        <w:pStyle w:val="ListParagraph"/>
-        <w:numPr>
-          <w:ilvl w:val="2"/>
-          <w:numId w:val="2"/>
-        </w:numPr>
-      </w:pPr>
-      <w:r>
-        <w:t>Cannot report yourself</w:t>
-      </w:r>
-    </w:p>
-    <w:p>
-      <w:pPr>
-        <w:pStyle w:val="ListParagraph"/>
-        <w:numPr>
-          <w:ilvl w:val="2"/>
-          <w:numId w:val="2"/>
-        </w:numPr>
-      </w:pPr>
-      <w:r>
-        <w:t>Cannot report a user more than once</w:t>
-      </w:r>
-    </w:p>
-    <w:p>
-      <w:pPr>
-        <w:pStyle w:val="ListParagraph"/>
-        <w:ind w:left="2160"/>
-      </w:pPr>
-    </w:p>
-    <w:p/>
-    <w:p>
-      <w:pPr>
-        <w:pStyle w:val="ListParagraph"/>
-        <w:ind w:left="2160"/>
-      </w:pPr>
-    </w:p>
-    <w:p>
-      <w:pPr>
-        <w:pStyle w:val="ListParagraph"/>
-        <w:numPr>
-          <w:ilvl w:val="0"/>
-          <w:numId w:val="2"/>
-        </w:numPr>
-        <w:rPr>
-          <w:b/>
-        </w:rPr>
-      </w:pPr>
-      <w:r>
-        <w:rPr>
-          <w:b/>
-        </w:rPr>
-        <w:t>Things to keep in mind</w:t>
-      </w:r>
-      <w:r>
-        <w:rPr>
-          <w:b/>
-        </w:rPr>
-        <w:t xml:space="preserve"> for the (far) future</w:t>
-      </w:r>
-      <w:r>
-        <w:rPr>
-          <w:b/>
-        </w:rPr>
-        <w:t>:</w:t>
-      </w:r>
-    </w:p>
-    <w:p>
-      <w:pPr>
-        <w:pStyle w:val="ListParagraph"/>
-        <w:numPr>
-          <w:ilvl w:val="1"/>
-          <w:numId w:val="2"/>
-        </w:numPr>
-      </w:pPr>
-      <w:r>
-        <w:t>Users that aren’t logged in can’t do certain things (like post &amp; comment)</w:t>
-      </w:r>
-    </w:p>
-    <w:p>
-      <w:pPr>
-        <w:pStyle w:val="ListParagraph"/>
-        <w:numPr>
-          <w:ilvl w:val="1"/>
-          <w:numId w:val="2"/>
-        </w:numPr>
-      </w:pPr>
+        <w:t>Use JS to change the table from md-10 to md-12 when the screen size is smaller than 980 px</w:t>
+      </w:r>
+      <w:r>
+        <w:t xml:space="preserve"> (or change to 960 px?</w:t>
+      </w:r>
       <w:bookmarkStart w:id="0" w:name="_GoBack"/>
       <w:bookmarkEnd w:id="0"/>
       <w:r>
+        <w:t>)</w:t>
+      </w:r>
+    </w:p>
+    <w:p>
+      <w:pPr>
+        <w:pStyle w:val="ListParagraph"/>
+        <w:numPr>
+          <w:ilvl w:val="1"/>
+          <w:numId w:val="1"/>
+        </w:numPr>
+      </w:pPr>
+      <w:r>
+        <w:lastRenderedPageBreak/>
+        <w:t>Write test cases for all the possible actions</w:t>
+      </w:r>
+      <w:r>
+        <w:t xml:space="preserve"> before we get too deep with posting and commenting and stuff</w:t>
+      </w:r>
+    </w:p>
+    <w:p>
+      <w:pPr>
+        <w:pStyle w:val="ListParagraph"/>
+        <w:numPr>
+          <w:ilvl w:val="1"/>
+          <w:numId w:val="1"/>
+        </w:numPr>
+      </w:pPr>
+      <w:r>
+        <w:t>Start to fix up routes</w:t>
+      </w:r>
+    </w:p>
+    <w:p>
+      <w:pPr>
+        <w:pStyle w:val="ListParagraph"/>
+        <w:numPr>
+          <w:ilvl w:val="1"/>
+          <w:numId w:val="1"/>
+        </w:numPr>
+      </w:pPr>
+      <w:r>
+        <w:t xml:space="preserve">Bug: </w:t>
+      </w:r>
+    </w:p>
+    <w:p>
+      <w:pPr>
+        <w:pStyle w:val="ListParagraph"/>
+        <w:numPr>
+          <w:ilvl w:val="2"/>
+          <w:numId w:val="1"/>
+        </w:numPr>
+      </w:pPr>
+      <w:r>
+        <w:t>rerouting when signed out to do something with a deleted user is invalid and crashes</w:t>
+      </w:r>
+    </w:p>
+    <w:p>
+      <w:pPr>
+        <w:pStyle w:val="ListParagraph"/>
+        <w:numPr>
+          <w:ilvl w:val="2"/>
+          <w:numId w:val="1"/>
+        </w:numPr>
+      </w:pPr>
+      <w:r>
+        <w:t>Handle invalid user id/404 page</w:t>
+      </w:r>
+    </w:p>
+    <w:p>
+      <w:pPr>
+        <w:pStyle w:val="ListParagraph"/>
+        <w:numPr>
+          <w:ilvl w:val="2"/>
+          <w:numId w:val="1"/>
+        </w:numPr>
+      </w:pPr>
+      <w:r>
+        <w:t>Forcing user to log in when clicking on show or see followers</w:t>
+      </w:r>
+    </w:p>
+    <w:p>
+      <w:pPr>
+        <w:pStyle w:val="ListParagraph"/>
+        <w:numPr>
+          <w:ilvl w:val="0"/>
+          <w:numId w:val="2"/>
+        </w:numPr>
+        <w:rPr>
+          <w:b/>
+        </w:rPr>
+      </w:pPr>
+      <w:r>
+        <w:rPr>
+          <w:b/>
+        </w:rPr>
+        <w:t>What can a user do</w:t>
+      </w:r>
+      <w:r>
+        <w:rPr>
+          <w:b/>
+        </w:rPr>
+        <w:t xml:space="preserve"> outside of post-related actions</w:t>
+      </w:r>
+      <w:r>
+        <w:rPr>
+          <w:b/>
+        </w:rPr>
+        <w:t>?</w:t>
+      </w:r>
+    </w:p>
+    <w:p>
+      <w:pPr>
+        <w:pStyle w:val="ListParagraph"/>
+        <w:numPr>
+          <w:ilvl w:val="1"/>
+          <w:numId w:val="2"/>
+        </w:numPr>
+      </w:pPr>
+      <w:r>
+        <w:t xml:space="preserve">Sign up </w:t>
+      </w:r>
+      <w:r>
+        <w:t>Checked</w:t>
+      </w:r>
+      <w:r>
+        <w:t xml:space="preserve"> all parameters to work as intended</w:t>
+      </w:r>
+    </w:p>
+    <w:p>
+      <w:pPr>
+        <w:pStyle w:val="ListParagraph"/>
+        <w:numPr>
+          <w:ilvl w:val="1"/>
+          <w:numId w:val="2"/>
+        </w:numPr>
+      </w:pPr>
+      <w:r>
+        <w:t xml:space="preserve">Log-in </w:t>
+      </w:r>
+      <w:r>
+        <w:t>Checked</w:t>
+      </w:r>
+    </w:p>
+    <w:p>
+      <w:pPr>
+        <w:pStyle w:val="ListParagraph"/>
+        <w:numPr>
+          <w:ilvl w:val="1"/>
+          <w:numId w:val="2"/>
+        </w:numPr>
+      </w:pPr>
+      <w:r>
+        <w:t>Show other users</w:t>
+      </w:r>
+      <w:r>
+        <w:t xml:space="preserve"> Checked</w:t>
+      </w:r>
+      <w:r>
+        <w:t>- nothing really to check</w:t>
+      </w:r>
+    </w:p>
+    <w:p>
+      <w:pPr>
+        <w:pStyle w:val="ListParagraph"/>
+        <w:numPr>
+          <w:ilvl w:val="1"/>
+          <w:numId w:val="2"/>
+        </w:numPr>
+      </w:pPr>
+      <w:r>
+        <w:t xml:space="preserve">View followers/following for all users </w:t>
+      </w:r>
+      <w:r>
+        <w:t>Checked</w:t>
+      </w:r>
+      <w:r>
+        <w:t>- nothing really to check</w:t>
+      </w:r>
+    </w:p>
+    <w:p>
+      <w:pPr>
+        <w:pStyle w:val="ListParagraph"/>
+        <w:numPr>
+          <w:ilvl w:val="1"/>
+          <w:numId w:val="2"/>
+        </w:numPr>
+      </w:pPr>
+      <w:r>
+        <w:t xml:space="preserve">Edit/Destroy </w:t>
+      </w:r>
+      <w:r>
+        <w:t>Check</w:t>
+      </w:r>
+    </w:p>
+    <w:p>
+      <w:pPr>
+        <w:pStyle w:val="ListParagraph"/>
+        <w:numPr>
+          <w:ilvl w:val="2"/>
+          <w:numId w:val="2"/>
+        </w:numPr>
+      </w:pPr>
+      <w:r>
+        <w:t>Destroy destroys followings and blockings</w:t>
+      </w:r>
+    </w:p>
+    <w:p>
+      <w:pPr>
+        <w:pStyle w:val="ListParagraph"/>
+        <w:numPr>
+          <w:ilvl w:val="3"/>
+          <w:numId w:val="2"/>
+        </w:numPr>
+      </w:pPr>
+      <w:r>
+        <w:t>Also allows previous email &amp; username to be available once again</w:t>
+      </w:r>
+    </w:p>
+    <w:p>
+      <w:pPr>
+        <w:pStyle w:val="ListParagraph"/>
+        <w:numPr>
+          <w:ilvl w:val="2"/>
+          <w:numId w:val="2"/>
+        </w:numPr>
+      </w:pPr>
+      <w:r>
+        <w:t>Edit</w:t>
+      </w:r>
+    </w:p>
+    <w:p>
+      <w:pPr>
+        <w:pStyle w:val="ListParagraph"/>
+        <w:numPr>
+          <w:ilvl w:val="3"/>
+          <w:numId w:val="2"/>
+        </w:numPr>
+      </w:pPr>
+      <w:r>
+        <w:t>Can alter email (as long as it’s valid and unique)</w:t>
+      </w:r>
+    </w:p>
+    <w:p>
+      <w:pPr>
+        <w:pStyle w:val="ListParagraph"/>
+        <w:numPr>
+          <w:ilvl w:val="3"/>
+          <w:numId w:val="2"/>
+        </w:numPr>
+      </w:pPr>
+      <w:r>
+        <w:t>Can alter screenname</w:t>
+      </w:r>
+    </w:p>
+    <w:p>
+      <w:pPr>
+        <w:pStyle w:val="ListParagraph"/>
+        <w:numPr>
+          <w:ilvl w:val="3"/>
+          <w:numId w:val="2"/>
+        </w:numPr>
+      </w:pPr>
+      <w:r>
+        <w:t>Can alter password providing current password</w:t>
+      </w:r>
+      <w:r>
+        <w:t>, failing to follow standards for password creation will NOT alter current password</w:t>
+      </w:r>
+    </w:p>
+    <w:p>
+      <w:pPr>
+        <w:pStyle w:val="ListParagraph"/>
+        <w:numPr>
+          <w:ilvl w:val="1"/>
+          <w:numId w:val="2"/>
+        </w:numPr>
+      </w:pPr>
+      <w:r>
+        <w:t>Follow/Unfollow</w:t>
+      </w:r>
+      <w:r>
+        <w:t xml:space="preserve"> Checked</w:t>
+      </w:r>
+    </w:p>
+    <w:p>
+      <w:pPr>
+        <w:pStyle w:val="ListParagraph"/>
+        <w:numPr>
+          <w:ilvl w:val="2"/>
+          <w:numId w:val="2"/>
+        </w:numPr>
+      </w:pPr>
+      <w:r>
+        <w:t>Can’t do this to yourself</w:t>
+      </w:r>
+    </w:p>
+    <w:p>
+      <w:pPr>
+        <w:pStyle w:val="ListParagraph"/>
+        <w:numPr>
+          <w:ilvl w:val="2"/>
+          <w:numId w:val="2"/>
+        </w:numPr>
+      </w:pPr>
+      <w:r>
+        <w:t>Can’t do this to someone you do/do not follow</w:t>
+      </w:r>
+    </w:p>
+    <w:p>
+      <w:pPr>
+        <w:pStyle w:val="ListParagraph"/>
+        <w:numPr>
+          <w:ilvl w:val="2"/>
+          <w:numId w:val="2"/>
+        </w:numPr>
+      </w:pPr>
+      <w:r>
+        <w:t>Can’t do this unless signed in, and then you will be redirected to actually follow the person</w:t>
+      </w:r>
+    </w:p>
+    <w:p>
+      <w:pPr>
+        <w:pStyle w:val="ListParagraph"/>
+        <w:numPr>
+          <w:ilvl w:val="1"/>
+          <w:numId w:val="2"/>
+        </w:numPr>
+      </w:pPr>
+      <w:r>
+        <w:t>Block/Report</w:t>
+      </w:r>
+      <w:r>
+        <w:t xml:space="preserve"> other users</w:t>
+      </w:r>
+      <w:r>
+        <w:t xml:space="preserve"> Checked</w:t>
+      </w:r>
+    </w:p>
+    <w:p>
+      <w:pPr>
+        <w:pStyle w:val="ListParagraph"/>
+        <w:numPr>
+          <w:ilvl w:val="2"/>
+          <w:numId w:val="2"/>
+        </w:numPr>
+      </w:pPr>
+      <w:r>
+        <w:t>Can’t block yourself</w:t>
+      </w:r>
+    </w:p>
+    <w:p>
+      <w:pPr>
+        <w:pStyle w:val="ListParagraph"/>
+        <w:numPr>
+          <w:ilvl w:val="2"/>
+          <w:numId w:val="2"/>
+        </w:numPr>
+      </w:pPr>
+      <w:r>
+        <w:t>Can’t block someone you block or unblock someone who is not blocked</w:t>
+      </w:r>
+    </w:p>
+    <w:p>
+      <w:pPr>
+        <w:pStyle w:val="ListParagraph"/>
+        <w:numPr>
+          <w:ilvl w:val="2"/>
+          <w:numId w:val="2"/>
+        </w:numPr>
+      </w:pPr>
+      <w:r>
+        <w:t>Must be signed in, and redirected properly</w:t>
+      </w:r>
+    </w:p>
+    <w:p>
+      <w:pPr>
+        <w:pStyle w:val="ListParagraph"/>
+        <w:numPr>
+          <w:ilvl w:val="2"/>
+          <w:numId w:val="2"/>
+        </w:numPr>
+      </w:pPr>
+      <w:r>
+        <w:t>Cannot report yourself</w:t>
+      </w:r>
+    </w:p>
+    <w:p>
+      <w:pPr>
+        <w:pStyle w:val="ListParagraph"/>
+        <w:numPr>
+          <w:ilvl w:val="2"/>
+          <w:numId w:val="2"/>
+        </w:numPr>
+      </w:pPr>
+      <w:r>
+        <w:t>Cannot report a user more than once</w:t>
+      </w:r>
+    </w:p>
+    <w:p>
+      <w:pPr>
+        <w:pStyle w:val="ListParagraph"/>
+        <w:ind w:left="2160"/>
+      </w:pPr>
+    </w:p>
+    <w:p/>
+    <w:p>
+      <w:pPr>
+        <w:pStyle w:val="ListParagraph"/>
+        <w:ind w:left="2160"/>
+      </w:pPr>
+    </w:p>
+    <w:p>
+      <w:pPr>
+        <w:pStyle w:val="ListParagraph"/>
+        <w:numPr>
+          <w:ilvl w:val="0"/>
+          <w:numId w:val="2"/>
+        </w:numPr>
+        <w:rPr>
+          <w:b/>
+        </w:rPr>
+      </w:pPr>
+      <w:r>
+        <w:rPr>
+          <w:b/>
+        </w:rPr>
+        <w:t>Things to keep in mind</w:t>
+      </w:r>
+      <w:r>
+        <w:rPr>
+          <w:b/>
+        </w:rPr>
+        <w:t xml:space="preserve"> for the (far) future</w:t>
+      </w:r>
+      <w:r>
+        <w:rPr>
+          <w:b/>
+        </w:rPr>
+        <w:t>:</w:t>
+      </w:r>
+    </w:p>
+    <w:p>
+      <w:pPr>
+        <w:pStyle w:val="ListParagraph"/>
+        <w:numPr>
+          <w:ilvl w:val="1"/>
+          <w:numId w:val="2"/>
+        </w:numPr>
+      </w:pPr>
+      <w:r>
+        <w:t>Users that aren’t logged in can’t do certain things (like post &amp; comment)</w:t>
+      </w:r>
+    </w:p>
+    <w:p>
+      <w:pPr>
+        <w:pStyle w:val="ListParagraph"/>
+        <w:numPr>
+          <w:ilvl w:val="1"/>
+          <w:numId w:val="2"/>
+        </w:numPr>
+      </w:pPr>
+      <w:r>
         <w:t>Algorithms for ‘hotness’</w:t>
       </w:r>
       <w:r>
@@ -1015,6 +998,7 @@
         </w:numPr>
       </w:pPr>
       <w:r>
+        <w:lastRenderedPageBreak/>
         <w:t>Tag other users in comments/posts</w:t>
       </w:r>
     </w:p>
@@ -1027,7 +1011,6 @@
         </w:numPr>
       </w:pPr>
       <w:r>
-        <w:lastRenderedPageBreak/>
         <w:t>Regular expressions to parse through user input to determine when you should stop tagging</w:t>
       </w:r>
     </w:p>
@@ -1233,13 +1216,8 @@
         </w:numPr>
       </w:pPr>
       <w:r>
-        <w:t xml:space="preserve">They allow username changes: </w:t>
-      </w:r>
-      <w:proofErr w:type="spellStart"/>
-      <w:r>
-        <w:t>TestChir</w:t>
-      </w:r>
-      <w:proofErr w:type="spellEnd"/>
+        <w:t>They allow username changes: TestChir</w:t>
+      </w:r>
     </w:p>
     <w:p>
       <w:pPr>
@@ -1448,6 +1426,7 @@
         </w:numPr>
       </w:pPr>
       <w:r>
+        <w:lastRenderedPageBreak/>
         <w:t>Notification Scope</w:t>
       </w:r>
     </w:p>
@@ -1460,7 +1439,6 @@
         </w:numPr>
       </w:pPr>
       <w:r>
-        <w:lastRenderedPageBreak/>
         <w:t>Twitter Destroy</w:t>
       </w:r>
     </w:p>
@@ -1542,13 +1520,8 @@
         <w:t>,</w:t>
       </w:r>
       <w:r>
-        <w:t xml:space="preserve"> this will come with CSS-</w:t>
-      </w:r>
-      <w:proofErr w:type="spellStart"/>
-      <w:r>
-        <w:t>ification</w:t>
-      </w:r>
-      <w:proofErr w:type="spellEnd"/>
+        <w:t xml:space="preserve"> this will come with CSS-ification</w:t>
+      </w:r>
     </w:p>
     <w:p>
       <w:pPr>

</xml_diff>

<commit_message>
Further implementation of responsive design.
</commit_message>
<xml_diff>
--- a/Dream Checklist.docx
+++ b/Dream Checklist.docx
@@ -356,93 +356,12 @@
       <w:pPr>
         <w:pStyle w:val="ListParagraph"/>
         <w:numPr>
-          <w:ilvl w:val="2"/>
-          <w:numId w:val="1"/>
-        </w:numPr>
-      </w:pPr>
-      <w:r>
-        <w:t>Sidebar:</w:t>
-      </w:r>
-    </w:p>
-    <w:p>
-      <w:pPr>
-        <w:pStyle w:val="ListParagraph"/>
-        <w:numPr>
           <w:ilvl w:val="3"/>
           <w:numId w:val="1"/>
         </w:numPr>
       </w:pPr>
       <w:r>
-        <w:t>Scaling</w:t>
-      </w:r>
-    </w:p>
-    <w:p>
-      <w:pPr>
-        <w:pStyle w:val="ListParagraph"/>
-        <w:numPr>
-          <w:ilvl w:val="4"/>
-          <w:numId w:val="1"/>
-        </w:numPr>
-      </w:pPr>
-      <w:r>
-        <w:t>For small sized windows</w:t>
-      </w:r>
-    </w:p>
-    <w:p>
-      <w:pPr>
-        <w:pStyle w:val="ListParagraph"/>
-        <w:numPr>
-          <w:ilvl w:val="5"/>
-          <w:numId w:val="1"/>
-        </w:numPr>
-      </w:pPr>
-      <w:r>
-        <w:t>Set to active when screen goes below a threshold</w:t>
-      </w:r>
-      <w:r>
-        <w:t>, if the user chooses to toggle the sidebar- then there should be an overlay</w:t>
-      </w:r>
-    </w:p>
-    <w:p>
-      <w:pPr>
-        <w:pStyle w:val="ListParagraph"/>
-        <w:numPr>
-          <w:ilvl w:val="5"/>
-          <w:numId w:val="1"/>
-        </w:numPr>
-      </w:pPr>
-      <w:r>
-        <w:t>Toggle button disappearing on small width</w:t>
-      </w:r>
-    </w:p>
-    <w:p>
-      <w:pPr>
-        <w:pStyle w:val="ListParagraph"/>
-        <w:numPr>
-          <w:ilvl w:val="4"/>
-          <w:numId w:val="1"/>
-        </w:numPr>
-      </w:pPr>
-      <w:r>
-        <w:t xml:space="preserve">When collapsed to allow for </w:t>
-      </w:r>
-      <w:r>
-        <w:t>wider content/centralized content</w:t>
-      </w:r>
-    </w:p>
-    <w:p>
-      <w:pPr>
-        <w:pStyle w:val="ListParagraph"/>
-        <w:numPr>
-          <w:ilvl w:val="2"/>
-          <w:numId w:val="1"/>
-        </w:numPr>
-      </w:pPr>
-      <w:r>
-        <w:t>Table/Content Overflowing</w:t>
-      </w:r>
-      <w:r>
-        <w:t xml:space="preserve"> on smaller screen size </w:t>
+        <w:t>Don’t have search bar expand unless it’s collapsed into the square</w:t>
       </w:r>
     </w:p>
     <w:p>
@@ -454,27 +373,96 @@
         </w:numPr>
       </w:pPr>
       <w:r>
-        <w:t>Decrease text size accordingly (not super important)</w:t>
-      </w:r>
-    </w:p>
-    <w:p>
-      <w:pPr>
-        <w:pStyle w:val="ListParagraph"/>
-        <w:numPr>
-          <w:ilvl w:val="3"/>
-          <w:numId w:val="1"/>
-        </w:numPr>
-      </w:pPr>
-      <w:r>
-        <w:t>Use JS to change the table from md-10 to md-12 when the screen size is smaller than 980 px</w:t>
-      </w:r>
-      <w:r>
-        <w:t xml:space="preserve"> (or change to 960 px?</w:t>
+        <w:t>Restructure so that left side of navbar (toggle button and brand name) is the same width as the right side of the navbar so that the search button will be perfectly in the middle of the two</w:t>
       </w:r>
       <w:bookmarkStart w:id="0" w:name="_GoBack"/>
       <w:bookmarkEnd w:id="0"/>
-      <w:r>
-        <w:t>)</w:t>
+    </w:p>
+    <w:p>
+      <w:pPr>
+        <w:pStyle w:val="ListParagraph"/>
+        <w:numPr>
+          <w:ilvl w:val="2"/>
+          <w:numId w:val="1"/>
+        </w:numPr>
+      </w:pPr>
+      <w:r>
+        <w:t>Sidebar:</w:t>
+      </w:r>
+    </w:p>
+    <w:p>
+      <w:pPr>
+        <w:pStyle w:val="ListParagraph"/>
+        <w:numPr>
+          <w:ilvl w:val="3"/>
+          <w:numId w:val="1"/>
+        </w:numPr>
+      </w:pPr>
+      <w:r>
+        <w:t>Scaling</w:t>
+      </w:r>
+    </w:p>
+    <w:p>
+      <w:pPr>
+        <w:pStyle w:val="ListParagraph"/>
+        <w:numPr>
+          <w:ilvl w:val="4"/>
+          <w:numId w:val="1"/>
+        </w:numPr>
+      </w:pPr>
+      <w:r>
+        <w:t>For small sized windows</w:t>
+      </w:r>
+    </w:p>
+    <w:p>
+      <w:pPr>
+        <w:pStyle w:val="ListParagraph"/>
+        <w:numPr>
+          <w:ilvl w:val="5"/>
+          <w:numId w:val="1"/>
+        </w:numPr>
+      </w:pPr>
+      <w:r>
+        <w:t>Set to active when screen goes below a threshold</w:t>
+      </w:r>
+      <w:r>
+        <w:t>, if the user chooses to toggle the sidebar- then there should be an overlay</w:t>
+      </w:r>
+    </w:p>
+    <w:p>
+      <w:pPr>
+        <w:pStyle w:val="ListParagraph"/>
+        <w:numPr>
+          <w:ilvl w:val="4"/>
+          <w:numId w:val="1"/>
+        </w:numPr>
+      </w:pPr>
+      <w:r>
+        <w:t>Collapse sidebar and center content based on sidebar width</w:t>
+      </w:r>
+    </w:p>
+    <w:p>
+      <w:pPr>
+        <w:pStyle w:val="ListParagraph"/>
+        <w:numPr>
+          <w:ilvl w:val="4"/>
+          <w:numId w:val="1"/>
+        </w:numPr>
+      </w:pPr>
+      <w:r>
+        <w:t>Toggle button disappearing at a certain point</w:t>
+      </w:r>
+    </w:p>
+    <w:p>
+      <w:pPr>
+        <w:pStyle w:val="ListParagraph"/>
+        <w:numPr>
+          <w:ilvl w:val="4"/>
+          <w:numId w:val="1"/>
+        </w:numPr>
+      </w:pPr>
+      <w:r>
+        <w:t>Button pushes navbar and makes it overflow</w:t>
       </w:r>
     </w:p>
     <w:p>

</xml_diff>

<commit_message>
Implementation improvements on navbar.
</commit_message>
<xml_diff>
--- a/Dream Checklist.docx
+++ b/Dream Checklist.docx
@@ -363,20 +363,35 @@
       <w:r>
         <w:t>Don’t have search bar expand unless it’s collapsed into the square</w:t>
       </w:r>
-    </w:p>
-    <w:p>
-      <w:pPr>
-        <w:pStyle w:val="ListParagraph"/>
-        <w:numPr>
-          <w:ilvl w:val="3"/>
-          <w:numId w:val="1"/>
-        </w:numPr>
-      </w:pPr>
-      <w:r>
-        <w:t>Restructure so that left side of navbar (toggle button and brand name) is the same width as the right side of the navbar so that the search button will be perfectly in the middle of the two</w:t>
+      <w:r>
+        <w:t xml:space="preserve"> (Try to expand @550 p</w:t>
+      </w:r>
+      <w:r>
+        <w:t>i</w:t>
+      </w:r>
+      <w:r>
+        <w:t>x</w:t>
+      </w:r>
+      <w:r>
+        <w:t>els</w:t>
       </w:r>
       <w:bookmarkStart w:id="0" w:name="_GoBack"/>
       <w:bookmarkEnd w:id="0"/>
+      <w:r>
+        <w:t>)</w:t>
+      </w:r>
+    </w:p>
+    <w:p>
+      <w:pPr>
+        <w:pStyle w:val="ListParagraph"/>
+        <w:numPr>
+          <w:ilvl w:val="3"/>
+          <w:numId w:val="1"/>
+        </w:numPr>
+      </w:pPr>
+      <w:r>
+        <w:t>Restructure so that left side of navbar (toggle button and brand name) is the same width as the right side of the navbar so that the search button will be perfectly in the middle of the two</w:t>
+      </w:r>
     </w:p>
     <w:p>
       <w:pPr>
@@ -411,18 +426,6 @@
         </w:numPr>
       </w:pPr>
       <w:r>
-        <w:t>For small sized windows</w:t>
-      </w:r>
-    </w:p>
-    <w:p>
-      <w:pPr>
-        <w:pStyle w:val="ListParagraph"/>
-        <w:numPr>
-          <w:ilvl w:val="5"/>
-          <w:numId w:val="1"/>
-        </w:numPr>
-      </w:pPr>
-      <w:r>
         <w:t>Set to active when screen goes below a threshold</w:t>
       </w:r>
       <w:r>
@@ -433,7 +436,7 @@
       <w:pPr>
         <w:pStyle w:val="ListParagraph"/>
         <w:numPr>
-          <w:ilvl w:val="4"/>
+          <w:ilvl w:val="3"/>
           <w:numId w:val="1"/>
         </w:numPr>
       </w:pPr>
@@ -444,26 +447,14 @@
     <w:p>
       <w:pPr>
         <w:pStyle w:val="ListParagraph"/>
-        <w:numPr>
-          <w:ilvl w:val="4"/>
-          <w:numId w:val="1"/>
-        </w:numPr>
-      </w:pPr>
-      <w:r>
-        <w:t>Toggle button disappearing at a certain point</w:t>
-      </w:r>
-    </w:p>
-    <w:p>
-      <w:pPr>
-        <w:pStyle w:val="ListParagraph"/>
-        <w:numPr>
-          <w:ilvl w:val="4"/>
-          <w:numId w:val="1"/>
-        </w:numPr>
-      </w:pPr>
-      <w:r>
-        <w:t>Button pushes navbar and makes it overflow</w:t>
-      </w:r>
+        <w:ind w:left="2880"/>
+      </w:pPr>
+    </w:p>
+    <w:p>
+      <w:pPr>
+        <w:pStyle w:val="ListParagraph"/>
+        <w:ind w:left="2880"/>
+      </w:pPr>
     </w:p>
     <w:p>
       <w:pPr>

</xml_diff>

<commit_message>
Further implementation of navbar.
</commit_message>
<xml_diff>
--- a/Dream Checklist.docx
+++ b/Dream Checklist.docx
@@ -307,24 +307,19 @@
         </w:numPr>
       </w:pPr>
       <w:r>
-        <w:t>CSS-</w:t>
-      </w:r>
-      <w:proofErr w:type="spellStart"/>
-      <w:r>
-        <w:t>ify</w:t>
-      </w:r>
-      <w:proofErr w:type="spellEnd"/>
-    </w:p>
-    <w:p>
-      <w:pPr>
-        <w:pStyle w:val="ListParagraph"/>
-        <w:numPr>
-          <w:ilvl w:val="2"/>
-          <w:numId w:val="1"/>
-        </w:numPr>
-      </w:pPr>
-      <w:r>
-        <w:t>Navbar: Scaling for window resize</w:t>
+        <w:t>CSS-ify</w:t>
+      </w:r>
+    </w:p>
+    <w:p>
+      <w:pPr>
+        <w:pStyle w:val="ListParagraph"/>
+        <w:numPr>
+          <w:ilvl w:val="2"/>
+          <w:numId w:val="1"/>
+        </w:numPr>
+      </w:pPr>
+      <w:r>
+        <w:t>Navbar</w:t>
       </w:r>
     </w:p>
     <w:p>
@@ -336,13 +331,7 @@
         </w:numPr>
       </w:pPr>
       <w:r>
-        <w:t xml:space="preserve">Add </w:t>
-      </w:r>
-      <w:r>
-        <w:t>JavaScript</w:t>
-      </w:r>
-      <w:r>
-        <w:t xml:space="preserve"> to allow search bar to take up full width when toggled and to ‘push’ the other links out</w:t>
+        <w:t>Change/Fix Search Button</w:t>
       </w:r>
     </w:p>
     <w:p>
@@ -354,100 +343,124 @@
         </w:numPr>
       </w:pPr>
       <w:r>
-        <w:t>Don’t have search bar expand unless it’s collapsed into the square (Try to expand @550 pixels)</w:t>
-      </w:r>
-    </w:p>
-    <w:p>
-      <w:pPr>
-        <w:pStyle w:val="ListParagraph"/>
-        <w:numPr>
-          <w:ilvl w:val="3"/>
-          <w:numId w:val="1"/>
-        </w:numPr>
-      </w:pPr>
-      <w:r>
-        <w:t>Change/Fix Search Button</w:t>
-      </w:r>
-    </w:p>
-    <w:p>
-      <w:pPr>
-        <w:pStyle w:val="ListParagraph"/>
-        <w:numPr>
-          <w:ilvl w:val="2"/>
-          <w:numId w:val="1"/>
-        </w:numPr>
-      </w:pPr>
-      <w:r>
-        <w:t>Sidebar:</w:t>
-      </w:r>
-    </w:p>
-    <w:p>
-      <w:pPr>
-        <w:pStyle w:val="ListParagraph"/>
-        <w:numPr>
-          <w:ilvl w:val="3"/>
-          <w:numId w:val="1"/>
-        </w:numPr>
-      </w:pPr>
-      <w:r>
-        <w:t>Scaling</w:t>
-      </w:r>
-    </w:p>
-    <w:p>
-      <w:pPr>
-        <w:pStyle w:val="ListParagraph"/>
-        <w:numPr>
-          <w:ilvl w:val="4"/>
-          <w:numId w:val="1"/>
-        </w:numPr>
-      </w:pPr>
-      <w:r>
-        <w:t>Set to active when screen goes below a threshold</w:t>
-      </w:r>
-      <w:r>
-        <w:t>, if the user chooses to toggle the sidebar- then there should be an overlay</w:t>
-      </w:r>
-    </w:p>
-    <w:p>
-      <w:pPr>
-        <w:pStyle w:val="ListParagraph"/>
-        <w:numPr>
-          <w:ilvl w:val="3"/>
-          <w:numId w:val="1"/>
-        </w:numPr>
-      </w:pPr>
-      <w:r>
-        <w:t>Collapse sidebar and center content based on sidebar width</w:t>
-      </w:r>
-    </w:p>
-    <w:p>
-      <w:pPr>
-        <w:pStyle w:val="ListParagraph"/>
-        <w:numPr>
-          <w:ilvl w:val="1"/>
-          <w:numId w:val="1"/>
-        </w:numPr>
-      </w:pPr>
-      <w:r>
-        <w:t>Write test cases for all the possible actions</w:t>
-      </w:r>
-      <w:r>
-        <w:t xml:space="preserve"> before we get too deep with posting and commenting and stuff</w:t>
-      </w:r>
-    </w:p>
-    <w:p>
-      <w:pPr>
-        <w:pStyle w:val="ListParagraph"/>
-        <w:numPr>
-          <w:ilvl w:val="1"/>
-          <w:numId w:val="1"/>
-        </w:numPr>
-      </w:pPr>
-      <w:r>
-        <w:t>Start to fix up routes</w:t>
+        <w:t>Should only appear when either:</w:t>
+      </w:r>
+    </w:p>
+    <w:p>
+      <w:pPr>
+        <w:pStyle w:val="ListParagraph"/>
+        <w:numPr>
+          <w:ilvl w:val="5"/>
+          <w:numId w:val="1"/>
+        </w:numPr>
+      </w:pPr>
+      <w:r>
+        <w:t>Before the search bar collapses</w:t>
+      </w:r>
+    </w:p>
+    <w:p>
+      <w:pPr>
+        <w:pStyle w:val="ListParagraph"/>
+        <w:numPr>
+          <w:ilvl w:val="5"/>
+          <w:numId w:val="1"/>
+        </w:numPr>
+      </w:pPr>
+      <w:r>
+        <w:t>When collapsed search bar is expanded</w:t>
       </w:r>
       <w:bookmarkStart w:id="0" w:name="_GoBack"/>
       <w:bookmarkEnd w:id="0"/>
+    </w:p>
+    <w:p>
+      <w:pPr>
+        <w:pStyle w:val="ListParagraph"/>
+        <w:numPr>
+          <w:ilvl w:val="3"/>
+          <w:numId w:val="1"/>
+        </w:numPr>
+      </w:pPr>
+      <w:r>
+        <w:t>Change placeholder to symbol when it collapses to square</w:t>
+      </w:r>
+    </w:p>
+    <w:p>
+      <w:pPr>
+        <w:pStyle w:val="ListParagraph"/>
+        <w:numPr>
+          <w:ilvl w:val="2"/>
+          <w:numId w:val="1"/>
+        </w:numPr>
+      </w:pPr>
+      <w:r>
+        <w:t>Sidebar:</w:t>
+      </w:r>
+    </w:p>
+    <w:p>
+      <w:pPr>
+        <w:pStyle w:val="ListParagraph"/>
+        <w:numPr>
+          <w:ilvl w:val="3"/>
+          <w:numId w:val="1"/>
+        </w:numPr>
+      </w:pPr>
+      <w:r>
+        <w:t>Scaling</w:t>
+      </w:r>
+    </w:p>
+    <w:p>
+      <w:pPr>
+        <w:pStyle w:val="ListParagraph"/>
+        <w:numPr>
+          <w:ilvl w:val="4"/>
+          <w:numId w:val="1"/>
+        </w:numPr>
+      </w:pPr>
+      <w:r>
+        <w:t>Set to active when screen goes below a threshold</w:t>
+      </w:r>
+      <w:r>
+        <w:t>, if the user chooses to toggle the sidebar- then there should be an overlay</w:t>
+      </w:r>
+    </w:p>
+    <w:p>
+      <w:pPr>
+        <w:pStyle w:val="ListParagraph"/>
+        <w:numPr>
+          <w:ilvl w:val="3"/>
+          <w:numId w:val="1"/>
+        </w:numPr>
+      </w:pPr>
+      <w:r>
+        <w:t>Collapse sidebar and center content based on sidebar width</w:t>
+      </w:r>
+    </w:p>
+    <w:p>
+      <w:pPr>
+        <w:pStyle w:val="ListParagraph"/>
+        <w:numPr>
+          <w:ilvl w:val="1"/>
+          <w:numId w:val="1"/>
+        </w:numPr>
+      </w:pPr>
+      <w:r>
+        <w:t>Write test cases for all the possible actions</w:t>
+      </w:r>
+      <w:r>
+        <w:t xml:space="preserve"> before we get too deep with posting and commenting and stuff</w:t>
+      </w:r>
+    </w:p>
+    <w:p>
+      <w:pPr>
+        <w:pStyle w:val="ListParagraph"/>
+        <w:numPr>
+          <w:ilvl w:val="1"/>
+          <w:numId w:val="1"/>
+        </w:numPr>
+      </w:pPr>
+      <w:r>
+        <w:t>Start to fix up routes</w:t>
+      </w:r>
     </w:p>
     <w:p>
       <w:pPr>
@@ -1161,13 +1174,8 @@
         </w:numPr>
       </w:pPr>
       <w:r>
-        <w:t xml:space="preserve">They allow username changes: </w:t>
-      </w:r>
-      <w:proofErr w:type="spellStart"/>
-      <w:r>
-        <w:t>TestChir</w:t>
-      </w:r>
-      <w:proofErr w:type="spellEnd"/>
+        <w:t>They allow username changes: TestChir</w:t>
+      </w:r>
     </w:p>
     <w:p>
       <w:pPr>
@@ -1470,13 +1478,8 @@
         <w:t>,</w:t>
       </w:r>
       <w:r>
-        <w:t xml:space="preserve"> this will come with CSS-</w:t>
-      </w:r>
-      <w:proofErr w:type="spellStart"/>
-      <w:r>
-        <w:t>ification</w:t>
-      </w:r>
-      <w:proofErr w:type="spellEnd"/>
+        <w:t xml:space="preserve"> this will come with CSS-ification</w:t>
+      </w:r>
     </w:p>
     <w:p>
       <w:pPr>

</xml_diff>

<commit_message>
Search bar is more uniform.
</commit_message>
<xml_diff>
--- a/Dream Checklist.docx
+++ b/Dream Checklist.docx
@@ -307,8 +307,13 @@
         </w:numPr>
       </w:pPr>
       <w:r>
-        <w:t>CSS-ify</w:t>
-      </w:r>
+        <w:t>CSS-</w:t>
+      </w:r>
+      <w:proofErr w:type="spellStart"/>
+      <w:r>
+        <w:t>ify</w:t>
+      </w:r>
+      <w:proofErr w:type="spellEnd"/>
     </w:p>
     <w:p>
       <w:pPr>
@@ -330,8 +335,34 @@
           <w:numId w:val="1"/>
         </w:numPr>
       </w:pPr>
-      <w:r>
-        <w:t>Change/Fix Search Button</w:t>
+      <w:bookmarkStart w:id="0" w:name="_GoBack"/>
+      <w:bookmarkEnd w:id="0"/>
+      <w:r>
+        <w:t>Make the search bar appear more uniform</w:t>
+      </w:r>
+    </w:p>
+    <w:p>
+      <w:pPr>
+        <w:pStyle w:val="ListParagraph"/>
+        <w:numPr>
+          <w:ilvl w:val="2"/>
+          <w:numId w:val="1"/>
+        </w:numPr>
+      </w:pPr>
+      <w:r>
+        <w:t>Sidebar:</w:t>
+      </w:r>
+    </w:p>
+    <w:p>
+      <w:pPr>
+        <w:pStyle w:val="ListParagraph"/>
+        <w:numPr>
+          <w:ilvl w:val="3"/>
+          <w:numId w:val="1"/>
+        </w:numPr>
+      </w:pPr>
+      <w:r>
+        <w:t>Scaling</w:t>
       </w:r>
     </w:p>
     <w:p>
@@ -343,34 +374,11 @@
         </w:numPr>
       </w:pPr>
       <w:r>
-        <w:t>Should only appear when either:</w:t>
-      </w:r>
-    </w:p>
-    <w:p>
-      <w:pPr>
-        <w:pStyle w:val="ListParagraph"/>
-        <w:numPr>
-          <w:ilvl w:val="5"/>
-          <w:numId w:val="1"/>
-        </w:numPr>
-      </w:pPr>
-      <w:r>
-        <w:t>Before the search bar collapses</w:t>
-      </w:r>
-    </w:p>
-    <w:p>
-      <w:pPr>
-        <w:pStyle w:val="ListParagraph"/>
-        <w:numPr>
-          <w:ilvl w:val="5"/>
-          <w:numId w:val="1"/>
-        </w:numPr>
-      </w:pPr>
-      <w:r>
-        <w:t>When collapsed search bar is expanded</w:t>
-      </w:r>
-      <w:bookmarkStart w:id="0" w:name="_GoBack"/>
-      <w:bookmarkEnd w:id="0"/>
+        <w:t>Set to active when screen goes below a threshold</w:t>
+      </w:r>
+      <w:r>
+        <w:t>, if the user chooses to toggle the sidebar- then there should be an overlay</w:t>
+      </w:r>
     </w:p>
     <w:p>
       <w:pPr>
@@ -381,19 +389,209 @@
         </w:numPr>
       </w:pPr>
       <w:r>
-        <w:t>Change placeholder to symbol when it collapses to square</w:t>
-      </w:r>
-    </w:p>
-    <w:p>
-      <w:pPr>
-        <w:pStyle w:val="ListParagraph"/>
-        <w:numPr>
-          <w:ilvl w:val="2"/>
+        <w:t>Collapse sidebar and center content based on sidebar width</w:t>
+      </w:r>
+    </w:p>
+    <w:p>
+      <w:pPr>
+        <w:pStyle w:val="ListParagraph"/>
+        <w:numPr>
+          <w:ilvl w:val="1"/>
           <w:numId w:val="1"/>
         </w:numPr>
       </w:pPr>
       <w:r>
-        <w:t>Sidebar:</w:t>
+        <w:t>Write test cases for all the possible actions</w:t>
+      </w:r>
+      <w:r>
+        <w:t xml:space="preserve"> before we get too deep with posting and commenting and stuff</w:t>
+      </w:r>
+    </w:p>
+    <w:p>
+      <w:pPr>
+        <w:pStyle w:val="ListParagraph"/>
+        <w:numPr>
+          <w:ilvl w:val="1"/>
+          <w:numId w:val="1"/>
+        </w:numPr>
+      </w:pPr>
+      <w:r>
+        <w:t>Start to fix up routes</w:t>
+      </w:r>
+    </w:p>
+    <w:p>
+      <w:pPr>
+        <w:pStyle w:val="ListParagraph"/>
+        <w:numPr>
+          <w:ilvl w:val="1"/>
+          <w:numId w:val="1"/>
+        </w:numPr>
+      </w:pPr>
+      <w:r>
+        <w:t xml:space="preserve">Bug: </w:t>
+      </w:r>
+    </w:p>
+    <w:p>
+      <w:pPr>
+        <w:pStyle w:val="ListParagraph"/>
+        <w:numPr>
+          <w:ilvl w:val="2"/>
+          <w:numId w:val="1"/>
+        </w:numPr>
+      </w:pPr>
+      <w:r>
+        <w:t>rerouting when signed out to do something with a deleted user is invalid and crashes</w:t>
+      </w:r>
+    </w:p>
+    <w:p>
+      <w:pPr>
+        <w:pStyle w:val="ListParagraph"/>
+        <w:numPr>
+          <w:ilvl w:val="2"/>
+          <w:numId w:val="1"/>
+        </w:numPr>
+      </w:pPr>
+      <w:r>
+        <w:t>Handle invalid user id/404 page</w:t>
+      </w:r>
+    </w:p>
+    <w:p>
+      <w:pPr>
+        <w:pStyle w:val="ListParagraph"/>
+        <w:numPr>
+          <w:ilvl w:val="2"/>
+          <w:numId w:val="1"/>
+        </w:numPr>
+      </w:pPr>
+      <w:r>
+        <w:t>Forcing user to log in when clicking on show or see followers</w:t>
+      </w:r>
+    </w:p>
+    <w:p>
+      <w:pPr>
+        <w:pStyle w:val="ListParagraph"/>
+        <w:numPr>
+          <w:ilvl w:val="0"/>
+          <w:numId w:val="2"/>
+        </w:numPr>
+        <w:rPr>
+          <w:b/>
+        </w:rPr>
+      </w:pPr>
+      <w:r>
+        <w:rPr>
+          <w:b/>
+        </w:rPr>
+        <w:t>What can a user do</w:t>
+      </w:r>
+      <w:r>
+        <w:rPr>
+          <w:b/>
+        </w:rPr>
+        <w:t xml:space="preserve"> outside of post-related actions</w:t>
+      </w:r>
+      <w:r>
+        <w:rPr>
+          <w:b/>
+        </w:rPr>
+        <w:t>?</w:t>
+      </w:r>
+    </w:p>
+    <w:p>
+      <w:pPr>
+        <w:pStyle w:val="ListParagraph"/>
+        <w:numPr>
+          <w:ilvl w:val="1"/>
+          <w:numId w:val="2"/>
+        </w:numPr>
+      </w:pPr>
+      <w:r>
+        <w:t xml:space="preserve">Sign up </w:t>
+      </w:r>
+      <w:r>
+        <w:t>Checked</w:t>
+      </w:r>
+      <w:r>
+        <w:t xml:space="preserve"> all parameters to work as intended</w:t>
+      </w:r>
+    </w:p>
+    <w:p>
+      <w:pPr>
+        <w:pStyle w:val="ListParagraph"/>
+        <w:numPr>
+          <w:ilvl w:val="1"/>
+          <w:numId w:val="2"/>
+        </w:numPr>
+      </w:pPr>
+      <w:r>
+        <w:lastRenderedPageBreak/>
+        <w:t xml:space="preserve">Log-in </w:t>
+      </w:r>
+      <w:r>
+        <w:t>Checked</w:t>
+      </w:r>
+    </w:p>
+    <w:p>
+      <w:pPr>
+        <w:pStyle w:val="ListParagraph"/>
+        <w:numPr>
+          <w:ilvl w:val="1"/>
+          <w:numId w:val="2"/>
+        </w:numPr>
+      </w:pPr>
+      <w:r>
+        <w:t>Show other users</w:t>
+      </w:r>
+      <w:r>
+        <w:t xml:space="preserve"> Checked</w:t>
+      </w:r>
+      <w:r>
+        <w:t>- nothing really to check</w:t>
+      </w:r>
+    </w:p>
+    <w:p>
+      <w:pPr>
+        <w:pStyle w:val="ListParagraph"/>
+        <w:numPr>
+          <w:ilvl w:val="1"/>
+          <w:numId w:val="2"/>
+        </w:numPr>
+      </w:pPr>
+      <w:r>
+        <w:t xml:space="preserve">View followers/following for all users </w:t>
+      </w:r>
+      <w:r>
+        <w:t>Checked</w:t>
+      </w:r>
+      <w:r>
+        <w:t>- nothing really to check</w:t>
+      </w:r>
+    </w:p>
+    <w:p>
+      <w:pPr>
+        <w:pStyle w:val="ListParagraph"/>
+        <w:numPr>
+          <w:ilvl w:val="1"/>
+          <w:numId w:val="2"/>
+        </w:numPr>
+      </w:pPr>
+      <w:r>
+        <w:t xml:space="preserve">Edit/Destroy </w:t>
+      </w:r>
+      <w:r>
+        <w:t>Check</w:t>
+      </w:r>
+    </w:p>
+    <w:p>
+      <w:pPr>
+        <w:pStyle w:val="ListParagraph"/>
+        <w:numPr>
+          <w:ilvl w:val="2"/>
+          <w:numId w:val="2"/>
+        </w:numPr>
+      </w:pPr>
+      <w:r>
+        <w:t>Destroy destroys followings and blockings</w:t>
       </w:r>
     </w:p>
     <w:p>
@@ -401,26 +599,23 @@
         <w:pStyle w:val="ListParagraph"/>
         <w:numPr>
           <w:ilvl w:val="3"/>
-          <w:numId w:val="1"/>
-        </w:numPr>
-      </w:pPr>
-      <w:r>
-        <w:t>Scaling</w:t>
-      </w:r>
-    </w:p>
-    <w:p>
-      <w:pPr>
-        <w:pStyle w:val="ListParagraph"/>
-        <w:numPr>
-          <w:ilvl w:val="4"/>
-          <w:numId w:val="1"/>
-        </w:numPr>
-      </w:pPr>
-      <w:r>
-        <w:t>Set to active when screen goes below a threshold</w:t>
-      </w:r>
-      <w:r>
-        <w:t>, if the user chooses to toggle the sidebar- then there should be an overlay</w:t>
+          <w:numId w:val="2"/>
+        </w:numPr>
+      </w:pPr>
+      <w:r>
+        <w:t>Also allows previous email &amp; username to be available once again</w:t>
+      </w:r>
+    </w:p>
+    <w:p>
+      <w:pPr>
+        <w:pStyle w:val="ListParagraph"/>
+        <w:numPr>
+          <w:ilvl w:val="2"/>
+          <w:numId w:val="2"/>
+        </w:numPr>
+      </w:pPr>
+      <w:r>
+        <w:t>Edit</w:t>
       </w:r>
     </w:p>
     <w:p>
@@ -428,595 +623,357 @@
         <w:pStyle w:val="ListParagraph"/>
         <w:numPr>
           <w:ilvl w:val="3"/>
-          <w:numId w:val="1"/>
-        </w:numPr>
-      </w:pPr>
-      <w:r>
-        <w:t>Collapse sidebar and center content based on sidebar width</w:t>
-      </w:r>
-    </w:p>
-    <w:p>
-      <w:pPr>
-        <w:pStyle w:val="ListParagraph"/>
-        <w:numPr>
-          <w:ilvl w:val="1"/>
-          <w:numId w:val="1"/>
-        </w:numPr>
-      </w:pPr>
-      <w:r>
-        <w:t>Write test cases for all the possible actions</w:t>
-      </w:r>
-      <w:r>
-        <w:t xml:space="preserve"> before we get too deep with posting and commenting and stuff</w:t>
-      </w:r>
-    </w:p>
-    <w:p>
-      <w:pPr>
-        <w:pStyle w:val="ListParagraph"/>
-        <w:numPr>
-          <w:ilvl w:val="1"/>
-          <w:numId w:val="1"/>
-        </w:numPr>
-      </w:pPr>
-      <w:r>
-        <w:t>Start to fix up routes</w:t>
-      </w:r>
-    </w:p>
-    <w:p>
-      <w:pPr>
-        <w:pStyle w:val="ListParagraph"/>
-        <w:numPr>
-          <w:ilvl w:val="1"/>
-          <w:numId w:val="1"/>
-        </w:numPr>
-      </w:pPr>
-      <w:r>
-        <w:t xml:space="preserve">Bug: </w:t>
-      </w:r>
-    </w:p>
-    <w:p>
-      <w:pPr>
-        <w:pStyle w:val="ListParagraph"/>
-        <w:numPr>
-          <w:ilvl w:val="2"/>
-          <w:numId w:val="1"/>
-        </w:numPr>
-      </w:pPr>
-      <w:r>
-        <w:t>rerouting when signed out to do something with a deleted user is invalid and crashes</w:t>
-      </w:r>
-    </w:p>
-    <w:p>
-      <w:pPr>
-        <w:pStyle w:val="ListParagraph"/>
-        <w:numPr>
-          <w:ilvl w:val="2"/>
-          <w:numId w:val="1"/>
+          <w:numId w:val="2"/>
+        </w:numPr>
+      </w:pPr>
+      <w:r>
+        <w:t>Can alter email (as long as it’s valid and unique)</w:t>
+      </w:r>
+    </w:p>
+    <w:p>
+      <w:pPr>
+        <w:pStyle w:val="ListParagraph"/>
+        <w:numPr>
+          <w:ilvl w:val="3"/>
+          <w:numId w:val="2"/>
+        </w:numPr>
+      </w:pPr>
+      <w:r>
+        <w:t>Can alter screenname</w:t>
+      </w:r>
+    </w:p>
+    <w:p>
+      <w:pPr>
+        <w:pStyle w:val="ListParagraph"/>
+        <w:numPr>
+          <w:ilvl w:val="3"/>
+          <w:numId w:val="2"/>
+        </w:numPr>
+      </w:pPr>
+      <w:r>
+        <w:t>Can alter password providing current password</w:t>
+      </w:r>
+      <w:r>
+        <w:t>, failing to follow standards for password creation will NOT alter current password</w:t>
+      </w:r>
+    </w:p>
+    <w:p>
+      <w:pPr>
+        <w:pStyle w:val="ListParagraph"/>
+        <w:numPr>
+          <w:ilvl w:val="1"/>
+          <w:numId w:val="2"/>
+        </w:numPr>
+      </w:pPr>
+      <w:r>
+        <w:t>Follow/Unfollow</w:t>
+      </w:r>
+      <w:r>
+        <w:t xml:space="preserve"> Checked</w:t>
+      </w:r>
+    </w:p>
+    <w:p>
+      <w:pPr>
+        <w:pStyle w:val="ListParagraph"/>
+        <w:numPr>
+          <w:ilvl w:val="2"/>
+          <w:numId w:val="2"/>
+        </w:numPr>
+      </w:pPr>
+      <w:r>
+        <w:t>Can’t do this to yourself</w:t>
+      </w:r>
+    </w:p>
+    <w:p>
+      <w:pPr>
+        <w:pStyle w:val="ListParagraph"/>
+        <w:numPr>
+          <w:ilvl w:val="2"/>
+          <w:numId w:val="2"/>
+        </w:numPr>
+      </w:pPr>
+      <w:r>
+        <w:t>Can’t do this to someone you do/do not follow</w:t>
+      </w:r>
+    </w:p>
+    <w:p>
+      <w:pPr>
+        <w:pStyle w:val="ListParagraph"/>
+        <w:numPr>
+          <w:ilvl w:val="2"/>
+          <w:numId w:val="2"/>
+        </w:numPr>
+      </w:pPr>
+      <w:r>
+        <w:t>Can’t do this unless signed in, and then you will be redirected to actually follow the person</w:t>
+      </w:r>
+    </w:p>
+    <w:p>
+      <w:pPr>
+        <w:pStyle w:val="ListParagraph"/>
+        <w:numPr>
+          <w:ilvl w:val="1"/>
+          <w:numId w:val="2"/>
+        </w:numPr>
+      </w:pPr>
+      <w:r>
+        <w:t>Block/Report</w:t>
+      </w:r>
+      <w:r>
+        <w:t xml:space="preserve"> other users</w:t>
+      </w:r>
+      <w:r>
+        <w:t xml:space="preserve"> Checked</w:t>
+      </w:r>
+    </w:p>
+    <w:p>
+      <w:pPr>
+        <w:pStyle w:val="ListParagraph"/>
+        <w:numPr>
+          <w:ilvl w:val="2"/>
+          <w:numId w:val="2"/>
+        </w:numPr>
+      </w:pPr>
+      <w:r>
+        <w:t>Can’t block yourself</w:t>
+      </w:r>
+    </w:p>
+    <w:p>
+      <w:pPr>
+        <w:pStyle w:val="ListParagraph"/>
+        <w:numPr>
+          <w:ilvl w:val="2"/>
+          <w:numId w:val="2"/>
+        </w:numPr>
+      </w:pPr>
+      <w:r>
+        <w:t>Can’t block someone you block or unblock someone who is not blocked</w:t>
+      </w:r>
+    </w:p>
+    <w:p>
+      <w:pPr>
+        <w:pStyle w:val="ListParagraph"/>
+        <w:numPr>
+          <w:ilvl w:val="2"/>
+          <w:numId w:val="2"/>
+        </w:numPr>
+      </w:pPr>
+      <w:r>
+        <w:t>Must be signed in, and redirected properly</w:t>
+      </w:r>
+    </w:p>
+    <w:p>
+      <w:pPr>
+        <w:pStyle w:val="ListParagraph"/>
+        <w:numPr>
+          <w:ilvl w:val="2"/>
+          <w:numId w:val="2"/>
+        </w:numPr>
+      </w:pPr>
+      <w:r>
+        <w:t>Cannot report yourself</w:t>
+      </w:r>
+    </w:p>
+    <w:p>
+      <w:pPr>
+        <w:pStyle w:val="ListParagraph"/>
+        <w:numPr>
+          <w:ilvl w:val="2"/>
+          <w:numId w:val="2"/>
+        </w:numPr>
+      </w:pPr>
+      <w:r>
+        <w:t>Cannot report a user more than once</w:t>
+      </w:r>
+    </w:p>
+    <w:p>
+      <w:pPr>
+        <w:pStyle w:val="ListParagraph"/>
+        <w:ind w:left="2160"/>
+      </w:pPr>
+    </w:p>
+    <w:p/>
+    <w:p>
+      <w:pPr>
+        <w:pStyle w:val="ListParagraph"/>
+        <w:ind w:left="2160"/>
+      </w:pPr>
+    </w:p>
+    <w:p>
+      <w:pPr>
+        <w:pStyle w:val="ListParagraph"/>
+        <w:numPr>
+          <w:ilvl w:val="0"/>
+          <w:numId w:val="2"/>
+        </w:numPr>
+        <w:rPr>
+          <w:b/>
+        </w:rPr>
+      </w:pPr>
+      <w:r>
+        <w:rPr>
+          <w:b/>
+        </w:rPr>
+        <w:t>Things to keep in mind</w:t>
+      </w:r>
+      <w:r>
+        <w:rPr>
+          <w:b/>
+        </w:rPr>
+        <w:t xml:space="preserve"> for the (far) future</w:t>
+      </w:r>
+      <w:r>
+        <w:rPr>
+          <w:b/>
+        </w:rPr>
+        <w:t>:</w:t>
+      </w:r>
+    </w:p>
+    <w:p>
+      <w:pPr>
+        <w:pStyle w:val="ListParagraph"/>
+        <w:numPr>
+          <w:ilvl w:val="1"/>
+          <w:numId w:val="2"/>
+        </w:numPr>
+      </w:pPr>
+      <w:r>
+        <w:t>Users that aren’t logged in can’t do certain things (like post &amp; comment)</w:t>
+      </w:r>
+    </w:p>
+    <w:p>
+      <w:pPr>
+        <w:pStyle w:val="ListParagraph"/>
+        <w:numPr>
+          <w:ilvl w:val="1"/>
+          <w:numId w:val="2"/>
+        </w:numPr>
+      </w:pPr>
+      <w:r>
+        <w:t>Algorithms for ‘hotness’</w:t>
+      </w:r>
+      <w:r>
+        <w:t xml:space="preserve"> for both comments and posts</w:t>
+      </w:r>
+    </w:p>
+    <w:p>
+      <w:pPr>
+        <w:pStyle w:val="ListParagraph"/>
+        <w:numPr>
+          <w:ilvl w:val="1"/>
+          <w:numId w:val="2"/>
+        </w:numPr>
+      </w:pPr>
+      <w:r>
+        <w:t>Filter feed by who you follow</w:t>
+      </w:r>
+    </w:p>
+    <w:p>
+      <w:pPr>
+        <w:pStyle w:val="ListParagraph"/>
+        <w:numPr>
+          <w:ilvl w:val="1"/>
+          <w:numId w:val="2"/>
+        </w:numPr>
+      </w:pPr>
+      <w:r>
+        <w:t>Notifications (Email/Phone/Browser)</w:t>
+      </w:r>
+    </w:p>
+    <w:p>
+      <w:pPr>
+        <w:pStyle w:val="ListParagraph"/>
+        <w:numPr>
+          <w:ilvl w:val="1"/>
+          <w:numId w:val="2"/>
+        </w:numPr>
+      </w:pPr>
+      <w:r>
+        <w:t>Will it be a reddit based system with unlimited sub communities or a platform where tags can be added to reach a broader audience?</w:t>
+      </w:r>
+    </w:p>
+    <w:p>
+      <w:pPr>
+        <w:pStyle w:val="ListParagraph"/>
+        <w:numPr>
+          <w:ilvl w:val="1"/>
+          <w:numId w:val="2"/>
+        </w:numPr>
+      </w:pPr>
+      <w:r>
+        <w:t>Messaging</w:t>
+      </w:r>
+    </w:p>
+    <w:p>
+      <w:pPr>
+        <w:pStyle w:val="ListParagraph"/>
+        <w:numPr>
+          <w:ilvl w:val="1"/>
+          <w:numId w:val="2"/>
+        </w:numPr>
+      </w:pPr>
+      <w:r>
+        <w:t>Tag other users in comments/posts</w:t>
+      </w:r>
+    </w:p>
+    <w:p>
+      <w:pPr>
+        <w:pStyle w:val="ListParagraph"/>
+        <w:numPr>
+          <w:ilvl w:val="2"/>
+          <w:numId w:val="2"/>
+        </w:numPr>
+      </w:pPr>
+      <w:r>
+        <w:t>Regular expressions to parse through user input to determine when you should stop tagging</w:t>
+      </w:r>
+    </w:p>
+    <w:p>
+      <w:pPr>
+        <w:pStyle w:val="ListParagraph"/>
+        <w:numPr>
+          <w:ilvl w:val="3"/>
+          <w:numId w:val="2"/>
+        </w:numPr>
+      </w:pPr>
+      <w:r>
+        <w:t>Like @bobby! Should only tag @bobby as an exclamation point is invalid syntax for a username</w:t>
+      </w:r>
+    </w:p>
+    <w:p>
+      <w:pPr>
+        <w:pStyle w:val="ListParagraph"/>
+        <w:numPr>
+          <w:ilvl w:val="1"/>
+          <w:numId w:val="2"/>
+        </w:numPr>
+      </w:pPr>
+      <w:r>
+        <w:t>You can report posts as well as users</w:t>
+      </w:r>
+    </w:p>
+    <w:p>
+      <w:pPr>
+        <w:pStyle w:val="ListParagraph"/>
+        <w:numPr>
+          <w:ilvl w:val="1"/>
+          <w:numId w:val="2"/>
+        </w:numPr>
+      </w:pPr>
+      <w:r>
+        <w:t>When user isn’t logged in and clicks destroy it takes them to the user page (maybe just add destroy to the user page and allow the user to log in and then try to destroy)</w:t>
+      </w:r>
+    </w:p>
+    <w:p>
+      <w:pPr>
+        <w:pStyle w:val="ListParagraph"/>
+        <w:numPr>
+          <w:ilvl w:val="1"/>
+          <w:numId w:val="2"/>
         </w:numPr>
       </w:pPr>
       <w:r>
         <w:lastRenderedPageBreak/>
-        <w:t>Handle invalid user id/404 page</w:t>
-      </w:r>
-    </w:p>
-    <w:p>
-      <w:pPr>
-        <w:pStyle w:val="ListParagraph"/>
-        <w:numPr>
-          <w:ilvl w:val="2"/>
-          <w:numId w:val="1"/>
-        </w:numPr>
-      </w:pPr>
-      <w:r>
-        <w:t>Forcing user to log in when clicking on show or see followers</w:t>
-      </w:r>
-    </w:p>
-    <w:p>
-      <w:pPr>
-        <w:pStyle w:val="ListParagraph"/>
-        <w:numPr>
-          <w:ilvl w:val="0"/>
-          <w:numId w:val="2"/>
-        </w:numPr>
-        <w:rPr>
-          <w:b/>
-        </w:rPr>
-      </w:pPr>
-      <w:r>
-        <w:rPr>
-          <w:b/>
-        </w:rPr>
-        <w:t>What can a user do</w:t>
-      </w:r>
-      <w:r>
-        <w:rPr>
-          <w:b/>
-        </w:rPr>
-        <w:t xml:space="preserve"> outside of post-related actions</w:t>
-      </w:r>
-      <w:r>
-        <w:rPr>
-          <w:b/>
-        </w:rPr>
-        <w:t>?</w:t>
-      </w:r>
-    </w:p>
-    <w:p>
-      <w:pPr>
-        <w:pStyle w:val="ListParagraph"/>
-        <w:numPr>
-          <w:ilvl w:val="1"/>
-          <w:numId w:val="2"/>
-        </w:numPr>
-      </w:pPr>
-      <w:r>
-        <w:t xml:space="preserve">Sign up </w:t>
-      </w:r>
-      <w:r>
-        <w:t>Checked</w:t>
-      </w:r>
-      <w:r>
-        <w:t xml:space="preserve"> all parameters to work as intended</w:t>
-      </w:r>
-    </w:p>
-    <w:p>
-      <w:pPr>
-        <w:pStyle w:val="ListParagraph"/>
-        <w:numPr>
-          <w:ilvl w:val="1"/>
-          <w:numId w:val="2"/>
-        </w:numPr>
-      </w:pPr>
-      <w:r>
-        <w:t xml:space="preserve">Log-in </w:t>
-      </w:r>
-      <w:r>
-        <w:t>Checked</w:t>
-      </w:r>
-    </w:p>
-    <w:p>
-      <w:pPr>
-        <w:pStyle w:val="ListParagraph"/>
-        <w:numPr>
-          <w:ilvl w:val="1"/>
-          <w:numId w:val="2"/>
-        </w:numPr>
-      </w:pPr>
-      <w:r>
-        <w:t>Show other users</w:t>
-      </w:r>
-      <w:r>
-        <w:t xml:space="preserve"> Checked</w:t>
-      </w:r>
-      <w:r>
-        <w:t>- nothing really to check</w:t>
-      </w:r>
-    </w:p>
-    <w:p>
-      <w:pPr>
-        <w:pStyle w:val="ListParagraph"/>
-        <w:numPr>
-          <w:ilvl w:val="1"/>
-          <w:numId w:val="2"/>
-        </w:numPr>
-      </w:pPr>
-      <w:r>
-        <w:t xml:space="preserve">View followers/following for all users </w:t>
-      </w:r>
-      <w:r>
-        <w:t>Checked</w:t>
-      </w:r>
-      <w:r>
-        <w:t>- nothing really to check</w:t>
-      </w:r>
-    </w:p>
-    <w:p>
-      <w:pPr>
-        <w:pStyle w:val="ListParagraph"/>
-        <w:numPr>
-          <w:ilvl w:val="1"/>
-          <w:numId w:val="2"/>
-        </w:numPr>
-      </w:pPr>
-      <w:r>
-        <w:t xml:space="preserve">Edit/Destroy </w:t>
-      </w:r>
-      <w:r>
-        <w:t>Check</w:t>
-      </w:r>
-    </w:p>
-    <w:p>
-      <w:pPr>
-        <w:pStyle w:val="ListParagraph"/>
-        <w:numPr>
-          <w:ilvl w:val="2"/>
-          <w:numId w:val="2"/>
-        </w:numPr>
-      </w:pPr>
-      <w:r>
-        <w:t>Destroy destroys followings and blockings</w:t>
-      </w:r>
-    </w:p>
-    <w:p>
-      <w:pPr>
-        <w:pStyle w:val="ListParagraph"/>
-        <w:numPr>
-          <w:ilvl w:val="3"/>
-          <w:numId w:val="2"/>
-        </w:numPr>
-      </w:pPr>
-      <w:r>
-        <w:t>Also allows previous email &amp; username to be available once again</w:t>
-      </w:r>
-    </w:p>
-    <w:p>
-      <w:pPr>
-        <w:pStyle w:val="ListParagraph"/>
-        <w:numPr>
-          <w:ilvl w:val="2"/>
-          <w:numId w:val="2"/>
-        </w:numPr>
-      </w:pPr>
-      <w:r>
-        <w:t>Edit</w:t>
-      </w:r>
-    </w:p>
-    <w:p>
-      <w:pPr>
-        <w:pStyle w:val="ListParagraph"/>
-        <w:numPr>
-          <w:ilvl w:val="3"/>
-          <w:numId w:val="2"/>
-        </w:numPr>
-      </w:pPr>
-      <w:r>
-        <w:t>Can alter email (as long as it’s valid and unique)</w:t>
-      </w:r>
-    </w:p>
-    <w:p>
-      <w:pPr>
-        <w:pStyle w:val="ListParagraph"/>
-        <w:numPr>
-          <w:ilvl w:val="3"/>
-          <w:numId w:val="2"/>
-        </w:numPr>
-      </w:pPr>
-      <w:r>
-        <w:t>Can alter screenname</w:t>
-      </w:r>
-    </w:p>
-    <w:p>
-      <w:pPr>
-        <w:pStyle w:val="ListParagraph"/>
-        <w:numPr>
-          <w:ilvl w:val="3"/>
-          <w:numId w:val="2"/>
-        </w:numPr>
-      </w:pPr>
-      <w:r>
-        <w:t>Can alter password providing current password</w:t>
-      </w:r>
-      <w:r>
-        <w:t>, failing to follow standards for password creation will NOT alter current password</w:t>
-      </w:r>
-    </w:p>
-    <w:p>
-      <w:pPr>
-        <w:pStyle w:val="ListParagraph"/>
-        <w:numPr>
-          <w:ilvl w:val="1"/>
-          <w:numId w:val="2"/>
-        </w:numPr>
-      </w:pPr>
-      <w:r>
-        <w:t>Follow/Unfollow</w:t>
-      </w:r>
-      <w:r>
-        <w:t xml:space="preserve"> Checked</w:t>
-      </w:r>
-    </w:p>
-    <w:p>
-      <w:pPr>
-        <w:pStyle w:val="ListParagraph"/>
-        <w:numPr>
-          <w:ilvl w:val="2"/>
-          <w:numId w:val="2"/>
-        </w:numPr>
-      </w:pPr>
-      <w:r>
-        <w:t>Can’t do this to yourself</w:t>
-      </w:r>
-    </w:p>
-    <w:p>
-      <w:pPr>
-        <w:pStyle w:val="ListParagraph"/>
-        <w:numPr>
-          <w:ilvl w:val="2"/>
-          <w:numId w:val="2"/>
-        </w:numPr>
-      </w:pPr>
-      <w:r>
-        <w:t>Can’t do this to someone you do/do not follow</w:t>
-      </w:r>
-    </w:p>
-    <w:p>
-      <w:pPr>
-        <w:pStyle w:val="ListParagraph"/>
-        <w:numPr>
-          <w:ilvl w:val="2"/>
-          <w:numId w:val="2"/>
-        </w:numPr>
-      </w:pPr>
-      <w:r>
-        <w:t>Can’t do this unless signed in, and then you will be redirected to actually follow the person</w:t>
-      </w:r>
-    </w:p>
-    <w:p>
-      <w:pPr>
-        <w:pStyle w:val="ListParagraph"/>
-        <w:numPr>
-          <w:ilvl w:val="1"/>
-          <w:numId w:val="2"/>
-        </w:numPr>
-      </w:pPr>
-      <w:r>
-        <w:t>Block/Report</w:t>
-      </w:r>
-      <w:r>
-        <w:t xml:space="preserve"> other users</w:t>
-      </w:r>
-      <w:r>
-        <w:t xml:space="preserve"> Checked</w:t>
-      </w:r>
-    </w:p>
-    <w:p>
-      <w:pPr>
-        <w:pStyle w:val="ListParagraph"/>
-        <w:numPr>
-          <w:ilvl w:val="2"/>
-          <w:numId w:val="2"/>
-        </w:numPr>
-      </w:pPr>
-      <w:r>
-        <w:t>Can’t block yourself</w:t>
-      </w:r>
-    </w:p>
-    <w:p>
-      <w:pPr>
-        <w:pStyle w:val="ListParagraph"/>
-        <w:numPr>
-          <w:ilvl w:val="2"/>
-          <w:numId w:val="2"/>
-        </w:numPr>
-      </w:pPr>
-      <w:r>
-        <w:t>Can’t block someone you block or unblock someone who is not blocked</w:t>
-      </w:r>
-    </w:p>
-    <w:p>
-      <w:pPr>
-        <w:pStyle w:val="ListParagraph"/>
-        <w:numPr>
-          <w:ilvl w:val="2"/>
-          <w:numId w:val="2"/>
-        </w:numPr>
-      </w:pPr>
-      <w:r>
-        <w:t>Must be signed in, and redirected properly</w:t>
-      </w:r>
-    </w:p>
-    <w:p>
-      <w:pPr>
-        <w:pStyle w:val="ListParagraph"/>
-        <w:numPr>
-          <w:ilvl w:val="2"/>
-          <w:numId w:val="2"/>
-        </w:numPr>
-      </w:pPr>
-      <w:r>
-        <w:t>Cannot report yourself</w:t>
-      </w:r>
-    </w:p>
-    <w:p>
-      <w:pPr>
-        <w:pStyle w:val="ListParagraph"/>
-        <w:numPr>
-          <w:ilvl w:val="2"/>
-          <w:numId w:val="2"/>
-        </w:numPr>
-      </w:pPr>
-      <w:r>
-        <w:t>Cannot report a user more than once</w:t>
-      </w:r>
-    </w:p>
-    <w:p>
-      <w:pPr>
-        <w:pStyle w:val="ListParagraph"/>
-        <w:ind w:left="2160"/>
-      </w:pPr>
-    </w:p>
-    <w:p/>
-    <w:p>
-      <w:pPr>
-        <w:pStyle w:val="ListParagraph"/>
-        <w:ind w:left="2160"/>
-      </w:pPr>
-    </w:p>
-    <w:p>
-      <w:pPr>
-        <w:pStyle w:val="ListParagraph"/>
-        <w:numPr>
-          <w:ilvl w:val="0"/>
-          <w:numId w:val="2"/>
-        </w:numPr>
-        <w:rPr>
-          <w:b/>
-        </w:rPr>
-      </w:pPr>
-      <w:r>
-        <w:rPr>
-          <w:b/>
-        </w:rPr>
-        <w:t>Things to keep in mind</w:t>
-      </w:r>
-      <w:r>
-        <w:rPr>
-          <w:b/>
-        </w:rPr>
-        <w:t xml:space="preserve"> for the (far) future</w:t>
-      </w:r>
-      <w:r>
-        <w:rPr>
-          <w:b/>
-        </w:rPr>
-        <w:t>:</w:t>
-      </w:r>
-    </w:p>
-    <w:p>
-      <w:pPr>
-        <w:pStyle w:val="ListParagraph"/>
-        <w:numPr>
-          <w:ilvl w:val="1"/>
-          <w:numId w:val="2"/>
-        </w:numPr>
-      </w:pPr>
-      <w:r>
-        <w:t>Users that aren’t logged in can’t do certain things (like post &amp; comment)</w:t>
-      </w:r>
-    </w:p>
-    <w:p>
-      <w:pPr>
-        <w:pStyle w:val="ListParagraph"/>
-        <w:numPr>
-          <w:ilvl w:val="1"/>
-          <w:numId w:val="2"/>
-        </w:numPr>
-      </w:pPr>
-      <w:r>
-        <w:t>Algorithms for ‘hotness’</w:t>
-      </w:r>
-      <w:r>
-        <w:t xml:space="preserve"> for both comments and posts</w:t>
-      </w:r>
-    </w:p>
-    <w:p>
-      <w:pPr>
-        <w:pStyle w:val="ListParagraph"/>
-        <w:numPr>
-          <w:ilvl w:val="1"/>
-          <w:numId w:val="2"/>
-        </w:numPr>
-      </w:pPr>
-      <w:r>
-        <w:t>Filter feed by who you follow</w:t>
-      </w:r>
-    </w:p>
-    <w:p>
-      <w:pPr>
-        <w:pStyle w:val="ListParagraph"/>
-        <w:numPr>
-          <w:ilvl w:val="1"/>
-          <w:numId w:val="2"/>
-        </w:numPr>
-      </w:pPr>
-      <w:r>
-        <w:t>Notifications (Email/Phone/Browser)</w:t>
-      </w:r>
-    </w:p>
-    <w:p>
-      <w:pPr>
-        <w:pStyle w:val="ListParagraph"/>
-        <w:numPr>
-          <w:ilvl w:val="1"/>
-          <w:numId w:val="2"/>
-        </w:numPr>
-      </w:pPr>
-      <w:r>
-        <w:t>Will it be a reddit based system with unlimited sub communities or a platform where tags can be added to reach a broader audience?</w:t>
-      </w:r>
-    </w:p>
-    <w:p>
-      <w:pPr>
-        <w:pStyle w:val="ListParagraph"/>
-        <w:numPr>
-          <w:ilvl w:val="1"/>
-          <w:numId w:val="2"/>
-        </w:numPr>
-      </w:pPr>
-      <w:r>
-        <w:t>Messaging</w:t>
-      </w:r>
-    </w:p>
-    <w:p>
-      <w:pPr>
-        <w:pStyle w:val="ListParagraph"/>
-        <w:numPr>
-          <w:ilvl w:val="1"/>
-          <w:numId w:val="2"/>
-        </w:numPr>
-      </w:pPr>
-      <w:r>
-        <w:t>Tag other users in comments/posts</w:t>
-      </w:r>
-    </w:p>
-    <w:p>
-      <w:pPr>
-        <w:pStyle w:val="ListParagraph"/>
-        <w:numPr>
-          <w:ilvl w:val="2"/>
-          <w:numId w:val="2"/>
-        </w:numPr>
-      </w:pPr>
-      <w:r>
-        <w:t>Regular expressions to parse through user input to determine when you should stop tagging</w:t>
-      </w:r>
-    </w:p>
-    <w:p>
-      <w:pPr>
-        <w:pStyle w:val="ListParagraph"/>
-        <w:numPr>
-          <w:ilvl w:val="3"/>
-          <w:numId w:val="2"/>
-        </w:numPr>
-      </w:pPr>
-      <w:r>
-        <w:t>Like @bobby! Should only tag @bobby as an exclamation point is invalid syntax for a username</w:t>
-      </w:r>
-    </w:p>
-    <w:p>
-      <w:pPr>
-        <w:pStyle w:val="ListParagraph"/>
-        <w:numPr>
-          <w:ilvl w:val="1"/>
-          <w:numId w:val="2"/>
-        </w:numPr>
-      </w:pPr>
-      <w:r>
-        <w:t>You can report posts as well as users</w:t>
-      </w:r>
-    </w:p>
-    <w:p>
-      <w:pPr>
-        <w:pStyle w:val="ListParagraph"/>
-        <w:numPr>
-          <w:ilvl w:val="1"/>
-          <w:numId w:val="2"/>
-        </w:numPr>
-      </w:pPr>
-      <w:r>
-        <w:lastRenderedPageBreak/>
-        <w:t>When user isn’t logged in and clicks destroy it takes them to the user page (maybe just add destroy to the user page and allow the user to log in and then try to destroy)</w:t>
-      </w:r>
-    </w:p>
-    <w:p>
-      <w:pPr>
-        <w:pStyle w:val="ListParagraph"/>
-        <w:numPr>
-          <w:ilvl w:val="1"/>
-          <w:numId w:val="2"/>
-        </w:numPr>
-      </w:pPr>
-      <w:r>
         <w:t xml:space="preserve">If a user has multiple accounts and they sign out of one and sign in the other and try an action on the </w:t>
       </w:r>
       <w:r>
@@ -1174,8 +1131,13 @@
         </w:numPr>
       </w:pPr>
       <w:r>
-        <w:t>They allow username changes: TestChir</w:t>
-      </w:r>
+        <w:t xml:space="preserve">They allow username changes: </w:t>
+      </w:r>
+      <w:proofErr w:type="spellStart"/>
+      <w:r>
+        <w:t>TestChir</w:t>
+      </w:r>
+      <w:proofErr w:type="spellEnd"/>
     </w:p>
     <w:p>
       <w:pPr>
@@ -1444,52 +1406,57 @@
         </w:numPr>
       </w:pPr>
       <w:r>
+        <w:t>Twitter Follow</w:t>
+      </w:r>
+      <w:r>
+        <w:t>/Unfollow</w:t>
+      </w:r>
+    </w:p>
+    <w:p>
+      <w:pPr>
+        <w:pStyle w:val="ListParagraph"/>
+        <w:numPr>
+          <w:ilvl w:val="1"/>
+          <w:numId w:val="3"/>
+        </w:numPr>
+      </w:pPr>
+      <w:r>
+        <w:t>Only change is with JavaScript to go from ‘Follow’ to ‘Following’</w:t>
+      </w:r>
+    </w:p>
+    <w:p>
+      <w:pPr>
+        <w:pStyle w:val="ListParagraph"/>
+        <w:numPr>
+          <w:ilvl w:val="2"/>
+          <w:numId w:val="3"/>
+        </w:numPr>
+      </w:pPr>
+      <w:r>
+        <w:t>Of course</w:t>
+      </w:r>
+      <w:r>
+        <w:t>,</w:t>
+      </w:r>
+      <w:r>
+        <w:t xml:space="preserve"> this will come with CSS-</w:t>
+      </w:r>
+      <w:proofErr w:type="spellStart"/>
+      <w:r>
+        <w:t>ification</w:t>
+      </w:r>
+      <w:proofErr w:type="spellEnd"/>
+    </w:p>
+    <w:p>
+      <w:pPr>
+        <w:pStyle w:val="ListParagraph"/>
+        <w:numPr>
+          <w:ilvl w:val="2"/>
+          <w:numId w:val="3"/>
+        </w:numPr>
+      </w:pPr>
+      <w:r>
         <w:lastRenderedPageBreak/>
-        <w:t>Twitter Follow</w:t>
-      </w:r>
-      <w:r>
-        <w:t>/Unfollow</w:t>
-      </w:r>
-    </w:p>
-    <w:p>
-      <w:pPr>
-        <w:pStyle w:val="ListParagraph"/>
-        <w:numPr>
-          <w:ilvl w:val="1"/>
-          <w:numId w:val="3"/>
-        </w:numPr>
-      </w:pPr>
-      <w:r>
-        <w:t>Only change is with JavaScript to go from ‘Follow’ to ‘Following’</w:t>
-      </w:r>
-    </w:p>
-    <w:p>
-      <w:pPr>
-        <w:pStyle w:val="ListParagraph"/>
-        <w:numPr>
-          <w:ilvl w:val="2"/>
-          <w:numId w:val="3"/>
-        </w:numPr>
-      </w:pPr>
-      <w:r>
-        <w:t>Of course</w:t>
-      </w:r>
-      <w:r>
-        <w:t>,</w:t>
-      </w:r>
-      <w:r>
-        <w:t xml:space="preserve"> this will come with CSS-ification</w:t>
-      </w:r>
-    </w:p>
-    <w:p>
-      <w:pPr>
-        <w:pStyle w:val="ListParagraph"/>
-        <w:numPr>
-          <w:ilvl w:val="2"/>
-          <w:numId w:val="3"/>
-        </w:numPr>
-      </w:pPr>
-      <w:r>
         <w:t>No view of the route to do this- so no way to be able to see if you try to follow someone you already follow</w:t>
       </w:r>
     </w:p>

</xml_diff>

<commit_message>
Initial implementation of sidebar overlay.
</commit_message>
<xml_diff>
--- a/Dream Checklist.docx
+++ b/Dream Checklist.docx
@@ -324,7 +324,7 @@
         </w:numPr>
       </w:pPr>
       <w:r>
-        <w:t>Navbar</w:t>
+        <w:t>Sidebar:</w:t>
       </w:r>
     </w:p>
     <w:p>
@@ -335,22 +335,34 @@
           <w:numId w:val="1"/>
         </w:numPr>
       </w:pPr>
+      <w:r>
+        <w:t>Collapse sidebar and center content based on sidebar width</w:t>
+      </w:r>
+    </w:p>
+    <w:p>
+      <w:pPr>
+        <w:pStyle w:val="ListParagraph"/>
+        <w:numPr>
+          <w:ilvl w:val="3"/>
+          <w:numId w:val="1"/>
+        </w:numPr>
+      </w:pPr>
+      <w:r>
+        <w:t>Bug when you click on the button and an overlay comes on top and then you make the window larger, the overlay stays and when you click the button, it affects the effect of having the sidebar disappear</w:t>
+      </w:r>
+    </w:p>
+    <w:p>
+      <w:pPr>
+        <w:pStyle w:val="ListParagraph"/>
+        <w:numPr>
+          <w:ilvl w:val="2"/>
+          <w:numId w:val="1"/>
+        </w:numPr>
+      </w:pPr>
       <w:bookmarkStart w:id="0" w:name="_GoBack"/>
       <w:bookmarkEnd w:id="0"/>
       <w:r>
-        <w:t>Make the search bar appear more uniform</w:t>
-      </w:r>
-    </w:p>
-    <w:p>
-      <w:pPr>
-        <w:pStyle w:val="ListParagraph"/>
-        <w:numPr>
-          <w:ilvl w:val="2"/>
-          <w:numId w:val="1"/>
-        </w:numPr>
-      </w:pPr>
-      <w:r>
-        <w:t>Sidebar:</w:t>
+        <w:t>Navbar</w:t>
       </w:r>
     </w:p>
     <w:p>
@@ -362,34 +374,7 @@
         </w:numPr>
       </w:pPr>
       <w:r>
-        <w:t>Scaling</w:t>
-      </w:r>
-    </w:p>
-    <w:p>
-      <w:pPr>
-        <w:pStyle w:val="ListParagraph"/>
-        <w:numPr>
-          <w:ilvl w:val="4"/>
-          <w:numId w:val="1"/>
-        </w:numPr>
-      </w:pPr>
-      <w:r>
-        <w:t>Set to active when screen goes below a threshold</w:t>
-      </w:r>
-      <w:r>
-        <w:t>, if the user chooses to toggle the sidebar- then there should be an overlay</w:t>
-      </w:r>
-    </w:p>
-    <w:p>
-      <w:pPr>
-        <w:pStyle w:val="ListParagraph"/>
-        <w:numPr>
-          <w:ilvl w:val="3"/>
-          <w:numId w:val="1"/>
-        </w:numPr>
-      </w:pPr>
-      <w:r>
-        <w:t>Collapse sidebar and center content based on sidebar width</w:t>
+        <w:t>On mobile sized screens, the navbar collapses</w:t>
       </w:r>
     </w:p>
     <w:p>

</xml_diff>

<commit_message>
Beginning of sidebar conflicting effects bug fix.
</commit_message>
<xml_diff>
--- a/Dream Checklist.docx
+++ b/Dream Checklist.docx
@@ -307,13 +307,8 @@
         </w:numPr>
       </w:pPr>
       <w:r>
-        <w:t>CSS-</w:t>
-      </w:r>
-      <w:proofErr w:type="spellStart"/>
-      <w:r>
-        <w:t>ify</w:t>
-      </w:r>
-      <w:proofErr w:type="spellEnd"/>
+        <w:t>CSS-ify</w:t>
+      </w:r>
     </w:p>
     <w:p>
       <w:pPr>
@@ -343,6 +338,30 @@
       <w:pPr>
         <w:pStyle w:val="ListParagraph"/>
         <w:numPr>
+          <w:ilvl w:val="4"/>
+          <w:numId w:val="1"/>
+        </w:numPr>
+      </w:pPr>
+      <w:r>
+        <w:t>Content alignment when sidebar is collapsed but you make screen size smaller</w:t>
+      </w:r>
+    </w:p>
+    <w:p>
+      <w:pPr>
+        <w:pStyle w:val="ListParagraph"/>
+        <w:numPr>
+          <w:ilvl w:val="5"/>
+          <w:numId w:val="1"/>
+        </w:numPr>
+      </w:pPr>
+      <w:r>
+        <w:t xml:space="preserve">Essentially the ‘active’ class is still on </w:t>
+      </w:r>
+    </w:p>
+    <w:p>
+      <w:pPr>
+        <w:pStyle w:val="ListParagraph"/>
+        <w:numPr>
           <w:ilvl w:val="3"/>
           <w:numId w:val="1"/>
         </w:numPr>
@@ -355,12 +374,48 @@
       <w:pPr>
         <w:pStyle w:val="ListParagraph"/>
         <w:numPr>
-          <w:ilvl w:val="2"/>
-          <w:numId w:val="1"/>
-        </w:numPr>
-      </w:pPr>
+          <w:ilvl w:val="4"/>
+          <w:numId w:val="1"/>
+        </w:numPr>
+      </w:pPr>
+      <w:r>
+        <w:t>Sidebar should appear as normal once it expands to 720px?</w:t>
+      </w:r>
+    </w:p>
+    <w:p>
+      <w:pPr>
+        <w:pStyle w:val="ListParagraph"/>
+        <w:numPr>
+          <w:ilvl w:val="3"/>
+          <w:numId w:val="1"/>
+        </w:numPr>
+      </w:pPr>
+      <w:r>
+        <w:t>When you click away from the sidebar with the overlay, it should drop the effect</w:t>
+      </w:r>
+    </w:p>
+    <w:p>
+      <w:pPr>
+        <w:pStyle w:val="ListParagraph"/>
+        <w:numPr>
+          <w:ilvl w:val="4"/>
+          <w:numId w:val="1"/>
+        </w:numPr>
+      </w:pPr>
+      <w:r>
+        <w:t>The ‘sidebar overlay’ effect is still on</w:t>
+      </w:r>
       <w:bookmarkStart w:id="0" w:name="_GoBack"/>
       <w:bookmarkEnd w:id="0"/>
+    </w:p>
+    <w:p>
+      <w:pPr>
+        <w:pStyle w:val="ListParagraph"/>
+        <w:numPr>
+          <w:ilvl w:val="2"/>
+          <w:numId w:val="1"/>
+        </w:numPr>
+      </w:pPr>
       <w:r>
         <w:t>Navbar</w:t>
       </w:r>
@@ -401,6 +456,7 @@
         </w:numPr>
       </w:pPr>
       <w:r>
+        <w:lastRenderedPageBreak/>
         <w:t>Start to fix up routes</w:t>
       </w:r>
     </w:p>
@@ -509,74 +565,408 @@
         </w:numPr>
       </w:pPr>
       <w:r>
+        <w:t xml:space="preserve">Log-in </w:t>
+      </w:r>
+      <w:r>
+        <w:t>Checked</w:t>
+      </w:r>
+    </w:p>
+    <w:p>
+      <w:pPr>
+        <w:pStyle w:val="ListParagraph"/>
+        <w:numPr>
+          <w:ilvl w:val="1"/>
+          <w:numId w:val="2"/>
+        </w:numPr>
+      </w:pPr>
+      <w:r>
+        <w:t>Show other users</w:t>
+      </w:r>
+      <w:r>
+        <w:t xml:space="preserve"> Checked</w:t>
+      </w:r>
+      <w:r>
+        <w:t>- nothing really to check</w:t>
+      </w:r>
+    </w:p>
+    <w:p>
+      <w:pPr>
+        <w:pStyle w:val="ListParagraph"/>
+        <w:numPr>
+          <w:ilvl w:val="1"/>
+          <w:numId w:val="2"/>
+        </w:numPr>
+      </w:pPr>
+      <w:r>
+        <w:t xml:space="preserve">View followers/following for all users </w:t>
+      </w:r>
+      <w:r>
+        <w:t>Checked</w:t>
+      </w:r>
+      <w:r>
+        <w:t>- nothing really to check</w:t>
+      </w:r>
+    </w:p>
+    <w:p>
+      <w:pPr>
+        <w:pStyle w:val="ListParagraph"/>
+        <w:numPr>
+          <w:ilvl w:val="1"/>
+          <w:numId w:val="2"/>
+        </w:numPr>
+      </w:pPr>
+      <w:r>
+        <w:t xml:space="preserve">Edit/Destroy </w:t>
+      </w:r>
+      <w:r>
+        <w:t>Check</w:t>
+      </w:r>
+    </w:p>
+    <w:p>
+      <w:pPr>
+        <w:pStyle w:val="ListParagraph"/>
+        <w:numPr>
+          <w:ilvl w:val="2"/>
+          <w:numId w:val="2"/>
+        </w:numPr>
+      </w:pPr>
+      <w:r>
+        <w:t>Destroy destroys followings and blockings</w:t>
+      </w:r>
+    </w:p>
+    <w:p>
+      <w:pPr>
+        <w:pStyle w:val="ListParagraph"/>
+        <w:numPr>
+          <w:ilvl w:val="3"/>
+          <w:numId w:val="2"/>
+        </w:numPr>
+      </w:pPr>
+      <w:r>
+        <w:t>Also allows previous email &amp; username to be available once again</w:t>
+      </w:r>
+    </w:p>
+    <w:p>
+      <w:pPr>
+        <w:pStyle w:val="ListParagraph"/>
+        <w:numPr>
+          <w:ilvl w:val="2"/>
+          <w:numId w:val="2"/>
+        </w:numPr>
+      </w:pPr>
+      <w:r>
+        <w:t>Edit</w:t>
+      </w:r>
+    </w:p>
+    <w:p>
+      <w:pPr>
+        <w:pStyle w:val="ListParagraph"/>
+        <w:numPr>
+          <w:ilvl w:val="3"/>
+          <w:numId w:val="2"/>
+        </w:numPr>
+      </w:pPr>
+      <w:r>
+        <w:t>Can alter email (as long as it’s valid and unique)</w:t>
+      </w:r>
+    </w:p>
+    <w:p>
+      <w:pPr>
+        <w:pStyle w:val="ListParagraph"/>
+        <w:numPr>
+          <w:ilvl w:val="3"/>
+          <w:numId w:val="2"/>
+        </w:numPr>
+      </w:pPr>
+      <w:r>
+        <w:t>Can alter screenname</w:t>
+      </w:r>
+    </w:p>
+    <w:p>
+      <w:pPr>
+        <w:pStyle w:val="ListParagraph"/>
+        <w:numPr>
+          <w:ilvl w:val="3"/>
+          <w:numId w:val="2"/>
+        </w:numPr>
+      </w:pPr>
+      <w:r>
+        <w:t>Can alter password providing current password</w:t>
+      </w:r>
+      <w:r>
+        <w:t>, failing to follow standards for password creation will NOT alter current password</w:t>
+      </w:r>
+    </w:p>
+    <w:p>
+      <w:pPr>
+        <w:pStyle w:val="ListParagraph"/>
+        <w:numPr>
+          <w:ilvl w:val="1"/>
+          <w:numId w:val="2"/>
+        </w:numPr>
+      </w:pPr>
+      <w:r>
+        <w:t>Follow/Unfollow</w:t>
+      </w:r>
+      <w:r>
+        <w:t xml:space="preserve"> Checked</w:t>
+      </w:r>
+    </w:p>
+    <w:p>
+      <w:pPr>
+        <w:pStyle w:val="ListParagraph"/>
+        <w:numPr>
+          <w:ilvl w:val="2"/>
+          <w:numId w:val="2"/>
+        </w:numPr>
+      </w:pPr>
+      <w:r>
+        <w:t>Can’t do this to yourself</w:t>
+      </w:r>
+    </w:p>
+    <w:p>
+      <w:pPr>
+        <w:pStyle w:val="ListParagraph"/>
+        <w:numPr>
+          <w:ilvl w:val="2"/>
+          <w:numId w:val="2"/>
+        </w:numPr>
+      </w:pPr>
+      <w:r>
+        <w:t>Can’t do this to someone you do/do not follow</w:t>
+      </w:r>
+    </w:p>
+    <w:p>
+      <w:pPr>
+        <w:pStyle w:val="ListParagraph"/>
+        <w:numPr>
+          <w:ilvl w:val="2"/>
+          <w:numId w:val="2"/>
+        </w:numPr>
+      </w:pPr>
+      <w:r>
+        <w:t>Can’t do this unless signed in, and then you will be redirected to actually follow the person</w:t>
+      </w:r>
+    </w:p>
+    <w:p>
+      <w:pPr>
+        <w:pStyle w:val="ListParagraph"/>
+        <w:numPr>
+          <w:ilvl w:val="1"/>
+          <w:numId w:val="2"/>
+        </w:numPr>
+      </w:pPr>
+      <w:r>
+        <w:t>Block/Report</w:t>
+      </w:r>
+      <w:r>
+        <w:t xml:space="preserve"> other users</w:t>
+      </w:r>
+      <w:r>
+        <w:t xml:space="preserve"> Checked</w:t>
+      </w:r>
+    </w:p>
+    <w:p>
+      <w:pPr>
+        <w:pStyle w:val="ListParagraph"/>
+        <w:numPr>
+          <w:ilvl w:val="2"/>
+          <w:numId w:val="2"/>
+        </w:numPr>
+      </w:pPr>
+      <w:r>
+        <w:t>Can’t block yourself</w:t>
+      </w:r>
+    </w:p>
+    <w:p>
+      <w:pPr>
+        <w:pStyle w:val="ListParagraph"/>
+        <w:numPr>
+          <w:ilvl w:val="2"/>
+          <w:numId w:val="2"/>
+        </w:numPr>
+      </w:pPr>
+      <w:r>
+        <w:t>Can’t block someone you block or unblock someone who is not blocked</w:t>
+      </w:r>
+    </w:p>
+    <w:p>
+      <w:pPr>
+        <w:pStyle w:val="ListParagraph"/>
+        <w:numPr>
+          <w:ilvl w:val="2"/>
+          <w:numId w:val="2"/>
+        </w:numPr>
+      </w:pPr>
+      <w:r>
+        <w:t>Must be signed in, and redirected properly</w:t>
+      </w:r>
+    </w:p>
+    <w:p>
+      <w:pPr>
+        <w:pStyle w:val="ListParagraph"/>
+        <w:numPr>
+          <w:ilvl w:val="2"/>
+          <w:numId w:val="2"/>
+        </w:numPr>
+      </w:pPr>
+      <w:r>
+        <w:t>Cannot report yourself</w:t>
+      </w:r>
+    </w:p>
+    <w:p>
+      <w:pPr>
+        <w:pStyle w:val="ListParagraph"/>
+        <w:numPr>
+          <w:ilvl w:val="2"/>
+          <w:numId w:val="2"/>
+        </w:numPr>
+      </w:pPr>
+      <w:r>
+        <w:t>Cannot report a user more than once</w:t>
+      </w:r>
+    </w:p>
+    <w:p>
+      <w:pPr>
+        <w:pStyle w:val="ListParagraph"/>
+        <w:ind w:left="2160"/>
+      </w:pPr>
+    </w:p>
+    <w:p/>
+    <w:p>
+      <w:pPr>
+        <w:pStyle w:val="ListParagraph"/>
+        <w:ind w:left="2160"/>
+      </w:pPr>
+    </w:p>
+    <w:p>
+      <w:pPr>
+        <w:pStyle w:val="ListParagraph"/>
+        <w:numPr>
+          <w:ilvl w:val="0"/>
+          <w:numId w:val="2"/>
+        </w:numPr>
+        <w:rPr>
+          <w:b/>
+        </w:rPr>
+      </w:pPr>
+      <w:r>
+        <w:rPr>
+          <w:b/>
+        </w:rPr>
+        <w:t>Things to keep in mind</w:t>
+      </w:r>
+      <w:r>
+        <w:rPr>
+          <w:b/>
+        </w:rPr>
+        <w:t xml:space="preserve"> for the (far) future</w:t>
+      </w:r>
+      <w:r>
+        <w:rPr>
+          <w:b/>
+        </w:rPr>
+        <w:t>:</w:t>
+      </w:r>
+    </w:p>
+    <w:p>
+      <w:pPr>
+        <w:pStyle w:val="ListParagraph"/>
+        <w:numPr>
+          <w:ilvl w:val="1"/>
+          <w:numId w:val="2"/>
+        </w:numPr>
+      </w:pPr>
+      <w:r>
+        <w:t>Users that aren’t logged in can’t do certain things (like post &amp; comment)</w:t>
+      </w:r>
+    </w:p>
+    <w:p>
+      <w:pPr>
+        <w:pStyle w:val="ListParagraph"/>
+        <w:numPr>
+          <w:ilvl w:val="1"/>
+          <w:numId w:val="2"/>
+        </w:numPr>
+      </w:pPr>
+      <w:r>
+        <w:t>Algorithms for ‘hotness’</w:t>
+      </w:r>
+      <w:r>
+        <w:t xml:space="preserve"> for both comments and posts</w:t>
+      </w:r>
+    </w:p>
+    <w:p>
+      <w:pPr>
+        <w:pStyle w:val="ListParagraph"/>
+        <w:numPr>
+          <w:ilvl w:val="1"/>
+          <w:numId w:val="2"/>
+        </w:numPr>
+      </w:pPr>
+      <w:r>
+        <w:t>Filter feed by who you follow</w:t>
+      </w:r>
+    </w:p>
+    <w:p>
+      <w:pPr>
+        <w:pStyle w:val="ListParagraph"/>
+        <w:numPr>
+          <w:ilvl w:val="1"/>
+          <w:numId w:val="2"/>
+        </w:numPr>
+      </w:pPr>
+      <w:r>
+        <w:t>Notifications (Email/Phone/Browser)</w:t>
+      </w:r>
+    </w:p>
+    <w:p>
+      <w:pPr>
+        <w:pStyle w:val="ListParagraph"/>
+        <w:numPr>
+          <w:ilvl w:val="1"/>
+          <w:numId w:val="2"/>
+        </w:numPr>
+      </w:pPr>
+      <w:r>
+        <w:t>Will it be a reddit based system with unlimited sub communities or a platform where tags can be added to reach a broader audience?</w:t>
+      </w:r>
+    </w:p>
+    <w:p>
+      <w:pPr>
+        <w:pStyle w:val="ListParagraph"/>
+        <w:numPr>
+          <w:ilvl w:val="1"/>
+          <w:numId w:val="2"/>
+        </w:numPr>
+      </w:pPr>
+      <w:r>
+        <w:t>Messaging</w:t>
+      </w:r>
+    </w:p>
+    <w:p>
+      <w:pPr>
+        <w:pStyle w:val="ListParagraph"/>
+        <w:numPr>
+          <w:ilvl w:val="1"/>
+          <w:numId w:val="2"/>
+        </w:numPr>
+      </w:pPr>
+      <w:r>
+        <w:t>Tag other users in comments/posts</w:t>
+      </w:r>
+    </w:p>
+    <w:p>
+      <w:pPr>
+        <w:pStyle w:val="ListParagraph"/>
+        <w:numPr>
+          <w:ilvl w:val="2"/>
+          <w:numId w:val="2"/>
+        </w:numPr>
+      </w:pPr>
+      <w:r>
         <w:lastRenderedPageBreak/>
-        <w:t xml:space="preserve">Log-in </w:t>
-      </w:r>
-      <w:r>
-        <w:t>Checked</w:t>
-      </w:r>
-    </w:p>
-    <w:p>
-      <w:pPr>
-        <w:pStyle w:val="ListParagraph"/>
-        <w:numPr>
-          <w:ilvl w:val="1"/>
-          <w:numId w:val="2"/>
-        </w:numPr>
-      </w:pPr>
-      <w:r>
-        <w:t>Show other users</w:t>
-      </w:r>
-      <w:r>
-        <w:t xml:space="preserve"> Checked</w:t>
-      </w:r>
-      <w:r>
-        <w:t>- nothing really to check</w:t>
-      </w:r>
-    </w:p>
-    <w:p>
-      <w:pPr>
-        <w:pStyle w:val="ListParagraph"/>
-        <w:numPr>
-          <w:ilvl w:val="1"/>
-          <w:numId w:val="2"/>
-        </w:numPr>
-      </w:pPr>
-      <w:r>
-        <w:t xml:space="preserve">View followers/following for all users </w:t>
-      </w:r>
-      <w:r>
-        <w:t>Checked</w:t>
-      </w:r>
-      <w:r>
-        <w:t>- nothing really to check</w:t>
-      </w:r>
-    </w:p>
-    <w:p>
-      <w:pPr>
-        <w:pStyle w:val="ListParagraph"/>
-        <w:numPr>
-          <w:ilvl w:val="1"/>
-          <w:numId w:val="2"/>
-        </w:numPr>
-      </w:pPr>
-      <w:r>
-        <w:t xml:space="preserve">Edit/Destroy </w:t>
-      </w:r>
-      <w:r>
-        <w:t>Check</w:t>
-      </w:r>
-    </w:p>
-    <w:p>
-      <w:pPr>
-        <w:pStyle w:val="ListParagraph"/>
-        <w:numPr>
-          <w:ilvl w:val="2"/>
-          <w:numId w:val="2"/>
-        </w:numPr>
-      </w:pPr>
-      <w:r>
-        <w:t>Destroy destroys followings and blockings</w:t>
+        <w:t>Regular expressions to parse through user input to determine when you should stop tagging</w:t>
       </w:r>
     </w:p>
     <w:p>
@@ -588,340 +978,6 @@
         </w:numPr>
       </w:pPr>
       <w:r>
-        <w:t>Also allows previous email &amp; username to be available once again</w:t>
-      </w:r>
-    </w:p>
-    <w:p>
-      <w:pPr>
-        <w:pStyle w:val="ListParagraph"/>
-        <w:numPr>
-          <w:ilvl w:val="2"/>
-          <w:numId w:val="2"/>
-        </w:numPr>
-      </w:pPr>
-      <w:r>
-        <w:t>Edit</w:t>
-      </w:r>
-    </w:p>
-    <w:p>
-      <w:pPr>
-        <w:pStyle w:val="ListParagraph"/>
-        <w:numPr>
-          <w:ilvl w:val="3"/>
-          <w:numId w:val="2"/>
-        </w:numPr>
-      </w:pPr>
-      <w:r>
-        <w:t>Can alter email (as long as it’s valid and unique)</w:t>
-      </w:r>
-    </w:p>
-    <w:p>
-      <w:pPr>
-        <w:pStyle w:val="ListParagraph"/>
-        <w:numPr>
-          <w:ilvl w:val="3"/>
-          <w:numId w:val="2"/>
-        </w:numPr>
-      </w:pPr>
-      <w:r>
-        <w:t>Can alter screenname</w:t>
-      </w:r>
-    </w:p>
-    <w:p>
-      <w:pPr>
-        <w:pStyle w:val="ListParagraph"/>
-        <w:numPr>
-          <w:ilvl w:val="3"/>
-          <w:numId w:val="2"/>
-        </w:numPr>
-      </w:pPr>
-      <w:r>
-        <w:t>Can alter password providing current password</w:t>
-      </w:r>
-      <w:r>
-        <w:t>, failing to follow standards for password creation will NOT alter current password</w:t>
-      </w:r>
-    </w:p>
-    <w:p>
-      <w:pPr>
-        <w:pStyle w:val="ListParagraph"/>
-        <w:numPr>
-          <w:ilvl w:val="1"/>
-          <w:numId w:val="2"/>
-        </w:numPr>
-      </w:pPr>
-      <w:r>
-        <w:t>Follow/Unfollow</w:t>
-      </w:r>
-      <w:r>
-        <w:t xml:space="preserve"> Checked</w:t>
-      </w:r>
-    </w:p>
-    <w:p>
-      <w:pPr>
-        <w:pStyle w:val="ListParagraph"/>
-        <w:numPr>
-          <w:ilvl w:val="2"/>
-          <w:numId w:val="2"/>
-        </w:numPr>
-      </w:pPr>
-      <w:r>
-        <w:t>Can’t do this to yourself</w:t>
-      </w:r>
-    </w:p>
-    <w:p>
-      <w:pPr>
-        <w:pStyle w:val="ListParagraph"/>
-        <w:numPr>
-          <w:ilvl w:val="2"/>
-          <w:numId w:val="2"/>
-        </w:numPr>
-      </w:pPr>
-      <w:r>
-        <w:t>Can’t do this to someone you do/do not follow</w:t>
-      </w:r>
-    </w:p>
-    <w:p>
-      <w:pPr>
-        <w:pStyle w:val="ListParagraph"/>
-        <w:numPr>
-          <w:ilvl w:val="2"/>
-          <w:numId w:val="2"/>
-        </w:numPr>
-      </w:pPr>
-      <w:r>
-        <w:t>Can’t do this unless signed in, and then you will be redirected to actually follow the person</w:t>
-      </w:r>
-    </w:p>
-    <w:p>
-      <w:pPr>
-        <w:pStyle w:val="ListParagraph"/>
-        <w:numPr>
-          <w:ilvl w:val="1"/>
-          <w:numId w:val="2"/>
-        </w:numPr>
-      </w:pPr>
-      <w:r>
-        <w:t>Block/Report</w:t>
-      </w:r>
-      <w:r>
-        <w:t xml:space="preserve"> other users</w:t>
-      </w:r>
-      <w:r>
-        <w:t xml:space="preserve"> Checked</w:t>
-      </w:r>
-    </w:p>
-    <w:p>
-      <w:pPr>
-        <w:pStyle w:val="ListParagraph"/>
-        <w:numPr>
-          <w:ilvl w:val="2"/>
-          <w:numId w:val="2"/>
-        </w:numPr>
-      </w:pPr>
-      <w:r>
-        <w:t>Can’t block yourself</w:t>
-      </w:r>
-    </w:p>
-    <w:p>
-      <w:pPr>
-        <w:pStyle w:val="ListParagraph"/>
-        <w:numPr>
-          <w:ilvl w:val="2"/>
-          <w:numId w:val="2"/>
-        </w:numPr>
-      </w:pPr>
-      <w:r>
-        <w:t>Can’t block someone you block or unblock someone who is not blocked</w:t>
-      </w:r>
-    </w:p>
-    <w:p>
-      <w:pPr>
-        <w:pStyle w:val="ListParagraph"/>
-        <w:numPr>
-          <w:ilvl w:val="2"/>
-          <w:numId w:val="2"/>
-        </w:numPr>
-      </w:pPr>
-      <w:r>
-        <w:t>Must be signed in, and redirected properly</w:t>
-      </w:r>
-    </w:p>
-    <w:p>
-      <w:pPr>
-        <w:pStyle w:val="ListParagraph"/>
-        <w:numPr>
-          <w:ilvl w:val="2"/>
-          <w:numId w:val="2"/>
-        </w:numPr>
-      </w:pPr>
-      <w:r>
-        <w:t>Cannot report yourself</w:t>
-      </w:r>
-    </w:p>
-    <w:p>
-      <w:pPr>
-        <w:pStyle w:val="ListParagraph"/>
-        <w:numPr>
-          <w:ilvl w:val="2"/>
-          <w:numId w:val="2"/>
-        </w:numPr>
-      </w:pPr>
-      <w:r>
-        <w:t>Cannot report a user more than once</w:t>
-      </w:r>
-    </w:p>
-    <w:p>
-      <w:pPr>
-        <w:pStyle w:val="ListParagraph"/>
-        <w:ind w:left="2160"/>
-      </w:pPr>
-    </w:p>
-    <w:p/>
-    <w:p>
-      <w:pPr>
-        <w:pStyle w:val="ListParagraph"/>
-        <w:ind w:left="2160"/>
-      </w:pPr>
-    </w:p>
-    <w:p>
-      <w:pPr>
-        <w:pStyle w:val="ListParagraph"/>
-        <w:numPr>
-          <w:ilvl w:val="0"/>
-          <w:numId w:val="2"/>
-        </w:numPr>
-        <w:rPr>
-          <w:b/>
-        </w:rPr>
-      </w:pPr>
-      <w:r>
-        <w:rPr>
-          <w:b/>
-        </w:rPr>
-        <w:t>Things to keep in mind</w:t>
-      </w:r>
-      <w:r>
-        <w:rPr>
-          <w:b/>
-        </w:rPr>
-        <w:t xml:space="preserve"> for the (far) future</w:t>
-      </w:r>
-      <w:r>
-        <w:rPr>
-          <w:b/>
-        </w:rPr>
-        <w:t>:</w:t>
-      </w:r>
-    </w:p>
-    <w:p>
-      <w:pPr>
-        <w:pStyle w:val="ListParagraph"/>
-        <w:numPr>
-          <w:ilvl w:val="1"/>
-          <w:numId w:val="2"/>
-        </w:numPr>
-      </w:pPr>
-      <w:r>
-        <w:t>Users that aren’t logged in can’t do certain things (like post &amp; comment)</w:t>
-      </w:r>
-    </w:p>
-    <w:p>
-      <w:pPr>
-        <w:pStyle w:val="ListParagraph"/>
-        <w:numPr>
-          <w:ilvl w:val="1"/>
-          <w:numId w:val="2"/>
-        </w:numPr>
-      </w:pPr>
-      <w:r>
-        <w:t>Algorithms for ‘hotness’</w:t>
-      </w:r>
-      <w:r>
-        <w:t xml:space="preserve"> for both comments and posts</w:t>
-      </w:r>
-    </w:p>
-    <w:p>
-      <w:pPr>
-        <w:pStyle w:val="ListParagraph"/>
-        <w:numPr>
-          <w:ilvl w:val="1"/>
-          <w:numId w:val="2"/>
-        </w:numPr>
-      </w:pPr>
-      <w:r>
-        <w:t>Filter feed by who you follow</w:t>
-      </w:r>
-    </w:p>
-    <w:p>
-      <w:pPr>
-        <w:pStyle w:val="ListParagraph"/>
-        <w:numPr>
-          <w:ilvl w:val="1"/>
-          <w:numId w:val="2"/>
-        </w:numPr>
-      </w:pPr>
-      <w:r>
-        <w:t>Notifications (Email/Phone/Browser)</w:t>
-      </w:r>
-    </w:p>
-    <w:p>
-      <w:pPr>
-        <w:pStyle w:val="ListParagraph"/>
-        <w:numPr>
-          <w:ilvl w:val="1"/>
-          <w:numId w:val="2"/>
-        </w:numPr>
-      </w:pPr>
-      <w:r>
-        <w:t>Will it be a reddit based system with unlimited sub communities or a platform where tags can be added to reach a broader audience?</w:t>
-      </w:r>
-    </w:p>
-    <w:p>
-      <w:pPr>
-        <w:pStyle w:val="ListParagraph"/>
-        <w:numPr>
-          <w:ilvl w:val="1"/>
-          <w:numId w:val="2"/>
-        </w:numPr>
-      </w:pPr>
-      <w:r>
-        <w:t>Messaging</w:t>
-      </w:r>
-    </w:p>
-    <w:p>
-      <w:pPr>
-        <w:pStyle w:val="ListParagraph"/>
-        <w:numPr>
-          <w:ilvl w:val="1"/>
-          <w:numId w:val="2"/>
-        </w:numPr>
-      </w:pPr>
-      <w:r>
-        <w:t>Tag other users in comments/posts</w:t>
-      </w:r>
-    </w:p>
-    <w:p>
-      <w:pPr>
-        <w:pStyle w:val="ListParagraph"/>
-        <w:numPr>
-          <w:ilvl w:val="2"/>
-          <w:numId w:val="2"/>
-        </w:numPr>
-      </w:pPr>
-      <w:r>
-        <w:t>Regular expressions to parse through user input to determine when you should stop tagging</w:t>
-      </w:r>
-    </w:p>
-    <w:p>
-      <w:pPr>
-        <w:pStyle w:val="ListParagraph"/>
-        <w:numPr>
-          <w:ilvl w:val="3"/>
-          <w:numId w:val="2"/>
-        </w:numPr>
-      </w:pPr>
-      <w:r>
         <w:t>Like @bobby! Should only tag @bobby as an exclamation point is invalid syntax for a username</w:t>
       </w:r>
     </w:p>
@@ -958,7 +1014,6 @@
         </w:numPr>
       </w:pPr>
       <w:r>
-        <w:lastRenderedPageBreak/>
         <w:t xml:space="preserve">If a user has multiple accounts and they sign out of one and sign in the other and try an action on the </w:t>
       </w:r>
       <w:r>
@@ -1116,13 +1171,8 @@
         </w:numPr>
       </w:pPr>
       <w:r>
-        <w:t xml:space="preserve">They allow username changes: </w:t>
-      </w:r>
-      <w:proofErr w:type="spellStart"/>
-      <w:r>
-        <w:t>TestChir</w:t>
-      </w:r>
-      <w:proofErr w:type="spellEnd"/>
+        <w:t>They allow username changes: TestChir</w:t>
+      </w:r>
     </w:p>
     <w:p>
       <w:pPr>
@@ -1343,6 +1393,7 @@
         </w:numPr>
       </w:pPr>
       <w:r>
+        <w:lastRenderedPageBreak/>
         <w:t>Twitter Destroy</w:t>
       </w:r>
     </w:p>
@@ -1424,24 +1475,18 @@
         <w:t>,</w:t>
       </w:r>
       <w:r>
-        <w:t xml:space="preserve"> this will come with CSS-</w:t>
-      </w:r>
-      <w:proofErr w:type="spellStart"/>
-      <w:r>
-        <w:t>ification</w:t>
-      </w:r>
-      <w:proofErr w:type="spellEnd"/>
-    </w:p>
-    <w:p>
-      <w:pPr>
-        <w:pStyle w:val="ListParagraph"/>
-        <w:numPr>
-          <w:ilvl w:val="2"/>
-          <w:numId w:val="3"/>
-        </w:numPr>
-      </w:pPr>
-      <w:r>
-        <w:lastRenderedPageBreak/>
+        <w:t xml:space="preserve"> this will come with CSS-ification</w:t>
+      </w:r>
+    </w:p>
+    <w:p>
+      <w:pPr>
+        <w:pStyle w:val="ListParagraph"/>
+        <w:numPr>
+          <w:ilvl w:val="2"/>
+          <w:numId w:val="3"/>
+        </w:numPr>
+      </w:pPr>
+      <w:r>
         <w:t>No view of the route to do this- so no way to be able to see if you try to follow someone you already follow</w:t>
       </w:r>
     </w:p>

</xml_diff>

<commit_message>
Fixed width sidebar so content centers upon sidebar collapse.
</commit_message>
<xml_diff>
--- a/Dream Checklist.docx
+++ b/Dream Checklist.docx
@@ -307,13 +307,8 @@
         </w:numPr>
       </w:pPr>
       <w:r>
-        <w:t>CSS-</w:t>
-      </w:r>
-      <w:proofErr w:type="spellStart"/>
-      <w:r>
-        <w:t>ify</w:t>
-      </w:r>
-      <w:proofErr w:type="spellEnd"/>
+        <w:t>CSS-ify</w:t>
+      </w:r>
     </w:p>
     <w:p>
       <w:pPr>
@@ -336,49 +331,25 @@
         </w:numPr>
       </w:pPr>
       <w:r>
-        <w:t>Collapse sidebar and center content based on sidebar width</w:t>
-      </w:r>
-    </w:p>
-    <w:p>
-      <w:pPr>
-        <w:pStyle w:val="ListParagraph"/>
-        <w:numPr>
-          <w:ilvl w:val="4"/>
-          <w:numId w:val="1"/>
-        </w:numPr>
-      </w:pPr>
-      <w:r>
-        <w:t>Should the sidebar stay fixed wi</w:t>
-      </w:r>
-      <w:r>
-        <w:t>dth instead of being responsive</w:t>
-      </w:r>
-    </w:p>
-    <w:p>
-      <w:pPr>
-        <w:pStyle w:val="ListParagraph"/>
-        <w:numPr>
-          <w:ilvl w:val="5"/>
-          <w:numId w:val="1"/>
-        </w:numPr>
-      </w:pPr>
-      <w:r>
-        <w:t>Especially if I just use the overlay effect once under 960px</w:t>
-      </w:r>
-    </w:p>
-    <w:p>
-      <w:pPr>
-        <w:pStyle w:val="ListParagraph"/>
-        <w:numPr>
-          <w:ilvl w:val="4"/>
-          <w:numId w:val="1"/>
-        </w:numPr>
-      </w:pPr>
+        <w:t>Content should have a smaller</w:t>
+      </w:r>
+      <w:r>
+        <w:t xml:space="preserve"> width than 100%, especially with collapsed sidebar</w:t>
+      </w:r>
+    </w:p>
+    <w:p>
+      <w:pPr>
+        <w:pStyle w:val="ListParagraph"/>
+        <w:numPr>
+          <w:ilvl w:val="3"/>
+          <w:numId w:val="1"/>
+        </w:numPr>
+      </w:pPr>
+      <w:r>
+        <w:t>Perhaps a better transition when having overlay and then the effect coming off when screen size gets bigger</w:t>
+      </w:r>
       <w:bookmarkStart w:id="0" w:name="_GoBack"/>
       <w:bookmarkEnd w:id="0"/>
-      <w:r>
-        <w:t>Content alignment when sidebar is collapsed but you make screen size smaller</w:t>
-      </w:r>
     </w:p>
     <w:p>
       <w:pPr>
@@ -488,37 +459,37 @@
         </w:numPr>
       </w:pPr>
       <w:r>
+        <w:t>Handle invalid user id/404 page</w:t>
+      </w:r>
+    </w:p>
+    <w:p>
+      <w:pPr>
+        <w:pStyle w:val="ListParagraph"/>
+        <w:numPr>
+          <w:ilvl w:val="2"/>
+          <w:numId w:val="1"/>
+        </w:numPr>
+      </w:pPr>
+      <w:r>
+        <w:t>Forcing user to log in when clicking on show or see followers</w:t>
+      </w:r>
+    </w:p>
+    <w:p>
+      <w:pPr>
+        <w:pStyle w:val="ListParagraph"/>
+        <w:numPr>
+          <w:ilvl w:val="0"/>
+          <w:numId w:val="2"/>
+        </w:numPr>
+        <w:rPr>
+          <w:b/>
+        </w:rPr>
+      </w:pPr>
+      <w:r>
+        <w:rPr>
+          <w:b/>
+        </w:rPr>
         <w:lastRenderedPageBreak/>
-        <w:t>Handle invalid user id/404 page</w:t>
-      </w:r>
-    </w:p>
-    <w:p>
-      <w:pPr>
-        <w:pStyle w:val="ListParagraph"/>
-        <w:numPr>
-          <w:ilvl w:val="2"/>
-          <w:numId w:val="1"/>
-        </w:numPr>
-      </w:pPr>
-      <w:r>
-        <w:t>Forcing user to log in when clicking on show or see followers</w:t>
-      </w:r>
-    </w:p>
-    <w:p>
-      <w:pPr>
-        <w:pStyle w:val="ListParagraph"/>
-        <w:numPr>
-          <w:ilvl w:val="0"/>
-          <w:numId w:val="2"/>
-        </w:numPr>
-        <w:rPr>
-          <w:b/>
-        </w:rPr>
-      </w:pPr>
-      <w:r>
-        <w:rPr>
-          <w:b/>
-        </w:rPr>
         <w:t>What can a user do</w:t>
       </w:r>
       <w:r>
@@ -1167,13 +1138,8 @@
         </w:numPr>
       </w:pPr>
       <w:r>
-        <w:t xml:space="preserve">They allow username changes: </w:t>
-      </w:r>
-      <w:proofErr w:type="spellStart"/>
-      <w:r>
-        <w:t>TestChir</w:t>
-      </w:r>
-      <w:proofErr w:type="spellEnd"/>
+        <w:t>They allow username changes: TestChir</w:t>
+      </w:r>
     </w:p>
     <w:p>
       <w:pPr>
@@ -1476,13 +1442,8 @@
         <w:t>,</w:t>
       </w:r>
       <w:r>
-        <w:t xml:space="preserve"> this will come with CSS-</w:t>
-      </w:r>
-      <w:proofErr w:type="spellStart"/>
-      <w:r>
-        <w:t>ification</w:t>
-      </w:r>
-      <w:proofErr w:type="spellEnd"/>
+        <w:t xml:space="preserve"> this will come with CSS-ification</w:t>
+      </w:r>
     </w:p>
     <w:p>
       <w:pPr>

</xml_diff>

<commit_message>
Lots of adjustments for the navbar and sidebar.
</commit_message>
<xml_diff>
--- a/Dream Checklist.docx
+++ b/Dream Checklist.docx
@@ -319,7 +319,7 @@
         </w:numPr>
       </w:pPr>
       <w:r>
-        <w:t>Sidebar:</w:t>
+        <w:t>Navbar</w:t>
       </w:r>
     </w:p>
     <w:p>
@@ -331,10 +331,7 @@
         </w:numPr>
       </w:pPr>
       <w:r>
-        <w:t>Content should have a smaller</w:t>
-      </w:r>
-      <w:r>
-        <w:t xml:space="preserve"> width than 100%, especially with collapsed sidebar</w:t>
+        <w:t>On mobile sized screens, the navbar collapses</w:t>
       </w:r>
     </w:p>
     <w:p>
@@ -346,7 +343,10 @@
         </w:numPr>
       </w:pPr>
       <w:r>
-        <w:t>Perhaps a better transition when having overlay and then the effect coming off when screen size gets bigger</w:t>
+        <w:t>Center</w:t>
+      </w:r>
+      <w:r>
+        <w:t xml:space="preserve"> account name when signed in</w:t>
       </w:r>
       <w:bookmarkStart w:id="0" w:name="_GoBack"/>
       <w:bookmarkEnd w:id="0"/>
@@ -355,36 +355,226 @@
       <w:pPr>
         <w:pStyle w:val="ListParagraph"/>
         <w:numPr>
+          <w:ilvl w:val="1"/>
+          <w:numId w:val="1"/>
+        </w:numPr>
+      </w:pPr>
+      <w:r>
+        <w:t>Write test cases for all the possible actions</w:t>
+      </w:r>
+      <w:r>
+        <w:t xml:space="preserve"> before we get too deep with posting and commenting and stuff</w:t>
+      </w:r>
+    </w:p>
+    <w:p>
+      <w:pPr>
+        <w:pStyle w:val="ListParagraph"/>
+        <w:numPr>
+          <w:ilvl w:val="1"/>
+          <w:numId w:val="1"/>
+        </w:numPr>
+      </w:pPr>
+      <w:r>
+        <w:t>Start to fix up routes</w:t>
+      </w:r>
+    </w:p>
+    <w:p>
+      <w:pPr>
+        <w:pStyle w:val="ListParagraph"/>
+        <w:numPr>
+          <w:ilvl w:val="1"/>
+          <w:numId w:val="1"/>
+        </w:numPr>
+      </w:pPr>
+      <w:r>
+        <w:t xml:space="preserve">Bug: </w:t>
+      </w:r>
+    </w:p>
+    <w:p>
+      <w:pPr>
+        <w:pStyle w:val="ListParagraph"/>
+        <w:numPr>
+          <w:ilvl w:val="2"/>
+          <w:numId w:val="1"/>
+        </w:numPr>
+      </w:pPr>
+      <w:r>
+        <w:t>rerouting when signed out to do something with a deleted user is invalid and crashes</w:t>
+      </w:r>
+    </w:p>
+    <w:p>
+      <w:pPr>
+        <w:pStyle w:val="ListParagraph"/>
+        <w:numPr>
+          <w:ilvl w:val="2"/>
+          <w:numId w:val="1"/>
+        </w:numPr>
+      </w:pPr>
+      <w:r>
+        <w:t>Handle invalid user id/404 page</w:t>
+      </w:r>
+    </w:p>
+    <w:p>
+      <w:pPr>
+        <w:pStyle w:val="ListParagraph"/>
+        <w:numPr>
+          <w:ilvl w:val="2"/>
+          <w:numId w:val="1"/>
+        </w:numPr>
+      </w:pPr>
+      <w:r>
+        <w:t>Forcing user to log in when clicking on show or see followers</w:t>
+      </w:r>
+    </w:p>
+    <w:p>
+      <w:pPr>
+        <w:pStyle w:val="ListParagraph"/>
+        <w:numPr>
+          <w:ilvl w:val="0"/>
+          <w:numId w:val="2"/>
+        </w:numPr>
+        <w:rPr>
+          <w:b/>
+        </w:rPr>
+      </w:pPr>
+      <w:r>
+        <w:rPr>
+          <w:b/>
+        </w:rPr>
+        <w:t>What can a user do</w:t>
+      </w:r>
+      <w:r>
+        <w:rPr>
+          <w:b/>
+        </w:rPr>
+        <w:t xml:space="preserve"> outside of post-related actions</w:t>
+      </w:r>
+      <w:r>
+        <w:rPr>
+          <w:b/>
+        </w:rPr>
+        <w:t>?</w:t>
+      </w:r>
+    </w:p>
+    <w:p>
+      <w:pPr>
+        <w:pStyle w:val="ListParagraph"/>
+        <w:numPr>
+          <w:ilvl w:val="1"/>
+          <w:numId w:val="2"/>
+        </w:numPr>
+      </w:pPr>
+      <w:r>
+        <w:t xml:space="preserve">Sign up </w:t>
+      </w:r>
+      <w:r>
+        <w:t>Checked</w:t>
+      </w:r>
+      <w:r>
+        <w:t xml:space="preserve"> all parameters to work as intended</w:t>
+      </w:r>
+    </w:p>
+    <w:p>
+      <w:pPr>
+        <w:pStyle w:val="ListParagraph"/>
+        <w:numPr>
+          <w:ilvl w:val="1"/>
+          <w:numId w:val="2"/>
+        </w:numPr>
+      </w:pPr>
+      <w:r>
+        <w:t xml:space="preserve">Log-in </w:t>
+      </w:r>
+      <w:r>
+        <w:t>Checked</w:t>
+      </w:r>
+    </w:p>
+    <w:p>
+      <w:pPr>
+        <w:pStyle w:val="ListParagraph"/>
+        <w:numPr>
+          <w:ilvl w:val="1"/>
+          <w:numId w:val="2"/>
+        </w:numPr>
+      </w:pPr>
+      <w:r>
+        <w:t>Show other users</w:t>
+      </w:r>
+      <w:r>
+        <w:t xml:space="preserve"> Checked</w:t>
+      </w:r>
+      <w:r>
+        <w:t>- nothing really to check</w:t>
+      </w:r>
+    </w:p>
+    <w:p>
+      <w:pPr>
+        <w:pStyle w:val="ListParagraph"/>
+        <w:numPr>
+          <w:ilvl w:val="1"/>
+          <w:numId w:val="2"/>
+        </w:numPr>
+      </w:pPr>
+      <w:r>
+        <w:t xml:space="preserve">View followers/following for all users </w:t>
+      </w:r>
+      <w:r>
+        <w:t>Checked</w:t>
+      </w:r>
+      <w:r>
+        <w:t>- nothing really to check</w:t>
+      </w:r>
+    </w:p>
+    <w:p>
+      <w:pPr>
+        <w:pStyle w:val="ListParagraph"/>
+        <w:numPr>
+          <w:ilvl w:val="1"/>
+          <w:numId w:val="2"/>
+        </w:numPr>
+      </w:pPr>
+      <w:r>
+        <w:t xml:space="preserve">Edit/Destroy </w:t>
+      </w:r>
+      <w:r>
+        <w:t>Check</w:t>
+      </w:r>
+    </w:p>
+    <w:p>
+      <w:pPr>
+        <w:pStyle w:val="ListParagraph"/>
+        <w:numPr>
+          <w:ilvl w:val="2"/>
+          <w:numId w:val="2"/>
+        </w:numPr>
+      </w:pPr>
+      <w:r>
+        <w:t>Destroy destroys followings and blockings</w:t>
+      </w:r>
+    </w:p>
+    <w:p>
+      <w:pPr>
+        <w:pStyle w:val="ListParagraph"/>
+        <w:numPr>
           <w:ilvl w:val="3"/>
-          <w:numId w:val="1"/>
-        </w:numPr>
-      </w:pPr>
-      <w:r>
-        <w:t>When you click away from the sidebar with the overlay, it should drop the effect</w:t>
-      </w:r>
-    </w:p>
-    <w:p>
-      <w:pPr>
-        <w:pStyle w:val="ListParagraph"/>
-        <w:numPr>
-          <w:ilvl w:val="4"/>
-          <w:numId w:val="1"/>
-        </w:numPr>
-      </w:pPr>
-      <w:r>
-        <w:t>The ‘sidebar overlay’ effect is still on</w:t>
-      </w:r>
-    </w:p>
-    <w:p>
-      <w:pPr>
-        <w:pStyle w:val="ListParagraph"/>
-        <w:numPr>
-          <w:ilvl w:val="2"/>
-          <w:numId w:val="1"/>
-        </w:numPr>
-      </w:pPr>
-      <w:r>
-        <w:t>Navbar</w:t>
+          <w:numId w:val="2"/>
+        </w:numPr>
+      </w:pPr>
+      <w:r>
+        <w:lastRenderedPageBreak/>
+        <w:t>Also allows previous email &amp; username to be available once again</w:t>
+      </w:r>
+    </w:p>
+    <w:p>
+      <w:pPr>
+        <w:pStyle w:val="ListParagraph"/>
+        <w:numPr>
+          <w:ilvl w:val="2"/>
+          <w:numId w:val="2"/>
+        </w:numPr>
+      </w:pPr>
+      <w:r>
+        <w:t>Edit</w:t>
       </w:r>
     </w:p>
     <w:p>
@@ -392,87 +582,181 @@
         <w:pStyle w:val="ListParagraph"/>
         <w:numPr>
           <w:ilvl w:val="3"/>
-          <w:numId w:val="1"/>
-        </w:numPr>
-      </w:pPr>
-      <w:r>
-        <w:t>On mobile sized screens, the navbar collapses</w:t>
-      </w:r>
-    </w:p>
-    <w:p>
-      <w:pPr>
-        <w:pStyle w:val="ListParagraph"/>
-        <w:numPr>
-          <w:ilvl w:val="1"/>
-          <w:numId w:val="1"/>
-        </w:numPr>
-      </w:pPr>
-      <w:r>
-        <w:t>Write test cases for all the possible actions</w:t>
-      </w:r>
-      <w:r>
-        <w:t xml:space="preserve"> before we get too deep with posting and commenting and stuff</w:t>
-      </w:r>
-    </w:p>
-    <w:p>
-      <w:pPr>
-        <w:pStyle w:val="ListParagraph"/>
-        <w:numPr>
-          <w:ilvl w:val="1"/>
-          <w:numId w:val="1"/>
-        </w:numPr>
-      </w:pPr>
-      <w:r>
-        <w:t>Start to fix up routes</w:t>
-      </w:r>
-    </w:p>
-    <w:p>
-      <w:pPr>
-        <w:pStyle w:val="ListParagraph"/>
-        <w:numPr>
-          <w:ilvl w:val="1"/>
-          <w:numId w:val="1"/>
-        </w:numPr>
-      </w:pPr>
-      <w:r>
-        <w:t xml:space="preserve">Bug: </w:t>
-      </w:r>
-    </w:p>
-    <w:p>
-      <w:pPr>
-        <w:pStyle w:val="ListParagraph"/>
-        <w:numPr>
-          <w:ilvl w:val="2"/>
-          <w:numId w:val="1"/>
-        </w:numPr>
-      </w:pPr>
-      <w:r>
-        <w:t>rerouting when signed out to do something with a deleted user is invalid and crashes</w:t>
-      </w:r>
-    </w:p>
-    <w:p>
-      <w:pPr>
-        <w:pStyle w:val="ListParagraph"/>
-        <w:numPr>
-          <w:ilvl w:val="2"/>
-          <w:numId w:val="1"/>
-        </w:numPr>
-      </w:pPr>
-      <w:r>
-        <w:t>Handle invalid user id/404 page</w:t>
-      </w:r>
-    </w:p>
-    <w:p>
-      <w:pPr>
-        <w:pStyle w:val="ListParagraph"/>
-        <w:numPr>
-          <w:ilvl w:val="2"/>
-          <w:numId w:val="1"/>
-        </w:numPr>
-      </w:pPr>
-      <w:r>
-        <w:t>Forcing user to log in when clicking on show or see followers</w:t>
-      </w:r>
+          <w:numId w:val="2"/>
+        </w:numPr>
+      </w:pPr>
+      <w:r>
+        <w:t>Can alter email (as long as it’s valid and unique)</w:t>
+      </w:r>
+    </w:p>
+    <w:p>
+      <w:pPr>
+        <w:pStyle w:val="ListParagraph"/>
+        <w:numPr>
+          <w:ilvl w:val="3"/>
+          <w:numId w:val="2"/>
+        </w:numPr>
+      </w:pPr>
+      <w:r>
+        <w:t>Can alter screenname</w:t>
+      </w:r>
+    </w:p>
+    <w:p>
+      <w:pPr>
+        <w:pStyle w:val="ListParagraph"/>
+        <w:numPr>
+          <w:ilvl w:val="3"/>
+          <w:numId w:val="2"/>
+        </w:numPr>
+      </w:pPr>
+      <w:r>
+        <w:t>Can alter password providing current password</w:t>
+      </w:r>
+      <w:r>
+        <w:t>, failing to follow standards for password creation will NOT alter current password</w:t>
+      </w:r>
+    </w:p>
+    <w:p>
+      <w:pPr>
+        <w:pStyle w:val="ListParagraph"/>
+        <w:numPr>
+          <w:ilvl w:val="1"/>
+          <w:numId w:val="2"/>
+        </w:numPr>
+      </w:pPr>
+      <w:r>
+        <w:t>Follow/Unfollow</w:t>
+      </w:r>
+      <w:r>
+        <w:t xml:space="preserve"> Checked</w:t>
+      </w:r>
+    </w:p>
+    <w:p>
+      <w:pPr>
+        <w:pStyle w:val="ListParagraph"/>
+        <w:numPr>
+          <w:ilvl w:val="2"/>
+          <w:numId w:val="2"/>
+        </w:numPr>
+      </w:pPr>
+      <w:r>
+        <w:t>Can’t do this to yourself</w:t>
+      </w:r>
+    </w:p>
+    <w:p>
+      <w:pPr>
+        <w:pStyle w:val="ListParagraph"/>
+        <w:numPr>
+          <w:ilvl w:val="2"/>
+          <w:numId w:val="2"/>
+        </w:numPr>
+      </w:pPr>
+      <w:r>
+        <w:t>Can’t do this to someone you do/do not follow</w:t>
+      </w:r>
+    </w:p>
+    <w:p>
+      <w:pPr>
+        <w:pStyle w:val="ListParagraph"/>
+        <w:numPr>
+          <w:ilvl w:val="2"/>
+          <w:numId w:val="2"/>
+        </w:numPr>
+      </w:pPr>
+      <w:r>
+        <w:t>Can’t do this unless signed in, and then you will be redirected to actually follow the person</w:t>
+      </w:r>
+    </w:p>
+    <w:p>
+      <w:pPr>
+        <w:pStyle w:val="ListParagraph"/>
+        <w:numPr>
+          <w:ilvl w:val="1"/>
+          <w:numId w:val="2"/>
+        </w:numPr>
+      </w:pPr>
+      <w:r>
+        <w:t>Block/Report</w:t>
+      </w:r>
+      <w:r>
+        <w:t xml:space="preserve"> other users</w:t>
+      </w:r>
+      <w:r>
+        <w:t xml:space="preserve"> Checked</w:t>
+      </w:r>
+    </w:p>
+    <w:p>
+      <w:pPr>
+        <w:pStyle w:val="ListParagraph"/>
+        <w:numPr>
+          <w:ilvl w:val="2"/>
+          <w:numId w:val="2"/>
+        </w:numPr>
+      </w:pPr>
+      <w:r>
+        <w:t>Can’t block yourself</w:t>
+      </w:r>
+    </w:p>
+    <w:p>
+      <w:pPr>
+        <w:pStyle w:val="ListParagraph"/>
+        <w:numPr>
+          <w:ilvl w:val="2"/>
+          <w:numId w:val="2"/>
+        </w:numPr>
+      </w:pPr>
+      <w:r>
+        <w:t>Can’t block someone you block or unblock someone who is not blocked</w:t>
+      </w:r>
+    </w:p>
+    <w:p>
+      <w:pPr>
+        <w:pStyle w:val="ListParagraph"/>
+        <w:numPr>
+          <w:ilvl w:val="2"/>
+          <w:numId w:val="2"/>
+        </w:numPr>
+      </w:pPr>
+      <w:r>
+        <w:t>Must be signed in, and redirected properly</w:t>
+      </w:r>
+    </w:p>
+    <w:p>
+      <w:pPr>
+        <w:pStyle w:val="ListParagraph"/>
+        <w:numPr>
+          <w:ilvl w:val="2"/>
+          <w:numId w:val="2"/>
+        </w:numPr>
+      </w:pPr>
+      <w:r>
+        <w:t>Cannot report yourself</w:t>
+      </w:r>
+    </w:p>
+    <w:p>
+      <w:pPr>
+        <w:pStyle w:val="ListParagraph"/>
+        <w:numPr>
+          <w:ilvl w:val="2"/>
+          <w:numId w:val="2"/>
+        </w:numPr>
+      </w:pPr>
+      <w:r>
+        <w:t>Cannot report a user more than once</w:t>
+      </w:r>
+    </w:p>
+    <w:p>
+      <w:pPr>
+        <w:pStyle w:val="ListParagraph"/>
+        <w:ind w:left="2160"/>
+      </w:pPr>
+    </w:p>
+    <w:p/>
+    <w:p>
+      <w:pPr>
+        <w:pStyle w:val="ListParagraph"/>
+        <w:ind w:left="2160"/>
+      </w:pPr>
     </w:p>
     <w:p>
       <w:pPr>
@@ -489,552 +773,220 @@
         <w:rPr>
           <w:b/>
         </w:rPr>
+        <w:t>Things to keep in mind</w:t>
+      </w:r>
+      <w:r>
+        <w:rPr>
+          <w:b/>
+        </w:rPr>
+        <w:t xml:space="preserve"> for the (far) future</w:t>
+      </w:r>
+      <w:r>
+        <w:rPr>
+          <w:b/>
+        </w:rPr>
+        <w:t>:</w:t>
+      </w:r>
+    </w:p>
+    <w:p>
+      <w:pPr>
+        <w:pStyle w:val="ListParagraph"/>
+        <w:numPr>
+          <w:ilvl w:val="1"/>
+          <w:numId w:val="2"/>
+        </w:numPr>
+      </w:pPr>
+      <w:r>
+        <w:t>Users that aren’t logged in can’t do certain things (like post &amp; comment)</w:t>
+      </w:r>
+    </w:p>
+    <w:p>
+      <w:pPr>
+        <w:pStyle w:val="ListParagraph"/>
+        <w:numPr>
+          <w:ilvl w:val="1"/>
+          <w:numId w:val="2"/>
+        </w:numPr>
+      </w:pPr>
+      <w:r>
+        <w:t>Algorithms for ‘hotness’</w:t>
+      </w:r>
+      <w:r>
+        <w:t xml:space="preserve"> for both comments and posts</w:t>
+      </w:r>
+    </w:p>
+    <w:p>
+      <w:pPr>
+        <w:pStyle w:val="ListParagraph"/>
+        <w:numPr>
+          <w:ilvl w:val="1"/>
+          <w:numId w:val="2"/>
+        </w:numPr>
+      </w:pPr>
+      <w:r>
+        <w:t>Filter feed by who you follow</w:t>
+      </w:r>
+    </w:p>
+    <w:p>
+      <w:pPr>
+        <w:pStyle w:val="ListParagraph"/>
+        <w:numPr>
+          <w:ilvl w:val="1"/>
+          <w:numId w:val="2"/>
+        </w:numPr>
+      </w:pPr>
+      <w:r>
+        <w:t>Notifications (Email/Phone/Browser)</w:t>
+      </w:r>
+    </w:p>
+    <w:p>
+      <w:pPr>
+        <w:pStyle w:val="ListParagraph"/>
+        <w:numPr>
+          <w:ilvl w:val="1"/>
+          <w:numId w:val="2"/>
+        </w:numPr>
+      </w:pPr>
+      <w:r>
+        <w:t>Will it be a reddit based system with unlimited sub communities or a platform where tags can be added to reach a broader audience?</w:t>
+      </w:r>
+    </w:p>
+    <w:p>
+      <w:pPr>
+        <w:pStyle w:val="ListParagraph"/>
+        <w:numPr>
+          <w:ilvl w:val="1"/>
+          <w:numId w:val="2"/>
+        </w:numPr>
+      </w:pPr>
+      <w:r>
+        <w:t>Messaging</w:t>
+      </w:r>
+    </w:p>
+    <w:p>
+      <w:pPr>
+        <w:pStyle w:val="ListParagraph"/>
+        <w:numPr>
+          <w:ilvl w:val="1"/>
+          <w:numId w:val="2"/>
+        </w:numPr>
+      </w:pPr>
+      <w:r>
+        <w:t>Tag other users in comments/posts</w:t>
+      </w:r>
+    </w:p>
+    <w:p>
+      <w:pPr>
+        <w:pStyle w:val="ListParagraph"/>
+        <w:numPr>
+          <w:ilvl w:val="2"/>
+          <w:numId w:val="2"/>
+        </w:numPr>
+      </w:pPr>
+      <w:r>
+        <w:t>Regular expressions to parse through user input to determine when you should stop tagging</w:t>
+      </w:r>
+    </w:p>
+    <w:p>
+      <w:pPr>
+        <w:pStyle w:val="ListParagraph"/>
+        <w:numPr>
+          <w:ilvl w:val="3"/>
+          <w:numId w:val="2"/>
+        </w:numPr>
+      </w:pPr>
+      <w:r>
+        <w:t>Like @bobby! Should only tag @bobby as an exclamation point is invalid syntax for a username</w:t>
+      </w:r>
+    </w:p>
+    <w:p>
+      <w:pPr>
+        <w:pStyle w:val="ListParagraph"/>
+        <w:numPr>
+          <w:ilvl w:val="1"/>
+          <w:numId w:val="2"/>
+        </w:numPr>
+      </w:pPr>
+      <w:r>
+        <w:t>You can report posts as well as users</w:t>
+      </w:r>
+    </w:p>
+    <w:p>
+      <w:pPr>
+        <w:pStyle w:val="ListParagraph"/>
+        <w:numPr>
+          <w:ilvl w:val="1"/>
+          <w:numId w:val="2"/>
+        </w:numPr>
+      </w:pPr>
+      <w:r>
+        <w:t>When user isn’t logged in and clicks destroy it takes them to the user page (maybe just add destroy to the user page and allow the user to log in and then try to destroy)</w:t>
+      </w:r>
+    </w:p>
+    <w:p>
+      <w:pPr>
+        <w:pStyle w:val="ListParagraph"/>
+        <w:numPr>
+          <w:ilvl w:val="1"/>
+          <w:numId w:val="2"/>
+        </w:numPr>
+      </w:pPr>
+      <w:r>
+        <w:t xml:space="preserve">If a user has multiple accounts and they sign out of one and sign in the other and try an action on the </w:t>
+      </w:r>
+      <w:r>
+        <w:t>signed-out</w:t>
+      </w:r>
+      <w:r>
+        <w:t xml:space="preserve"> account, an alert tells them that they are already signed in</w:t>
+      </w:r>
+    </w:p>
+    <w:p>
+      <w:pPr>
+        <w:pStyle w:val="ListParagraph"/>
+        <w:numPr>
+          <w:ilvl w:val="2"/>
+          <w:numId w:val="2"/>
+        </w:numPr>
+      </w:pPr>
+      <w:r>
+        <w:t>CSRF issue because the user is no longer authenticated</w:t>
+      </w:r>
+    </w:p>
+    <w:p>
+      <w:pPr>
+        <w:pStyle w:val="ListParagraph"/>
+        <w:numPr>
+          <w:ilvl w:val="2"/>
+          <w:numId w:val="2"/>
+        </w:numPr>
+      </w:pPr>
+      <w:r>
+        <w:t>Low priority issue</w:t>
+      </w:r>
+    </w:p>
+    <w:p>
+      <w:pPr>
+        <w:pStyle w:val="ListParagraph"/>
+        <w:numPr>
+          <w:ilvl w:val="1"/>
+          <w:numId w:val="2"/>
+        </w:numPr>
+      </w:pPr>
+      <w:r>
+        <w:t>404 page for improper URL</w:t>
+      </w:r>
+    </w:p>
+    <w:p>
+      <w:pPr>
+        <w:pStyle w:val="ListParagraph"/>
+        <w:numPr>
+          <w:ilvl w:val="1"/>
+          <w:numId w:val="2"/>
+        </w:numPr>
+      </w:pPr>
+      <w:r>
         <w:lastRenderedPageBreak/>
-        <w:t>What can a user do</w:t>
-      </w:r>
-      <w:r>
-        <w:rPr>
-          <w:b/>
-        </w:rPr>
-        <w:t xml:space="preserve"> outside of post-related actions</w:t>
-      </w:r>
-      <w:r>
-        <w:rPr>
-          <w:b/>
-        </w:rPr>
-        <w:t>?</w:t>
-      </w:r>
-    </w:p>
-    <w:p>
-      <w:pPr>
-        <w:pStyle w:val="ListParagraph"/>
-        <w:numPr>
-          <w:ilvl w:val="1"/>
-          <w:numId w:val="2"/>
-        </w:numPr>
-      </w:pPr>
-      <w:r>
-        <w:t xml:space="preserve">Sign up </w:t>
-      </w:r>
-      <w:r>
-        <w:t>Checked</w:t>
-      </w:r>
-      <w:r>
-        <w:t xml:space="preserve"> all parameters to work as intended</w:t>
-      </w:r>
-    </w:p>
-    <w:p>
-      <w:pPr>
-        <w:pStyle w:val="ListParagraph"/>
-        <w:numPr>
-          <w:ilvl w:val="1"/>
-          <w:numId w:val="2"/>
-        </w:numPr>
-      </w:pPr>
-      <w:r>
-        <w:t xml:space="preserve">Log-in </w:t>
-      </w:r>
-      <w:r>
-        <w:t>Checked</w:t>
-      </w:r>
-    </w:p>
-    <w:p>
-      <w:pPr>
-        <w:pStyle w:val="ListParagraph"/>
-        <w:numPr>
-          <w:ilvl w:val="1"/>
-          <w:numId w:val="2"/>
-        </w:numPr>
-      </w:pPr>
-      <w:r>
-        <w:t>Show other users</w:t>
-      </w:r>
-      <w:r>
-        <w:t xml:space="preserve"> Checked</w:t>
-      </w:r>
-      <w:r>
-        <w:t>- nothing really to check</w:t>
-      </w:r>
-    </w:p>
-    <w:p>
-      <w:pPr>
-        <w:pStyle w:val="ListParagraph"/>
-        <w:numPr>
-          <w:ilvl w:val="1"/>
-          <w:numId w:val="2"/>
-        </w:numPr>
-      </w:pPr>
-      <w:r>
-        <w:t xml:space="preserve">View followers/following for all users </w:t>
-      </w:r>
-      <w:r>
-        <w:t>Checked</w:t>
-      </w:r>
-      <w:r>
-        <w:t>- nothing really to check</w:t>
-      </w:r>
-    </w:p>
-    <w:p>
-      <w:pPr>
-        <w:pStyle w:val="ListParagraph"/>
-        <w:numPr>
-          <w:ilvl w:val="1"/>
-          <w:numId w:val="2"/>
-        </w:numPr>
-      </w:pPr>
-      <w:r>
-        <w:t xml:space="preserve">Edit/Destroy </w:t>
-      </w:r>
-      <w:r>
-        <w:t>Check</w:t>
-      </w:r>
-    </w:p>
-    <w:p>
-      <w:pPr>
-        <w:pStyle w:val="ListParagraph"/>
-        <w:numPr>
-          <w:ilvl w:val="2"/>
-          <w:numId w:val="2"/>
-        </w:numPr>
-      </w:pPr>
-      <w:r>
-        <w:t>Destroy destroys followings and blockings</w:t>
-      </w:r>
-    </w:p>
-    <w:p>
-      <w:pPr>
-        <w:pStyle w:val="ListParagraph"/>
-        <w:numPr>
-          <w:ilvl w:val="3"/>
-          <w:numId w:val="2"/>
-        </w:numPr>
-      </w:pPr>
-      <w:r>
-        <w:t>Also allows previous email &amp; username to be available once again</w:t>
-      </w:r>
-    </w:p>
-    <w:p>
-      <w:pPr>
-        <w:pStyle w:val="ListParagraph"/>
-        <w:numPr>
-          <w:ilvl w:val="2"/>
-          <w:numId w:val="2"/>
-        </w:numPr>
-      </w:pPr>
-      <w:r>
-        <w:t>Edit</w:t>
-      </w:r>
-    </w:p>
-    <w:p>
-      <w:pPr>
-        <w:pStyle w:val="ListParagraph"/>
-        <w:numPr>
-          <w:ilvl w:val="3"/>
-          <w:numId w:val="2"/>
-        </w:numPr>
-      </w:pPr>
-      <w:r>
-        <w:t>Can alter email (as long as it’s valid and unique)</w:t>
-      </w:r>
-    </w:p>
-    <w:p>
-      <w:pPr>
-        <w:pStyle w:val="ListParagraph"/>
-        <w:numPr>
-          <w:ilvl w:val="3"/>
-          <w:numId w:val="2"/>
-        </w:numPr>
-      </w:pPr>
-      <w:r>
-        <w:t>Can alter screenname</w:t>
-      </w:r>
-    </w:p>
-    <w:p>
-      <w:pPr>
-        <w:pStyle w:val="ListParagraph"/>
-        <w:numPr>
-          <w:ilvl w:val="3"/>
-          <w:numId w:val="2"/>
-        </w:numPr>
-      </w:pPr>
-      <w:r>
-        <w:t>Can alter password providing current password</w:t>
-      </w:r>
-      <w:r>
-        <w:t>, failing to follow standards for password creation will NOT alter current password</w:t>
-      </w:r>
-    </w:p>
-    <w:p>
-      <w:pPr>
-        <w:pStyle w:val="ListParagraph"/>
-        <w:numPr>
-          <w:ilvl w:val="1"/>
-          <w:numId w:val="2"/>
-        </w:numPr>
-      </w:pPr>
-      <w:r>
-        <w:t>Follow/Unfollow</w:t>
-      </w:r>
-      <w:r>
-        <w:t xml:space="preserve"> Checked</w:t>
-      </w:r>
-    </w:p>
-    <w:p>
-      <w:pPr>
-        <w:pStyle w:val="ListParagraph"/>
-        <w:numPr>
-          <w:ilvl w:val="2"/>
-          <w:numId w:val="2"/>
-        </w:numPr>
-      </w:pPr>
-      <w:r>
-        <w:t>Can’t do this to yourself</w:t>
-      </w:r>
-    </w:p>
-    <w:p>
-      <w:pPr>
-        <w:pStyle w:val="ListParagraph"/>
-        <w:numPr>
-          <w:ilvl w:val="2"/>
-          <w:numId w:val="2"/>
-        </w:numPr>
-      </w:pPr>
-      <w:r>
-        <w:t>Can’t do this to someone you do/do not follow</w:t>
-      </w:r>
-    </w:p>
-    <w:p>
-      <w:pPr>
-        <w:pStyle w:val="ListParagraph"/>
-        <w:numPr>
-          <w:ilvl w:val="2"/>
-          <w:numId w:val="2"/>
-        </w:numPr>
-      </w:pPr>
-      <w:r>
-        <w:t>Can’t do this unless signed in, and then you will be redirected to actually follow the person</w:t>
-      </w:r>
-    </w:p>
-    <w:p>
-      <w:pPr>
-        <w:pStyle w:val="ListParagraph"/>
-        <w:numPr>
-          <w:ilvl w:val="1"/>
-          <w:numId w:val="2"/>
-        </w:numPr>
-      </w:pPr>
-      <w:r>
-        <w:t>Block/Report</w:t>
-      </w:r>
-      <w:r>
-        <w:t xml:space="preserve"> other users</w:t>
-      </w:r>
-      <w:r>
-        <w:t xml:space="preserve"> Checked</w:t>
-      </w:r>
-    </w:p>
-    <w:p>
-      <w:pPr>
-        <w:pStyle w:val="ListParagraph"/>
-        <w:numPr>
-          <w:ilvl w:val="2"/>
-          <w:numId w:val="2"/>
-        </w:numPr>
-      </w:pPr>
-      <w:r>
-        <w:t>Can’t block yourself</w:t>
-      </w:r>
-    </w:p>
-    <w:p>
-      <w:pPr>
-        <w:pStyle w:val="ListParagraph"/>
-        <w:numPr>
-          <w:ilvl w:val="2"/>
-          <w:numId w:val="2"/>
-        </w:numPr>
-      </w:pPr>
-      <w:r>
-        <w:t>Can’t block someone you block or unblock someone who is not blocked</w:t>
-      </w:r>
-    </w:p>
-    <w:p>
-      <w:pPr>
-        <w:pStyle w:val="ListParagraph"/>
-        <w:numPr>
-          <w:ilvl w:val="2"/>
-          <w:numId w:val="2"/>
-        </w:numPr>
-      </w:pPr>
-      <w:r>
-        <w:t>Must be signed in, and redirected properly</w:t>
-      </w:r>
-    </w:p>
-    <w:p>
-      <w:pPr>
-        <w:pStyle w:val="ListParagraph"/>
-        <w:numPr>
-          <w:ilvl w:val="2"/>
-          <w:numId w:val="2"/>
-        </w:numPr>
-      </w:pPr>
-      <w:r>
-        <w:t>Cannot report yourself</w:t>
-      </w:r>
-    </w:p>
-    <w:p>
-      <w:pPr>
-        <w:pStyle w:val="ListParagraph"/>
-        <w:numPr>
-          <w:ilvl w:val="2"/>
-          <w:numId w:val="2"/>
-        </w:numPr>
-      </w:pPr>
-      <w:r>
-        <w:t>Cannot report a user more than once</w:t>
-      </w:r>
-    </w:p>
-    <w:p>
-      <w:pPr>
-        <w:pStyle w:val="ListParagraph"/>
-        <w:ind w:left="2160"/>
-      </w:pPr>
-    </w:p>
-    <w:p/>
-    <w:p>
-      <w:pPr>
-        <w:pStyle w:val="ListParagraph"/>
-        <w:ind w:left="2160"/>
-      </w:pPr>
-    </w:p>
-    <w:p>
-      <w:pPr>
-        <w:pStyle w:val="ListParagraph"/>
-        <w:numPr>
-          <w:ilvl w:val="0"/>
-          <w:numId w:val="2"/>
-        </w:numPr>
-        <w:rPr>
-          <w:b/>
-        </w:rPr>
-      </w:pPr>
-      <w:r>
-        <w:rPr>
-          <w:b/>
-        </w:rPr>
-        <w:t>Things to keep in mind</w:t>
-      </w:r>
-      <w:r>
-        <w:rPr>
-          <w:b/>
-        </w:rPr>
-        <w:t xml:space="preserve"> for the (far) future</w:t>
-      </w:r>
-      <w:r>
-        <w:rPr>
-          <w:b/>
-        </w:rPr>
-        <w:t>:</w:t>
-      </w:r>
-    </w:p>
-    <w:p>
-      <w:pPr>
-        <w:pStyle w:val="ListParagraph"/>
-        <w:numPr>
-          <w:ilvl w:val="1"/>
-          <w:numId w:val="2"/>
-        </w:numPr>
-      </w:pPr>
-      <w:r>
-        <w:t>Users that aren’t logged in can’t do certain things (like post &amp; comment)</w:t>
-      </w:r>
-    </w:p>
-    <w:p>
-      <w:pPr>
-        <w:pStyle w:val="ListParagraph"/>
-        <w:numPr>
-          <w:ilvl w:val="1"/>
-          <w:numId w:val="2"/>
-        </w:numPr>
-      </w:pPr>
-      <w:r>
-        <w:t>Algorithms for ‘hotness’</w:t>
-      </w:r>
-      <w:r>
-        <w:t xml:space="preserve"> for both comments and posts</w:t>
-      </w:r>
-    </w:p>
-    <w:p>
-      <w:pPr>
-        <w:pStyle w:val="ListParagraph"/>
-        <w:numPr>
-          <w:ilvl w:val="1"/>
-          <w:numId w:val="2"/>
-        </w:numPr>
-      </w:pPr>
-      <w:r>
-        <w:t>Filter feed by who you follow</w:t>
-      </w:r>
-    </w:p>
-    <w:p>
-      <w:pPr>
-        <w:pStyle w:val="ListParagraph"/>
-        <w:numPr>
-          <w:ilvl w:val="1"/>
-          <w:numId w:val="2"/>
-        </w:numPr>
-      </w:pPr>
-      <w:r>
-        <w:t>Notifications (Email/Phone/Browser)</w:t>
-      </w:r>
-    </w:p>
-    <w:p>
-      <w:pPr>
-        <w:pStyle w:val="ListParagraph"/>
-        <w:numPr>
-          <w:ilvl w:val="1"/>
-          <w:numId w:val="2"/>
-        </w:numPr>
-      </w:pPr>
-      <w:r>
-        <w:t>Will it be a reddit based system with unlimited sub communities or a platform where tags can be added to reach a broader audience?</w:t>
-      </w:r>
-    </w:p>
-    <w:p>
-      <w:pPr>
-        <w:pStyle w:val="ListParagraph"/>
-        <w:numPr>
-          <w:ilvl w:val="1"/>
-          <w:numId w:val="2"/>
-        </w:numPr>
-      </w:pPr>
-      <w:r>
-        <w:t>Messaging</w:t>
-      </w:r>
-    </w:p>
-    <w:p>
-      <w:pPr>
-        <w:pStyle w:val="ListParagraph"/>
-        <w:numPr>
-          <w:ilvl w:val="1"/>
-          <w:numId w:val="2"/>
-        </w:numPr>
-      </w:pPr>
-      <w:r>
-        <w:t>Tag other users in comments/posts</w:t>
-      </w:r>
-    </w:p>
-    <w:p>
-      <w:pPr>
-        <w:pStyle w:val="ListParagraph"/>
-        <w:numPr>
-          <w:ilvl w:val="2"/>
-          <w:numId w:val="2"/>
-        </w:numPr>
-      </w:pPr>
-      <w:r>
-        <w:t>Regular expressions to parse through user input to determine when you should stop tagging</w:t>
-      </w:r>
-    </w:p>
-    <w:p>
-      <w:pPr>
-        <w:pStyle w:val="ListParagraph"/>
-        <w:numPr>
-          <w:ilvl w:val="3"/>
-          <w:numId w:val="2"/>
-        </w:numPr>
-      </w:pPr>
-      <w:r>
-        <w:t>Like @bobby! Should only tag @bobby as an exclamation point is invalid syntax for a username</w:t>
-      </w:r>
-    </w:p>
-    <w:p>
-      <w:pPr>
-        <w:pStyle w:val="ListParagraph"/>
-        <w:numPr>
-          <w:ilvl w:val="1"/>
-          <w:numId w:val="2"/>
-        </w:numPr>
-      </w:pPr>
-      <w:r>
-        <w:t>You can report posts as well as users</w:t>
-      </w:r>
-    </w:p>
-    <w:p>
-      <w:pPr>
-        <w:pStyle w:val="ListParagraph"/>
-        <w:numPr>
-          <w:ilvl w:val="1"/>
-          <w:numId w:val="2"/>
-        </w:numPr>
-      </w:pPr>
-      <w:r>
-        <w:lastRenderedPageBreak/>
-        <w:t>When user isn’t logged in and clicks destroy it takes them to the user page (maybe just add destroy to the user page and allow the user to log in and then try to destroy)</w:t>
-      </w:r>
-    </w:p>
-    <w:p>
-      <w:pPr>
-        <w:pStyle w:val="ListParagraph"/>
-        <w:numPr>
-          <w:ilvl w:val="1"/>
-          <w:numId w:val="2"/>
-        </w:numPr>
-      </w:pPr>
-      <w:r>
-        <w:t xml:space="preserve">If a user has multiple accounts and they sign out of one and sign in the other and try an action on the </w:t>
-      </w:r>
-      <w:r>
-        <w:t>signed-out</w:t>
-      </w:r>
-      <w:r>
-        <w:t xml:space="preserve"> account, an alert tells them that they are already signed in</w:t>
-      </w:r>
-    </w:p>
-    <w:p>
-      <w:pPr>
-        <w:pStyle w:val="ListParagraph"/>
-        <w:numPr>
-          <w:ilvl w:val="2"/>
-          <w:numId w:val="2"/>
-        </w:numPr>
-      </w:pPr>
-      <w:r>
-        <w:t>CSRF issue because the user is no longer authenticated</w:t>
-      </w:r>
-    </w:p>
-    <w:p>
-      <w:pPr>
-        <w:pStyle w:val="ListParagraph"/>
-        <w:numPr>
-          <w:ilvl w:val="2"/>
-          <w:numId w:val="2"/>
-        </w:numPr>
-      </w:pPr>
-      <w:r>
-        <w:t>Low priority issue</w:t>
-      </w:r>
-    </w:p>
-    <w:p>
-      <w:pPr>
-        <w:pStyle w:val="ListParagraph"/>
-        <w:numPr>
-          <w:ilvl w:val="1"/>
-          <w:numId w:val="2"/>
-        </w:numPr>
-      </w:pPr>
-      <w:r>
-        <w:t>404 page for improper URL</w:t>
-      </w:r>
-    </w:p>
-    <w:p>
-      <w:pPr>
-        <w:pStyle w:val="ListParagraph"/>
-        <w:numPr>
-          <w:ilvl w:val="1"/>
-          <w:numId w:val="2"/>
-        </w:numPr>
-      </w:pPr>
-      <w:r>
         <w:t>Soft destroy</w:t>
       </w:r>
       <w:r>
@@ -1408,115 +1360,115 @@
         </w:numPr>
       </w:pPr>
       <w:r>
+        <w:t>Twitter Follow</w:t>
+      </w:r>
+      <w:r>
+        <w:t>/Unfollow</w:t>
+      </w:r>
+    </w:p>
+    <w:p>
+      <w:pPr>
+        <w:pStyle w:val="ListParagraph"/>
+        <w:numPr>
+          <w:ilvl w:val="1"/>
+          <w:numId w:val="3"/>
+        </w:numPr>
+      </w:pPr>
+      <w:r>
+        <w:t>Only change is with JavaScript to go from ‘Follow’ to ‘Following’</w:t>
+      </w:r>
+    </w:p>
+    <w:p>
+      <w:pPr>
+        <w:pStyle w:val="ListParagraph"/>
+        <w:numPr>
+          <w:ilvl w:val="2"/>
+          <w:numId w:val="3"/>
+        </w:numPr>
+      </w:pPr>
+      <w:r>
+        <w:t>Of course</w:t>
+      </w:r>
+      <w:r>
+        <w:t>,</w:t>
+      </w:r>
+      <w:r>
+        <w:t xml:space="preserve"> this will come with CSS-ification</w:t>
+      </w:r>
+    </w:p>
+    <w:p>
+      <w:pPr>
+        <w:pStyle w:val="ListParagraph"/>
+        <w:numPr>
+          <w:ilvl w:val="2"/>
+          <w:numId w:val="3"/>
+        </w:numPr>
+      </w:pPr>
+      <w:r>
+        <w:t>No view of the route to do this- so no way to be able to see if you try to follow someone you already follow</w:t>
+      </w:r>
+    </w:p>
+    <w:p>
+      <w:pPr>
+        <w:pStyle w:val="ListParagraph"/>
+        <w:numPr>
+          <w:ilvl w:val="0"/>
+          <w:numId w:val="3"/>
+        </w:numPr>
+      </w:pPr>
+      <w:r>
+        <w:t>Twitter Log in</w:t>
+      </w:r>
+    </w:p>
+    <w:p>
+      <w:pPr>
+        <w:pStyle w:val="ListParagraph"/>
+        <w:numPr>
+          <w:ilvl w:val="1"/>
+          <w:numId w:val="3"/>
+        </w:numPr>
+        <w:rPr>
+          <w:b/>
+        </w:rPr>
+      </w:pPr>
+      <w:r>
+        <w:rPr>
+          <w:b/>
+        </w:rPr>
+        <w:t>Content even on the log in screen to get the user to spend more screen time</w:t>
+      </w:r>
+    </w:p>
+    <w:p>
+      <w:pPr>
+        <w:pStyle w:val="ListParagraph"/>
+        <w:numPr>
+          <w:ilvl w:val="2"/>
+          <w:numId w:val="3"/>
+        </w:numPr>
+        <w:rPr>
+          <w:b/>
+        </w:rPr>
+      </w:pPr>
+      <w:r>
+        <w:t>Includes various ‘tags’ to filter the content</w:t>
+      </w:r>
+    </w:p>
+    <w:p>
+      <w:pPr>
+        <w:pStyle w:val="ListParagraph"/>
+        <w:numPr>
+          <w:ilvl w:val="1"/>
+          <w:numId w:val="3"/>
+        </w:numPr>
+        <w:rPr>
+          <w:b/>
+        </w:rPr>
+      </w:pPr>
+      <w:r>
+        <w:rPr>
+          <w:b/>
+        </w:rPr>
         <w:lastRenderedPageBreak/>
-        <w:t>Twitter Follow</w:t>
-      </w:r>
-      <w:r>
-        <w:t>/Unfollow</w:t>
-      </w:r>
-    </w:p>
-    <w:p>
-      <w:pPr>
-        <w:pStyle w:val="ListParagraph"/>
-        <w:numPr>
-          <w:ilvl w:val="1"/>
-          <w:numId w:val="3"/>
-        </w:numPr>
-      </w:pPr>
-      <w:r>
-        <w:t>Only change is with JavaScript to go from ‘Follow’ to ‘Following’</w:t>
-      </w:r>
-    </w:p>
-    <w:p>
-      <w:pPr>
-        <w:pStyle w:val="ListParagraph"/>
-        <w:numPr>
-          <w:ilvl w:val="2"/>
-          <w:numId w:val="3"/>
-        </w:numPr>
-      </w:pPr>
-      <w:r>
-        <w:t>Of course</w:t>
-      </w:r>
-      <w:r>
-        <w:t>,</w:t>
-      </w:r>
-      <w:r>
-        <w:t xml:space="preserve"> this will come with CSS-ification</w:t>
-      </w:r>
-    </w:p>
-    <w:p>
-      <w:pPr>
-        <w:pStyle w:val="ListParagraph"/>
-        <w:numPr>
-          <w:ilvl w:val="2"/>
-          <w:numId w:val="3"/>
-        </w:numPr>
-      </w:pPr>
-      <w:r>
-        <w:t>No view of the route to do this- so no way to be able to see if you try to follow someone you already follow</w:t>
-      </w:r>
-    </w:p>
-    <w:p>
-      <w:pPr>
-        <w:pStyle w:val="ListParagraph"/>
-        <w:numPr>
-          <w:ilvl w:val="0"/>
-          <w:numId w:val="3"/>
-        </w:numPr>
-      </w:pPr>
-      <w:r>
-        <w:t>Twitter Log in</w:t>
-      </w:r>
-    </w:p>
-    <w:p>
-      <w:pPr>
-        <w:pStyle w:val="ListParagraph"/>
-        <w:numPr>
-          <w:ilvl w:val="1"/>
-          <w:numId w:val="3"/>
-        </w:numPr>
-        <w:rPr>
-          <w:b/>
-        </w:rPr>
-      </w:pPr>
-      <w:r>
-        <w:rPr>
-          <w:b/>
-        </w:rPr>
-        <w:t>Content even on the log in screen to get the user to spend more screen time</w:t>
-      </w:r>
-    </w:p>
-    <w:p>
-      <w:pPr>
-        <w:pStyle w:val="ListParagraph"/>
-        <w:numPr>
-          <w:ilvl w:val="2"/>
-          <w:numId w:val="3"/>
-        </w:numPr>
-        <w:rPr>
-          <w:b/>
-        </w:rPr>
-      </w:pPr>
-      <w:r>
-        <w:t>Includes various ‘tags’ to filter the content</w:t>
-      </w:r>
-    </w:p>
-    <w:p>
-      <w:pPr>
-        <w:pStyle w:val="ListParagraph"/>
-        <w:numPr>
-          <w:ilvl w:val="1"/>
-          <w:numId w:val="3"/>
-        </w:numPr>
-        <w:rPr>
-          <w:b/>
-        </w:rPr>
-      </w:pPr>
-      <w:r>
-        <w:rPr>
-          <w:b/>
-        </w:rPr>
         <w:t>Forgot Password</w:t>
       </w:r>
     </w:p>

</xml_diff>

<commit_message>
Made the css easier to read.
</commit_message>
<xml_diff>
--- a/Dream Checklist.docx
+++ b/Dream Checklist.docx
@@ -306,50 +306,14 @@
           <w:numId w:val="1"/>
         </w:numPr>
       </w:pPr>
-      <w:r>
-        <w:t>CSS-ify</w:t>
-      </w:r>
-    </w:p>
-    <w:p>
-      <w:pPr>
-        <w:pStyle w:val="ListParagraph"/>
-        <w:numPr>
-          <w:ilvl w:val="2"/>
-          <w:numId w:val="1"/>
-        </w:numPr>
-      </w:pPr>
-      <w:r>
-        <w:t>Navbar</w:t>
-      </w:r>
-    </w:p>
-    <w:p>
-      <w:pPr>
-        <w:pStyle w:val="ListParagraph"/>
-        <w:numPr>
-          <w:ilvl w:val="3"/>
-          <w:numId w:val="1"/>
-        </w:numPr>
-      </w:pPr>
-      <w:r>
-        <w:t>On mobile sized screens, the navbar collapses</w:t>
-      </w:r>
-    </w:p>
-    <w:p>
-      <w:pPr>
-        <w:pStyle w:val="ListParagraph"/>
-        <w:numPr>
-          <w:ilvl w:val="3"/>
-          <w:numId w:val="1"/>
-        </w:numPr>
-      </w:pPr>
-      <w:r>
-        <w:t>Center</w:t>
-      </w:r>
-      <w:r>
-        <w:t xml:space="preserve"> account name when signed in</w:t>
-      </w:r>
       <w:bookmarkStart w:id="0" w:name="_GoBack"/>
       <w:bookmarkEnd w:id="0"/>
+      <w:r>
+        <w:t>Write test cases for all the possible actions</w:t>
+      </w:r>
+      <w:r>
+        <w:t xml:space="preserve"> before we get too deep with posting and commenting and stuff</w:t>
+      </w:r>
     </w:p>
     <w:p>
       <w:pPr>
@@ -360,10 +324,7 @@
         </w:numPr>
       </w:pPr>
       <w:r>
-        <w:t>Write test cases for all the possible actions</w:t>
-      </w:r>
-      <w:r>
-        <w:t xml:space="preserve"> before we get too deep with posting and commenting and stuff</w:t>
+        <w:t>Start to fix up routes</w:t>
       </w:r>
     </w:p>
     <w:p>
@@ -375,19 +336,19 @@
         </w:numPr>
       </w:pPr>
       <w:r>
-        <w:t>Start to fix up routes</w:t>
-      </w:r>
-    </w:p>
-    <w:p>
-      <w:pPr>
-        <w:pStyle w:val="ListParagraph"/>
-        <w:numPr>
-          <w:ilvl w:val="1"/>
+        <w:t xml:space="preserve">Bug: </w:t>
+      </w:r>
+    </w:p>
+    <w:p>
+      <w:pPr>
+        <w:pStyle w:val="ListParagraph"/>
+        <w:numPr>
+          <w:ilvl w:val="2"/>
           <w:numId w:val="1"/>
         </w:numPr>
       </w:pPr>
       <w:r>
-        <w:t xml:space="preserve">Bug: </w:t>
+        <w:t>rerouting when signed out to do something with a deleted user is invalid and crashes</w:t>
       </w:r>
     </w:p>
     <w:p>
@@ -399,7 +360,7 @@
         </w:numPr>
       </w:pPr>
       <w:r>
-        <w:t>rerouting when signed out to do something with a deleted user is invalid and crashes</w:t>
+        <w:t>Handle invalid user id/404 page</w:t>
       </w:r>
     </w:p>
     <w:p>
@@ -411,18 +372,6 @@
         </w:numPr>
       </w:pPr>
       <w:r>
-        <w:t>Handle invalid user id/404 page</w:t>
-      </w:r>
-    </w:p>
-    <w:p>
-      <w:pPr>
-        <w:pStyle w:val="ListParagraph"/>
-        <w:numPr>
-          <w:ilvl w:val="2"/>
-          <w:numId w:val="1"/>
-        </w:numPr>
-      </w:pPr>
-      <w:r>
         <w:t>Forcing user to log in when clicking on show or see followers</w:t>
       </w:r>
     </w:p>
@@ -561,20 +510,330 @@
         </w:numPr>
       </w:pPr>
       <w:r>
+        <w:t>Also allows previous email &amp; username to be available once again</w:t>
+      </w:r>
+    </w:p>
+    <w:p>
+      <w:pPr>
+        <w:pStyle w:val="ListParagraph"/>
+        <w:numPr>
+          <w:ilvl w:val="2"/>
+          <w:numId w:val="2"/>
+        </w:numPr>
+      </w:pPr>
+      <w:r>
+        <w:t>Edit</w:t>
+      </w:r>
+    </w:p>
+    <w:p>
+      <w:pPr>
+        <w:pStyle w:val="ListParagraph"/>
+        <w:numPr>
+          <w:ilvl w:val="3"/>
+          <w:numId w:val="2"/>
+        </w:numPr>
+      </w:pPr>
+      <w:r>
+        <w:t>Can alter email (as long as it’s valid and unique)</w:t>
+      </w:r>
+    </w:p>
+    <w:p>
+      <w:pPr>
+        <w:pStyle w:val="ListParagraph"/>
+        <w:numPr>
+          <w:ilvl w:val="3"/>
+          <w:numId w:val="2"/>
+        </w:numPr>
+      </w:pPr>
+      <w:r>
+        <w:t>Can alter screenname</w:t>
+      </w:r>
+    </w:p>
+    <w:p>
+      <w:pPr>
+        <w:pStyle w:val="ListParagraph"/>
+        <w:numPr>
+          <w:ilvl w:val="3"/>
+          <w:numId w:val="2"/>
+        </w:numPr>
+      </w:pPr>
+      <w:r>
         <w:lastRenderedPageBreak/>
-        <w:t>Also allows previous email &amp; username to be available once again</w:t>
-      </w:r>
-    </w:p>
-    <w:p>
-      <w:pPr>
-        <w:pStyle w:val="ListParagraph"/>
-        <w:numPr>
-          <w:ilvl w:val="2"/>
-          <w:numId w:val="2"/>
-        </w:numPr>
-      </w:pPr>
-      <w:r>
-        <w:t>Edit</w:t>
+        <w:t>Can alter password providing current password</w:t>
+      </w:r>
+      <w:r>
+        <w:t>, failing to follow standards for password creation will NOT alter current password</w:t>
+      </w:r>
+    </w:p>
+    <w:p>
+      <w:pPr>
+        <w:pStyle w:val="ListParagraph"/>
+        <w:numPr>
+          <w:ilvl w:val="1"/>
+          <w:numId w:val="2"/>
+        </w:numPr>
+      </w:pPr>
+      <w:r>
+        <w:t>Follow/Unfollow</w:t>
+      </w:r>
+      <w:r>
+        <w:t xml:space="preserve"> Checked</w:t>
+      </w:r>
+    </w:p>
+    <w:p>
+      <w:pPr>
+        <w:pStyle w:val="ListParagraph"/>
+        <w:numPr>
+          <w:ilvl w:val="2"/>
+          <w:numId w:val="2"/>
+        </w:numPr>
+      </w:pPr>
+      <w:r>
+        <w:t>Can’t do this to yourself</w:t>
+      </w:r>
+    </w:p>
+    <w:p>
+      <w:pPr>
+        <w:pStyle w:val="ListParagraph"/>
+        <w:numPr>
+          <w:ilvl w:val="2"/>
+          <w:numId w:val="2"/>
+        </w:numPr>
+      </w:pPr>
+      <w:r>
+        <w:t>Can’t do this to someone you do/do not follow</w:t>
+      </w:r>
+    </w:p>
+    <w:p>
+      <w:pPr>
+        <w:pStyle w:val="ListParagraph"/>
+        <w:numPr>
+          <w:ilvl w:val="2"/>
+          <w:numId w:val="2"/>
+        </w:numPr>
+      </w:pPr>
+      <w:r>
+        <w:t>Can’t do this unless signed in, and then you will be redirected to actually follow the person</w:t>
+      </w:r>
+    </w:p>
+    <w:p>
+      <w:pPr>
+        <w:pStyle w:val="ListParagraph"/>
+        <w:numPr>
+          <w:ilvl w:val="1"/>
+          <w:numId w:val="2"/>
+        </w:numPr>
+      </w:pPr>
+      <w:r>
+        <w:t>Block/Report</w:t>
+      </w:r>
+      <w:r>
+        <w:t xml:space="preserve"> other users</w:t>
+      </w:r>
+      <w:r>
+        <w:t xml:space="preserve"> Checked</w:t>
+      </w:r>
+    </w:p>
+    <w:p>
+      <w:pPr>
+        <w:pStyle w:val="ListParagraph"/>
+        <w:numPr>
+          <w:ilvl w:val="2"/>
+          <w:numId w:val="2"/>
+        </w:numPr>
+      </w:pPr>
+      <w:r>
+        <w:t>Can’t block yourself</w:t>
+      </w:r>
+    </w:p>
+    <w:p>
+      <w:pPr>
+        <w:pStyle w:val="ListParagraph"/>
+        <w:numPr>
+          <w:ilvl w:val="2"/>
+          <w:numId w:val="2"/>
+        </w:numPr>
+      </w:pPr>
+      <w:r>
+        <w:t>Can’t block someone you block or unblock someone who is not blocked</w:t>
+      </w:r>
+    </w:p>
+    <w:p>
+      <w:pPr>
+        <w:pStyle w:val="ListParagraph"/>
+        <w:numPr>
+          <w:ilvl w:val="2"/>
+          <w:numId w:val="2"/>
+        </w:numPr>
+      </w:pPr>
+      <w:r>
+        <w:t>Must be signed in, and redirected properly</w:t>
+      </w:r>
+    </w:p>
+    <w:p>
+      <w:pPr>
+        <w:pStyle w:val="ListParagraph"/>
+        <w:numPr>
+          <w:ilvl w:val="2"/>
+          <w:numId w:val="2"/>
+        </w:numPr>
+      </w:pPr>
+      <w:r>
+        <w:t>Cannot report yourself</w:t>
+      </w:r>
+    </w:p>
+    <w:p>
+      <w:pPr>
+        <w:pStyle w:val="ListParagraph"/>
+        <w:numPr>
+          <w:ilvl w:val="2"/>
+          <w:numId w:val="2"/>
+        </w:numPr>
+      </w:pPr>
+      <w:r>
+        <w:t>Cannot report a user more than once</w:t>
+      </w:r>
+    </w:p>
+    <w:p>
+      <w:pPr>
+        <w:pStyle w:val="ListParagraph"/>
+        <w:ind w:left="2160"/>
+      </w:pPr>
+    </w:p>
+    <w:p/>
+    <w:p>
+      <w:pPr>
+        <w:pStyle w:val="ListParagraph"/>
+        <w:ind w:left="2160"/>
+      </w:pPr>
+    </w:p>
+    <w:p>
+      <w:pPr>
+        <w:pStyle w:val="ListParagraph"/>
+        <w:numPr>
+          <w:ilvl w:val="0"/>
+          <w:numId w:val="2"/>
+        </w:numPr>
+        <w:rPr>
+          <w:b/>
+        </w:rPr>
+      </w:pPr>
+      <w:r>
+        <w:rPr>
+          <w:b/>
+        </w:rPr>
+        <w:t>Things to keep in mind</w:t>
+      </w:r>
+      <w:r>
+        <w:rPr>
+          <w:b/>
+        </w:rPr>
+        <w:t xml:space="preserve"> for the (far) future</w:t>
+      </w:r>
+      <w:r>
+        <w:rPr>
+          <w:b/>
+        </w:rPr>
+        <w:t>:</w:t>
+      </w:r>
+    </w:p>
+    <w:p>
+      <w:pPr>
+        <w:pStyle w:val="ListParagraph"/>
+        <w:numPr>
+          <w:ilvl w:val="1"/>
+          <w:numId w:val="2"/>
+        </w:numPr>
+      </w:pPr>
+      <w:r>
+        <w:t>Users that aren’t logged in can’t do certain things (like post &amp; comment)</w:t>
+      </w:r>
+    </w:p>
+    <w:p>
+      <w:pPr>
+        <w:pStyle w:val="ListParagraph"/>
+        <w:numPr>
+          <w:ilvl w:val="1"/>
+          <w:numId w:val="2"/>
+        </w:numPr>
+      </w:pPr>
+      <w:r>
+        <w:t>Algorithms for ‘hotness’</w:t>
+      </w:r>
+      <w:r>
+        <w:t xml:space="preserve"> for both comments and posts</w:t>
+      </w:r>
+    </w:p>
+    <w:p>
+      <w:pPr>
+        <w:pStyle w:val="ListParagraph"/>
+        <w:numPr>
+          <w:ilvl w:val="1"/>
+          <w:numId w:val="2"/>
+        </w:numPr>
+      </w:pPr>
+      <w:r>
+        <w:t>Filter feed by who you follow</w:t>
+      </w:r>
+    </w:p>
+    <w:p>
+      <w:pPr>
+        <w:pStyle w:val="ListParagraph"/>
+        <w:numPr>
+          <w:ilvl w:val="1"/>
+          <w:numId w:val="2"/>
+        </w:numPr>
+      </w:pPr>
+      <w:r>
+        <w:t>Notifications (Email/Phone/Browser)</w:t>
+      </w:r>
+    </w:p>
+    <w:p>
+      <w:pPr>
+        <w:pStyle w:val="ListParagraph"/>
+        <w:numPr>
+          <w:ilvl w:val="1"/>
+          <w:numId w:val="2"/>
+        </w:numPr>
+      </w:pPr>
+      <w:r>
+        <w:t>Will it be a reddit based system with unlimited sub communities or a platform where tags can be added to reach a broader audience?</w:t>
+      </w:r>
+    </w:p>
+    <w:p>
+      <w:pPr>
+        <w:pStyle w:val="ListParagraph"/>
+        <w:numPr>
+          <w:ilvl w:val="1"/>
+          <w:numId w:val="2"/>
+        </w:numPr>
+      </w:pPr>
+      <w:r>
+        <w:t>Messaging</w:t>
+      </w:r>
+    </w:p>
+    <w:p>
+      <w:pPr>
+        <w:pStyle w:val="ListParagraph"/>
+        <w:numPr>
+          <w:ilvl w:val="1"/>
+          <w:numId w:val="2"/>
+        </w:numPr>
+      </w:pPr>
+      <w:r>
+        <w:t>Tag other users in comments/posts</w:t>
+      </w:r>
+    </w:p>
+    <w:p>
+      <w:pPr>
+        <w:pStyle w:val="ListParagraph"/>
+        <w:numPr>
+          <w:ilvl w:val="2"/>
+          <w:numId w:val="2"/>
+        </w:numPr>
+      </w:pPr>
+      <w:r>
+        <w:t>Regular expressions to parse through user input to determine when you should stop tagging</w:t>
       </w:r>
     </w:p>
     <w:p>
@@ -586,316 +845,6 @@
         </w:numPr>
       </w:pPr>
       <w:r>
-        <w:t>Can alter email (as long as it’s valid and unique)</w:t>
-      </w:r>
-    </w:p>
-    <w:p>
-      <w:pPr>
-        <w:pStyle w:val="ListParagraph"/>
-        <w:numPr>
-          <w:ilvl w:val="3"/>
-          <w:numId w:val="2"/>
-        </w:numPr>
-      </w:pPr>
-      <w:r>
-        <w:t>Can alter screenname</w:t>
-      </w:r>
-    </w:p>
-    <w:p>
-      <w:pPr>
-        <w:pStyle w:val="ListParagraph"/>
-        <w:numPr>
-          <w:ilvl w:val="3"/>
-          <w:numId w:val="2"/>
-        </w:numPr>
-      </w:pPr>
-      <w:r>
-        <w:t>Can alter password providing current password</w:t>
-      </w:r>
-      <w:r>
-        <w:t>, failing to follow standards for password creation will NOT alter current password</w:t>
-      </w:r>
-    </w:p>
-    <w:p>
-      <w:pPr>
-        <w:pStyle w:val="ListParagraph"/>
-        <w:numPr>
-          <w:ilvl w:val="1"/>
-          <w:numId w:val="2"/>
-        </w:numPr>
-      </w:pPr>
-      <w:r>
-        <w:t>Follow/Unfollow</w:t>
-      </w:r>
-      <w:r>
-        <w:t xml:space="preserve"> Checked</w:t>
-      </w:r>
-    </w:p>
-    <w:p>
-      <w:pPr>
-        <w:pStyle w:val="ListParagraph"/>
-        <w:numPr>
-          <w:ilvl w:val="2"/>
-          <w:numId w:val="2"/>
-        </w:numPr>
-      </w:pPr>
-      <w:r>
-        <w:t>Can’t do this to yourself</w:t>
-      </w:r>
-    </w:p>
-    <w:p>
-      <w:pPr>
-        <w:pStyle w:val="ListParagraph"/>
-        <w:numPr>
-          <w:ilvl w:val="2"/>
-          <w:numId w:val="2"/>
-        </w:numPr>
-      </w:pPr>
-      <w:r>
-        <w:t>Can’t do this to someone you do/do not follow</w:t>
-      </w:r>
-    </w:p>
-    <w:p>
-      <w:pPr>
-        <w:pStyle w:val="ListParagraph"/>
-        <w:numPr>
-          <w:ilvl w:val="2"/>
-          <w:numId w:val="2"/>
-        </w:numPr>
-      </w:pPr>
-      <w:r>
-        <w:t>Can’t do this unless signed in, and then you will be redirected to actually follow the person</w:t>
-      </w:r>
-    </w:p>
-    <w:p>
-      <w:pPr>
-        <w:pStyle w:val="ListParagraph"/>
-        <w:numPr>
-          <w:ilvl w:val="1"/>
-          <w:numId w:val="2"/>
-        </w:numPr>
-      </w:pPr>
-      <w:r>
-        <w:t>Block/Report</w:t>
-      </w:r>
-      <w:r>
-        <w:t xml:space="preserve"> other users</w:t>
-      </w:r>
-      <w:r>
-        <w:t xml:space="preserve"> Checked</w:t>
-      </w:r>
-    </w:p>
-    <w:p>
-      <w:pPr>
-        <w:pStyle w:val="ListParagraph"/>
-        <w:numPr>
-          <w:ilvl w:val="2"/>
-          <w:numId w:val="2"/>
-        </w:numPr>
-      </w:pPr>
-      <w:r>
-        <w:t>Can’t block yourself</w:t>
-      </w:r>
-    </w:p>
-    <w:p>
-      <w:pPr>
-        <w:pStyle w:val="ListParagraph"/>
-        <w:numPr>
-          <w:ilvl w:val="2"/>
-          <w:numId w:val="2"/>
-        </w:numPr>
-      </w:pPr>
-      <w:r>
-        <w:t>Can’t block someone you block or unblock someone who is not blocked</w:t>
-      </w:r>
-    </w:p>
-    <w:p>
-      <w:pPr>
-        <w:pStyle w:val="ListParagraph"/>
-        <w:numPr>
-          <w:ilvl w:val="2"/>
-          <w:numId w:val="2"/>
-        </w:numPr>
-      </w:pPr>
-      <w:r>
-        <w:t>Must be signed in, and redirected properly</w:t>
-      </w:r>
-    </w:p>
-    <w:p>
-      <w:pPr>
-        <w:pStyle w:val="ListParagraph"/>
-        <w:numPr>
-          <w:ilvl w:val="2"/>
-          <w:numId w:val="2"/>
-        </w:numPr>
-      </w:pPr>
-      <w:r>
-        <w:t>Cannot report yourself</w:t>
-      </w:r>
-    </w:p>
-    <w:p>
-      <w:pPr>
-        <w:pStyle w:val="ListParagraph"/>
-        <w:numPr>
-          <w:ilvl w:val="2"/>
-          <w:numId w:val="2"/>
-        </w:numPr>
-      </w:pPr>
-      <w:r>
-        <w:t>Cannot report a user more than once</w:t>
-      </w:r>
-    </w:p>
-    <w:p>
-      <w:pPr>
-        <w:pStyle w:val="ListParagraph"/>
-        <w:ind w:left="2160"/>
-      </w:pPr>
-    </w:p>
-    <w:p/>
-    <w:p>
-      <w:pPr>
-        <w:pStyle w:val="ListParagraph"/>
-        <w:ind w:left="2160"/>
-      </w:pPr>
-    </w:p>
-    <w:p>
-      <w:pPr>
-        <w:pStyle w:val="ListParagraph"/>
-        <w:numPr>
-          <w:ilvl w:val="0"/>
-          <w:numId w:val="2"/>
-        </w:numPr>
-        <w:rPr>
-          <w:b/>
-        </w:rPr>
-      </w:pPr>
-      <w:r>
-        <w:rPr>
-          <w:b/>
-        </w:rPr>
-        <w:t>Things to keep in mind</w:t>
-      </w:r>
-      <w:r>
-        <w:rPr>
-          <w:b/>
-        </w:rPr>
-        <w:t xml:space="preserve"> for the (far) future</w:t>
-      </w:r>
-      <w:r>
-        <w:rPr>
-          <w:b/>
-        </w:rPr>
-        <w:t>:</w:t>
-      </w:r>
-    </w:p>
-    <w:p>
-      <w:pPr>
-        <w:pStyle w:val="ListParagraph"/>
-        <w:numPr>
-          <w:ilvl w:val="1"/>
-          <w:numId w:val="2"/>
-        </w:numPr>
-      </w:pPr>
-      <w:r>
-        <w:t>Users that aren’t logged in can’t do certain things (like post &amp; comment)</w:t>
-      </w:r>
-    </w:p>
-    <w:p>
-      <w:pPr>
-        <w:pStyle w:val="ListParagraph"/>
-        <w:numPr>
-          <w:ilvl w:val="1"/>
-          <w:numId w:val="2"/>
-        </w:numPr>
-      </w:pPr>
-      <w:r>
-        <w:t>Algorithms for ‘hotness’</w:t>
-      </w:r>
-      <w:r>
-        <w:t xml:space="preserve"> for both comments and posts</w:t>
-      </w:r>
-    </w:p>
-    <w:p>
-      <w:pPr>
-        <w:pStyle w:val="ListParagraph"/>
-        <w:numPr>
-          <w:ilvl w:val="1"/>
-          <w:numId w:val="2"/>
-        </w:numPr>
-      </w:pPr>
-      <w:r>
-        <w:t>Filter feed by who you follow</w:t>
-      </w:r>
-    </w:p>
-    <w:p>
-      <w:pPr>
-        <w:pStyle w:val="ListParagraph"/>
-        <w:numPr>
-          <w:ilvl w:val="1"/>
-          <w:numId w:val="2"/>
-        </w:numPr>
-      </w:pPr>
-      <w:r>
-        <w:t>Notifications (Email/Phone/Browser)</w:t>
-      </w:r>
-    </w:p>
-    <w:p>
-      <w:pPr>
-        <w:pStyle w:val="ListParagraph"/>
-        <w:numPr>
-          <w:ilvl w:val="1"/>
-          <w:numId w:val="2"/>
-        </w:numPr>
-      </w:pPr>
-      <w:r>
-        <w:t>Will it be a reddit based system with unlimited sub communities or a platform where tags can be added to reach a broader audience?</w:t>
-      </w:r>
-    </w:p>
-    <w:p>
-      <w:pPr>
-        <w:pStyle w:val="ListParagraph"/>
-        <w:numPr>
-          <w:ilvl w:val="1"/>
-          <w:numId w:val="2"/>
-        </w:numPr>
-      </w:pPr>
-      <w:r>
-        <w:t>Messaging</w:t>
-      </w:r>
-    </w:p>
-    <w:p>
-      <w:pPr>
-        <w:pStyle w:val="ListParagraph"/>
-        <w:numPr>
-          <w:ilvl w:val="1"/>
-          <w:numId w:val="2"/>
-        </w:numPr>
-      </w:pPr>
-      <w:r>
-        <w:t>Tag other users in comments/posts</w:t>
-      </w:r>
-    </w:p>
-    <w:p>
-      <w:pPr>
-        <w:pStyle w:val="ListParagraph"/>
-        <w:numPr>
-          <w:ilvl w:val="2"/>
-          <w:numId w:val="2"/>
-        </w:numPr>
-      </w:pPr>
-      <w:r>
-        <w:t>Regular expressions to parse through user input to determine when you should stop tagging</w:t>
-      </w:r>
-    </w:p>
-    <w:p>
-      <w:pPr>
-        <w:pStyle w:val="ListParagraph"/>
-        <w:numPr>
-          <w:ilvl w:val="3"/>
-          <w:numId w:val="2"/>
-        </w:numPr>
-      </w:pPr>
-      <w:r>
         <w:t>Like @bobby! Should only tag @bobby as an exclamation point is invalid syntax for a username</w:t>
       </w:r>
     </w:p>
@@ -986,7 +935,6 @@
         </w:numPr>
       </w:pPr>
       <w:r>
-        <w:lastRenderedPageBreak/>
         <w:t>Soft destroy</w:t>
       </w:r>
       <w:r>
@@ -1090,8 +1038,13 @@
         </w:numPr>
       </w:pPr>
       <w:r>
-        <w:t>They allow username changes: TestChir</w:t>
-      </w:r>
+        <w:t xml:space="preserve">They allow username changes: </w:t>
+      </w:r>
+      <w:proofErr w:type="spellStart"/>
+      <w:r>
+        <w:t>TestChir</w:t>
+      </w:r>
+      <w:proofErr w:type="spellEnd"/>
     </w:p>
     <w:p>
       <w:pPr>
@@ -1393,8 +1346,13 @@
         <w:t>,</w:t>
       </w:r>
       <w:r>
-        <w:t xml:space="preserve"> this will come with CSS-ification</w:t>
-      </w:r>
+        <w:t xml:space="preserve"> this will come with CSS-</w:t>
+      </w:r>
+      <w:proofErr w:type="spellStart"/>
+      <w:r>
+        <w:t>ification</w:t>
+      </w:r>
+      <w:proofErr w:type="spellEnd"/>
     </w:p>
     <w:p>
       <w:pPr>
@@ -1468,91 +1426,91 @@
         <w:rPr>
           <w:b/>
         </w:rPr>
+        <w:t>Forgot Password</w:t>
+      </w:r>
+    </w:p>
+    <w:p>
+      <w:pPr>
+        <w:pStyle w:val="ListParagraph"/>
+        <w:numPr>
+          <w:ilvl w:val="2"/>
+          <w:numId w:val="3"/>
+        </w:numPr>
+        <w:rPr>
+          <w:b/>
+        </w:rPr>
+      </w:pPr>
+      <w:r>
+        <w:rPr>
+          <w:b/>
+        </w:rPr>
+        <w:t>Type in email or username to find yourself</w:t>
+      </w:r>
+    </w:p>
+    <w:p>
+      <w:pPr>
+        <w:pStyle w:val="ListParagraph"/>
+        <w:numPr>
+          <w:ilvl w:val="2"/>
+          <w:numId w:val="3"/>
+        </w:numPr>
+        <w:rPr>
+          <w:b/>
+        </w:rPr>
+      </w:pPr>
+      <w:r>
+        <w:rPr>
+          <w:b/>
+        </w:rPr>
+        <w:t>Receive email to recover and get on a page to edit</w:t>
+      </w:r>
+    </w:p>
+    <w:p>
+      <w:pPr>
+        <w:pStyle w:val="ListParagraph"/>
+        <w:numPr>
+          <w:ilvl w:val="0"/>
+          <w:numId w:val="3"/>
+        </w:numPr>
+        <w:rPr>
+          <w:b/>
+        </w:rPr>
+      </w:pPr>
+      <w:r>
+        <w:rPr>
+          <w:b/>
+        </w:rPr>
+        <w:t>Twitter Block</w:t>
+      </w:r>
+    </w:p>
+    <w:p>
+      <w:pPr>
+        <w:pStyle w:val="ListParagraph"/>
+        <w:numPr>
+          <w:ilvl w:val="1"/>
+          <w:numId w:val="3"/>
+        </w:numPr>
+        <w:rPr>
+          <w:b/>
+        </w:rPr>
+      </w:pPr>
+      <w:r>
+        <w:t>Tells you what it means to block the user</w:t>
+      </w:r>
+    </w:p>
+    <w:p>
+      <w:pPr>
+        <w:pStyle w:val="ListParagraph"/>
+        <w:numPr>
+          <w:ilvl w:val="2"/>
+          <w:numId w:val="3"/>
+        </w:numPr>
+        <w:rPr>
+          <w:b/>
+        </w:rPr>
+      </w:pPr>
+      <w:r>
         <w:lastRenderedPageBreak/>
-        <w:t>Forgot Password</w:t>
-      </w:r>
-    </w:p>
-    <w:p>
-      <w:pPr>
-        <w:pStyle w:val="ListParagraph"/>
-        <w:numPr>
-          <w:ilvl w:val="2"/>
-          <w:numId w:val="3"/>
-        </w:numPr>
-        <w:rPr>
-          <w:b/>
-        </w:rPr>
-      </w:pPr>
-      <w:r>
-        <w:rPr>
-          <w:b/>
-        </w:rPr>
-        <w:t>Type in email or username to find yourself</w:t>
-      </w:r>
-    </w:p>
-    <w:p>
-      <w:pPr>
-        <w:pStyle w:val="ListParagraph"/>
-        <w:numPr>
-          <w:ilvl w:val="2"/>
-          <w:numId w:val="3"/>
-        </w:numPr>
-        <w:rPr>
-          <w:b/>
-        </w:rPr>
-      </w:pPr>
-      <w:r>
-        <w:rPr>
-          <w:b/>
-        </w:rPr>
-        <w:t>Receive email to recover and get on a page to edit</w:t>
-      </w:r>
-    </w:p>
-    <w:p>
-      <w:pPr>
-        <w:pStyle w:val="ListParagraph"/>
-        <w:numPr>
-          <w:ilvl w:val="0"/>
-          <w:numId w:val="3"/>
-        </w:numPr>
-        <w:rPr>
-          <w:b/>
-        </w:rPr>
-      </w:pPr>
-      <w:r>
-        <w:rPr>
-          <w:b/>
-        </w:rPr>
-        <w:t>Twitter Block</w:t>
-      </w:r>
-    </w:p>
-    <w:p>
-      <w:pPr>
-        <w:pStyle w:val="ListParagraph"/>
-        <w:numPr>
-          <w:ilvl w:val="1"/>
-          <w:numId w:val="3"/>
-        </w:numPr>
-        <w:rPr>
-          <w:b/>
-        </w:rPr>
-      </w:pPr>
-      <w:r>
-        <w:t>Tells you what it means to block the user</w:t>
-      </w:r>
-    </w:p>
-    <w:p>
-      <w:pPr>
-        <w:pStyle w:val="ListParagraph"/>
-        <w:numPr>
-          <w:ilvl w:val="2"/>
-          <w:numId w:val="3"/>
-        </w:numPr>
-        <w:rPr>
-          <w:b/>
-        </w:rPr>
-      </w:pPr>
-      <w:r>
         <w:t>No mentions or posts or messages</w:t>
       </w:r>
     </w:p>

</xml_diff>

<commit_message>
Fixed log in bug for just viewing lists.
</commit_message>
<xml_diff>
--- a/Dream Checklist.docx
+++ b/Dream Checklist.docx
@@ -277,6 +277,18 @@
     <w:p>
       <w:pPr>
         <w:pStyle w:val="ListParagraph"/>
+        <w:numPr>
+          <w:ilvl w:val="1"/>
+          <w:numId w:val="1"/>
+        </w:numPr>
+      </w:pPr>
+      <w:r>
+        <w:t>A lot of CSS for the navigation and side bars</w:t>
+      </w:r>
+    </w:p>
+    <w:p>
+      <w:pPr>
+        <w:pStyle w:val="ListParagraph"/>
         <w:ind w:left="1440"/>
       </w:pPr>
     </w:p>
@@ -306,73 +318,52 @@
           <w:numId w:val="1"/>
         </w:numPr>
       </w:pPr>
+      <w:r>
+        <w:t>Write test cases for all the possible actions</w:t>
+      </w:r>
+      <w:r>
+        <w:t xml:space="preserve"> before we get too deep with posting and commenting and stuff</w:t>
+      </w:r>
+    </w:p>
+    <w:p>
+      <w:pPr>
+        <w:pStyle w:val="ListParagraph"/>
+        <w:numPr>
+          <w:ilvl w:val="1"/>
+          <w:numId w:val="1"/>
+        </w:numPr>
+      </w:pPr>
+      <w:r>
+        <w:t xml:space="preserve">Bug: </w:t>
+      </w:r>
+    </w:p>
+    <w:p>
+      <w:pPr>
+        <w:pStyle w:val="ListParagraph"/>
+        <w:numPr>
+          <w:ilvl w:val="2"/>
+          <w:numId w:val="1"/>
+        </w:numPr>
+      </w:pPr>
+      <w:r>
+        <w:t>rerouting when signed out to do something with a deleted user is invalid and crashes</w:t>
+      </w:r>
+      <w:r>
+        <w:t xml:space="preserve"> </w:t>
+      </w:r>
       <w:bookmarkStart w:id="0" w:name="_GoBack"/>
       <w:bookmarkEnd w:id="0"/>
-      <w:r>
-        <w:t>Write test cases for all the possible actions</w:t>
-      </w:r>
-      <w:r>
-        <w:t xml:space="preserve"> before we get too deep with posting and commenting and stuff</w:t>
-      </w:r>
-    </w:p>
-    <w:p>
-      <w:pPr>
-        <w:pStyle w:val="ListParagraph"/>
-        <w:numPr>
-          <w:ilvl w:val="1"/>
+    </w:p>
+    <w:p>
+      <w:pPr>
+        <w:pStyle w:val="ListParagraph"/>
+        <w:numPr>
+          <w:ilvl w:val="2"/>
           <w:numId w:val="1"/>
         </w:numPr>
       </w:pPr>
       <w:r>
-        <w:t>Start to fix up routes</w:t>
-      </w:r>
-    </w:p>
-    <w:p>
-      <w:pPr>
-        <w:pStyle w:val="ListParagraph"/>
-        <w:numPr>
-          <w:ilvl w:val="1"/>
-          <w:numId w:val="1"/>
-        </w:numPr>
-      </w:pPr>
-      <w:r>
-        <w:t xml:space="preserve">Bug: </w:t>
-      </w:r>
-    </w:p>
-    <w:p>
-      <w:pPr>
-        <w:pStyle w:val="ListParagraph"/>
-        <w:numPr>
-          <w:ilvl w:val="2"/>
-          <w:numId w:val="1"/>
-        </w:numPr>
-      </w:pPr>
-      <w:r>
-        <w:t>rerouting when signed out to do something with a deleted user is invalid and crashes</w:t>
-      </w:r>
-    </w:p>
-    <w:p>
-      <w:pPr>
-        <w:pStyle w:val="ListParagraph"/>
-        <w:numPr>
-          <w:ilvl w:val="2"/>
-          <w:numId w:val="1"/>
-        </w:numPr>
-      </w:pPr>
-      <w:r>
         <w:t>Handle invalid user id/404 page</w:t>
-      </w:r>
-    </w:p>
-    <w:p>
-      <w:pPr>
-        <w:pStyle w:val="ListParagraph"/>
-        <w:numPr>
-          <w:ilvl w:val="2"/>
-          <w:numId w:val="1"/>
-        </w:numPr>
-      </w:pPr>
-      <w:r>
-        <w:t>Forcing user to log in when clicking on show or see followers</w:t>
       </w:r>
     </w:p>
     <w:p>

</xml_diff>

<commit_message>
Proper logical implementation of update for various attributes.
</commit_message>
<xml_diff>
--- a/Dream Checklist.docx
+++ b/Dream Checklist.docx
@@ -339,11 +339,30 @@
           <w:numId w:val="1"/>
         </w:numPr>
       </w:pPr>
-      <w:r>
-        <w:t>Change update to be tabs of different features users can change about them</w:t>
-      </w:r>
-      <w:r>
-        <w:t xml:space="preserve"> (2)</w:t>
+      <w:bookmarkStart w:id="0" w:name="_GoBack"/>
+      <w:bookmarkEnd w:id="0"/>
+      <w:r>
+        <w:t xml:space="preserve">Bug: </w:t>
+      </w:r>
+    </w:p>
+    <w:p>
+      <w:pPr>
+        <w:pStyle w:val="ListParagraph"/>
+        <w:numPr>
+          <w:ilvl w:val="2"/>
+          <w:numId w:val="1"/>
+        </w:numPr>
+      </w:pPr>
+      <w:r>
+        <w:t>Handle invalid user id/</w:t>
+      </w:r>
+      <w:proofErr w:type="gramStart"/>
+      <w:r>
+        <w:t>404 page</w:t>
+      </w:r>
+      <w:proofErr w:type="gramEnd"/>
+      <w:r>
+        <w:t xml:space="preserve"> (4) </w:t>
       </w:r>
       <w:r>
         <w:t>X</w:t>
@@ -353,12 +372,18 @@
       <w:pPr>
         <w:pStyle w:val="ListParagraph"/>
         <w:numPr>
-          <w:ilvl w:val="1"/>
+          <w:ilvl w:val="2"/>
           <w:numId w:val="1"/>
         </w:numPr>
       </w:pPr>
       <w:r>
-        <w:t xml:space="preserve">Bug: </w:t>
+        <w:t>Content is not centered with and without sidebar</w:t>
+      </w:r>
+      <w:r>
+        <w:t xml:space="preserve"> (5)</w:t>
+      </w:r>
+      <w:r>
+        <w:t xml:space="preserve"> X</w:t>
       </w:r>
     </w:p>
     <w:p>
@@ -370,13 +395,16 @@
         </w:numPr>
       </w:pPr>
       <w:r>
-        <w:t>Handle invalid user id/404 page</w:t>
-      </w:r>
-      <w:r>
-        <w:t xml:space="preserve"> (4) </w:t>
-      </w:r>
-      <w:r>
-        <w:t>X</w:t>
+        <w:t>Sidebar needs additional links and navigation/sprucing up</w:t>
+      </w:r>
+      <w:r>
+        <w:t xml:space="preserve"> (7</w:t>
+      </w:r>
+      <w:r>
+        <w:t>)</w:t>
+      </w:r>
+      <w:r>
+        <w:t xml:space="preserve"> X</w:t>
       </w:r>
     </w:p>
     <w:p>
@@ -388,64 +416,455 @@
         </w:numPr>
       </w:pPr>
       <w:r>
-        <w:t>Content is not centered with and without sidebar</w:t>
-      </w:r>
-      <w:r>
-        <w:t xml:space="preserve"> (5)</w:t>
-      </w:r>
-      <w:r>
-        <w:t xml:space="preserve"> X</w:t>
-      </w:r>
-    </w:p>
-    <w:p>
-      <w:pPr>
-        <w:pStyle w:val="ListParagraph"/>
-        <w:numPr>
-          <w:ilvl w:val="2"/>
-          <w:numId w:val="1"/>
-        </w:numPr>
-      </w:pPr>
-      <w:r>
-        <w:t>Sidebar needs additional links and navigation/sprucing up</w:t>
-      </w:r>
-      <w:r>
-        <w:t xml:space="preserve"> (7</w:t>
-      </w:r>
-      <w:r>
+        <w:t>Change the height of the spacer bar on screen resize (6)</w:t>
+      </w:r>
+    </w:p>
+    <w:p>
+      <w:pPr>
+        <w:pStyle w:val="ListParagraph"/>
+        <w:ind w:left="2160"/>
+      </w:pPr>
+    </w:p>
+    <w:p>
+      <w:pPr>
+        <w:pStyle w:val="ListParagraph"/>
+        <w:numPr>
+          <w:ilvl w:val="0"/>
+          <w:numId w:val="2"/>
+        </w:numPr>
+        <w:rPr>
+          <w:b/>
+        </w:rPr>
+      </w:pPr>
+      <w:r>
+        <w:rPr>
+          <w:b/>
+        </w:rPr>
+        <w:t>Test Plan</w:t>
+      </w:r>
+    </w:p>
+    <w:p>
+      <w:pPr>
+        <w:pStyle w:val="ListParagraph"/>
+        <w:numPr>
+          <w:ilvl w:val="1"/>
+          <w:numId w:val="2"/>
+        </w:numPr>
+      </w:pPr>
+      <w:r>
+        <w:t>Sign u</w:t>
+      </w:r>
+      <w:r>
+        <w:t>p</w:t>
+      </w:r>
+      <w:r>
+        <w:t xml:space="preserve"> </w:t>
+      </w:r>
+      <w:r>
+        <w:rPr>
+          <w:b/>
+        </w:rPr>
+        <w:t>(Devise Code)</w:t>
+      </w:r>
+    </w:p>
+    <w:p>
+      <w:pPr>
+        <w:pStyle w:val="ListParagraph"/>
+        <w:numPr>
+          <w:ilvl w:val="1"/>
+          <w:numId w:val="2"/>
+        </w:numPr>
+      </w:pPr>
+      <w:r>
+        <w:t xml:space="preserve">Log-in </w:t>
+      </w:r>
+      <w:r>
+        <w:rPr>
+          <w:b/>
+        </w:rPr>
+        <w:t>(Devise Code)</w:t>
+      </w:r>
+    </w:p>
+    <w:p>
+      <w:pPr>
+        <w:pStyle w:val="ListParagraph"/>
+        <w:numPr>
+          <w:ilvl w:val="1"/>
+          <w:numId w:val="2"/>
+        </w:numPr>
+      </w:pPr>
+      <w:r>
+        <w:t xml:space="preserve">Edit/Destroy </w:t>
+      </w:r>
+    </w:p>
+    <w:p>
+      <w:pPr>
+        <w:pStyle w:val="ListParagraph"/>
+        <w:numPr>
+          <w:ilvl w:val="2"/>
+          <w:numId w:val="2"/>
+        </w:numPr>
+        <w:rPr>
+          <w:b/>
+        </w:rPr>
+      </w:pPr>
+      <w:r>
+        <w:t xml:space="preserve">Destroy </w:t>
+      </w:r>
+      <w:r>
+        <w:rPr>
+          <w:b/>
+        </w:rPr>
+        <w:t>(</w:t>
+      </w:r>
+      <w:r>
+        <w:rPr>
+          <w:b/>
+        </w:rPr>
+        <w:t>Generated Code)</w:t>
+      </w:r>
+    </w:p>
+    <w:p>
+      <w:pPr>
+        <w:pStyle w:val="ListParagraph"/>
+        <w:numPr>
+          <w:ilvl w:val="2"/>
+          <w:numId w:val="2"/>
+        </w:numPr>
+      </w:pPr>
+      <w:r>
+        <w:t>Edit</w:t>
+      </w:r>
+    </w:p>
+    <w:p>
+      <w:pPr>
+        <w:pStyle w:val="ListParagraph"/>
+        <w:numPr>
+          <w:ilvl w:val="3"/>
+          <w:numId w:val="2"/>
+        </w:numPr>
+      </w:pPr>
+      <w:r>
+        <w:t>Can alter email (as long as it’s valid and unique)</w:t>
+      </w:r>
+    </w:p>
+    <w:p>
+      <w:pPr>
+        <w:pStyle w:val="ListParagraph"/>
+        <w:numPr>
+          <w:ilvl w:val="3"/>
+          <w:numId w:val="2"/>
+        </w:numPr>
+      </w:pPr>
+      <w:r>
+        <w:t>Can alter screenname</w:t>
+      </w:r>
+    </w:p>
+    <w:p>
+      <w:pPr>
+        <w:pStyle w:val="ListParagraph"/>
+        <w:numPr>
+          <w:ilvl w:val="3"/>
+          <w:numId w:val="2"/>
+        </w:numPr>
+      </w:pPr>
+      <w:r>
+        <w:t>Can alter password providing current password</w:t>
+      </w:r>
+      <w:r>
+        <w:t>, failing to follow standards for password creation will NOT alter current password</w:t>
+      </w:r>
+    </w:p>
+    <w:p>
+      <w:pPr>
+        <w:pStyle w:val="ListParagraph"/>
+        <w:numPr>
+          <w:ilvl w:val="1"/>
+          <w:numId w:val="2"/>
+        </w:numPr>
+      </w:pPr>
+      <w:r>
+        <w:lastRenderedPageBreak/>
+        <w:t>Follow/Unfollow</w:t>
+      </w:r>
+      <w:r>
+        <w:t xml:space="preserve"> </w:t>
+      </w:r>
+      <w:r>
+        <w:rPr>
+          <w:b/>
+        </w:rPr>
+        <w:t>(Finished)</w:t>
+      </w:r>
+    </w:p>
+    <w:p>
+      <w:pPr>
+        <w:pStyle w:val="ListParagraph"/>
+        <w:numPr>
+          <w:ilvl w:val="2"/>
+          <w:numId w:val="2"/>
+        </w:numPr>
+      </w:pPr>
+      <w:r>
+        <w:t>Can’t do this to yourself</w:t>
+      </w:r>
+      <w:r>
+        <w:t xml:space="preserve"> </w:t>
+      </w:r>
+      <w:r>
+        <w:rPr>
+          <w:b/>
+        </w:rPr>
+        <w:t>(Tested)</w:t>
+      </w:r>
+    </w:p>
+    <w:p>
+      <w:pPr>
+        <w:pStyle w:val="ListParagraph"/>
+        <w:numPr>
+          <w:ilvl w:val="2"/>
+          <w:numId w:val="2"/>
+        </w:numPr>
+      </w:pPr>
+      <w:r>
+        <w:t>Can’t do this to someone you do/do not follow</w:t>
+      </w:r>
+      <w:r>
+        <w:t xml:space="preserve"> </w:t>
+      </w:r>
+      <w:r>
+        <w:rPr>
+          <w:b/>
+        </w:rPr>
+        <w:t>(</w:t>
+      </w:r>
+      <w:r>
+        <w:rPr>
+          <w:b/>
+        </w:rPr>
+        <w:t>T</w:t>
+      </w:r>
+      <w:r>
+        <w:rPr>
+          <w:b/>
+        </w:rPr>
+        <w:t>ested)</w:t>
+      </w:r>
+    </w:p>
+    <w:p>
+      <w:pPr>
+        <w:pStyle w:val="ListParagraph"/>
+        <w:numPr>
+          <w:ilvl w:val="2"/>
+          <w:numId w:val="2"/>
+        </w:numPr>
+      </w:pPr>
+      <w:r>
+        <w:t>Can’t do this unless signed in, and then you will be redirected to actually follow the person</w:t>
+      </w:r>
+      <w:r>
+        <w:t xml:space="preserve"> </w:t>
+      </w:r>
+      <w:r>
+        <w:rPr>
+          <w:b/>
+        </w:rPr>
+        <w:t>(</w:t>
+      </w:r>
+      <w:r>
+        <w:rPr>
+          <w:b/>
+        </w:rPr>
+        <w:t>Tested</w:t>
+      </w:r>
+      <w:r>
+        <w:rPr>
+          <w:b/>
+        </w:rPr>
         <w:t>)</w:t>
       </w:r>
-      <w:r>
-        <w:t xml:space="preserve"> X</w:t>
-      </w:r>
-    </w:p>
-    <w:p>
-      <w:pPr>
-        <w:pStyle w:val="ListParagraph"/>
-        <w:numPr>
-          <w:ilvl w:val="2"/>
-          <w:numId w:val="1"/>
-        </w:numPr>
-      </w:pPr>
-      <w:r>
-        <w:t>Search button on log in</w:t>
-      </w:r>
-      <w:r>
-        <w:t xml:space="preserve"> (1)</w:t>
-      </w:r>
-      <w:r>
-        <w:t xml:space="preserve"> X</w:t>
-      </w:r>
-    </w:p>
-    <w:p>
-      <w:pPr>
-        <w:pStyle w:val="ListParagraph"/>
-        <w:numPr>
-          <w:ilvl w:val="2"/>
-          <w:numId w:val="1"/>
-        </w:numPr>
-      </w:pPr>
-      <w:r>
-        <w:t>Change the height of the spacer bar on screen resize (6)</w:t>
+    </w:p>
+    <w:p>
+      <w:pPr>
+        <w:pStyle w:val="ListParagraph"/>
+        <w:numPr>
+          <w:ilvl w:val="2"/>
+          <w:numId w:val="2"/>
+        </w:numPr>
+      </w:pPr>
+      <w:r>
+        <w:t xml:space="preserve">Normal Use Cases </w:t>
+      </w:r>
+      <w:r>
+        <w:rPr>
+          <w:b/>
+        </w:rPr>
+        <w:t>(Tested)</w:t>
+      </w:r>
+    </w:p>
+    <w:p>
+      <w:pPr>
+        <w:pStyle w:val="ListParagraph"/>
+        <w:numPr>
+          <w:ilvl w:val="1"/>
+          <w:numId w:val="2"/>
+        </w:numPr>
+      </w:pPr>
+      <w:r>
+        <w:t>Block/Report</w:t>
+      </w:r>
+      <w:r>
+        <w:t xml:space="preserve"> other users</w:t>
+      </w:r>
+      <w:r>
+        <w:t xml:space="preserve"> </w:t>
+      </w:r>
+      <w:r>
+        <w:rPr>
+          <w:b/>
+        </w:rPr>
+        <w:t>(Finished)</w:t>
+      </w:r>
+    </w:p>
+    <w:p>
+      <w:pPr>
+        <w:pStyle w:val="ListParagraph"/>
+        <w:numPr>
+          <w:ilvl w:val="2"/>
+          <w:numId w:val="2"/>
+        </w:numPr>
+      </w:pPr>
+      <w:r>
+        <w:t>Can’t block yourself</w:t>
+      </w:r>
+      <w:r>
+        <w:t xml:space="preserve"> </w:t>
+      </w:r>
+      <w:r>
+        <w:rPr>
+          <w:b/>
+        </w:rPr>
+        <w:t>(Tested)</w:t>
+      </w:r>
+    </w:p>
+    <w:p>
+      <w:pPr>
+        <w:pStyle w:val="ListParagraph"/>
+        <w:numPr>
+          <w:ilvl w:val="2"/>
+          <w:numId w:val="2"/>
+        </w:numPr>
+      </w:pPr>
+      <w:r>
+        <w:t xml:space="preserve">Cannot unblock yourself </w:t>
+      </w:r>
+      <w:r>
+        <w:rPr>
+          <w:b/>
+        </w:rPr>
+        <w:t>(Tested)</w:t>
+      </w:r>
+    </w:p>
+    <w:p>
+      <w:pPr>
+        <w:pStyle w:val="ListParagraph"/>
+        <w:numPr>
+          <w:ilvl w:val="2"/>
+          <w:numId w:val="2"/>
+        </w:numPr>
+      </w:pPr>
+      <w:r>
+        <w:t>Can’t block someone you block or unblock someone who is not blocked</w:t>
+      </w:r>
+      <w:r>
+        <w:t xml:space="preserve"> </w:t>
+      </w:r>
+      <w:r>
+        <w:rPr>
+          <w:b/>
+        </w:rPr>
+        <w:t>(Tested)</w:t>
+      </w:r>
+    </w:p>
+    <w:p>
+      <w:pPr>
+        <w:pStyle w:val="ListParagraph"/>
+        <w:numPr>
+          <w:ilvl w:val="2"/>
+          <w:numId w:val="2"/>
+        </w:numPr>
+      </w:pPr>
+      <w:r>
+        <w:t>Must be signed in, and redirected properly</w:t>
+      </w:r>
+      <w:r>
+        <w:t xml:space="preserve"> </w:t>
+      </w:r>
+      <w:r>
+        <w:rPr>
+          <w:b/>
+        </w:rPr>
+        <w:t>(Tested)</w:t>
+      </w:r>
+    </w:p>
+    <w:p>
+      <w:pPr>
+        <w:pStyle w:val="ListParagraph"/>
+        <w:numPr>
+          <w:ilvl w:val="2"/>
+          <w:numId w:val="2"/>
+        </w:numPr>
+      </w:pPr>
+      <w:r>
+        <w:t>Cannot report yourself</w:t>
+      </w:r>
+      <w:r>
+        <w:t xml:space="preserve"> </w:t>
+      </w:r>
+      <w:r>
+        <w:rPr>
+          <w:b/>
+        </w:rPr>
+        <w:t>(Tested)</w:t>
+      </w:r>
+    </w:p>
+    <w:p>
+      <w:pPr>
+        <w:pStyle w:val="ListParagraph"/>
+        <w:numPr>
+          <w:ilvl w:val="2"/>
+          <w:numId w:val="2"/>
+        </w:numPr>
+      </w:pPr>
+      <w:r>
+        <w:t>Cannot report a user more than once</w:t>
+      </w:r>
+      <w:r>
+        <w:t xml:space="preserve"> </w:t>
+      </w:r>
+      <w:r>
+        <w:rPr>
+          <w:b/>
+        </w:rPr>
+        <w:t>(Tested)</w:t>
+      </w:r>
+    </w:p>
+    <w:p>
+      <w:pPr>
+        <w:pStyle w:val="ListParagraph"/>
+        <w:numPr>
+          <w:ilvl w:val="2"/>
+          <w:numId w:val="2"/>
+        </w:numPr>
+      </w:pPr>
+      <w:r>
+        <w:t xml:space="preserve">Normal Use Cases </w:t>
+      </w:r>
+      <w:r>
+        <w:rPr>
+          <w:b/>
+        </w:rPr>
+        <w:t>(Tested)</w:t>
       </w:r>
     </w:p>
     <w:p>
@@ -454,6 +873,13 @@
         <w:ind w:left="2160"/>
       </w:pPr>
     </w:p>
+    <w:p/>
+    <w:p>
+      <w:pPr>
+        <w:pStyle w:val="ListParagraph"/>
+        <w:ind w:left="2160"/>
+      </w:pPr>
+    </w:p>
     <w:p>
       <w:pPr>
         <w:pStyle w:val="ListParagraph"/>
@@ -469,100 +895,118 @@
         <w:rPr>
           <w:b/>
         </w:rPr>
-        <w:t>Test Plan</w:t>
-      </w:r>
-    </w:p>
-    <w:p>
-      <w:pPr>
-        <w:pStyle w:val="ListParagraph"/>
-        <w:numPr>
-          <w:ilvl w:val="1"/>
-          <w:numId w:val="2"/>
-        </w:numPr>
-      </w:pPr>
-      <w:r>
-        <w:t>Sign u</w:t>
-      </w:r>
-      <w:r>
-        <w:t>p</w:t>
-      </w:r>
-      <w:r>
-        <w:t xml:space="preserve"> </w:t>
-      </w:r>
-      <w:r>
-        <w:rPr>
-          <w:b/>
-        </w:rPr>
-        <w:t>(Devise Code)</w:t>
-      </w:r>
-    </w:p>
-    <w:p>
-      <w:pPr>
-        <w:pStyle w:val="ListParagraph"/>
-        <w:numPr>
-          <w:ilvl w:val="1"/>
-          <w:numId w:val="2"/>
-        </w:numPr>
-      </w:pPr>
-      <w:r>
-        <w:t xml:space="preserve">Log-in </w:t>
-      </w:r>
-      <w:r>
-        <w:rPr>
-          <w:b/>
-        </w:rPr>
-        <w:t>(Devise Code)</w:t>
-      </w:r>
-    </w:p>
-    <w:p>
-      <w:pPr>
-        <w:pStyle w:val="ListParagraph"/>
-        <w:numPr>
-          <w:ilvl w:val="1"/>
-          <w:numId w:val="2"/>
-        </w:numPr>
-      </w:pPr>
-      <w:r>
-        <w:t xml:space="preserve">Edit/Destroy </w:t>
-      </w:r>
-    </w:p>
-    <w:p>
-      <w:pPr>
-        <w:pStyle w:val="ListParagraph"/>
-        <w:numPr>
-          <w:ilvl w:val="2"/>
-          <w:numId w:val="2"/>
-        </w:numPr>
-        <w:rPr>
-          <w:b/>
-        </w:rPr>
-      </w:pPr>
-      <w:r>
-        <w:t xml:space="preserve">Destroy </w:t>
-      </w:r>
-      <w:r>
-        <w:rPr>
-          <w:b/>
-        </w:rPr>
-        <w:t>(</w:t>
-      </w:r>
-      <w:r>
-        <w:rPr>
-          <w:b/>
-        </w:rPr>
-        <w:t>Generated Code)</w:t>
-      </w:r>
-    </w:p>
-    <w:p>
-      <w:pPr>
-        <w:pStyle w:val="ListParagraph"/>
-        <w:numPr>
-          <w:ilvl w:val="2"/>
-          <w:numId w:val="2"/>
-        </w:numPr>
-      </w:pPr>
-      <w:r>
-        <w:t>Edit</w:t>
+        <w:t>Things to keep in mind</w:t>
+      </w:r>
+      <w:r>
+        <w:rPr>
+          <w:b/>
+        </w:rPr>
+        <w:t xml:space="preserve"> for the (far) future</w:t>
+      </w:r>
+      <w:r>
+        <w:rPr>
+          <w:b/>
+        </w:rPr>
+        <w:t>:</w:t>
+      </w:r>
+    </w:p>
+    <w:p>
+      <w:pPr>
+        <w:pStyle w:val="ListParagraph"/>
+        <w:numPr>
+          <w:ilvl w:val="1"/>
+          <w:numId w:val="2"/>
+        </w:numPr>
+      </w:pPr>
+      <w:r>
+        <w:t>Users that aren’t logged in can’t do certain things (like post &amp; comment)</w:t>
+      </w:r>
+    </w:p>
+    <w:p>
+      <w:pPr>
+        <w:pStyle w:val="ListParagraph"/>
+        <w:numPr>
+          <w:ilvl w:val="1"/>
+          <w:numId w:val="2"/>
+        </w:numPr>
+      </w:pPr>
+      <w:r>
+        <w:t>Algorithms for ‘hotness’</w:t>
+      </w:r>
+      <w:r>
+        <w:t xml:space="preserve"> for both comments and posts</w:t>
+      </w:r>
+    </w:p>
+    <w:p>
+      <w:pPr>
+        <w:pStyle w:val="ListParagraph"/>
+        <w:numPr>
+          <w:ilvl w:val="1"/>
+          <w:numId w:val="2"/>
+        </w:numPr>
+      </w:pPr>
+      <w:r>
+        <w:t>Filter feed by who you follow</w:t>
+      </w:r>
+    </w:p>
+    <w:p>
+      <w:pPr>
+        <w:pStyle w:val="ListParagraph"/>
+        <w:numPr>
+          <w:ilvl w:val="1"/>
+          <w:numId w:val="2"/>
+        </w:numPr>
+      </w:pPr>
+      <w:r>
+        <w:t>Notifications (Email/Phone/Browser)</w:t>
+      </w:r>
+    </w:p>
+    <w:p>
+      <w:pPr>
+        <w:pStyle w:val="ListParagraph"/>
+        <w:numPr>
+          <w:ilvl w:val="1"/>
+          <w:numId w:val="2"/>
+        </w:numPr>
+      </w:pPr>
+      <w:r>
+        <w:t>Will it be a reddit based system with unlimited sub communities or a platform where tags can be added to reach a broader audience?</w:t>
+      </w:r>
+    </w:p>
+    <w:p>
+      <w:pPr>
+        <w:pStyle w:val="ListParagraph"/>
+        <w:numPr>
+          <w:ilvl w:val="1"/>
+          <w:numId w:val="2"/>
+        </w:numPr>
+      </w:pPr>
+      <w:r>
+        <w:t>Messaging</w:t>
+      </w:r>
+    </w:p>
+    <w:p>
+      <w:pPr>
+        <w:pStyle w:val="ListParagraph"/>
+        <w:numPr>
+          <w:ilvl w:val="1"/>
+          <w:numId w:val="2"/>
+        </w:numPr>
+      </w:pPr>
+      <w:r>
+        <w:t>Tag other users in comments/posts</w:t>
+      </w:r>
+    </w:p>
+    <w:p>
+      <w:pPr>
+        <w:pStyle w:val="ListParagraph"/>
+        <w:numPr>
+          <w:ilvl w:val="2"/>
+          <w:numId w:val="2"/>
+        </w:numPr>
+      </w:pPr>
+      <w:r>
+        <w:t>Regular expressions to parse through user input to determine when you should stop tagging</w:t>
       </w:r>
     </w:p>
     <w:p>
@@ -574,579 +1018,106 @@
         </w:numPr>
       </w:pPr>
       <w:r>
-        <w:t>Can alter email (as long as it’s valid and unique)</w:t>
-      </w:r>
-    </w:p>
-    <w:p>
-      <w:pPr>
-        <w:pStyle w:val="ListParagraph"/>
-        <w:numPr>
-          <w:ilvl w:val="3"/>
-          <w:numId w:val="2"/>
-        </w:numPr>
-      </w:pPr>
-      <w:r>
-        <w:t>Can alter screenname</w:t>
-      </w:r>
-    </w:p>
-    <w:p>
-      <w:pPr>
-        <w:pStyle w:val="ListParagraph"/>
-        <w:numPr>
-          <w:ilvl w:val="3"/>
+        <w:t>Like @bobby! Should only tag @bobby as an exclamation point is invalid syntax for a username</w:t>
+      </w:r>
+    </w:p>
+    <w:p>
+      <w:pPr>
+        <w:pStyle w:val="ListParagraph"/>
+        <w:numPr>
+          <w:ilvl w:val="1"/>
+          <w:numId w:val="2"/>
+        </w:numPr>
+      </w:pPr>
+      <w:r>
+        <w:t>You can report posts as well as users</w:t>
+      </w:r>
+    </w:p>
+    <w:p>
+      <w:pPr>
+        <w:pStyle w:val="ListParagraph"/>
+        <w:numPr>
+          <w:ilvl w:val="1"/>
+          <w:numId w:val="2"/>
+        </w:numPr>
+      </w:pPr>
+      <w:r>
+        <w:t>When user isn’t logged in and clicks destroy it takes them to the user page (maybe just add destroy to the user page and allow the user to log in and then try to destroy)</w:t>
+      </w:r>
+    </w:p>
+    <w:p>
+      <w:pPr>
+        <w:pStyle w:val="ListParagraph"/>
+        <w:numPr>
+          <w:ilvl w:val="2"/>
+          <w:numId w:val="2"/>
+        </w:numPr>
+      </w:pPr>
+      <w:r>
+        <w:t>Low priority issue</w:t>
+      </w:r>
+    </w:p>
+    <w:p>
+      <w:pPr>
+        <w:pStyle w:val="ListParagraph"/>
+        <w:numPr>
+          <w:ilvl w:val="1"/>
+          <w:numId w:val="2"/>
+        </w:numPr>
+      </w:pPr>
+      <w:r>
+        <w:t>404 page for improper URL</w:t>
+      </w:r>
+    </w:p>
+    <w:p>
+      <w:pPr>
+        <w:pStyle w:val="ListParagraph"/>
+        <w:numPr>
+          <w:ilvl w:val="1"/>
+          <w:numId w:val="2"/>
+        </w:numPr>
+      </w:pPr>
+      <w:r>
+        <w:t>Soft destroy</w:t>
+      </w:r>
+      <w:r>
+        <w:t xml:space="preserve"> of users?</w:t>
+      </w:r>
+    </w:p>
+    <w:p>
+      <w:pPr>
+        <w:pStyle w:val="ListParagraph"/>
+        <w:numPr>
+          <w:ilvl w:val="1"/>
+          <w:numId w:val="2"/>
+        </w:numPr>
+      </w:pPr>
+      <w:r>
+        <w:t>We will have a settings page with a sidebar where each ‘main’ feature will be able to be edited in separate forms rather than having all on one page</w:t>
+      </w:r>
+    </w:p>
+    <w:p>
+      <w:pPr>
+        <w:pStyle w:val="ListParagraph"/>
+        <w:numPr>
+          <w:ilvl w:val="1"/>
+          <w:numId w:val="2"/>
+        </w:numPr>
+      </w:pPr>
+      <w:r>
+        <w:t>On multiple tabs: Sign out on one and then attempt to follow someone, you will redirect to sign in and if you mess up authentication, then the user will only go to the index</w:t>
+      </w:r>
+    </w:p>
+    <w:p>
+      <w:pPr>
+        <w:pStyle w:val="ListParagraph"/>
+        <w:numPr>
+          <w:ilvl w:val="2"/>
           <w:numId w:val="2"/>
         </w:numPr>
       </w:pPr>
       <w:r>
         <w:lastRenderedPageBreak/>
-        <w:t>Can alter password providing current password</w:t>
-      </w:r>
-      <w:r>
-        <w:t>, failing to follow standards for password creation will NOT alter current password</w:t>
-      </w:r>
-    </w:p>
-    <w:p>
-      <w:pPr>
-        <w:pStyle w:val="ListParagraph"/>
-        <w:numPr>
-          <w:ilvl w:val="1"/>
-          <w:numId w:val="2"/>
-        </w:numPr>
-      </w:pPr>
-      <w:r>
-        <w:t>Follow/Unfollow</w:t>
-      </w:r>
-      <w:r>
-        <w:t xml:space="preserve"> </w:t>
-      </w:r>
-      <w:r>
-        <w:rPr>
-          <w:b/>
-        </w:rPr>
-        <w:t>(Finished)</w:t>
-      </w:r>
-    </w:p>
-    <w:p>
-      <w:pPr>
-        <w:pStyle w:val="ListParagraph"/>
-        <w:numPr>
-          <w:ilvl w:val="2"/>
-          <w:numId w:val="2"/>
-        </w:numPr>
-      </w:pPr>
-      <w:r>
-        <w:t>Can’t do this to yourself</w:t>
-      </w:r>
-      <w:r>
-        <w:t xml:space="preserve"> </w:t>
-      </w:r>
-      <w:r>
-        <w:rPr>
-          <w:b/>
-        </w:rPr>
-        <w:t>(Tested)</w:t>
-      </w:r>
-    </w:p>
-    <w:p>
-      <w:pPr>
-        <w:pStyle w:val="ListParagraph"/>
-        <w:numPr>
-          <w:ilvl w:val="2"/>
-          <w:numId w:val="2"/>
-        </w:numPr>
-      </w:pPr>
-      <w:r>
-        <w:t>Can’t do this to someone you do/do not follow</w:t>
-      </w:r>
-      <w:r>
-        <w:t xml:space="preserve"> </w:t>
-      </w:r>
-      <w:r>
-        <w:rPr>
-          <w:b/>
-        </w:rPr>
-        <w:t>(</w:t>
-      </w:r>
-      <w:r>
-        <w:rPr>
-          <w:b/>
-        </w:rPr>
-        <w:t>T</w:t>
-      </w:r>
-      <w:r>
-        <w:rPr>
-          <w:b/>
-        </w:rPr>
-        <w:t>ested)</w:t>
-      </w:r>
-    </w:p>
-    <w:p>
-      <w:pPr>
-        <w:pStyle w:val="ListParagraph"/>
-        <w:numPr>
-          <w:ilvl w:val="2"/>
-          <w:numId w:val="2"/>
-        </w:numPr>
-      </w:pPr>
-      <w:r>
-        <w:t>Can’t do this unless signed in, and then you will be redirected to actually follow the person</w:t>
-      </w:r>
-      <w:r>
-        <w:t xml:space="preserve"> </w:t>
-      </w:r>
-      <w:r>
-        <w:rPr>
-          <w:b/>
-        </w:rPr>
-        <w:t>(</w:t>
-      </w:r>
-      <w:r>
-        <w:rPr>
-          <w:b/>
-        </w:rPr>
-        <w:t>Tested</w:t>
-      </w:r>
-      <w:r>
-        <w:rPr>
-          <w:b/>
-        </w:rPr>
-        <w:t>)</w:t>
-      </w:r>
-    </w:p>
-    <w:p>
-      <w:pPr>
-        <w:pStyle w:val="ListParagraph"/>
-        <w:numPr>
-          <w:ilvl w:val="2"/>
-          <w:numId w:val="2"/>
-        </w:numPr>
-      </w:pPr>
-      <w:r>
-        <w:t xml:space="preserve">Normal Use Cases </w:t>
-      </w:r>
-      <w:r>
-        <w:rPr>
-          <w:b/>
-        </w:rPr>
-        <w:t>(Tested)</w:t>
-      </w:r>
-    </w:p>
-    <w:p>
-      <w:pPr>
-        <w:pStyle w:val="ListParagraph"/>
-        <w:numPr>
-          <w:ilvl w:val="1"/>
-          <w:numId w:val="2"/>
-        </w:numPr>
-      </w:pPr>
-      <w:r>
-        <w:t>Block/Report</w:t>
-      </w:r>
-      <w:r>
-        <w:t xml:space="preserve"> other users</w:t>
-      </w:r>
-      <w:r>
-        <w:t xml:space="preserve"> </w:t>
-      </w:r>
-      <w:r>
-        <w:rPr>
-          <w:b/>
-        </w:rPr>
-        <w:t>(Finished)</w:t>
-      </w:r>
-    </w:p>
-    <w:p>
-      <w:pPr>
-        <w:pStyle w:val="ListParagraph"/>
-        <w:numPr>
-          <w:ilvl w:val="2"/>
-          <w:numId w:val="2"/>
-        </w:numPr>
-      </w:pPr>
-      <w:r>
-        <w:t>Can’t block yourself</w:t>
-      </w:r>
-      <w:r>
-        <w:t xml:space="preserve"> </w:t>
-      </w:r>
-      <w:r>
-        <w:rPr>
-          <w:b/>
-        </w:rPr>
-        <w:t>(Tested)</w:t>
-      </w:r>
-    </w:p>
-    <w:p>
-      <w:pPr>
-        <w:pStyle w:val="ListParagraph"/>
-        <w:numPr>
-          <w:ilvl w:val="2"/>
-          <w:numId w:val="2"/>
-        </w:numPr>
-      </w:pPr>
-      <w:r>
-        <w:t xml:space="preserve">Cannot unblock yourself </w:t>
-      </w:r>
-      <w:r>
-        <w:rPr>
-          <w:b/>
-        </w:rPr>
-        <w:t>(Tested)</w:t>
-      </w:r>
-    </w:p>
-    <w:p>
-      <w:pPr>
-        <w:pStyle w:val="ListParagraph"/>
-        <w:numPr>
-          <w:ilvl w:val="2"/>
-          <w:numId w:val="2"/>
-        </w:numPr>
-      </w:pPr>
-      <w:r>
-        <w:t>Can’t block someone you block or unblock someone who is not blocked</w:t>
-      </w:r>
-      <w:r>
-        <w:t xml:space="preserve"> </w:t>
-      </w:r>
-      <w:r>
-        <w:rPr>
-          <w:b/>
-        </w:rPr>
-        <w:t>(Tested)</w:t>
-      </w:r>
-    </w:p>
-    <w:p>
-      <w:pPr>
-        <w:pStyle w:val="ListParagraph"/>
-        <w:numPr>
-          <w:ilvl w:val="2"/>
-          <w:numId w:val="2"/>
-        </w:numPr>
-      </w:pPr>
-      <w:r>
-        <w:t>Must be signed in, and redirected properly</w:t>
-      </w:r>
-      <w:r>
-        <w:t xml:space="preserve"> </w:t>
-      </w:r>
-      <w:r>
-        <w:rPr>
-          <w:b/>
-        </w:rPr>
-        <w:t>(Tested)</w:t>
-      </w:r>
-    </w:p>
-    <w:p>
-      <w:pPr>
-        <w:pStyle w:val="ListParagraph"/>
-        <w:numPr>
-          <w:ilvl w:val="2"/>
-          <w:numId w:val="2"/>
-        </w:numPr>
-      </w:pPr>
-      <w:r>
-        <w:t>Cannot report yourself</w:t>
-      </w:r>
-      <w:r>
-        <w:t xml:space="preserve"> </w:t>
-      </w:r>
-      <w:r>
-        <w:rPr>
-          <w:b/>
-        </w:rPr>
-        <w:t>(Tested)</w:t>
-      </w:r>
-    </w:p>
-    <w:p>
-      <w:pPr>
-        <w:pStyle w:val="ListParagraph"/>
-        <w:numPr>
-          <w:ilvl w:val="2"/>
-          <w:numId w:val="2"/>
-        </w:numPr>
-      </w:pPr>
-      <w:r>
-        <w:t>Cannot report a user more than once</w:t>
-      </w:r>
-      <w:r>
-        <w:t xml:space="preserve"> </w:t>
-      </w:r>
-      <w:r>
-        <w:rPr>
-          <w:b/>
-        </w:rPr>
-        <w:t>(Tested)</w:t>
-      </w:r>
-    </w:p>
-    <w:p>
-      <w:pPr>
-        <w:pStyle w:val="ListParagraph"/>
-        <w:numPr>
-          <w:ilvl w:val="2"/>
-          <w:numId w:val="2"/>
-        </w:numPr>
-      </w:pPr>
-      <w:r>
-        <w:t xml:space="preserve">Normal Use Cases </w:t>
-      </w:r>
-      <w:r>
-        <w:rPr>
-          <w:b/>
-        </w:rPr>
-        <w:t>(Tested)</w:t>
-      </w:r>
-    </w:p>
-    <w:p>
-      <w:pPr>
-        <w:pStyle w:val="ListParagraph"/>
-        <w:ind w:left="2160"/>
-      </w:pPr>
-    </w:p>
-    <w:p/>
-    <w:p>
-      <w:pPr>
-        <w:pStyle w:val="ListParagraph"/>
-        <w:ind w:left="2160"/>
-      </w:pPr>
-    </w:p>
-    <w:p>
-      <w:pPr>
-        <w:pStyle w:val="ListParagraph"/>
-        <w:numPr>
-          <w:ilvl w:val="0"/>
-          <w:numId w:val="2"/>
-        </w:numPr>
-        <w:rPr>
-          <w:b/>
-        </w:rPr>
-      </w:pPr>
-      <w:r>
-        <w:rPr>
-          <w:b/>
-        </w:rPr>
-        <w:t>Things to keep in mind</w:t>
-      </w:r>
-      <w:r>
-        <w:rPr>
-          <w:b/>
-        </w:rPr>
-        <w:t xml:space="preserve"> for the (far) future</w:t>
-      </w:r>
-      <w:r>
-        <w:rPr>
-          <w:b/>
-        </w:rPr>
-        <w:t>:</w:t>
-      </w:r>
-    </w:p>
-    <w:p>
-      <w:pPr>
-        <w:pStyle w:val="ListParagraph"/>
-        <w:numPr>
-          <w:ilvl w:val="1"/>
-          <w:numId w:val="2"/>
-        </w:numPr>
-      </w:pPr>
-      <w:r>
-        <w:t>Users that aren’t logged in can’t do certain things (like post &amp; comment)</w:t>
-      </w:r>
-    </w:p>
-    <w:p>
-      <w:pPr>
-        <w:pStyle w:val="ListParagraph"/>
-        <w:numPr>
-          <w:ilvl w:val="1"/>
-          <w:numId w:val="2"/>
-        </w:numPr>
-      </w:pPr>
-      <w:r>
-        <w:t>Algorithms for ‘hotness’</w:t>
-      </w:r>
-      <w:r>
-        <w:t xml:space="preserve"> for both comments and posts</w:t>
-      </w:r>
-    </w:p>
-    <w:p>
-      <w:pPr>
-        <w:pStyle w:val="ListParagraph"/>
-        <w:numPr>
-          <w:ilvl w:val="1"/>
-          <w:numId w:val="2"/>
-        </w:numPr>
-      </w:pPr>
-      <w:r>
-        <w:t>Filter feed by who you follow</w:t>
-      </w:r>
-    </w:p>
-    <w:p>
-      <w:pPr>
-        <w:pStyle w:val="ListParagraph"/>
-        <w:numPr>
-          <w:ilvl w:val="1"/>
-          <w:numId w:val="2"/>
-        </w:numPr>
-      </w:pPr>
-      <w:r>
-        <w:t>Notifications (Email/Phone/Browser)</w:t>
-      </w:r>
-    </w:p>
-    <w:p>
-      <w:pPr>
-        <w:pStyle w:val="ListParagraph"/>
-        <w:numPr>
-          <w:ilvl w:val="1"/>
-          <w:numId w:val="2"/>
-        </w:numPr>
-      </w:pPr>
-      <w:r>
-        <w:t>Will it be a reddit based system with unlimited sub communities or a platform where tags can be added to reach a broader audience?</w:t>
-      </w:r>
-    </w:p>
-    <w:p>
-      <w:pPr>
-        <w:pStyle w:val="ListParagraph"/>
-        <w:numPr>
-          <w:ilvl w:val="1"/>
-          <w:numId w:val="2"/>
-        </w:numPr>
-      </w:pPr>
-      <w:r>
-        <w:t>Messaging</w:t>
-      </w:r>
-    </w:p>
-    <w:p>
-      <w:pPr>
-        <w:pStyle w:val="ListParagraph"/>
-        <w:numPr>
-          <w:ilvl w:val="1"/>
-          <w:numId w:val="2"/>
-        </w:numPr>
-      </w:pPr>
-      <w:r>
-        <w:t>Tag other users in comments/posts</w:t>
-      </w:r>
-    </w:p>
-    <w:p>
-      <w:pPr>
-        <w:pStyle w:val="ListParagraph"/>
-        <w:numPr>
-          <w:ilvl w:val="2"/>
-          <w:numId w:val="2"/>
-        </w:numPr>
-      </w:pPr>
-      <w:r>
-        <w:t>Regular expressions to parse through user input to determine when you should stop tagging</w:t>
-      </w:r>
-    </w:p>
-    <w:p>
-      <w:pPr>
-        <w:pStyle w:val="ListParagraph"/>
-        <w:numPr>
-          <w:ilvl w:val="3"/>
-          <w:numId w:val="2"/>
-        </w:numPr>
-      </w:pPr>
-      <w:r>
-        <w:t>Like @bobby! Should only tag @bobby as an exclamation point is invalid syntax for a username</w:t>
-      </w:r>
-    </w:p>
-    <w:p>
-      <w:pPr>
-        <w:pStyle w:val="ListParagraph"/>
-        <w:numPr>
-          <w:ilvl w:val="1"/>
-          <w:numId w:val="2"/>
-        </w:numPr>
-      </w:pPr>
-      <w:r>
-        <w:t>You can report posts as well as users</w:t>
-      </w:r>
-    </w:p>
-    <w:p>
-      <w:pPr>
-        <w:pStyle w:val="ListParagraph"/>
-        <w:numPr>
-          <w:ilvl w:val="1"/>
-          <w:numId w:val="2"/>
-        </w:numPr>
-      </w:pPr>
-      <w:r>
-        <w:t>When user isn’t logged in and clicks destroy it takes them to the user page (maybe just add destroy to the user page and allow the user to log in and then try to destroy)</w:t>
-      </w:r>
-    </w:p>
-    <w:p>
-      <w:pPr>
-        <w:pStyle w:val="ListParagraph"/>
-        <w:numPr>
-          <w:ilvl w:val="2"/>
-          <w:numId w:val="2"/>
-        </w:numPr>
-      </w:pPr>
-      <w:r>
-        <w:t>Low priority issue</w:t>
-      </w:r>
-    </w:p>
-    <w:p>
-      <w:pPr>
-        <w:pStyle w:val="ListParagraph"/>
-        <w:numPr>
-          <w:ilvl w:val="1"/>
-          <w:numId w:val="2"/>
-        </w:numPr>
-      </w:pPr>
-      <w:r>
-        <w:t>404 page for improper URL</w:t>
-      </w:r>
-    </w:p>
-    <w:p>
-      <w:pPr>
-        <w:pStyle w:val="ListParagraph"/>
-        <w:numPr>
-          <w:ilvl w:val="1"/>
-          <w:numId w:val="2"/>
-        </w:numPr>
-      </w:pPr>
-      <w:r>
-        <w:t>Soft destroy</w:t>
-      </w:r>
-      <w:r>
-        <w:t xml:space="preserve"> of users?</w:t>
-      </w:r>
-    </w:p>
-    <w:p>
-      <w:pPr>
-        <w:pStyle w:val="ListParagraph"/>
-        <w:numPr>
-          <w:ilvl w:val="1"/>
-          <w:numId w:val="2"/>
-        </w:numPr>
-      </w:pPr>
-      <w:r>
-        <w:t>We will have a settings page with a sidebar where each ‘main’ feature will be able to be edited in separate forms rather than having all on one page</w:t>
-      </w:r>
-    </w:p>
-    <w:p>
-      <w:pPr>
-        <w:pStyle w:val="ListParagraph"/>
-        <w:numPr>
-          <w:ilvl w:val="1"/>
-          <w:numId w:val="2"/>
-        </w:numPr>
-      </w:pPr>
-      <w:r>
-        <w:lastRenderedPageBreak/>
-        <w:t>On multiple tabs: Sign out on one and then attempt to follow someone, you will redirect to sign in and if you mess up authentication, then the user will only go to the index</w:t>
-      </w:r>
-    </w:p>
-    <w:p>
-      <w:pPr>
-        <w:pStyle w:val="ListParagraph"/>
-        <w:numPr>
-          <w:ilvl w:val="2"/>
-          <w:numId w:val="2"/>
-        </w:numPr>
-      </w:pPr>
-      <w:r>
         <w:t>Not storing if CSRF error because location saved by session, it’s the user’s fault for changing sessions on different tabs</w:t>
       </w:r>
     </w:p>
@@ -1233,8 +1204,13 @@
         </w:numPr>
       </w:pPr>
       <w:r>
-        <w:t>They allow username changes: TestChir</w:t>
-      </w:r>
+        <w:t xml:space="preserve">They allow username changes: </w:t>
+      </w:r>
+      <w:proofErr w:type="spellStart"/>
+      <w:r>
+        <w:t>TestChir</w:t>
+      </w:r>
+      <w:proofErr w:type="spellEnd"/>
     </w:p>
     <w:p>
       <w:pPr>
@@ -1536,8 +1512,13 @@
         <w:t>,</w:t>
       </w:r>
       <w:r>
-        <w:t xml:space="preserve"> this will come with CSS-ification</w:t>
-      </w:r>
+        <w:t xml:space="preserve"> this will come with CSS-</w:t>
+      </w:r>
+      <w:proofErr w:type="spellStart"/>
+      <w:r>
+        <w:t>ification</w:t>
+      </w:r>
+      <w:proofErr w:type="spellEnd"/>
     </w:p>
     <w:p>
       <w:pPr>
@@ -1665,52 +1646,52 @@
         <w:rPr>
           <w:b/>
         </w:rPr>
+        <w:t>Twitter Block</w:t>
+      </w:r>
+    </w:p>
+    <w:p>
+      <w:pPr>
+        <w:pStyle w:val="ListParagraph"/>
+        <w:numPr>
+          <w:ilvl w:val="1"/>
+          <w:numId w:val="3"/>
+        </w:numPr>
+        <w:rPr>
+          <w:b/>
+        </w:rPr>
+      </w:pPr>
+      <w:r>
+        <w:t>Tells you what it means to block the user</w:t>
+      </w:r>
+    </w:p>
+    <w:p>
+      <w:pPr>
+        <w:pStyle w:val="ListParagraph"/>
+        <w:numPr>
+          <w:ilvl w:val="2"/>
+          <w:numId w:val="3"/>
+        </w:numPr>
+        <w:rPr>
+          <w:b/>
+        </w:rPr>
+      </w:pPr>
+      <w:r>
+        <w:t>No mentions or posts or messages</w:t>
+      </w:r>
+    </w:p>
+    <w:p>
+      <w:pPr>
+        <w:pStyle w:val="ListParagraph"/>
+        <w:numPr>
+          <w:ilvl w:val="2"/>
+          <w:numId w:val="3"/>
+        </w:numPr>
+        <w:rPr>
+          <w:b/>
+        </w:rPr>
+      </w:pPr>
+      <w:r>
         <w:lastRenderedPageBreak/>
-        <w:t>Twitter Block</w:t>
-      </w:r>
-    </w:p>
-    <w:p>
-      <w:pPr>
-        <w:pStyle w:val="ListParagraph"/>
-        <w:numPr>
-          <w:ilvl w:val="1"/>
-          <w:numId w:val="3"/>
-        </w:numPr>
-        <w:rPr>
-          <w:b/>
-        </w:rPr>
-      </w:pPr>
-      <w:r>
-        <w:t>Tells you what it means to block the user</w:t>
-      </w:r>
-    </w:p>
-    <w:p>
-      <w:pPr>
-        <w:pStyle w:val="ListParagraph"/>
-        <w:numPr>
-          <w:ilvl w:val="2"/>
-          <w:numId w:val="3"/>
-        </w:numPr>
-        <w:rPr>
-          <w:b/>
-        </w:rPr>
-      </w:pPr>
-      <w:r>
-        <w:t>No mentions or posts or messages</w:t>
-      </w:r>
-    </w:p>
-    <w:p>
-      <w:pPr>
-        <w:pStyle w:val="ListParagraph"/>
-        <w:numPr>
-          <w:ilvl w:val="2"/>
-          <w:numId w:val="3"/>
-        </w:numPr>
-        <w:rPr>
-          <w:b/>
-        </w:rPr>
-      </w:pPr>
-      <w:r>
         <w:t>No page change, all JS</w:t>
       </w:r>
     </w:p>
@@ -1953,8 +1934,6 @@
       <w:r>
         <w:t>Add the ability to comment on a post</w:t>
       </w:r>
-      <w:bookmarkStart w:id="0" w:name="_GoBack"/>
-      <w:bookmarkEnd w:id="0"/>
     </w:p>
     <w:p>
       <w:pPr>

</xml_diff>

<commit_message>
Additional test cases implemented.
</commit_message>
<xml_diff>
--- a/Dream Checklist.docx
+++ b/Dream Checklist.docx
@@ -339,45 +339,46 @@
           <w:numId w:val="1"/>
         </w:numPr>
       </w:pPr>
+      <w:r>
+        <w:t xml:space="preserve">Bug: </w:t>
+      </w:r>
+    </w:p>
+    <w:p>
+      <w:pPr>
+        <w:pStyle w:val="ListParagraph"/>
+        <w:numPr>
+          <w:ilvl w:val="2"/>
+          <w:numId w:val="1"/>
+        </w:numPr>
+      </w:pPr>
+      <w:r>
+        <w:t>Handle invalid user id/</w:t>
+      </w:r>
+      <w:r>
+        <w:t>404-page</w:t>
+      </w:r>
+      <w:r>
+        <w:t xml:space="preserve"> (4) </w:t>
+      </w:r>
+      <w:r>
+        <w:t>X</w:t>
+      </w:r>
+    </w:p>
+    <w:p>
+      <w:pPr>
+        <w:pStyle w:val="ListParagraph"/>
+        <w:numPr>
+          <w:ilvl w:val="2"/>
+          <w:numId w:val="1"/>
+        </w:numPr>
+      </w:pPr>
+      <w:r>
+        <w:t>Content is not centered with and withou</w:t>
+      </w:r>
       <w:bookmarkStart w:id="0" w:name="_GoBack"/>
       <w:bookmarkEnd w:id="0"/>
       <w:r>
-        <w:t xml:space="preserve">Bug: </w:t>
-      </w:r>
-    </w:p>
-    <w:p>
-      <w:pPr>
-        <w:pStyle w:val="ListParagraph"/>
-        <w:numPr>
-          <w:ilvl w:val="2"/>
-          <w:numId w:val="1"/>
-        </w:numPr>
-      </w:pPr>
-      <w:r>
-        <w:t>Handle invalid user id/</w:t>
-      </w:r>
-      <w:proofErr w:type="gramStart"/>
-      <w:r>
-        <w:t>404 page</w:t>
-      </w:r>
-      <w:proofErr w:type="gramEnd"/>
-      <w:r>
-        <w:t xml:space="preserve"> (4) </w:t>
-      </w:r>
-      <w:r>
-        <w:t>X</w:t>
-      </w:r>
-    </w:p>
-    <w:p>
-      <w:pPr>
-        <w:pStyle w:val="ListParagraph"/>
-        <w:numPr>
-          <w:ilvl w:val="2"/>
-          <w:numId w:val="1"/>
-        </w:numPr>
-      </w:pPr>
-      <w:r>
-        <w:t>Content is not centered with and without sidebar</w:t>
+        <w:t>t sidebar</w:t>
       </w:r>
       <w:r>
         <w:t xml:space="preserve"> (5)</w:t>

</xml_diff>

<commit_message>
Error pages can now redirect to a specified layout.
</commit_message>
<xml_diff>
--- a/Dream Checklist.docx
+++ b/Dream Checklist.docx
@@ -318,67 +318,43 @@
           <w:numId w:val="1"/>
         </w:numPr>
       </w:pPr>
-      <w:r>
-        <w:t>Write test cases for all the possible actions</w:t>
-      </w:r>
-      <w:r>
-        <w:t xml:space="preserve"> before we get too deep with posting and commenting and stuff</w:t>
-      </w:r>
-      <w:r>
-        <w:t xml:space="preserve"> (3)</w:t>
-      </w:r>
-      <w:r>
-        <w:t xml:space="preserve"> X</w:t>
-      </w:r>
-    </w:p>
-    <w:p>
-      <w:pPr>
-        <w:pStyle w:val="ListParagraph"/>
-        <w:numPr>
-          <w:ilvl w:val="1"/>
-          <w:numId w:val="1"/>
-        </w:numPr>
-      </w:pPr>
-      <w:r>
-        <w:t xml:space="preserve">Bug: </w:t>
-      </w:r>
-    </w:p>
-    <w:p>
-      <w:pPr>
-        <w:pStyle w:val="ListParagraph"/>
-        <w:numPr>
-          <w:ilvl w:val="2"/>
-          <w:numId w:val="1"/>
-        </w:numPr>
-      </w:pPr>
-      <w:r>
-        <w:t>Handle invalid user id/</w:t>
-      </w:r>
-      <w:r>
-        <w:t>404-page</w:t>
-      </w:r>
-      <w:r>
-        <w:t xml:space="preserve"> (4) </w:t>
-      </w:r>
-      <w:r>
-        <w:t>X</w:t>
-      </w:r>
-    </w:p>
-    <w:p>
-      <w:pPr>
-        <w:pStyle w:val="ListParagraph"/>
-        <w:numPr>
-          <w:ilvl w:val="2"/>
-          <w:numId w:val="1"/>
-        </w:numPr>
-      </w:pPr>
-      <w:r>
-        <w:t>Content is not centered with and withou</w:t>
-      </w:r>
       <w:bookmarkStart w:id="0" w:name="_GoBack"/>
       <w:bookmarkEnd w:id="0"/>
       <w:r>
-        <w:t>t sidebar</w:t>
+        <w:t xml:space="preserve">Bug: </w:t>
+      </w:r>
+    </w:p>
+    <w:p>
+      <w:pPr>
+        <w:pStyle w:val="ListParagraph"/>
+        <w:numPr>
+          <w:ilvl w:val="2"/>
+          <w:numId w:val="1"/>
+        </w:numPr>
+      </w:pPr>
+      <w:r>
+        <w:t>Handle invalid user id/</w:t>
+      </w:r>
+      <w:r>
+        <w:t>404-page</w:t>
+      </w:r>
+      <w:r>
+        <w:t xml:space="preserve"> (4) </w:t>
+      </w:r>
+      <w:r>
+        <w:t>X</w:t>
+      </w:r>
+    </w:p>
+    <w:p>
+      <w:pPr>
+        <w:pStyle w:val="ListParagraph"/>
+        <w:numPr>
+          <w:ilvl w:val="2"/>
+          <w:numId w:val="1"/>
+        </w:numPr>
+      </w:pPr>
+      <w:r>
+        <w:t>Content is not centered with and without sidebar</w:t>
       </w:r>
       <w:r>
         <w:t xml:space="preserve"> (5)</w:t>
@@ -585,8 +561,50 @@
         </w:numPr>
       </w:pPr>
       <w:r>
+        <w:t>Follow/Unfollow</w:t>
+      </w:r>
+      <w:r>
+        <w:t xml:space="preserve"> </w:t>
+      </w:r>
+      <w:r>
+        <w:rPr>
+          <w:b/>
+        </w:rPr>
+        <w:t>(Finished)</w:t>
+      </w:r>
+    </w:p>
+    <w:p>
+      <w:pPr>
+        <w:pStyle w:val="ListParagraph"/>
+        <w:numPr>
+          <w:ilvl w:val="2"/>
+          <w:numId w:val="2"/>
+        </w:numPr>
+      </w:pPr>
+      <w:r>
+        <w:t>Can’t do this to yourself</w:t>
+      </w:r>
+      <w:r>
+        <w:t xml:space="preserve"> </w:t>
+      </w:r>
+      <w:r>
+        <w:rPr>
+          <w:b/>
+        </w:rPr>
+        <w:t>(Tested)</w:t>
+      </w:r>
+    </w:p>
+    <w:p>
+      <w:pPr>
+        <w:pStyle w:val="ListParagraph"/>
+        <w:numPr>
+          <w:ilvl w:val="2"/>
+          <w:numId w:val="2"/>
+        </w:numPr>
+      </w:pPr>
+      <w:r>
         <w:lastRenderedPageBreak/>
-        <w:t>Follow/Unfollow</w:t>
+        <w:t>Can’t do this to someone you do/do not follow</w:t>
       </w:r>
       <w:r>
         <w:t xml:space="preserve"> </w:t>
@@ -595,6 +613,93 @@
         <w:rPr>
           <w:b/>
         </w:rPr>
+        <w:t>(</w:t>
+      </w:r>
+      <w:r>
+        <w:rPr>
+          <w:b/>
+        </w:rPr>
+        <w:t>T</w:t>
+      </w:r>
+      <w:r>
+        <w:rPr>
+          <w:b/>
+        </w:rPr>
+        <w:t>ested)</w:t>
+      </w:r>
+    </w:p>
+    <w:p>
+      <w:pPr>
+        <w:pStyle w:val="ListParagraph"/>
+        <w:numPr>
+          <w:ilvl w:val="2"/>
+          <w:numId w:val="2"/>
+        </w:numPr>
+      </w:pPr>
+      <w:r>
+        <w:t>Can’t do this unless signed in, and then you will be redirected to actually follow the person</w:t>
+      </w:r>
+      <w:r>
+        <w:t xml:space="preserve"> </w:t>
+      </w:r>
+      <w:r>
+        <w:rPr>
+          <w:b/>
+        </w:rPr>
+        <w:t>(</w:t>
+      </w:r>
+      <w:r>
+        <w:rPr>
+          <w:b/>
+        </w:rPr>
+        <w:t>Tested</w:t>
+      </w:r>
+      <w:r>
+        <w:rPr>
+          <w:b/>
+        </w:rPr>
+        <w:t>)</w:t>
+      </w:r>
+    </w:p>
+    <w:p>
+      <w:pPr>
+        <w:pStyle w:val="ListParagraph"/>
+        <w:numPr>
+          <w:ilvl w:val="2"/>
+          <w:numId w:val="2"/>
+        </w:numPr>
+      </w:pPr>
+      <w:r>
+        <w:t xml:space="preserve">Normal Use Cases </w:t>
+      </w:r>
+      <w:r>
+        <w:rPr>
+          <w:b/>
+        </w:rPr>
+        <w:t>(Tested)</w:t>
+      </w:r>
+    </w:p>
+    <w:p>
+      <w:pPr>
+        <w:pStyle w:val="ListParagraph"/>
+        <w:numPr>
+          <w:ilvl w:val="1"/>
+          <w:numId w:val="2"/>
+        </w:numPr>
+      </w:pPr>
+      <w:r>
+        <w:t>Block/Report</w:t>
+      </w:r>
+      <w:r>
+        <w:t xml:space="preserve"> other users</w:t>
+      </w:r>
+      <w:r>
+        <w:t xml:space="preserve"> </w:t>
+      </w:r>
+      <w:r>
+        <w:rPr>
+          <w:b/>
+        </w:rPr>
         <w:t>(Finished)</w:t>
       </w:r>
     </w:p>
@@ -607,7 +712,7 @@
         </w:numPr>
       </w:pPr>
       <w:r>
-        <w:t>Can’t do this to yourself</w:t>
+        <w:t>Can’t block yourself</w:t>
       </w:r>
       <w:r>
         <w:t xml:space="preserve"> </w:t>
@@ -628,7 +733,25 @@
         </w:numPr>
       </w:pPr>
       <w:r>
-        <w:t>Can’t do this to someone you do/do not follow</w:t>
+        <w:t xml:space="preserve">Cannot unblock yourself </w:t>
+      </w:r>
+      <w:r>
+        <w:rPr>
+          <w:b/>
+        </w:rPr>
+        <w:t>(Tested)</w:t>
+      </w:r>
+    </w:p>
+    <w:p>
+      <w:pPr>
+        <w:pStyle w:val="ListParagraph"/>
+        <w:numPr>
+          <w:ilvl w:val="2"/>
+          <w:numId w:val="2"/>
+        </w:numPr>
+      </w:pPr>
+      <w:r>
+        <w:t>Can’t block someone you block or unblock someone who is not blocked</w:t>
       </w:r>
       <w:r>
         <w:t xml:space="preserve"> </w:t>
@@ -637,31 +760,19 @@
         <w:rPr>
           <w:b/>
         </w:rPr>
-        <w:t>(</w:t>
-      </w:r>
-      <w:r>
-        <w:rPr>
-          <w:b/>
-        </w:rPr>
-        <w:t>T</w:t>
-      </w:r>
-      <w:r>
-        <w:rPr>
-          <w:b/>
-        </w:rPr>
-        <w:t>ested)</w:t>
-      </w:r>
-    </w:p>
-    <w:p>
-      <w:pPr>
-        <w:pStyle w:val="ListParagraph"/>
-        <w:numPr>
-          <w:ilvl w:val="2"/>
-          <w:numId w:val="2"/>
-        </w:numPr>
-      </w:pPr>
-      <w:r>
-        <w:t>Can’t do this unless signed in, and then you will be redirected to actually follow the person</w:t>
+        <w:t>(Tested)</w:t>
+      </w:r>
+    </w:p>
+    <w:p>
+      <w:pPr>
+        <w:pStyle w:val="ListParagraph"/>
+        <w:numPr>
+          <w:ilvl w:val="2"/>
+          <w:numId w:val="2"/>
+        </w:numPr>
+      </w:pPr>
+      <w:r>
+        <w:t>Must be signed in, and redirected properly</w:t>
       </w:r>
       <w:r>
         <w:t xml:space="preserve"> </w:t>
@@ -670,19 +781,49 @@
         <w:rPr>
           <w:b/>
         </w:rPr>
-        <w:t>(</w:t>
-      </w:r>
-      <w:r>
-        <w:rPr>
-          <w:b/>
-        </w:rPr>
-        <w:t>Tested</w:t>
-      </w:r>
-      <w:r>
-        <w:rPr>
-          <w:b/>
-        </w:rPr>
-        <w:t>)</w:t>
+        <w:t>(Tested)</w:t>
+      </w:r>
+    </w:p>
+    <w:p>
+      <w:pPr>
+        <w:pStyle w:val="ListParagraph"/>
+        <w:numPr>
+          <w:ilvl w:val="2"/>
+          <w:numId w:val="2"/>
+        </w:numPr>
+      </w:pPr>
+      <w:r>
+        <w:t>Cannot report yourself</w:t>
+      </w:r>
+      <w:r>
+        <w:t xml:space="preserve"> </w:t>
+      </w:r>
+      <w:r>
+        <w:rPr>
+          <w:b/>
+        </w:rPr>
+        <w:t>(Tested)</w:t>
+      </w:r>
+    </w:p>
+    <w:p>
+      <w:pPr>
+        <w:pStyle w:val="ListParagraph"/>
+        <w:numPr>
+          <w:ilvl w:val="2"/>
+          <w:numId w:val="2"/>
+        </w:numPr>
+      </w:pPr>
+      <w:r>
+        <w:t>Cannot report a user more than once</w:t>
+      </w:r>
+      <w:r>
+        <w:t xml:space="preserve"> </w:t>
+      </w:r>
+      <w:r>
+        <w:rPr>
+          <w:b/>
+        </w:rPr>
+        <w:t>(Tested)</w:t>
       </w:r>
     </w:p>
     <w:p>
@@ -706,171 +847,6 @@
     <w:p>
       <w:pPr>
         <w:pStyle w:val="ListParagraph"/>
-        <w:numPr>
-          <w:ilvl w:val="1"/>
-          <w:numId w:val="2"/>
-        </w:numPr>
-      </w:pPr>
-      <w:r>
-        <w:t>Block/Report</w:t>
-      </w:r>
-      <w:r>
-        <w:t xml:space="preserve"> other users</w:t>
-      </w:r>
-      <w:r>
-        <w:t xml:space="preserve"> </w:t>
-      </w:r>
-      <w:r>
-        <w:rPr>
-          <w:b/>
-        </w:rPr>
-        <w:t>(Finished)</w:t>
-      </w:r>
-    </w:p>
-    <w:p>
-      <w:pPr>
-        <w:pStyle w:val="ListParagraph"/>
-        <w:numPr>
-          <w:ilvl w:val="2"/>
-          <w:numId w:val="2"/>
-        </w:numPr>
-      </w:pPr>
-      <w:r>
-        <w:t>Can’t block yourself</w:t>
-      </w:r>
-      <w:r>
-        <w:t xml:space="preserve"> </w:t>
-      </w:r>
-      <w:r>
-        <w:rPr>
-          <w:b/>
-        </w:rPr>
-        <w:t>(Tested)</w:t>
-      </w:r>
-    </w:p>
-    <w:p>
-      <w:pPr>
-        <w:pStyle w:val="ListParagraph"/>
-        <w:numPr>
-          <w:ilvl w:val="2"/>
-          <w:numId w:val="2"/>
-        </w:numPr>
-      </w:pPr>
-      <w:r>
-        <w:t xml:space="preserve">Cannot unblock yourself </w:t>
-      </w:r>
-      <w:r>
-        <w:rPr>
-          <w:b/>
-        </w:rPr>
-        <w:t>(Tested)</w:t>
-      </w:r>
-    </w:p>
-    <w:p>
-      <w:pPr>
-        <w:pStyle w:val="ListParagraph"/>
-        <w:numPr>
-          <w:ilvl w:val="2"/>
-          <w:numId w:val="2"/>
-        </w:numPr>
-      </w:pPr>
-      <w:r>
-        <w:t>Can’t block someone you block or unblock someone who is not blocked</w:t>
-      </w:r>
-      <w:r>
-        <w:t xml:space="preserve"> </w:t>
-      </w:r>
-      <w:r>
-        <w:rPr>
-          <w:b/>
-        </w:rPr>
-        <w:t>(Tested)</w:t>
-      </w:r>
-    </w:p>
-    <w:p>
-      <w:pPr>
-        <w:pStyle w:val="ListParagraph"/>
-        <w:numPr>
-          <w:ilvl w:val="2"/>
-          <w:numId w:val="2"/>
-        </w:numPr>
-      </w:pPr>
-      <w:r>
-        <w:t>Must be signed in, and redirected properly</w:t>
-      </w:r>
-      <w:r>
-        <w:t xml:space="preserve"> </w:t>
-      </w:r>
-      <w:r>
-        <w:rPr>
-          <w:b/>
-        </w:rPr>
-        <w:t>(Tested)</w:t>
-      </w:r>
-    </w:p>
-    <w:p>
-      <w:pPr>
-        <w:pStyle w:val="ListParagraph"/>
-        <w:numPr>
-          <w:ilvl w:val="2"/>
-          <w:numId w:val="2"/>
-        </w:numPr>
-      </w:pPr>
-      <w:r>
-        <w:t>Cannot report yourself</w:t>
-      </w:r>
-      <w:r>
-        <w:t xml:space="preserve"> </w:t>
-      </w:r>
-      <w:r>
-        <w:rPr>
-          <w:b/>
-        </w:rPr>
-        <w:t>(Tested)</w:t>
-      </w:r>
-    </w:p>
-    <w:p>
-      <w:pPr>
-        <w:pStyle w:val="ListParagraph"/>
-        <w:numPr>
-          <w:ilvl w:val="2"/>
-          <w:numId w:val="2"/>
-        </w:numPr>
-      </w:pPr>
-      <w:r>
-        <w:t>Cannot report a user more than once</w:t>
-      </w:r>
-      <w:r>
-        <w:t xml:space="preserve"> </w:t>
-      </w:r>
-      <w:r>
-        <w:rPr>
-          <w:b/>
-        </w:rPr>
-        <w:t>(Tested)</w:t>
-      </w:r>
-    </w:p>
-    <w:p>
-      <w:pPr>
-        <w:pStyle w:val="ListParagraph"/>
-        <w:numPr>
-          <w:ilvl w:val="2"/>
-          <w:numId w:val="2"/>
-        </w:numPr>
-      </w:pPr>
-      <w:r>
-        <w:t xml:space="preserve">Normal Use Cases </w:t>
-      </w:r>
-      <w:r>
-        <w:rPr>
-          <w:b/>
-        </w:rPr>
-        <w:t>(Tested)</w:t>
-      </w:r>
-    </w:p>
-    <w:p>
-      <w:pPr>
-        <w:pStyle w:val="ListParagraph"/>
         <w:ind w:left="2160"/>
       </w:pPr>
     </w:p>
@@ -1118,7 +1094,6 @@
         </w:numPr>
       </w:pPr>
       <w:r>
-        <w:lastRenderedPageBreak/>
         <w:t>Not storing if CSRF error because location saved by session, it’s the user’s fault for changing sessions on different tabs</w:t>
       </w:r>
     </w:p>
@@ -1692,55 +1667,55 @@
         </w:rPr>
       </w:pPr>
       <w:r>
+        <w:t>No page change, all JS</w:t>
+      </w:r>
+    </w:p>
+    <w:p>
+      <w:pPr>
+        <w:pStyle w:val="ListParagraph"/>
+        <w:numPr>
+          <w:ilvl w:val="0"/>
+          <w:numId w:val="3"/>
+        </w:numPr>
+        <w:rPr>
+          <w:b/>
+        </w:rPr>
+      </w:pPr>
+      <w:r>
+        <w:rPr>
+          <w:b/>
+        </w:rPr>
+        <w:t>Twitter Report</w:t>
+      </w:r>
+    </w:p>
+    <w:p>
+      <w:pPr>
+        <w:pStyle w:val="ListParagraph"/>
+        <w:numPr>
+          <w:ilvl w:val="1"/>
+          <w:numId w:val="3"/>
+        </w:numPr>
+        <w:rPr>
+          <w:b/>
+        </w:rPr>
+      </w:pPr>
+      <w:r>
+        <w:t>Asks you why you wish to report the user</w:t>
+      </w:r>
+    </w:p>
+    <w:p>
+      <w:pPr>
+        <w:pStyle w:val="ListParagraph"/>
+        <w:numPr>
+          <w:ilvl w:val="1"/>
+          <w:numId w:val="3"/>
+        </w:numPr>
+        <w:rPr>
+          <w:b/>
+        </w:rPr>
+      </w:pPr>
+      <w:r>
         <w:lastRenderedPageBreak/>
-        <w:t>No page change, all JS</w:t>
-      </w:r>
-    </w:p>
-    <w:p>
-      <w:pPr>
-        <w:pStyle w:val="ListParagraph"/>
-        <w:numPr>
-          <w:ilvl w:val="0"/>
-          <w:numId w:val="3"/>
-        </w:numPr>
-        <w:rPr>
-          <w:b/>
-        </w:rPr>
-      </w:pPr>
-      <w:r>
-        <w:rPr>
-          <w:b/>
-        </w:rPr>
-        <w:t>Twitter Report</w:t>
-      </w:r>
-    </w:p>
-    <w:p>
-      <w:pPr>
-        <w:pStyle w:val="ListParagraph"/>
-        <w:numPr>
-          <w:ilvl w:val="1"/>
-          <w:numId w:val="3"/>
-        </w:numPr>
-        <w:rPr>
-          <w:b/>
-        </w:rPr>
-      </w:pPr>
-      <w:r>
-        <w:t>Asks you why you wish to report the user</w:t>
-      </w:r>
-    </w:p>
-    <w:p>
-      <w:pPr>
-        <w:pStyle w:val="ListParagraph"/>
-        <w:numPr>
-          <w:ilvl w:val="1"/>
-          <w:numId w:val="3"/>
-        </w:numPr>
-        <w:rPr>
-          <w:b/>
-        </w:rPr>
-      </w:pPr>
-      <w:r>
         <w:t>No page change, all JS</w:t>
       </w:r>
     </w:p>

</xml_diff>

<commit_message>
Initial phase 3 styling.
</commit_message>
<xml_diff>
--- a/Dream Checklist.docx
+++ b/Dream Checklist.docx
@@ -179,17 +179,919 @@
         <w:rPr>
           <w:b/>
         </w:rPr>
-        <w:t>Things for the immediate future</w:t>
+        <w:t>Phase 3 (Styling Refinement of Current Features)</w:t>
       </w:r>
       <w:r>
         <w:t>:</w:t>
       </w:r>
+      <w:r>
+        <w:t xml:space="preserve"> </w:t>
+      </w:r>
+      <w:r>
+        <w:rPr>
+          <w:b/>
+        </w:rPr>
+        <w:t>[Bold = Done]</w:t>
+      </w:r>
+    </w:p>
+    <w:p>
+      <w:pPr>
+        <w:pStyle w:val="ListParagraph"/>
+        <w:numPr>
+          <w:ilvl w:val="1"/>
+          <w:numId w:val="1"/>
+        </w:numPr>
+        <w:rPr>
+          <w:b/>
+        </w:rPr>
+      </w:pPr>
+      <w:r>
+        <w:rPr>
+          <w:b/>
+        </w:rPr>
+        <w:t>Color Scheme</w:t>
+      </w:r>
+    </w:p>
+    <w:p>
+      <w:pPr>
+        <w:pStyle w:val="ListParagraph"/>
+        <w:numPr>
+          <w:ilvl w:val="2"/>
+          <w:numId w:val="1"/>
+        </w:numPr>
+        <w:rPr>
+          <w:b/>
+        </w:rPr>
+      </w:pPr>
+      <w:r>
+        <w:rPr>
+          <w:b/>
+        </w:rPr>
+        <w:t>Research and choose colors for the website</w:t>
+      </w:r>
+    </w:p>
+    <w:p>
+      <w:pPr>
+        <w:pStyle w:val="ListParagraph"/>
+        <w:numPr>
+          <w:ilvl w:val="3"/>
+          <w:numId w:val="1"/>
+        </w:numPr>
+        <w:rPr>
+          <w:b/>
+        </w:rPr>
+      </w:pPr>
+      <w:r>
+        <w:rPr>
+          <w:b/>
+        </w:rPr>
+        <w:t>Purple</w:t>
+      </w:r>
+      <w:r>
+        <w:rPr>
+          <w:b/>
+        </w:rPr>
+        <w:t>, find the purple you want</w:t>
+      </w:r>
+      <w:r>
+        <w:rPr>
+          <w:b/>
+        </w:rPr>
+        <w:t xml:space="preserve"> to make this bold</w:t>
+      </w:r>
+    </w:p>
+    <w:p>
+      <w:pPr>
+        <w:pStyle w:val="ListParagraph"/>
+        <w:numPr>
+          <w:ilvl w:val="4"/>
+          <w:numId w:val="1"/>
+        </w:numPr>
+      </w:pPr>
+      <w:r>
+        <w:t>5D28A4</w:t>
+      </w:r>
+      <w:r>
+        <w:t xml:space="preserve"> (</w:t>
+      </w:r>
+      <w:r>
+        <w:t>Deeper, bluer purple)</w:t>
+      </w:r>
+    </w:p>
+    <w:p>
+      <w:pPr>
+        <w:pStyle w:val="ListParagraph"/>
+        <w:numPr>
+          <w:ilvl w:val="4"/>
+          <w:numId w:val="1"/>
+        </w:numPr>
+      </w:pPr>
+      <w:r>
+        <w:t>6A4EA4</w:t>
+      </w:r>
+      <w:r>
+        <w:t xml:space="preserve"> (Grayer purple)</w:t>
+      </w:r>
+    </w:p>
+    <w:p>
+      <w:pPr>
+        <w:pStyle w:val="ListParagraph"/>
+        <w:numPr>
+          <w:ilvl w:val="4"/>
+          <w:numId w:val="1"/>
+        </w:numPr>
+      </w:pPr>
+      <w:r>
+        <w:t>7346BA</w:t>
+      </w:r>
+      <w:r>
+        <w:t xml:space="preserve"> (Brighter purple)</w:t>
+      </w:r>
+    </w:p>
+    <w:p>
+      <w:pPr>
+        <w:pStyle w:val="ListParagraph"/>
+        <w:numPr>
+          <w:ilvl w:val="4"/>
+          <w:numId w:val="1"/>
+        </w:numPr>
+      </w:pPr>
+      <w:r>
+        <w:t>7346D3</w:t>
+      </w:r>
+      <w:r>
+        <w:t xml:space="preserve"> (Very bright purple)</w:t>
+      </w:r>
+    </w:p>
+    <w:p>
+      <w:pPr>
+        <w:pStyle w:val="ListParagraph"/>
+        <w:numPr>
+          <w:ilvl w:val="4"/>
+          <w:numId w:val="1"/>
+        </w:numPr>
+      </w:pPr>
+      <w:r>
+        <w:t>7F3DFF</w:t>
+      </w:r>
+      <w:r>
+        <w:t xml:space="preserve"> (Cool Purple)</w:t>
+      </w:r>
+    </w:p>
+    <w:p>
+      <w:pPr>
+        <w:pStyle w:val="ListParagraph"/>
+        <w:numPr>
+          <w:ilvl w:val="4"/>
+          <w:numId w:val="1"/>
+        </w:numPr>
+        <w:rPr>
+          <w:b/>
+        </w:rPr>
+      </w:pPr>
+      <w:r>
+        <w:rPr>
+          <w:b/>
+        </w:rPr>
+        <w:t>d065ff (Similar to snapchat purple)</w:t>
+      </w:r>
+    </w:p>
+    <w:p>
+      <w:pPr>
+        <w:pStyle w:val="ListParagraph"/>
+        <w:numPr>
+          <w:ilvl w:val="2"/>
+          <w:numId w:val="1"/>
+        </w:numPr>
+        <w:rPr>
+          <w:b/>
+        </w:rPr>
+      </w:pPr>
+      <w:r>
+        <w:rPr>
+          <w:b/>
+        </w:rPr>
+        <w:t xml:space="preserve">Choose the colors of </w:t>
+      </w:r>
+      <w:r>
+        <w:rPr>
+          <w:b/>
+        </w:rPr>
+        <w:t>all current features: navbar, sidebar, background of the content, forms, etc.</w:t>
+      </w:r>
+    </w:p>
+    <w:p>
+      <w:pPr>
+        <w:pStyle w:val="ListParagraph"/>
+        <w:numPr>
+          <w:ilvl w:val="3"/>
+          <w:numId w:val="1"/>
+        </w:numPr>
+        <w:rPr>
+          <w:b/>
+        </w:rPr>
+      </w:pPr>
+      <w:r>
+        <w:rPr>
+          <w:b/>
+        </w:rPr>
+        <w:t>Overall background: Gray</w:t>
+      </w:r>
+    </w:p>
+    <w:p>
+      <w:pPr>
+        <w:pStyle w:val="ListParagraph"/>
+        <w:numPr>
+          <w:ilvl w:val="3"/>
+          <w:numId w:val="1"/>
+        </w:numPr>
+        <w:rPr>
+          <w:b/>
+        </w:rPr>
+      </w:pPr>
+      <w:r>
+        <w:rPr>
+          <w:b/>
+        </w:rPr>
+        <w:t>Navbar:</w:t>
+      </w:r>
+      <w:r>
+        <w:rPr>
+          <w:b/>
+        </w:rPr>
+        <w:t xml:space="preserve"> Card-style white navbar</w:t>
+      </w:r>
+      <w:r>
+        <w:rPr>
+          <w:b/>
+        </w:rPr>
+        <w:t xml:space="preserve"> (Black with color)</w:t>
+      </w:r>
+    </w:p>
+    <w:p>
+      <w:pPr>
+        <w:pStyle w:val="ListParagraph"/>
+        <w:numPr>
+          <w:ilvl w:val="3"/>
+          <w:numId w:val="1"/>
+        </w:numPr>
+        <w:rPr>
+          <w:b/>
+        </w:rPr>
+      </w:pPr>
+      <w:r>
+        <w:rPr>
+          <w:b/>
+        </w:rPr>
+        <w:t>Sidebar:</w:t>
+      </w:r>
+      <w:r>
+        <w:rPr>
+          <w:b/>
+        </w:rPr>
+        <w:t xml:space="preserve"> Light Gray Sidebar</w:t>
+      </w:r>
+      <w:r>
+        <w:rPr>
+          <w:b/>
+        </w:rPr>
+        <w:t xml:space="preserve"> (Now white card-style)</w:t>
+      </w:r>
+    </w:p>
+    <w:p>
+      <w:pPr>
+        <w:pStyle w:val="ListParagraph"/>
+        <w:numPr>
+          <w:ilvl w:val="3"/>
+          <w:numId w:val="1"/>
+        </w:numPr>
+        <w:rPr>
+          <w:b/>
+        </w:rPr>
+      </w:pPr>
+      <w:r>
+        <w:rPr>
+          <w:b/>
+        </w:rPr>
+        <w:t>Forms: White</w:t>
+      </w:r>
+    </w:p>
+    <w:p>
+      <w:pPr>
+        <w:pStyle w:val="ListParagraph"/>
+        <w:numPr>
+          <w:ilvl w:val="3"/>
+          <w:numId w:val="1"/>
+        </w:numPr>
+        <w:rPr>
+          <w:b/>
+        </w:rPr>
+      </w:pPr>
+      <w:r>
+        <w:rPr>
+          <w:b/>
+        </w:rPr>
+        <w:t>Content/Table: White</w:t>
+      </w:r>
+      <w:r>
+        <w:rPr>
+          <w:b/>
+        </w:rPr>
+        <w:t xml:space="preserve"> (Later with post implementation)</w:t>
+      </w:r>
+    </w:p>
+    <w:p>
+      <w:pPr>
+        <w:pStyle w:val="ListParagraph"/>
+        <w:numPr>
+          <w:ilvl w:val="1"/>
+          <w:numId w:val="1"/>
+        </w:numPr>
+      </w:pPr>
+      <w:r>
+        <w:t>Sidebar</w:t>
+      </w:r>
+    </w:p>
+    <w:p>
+      <w:pPr>
+        <w:pStyle w:val="ListParagraph"/>
+        <w:numPr>
+          <w:ilvl w:val="2"/>
+          <w:numId w:val="1"/>
+        </w:numPr>
+      </w:pPr>
+      <w:r>
+        <w:t>Tasks:</w:t>
+      </w:r>
+    </w:p>
+    <w:p>
+      <w:pPr>
+        <w:pStyle w:val="ListParagraph"/>
+        <w:numPr>
+          <w:ilvl w:val="3"/>
+          <w:numId w:val="1"/>
+        </w:numPr>
+      </w:pPr>
+      <w:r>
+        <w:rPr>
+          <w:b/>
+        </w:rPr>
+        <w:t>Create a final template of all the features and the style of the sidebar</w:t>
+      </w:r>
+    </w:p>
+    <w:p>
+      <w:pPr>
+        <w:pStyle w:val="ListParagraph"/>
+        <w:numPr>
+          <w:ilvl w:val="3"/>
+          <w:numId w:val="1"/>
+        </w:numPr>
+        <w:rPr>
+          <w:b/>
+        </w:rPr>
+      </w:pPr>
+      <w:r>
+        <w:rPr>
+          <w:b/>
+        </w:rPr>
+        <w:t xml:space="preserve">Make the sidebar </w:t>
+      </w:r>
+      <w:r>
+        <w:rPr>
+          <w:b/>
+        </w:rPr>
+        <w:t>have a card-style</w:t>
+      </w:r>
+    </w:p>
+    <w:p>
+      <w:pPr>
+        <w:pStyle w:val="ListParagraph"/>
+        <w:numPr>
+          <w:ilvl w:val="3"/>
+          <w:numId w:val="1"/>
+        </w:numPr>
+      </w:pPr>
+      <w:r>
+        <w:t>Add headers for each subsection within the sidebar</w:t>
+      </w:r>
+    </w:p>
+    <w:p>
+      <w:pPr>
+        <w:pStyle w:val="ListParagraph"/>
+        <w:numPr>
+          <w:ilvl w:val="3"/>
+          <w:numId w:val="1"/>
+        </w:numPr>
+      </w:pPr>
+      <w:r>
+        <w:t>Add a feed subsection</w:t>
+      </w:r>
+    </w:p>
+    <w:p>
+      <w:pPr>
+        <w:pStyle w:val="ListParagraph"/>
+        <w:numPr>
+          <w:ilvl w:val="3"/>
+          <w:numId w:val="1"/>
+        </w:numPr>
+      </w:pPr>
+      <w:r>
+        <w:t>Add icons for the different feed options</w:t>
+      </w:r>
+    </w:p>
+    <w:p>
+      <w:pPr>
+        <w:pStyle w:val="ListParagraph"/>
+        <w:numPr>
+          <w:ilvl w:val="4"/>
+          <w:numId w:val="1"/>
+        </w:numPr>
+      </w:pPr>
+      <w:r>
+        <w:t>Make these highlighted when hovered/selected</w:t>
+      </w:r>
+    </w:p>
+    <w:p>
+      <w:pPr>
+        <w:pStyle w:val="ListParagraph"/>
+        <w:numPr>
+          <w:ilvl w:val="3"/>
+          <w:numId w:val="1"/>
+        </w:numPr>
+      </w:pPr>
+      <w:r>
+        <w:t>Have the following subsection show a certain number of following by default and then have the option to show more?</w:t>
+      </w:r>
+    </w:p>
+    <w:p>
+      <w:pPr>
+        <w:pStyle w:val="ListParagraph"/>
+        <w:numPr>
+          <w:ilvl w:val="3"/>
+          <w:numId w:val="1"/>
+        </w:numPr>
+      </w:pPr>
+      <w:r>
+        <w:lastRenderedPageBreak/>
+        <w:t>Add an extras subsection</w:t>
+      </w:r>
+    </w:p>
+    <w:p>
+      <w:pPr>
+        <w:pStyle w:val="ListParagraph"/>
+        <w:numPr>
+          <w:ilvl w:val="3"/>
+          <w:numId w:val="1"/>
+        </w:numPr>
+      </w:pPr>
+      <w:r>
+        <w:t>Different implementation based on authentication</w:t>
+      </w:r>
+    </w:p>
+    <w:p>
+      <w:pPr>
+        <w:pStyle w:val="ListParagraph"/>
+        <w:numPr>
+          <w:ilvl w:val="4"/>
+          <w:numId w:val="1"/>
+        </w:numPr>
+      </w:pPr>
+      <w:r>
+        <w:t>Authenticated: Should show following</w:t>
+      </w:r>
+    </w:p>
+    <w:p>
+      <w:pPr>
+        <w:pStyle w:val="ListParagraph"/>
+        <w:numPr>
+          <w:ilvl w:val="4"/>
+          <w:numId w:val="1"/>
+        </w:numPr>
+      </w:pPr>
+      <w:r>
+        <w:t>Not: Preset categories to browse</w:t>
+      </w:r>
+    </w:p>
+    <w:p>
+      <w:pPr>
+        <w:pStyle w:val="ListParagraph"/>
+        <w:numPr>
+          <w:ilvl w:val="5"/>
+          <w:numId w:val="1"/>
+        </w:numPr>
+      </w:pPr>
+      <w:r>
+        <w:t>Icons for categories and highlighting effects</w:t>
+      </w:r>
+    </w:p>
+    <w:p>
+      <w:pPr>
+        <w:pStyle w:val="ListParagraph"/>
+        <w:numPr>
+          <w:ilvl w:val="1"/>
+          <w:numId w:val="1"/>
+        </w:numPr>
+      </w:pPr>
+      <w:r>
+        <w:t>Navbar</w:t>
+      </w:r>
+    </w:p>
+    <w:p>
+      <w:pPr>
+        <w:pStyle w:val="ListParagraph"/>
+        <w:numPr>
+          <w:ilvl w:val="2"/>
+          <w:numId w:val="1"/>
+        </w:numPr>
+        <w:rPr>
+          <w:b/>
+        </w:rPr>
+      </w:pPr>
+      <w:r>
+        <w:t>Tasks:</w:t>
+      </w:r>
+      <w:r>
+        <w:rPr>
+          <w:b/>
+        </w:rPr>
+        <w:t xml:space="preserve"> </w:t>
+      </w:r>
+    </w:p>
+    <w:p>
+      <w:pPr>
+        <w:pStyle w:val="ListParagraph"/>
+        <w:numPr>
+          <w:ilvl w:val="3"/>
+          <w:numId w:val="1"/>
+        </w:numPr>
+        <w:rPr>
+          <w:b/>
+        </w:rPr>
+      </w:pPr>
+      <w:r>
+        <w:rPr>
+          <w:b/>
+        </w:rPr>
+        <w:t>Create a final template for the navbar with all the features and the style of i</w:t>
+      </w:r>
+      <w:r>
+        <w:rPr>
+          <w:b/>
+        </w:rPr>
+        <w:t>t</w:t>
+      </w:r>
+    </w:p>
+    <w:p>
+      <w:pPr>
+        <w:pStyle w:val="ListParagraph"/>
+        <w:numPr>
+          <w:ilvl w:val="3"/>
+          <w:numId w:val="1"/>
+        </w:numPr>
+        <w:rPr>
+          <w:b/>
+        </w:rPr>
+      </w:pPr>
+      <w:r>
+        <w:rPr>
+          <w:b/>
+        </w:rPr>
+        <w:t>Take out green highlight when search box is active</w:t>
+      </w:r>
+    </w:p>
+    <w:p>
+      <w:pPr>
+        <w:pStyle w:val="ListParagraph"/>
+        <w:numPr>
+          <w:ilvl w:val="3"/>
+          <w:numId w:val="1"/>
+        </w:numPr>
+        <w:rPr>
+          <w:b/>
+        </w:rPr>
+      </w:pPr>
+      <w:r>
+        <w:rPr>
+          <w:b/>
+        </w:rPr>
+        <w:t>Make ‘Keep Grinding’ Purple</w:t>
+      </w:r>
+    </w:p>
+    <w:p>
+      <w:pPr>
+        <w:pStyle w:val="ListParagraph"/>
+        <w:numPr>
+          <w:ilvl w:val="3"/>
+          <w:numId w:val="1"/>
+        </w:numPr>
+      </w:pPr>
+      <w:r>
+        <w:t>Turn log in and sign up text into buttons</w:t>
+      </w:r>
+    </w:p>
+    <w:p>
+      <w:pPr>
+        <w:pStyle w:val="ListParagraph"/>
+        <w:numPr>
+          <w:ilvl w:val="3"/>
+          <w:numId w:val="1"/>
+        </w:numPr>
+      </w:pPr>
+      <w:r>
+        <w:t>When signed in, reserve a small square as an avatar placeholder and have the username right next to it</w:t>
+      </w:r>
+    </w:p>
+    <w:p>
+      <w:pPr>
+        <w:pStyle w:val="ListParagraph"/>
+        <w:numPr>
+          <w:ilvl w:val="3"/>
+          <w:numId w:val="1"/>
+        </w:numPr>
+      </w:pPr>
+      <w:r>
+        <w:t xml:space="preserve">When signed in, have a purple </w:t>
+      </w:r>
+      <w:r>
+        <w:t>post button that currently will do nothing</w:t>
+      </w:r>
+    </w:p>
+    <w:p>
+      <w:pPr>
+        <w:pStyle w:val="ListParagraph"/>
+        <w:numPr>
+          <w:ilvl w:val="3"/>
+          <w:numId w:val="1"/>
+        </w:numPr>
+      </w:pPr>
+      <w:r>
+        <w:t>Redesign and adjust search</w:t>
+      </w:r>
+    </w:p>
+    <w:p>
+      <w:pPr>
+        <w:pStyle w:val="ListParagraph"/>
+        <w:numPr>
+          <w:ilvl w:val="4"/>
+          <w:numId w:val="1"/>
+        </w:numPr>
+      </w:pPr>
+      <w:r>
+        <w:t>Make search be just an icon</w:t>
+      </w:r>
+    </w:p>
+    <w:p>
+      <w:pPr>
+        <w:pStyle w:val="ListParagraph"/>
+        <w:numPr>
+          <w:ilvl w:val="4"/>
+          <w:numId w:val="1"/>
+        </w:numPr>
+      </w:pPr>
+      <w:r>
+        <w:t>Take out the left and right container stuff</w:t>
+      </w:r>
+    </w:p>
+    <w:p>
+      <w:pPr>
+        <w:pStyle w:val="ListParagraph"/>
+        <w:numPr>
+          <w:ilvl w:val="4"/>
+          <w:numId w:val="1"/>
+        </w:numPr>
+      </w:pPr>
+      <w:r>
+        <w:t>Add padding to the icon for proper spacing of elements within the bar</w:t>
+      </w:r>
+    </w:p>
+    <w:p>
+      <w:pPr>
+        <w:pStyle w:val="ListParagraph"/>
+        <w:numPr>
+          <w:ilvl w:val="4"/>
+          <w:numId w:val="1"/>
+        </w:numPr>
+      </w:pPr>
+      <w:r>
+        <w:t>When clicked, it should expand a search box with a search button, just like what is implemented now</w:t>
+      </w:r>
+    </w:p>
+    <w:p>
+      <w:pPr>
+        <w:pStyle w:val="ListParagraph"/>
+        <w:numPr>
+          <w:ilvl w:val="5"/>
+          <w:numId w:val="1"/>
+        </w:numPr>
+      </w:pPr>
+      <w:r>
+        <w:t>This will have consistent width until window width decreases below a threshold</w:t>
+      </w:r>
+    </w:p>
+    <w:p>
+      <w:pPr>
+        <w:pStyle w:val="ListParagraph"/>
+        <w:numPr>
+          <w:ilvl w:val="5"/>
+          <w:numId w:val="1"/>
+        </w:numPr>
+      </w:pPr>
+      <w:r>
+        <w:t>Once it crosses the threshold, it will fill the width of the navbar with POSSIBLY a back button to hide the effect</w:t>
+      </w:r>
+    </w:p>
+    <w:p>
+      <w:pPr>
+        <w:pStyle w:val="ListParagraph"/>
+        <w:numPr>
+          <w:ilvl w:val="1"/>
+          <w:numId w:val="1"/>
+        </w:numPr>
+      </w:pPr>
+      <w:r>
+        <w:t>Error Pages</w:t>
+      </w:r>
+    </w:p>
+    <w:p>
+      <w:pPr>
+        <w:pStyle w:val="ListParagraph"/>
+        <w:numPr>
+          <w:ilvl w:val="2"/>
+          <w:numId w:val="1"/>
+        </w:numPr>
+      </w:pPr>
+      <w:r>
+        <w:t>Tasks:</w:t>
+      </w:r>
+    </w:p>
+    <w:p>
+      <w:pPr>
+        <w:pStyle w:val="ListParagraph"/>
+        <w:numPr>
+          <w:ilvl w:val="3"/>
+          <w:numId w:val="1"/>
+        </w:numPr>
+        <w:rPr>
+          <w:b/>
+        </w:rPr>
+      </w:pPr>
+      <w:r>
+        <w:rPr>
+          <w:b/>
+        </w:rPr>
+        <w:t>Create a format</w:t>
+      </w:r>
+    </w:p>
+    <w:p>
+      <w:pPr>
+        <w:pStyle w:val="ListParagraph"/>
+        <w:numPr>
+          <w:ilvl w:val="3"/>
+          <w:numId w:val="1"/>
+        </w:numPr>
+      </w:pPr>
+      <w:r>
+        <w:t>Create the frowny face</w:t>
+      </w:r>
+    </w:p>
+    <w:p>
+      <w:pPr>
+        <w:pStyle w:val="ListParagraph"/>
+        <w:numPr>
+          <w:ilvl w:val="3"/>
+          <w:numId w:val="1"/>
+        </w:numPr>
+      </w:pPr>
+      <w:r>
+        <w:t>Add the templates for navbar and sidebar</w:t>
+      </w:r>
+    </w:p>
+    <w:p>
+      <w:pPr>
+        <w:pStyle w:val="ListParagraph"/>
+        <w:numPr>
+          <w:ilvl w:val="3"/>
+          <w:numId w:val="1"/>
+        </w:numPr>
+      </w:pPr>
+      <w:r>
+        <w:t>Add the specific error message/refine error message</w:t>
+      </w:r>
+    </w:p>
+    <w:p>
+      <w:pPr>
+        <w:pStyle w:val="ListParagraph"/>
+        <w:numPr>
+          <w:ilvl w:val="3"/>
+          <w:numId w:val="1"/>
+        </w:numPr>
+      </w:pPr>
+      <w:r>
+        <w:t>Add links/buttons to navigate back to previous location/home</w:t>
+      </w:r>
     </w:p>
     <w:p>
       <w:pPr>
         <w:pStyle w:val="ListParagraph"/>
         <w:ind w:left="2160"/>
       </w:pPr>
+    </w:p>
+    <w:p>
+      <w:pPr>
+        <w:pStyle w:val="ListParagraph"/>
+        <w:numPr>
+          <w:ilvl w:val="1"/>
+          <w:numId w:val="1"/>
+        </w:numPr>
+      </w:pPr>
+      <w:r>
+        <w:t>Forms</w:t>
+      </w:r>
+    </w:p>
+    <w:p>
+      <w:pPr>
+        <w:pStyle w:val="ListParagraph"/>
+        <w:numPr>
+          <w:ilvl w:val="2"/>
+          <w:numId w:val="1"/>
+        </w:numPr>
+      </w:pPr>
+      <w:r>
+        <w:t>Tasks:</w:t>
+      </w:r>
+    </w:p>
+    <w:p>
+      <w:pPr>
+        <w:pStyle w:val="ListParagraph"/>
+        <w:numPr>
+          <w:ilvl w:val="3"/>
+          <w:numId w:val="1"/>
+        </w:numPr>
+        <w:rPr>
+          <w:b/>
+        </w:rPr>
+      </w:pPr>
+      <w:r>
+        <w:rPr>
+          <w:b/>
+        </w:rPr>
+        <w:t>Create a format</w:t>
+      </w:r>
+    </w:p>
+    <w:p>
+      <w:pPr>
+        <w:pStyle w:val="ListParagraph"/>
+        <w:numPr>
+          <w:ilvl w:val="3"/>
+          <w:numId w:val="1"/>
+        </w:numPr>
+      </w:pPr>
+      <w:r>
+        <w:t xml:space="preserve">Create a container for forms that is always centered on the page based on sidebar </w:t>
+      </w:r>
+    </w:p>
+    <w:p>
+      <w:pPr>
+        <w:pStyle w:val="ListParagraph"/>
+        <w:numPr>
+          <w:ilvl w:val="3"/>
+          <w:numId w:val="1"/>
+        </w:numPr>
+      </w:pPr>
+      <w:r>
+        <w:t>Make th</w:t>
+      </w:r>
+      <w:r>
+        <w:t>is white</w:t>
+      </w:r>
+    </w:p>
+    <w:p>
+      <w:pPr>
+        <w:pStyle w:val="ListParagraph"/>
+        <w:numPr>
+          <w:ilvl w:val="4"/>
+          <w:numId w:val="1"/>
+        </w:numPr>
+      </w:pPr>
+      <w:r>
+        <w:lastRenderedPageBreak/>
+        <w:t>Not sure how the length/shape of t</w:t>
+      </w:r>
+      <w:r>
+        <w:t>he form container will work out, but it should fill the page rather than match the content</w:t>
+      </w:r>
+    </w:p>
+    <w:p>
+      <w:pPr>
+        <w:pStyle w:val="ListParagraph"/>
+        <w:numPr>
+          <w:ilvl w:val="3"/>
+          <w:numId w:val="1"/>
+        </w:numPr>
+      </w:pPr>
+      <w:r>
+        <w:t>Make the buttons purple/define colors for the links/buttons</w:t>
+      </w:r>
       <w:bookmarkStart w:id="0" w:name="_GoBack"/>
       <w:bookmarkEnd w:id="0"/>
     </w:p>
@@ -197,6 +1099,126 @@
       <w:pPr>
         <w:pStyle w:val="ListParagraph"/>
         <w:numPr>
+          <w:ilvl w:val="3"/>
+          <w:numId w:val="1"/>
+        </w:numPr>
+      </w:pPr>
+      <w:r>
+        <w:t>Format and center the text within the form itself</w:t>
+      </w:r>
+    </w:p>
+    <w:p>
+      <w:pPr>
+        <w:pStyle w:val="ListParagraph"/>
+        <w:numPr>
+          <w:ilvl w:val="3"/>
+          <w:numId w:val="1"/>
+        </w:numPr>
+      </w:pPr>
+      <w:r>
+        <w:t>Fix up the notify messages that have default implementation to better adhere to the general layout of the site</w:t>
+      </w:r>
+    </w:p>
+    <w:p>
+      <w:pPr>
+        <w:pStyle w:val="ListParagraph"/>
+        <w:numPr>
+          <w:ilvl w:val="3"/>
+          <w:numId w:val="1"/>
+        </w:numPr>
+      </w:pPr>
+      <w:r>
+        <w:t>Make the forms and the container responsive</w:t>
+      </w:r>
+    </w:p>
+    <w:p>
+      <w:pPr>
+        <w:pStyle w:val="ListParagraph"/>
+        <w:numPr>
+          <w:ilvl w:val="1"/>
+          <w:numId w:val="1"/>
+        </w:numPr>
+      </w:pPr>
+      <w:r>
+        <w:t>Notice messages</w:t>
+      </w:r>
+    </w:p>
+    <w:p>
+      <w:pPr>
+        <w:pStyle w:val="ListParagraph"/>
+        <w:numPr>
+          <w:ilvl w:val="2"/>
+          <w:numId w:val="1"/>
+        </w:numPr>
+      </w:pPr>
+      <w:r>
+        <w:t>Tasks</w:t>
+      </w:r>
+    </w:p>
+    <w:p>
+      <w:pPr>
+        <w:pStyle w:val="ListParagraph"/>
+        <w:numPr>
+          <w:ilvl w:val="3"/>
+          <w:numId w:val="1"/>
+        </w:numPr>
+      </w:pPr>
+      <w:r>
+        <w:t>Create a format for these and implement the format</w:t>
+      </w:r>
+    </w:p>
+    <w:p>
+      <w:pPr>
+        <w:pStyle w:val="ListParagraph"/>
+        <w:ind w:left="2160"/>
+      </w:pPr>
+    </w:p>
+    <w:p>
+      <w:pPr>
+        <w:pStyle w:val="ListParagraph"/>
+        <w:ind w:left="2160"/>
+      </w:pPr>
+    </w:p>
+    <w:p>
+      <w:pPr>
+        <w:pStyle w:val="ListParagraph"/>
+        <w:ind w:left="2160"/>
+      </w:pPr>
+    </w:p>
+    <w:p>
+      <w:pPr>
+        <w:pStyle w:val="ListParagraph"/>
+        <w:ind w:left="2160"/>
+      </w:pPr>
+    </w:p>
+    <w:p>
+      <w:pPr>
+        <w:pStyle w:val="ListParagraph"/>
+        <w:ind w:left="2160"/>
+      </w:pPr>
+    </w:p>
+    <w:p>
+      <w:pPr>
+        <w:pStyle w:val="ListParagraph"/>
+        <w:ind w:left="2160"/>
+      </w:pPr>
+    </w:p>
+    <w:p>
+      <w:pPr>
+        <w:pStyle w:val="ListParagraph"/>
+        <w:ind w:left="2160"/>
+      </w:pPr>
+    </w:p>
+    <w:p>
+      <w:pPr>
+        <w:pStyle w:val="ListParagraph"/>
+        <w:ind w:left="2160"/>
+      </w:pPr>
+    </w:p>
+    <w:p>
+      <w:pPr>
+        <w:pStyle w:val="ListParagraph"/>
+        <w:numPr>
           <w:ilvl w:val="0"/>
           <w:numId w:val="2"/>
         </w:numPr>
@@ -372,20 +1394,6 @@
       <w:r>
         <w:t>We will have a settings page with a sidebar where each ‘main’ feature will be able to be edited in separate forms rather than having all on one page</w:t>
       </w:r>
-    </w:p>
-    <w:p>
-      <w:pPr>
-        <w:rPr>
-          <w:b/>
-        </w:rPr>
-      </w:pPr>
-    </w:p>
-    <w:p>
-      <w:pPr>
-        <w:rPr>
-          <w:b/>
-        </w:rPr>
-      </w:pPr>
     </w:p>
     <w:p>
       <w:pPr>

</xml_diff>

<commit_message>
Added transition to search bar.
</commit_message>
<xml_diff>
--- a/Dream Checklist.docx
+++ b/Dream Checklist.docx
@@ -835,8 +835,14 @@
           <w:ilvl w:val="4"/>
           <w:numId w:val="1"/>
         </w:numPr>
-      </w:pPr>
-      <w:r>
+        <w:rPr>
+          <w:b/>
+        </w:rPr>
+      </w:pPr>
+      <w:r>
+        <w:rPr>
+          <w:b/>
+        </w:rPr>
         <w:t>Make search be just an icon</w:t>
       </w:r>
     </w:p>
@@ -847,8 +853,14 @@
           <w:ilvl w:val="4"/>
           <w:numId w:val="1"/>
         </w:numPr>
-      </w:pPr>
-      <w:r>
+        <w:rPr>
+          <w:b/>
+        </w:rPr>
+      </w:pPr>
+      <w:r>
+        <w:rPr>
+          <w:b/>
+        </w:rPr>
         <w:t>Take out the left and right container stuff</w:t>
       </w:r>
     </w:p>
@@ -899,6 +911,20 @@
       <w:r>
         <w:t>Once it crosses the threshold, it will fill the width of the navbar with POSSIBLY a back button to hide the effect</w:t>
       </w:r>
+    </w:p>
+    <w:p>
+      <w:pPr>
+        <w:pStyle w:val="ListParagraph"/>
+        <w:numPr>
+          <w:ilvl w:val="3"/>
+          <w:numId w:val="1"/>
+        </w:numPr>
+      </w:pPr>
+      <w:r>
+        <w:t>Fix the layout and the structure of the elements within the navbar</w:t>
+      </w:r>
+      <w:bookmarkStart w:id="0" w:name="_GoBack"/>
+      <w:bookmarkEnd w:id="0"/>
     </w:p>
     <w:p>
       <w:pPr>
@@ -1092,8 +1118,6 @@
       <w:r>
         <w:t>Make the buttons purple/define colors for the links/buttons</w:t>
       </w:r>
-      <w:bookmarkStart w:id="0" w:name="_GoBack"/>
-      <w:bookmarkEnd w:id="0"/>
     </w:p>
     <w:p>
       <w:pPr>

</xml_diff>

<commit_message>
Progress on the navbar styling.
</commit_message>
<xml_diff>
--- a/Dream Checklist.docx
+++ b/Dream Checklist.docx
@@ -688,6 +688,18 @@
       <w:pPr>
         <w:pStyle w:val="ListParagraph"/>
         <w:numPr>
+          <w:ilvl w:val="3"/>
+          <w:numId w:val="1"/>
+        </w:numPr>
+      </w:pPr>
+      <w:r>
+        <w:t>Bug: Overlay effect no longer working</w:t>
+      </w:r>
+    </w:p>
+    <w:p>
+      <w:pPr>
+        <w:pStyle w:val="ListParagraph"/>
+        <w:numPr>
           <w:ilvl w:val="1"/>
           <w:numId w:val="1"/>
         </w:numPr>
@@ -784,8 +796,14 @@
           <w:ilvl w:val="3"/>
           <w:numId w:val="1"/>
         </w:numPr>
-      </w:pPr>
-      <w:r>
+        <w:rPr>
+          <w:b/>
+        </w:rPr>
+      </w:pPr>
+      <w:r>
+        <w:rPr>
+          <w:b/>
+        </w:rPr>
         <w:t>Turn log in and sign up text into buttons</w:t>
       </w:r>
     </w:p>
@@ -796,8 +814,14 @@
           <w:ilvl w:val="3"/>
           <w:numId w:val="1"/>
         </w:numPr>
-      </w:pPr>
-      <w:r>
+        <w:rPr>
+          <w:b/>
+        </w:rPr>
+      </w:pPr>
+      <w:r>
+        <w:rPr>
+          <w:b/>
+        </w:rPr>
         <w:t>When signed in, reserve a small square as an avatar placeholder and have the username right next to it</w:t>
       </w:r>
     </w:p>
@@ -808,14 +832,25 @@
           <w:ilvl w:val="3"/>
           <w:numId w:val="1"/>
         </w:numPr>
-      </w:pPr>
-      <w:r>
+        <w:rPr>
+          <w:b/>
+        </w:rPr>
+      </w:pPr>
+      <w:bookmarkStart w:id="0" w:name="_GoBack"/>
+      <w:r>
+        <w:rPr>
+          <w:b/>
+        </w:rPr>
         <w:t xml:space="preserve">When signed in, have a purple </w:t>
       </w:r>
       <w:r>
+        <w:rPr>
+          <w:b/>
+        </w:rPr>
         <w:t>post button that currently will do nothing</w:t>
       </w:r>
     </w:p>
+    <w:bookmarkEnd w:id="0"/>
     <w:p>
       <w:pPr>
         <w:pStyle w:val="ListParagraph"/>
@@ -916,6 +951,18 @@
       <w:pPr>
         <w:pStyle w:val="ListParagraph"/>
         <w:numPr>
+          <w:ilvl w:val="5"/>
+          <w:numId w:val="1"/>
+        </w:numPr>
+      </w:pPr>
+      <w:r>
+        <w:t>Adjust how the entire form and button is highlighted when focused</w:t>
+      </w:r>
+    </w:p>
+    <w:p>
+      <w:pPr>
+        <w:pStyle w:val="ListParagraph"/>
+        <w:numPr>
           <w:ilvl w:val="3"/>
           <w:numId w:val="1"/>
         </w:numPr>
@@ -923,8 +970,33 @@
       <w:r>
         <w:t>Fix the layout and the structure of the elements within the navbar</w:t>
       </w:r>
-      <w:bookmarkStart w:id="0" w:name="_GoBack"/>
-      <w:bookmarkEnd w:id="0"/>
+    </w:p>
+    <w:p>
+      <w:pPr>
+        <w:pStyle w:val="ListParagraph"/>
+        <w:numPr>
+          <w:ilvl w:val="4"/>
+          <w:numId w:val="1"/>
+        </w:numPr>
+      </w:pPr>
+      <w:r>
+        <w:t>Maybe better idea, make the search bar adjust width when it gets too wide for the current navbar width</w:t>
+      </w:r>
+    </w:p>
+    <w:p>
+      <w:pPr>
+        <w:pStyle w:val="ListParagraph"/>
+        <w:numPr>
+          <w:ilvl w:val="5"/>
+          <w:numId w:val="1"/>
+        </w:numPr>
+      </w:pPr>
+      <w:r>
+        <w:t>After a certain threshold, clicking the icon will collapse all elements</w:t>
+      </w:r>
+      <w:r>
+        <w:t>?</w:t>
+      </w:r>
     </w:p>
     <w:p>
       <w:pPr>
@@ -1100,7 +1172,6 @@
         </w:numPr>
       </w:pPr>
       <w:r>
-        <w:lastRenderedPageBreak/>
         <w:t>Not sure how the length/shape of t</w:t>
       </w:r>
       <w:r>
@@ -1416,6 +1487,7 @@
         </w:numPr>
       </w:pPr>
       <w:r>
+        <w:lastRenderedPageBreak/>
         <w:t>We will have a settings page with a sidebar where each ‘main’ feature will be able to be edited in separate forms rather than having all on one page</w:t>
       </w:r>
     </w:p>
@@ -1481,7 +1553,6 @@
         </w:rPr>
       </w:pPr>
       <w:r>
-        <w:lastRenderedPageBreak/>
         <w:t>Heavily push Twitter, Facebook, and Instagram and push the content that is most popular from the site</w:t>
       </w:r>
     </w:p>

</xml_diff>

<commit_message>
Implementation of a lot of navbar refining.
</commit_message>
<xml_diff>
--- a/Dream Checklist.docx
+++ b/Dream Checklist.docx
@@ -836,18 +836,102 @@
           <w:b/>
         </w:rPr>
       </w:pPr>
+      <w:r>
+        <w:rPr>
+          <w:b/>
+        </w:rPr>
+        <w:t xml:space="preserve">When signed in, have a purple </w:t>
+      </w:r>
+      <w:r>
+        <w:rPr>
+          <w:b/>
+        </w:rPr>
+        <w:t>post button that currently will do nothing</w:t>
+      </w:r>
+    </w:p>
+    <w:p>
+      <w:pPr>
+        <w:pStyle w:val="ListParagraph"/>
+        <w:numPr>
+          <w:ilvl w:val="3"/>
+          <w:numId w:val="1"/>
+        </w:numPr>
+      </w:pPr>
+      <w:r>
+        <w:t>Redesign and adjust search</w:t>
+      </w:r>
+    </w:p>
+    <w:p>
+      <w:pPr>
+        <w:pStyle w:val="ListParagraph"/>
+        <w:numPr>
+          <w:ilvl w:val="4"/>
+          <w:numId w:val="1"/>
+        </w:numPr>
+        <w:rPr>
+          <w:b/>
+        </w:rPr>
+      </w:pPr>
+      <w:r>
+        <w:rPr>
+          <w:b/>
+        </w:rPr>
+        <w:t>Make search be just an icon</w:t>
+      </w:r>
+    </w:p>
+    <w:p>
+      <w:pPr>
+        <w:pStyle w:val="ListParagraph"/>
+        <w:numPr>
+          <w:ilvl w:val="4"/>
+          <w:numId w:val="1"/>
+        </w:numPr>
+        <w:rPr>
+          <w:b/>
+        </w:rPr>
+      </w:pPr>
+      <w:r>
+        <w:rPr>
+          <w:b/>
+        </w:rPr>
+        <w:t>Take out the left and right container stuff</w:t>
+      </w:r>
+    </w:p>
+    <w:p>
+      <w:pPr>
+        <w:pStyle w:val="ListParagraph"/>
+        <w:numPr>
+          <w:ilvl w:val="4"/>
+          <w:numId w:val="1"/>
+        </w:numPr>
+        <w:rPr>
+          <w:b/>
+        </w:rPr>
+      </w:pPr>
       <w:bookmarkStart w:id="0" w:name="_GoBack"/>
       <w:r>
         <w:rPr>
           <w:b/>
         </w:rPr>
-        <w:t xml:space="preserve">When signed in, have a purple </w:t>
-      </w:r>
-      <w:r>
-        <w:rPr>
-          <w:b/>
-        </w:rPr>
-        <w:t>post button that currently will do nothing</w:t>
+        <w:t>Add padding to the icon for proper spacing of elements within the bar</w:t>
+      </w:r>
+    </w:p>
+    <w:p>
+      <w:pPr>
+        <w:pStyle w:val="ListParagraph"/>
+        <w:numPr>
+          <w:ilvl w:val="5"/>
+          <w:numId w:val="1"/>
+        </w:numPr>
+        <w:rPr>
+          <w:b/>
+        </w:rPr>
+      </w:pPr>
+      <w:r>
+        <w:rPr>
+          <w:b/>
+        </w:rPr>
+        <w:t>Remove some padding when avatar and username collapse</w:t>
       </w:r>
     </w:p>
     <w:bookmarkEnd w:id="0"/>
@@ -855,18 +939,6 @@
       <w:pPr>
         <w:pStyle w:val="ListParagraph"/>
         <w:numPr>
-          <w:ilvl w:val="3"/>
-          <w:numId w:val="1"/>
-        </w:numPr>
-      </w:pPr>
-      <w:r>
-        <w:t>Redesign and adjust search</w:t>
-      </w:r>
-    </w:p>
-    <w:p>
-      <w:pPr>
-        <w:pStyle w:val="ListParagraph"/>
-        <w:numPr>
           <w:ilvl w:val="4"/>
           <w:numId w:val="1"/>
         </w:numPr>
@@ -878,7 +950,7 @@
         <w:rPr>
           <w:b/>
         </w:rPr>
-        <w:t>Make search be just an icon</w:t>
+        <w:t>When clicked, it should expand a search box with a search button, just like what is implemented now</w:t>
       </w:r>
     </w:p>
     <w:p>
@@ -888,15 +960,21 @@
           <w:ilvl w:val="4"/>
           <w:numId w:val="1"/>
         </w:numPr>
-        <w:rPr>
-          <w:b/>
-        </w:rPr>
-      </w:pPr>
-      <w:r>
-        <w:rPr>
-          <w:b/>
-        </w:rPr>
-        <w:t>Take out the left and right container stuff</w:t>
+      </w:pPr>
+      <w:r>
+        <w:t>This will have consistent width until window width decreases below a threshold</w:t>
+      </w:r>
+    </w:p>
+    <w:p>
+      <w:pPr>
+        <w:pStyle w:val="ListParagraph"/>
+        <w:numPr>
+          <w:ilvl w:val="5"/>
+          <w:numId w:val="1"/>
+        </w:numPr>
+      </w:pPr>
+      <w:r>
+        <w:t>Once it crosses the threshold, it will fill the width of the navbar with POSSIBLY a back button to hide the effect</w:t>
       </w:r>
     </w:p>
     <w:p>
@@ -908,7 +986,19 @@
         </w:numPr>
       </w:pPr>
       <w:r>
-        <w:t>Add padding to the icon for proper spacing of elements within the bar</w:t>
+        <w:t>Adjust how the entire form and button is highlighted when focused</w:t>
+      </w:r>
+    </w:p>
+    <w:p>
+      <w:pPr>
+        <w:pStyle w:val="ListParagraph"/>
+        <w:numPr>
+          <w:ilvl w:val="3"/>
+          <w:numId w:val="1"/>
+        </w:numPr>
+      </w:pPr>
+      <w:r>
+        <w:t>Fix the layout and the structure of the elements within the navbar</w:t>
       </w:r>
     </w:p>
     <w:p>
@@ -920,7 +1010,7 @@
         </w:numPr>
       </w:pPr>
       <w:r>
-        <w:t>When clicked, it should expand a search box with a search button, just like what is implemented now</w:t>
+        <w:t>Maybe better idea, make the search bar adjust width when it gets too wide for the current navbar width</w:t>
       </w:r>
     </w:p>
     <w:p>
@@ -932,43 +1022,10 @@
         </w:numPr>
       </w:pPr>
       <w:r>
-        <w:t>This will have consistent width until window width decreases below a threshold</w:t>
-      </w:r>
-    </w:p>
-    <w:p>
-      <w:pPr>
-        <w:pStyle w:val="ListParagraph"/>
-        <w:numPr>
-          <w:ilvl w:val="5"/>
-          <w:numId w:val="1"/>
-        </w:numPr>
-      </w:pPr>
-      <w:r>
-        <w:t>Once it crosses the threshold, it will fill the width of the navbar with POSSIBLY a back button to hide the effect</w:t>
-      </w:r>
-    </w:p>
-    <w:p>
-      <w:pPr>
-        <w:pStyle w:val="ListParagraph"/>
-        <w:numPr>
-          <w:ilvl w:val="5"/>
-          <w:numId w:val="1"/>
-        </w:numPr>
-      </w:pPr>
-      <w:r>
-        <w:t>Adjust how the entire form and button is highlighted when focused</w:t>
-      </w:r>
-    </w:p>
-    <w:p>
-      <w:pPr>
-        <w:pStyle w:val="ListParagraph"/>
-        <w:numPr>
-          <w:ilvl w:val="3"/>
-          <w:numId w:val="1"/>
-        </w:numPr>
-      </w:pPr>
-      <w:r>
-        <w:t>Fix the layout and the structure of the elements within the navbar</w:t>
+        <w:t>After a certain threshold, clicking the icon will collapse all elements</w:t>
+      </w:r>
+      <w:r>
+        <w:t>?</w:t>
       </w:r>
     </w:p>
     <w:p>
@@ -978,24 +1035,33 @@
           <w:ilvl w:val="4"/>
           <w:numId w:val="1"/>
         </w:numPr>
-      </w:pPr>
-      <w:r>
-        <w:t>Maybe better idea, make the search bar adjust width when it gets too wide for the current navbar width</w:t>
-      </w:r>
-    </w:p>
-    <w:p>
-      <w:pPr>
-        <w:pStyle w:val="ListParagraph"/>
-        <w:numPr>
-          <w:ilvl w:val="5"/>
-          <w:numId w:val="1"/>
-        </w:numPr>
-      </w:pPr>
-      <w:r>
-        <w:t>After a certain threshold, clicking the icon will collapse all elements</w:t>
-      </w:r>
-      <w:r>
-        <w:t>?</w:t>
+        <w:rPr>
+          <w:b/>
+        </w:rPr>
+      </w:pPr>
+      <w:r>
+        <w:rPr>
+          <w:b/>
+        </w:rPr>
+        <w:t>Stop decreasing font size on navbar brand</w:t>
+      </w:r>
+    </w:p>
+    <w:p>
+      <w:pPr>
+        <w:pStyle w:val="ListParagraph"/>
+        <w:numPr>
+          <w:ilvl w:val="4"/>
+          <w:numId w:val="1"/>
+        </w:numPr>
+        <w:rPr>
+          <w:b/>
+        </w:rPr>
+      </w:pPr>
+      <w:r>
+        <w:rPr>
+          <w:b/>
+        </w:rPr>
+        <w:t>On mobile screens, collapse avatar and put it as top link in navbar</w:t>
       </w:r>
     </w:p>
     <w:p>
@@ -1037,6 +1103,7 @@
         <w:rPr>
           <w:b/>
         </w:rPr>
+        <w:lastRenderedPageBreak/>
         <w:t>Create a format</w:t>
       </w:r>
     </w:p>
@@ -1059,8 +1126,14 @@
           <w:ilvl w:val="3"/>
           <w:numId w:val="1"/>
         </w:numPr>
-      </w:pPr>
-      <w:r>
+        <w:rPr>
+          <w:b/>
+        </w:rPr>
+      </w:pPr>
+      <w:r>
+        <w:rPr>
+          <w:b/>
+        </w:rPr>
         <w:t>Add the templates for navbar and sidebar</w:t>
       </w:r>
     </w:p>
@@ -1086,6 +1159,21 @@
       </w:pPr>
       <w:r>
         <w:t>Add links/buttons to navigate back to previous location/home</w:t>
+      </w:r>
+    </w:p>
+    <w:p>
+      <w:pPr>
+        <w:pStyle w:val="ListParagraph"/>
+        <w:numPr>
+          <w:ilvl w:val="3"/>
+          <w:numId w:val="1"/>
+        </w:numPr>
+      </w:pPr>
+      <w:r>
+        <w:t xml:space="preserve">Add JS to </w:t>
+      </w:r>
+      <w:r>
+        <w:t>have margin change with sidebar</w:t>
       </w:r>
     </w:p>
     <w:p>
@@ -1448,6 +1536,7 @@
         </w:numPr>
       </w:pPr>
       <w:r>
+        <w:lastRenderedPageBreak/>
         <w:t>When user isn’t logged in and clicks destroy it takes them to the user page (maybe just add destroy to the user page and allow the user to log in and then try to destroy)</w:t>
       </w:r>
     </w:p>
@@ -1487,7 +1576,6 @@
         </w:numPr>
       </w:pPr>
       <w:r>
-        <w:lastRenderedPageBreak/>
         <w:t>We will have a settings page with a sidebar where each ‘main’ feature will be able to be edited in separate forms rather than having all on one page</w:t>
       </w:r>
     </w:p>
@@ -2058,7 +2146,7 @@
         <w:rFonts w:ascii="Wingdings" w:hAnsi="Wingdings" w:hint="default"/>
       </w:rPr>
     </w:lvl>
-    <w:lvl w:ilvl="6" w:tplc="04090001" w:tentative="1">
+    <w:lvl w:ilvl="6" w:tplc="04090001">
       <w:start w:val="1"/>
       <w:numFmt w:val="bullet"/>
       <w:lvlText w:val=""/>

</xml_diff>

<commit_message>
Changed about section again.
</commit_message>
<xml_diff>
--- a/Dream Checklist.docx
+++ b/Dream Checklist.docx
@@ -630,8 +630,14 @@
           <w:ilvl w:val="3"/>
           <w:numId w:val="1"/>
         </w:numPr>
-      </w:pPr>
-      <w:r>
+        <w:rPr>
+          <w:b/>
+        </w:rPr>
+      </w:pPr>
+      <w:r>
+        <w:rPr>
+          <w:b/>
+        </w:rPr>
         <w:lastRenderedPageBreak/>
         <w:t>Add an extras subsection</w:t>
       </w:r>
@@ -700,165 +706,30 @@
       <w:pPr>
         <w:pStyle w:val="ListParagraph"/>
         <w:numPr>
-          <w:ilvl w:val="1"/>
-          <w:numId w:val="1"/>
-        </w:numPr>
-      </w:pPr>
-      <w:r>
-        <w:t>Navbar</w:t>
-      </w:r>
-    </w:p>
-    <w:p>
-      <w:pPr>
-        <w:pStyle w:val="ListParagraph"/>
-        <w:numPr>
-          <w:ilvl w:val="2"/>
-          <w:numId w:val="1"/>
-        </w:numPr>
-        <w:rPr>
-          <w:b/>
-        </w:rPr>
-      </w:pPr>
-      <w:r>
-        <w:t>Tasks:</w:t>
-      </w:r>
-      <w:r>
-        <w:rPr>
-          <w:b/>
-        </w:rPr>
-        <w:t xml:space="preserve"> </w:t>
-      </w:r>
-    </w:p>
-    <w:p>
-      <w:pPr>
-        <w:pStyle w:val="ListParagraph"/>
-        <w:numPr>
-          <w:ilvl w:val="3"/>
-          <w:numId w:val="1"/>
-        </w:numPr>
-        <w:rPr>
-          <w:b/>
-        </w:rPr>
-      </w:pPr>
-      <w:r>
-        <w:rPr>
-          <w:b/>
-        </w:rPr>
-        <w:t>Create a final template for the navbar with all the features and the style of i</w:t>
-      </w:r>
-      <w:r>
-        <w:rPr>
-          <w:b/>
-        </w:rPr>
-        <w:t>t</w:t>
-      </w:r>
-    </w:p>
-    <w:p>
-      <w:pPr>
-        <w:pStyle w:val="ListParagraph"/>
-        <w:numPr>
-          <w:ilvl w:val="3"/>
-          <w:numId w:val="1"/>
-        </w:numPr>
-        <w:rPr>
-          <w:b/>
-        </w:rPr>
-      </w:pPr>
-      <w:r>
-        <w:rPr>
-          <w:b/>
-        </w:rPr>
-        <w:t>Take out green highlight when search box is active</w:t>
-      </w:r>
-    </w:p>
-    <w:p>
-      <w:pPr>
-        <w:pStyle w:val="ListParagraph"/>
-        <w:numPr>
-          <w:ilvl w:val="3"/>
-          <w:numId w:val="1"/>
-        </w:numPr>
-        <w:rPr>
-          <w:b/>
-        </w:rPr>
-      </w:pPr>
-      <w:r>
-        <w:rPr>
-          <w:b/>
-        </w:rPr>
-        <w:t>Make ‘Keep Grinding’ Purple</w:t>
-      </w:r>
-    </w:p>
-    <w:p>
-      <w:pPr>
-        <w:pStyle w:val="ListParagraph"/>
-        <w:numPr>
-          <w:ilvl w:val="3"/>
-          <w:numId w:val="1"/>
-        </w:numPr>
-        <w:rPr>
-          <w:b/>
-        </w:rPr>
-      </w:pPr>
-      <w:r>
-        <w:rPr>
-          <w:b/>
-        </w:rPr>
-        <w:t>Turn log in and sign up text into buttons</w:t>
-      </w:r>
-    </w:p>
-    <w:p>
-      <w:pPr>
-        <w:pStyle w:val="ListParagraph"/>
-        <w:numPr>
-          <w:ilvl w:val="3"/>
-          <w:numId w:val="1"/>
-        </w:numPr>
-        <w:rPr>
-          <w:b/>
-        </w:rPr>
-      </w:pPr>
-      <w:r>
-        <w:rPr>
-          <w:b/>
-        </w:rPr>
-        <w:t>When signed in, reserve a small square as an avatar placeholder and have the username right next to it</w:t>
-      </w:r>
-    </w:p>
-    <w:p>
-      <w:pPr>
-        <w:pStyle w:val="ListParagraph"/>
-        <w:numPr>
-          <w:ilvl w:val="3"/>
-          <w:numId w:val="1"/>
-        </w:numPr>
-        <w:rPr>
-          <w:b/>
-        </w:rPr>
-      </w:pPr>
-      <w:r>
-        <w:rPr>
-          <w:b/>
-        </w:rPr>
-        <w:t xml:space="preserve">When signed in, have a purple </w:t>
-      </w:r>
-      <w:r>
-        <w:rPr>
-          <w:b/>
-        </w:rPr>
-        <w:t>post button that currently will do nothing</w:t>
-      </w:r>
-    </w:p>
-    <w:p>
-      <w:pPr>
-        <w:pStyle w:val="ListParagraph"/>
-        <w:numPr>
-          <w:ilvl w:val="3"/>
-          <w:numId w:val="1"/>
-        </w:numPr>
-      </w:pPr>
-      <w:r>
-        <w:t>Redesign and adjust search</w:t>
+          <w:ilvl w:val="3"/>
+          <w:numId w:val="1"/>
+        </w:numPr>
+      </w:pPr>
+      <w:r>
+        <w:t>Change padding of ‘spacer’ element</w:t>
+      </w:r>
+    </w:p>
+    <w:p>
+      <w:pPr>
+        <w:pStyle w:val="ListParagraph"/>
+        <w:numPr>
+          <w:ilvl w:val="3"/>
+          <w:numId w:val="1"/>
+        </w:numPr>
+      </w:pPr>
+      <w:r>
+        <w:t xml:space="preserve">Bug: </w:t>
+      </w:r>
+      <w:r>
+        <w:t>‘About section’ being pushed out of view because of the list</w:t>
+      </w:r>
+      <w:r>
+        <w:t xml:space="preserve"> of following</w:t>
       </w:r>
     </w:p>
     <w:p>
@@ -868,15 +739,24 @@
           <w:ilvl w:val="4"/>
           <w:numId w:val="1"/>
         </w:numPr>
-        <w:rPr>
-          <w:b/>
-        </w:rPr>
-      </w:pPr>
-      <w:r>
-        <w:rPr>
-          <w:b/>
-        </w:rPr>
-        <w:t>Make search be just an icon</w:t>
+      </w:pPr>
+      <w:r>
+        <w:t>Idea: Use JS to make the element smaller or completely gone unless user expands list?</w:t>
+      </w:r>
+    </w:p>
+    <w:p>
+      <w:pPr>
+        <w:pStyle w:val="ListParagraph"/>
+        <w:numPr>
+          <w:ilvl w:val="3"/>
+          <w:numId w:val="1"/>
+        </w:numPr>
+      </w:pPr>
+      <w:r>
+        <w:t xml:space="preserve">Bug: About section </w:t>
+      </w:r>
+      <w:r>
+        <w:t>doesn’t move when list of following is expanded</w:t>
       </w:r>
     </w:p>
     <w:p>
@@ -886,98 +766,176 @@
           <w:ilvl w:val="4"/>
           <w:numId w:val="1"/>
         </w:numPr>
-        <w:rPr>
-          <w:b/>
-        </w:rPr>
-      </w:pPr>
-      <w:r>
-        <w:rPr>
-          <w:b/>
-        </w:rPr>
-        <w:t>Take out the left and right container stuff</w:t>
-      </w:r>
-    </w:p>
-    <w:p>
-      <w:pPr>
-        <w:pStyle w:val="ListParagraph"/>
-        <w:numPr>
-          <w:ilvl w:val="4"/>
-          <w:numId w:val="1"/>
-        </w:numPr>
-        <w:rPr>
-          <w:b/>
-        </w:rPr>
-      </w:pPr>
-      <w:r>
-        <w:rPr>
-          <w:b/>
-        </w:rPr>
-        <w:t>Add padding to the icon for proper spacing of elements within the bar</w:t>
-      </w:r>
-    </w:p>
-    <w:p>
-      <w:pPr>
-        <w:pStyle w:val="ListParagraph"/>
-        <w:numPr>
-          <w:ilvl w:val="5"/>
-          <w:numId w:val="1"/>
-        </w:numPr>
-        <w:rPr>
-          <w:b/>
-        </w:rPr>
-      </w:pPr>
-      <w:r>
-        <w:rPr>
-          <w:b/>
-        </w:rPr>
-        <w:t>Remove some padding when avatar and username collapse</w:t>
-      </w:r>
-    </w:p>
-    <w:p>
-      <w:pPr>
-        <w:pStyle w:val="ListParagraph"/>
-        <w:numPr>
-          <w:ilvl w:val="4"/>
-          <w:numId w:val="1"/>
-        </w:numPr>
-        <w:rPr>
-          <w:b/>
-        </w:rPr>
-      </w:pPr>
-      <w:r>
-        <w:rPr>
-          <w:b/>
-        </w:rPr>
-        <w:t>When clicked, it should expand a search box with a search button, just like what is implemented now</w:t>
-      </w:r>
-    </w:p>
-    <w:p>
-      <w:pPr>
-        <w:pStyle w:val="ListParagraph"/>
-        <w:numPr>
-          <w:ilvl w:val="4"/>
-          <w:numId w:val="1"/>
-        </w:numPr>
-      </w:pPr>
-      <w:r>
-        <w:t>This will have consistent width until window width decreases below a threshold</w:t>
-      </w:r>
-    </w:p>
-    <w:p>
-      <w:pPr>
-        <w:pStyle w:val="ListParagraph"/>
-        <w:numPr>
-          <w:ilvl w:val="5"/>
-          <w:numId w:val="1"/>
-        </w:numPr>
-      </w:pPr>
-      <w:r>
-        <w:t xml:space="preserve">Once it crosses the threshold, it will fill the width of the navbar with POSSIBLY a back button to hide the </w:t>
+      </w:pPr>
+      <w:r>
+        <w:t>Idea: Never allow about section to collapse and following list has predetermined size to scroll in</w:t>
       </w:r>
       <w:bookmarkStart w:id="0" w:name="_GoBack"/>
       <w:bookmarkEnd w:id="0"/>
-      <w:r>
-        <w:t>effect</w:t>
+    </w:p>
+    <w:p>
+      <w:pPr>
+        <w:pStyle w:val="ListParagraph"/>
+        <w:numPr>
+          <w:ilvl w:val="1"/>
+          <w:numId w:val="1"/>
+        </w:numPr>
+      </w:pPr>
+      <w:r>
+        <w:t>Navbar</w:t>
+      </w:r>
+    </w:p>
+    <w:p>
+      <w:pPr>
+        <w:pStyle w:val="ListParagraph"/>
+        <w:numPr>
+          <w:ilvl w:val="2"/>
+          <w:numId w:val="1"/>
+        </w:numPr>
+        <w:rPr>
+          <w:b/>
+        </w:rPr>
+      </w:pPr>
+      <w:r>
+        <w:t>Tasks:</w:t>
+      </w:r>
+      <w:r>
+        <w:rPr>
+          <w:b/>
+        </w:rPr>
+        <w:t xml:space="preserve"> </w:t>
+      </w:r>
+    </w:p>
+    <w:p>
+      <w:pPr>
+        <w:pStyle w:val="ListParagraph"/>
+        <w:numPr>
+          <w:ilvl w:val="3"/>
+          <w:numId w:val="1"/>
+        </w:numPr>
+        <w:rPr>
+          <w:b/>
+        </w:rPr>
+      </w:pPr>
+      <w:r>
+        <w:rPr>
+          <w:b/>
+        </w:rPr>
+        <w:t>Create a final template for the navbar with all the features and the style of i</w:t>
+      </w:r>
+      <w:r>
+        <w:rPr>
+          <w:b/>
+        </w:rPr>
+        <w:t>t</w:t>
+      </w:r>
+    </w:p>
+    <w:p>
+      <w:pPr>
+        <w:pStyle w:val="ListParagraph"/>
+        <w:numPr>
+          <w:ilvl w:val="3"/>
+          <w:numId w:val="1"/>
+        </w:numPr>
+        <w:rPr>
+          <w:b/>
+        </w:rPr>
+      </w:pPr>
+      <w:r>
+        <w:rPr>
+          <w:b/>
+        </w:rPr>
+        <w:t>Take out green highlight when search box is active</w:t>
+      </w:r>
+    </w:p>
+    <w:p>
+      <w:pPr>
+        <w:pStyle w:val="ListParagraph"/>
+        <w:numPr>
+          <w:ilvl w:val="3"/>
+          <w:numId w:val="1"/>
+        </w:numPr>
+        <w:rPr>
+          <w:b/>
+        </w:rPr>
+      </w:pPr>
+      <w:r>
+        <w:rPr>
+          <w:b/>
+        </w:rPr>
+        <w:t>Make ‘Keep Grinding’ Purple</w:t>
+      </w:r>
+    </w:p>
+    <w:p>
+      <w:pPr>
+        <w:pStyle w:val="ListParagraph"/>
+        <w:numPr>
+          <w:ilvl w:val="3"/>
+          <w:numId w:val="1"/>
+        </w:numPr>
+        <w:rPr>
+          <w:b/>
+        </w:rPr>
+      </w:pPr>
+      <w:r>
+        <w:rPr>
+          <w:b/>
+        </w:rPr>
+        <w:t>Turn log in and sign up text into buttons</w:t>
+      </w:r>
+    </w:p>
+    <w:p>
+      <w:pPr>
+        <w:pStyle w:val="ListParagraph"/>
+        <w:numPr>
+          <w:ilvl w:val="3"/>
+          <w:numId w:val="1"/>
+        </w:numPr>
+        <w:rPr>
+          <w:b/>
+        </w:rPr>
+      </w:pPr>
+      <w:r>
+        <w:rPr>
+          <w:b/>
+        </w:rPr>
+        <w:t>When signed in, reserve a small square as an avatar placeholder and have the username right next to it</w:t>
+      </w:r>
+    </w:p>
+    <w:p>
+      <w:pPr>
+        <w:pStyle w:val="ListParagraph"/>
+        <w:numPr>
+          <w:ilvl w:val="3"/>
+          <w:numId w:val="1"/>
+        </w:numPr>
+        <w:rPr>
+          <w:b/>
+        </w:rPr>
+      </w:pPr>
+      <w:r>
+        <w:rPr>
+          <w:b/>
+        </w:rPr>
+        <w:t xml:space="preserve">When signed in, have a purple </w:t>
+      </w:r>
+      <w:r>
+        <w:rPr>
+          <w:b/>
+        </w:rPr>
+        <w:t>post button that currently will do nothing</w:t>
+      </w:r>
+    </w:p>
+    <w:p>
+      <w:pPr>
+        <w:pStyle w:val="ListParagraph"/>
+        <w:numPr>
+          <w:ilvl w:val="3"/>
+          <w:numId w:val="1"/>
+        </w:numPr>
+      </w:pPr>
+      <w:r>
+        <w:t>Redesign and adjust search</w:t>
       </w:r>
     </w:p>
     <w:p>
@@ -995,6 +953,120 @@
         <w:rPr>
           <w:b/>
         </w:rPr>
+        <w:t>Make search be just an icon</w:t>
+      </w:r>
+    </w:p>
+    <w:p>
+      <w:pPr>
+        <w:pStyle w:val="ListParagraph"/>
+        <w:numPr>
+          <w:ilvl w:val="4"/>
+          <w:numId w:val="1"/>
+        </w:numPr>
+        <w:rPr>
+          <w:b/>
+        </w:rPr>
+      </w:pPr>
+      <w:r>
+        <w:rPr>
+          <w:b/>
+        </w:rPr>
+        <w:t>Take out the left and right container stuff</w:t>
+      </w:r>
+    </w:p>
+    <w:p>
+      <w:pPr>
+        <w:pStyle w:val="ListParagraph"/>
+        <w:numPr>
+          <w:ilvl w:val="4"/>
+          <w:numId w:val="1"/>
+        </w:numPr>
+        <w:rPr>
+          <w:b/>
+        </w:rPr>
+      </w:pPr>
+      <w:r>
+        <w:rPr>
+          <w:b/>
+        </w:rPr>
+        <w:t>Add padding to the icon for proper spacing of elements within the bar</w:t>
+      </w:r>
+    </w:p>
+    <w:p>
+      <w:pPr>
+        <w:pStyle w:val="ListParagraph"/>
+        <w:numPr>
+          <w:ilvl w:val="5"/>
+          <w:numId w:val="1"/>
+        </w:numPr>
+        <w:rPr>
+          <w:b/>
+        </w:rPr>
+      </w:pPr>
+      <w:r>
+        <w:rPr>
+          <w:b/>
+        </w:rPr>
+        <w:t>Remove some padding when avatar and username collapse</w:t>
+      </w:r>
+    </w:p>
+    <w:p>
+      <w:pPr>
+        <w:pStyle w:val="ListParagraph"/>
+        <w:numPr>
+          <w:ilvl w:val="4"/>
+          <w:numId w:val="1"/>
+        </w:numPr>
+        <w:rPr>
+          <w:b/>
+        </w:rPr>
+      </w:pPr>
+      <w:r>
+        <w:rPr>
+          <w:b/>
+        </w:rPr>
+        <w:t>When clicked, it should expand a search box with a search button, just like what is implemented now</w:t>
+      </w:r>
+    </w:p>
+    <w:p>
+      <w:pPr>
+        <w:pStyle w:val="ListParagraph"/>
+        <w:numPr>
+          <w:ilvl w:val="4"/>
+          <w:numId w:val="1"/>
+        </w:numPr>
+      </w:pPr>
+      <w:r>
+        <w:t>This will have consistent width until window width decreases below a threshold</w:t>
+      </w:r>
+    </w:p>
+    <w:p>
+      <w:pPr>
+        <w:pStyle w:val="ListParagraph"/>
+        <w:numPr>
+          <w:ilvl w:val="5"/>
+          <w:numId w:val="1"/>
+        </w:numPr>
+      </w:pPr>
+      <w:r>
+        <w:t>Once it crosses the threshold, it will fill the width of the navbar with POSSIBLY a back button to hide the effect</w:t>
+      </w:r>
+    </w:p>
+    <w:p>
+      <w:pPr>
+        <w:pStyle w:val="ListParagraph"/>
+        <w:numPr>
+          <w:ilvl w:val="4"/>
+          <w:numId w:val="1"/>
+        </w:numPr>
+        <w:rPr>
+          <w:b/>
+        </w:rPr>
+      </w:pPr>
+      <w:r>
+        <w:rPr>
+          <w:b/>
+        </w:rPr>
         <w:t>Adjust how the entire form and button is highlighted when focused</w:t>
       </w:r>
     </w:p>
@@ -1013,6 +1085,7 @@
         <w:rPr>
           <w:b/>
         </w:rPr>
+        <w:lastRenderedPageBreak/>
         <w:t>Fix the layout and the structure of the elements within the navbar</w:t>
       </w:r>
     </w:p>
@@ -1133,7 +1206,6 @@
         </w:numPr>
       </w:pPr>
       <w:r>
-        <w:lastRenderedPageBreak/>
         <w:t>Add the specific error message/refine error message</w:t>
       </w:r>
     </w:p>
@@ -1464,6 +1536,7 @@
         </w:numPr>
       </w:pPr>
       <w:r>
+        <w:lastRenderedPageBreak/>
         <w:t>Notifications (Email/Phone/Browser)</w:t>
       </w:r>
     </w:p>
@@ -1536,7 +1609,6 @@
         </w:numPr>
       </w:pPr>
       <w:r>
-        <w:lastRenderedPageBreak/>
         <w:t>Low priority issue</w:t>
       </w:r>
     </w:p>

</xml_diff>

<commit_message>
Progress on the error page layout.
</commit_message>
<xml_diff>
--- a/Dream Checklist.docx
+++ b/Dream Checklist.docx
@@ -697,8 +697,14 @@
           <w:ilvl w:val="3"/>
           <w:numId w:val="1"/>
         </w:numPr>
-      </w:pPr>
-      <w:r>
+        <w:rPr>
+          <w:b/>
+        </w:rPr>
+      </w:pPr>
+      <w:r>
+        <w:rPr>
+          <w:b/>
+        </w:rPr>
         <w:t>Bug: Overlay effect no longer working</w:t>
       </w:r>
     </w:p>
@@ -709,8 +715,16 @@
           <w:ilvl w:val="3"/>
           <w:numId w:val="1"/>
         </w:numPr>
-      </w:pPr>
-      <w:r>
+        <w:rPr>
+          <w:b/>
+          <w:i/>
+        </w:rPr>
+      </w:pPr>
+      <w:r>
+        <w:rPr>
+          <w:b/>
+          <w:i/>
+        </w:rPr>
         <w:t>Change padding of ‘spacer’ element</w:t>
       </w:r>
     </w:p>
@@ -718,17 +732,49 @@
       <w:pPr>
         <w:pStyle w:val="ListParagraph"/>
         <w:numPr>
-          <w:ilvl w:val="3"/>
-          <w:numId w:val="1"/>
-        </w:numPr>
-      </w:pPr>
-      <w:r>
+          <w:ilvl w:val="4"/>
+          <w:numId w:val="1"/>
+        </w:numPr>
+        <w:rPr>
+          <w:b/>
+          <w:i/>
+        </w:rPr>
+      </w:pPr>
+      <w:r>
+        <w:rPr>
+          <w:b/>
+          <w:i/>
+        </w:rPr>
+        <w:t>Done, but not well- if the navbar ever changes height then it won’t look good</w:t>
+      </w:r>
+    </w:p>
+    <w:p>
+      <w:pPr>
+        <w:pStyle w:val="ListParagraph"/>
+        <w:numPr>
+          <w:ilvl w:val="3"/>
+          <w:numId w:val="1"/>
+        </w:numPr>
+        <w:rPr>
+          <w:b/>
+        </w:rPr>
+      </w:pPr>
+      <w:r>
+        <w:rPr>
+          <w:b/>
+        </w:rPr>
         <w:t xml:space="preserve">Bug: </w:t>
       </w:r>
       <w:r>
+        <w:rPr>
+          <w:b/>
+        </w:rPr>
         <w:t>‘About section’ being pushed out of view because of the list</w:t>
       </w:r>
       <w:r>
+        <w:rPr>
+          <w:b/>
+        </w:rPr>
         <w:t xml:space="preserve"> of following</w:t>
       </w:r>
     </w:p>
@@ -739,8 +785,14 @@
           <w:ilvl w:val="4"/>
           <w:numId w:val="1"/>
         </w:numPr>
-      </w:pPr>
-      <w:r>
+        <w:rPr>
+          <w:b/>
+        </w:rPr>
+      </w:pPr>
+      <w:r>
+        <w:rPr>
+          <w:b/>
+        </w:rPr>
         <w:t>Idea: Use JS to make the element smaller or completely gone unless user expands list?</w:t>
       </w:r>
     </w:p>
@@ -751,11 +803,20 @@
           <w:ilvl w:val="3"/>
           <w:numId w:val="1"/>
         </w:numPr>
-      </w:pPr>
-      <w:r>
+        <w:rPr>
+          <w:b/>
+        </w:rPr>
+      </w:pPr>
+      <w:r>
+        <w:rPr>
+          <w:b/>
+        </w:rPr>
         <w:t xml:space="preserve">Bug: About section </w:t>
       </w:r>
       <w:r>
+        <w:rPr>
+          <w:b/>
+        </w:rPr>
         <w:t>doesn’t move when list of following is expanded</w:t>
       </w:r>
     </w:p>
@@ -766,9 +827,526 @@
           <w:ilvl w:val="4"/>
           <w:numId w:val="1"/>
         </w:numPr>
-      </w:pPr>
-      <w:r>
+        <w:rPr>
+          <w:b/>
+        </w:rPr>
+      </w:pPr>
+      <w:r>
+        <w:rPr>
+          <w:b/>
+        </w:rPr>
         <w:t>Idea: Never allow about section to collapse and following list has predetermined size to scroll in</w:t>
+      </w:r>
+    </w:p>
+    <w:p>
+      <w:pPr>
+        <w:pStyle w:val="ListParagraph"/>
+        <w:numPr>
+          <w:ilvl w:val="1"/>
+          <w:numId w:val="1"/>
+        </w:numPr>
+      </w:pPr>
+      <w:r>
+        <w:t>Navbar</w:t>
+      </w:r>
+    </w:p>
+    <w:p>
+      <w:pPr>
+        <w:pStyle w:val="ListParagraph"/>
+        <w:numPr>
+          <w:ilvl w:val="2"/>
+          <w:numId w:val="1"/>
+        </w:numPr>
+        <w:rPr>
+          <w:b/>
+        </w:rPr>
+      </w:pPr>
+      <w:r>
+        <w:t>Tasks:</w:t>
+      </w:r>
+      <w:r>
+        <w:rPr>
+          <w:b/>
+        </w:rPr>
+        <w:t xml:space="preserve"> </w:t>
+      </w:r>
+    </w:p>
+    <w:p>
+      <w:pPr>
+        <w:pStyle w:val="ListParagraph"/>
+        <w:numPr>
+          <w:ilvl w:val="3"/>
+          <w:numId w:val="1"/>
+        </w:numPr>
+        <w:rPr>
+          <w:b/>
+        </w:rPr>
+      </w:pPr>
+      <w:r>
+        <w:rPr>
+          <w:b/>
+        </w:rPr>
+        <w:t>Create a final template for the navbar with all the features and the style of i</w:t>
+      </w:r>
+      <w:r>
+        <w:rPr>
+          <w:b/>
+        </w:rPr>
+        <w:t>t</w:t>
+      </w:r>
+    </w:p>
+    <w:p>
+      <w:pPr>
+        <w:pStyle w:val="ListParagraph"/>
+        <w:numPr>
+          <w:ilvl w:val="3"/>
+          <w:numId w:val="1"/>
+        </w:numPr>
+        <w:rPr>
+          <w:b/>
+        </w:rPr>
+      </w:pPr>
+      <w:r>
+        <w:rPr>
+          <w:b/>
+        </w:rPr>
+        <w:t>Take out green highlight when search box is active</w:t>
+      </w:r>
+    </w:p>
+    <w:p>
+      <w:pPr>
+        <w:pStyle w:val="ListParagraph"/>
+        <w:numPr>
+          <w:ilvl w:val="3"/>
+          <w:numId w:val="1"/>
+        </w:numPr>
+        <w:rPr>
+          <w:b/>
+        </w:rPr>
+      </w:pPr>
+      <w:r>
+        <w:rPr>
+          <w:b/>
+        </w:rPr>
+        <w:t>Make ‘Keep Grinding’ Purple</w:t>
+      </w:r>
+    </w:p>
+    <w:p>
+      <w:pPr>
+        <w:pStyle w:val="ListParagraph"/>
+        <w:numPr>
+          <w:ilvl w:val="3"/>
+          <w:numId w:val="1"/>
+        </w:numPr>
+        <w:rPr>
+          <w:b/>
+        </w:rPr>
+      </w:pPr>
+      <w:r>
+        <w:rPr>
+          <w:b/>
+        </w:rPr>
+        <w:t>Turn log in and sign up text into buttons</w:t>
+      </w:r>
+    </w:p>
+    <w:p>
+      <w:pPr>
+        <w:pStyle w:val="ListParagraph"/>
+        <w:numPr>
+          <w:ilvl w:val="3"/>
+          <w:numId w:val="1"/>
+        </w:numPr>
+        <w:rPr>
+          <w:b/>
+        </w:rPr>
+      </w:pPr>
+      <w:r>
+        <w:rPr>
+          <w:b/>
+        </w:rPr>
+        <w:t>When signed in, reserve a small square as an avatar placeholder and have the username right next to it</w:t>
+      </w:r>
+    </w:p>
+    <w:p>
+      <w:pPr>
+        <w:pStyle w:val="ListParagraph"/>
+        <w:numPr>
+          <w:ilvl w:val="3"/>
+          <w:numId w:val="1"/>
+        </w:numPr>
+        <w:rPr>
+          <w:b/>
+        </w:rPr>
+      </w:pPr>
+      <w:r>
+        <w:rPr>
+          <w:b/>
+        </w:rPr>
+        <w:t xml:space="preserve">When signed in, have a purple </w:t>
+      </w:r>
+      <w:r>
+        <w:rPr>
+          <w:b/>
+        </w:rPr>
+        <w:t>post button that currently will do nothing</w:t>
+      </w:r>
+    </w:p>
+    <w:p>
+      <w:pPr>
+        <w:pStyle w:val="ListParagraph"/>
+        <w:numPr>
+          <w:ilvl w:val="3"/>
+          <w:numId w:val="1"/>
+        </w:numPr>
+      </w:pPr>
+      <w:r>
+        <w:t>Redesign and adjust search</w:t>
+      </w:r>
+    </w:p>
+    <w:p>
+      <w:pPr>
+        <w:pStyle w:val="ListParagraph"/>
+        <w:numPr>
+          <w:ilvl w:val="4"/>
+          <w:numId w:val="1"/>
+        </w:numPr>
+        <w:rPr>
+          <w:b/>
+        </w:rPr>
+      </w:pPr>
+      <w:r>
+        <w:rPr>
+          <w:b/>
+        </w:rPr>
+        <w:t>Make search be just an icon</w:t>
+      </w:r>
+    </w:p>
+    <w:p>
+      <w:pPr>
+        <w:pStyle w:val="ListParagraph"/>
+        <w:numPr>
+          <w:ilvl w:val="4"/>
+          <w:numId w:val="1"/>
+        </w:numPr>
+        <w:rPr>
+          <w:b/>
+        </w:rPr>
+      </w:pPr>
+      <w:r>
+        <w:rPr>
+          <w:b/>
+        </w:rPr>
+        <w:t>Take out the left and right container stuff</w:t>
+      </w:r>
+    </w:p>
+    <w:p>
+      <w:pPr>
+        <w:pStyle w:val="ListParagraph"/>
+        <w:numPr>
+          <w:ilvl w:val="4"/>
+          <w:numId w:val="1"/>
+        </w:numPr>
+        <w:rPr>
+          <w:b/>
+        </w:rPr>
+      </w:pPr>
+      <w:r>
+        <w:rPr>
+          <w:b/>
+        </w:rPr>
+        <w:t>Add padding to the icon for proper spacing of elements within the bar</w:t>
+      </w:r>
+    </w:p>
+    <w:p>
+      <w:pPr>
+        <w:pStyle w:val="ListParagraph"/>
+        <w:numPr>
+          <w:ilvl w:val="5"/>
+          <w:numId w:val="1"/>
+        </w:numPr>
+        <w:rPr>
+          <w:b/>
+        </w:rPr>
+      </w:pPr>
+      <w:r>
+        <w:rPr>
+          <w:b/>
+        </w:rPr>
+        <w:t>Remove some padding when avatar and username collapse</w:t>
+      </w:r>
+    </w:p>
+    <w:p>
+      <w:pPr>
+        <w:pStyle w:val="ListParagraph"/>
+        <w:numPr>
+          <w:ilvl w:val="4"/>
+          <w:numId w:val="1"/>
+        </w:numPr>
+        <w:rPr>
+          <w:b/>
+        </w:rPr>
+      </w:pPr>
+      <w:r>
+        <w:rPr>
+          <w:b/>
+        </w:rPr>
+        <w:t>When clicked, it should expand a search box with a search button, just like what is implemented now</w:t>
+      </w:r>
+    </w:p>
+    <w:p>
+      <w:pPr>
+        <w:pStyle w:val="ListParagraph"/>
+        <w:numPr>
+          <w:ilvl w:val="4"/>
+          <w:numId w:val="1"/>
+        </w:numPr>
+      </w:pPr>
+      <w:r>
+        <w:t>This will have consistent width until window width decreases below a threshold</w:t>
+      </w:r>
+    </w:p>
+    <w:p>
+      <w:pPr>
+        <w:pStyle w:val="ListParagraph"/>
+        <w:numPr>
+          <w:ilvl w:val="5"/>
+          <w:numId w:val="1"/>
+        </w:numPr>
+      </w:pPr>
+      <w:r>
+        <w:t>Once it crosses the threshold, it will fill the width of the navbar with POSSIBLY a back button to hide the effect</w:t>
+      </w:r>
+    </w:p>
+    <w:p>
+      <w:pPr>
+        <w:pStyle w:val="ListParagraph"/>
+        <w:numPr>
+          <w:ilvl w:val="4"/>
+          <w:numId w:val="1"/>
+        </w:numPr>
+        <w:rPr>
+          <w:b/>
+        </w:rPr>
+      </w:pPr>
+      <w:r>
+        <w:rPr>
+          <w:b/>
+        </w:rPr>
+        <w:lastRenderedPageBreak/>
+        <w:t>Adjust how the entire form and button is highlighted when focused</w:t>
+      </w:r>
+    </w:p>
+    <w:p>
+      <w:pPr>
+        <w:pStyle w:val="ListParagraph"/>
+        <w:numPr>
+          <w:ilvl w:val="3"/>
+          <w:numId w:val="1"/>
+        </w:numPr>
+        <w:rPr>
+          <w:b/>
+        </w:rPr>
+      </w:pPr>
+      <w:r>
+        <w:rPr>
+          <w:b/>
+        </w:rPr>
+        <w:t>Fix the layout and the structure of the elements within the navbar</w:t>
+      </w:r>
+    </w:p>
+    <w:p>
+      <w:pPr>
+        <w:pStyle w:val="ListParagraph"/>
+        <w:numPr>
+          <w:ilvl w:val="4"/>
+          <w:numId w:val="1"/>
+        </w:numPr>
+        <w:rPr>
+          <w:b/>
+        </w:rPr>
+      </w:pPr>
+      <w:r>
+        <w:rPr>
+          <w:b/>
+        </w:rPr>
+        <w:t>Stop decreasing font size on navbar brand</w:t>
+      </w:r>
+    </w:p>
+    <w:p>
+      <w:pPr>
+        <w:pStyle w:val="ListParagraph"/>
+        <w:numPr>
+          <w:ilvl w:val="4"/>
+          <w:numId w:val="1"/>
+        </w:numPr>
+        <w:rPr>
+          <w:b/>
+        </w:rPr>
+      </w:pPr>
+      <w:r>
+        <w:rPr>
+          <w:b/>
+        </w:rPr>
+        <w:t>On mobile screens, collapse avatar and put it as top link in navbar</w:t>
+      </w:r>
+    </w:p>
+    <w:p>
+      <w:pPr>
+        <w:pStyle w:val="ListParagraph"/>
+        <w:numPr>
+          <w:ilvl w:val="1"/>
+          <w:numId w:val="1"/>
+        </w:numPr>
+      </w:pPr>
+      <w:r>
+        <w:t>Error Pages</w:t>
+      </w:r>
+    </w:p>
+    <w:p>
+      <w:pPr>
+        <w:pStyle w:val="ListParagraph"/>
+        <w:numPr>
+          <w:ilvl w:val="2"/>
+          <w:numId w:val="1"/>
+        </w:numPr>
+      </w:pPr>
+      <w:r>
+        <w:t>Tasks:</w:t>
+      </w:r>
+    </w:p>
+    <w:p>
+      <w:pPr>
+        <w:pStyle w:val="ListParagraph"/>
+        <w:numPr>
+          <w:ilvl w:val="3"/>
+          <w:numId w:val="1"/>
+        </w:numPr>
+        <w:rPr>
+          <w:b/>
+        </w:rPr>
+      </w:pPr>
+      <w:r>
+        <w:rPr>
+          <w:b/>
+        </w:rPr>
+        <w:t>Create a format</w:t>
+      </w:r>
+    </w:p>
+    <w:p>
+      <w:pPr>
+        <w:pStyle w:val="ListParagraph"/>
+        <w:numPr>
+          <w:ilvl w:val="3"/>
+          <w:numId w:val="1"/>
+        </w:numPr>
+        <w:rPr>
+          <w:b/>
+        </w:rPr>
+      </w:pPr>
+      <w:r>
+        <w:rPr>
+          <w:b/>
+        </w:rPr>
+        <w:t>Create the frowny face</w:t>
+      </w:r>
+    </w:p>
+    <w:p>
+      <w:pPr>
+        <w:pStyle w:val="ListParagraph"/>
+        <w:numPr>
+          <w:ilvl w:val="3"/>
+          <w:numId w:val="1"/>
+        </w:numPr>
+        <w:rPr>
+          <w:b/>
+        </w:rPr>
+      </w:pPr>
+      <w:r>
+        <w:rPr>
+          <w:b/>
+        </w:rPr>
+        <w:t>Add the templates for navbar and sidebar</w:t>
+      </w:r>
+    </w:p>
+    <w:p>
+      <w:pPr>
+        <w:pStyle w:val="ListParagraph"/>
+        <w:numPr>
+          <w:ilvl w:val="3"/>
+          <w:numId w:val="1"/>
+        </w:numPr>
+      </w:pPr>
+      <w:r>
+        <w:t>Add the specific error message/refine error message</w:t>
+      </w:r>
+    </w:p>
+    <w:p>
+      <w:pPr>
+        <w:pStyle w:val="ListParagraph"/>
+        <w:numPr>
+          <w:ilvl w:val="3"/>
+          <w:numId w:val="1"/>
+        </w:numPr>
+      </w:pPr>
+      <w:r>
+        <w:t>Add links/buttons to navigate back to previous location/home</w:t>
+      </w:r>
+    </w:p>
+    <w:p>
+      <w:pPr>
+        <w:pStyle w:val="ListParagraph"/>
+        <w:numPr>
+          <w:ilvl w:val="3"/>
+          <w:numId w:val="1"/>
+        </w:numPr>
+        <w:rPr>
+          <w:b/>
+        </w:rPr>
+      </w:pPr>
+      <w:r>
+        <w:rPr>
+          <w:b/>
+        </w:rPr>
+        <w:t xml:space="preserve">Add JS to </w:t>
+      </w:r>
+      <w:r>
+        <w:rPr>
+          <w:b/>
+        </w:rPr>
+        <w:t>have margin change with sidebar</w:t>
+      </w:r>
+    </w:p>
+    <w:p>
+      <w:pPr>
+        <w:pStyle w:val="ListParagraph"/>
+        <w:numPr>
+          <w:ilvl w:val="3"/>
+          <w:numId w:val="1"/>
+        </w:numPr>
+        <w:rPr>
+          <w:b/>
+        </w:rPr>
+      </w:pPr>
+      <w:r>
+        <w:rPr>
+          <w:b/>
+        </w:rPr>
+        <w:t>Bug: Not responsive to smaller screen size</w:t>
+      </w:r>
+    </w:p>
+    <w:p>
+      <w:pPr>
+        <w:pStyle w:val="ListParagraph"/>
+        <w:numPr>
+          <w:ilvl w:val="3"/>
+          <w:numId w:val="1"/>
+        </w:numPr>
+        <w:rPr>
+          <w:b/>
+        </w:rPr>
+      </w:pPr>
+      <w:r>
+        <w:t>Bug: Weird response to overlay</w:t>
       </w:r>
       <w:bookmarkStart w:id="0" w:name="_GoBack"/>
       <w:bookmarkEnd w:id="0"/>
@@ -776,469 +1354,6 @@
     <w:p>
       <w:pPr>
         <w:pStyle w:val="ListParagraph"/>
-        <w:numPr>
-          <w:ilvl w:val="1"/>
-          <w:numId w:val="1"/>
-        </w:numPr>
-      </w:pPr>
-      <w:r>
-        <w:t>Navbar</w:t>
-      </w:r>
-    </w:p>
-    <w:p>
-      <w:pPr>
-        <w:pStyle w:val="ListParagraph"/>
-        <w:numPr>
-          <w:ilvl w:val="2"/>
-          <w:numId w:val="1"/>
-        </w:numPr>
-        <w:rPr>
-          <w:b/>
-        </w:rPr>
-      </w:pPr>
-      <w:r>
-        <w:t>Tasks:</w:t>
-      </w:r>
-      <w:r>
-        <w:rPr>
-          <w:b/>
-        </w:rPr>
-        <w:t xml:space="preserve"> </w:t>
-      </w:r>
-    </w:p>
-    <w:p>
-      <w:pPr>
-        <w:pStyle w:val="ListParagraph"/>
-        <w:numPr>
-          <w:ilvl w:val="3"/>
-          <w:numId w:val="1"/>
-        </w:numPr>
-        <w:rPr>
-          <w:b/>
-        </w:rPr>
-      </w:pPr>
-      <w:r>
-        <w:rPr>
-          <w:b/>
-        </w:rPr>
-        <w:t>Create a final template for the navbar with all the features and the style of i</w:t>
-      </w:r>
-      <w:r>
-        <w:rPr>
-          <w:b/>
-        </w:rPr>
-        <w:t>t</w:t>
-      </w:r>
-    </w:p>
-    <w:p>
-      <w:pPr>
-        <w:pStyle w:val="ListParagraph"/>
-        <w:numPr>
-          <w:ilvl w:val="3"/>
-          <w:numId w:val="1"/>
-        </w:numPr>
-        <w:rPr>
-          <w:b/>
-        </w:rPr>
-      </w:pPr>
-      <w:r>
-        <w:rPr>
-          <w:b/>
-        </w:rPr>
-        <w:t>Take out green highlight when search box is active</w:t>
-      </w:r>
-    </w:p>
-    <w:p>
-      <w:pPr>
-        <w:pStyle w:val="ListParagraph"/>
-        <w:numPr>
-          <w:ilvl w:val="3"/>
-          <w:numId w:val="1"/>
-        </w:numPr>
-        <w:rPr>
-          <w:b/>
-        </w:rPr>
-      </w:pPr>
-      <w:r>
-        <w:rPr>
-          <w:b/>
-        </w:rPr>
-        <w:t>Make ‘Keep Grinding’ Purple</w:t>
-      </w:r>
-    </w:p>
-    <w:p>
-      <w:pPr>
-        <w:pStyle w:val="ListParagraph"/>
-        <w:numPr>
-          <w:ilvl w:val="3"/>
-          <w:numId w:val="1"/>
-        </w:numPr>
-        <w:rPr>
-          <w:b/>
-        </w:rPr>
-      </w:pPr>
-      <w:r>
-        <w:rPr>
-          <w:b/>
-        </w:rPr>
-        <w:t>Turn log in and sign up text into buttons</w:t>
-      </w:r>
-    </w:p>
-    <w:p>
-      <w:pPr>
-        <w:pStyle w:val="ListParagraph"/>
-        <w:numPr>
-          <w:ilvl w:val="3"/>
-          <w:numId w:val="1"/>
-        </w:numPr>
-        <w:rPr>
-          <w:b/>
-        </w:rPr>
-      </w:pPr>
-      <w:r>
-        <w:rPr>
-          <w:b/>
-        </w:rPr>
-        <w:t>When signed in, reserve a small square as an avatar placeholder and have the username right next to it</w:t>
-      </w:r>
-    </w:p>
-    <w:p>
-      <w:pPr>
-        <w:pStyle w:val="ListParagraph"/>
-        <w:numPr>
-          <w:ilvl w:val="3"/>
-          <w:numId w:val="1"/>
-        </w:numPr>
-        <w:rPr>
-          <w:b/>
-        </w:rPr>
-      </w:pPr>
-      <w:r>
-        <w:rPr>
-          <w:b/>
-        </w:rPr>
-        <w:t xml:space="preserve">When signed in, have a purple </w:t>
-      </w:r>
-      <w:r>
-        <w:rPr>
-          <w:b/>
-        </w:rPr>
-        <w:t>post button that currently will do nothing</w:t>
-      </w:r>
-    </w:p>
-    <w:p>
-      <w:pPr>
-        <w:pStyle w:val="ListParagraph"/>
-        <w:numPr>
-          <w:ilvl w:val="3"/>
-          <w:numId w:val="1"/>
-        </w:numPr>
-      </w:pPr>
-      <w:r>
-        <w:t>Redesign and adjust search</w:t>
-      </w:r>
-    </w:p>
-    <w:p>
-      <w:pPr>
-        <w:pStyle w:val="ListParagraph"/>
-        <w:numPr>
-          <w:ilvl w:val="4"/>
-          <w:numId w:val="1"/>
-        </w:numPr>
-        <w:rPr>
-          <w:b/>
-        </w:rPr>
-      </w:pPr>
-      <w:r>
-        <w:rPr>
-          <w:b/>
-        </w:rPr>
-        <w:t>Make search be just an icon</w:t>
-      </w:r>
-    </w:p>
-    <w:p>
-      <w:pPr>
-        <w:pStyle w:val="ListParagraph"/>
-        <w:numPr>
-          <w:ilvl w:val="4"/>
-          <w:numId w:val="1"/>
-        </w:numPr>
-        <w:rPr>
-          <w:b/>
-        </w:rPr>
-      </w:pPr>
-      <w:r>
-        <w:rPr>
-          <w:b/>
-        </w:rPr>
-        <w:t>Take out the left and right container stuff</w:t>
-      </w:r>
-    </w:p>
-    <w:p>
-      <w:pPr>
-        <w:pStyle w:val="ListParagraph"/>
-        <w:numPr>
-          <w:ilvl w:val="4"/>
-          <w:numId w:val="1"/>
-        </w:numPr>
-        <w:rPr>
-          <w:b/>
-        </w:rPr>
-      </w:pPr>
-      <w:r>
-        <w:rPr>
-          <w:b/>
-        </w:rPr>
-        <w:t>Add padding to the icon for proper spacing of elements within the bar</w:t>
-      </w:r>
-    </w:p>
-    <w:p>
-      <w:pPr>
-        <w:pStyle w:val="ListParagraph"/>
-        <w:numPr>
-          <w:ilvl w:val="5"/>
-          <w:numId w:val="1"/>
-        </w:numPr>
-        <w:rPr>
-          <w:b/>
-        </w:rPr>
-      </w:pPr>
-      <w:r>
-        <w:rPr>
-          <w:b/>
-        </w:rPr>
-        <w:t>Remove some padding when avatar and username collapse</w:t>
-      </w:r>
-    </w:p>
-    <w:p>
-      <w:pPr>
-        <w:pStyle w:val="ListParagraph"/>
-        <w:numPr>
-          <w:ilvl w:val="4"/>
-          <w:numId w:val="1"/>
-        </w:numPr>
-        <w:rPr>
-          <w:b/>
-        </w:rPr>
-      </w:pPr>
-      <w:r>
-        <w:rPr>
-          <w:b/>
-        </w:rPr>
-        <w:t>When clicked, it should expand a search box with a search button, just like what is implemented now</w:t>
-      </w:r>
-    </w:p>
-    <w:p>
-      <w:pPr>
-        <w:pStyle w:val="ListParagraph"/>
-        <w:numPr>
-          <w:ilvl w:val="4"/>
-          <w:numId w:val="1"/>
-        </w:numPr>
-      </w:pPr>
-      <w:r>
-        <w:t>This will have consistent width until window width decreases below a threshold</w:t>
-      </w:r>
-    </w:p>
-    <w:p>
-      <w:pPr>
-        <w:pStyle w:val="ListParagraph"/>
-        <w:numPr>
-          <w:ilvl w:val="5"/>
-          <w:numId w:val="1"/>
-        </w:numPr>
-      </w:pPr>
-      <w:r>
-        <w:t>Once it crosses the threshold, it will fill the width of the navbar with POSSIBLY a back button to hide the effect</w:t>
-      </w:r>
-    </w:p>
-    <w:p>
-      <w:pPr>
-        <w:pStyle w:val="ListParagraph"/>
-        <w:numPr>
-          <w:ilvl w:val="4"/>
-          <w:numId w:val="1"/>
-        </w:numPr>
-        <w:rPr>
-          <w:b/>
-        </w:rPr>
-      </w:pPr>
-      <w:r>
-        <w:rPr>
-          <w:b/>
-        </w:rPr>
-        <w:t>Adjust how the entire form and button is highlighted when focused</w:t>
-      </w:r>
-    </w:p>
-    <w:p>
-      <w:pPr>
-        <w:pStyle w:val="ListParagraph"/>
-        <w:numPr>
-          <w:ilvl w:val="3"/>
-          <w:numId w:val="1"/>
-        </w:numPr>
-        <w:rPr>
-          <w:b/>
-        </w:rPr>
-      </w:pPr>
-      <w:r>
-        <w:rPr>
-          <w:b/>
-        </w:rPr>
-        <w:lastRenderedPageBreak/>
-        <w:t>Fix the layout and the structure of the elements within the navbar</w:t>
-      </w:r>
-    </w:p>
-    <w:p>
-      <w:pPr>
-        <w:pStyle w:val="ListParagraph"/>
-        <w:numPr>
-          <w:ilvl w:val="4"/>
-          <w:numId w:val="1"/>
-        </w:numPr>
-        <w:rPr>
-          <w:b/>
-        </w:rPr>
-      </w:pPr>
-      <w:r>
-        <w:rPr>
-          <w:b/>
-        </w:rPr>
-        <w:t>Stop decreasing font size on navbar brand</w:t>
-      </w:r>
-    </w:p>
-    <w:p>
-      <w:pPr>
-        <w:pStyle w:val="ListParagraph"/>
-        <w:numPr>
-          <w:ilvl w:val="4"/>
-          <w:numId w:val="1"/>
-        </w:numPr>
-        <w:rPr>
-          <w:b/>
-        </w:rPr>
-      </w:pPr>
-      <w:r>
-        <w:rPr>
-          <w:b/>
-        </w:rPr>
-        <w:t>On mobile screens, collapse avatar and put it as top link in navbar</w:t>
-      </w:r>
-    </w:p>
-    <w:p>
-      <w:pPr>
-        <w:pStyle w:val="ListParagraph"/>
-        <w:numPr>
-          <w:ilvl w:val="1"/>
-          <w:numId w:val="1"/>
-        </w:numPr>
-      </w:pPr>
-      <w:r>
-        <w:t>Error Pages</w:t>
-      </w:r>
-    </w:p>
-    <w:p>
-      <w:pPr>
-        <w:pStyle w:val="ListParagraph"/>
-        <w:numPr>
-          <w:ilvl w:val="2"/>
-          <w:numId w:val="1"/>
-        </w:numPr>
-      </w:pPr>
-      <w:r>
-        <w:t>Tasks:</w:t>
-      </w:r>
-    </w:p>
-    <w:p>
-      <w:pPr>
-        <w:pStyle w:val="ListParagraph"/>
-        <w:numPr>
-          <w:ilvl w:val="3"/>
-          <w:numId w:val="1"/>
-        </w:numPr>
-        <w:rPr>
-          <w:b/>
-        </w:rPr>
-      </w:pPr>
-      <w:r>
-        <w:rPr>
-          <w:b/>
-        </w:rPr>
-        <w:t>Create a format</w:t>
-      </w:r>
-    </w:p>
-    <w:p>
-      <w:pPr>
-        <w:pStyle w:val="ListParagraph"/>
-        <w:numPr>
-          <w:ilvl w:val="3"/>
-          <w:numId w:val="1"/>
-        </w:numPr>
-      </w:pPr>
-      <w:r>
-        <w:t>Create the frowny face</w:t>
-      </w:r>
-    </w:p>
-    <w:p>
-      <w:pPr>
-        <w:pStyle w:val="ListParagraph"/>
-        <w:numPr>
-          <w:ilvl w:val="3"/>
-          <w:numId w:val="1"/>
-        </w:numPr>
-        <w:rPr>
-          <w:b/>
-        </w:rPr>
-      </w:pPr>
-      <w:r>
-        <w:rPr>
-          <w:b/>
-        </w:rPr>
-        <w:t>Add the templates for navbar and sidebar</w:t>
-      </w:r>
-    </w:p>
-    <w:p>
-      <w:pPr>
-        <w:pStyle w:val="ListParagraph"/>
-        <w:numPr>
-          <w:ilvl w:val="3"/>
-          <w:numId w:val="1"/>
-        </w:numPr>
-      </w:pPr>
-      <w:r>
-        <w:t>Add the specific error message/refine error message</w:t>
-      </w:r>
-    </w:p>
-    <w:p>
-      <w:pPr>
-        <w:pStyle w:val="ListParagraph"/>
-        <w:numPr>
-          <w:ilvl w:val="3"/>
-          <w:numId w:val="1"/>
-        </w:numPr>
-      </w:pPr>
-      <w:r>
-        <w:t>Add links/buttons to navigate back to previous location/home</w:t>
-      </w:r>
-    </w:p>
-    <w:p>
-      <w:pPr>
-        <w:pStyle w:val="ListParagraph"/>
-        <w:numPr>
-          <w:ilvl w:val="3"/>
-          <w:numId w:val="1"/>
-        </w:numPr>
-      </w:pPr>
-      <w:r>
-        <w:t xml:space="preserve">Add JS to </w:t>
-      </w:r>
-      <w:r>
-        <w:t>have margin change with sidebar</w:t>
-      </w:r>
-    </w:p>
-    <w:p>
-      <w:pPr>
-        <w:pStyle w:val="ListParagraph"/>
         <w:ind w:left="2160"/>
       </w:pPr>
     </w:p>
@@ -1473,6 +1588,7 @@
         <w:rPr>
           <w:b/>
         </w:rPr>
+        <w:lastRenderedPageBreak/>
         <w:t>Things to keep in mind</w:t>
       </w:r>
       <w:r>
@@ -1536,7 +1652,6 @@
         </w:numPr>
       </w:pPr>
       <w:r>
-        <w:lastRenderedPageBreak/>
         <w:t>Notifications (Email/Phone/Browser)</w:t>
       </w:r>
     </w:p>

</xml_diff>

<commit_message>
Final initial implementation of error pages.
</commit_message>
<xml_diff>
--- a/Dream Checklist.docx
+++ b/Dream Checklist.docx
@@ -241,6 +241,7 @@
           <w:b/>
         </w:rPr>
       </w:pPr>
+      <w:proofErr w:type="gramStart"/>
       <w:r>
         <w:rPr>
           <w:b/>
@@ -251,7 +252,14 @@
         <w:rPr>
           <w:b/>
         </w:rPr>
-        <w:t>, find the purple you want</w:t>
+        <w:t>,</w:t>
+      </w:r>
+      <w:proofErr w:type="gramEnd"/>
+      <w:r>
+        <w:rPr>
+          <w:b/>
+        </w:rPr>
+        <w:t xml:space="preserve"> find the purple you want</w:t>
       </w:r>
       <w:r>
         <w:rPr>
@@ -1275,20 +1283,34 @@
           <w:ilvl w:val="3"/>
           <w:numId w:val="1"/>
         </w:numPr>
-      </w:pPr>
-      <w:r>
+        <w:rPr>
+          <w:b/>
+        </w:rPr>
+      </w:pPr>
+      <w:bookmarkStart w:id="0" w:name="_GoBack"/>
+      <w:r>
+        <w:rPr>
+          <w:b/>
+        </w:rPr>
         <w:t>Add the specific error message/refine error message</w:t>
       </w:r>
     </w:p>
-    <w:p>
-      <w:pPr>
-        <w:pStyle w:val="ListParagraph"/>
-        <w:numPr>
-          <w:ilvl w:val="3"/>
-          <w:numId w:val="1"/>
-        </w:numPr>
-      </w:pPr>
-      <w:r>
+    <w:bookmarkEnd w:id="0"/>
+    <w:p>
+      <w:pPr>
+        <w:pStyle w:val="ListParagraph"/>
+        <w:numPr>
+          <w:ilvl w:val="3"/>
+          <w:numId w:val="1"/>
+        </w:numPr>
+        <w:rPr>
+          <w:b/>
+        </w:rPr>
+      </w:pPr>
+      <w:r>
+        <w:rPr>
+          <w:b/>
+        </w:rPr>
         <w:t>Add links/buttons to navigate back to previous location/home</w:t>
       </w:r>
     </w:p>
@@ -1346,10 +1368,11 @@
         </w:rPr>
       </w:pPr>
       <w:r>
+        <w:rPr>
+          <w:b/>
+        </w:rPr>
         <w:t>Bug: Weird response to overlay</w:t>
       </w:r>
-      <w:bookmarkStart w:id="0" w:name="_GoBack"/>
-      <w:bookmarkEnd w:id="0"/>
     </w:p>
     <w:p>
       <w:pPr>

</xml_diff>

<commit_message>
Progress on form design for site.
</commit_message>
<xml_diff>
--- a/Dream Checklist.docx
+++ b/Dream Checklist.docx
@@ -1205,8 +1205,15 @@
           <w:ilvl w:val="1"/>
           <w:numId w:val="1"/>
         </w:numPr>
-      </w:pPr>
-      <w:r>
+        <w:rPr>
+          <w:b/>
+        </w:rPr>
+      </w:pPr>
+      <w:bookmarkStart w:id="0" w:name="_GoBack"/>
+      <w:r>
+        <w:rPr>
+          <w:b/>
+        </w:rPr>
         <w:t>Error Pages</w:t>
       </w:r>
     </w:p>
@@ -1217,11 +1224,18 @@
           <w:ilvl w:val="2"/>
           <w:numId w:val="1"/>
         </w:numPr>
-      </w:pPr>
-      <w:r>
+        <w:rPr>
+          <w:b/>
+        </w:rPr>
+      </w:pPr>
+      <w:r>
+        <w:rPr>
+          <w:b/>
+        </w:rPr>
         <w:t>Tasks:</w:t>
       </w:r>
     </w:p>
+    <w:bookmarkEnd w:id="0"/>
     <w:p>
       <w:pPr>
         <w:pStyle w:val="ListParagraph"/>
@@ -1287,7 +1301,6 @@
           <w:b/>
         </w:rPr>
       </w:pPr>
-      <w:bookmarkStart w:id="0" w:name="_GoBack"/>
       <w:r>
         <w:rPr>
           <w:b/>
@@ -1295,7 +1308,6 @@
         <w:t>Add the specific error message/refine error message</w:t>
       </w:r>
     </w:p>
-    <w:bookmarkEnd w:id="0"/>
     <w:p>
       <w:pPr>
         <w:pStyle w:val="ListParagraph"/>

</xml_diff>

<commit_message>
Fixed overlay issue with forms.
</commit_message>
<xml_diff>
--- a/Dream Checklist.docx
+++ b/Dream Checklist.docx
@@ -850,6 +850,33 @@
       <w:pPr>
         <w:pStyle w:val="ListParagraph"/>
         <w:numPr>
+          <w:ilvl w:val="3"/>
+          <w:numId w:val="1"/>
+        </w:numPr>
+      </w:pPr>
+      <w:r>
+        <w:t>Bug: When not logged in</w:t>
+      </w:r>
+      <w:r>
+        <w:t xml:space="preserve"> the thing collapses underneath the feed header, it should just do nothing</w:t>
+      </w:r>
+    </w:p>
+    <w:p>
+      <w:pPr>
+        <w:pStyle w:val="ListParagraph"/>
+        <w:numPr>
+          <w:ilvl w:val="4"/>
+          <w:numId w:val="1"/>
+        </w:numPr>
+      </w:pPr>
+      <w:r>
+        <w:t>Issue extends to if user doesn’t follow anyone or doesn’t follow enough people</w:t>
+      </w:r>
+    </w:p>
+    <w:p>
+      <w:pPr>
+        <w:pStyle w:val="ListParagraph"/>
+        <w:numPr>
           <w:ilvl w:val="1"/>
           <w:numId w:val="1"/>
         </w:numPr>
@@ -1122,6 +1149,7 @@
         </w:numPr>
       </w:pPr>
       <w:r>
+        <w:lastRenderedPageBreak/>
         <w:t>Once it crosses the threshold, it will fill the width of the navbar with POSSIBLY a back button to hide the effect</w:t>
       </w:r>
     </w:p>
@@ -1140,7 +1168,6 @@
         <w:rPr>
           <w:b/>
         </w:rPr>
-        <w:lastRenderedPageBreak/>
         <w:t>Adjust how the entire form and button is highlighted when focused</w:t>
       </w:r>
     </w:p>
@@ -1209,317 +1236,305 @@
           <w:b/>
         </w:rPr>
       </w:pPr>
+      <w:r>
+        <w:rPr>
+          <w:b/>
+        </w:rPr>
+        <w:t>Error Pages</w:t>
+      </w:r>
+    </w:p>
+    <w:p>
+      <w:pPr>
+        <w:pStyle w:val="ListParagraph"/>
+        <w:numPr>
+          <w:ilvl w:val="2"/>
+          <w:numId w:val="1"/>
+        </w:numPr>
+        <w:rPr>
+          <w:b/>
+        </w:rPr>
+      </w:pPr>
+      <w:r>
+        <w:rPr>
+          <w:b/>
+        </w:rPr>
+        <w:t>Tasks:</w:t>
+      </w:r>
+    </w:p>
+    <w:p>
+      <w:pPr>
+        <w:pStyle w:val="ListParagraph"/>
+        <w:numPr>
+          <w:ilvl w:val="3"/>
+          <w:numId w:val="1"/>
+        </w:numPr>
+        <w:rPr>
+          <w:b/>
+        </w:rPr>
+      </w:pPr>
+      <w:r>
+        <w:rPr>
+          <w:b/>
+        </w:rPr>
+        <w:t>Create a format</w:t>
+      </w:r>
+    </w:p>
+    <w:p>
+      <w:pPr>
+        <w:pStyle w:val="ListParagraph"/>
+        <w:numPr>
+          <w:ilvl w:val="3"/>
+          <w:numId w:val="1"/>
+        </w:numPr>
+        <w:rPr>
+          <w:b/>
+        </w:rPr>
+      </w:pPr>
+      <w:r>
+        <w:rPr>
+          <w:b/>
+        </w:rPr>
+        <w:t>Create the frowny face</w:t>
+      </w:r>
+    </w:p>
+    <w:p>
+      <w:pPr>
+        <w:pStyle w:val="ListParagraph"/>
+        <w:numPr>
+          <w:ilvl w:val="3"/>
+          <w:numId w:val="1"/>
+        </w:numPr>
+        <w:rPr>
+          <w:b/>
+        </w:rPr>
+      </w:pPr>
+      <w:r>
+        <w:rPr>
+          <w:b/>
+        </w:rPr>
+        <w:t>Add the templates for navbar and sidebar</w:t>
+      </w:r>
+    </w:p>
+    <w:p>
+      <w:pPr>
+        <w:pStyle w:val="ListParagraph"/>
+        <w:numPr>
+          <w:ilvl w:val="3"/>
+          <w:numId w:val="1"/>
+        </w:numPr>
+        <w:rPr>
+          <w:b/>
+        </w:rPr>
+      </w:pPr>
+      <w:r>
+        <w:rPr>
+          <w:b/>
+        </w:rPr>
+        <w:t>Add the specific error message/refine error message</w:t>
+      </w:r>
+    </w:p>
+    <w:p>
+      <w:pPr>
+        <w:pStyle w:val="ListParagraph"/>
+        <w:numPr>
+          <w:ilvl w:val="3"/>
+          <w:numId w:val="1"/>
+        </w:numPr>
+        <w:rPr>
+          <w:b/>
+        </w:rPr>
+      </w:pPr>
+      <w:r>
+        <w:rPr>
+          <w:b/>
+        </w:rPr>
+        <w:t>Add links/buttons to navigate back to previous location/home</w:t>
+      </w:r>
+    </w:p>
+    <w:p>
+      <w:pPr>
+        <w:pStyle w:val="ListParagraph"/>
+        <w:numPr>
+          <w:ilvl w:val="3"/>
+          <w:numId w:val="1"/>
+        </w:numPr>
+        <w:rPr>
+          <w:b/>
+        </w:rPr>
+      </w:pPr>
+      <w:r>
+        <w:rPr>
+          <w:b/>
+        </w:rPr>
+        <w:t xml:space="preserve">Add JS to </w:t>
+      </w:r>
+      <w:r>
+        <w:rPr>
+          <w:b/>
+        </w:rPr>
+        <w:t>have margin change with sidebar</w:t>
+      </w:r>
+    </w:p>
+    <w:p>
+      <w:pPr>
+        <w:pStyle w:val="ListParagraph"/>
+        <w:numPr>
+          <w:ilvl w:val="3"/>
+          <w:numId w:val="1"/>
+        </w:numPr>
+        <w:rPr>
+          <w:b/>
+        </w:rPr>
+      </w:pPr>
+      <w:r>
+        <w:rPr>
+          <w:b/>
+        </w:rPr>
+        <w:t>Bug: Not responsive to smaller screen size</w:t>
+      </w:r>
+    </w:p>
+    <w:p>
+      <w:pPr>
+        <w:pStyle w:val="ListParagraph"/>
+        <w:numPr>
+          <w:ilvl w:val="3"/>
+          <w:numId w:val="1"/>
+        </w:numPr>
+        <w:rPr>
+          <w:b/>
+        </w:rPr>
+      </w:pPr>
+      <w:r>
+        <w:rPr>
+          <w:b/>
+        </w:rPr>
+        <w:t>Bug: Weird response to overlay</w:t>
+      </w:r>
+    </w:p>
+    <w:p>
+      <w:pPr>
+        <w:pStyle w:val="ListParagraph"/>
+        <w:ind w:left="2160"/>
+      </w:pPr>
+    </w:p>
+    <w:p>
+      <w:pPr>
+        <w:pStyle w:val="ListParagraph"/>
+        <w:numPr>
+          <w:ilvl w:val="1"/>
+          <w:numId w:val="1"/>
+        </w:numPr>
+      </w:pPr>
+      <w:r>
+        <w:t>Forms</w:t>
+      </w:r>
+    </w:p>
+    <w:p>
+      <w:pPr>
+        <w:pStyle w:val="ListParagraph"/>
+        <w:numPr>
+          <w:ilvl w:val="2"/>
+          <w:numId w:val="1"/>
+        </w:numPr>
+      </w:pPr>
+      <w:r>
+        <w:t>Tasks:</w:t>
+      </w:r>
+    </w:p>
+    <w:p>
+      <w:pPr>
+        <w:pStyle w:val="ListParagraph"/>
+        <w:numPr>
+          <w:ilvl w:val="3"/>
+          <w:numId w:val="1"/>
+        </w:numPr>
+        <w:rPr>
+          <w:b/>
+        </w:rPr>
+      </w:pPr>
+      <w:r>
+        <w:rPr>
+          <w:b/>
+        </w:rPr>
+        <w:t>Create a format</w:t>
+      </w:r>
+    </w:p>
+    <w:p>
+      <w:pPr>
+        <w:pStyle w:val="ListParagraph"/>
+        <w:numPr>
+          <w:ilvl w:val="3"/>
+          <w:numId w:val="1"/>
+        </w:numPr>
+      </w:pPr>
+      <w:r>
+        <w:t xml:space="preserve">Create a container for forms that is always centered on the page based on sidebar </w:t>
+      </w:r>
+    </w:p>
+    <w:p>
+      <w:pPr>
+        <w:pStyle w:val="ListParagraph"/>
+        <w:numPr>
+          <w:ilvl w:val="3"/>
+          <w:numId w:val="1"/>
+        </w:numPr>
+      </w:pPr>
+      <w:r>
+        <w:t>Make th</w:t>
+      </w:r>
+      <w:r>
+        <w:t>is white</w:t>
+      </w:r>
+    </w:p>
+    <w:p>
+      <w:pPr>
+        <w:pStyle w:val="ListParagraph"/>
+        <w:numPr>
+          <w:ilvl w:val="4"/>
+          <w:numId w:val="1"/>
+        </w:numPr>
+      </w:pPr>
+      <w:r>
+        <w:t>Not sure how the length/shape of t</w:t>
+      </w:r>
+      <w:r>
+        <w:t>he form container will work out, but it should fill the page rather than match the content</w:t>
+      </w:r>
+    </w:p>
+    <w:p>
+      <w:pPr>
+        <w:pStyle w:val="ListParagraph"/>
+        <w:numPr>
+          <w:ilvl w:val="3"/>
+          <w:numId w:val="1"/>
+        </w:numPr>
+      </w:pPr>
+      <w:r>
+        <w:t>Make the buttons purple/define colors for the links/buttons</w:t>
+      </w:r>
+    </w:p>
+    <w:p>
+      <w:pPr>
+        <w:pStyle w:val="ListParagraph"/>
+        <w:numPr>
+          <w:ilvl w:val="3"/>
+          <w:numId w:val="1"/>
+        </w:numPr>
+      </w:pPr>
+      <w:r>
+        <w:t>Format and center the text within the form itself</w:t>
+      </w:r>
+    </w:p>
+    <w:p>
+      <w:pPr>
+        <w:pStyle w:val="ListParagraph"/>
+        <w:numPr>
+          <w:ilvl w:val="3"/>
+          <w:numId w:val="1"/>
+        </w:numPr>
+      </w:pPr>
       <w:bookmarkStart w:id="0" w:name="_GoBack"/>
-      <w:r>
-        <w:rPr>
-          <w:b/>
-        </w:rPr>
-        <w:t>Error Pages</w:t>
-      </w:r>
-    </w:p>
-    <w:p>
-      <w:pPr>
-        <w:pStyle w:val="ListParagraph"/>
-        <w:numPr>
-          <w:ilvl w:val="2"/>
-          <w:numId w:val="1"/>
-        </w:numPr>
-        <w:rPr>
-          <w:b/>
-        </w:rPr>
-      </w:pPr>
-      <w:r>
-        <w:rPr>
-          <w:b/>
-        </w:rPr>
-        <w:t>Tasks:</w:t>
-      </w:r>
-    </w:p>
-    <w:bookmarkEnd w:id="0"/>
-    <w:p>
-      <w:pPr>
-        <w:pStyle w:val="ListParagraph"/>
-        <w:numPr>
-          <w:ilvl w:val="3"/>
-          <w:numId w:val="1"/>
-        </w:numPr>
-        <w:rPr>
-          <w:b/>
-        </w:rPr>
-      </w:pPr>
-      <w:r>
-        <w:rPr>
-          <w:b/>
-        </w:rPr>
-        <w:t>Create a format</w:t>
-      </w:r>
-    </w:p>
-    <w:p>
-      <w:pPr>
-        <w:pStyle w:val="ListParagraph"/>
-        <w:numPr>
-          <w:ilvl w:val="3"/>
-          <w:numId w:val="1"/>
-        </w:numPr>
-        <w:rPr>
-          <w:b/>
-        </w:rPr>
-      </w:pPr>
-      <w:r>
-        <w:rPr>
-          <w:b/>
-        </w:rPr>
-        <w:t>Create the frowny face</w:t>
-      </w:r>
-    </w:p>
-    <w:p>
-      <w:pPr>
-        <w:pStyle w:val="ListParagraph"/>
-        <w:numPr>
-          <w:ilvl w:val="3"/>
-          <w:numId w:val="1"/>
-        </w:numPr>
-        <w:rPr>
-          <w:b/>
-        </w:rPr>
-      </w:pPr>
-      <w:r>
-        <w:rPr>
-          <w:b/>
-        </w:rPr>
-        <w:t>Add the templates for navbar and sidebar</w:t>
-      </w:r>
-    </w:p>
-    <w:p>
-      <w:pPr>
-        <w:pStyle w:val="ListParagraph"/>
-        <w:numPr>
-          <w:ilvl w:val="3"/>
-          <w:numId w:val="1"/>
-        </w:numPr>
-        <w:rPr>
-          <w:b/>
-        </w:rPr>
-      </w:pPr>
-      <w:r>
-        <w:rPr>
-          <w:b/>
-        </w:rPr>
-        <w:t>Add the specific error message/refine error message</w:t>
-      </w:r>
-    </w:p>
-    <w:p>
-      <w:pPr>
-        <w:pStyle w:val="ListParagraph"/>
-        <w:numPr>
-          <w:ilvl w:val="3"/>
-          <w:numId w:val="1"/>
-        </w:numPr>
-        <w:rPr>
-          <w:b/>
-        </w:rPr>
-      </w:pPr>
-      <w:r>
-        <w:rPr>
-          <w:b/>
-        </w:rPr>
-        <w:t>Add links/buttons to navigate back to previous location/home</w:t>
-      </w:r>
-    </w:p>
-    <w:p>
-      <w:pPr>
-        <w:pStyle w:val="ListParagraph"/>
-        <w:numPr>
-          <w:ilvl w:val="3"/>
-          <w:numId w:val="1"/>
-        </w:numPr>
-        <w:rPr>
-          <w:b/>
-        </w:rPr>
-      </w:pPr>
-      <w:r>
-        <w:rPr>
-          <w:b/>
-        </w:rPr>
-        <w:t xml:space="preserve">Add JS to </w:t>
-      </w:r>
-      <w:r>
-        <w:rPr>
-          <w:b/>
-        </w:rPr>
-        <w:t>have margin change with sidebar</w:t>
-      </w:r>
-    </w:p>
-    <w:p>
-      <w:pPr>
-        <w:pStyle w:val="ListParagraph"/>
-        <w:numPr>
-          <w:ilvl w:val="3"/>
-          <w:numId w:val="1"/>
-        </w:numPr>
-        <w:rPr>
-          <w:b/>
-        </w:rPr>
-      </w:pPr>
-      <w:r>
-        <w:rPr>
-          <w:b/>
-        </w:rPr>
-        <w:t>Bug: Not responsive to smaller screen size</w:t>
-      </w:r>
-    </w:p>
-    <w:p>
-      <w:pPr>
-        <w:pStyle w:val="ListParagraph"/>
-        <w:numPr>
-          <w:ilvl w:val="3"/>
-          <w:numId w:val="1"/>
-        </w:numPr>
-        <w:rPr>
-          <w:b/>
-        </w:rPr>
-      </w:pPr>
-      <w:r>
-        <w:rPr>
-          <w:b/>
-        </w:rPr>
-        <w:t>Bug: Weird response to overlay</w:t>
-      </w:r>
-    </w:p>
-    <w:p>
-      <w:pPr>
-        <w:pStyle w:val="ListParagraph"/>
-        <w:ind w:left="2160"/>
-      </w:pPr>
-    </w:p>
-    <w:p>
-      <w:pPr>
-        <w:pStyle w:val="ListParagraph"/>
-        <w:numPr>
-          <w:ilvl w:val="1"/>
-          <w:numId w:val="1"/>
-        </w:numPr>
-      </w:pPr>
-      <w:r>
-        <w:t>Forms</w:t>
-      </w:r>
-    </w:p>
-    <w:p>
-      <w:pPr>
-        <w:pStyle w:val="ListParagraph"/>
-        <w:numPr>
-          <w:ilvl w:val="2"/>
-          <w:numId w:val="1"/>
-        </w:numPr>
-      </w:pPr>
-      <w:r>
-        <w:t>Tasks:</w:t>
-      </w:r>
-    </w:p>
-    <w:p>
-      <w:pPr>
-        <w:pStyle w:val="ListParagraph"/>
-        <w:numPr>
-          <w:ilvl w:val="3"/>
-          <w:numId w:val="1"/>
-        </w:numPr>
-        <w:rPr>
-          <w:b/>
-        </w:rPr>
-      </w:pPr>
-      <w:r>
-        <w:rPr>
-          <w:b/>
-        </w:rPr>
-        <w:t>Create a format</w:t>
-      </w:r>
-    </w:p>
-    <w:p>
-      <w:pPr>
-        <w:pStyle w:val="ListParagraph"/>
-        <w:numPr>
-          <w:ilvl w:val="3"/>
-          <w:numId w:val="1"/>
-        </w:numPr>
-      </w:pPr>
-      <w:r>
-        <w:t xml:space="preserve">Create a container for forms that is always centered on the page based on sidebar </w:t>
-      </w:r>
-    </w:p>
-    <w:p>
-      <w:pPr>
-        <w:pStyle w:val="ListParagraph"/>
-        <w:numPr>
-          <w:ilvl w:val="3"/>
-          <w:numId w:val="1"/>
-        </w:numPr>
-      </w:pPr>
-      <w:r>
-        <w:t>Make th</w:t>
-      </w:r>
-      <w:r>
-        <w:t>is white</w:t>
-      </w:r>
-    </w:p>
-    <w:p>
-      <w:pPr>
-        <w:pStyle w:val="ListParagraph"/>
-        <w:numPr>
-          <w:ilvl w:val="4"/>
-          <w:numId w:val="1"/>
-        </w:numPr>
-      </w:pPr>
-      <w:r>
-        <w:t>Not sure how the length/shape of t</w:t>
-      </w:r>
-      <w:r>
-        <w:t>he form container will work out, but it should fill the page rather than match the content</w:t>
-      </w:r>
-    </w:p>
-    <w:p>
-      <w:pPr>
-        <w:pStyle w:val="ListParagraph"/>
-        <w:numPr>
-          <w:ilvl w:val="3"/>
-          <w:numId w:val="1"/>
-        </w:numPr>
-      </w:pPr>
-      <w:r>
-        <w:t>Make the buttons purple/define colors for the links/buttons</w:t>
-      </w:r>
-    </w:p>
-    <w:p>
-      <w:pPr>
-        <w:pStyle w:val="ListParagraph"/>
-        <w:numPr>
-          <w:ilvl w:val="3"/>
-          <w:numId w:val="1"/>
-        </w:numPr>
-      </w:pPr>
-      <w:r>
-        <w:t>Format and center the text within the form itself</w:t>
-      </w:r>
-    </w:p>
-    <w:p>
-      <w:pPr>
-        <w:pStyle w:val="ListParagraph"/>
-        <w:numPr>
-          <w:ilvl w:val="3"/>
-          <w:numId w:val="1"/>
-        </w:numPr>
-      </w:pPr>
-      <w:r>
-        <w:t>Fix up the notify messages that have default implementation to better adhere to the general layout of the site</w:t>
-      </w:r>
-    </w:p>
-    <w:p>
-      <w:pPr>
-        <w:pStyle w:val="ListParagraph"/>
-        <w:numPr>
-          <w:ilvl w:val="3"/>
-          <w:numId w:val="1"/>
-        </w:numPr>
-      </w:pPr>
+      <w:bookmarkEnd w:id="0"/>
       <w:r>
         <w:t>Make the forms and the container responsive</w:t>
       </w:r>
@@ -1623,7 +1638,6 @@
         <w:rPr>
           <w:b/>
         </w:rPr>
-        <w:lastRenderedPageBreak/>
         <w:t>Things to keep in mind</w:t>
       </w:r>
       <w:r>

</xml_diff>

<commit_message>
Some quick layout issues fixed.
</commit_message>
<xml_diff>
--- a/Dream Checklist.docx
+++ b/Dream Checklist.docx
@@ -164,6 +164,18 @@
     <w:p>
       <w:pPr>
         <w:pStyle w:val="ListParagraph"/>
+        <w:numPr>
+          <w:ilvl w:val="1"/>
+          <w:numId w:val="1"/>
+        </w:numPr>
+      </w:pPr>
+      <w:r>
+        <w:t>Error page implementation</w:t>
+      </w:r>
+    </w:p>
+    <w:p>
+      <w:pPr>
+        <w:pStyle w:val="ListParagraph"/>
         <w:ind w:left="1440"/>
       </w:pPr>
     </w:p>
@@ -201,6 +213,58 @@
           <w:ilvl w:val="1"/>
           <w:numId w:val="1"/>
         </w:numPr>
+      </w:pPr>
+      <w:r>
+        <w:t>Bug: Any pages/features that move when the console is up should not be moving</w:t>
+      </w:r>
+    </w:p>
+    <w:p>
+      <w:pPr>
+        <w:pStyle w:val="ListParagraph"/>
+        <w:numPr>
+          <w:ilvl w:val="2"/>
+          <w:numId w:val="1"/>
+        </w:numPr>
+      </w:pPr>
+      <w:bookmarkStart w:id="0" w:name="_GoBack"/>
+      <w:r>
+        <w:t xml:space="preserve">For error pages: Use </w:t>
+      </w:r>
+      <w:proofErr w:type="spellStart"/>
+      <w:r>
+        <w:t>JQuery</w:t>
+      </w:r>
+      <w:proofErr w:type="spellEnd"/>
+      <w:r>
+        <w:t xml:space="preserve"> to add padding-top based on the height of the screen when it</w:t>
+      </w:r>
+      <w:r>
+        <w:t xml:space="preserve"> first</w:t>
+      </w:r>
+      <w:r>
+        <w:t xml:space="preserve"> opens</w:t>
+      </w:r>
+    </w:p>
+    <w:bookmarkEnd w:id="0"/>
+    <w:p>
+      <w:pPr>
+        <w:pStyle w:val="ListParagraph"/>
+        <w:numPr>
+          <w:ilvl w:val="2"/>
+          <w:numId w:val="1"/>
+        </w:numPr>
+      </w:pPr>
+      <w:r>
+        <w:t>For about section, not sure if this is a worthy issue</w:t>
+      </w:r>
+    </w:p>
+    <w:p>
+      <w:pPr>
+        <w:pStyle w:val="ListParagraph"/>
+        <w:numPr>
+          <w:ilvl w:val="1"/>
+          <w:numId w:val="1"/>
+        </w:numPr>
         <w:rPr>
           <w:b/>
         </w:rPr>
@@ -275,14 +339,26 @@
           <w:ilvl w:val="4"/>
           <w:numId w:val="1"/>
         </w:numPr>
-      </w:pPr>
-      <w:r>
+        <w:rPr>
+          <w:b/>
+        </w:rPr>
+      </w:pPr>
+      <w:r>
+        <w:rPr>
+          <w:b/>
+        </w:rPr>
         <w:t>5D28A4</w:t>
       </w:r>
       <w:r>
+        <w:rPr>
+          <w:b/>
+        </w:rPr>
         <w:t xml:space="preserve"> (</w:t>
       </w:r>
       <w:r>
+        <w:rPr>
+          <w:b/>
+        </w:rPr>
         <w:t>Deeper, bluer purple)</w:t>
       </w:r>
     </w:p>
@@ -293,12 +369,15 @@
           <w:ilvl w:val="4"/>
           <w:numId w:val="1"/>
         </w:numPr>
-      </w:pPr>
-      <w:r>
-        <w:t>6A4EA4</w:t>
-      </w:r>
-      <w:r>
-        <w:t xml:space="preserve"> (Grayer purple)</w:t>
+        <w:rPr>
+          <w:b/>
+        </w:rPr>
+      </w:pPr>
+      <w:r>
+        <w:rPr>
+          <w:b/>
+        </w:rPr>
+        <w:t>6A4EA4 (Grayer purple)</w:t>
       </w:r>
     </w:p>
     <w:p>
@@ -308,11 +387,20 @@
           <w:ilvl w:val="4"/>
           <w:numId w:val="1"/>
         </w:numPr>
-      </w:pPr>
-      <w:r>
+        <w:rPr>
+          <w:b/>
+        </w:rPr>
+      </w:pPr>
+      <w:r>
+        <w:rPr>
+          <w:b/>
+        </w:rPr>
         <w:t>7346BA</w:t>
       </w:r>
       <w:r>
+        <w:rPr>
+          <w:b/>
+        </w:rPr>
         <w:t xml:space="preserve"> (Brighter purple)</w:t>
       </w:r>
     </w:p>
@@ -323,12 +411,15 @@
           <w:ilvl w:val="4"/>
           <w:numId w:val="1"/>
         </w:numPr>
-      </w:pPr>
-      <w:r>
-        <w:t>7346D3</w:t>
-      </w:r>
-      <w:r>
-        <w:t xml:space="preserve"> (Very bright purple)</w:t>
+        <w:rPr>
+          <w:b/>
+        </w:rPr>
+      </w:pPr>
+      <w:r>
+        <w:rPr>
+          <w:b/>
+        </w:rPr>
+        <w:t>7346D3 (Very bright purple)</w:t>
       </w:r>
     </w:p>
     <w:p>
@@ -338,12 +429,15 @@
           <w:ilvl w:val="4"/>
           <w:numId w:val="1"/>
         </w:numPr>
-      </w:pPr>
-      <w:r>
-        <w:t>7F3DFF</w:t>
-      </w:r>
-      <w:r>
-        <w:t xml:space="preserve"> (Cool Purple)</w:t>
+        <w:rPr>
+          <w:b/>
+        </w:rPr>
+      </w:pPr>
+      <w:r>
+        <w:rPr>
+          <w:b/>
+        </w:rPr>
+        <w:t>7F3DFF (Cool Purple)</w:t>
       </w:r>
     </w:p>
     <w:p>
@@ -592,6 +686,7 @@
         </w:numPr>
       </w:pPr>
       <w:r>
+        <w:lastRenderedPageBreak/>
         <w:t>Add a feed subsection</w:t>
       </w:r>
     </w:p>
@@ -646,8 +741,528 @@
         <w:rPr>
           <w:b/>
         </w:rPr>
+        <w:t>Add an extras subsection</w:t>
+      </w:r>
+    </w:p>
+    <w:p>
+      <w:pPr>
+        <w:pStyle w:val="ListParagraph"/>
+        <w:numPr>
+          <w:ilvl w:val="3"/>
+          <w:numId w:val="1"/>
+        </w:numPr>
+      </w:pPr>
+      <w:r>
+        <w:t>Different implementation based on authentication</w:t>
+      </w:r>
+    </w:p>
+    <w:p>
+      <w:pPr>
+        <w:pStyle w:val="ListParagraph"/>
+        <w:numPr>
+          <w:ilvl w:val="4"/>
+          <w:numId w:val="1"/>
+        </w:numPr>
+      </w:pPr>
+      <w:r>
+        <w:t>Authenticated: Should show following</w:t>
+      </w:r>
+    </w:p>
+    <w:p>
+      <w:pPr>
+        <w:pStyle w:val="ListParagraph"/>
+        <w:numPr>
+          <w:ilvl w:val="4"/>
+          <w:numId w:val="1"/>
+        </w:numPr>
+      </w:pPr>
+      <w:r>
+        <w:t>Not: Preset categories to browse</w:t>
+      </w:r>
+    </w:p>
+    <w:p>
+      <w:pPr>
+        <w:pStyle w:val="ListParagraph"/>
+        <w:numPr>
+          <w:ilvl w:val="5"/>
+          <w:numId w:val="1"/>
+        </w:numPr>
+      </w:pPr>
+      <w:r>
+        <w:t>Icons for categories and highlighting effects</w:t>
+      </w:r>
+    </w:p>
+    <w:p>
+      <w:pPr>
+        <w:pStyle w:val="ListParagraph"/>
+        <w:numPr>
+          <w:ilvl w:val="3"/>
+          <w:numId w:val="1"/>
+        </w:numPr>
+        <w:rPr>
+          <w:b/>
+        </w:rPr>
+      </w:pPr>
+      <w:r>
+        <w:rPr>
+          <w:b/>
+        </w:rPr>
+        <w:t>Bug: Overlay effect no longer working</w:t>
+      </w:r>
+    </w:p>
+    <w:p>
+      <w:pPr>
+        <w:pStyle w:val="ListParagraph"/>
+        <w:numPr>
+          <w:ilvl w:val="3"/>
+          <w:numId w:val="1"/>
+        </w:numPr>
+        <w:rPr>
+          <w:b/>
+          <w:i/>
+        </w:rPr>
+      </w:pPr>
+      <w:r>
+        <w:rPr>
+          <w:b/>
+          <w:i/>
+        </w:rPr>
+        <w:t>Change padding of ‘spacer’ element</w:t>
+      </w:r>
+    </w:p>
+    <w:p>
+      <w:pPr>
+        <w:pStyle w:val="ListParagraph"/>
+        <w:numPr>
+          <w:ilvl w:val="4"/>
+          <w:numId w:val="1"/>
+        </w:numPr>
+        <w:rPr>
+          <w:b/>
+          <w:i/>
+        </w:rPr>
+      </w:pPr>
+      <w:r>
+        <w:rPr>
+          <w:b/>
+          <w:i/>
+        </w:rPr>
+        <w:t>Done, but not well- if the navbar ever changes height then it won’t look good</w:t>
+      </w:r>
+    </w:p>
+    <w:p>
+      <w:pPr>
+        <w:pStyle w:val="ListParagraph"/>
+        <w:numPr>
+          <w:ilvl w:val="3"/>
+          <w:numId w:val="1"/>
+        </w:numPr>
+        <w:rPr>
+          <w:b/>
+        </w:rPr>
+      </w:pPr>
+      <w:r>
+        <w:rPr>
+          <w:b/>
+        </w:rPr>
+        <w:t xml:space="preserve">Bug: </w:t>
+      </w:r>
+      <w:r>
+        <w:rPr>
+          <w:b/>
+        </w:rPr>
+        <w:t>‘About section’ being pushed out of view because of the list</w:t>
+      </w:r>
+      <w:r>
+        <w:rPr>
+          <w:b/>
+        </w:rPr>
+        <w:t xml:space="preserve"> of following</w:t>
+      </w:r>
+    </w:p>
+    <w:p>
+      <w:pPr>
+        <w:pStyle w:val="ListParagraph"/>
+        <w:numPr>
+          <w:ilvl w:val="4"/>
+          <w:numId w:val="1"/>
+        </w:numPr>
+        <w:rPr>
+          <w:b/>
+        </w:rPr>
+      </w:pPr>
+      <w:r>
+        <w:rPr>
+          <w:b/>
+        </w:rPr>
+        <w:t>Idea: Use JS to make the element smaller or completely gone unless user expands list?</w:t>
+      </w:r>
+    </w:p>
+    <w:p>
+      <w:pPr>
+        <w:pStyle w:val="ListParagraph"/>
+        <w:numPr>
+          <w:ilvl w:val="3"/>
+          <w:numId w:val="1"/>
+        </w:numPr>
+        <w:rPr>
+          <w:b/>
+        </w:rPr>
+      </w:pPr>
+      <w:r>
+        <w:rPr>
+          <w:b/>
+        </w:rPr>
+        <w:t xml:space="preserve">Bug: About section </w:t>
+      </w:r>
+      <w:r>
+        <w:rPr>
+          <w:b/>
+        </w:rPr>
+        <w:t>doesn’t move when list of following is expanded</w:t>
+      </w:r>
+    </w:p>
+    <w:p>
+      <w:pPr>
+        <w:pStyle w:val="ListParagraph"/>
+        <w:numPr>
+          <w:ilvl w:val="4"/>
+          <w:numId w:val="1"/>
+        </w:numPr>
+        <w:rPr>
+          <w:b/>
+        </w:rPr>
+      </w:pPr>
+      <w:r>
+        <w:rPr>
+          <w:b/>
+        </w:rPr>
+        <w:t>Idea: Never allow about section to collapse and following list has predetermined size to scroll in</w:t>
+      </w:r>
+    </w:p>
+    <w:p>
+      <w:pPr>
+        <w:pStyle w:val="ListParagraph"/>
+        <w:numPr>
+          <w:ilvl w:val="3"/>
+          <w:numId w:val="1"/>
+        </w:numPr>
+      </w:pPr>
+      <w:r>
+        <w:t>Bug: When not logged in</w:t>
+      </w:r>
+      <w:r>
+        <w:t xml:space="preserve"> the thing collapses underneath the feed header, it should just do nothing</w:t>
+      </w:r>
+    </w:p>
+    <w:p>
+      <w:pPr>
+        <w:pStyle w:val="ListParagraph"/>
+        <w:numPr>
+          <w:ilvl w:val="4"/>
+          <w:numId w:val="1"/>
+        </w:numPr>
+      </w:pPr>
+      <w:r>
+        <w:t>Issue extends to if user doesn’t follow anyone or doesn’t follow enough people</w:t>
+      </w:r>
+    </w:p>
+    <w:p>
+      <w:pPr>
+        <w:pStyle w:val="ListParagraph"/>
+        <w:numPr>
+          <w:ilvl w:val="1"/>
+          <w:numId w:val="1"/>
+        </w:numPr>
+      </w:pPr>
+      <w:r>
+        <w:t>Navbar</w:t>
+      </w:r>
+    </w:p>
+    <w:p>
+      <w:pPr>
+        <w:pStyle w:val="ListParagraph"/>
+        <w:numPr>
+          <w:ilvl w:val="2"/>
+          <w:numId w:val="1"/>
+        </w:numPr>
+        <w:rPr>
+          <w:b/>
+        </w:rPr>
+      </w:pPr>
+      <w:r>
+        <w:t>Tasks:</w:t>
+      </w:r>
+      <w:r>
+        <w:rPr>
+          <w:b/>
+        </w:rPr>
+        <w:t xml:space="preserve"> </w:t>
+      </w:r>
+    </w:p>
+    <w:p>
+      <w:pPr>
+        <w:pStyle w:val="ListParagraph"/>
+        <w:numPr>
+          <w:ilvl w:val="3"/>
+          <w:numId w:val="1"/>
+        </w:numPr>
+        <w:rPr>
+          <w:b/>
+        </w:rPr>
+      </w:pPr>
+      <w:r>
+        <w:rPr>
+          <w:b/>
+        </w:rPr>
+        <w:t>Create a final template for the navbar with all the features and the style of i</w:t>
+      </w:r>
+      <w:r>
+        <w:rPr>
+          <w:b/>
+        </w:rPr>
+        <w:t>t</w:t>
+      </w:r>
+    </w:p>
+    <w:p>
+      <w:pPr>
+        <w:pStyle w:val="ListParagraph"/>
+        <w:numPr>
+          <w:ilvl w:val="3"/>
+          <w:numId w:val="1"/>
+        </w:numPr>
+        <w:rPr>
+          <w:b/>
+        </w:rPr>
+      </w:pPr>
+      <w:r>
+        <w:rPr>
+          <w:b/>
+        </w:rPr>
+        <w:t>Take out green highlight when search box is active</w:t>
+      </w:r>
+    </w:p>
+    <w:p>
+      <w:pPr>
+        <w:pStyle w:val="ListParagraph"/>
+        <w:numPr>
+          <w:ilvl w:val="3"/>
+          <w:numId w:val="1"/>
+        </w:numPr>
+        <w:rPr>
+          <w:b/>
+        </w:rPr>
+      </w:pPr>
+      <w:r>
+        <w:rPr>
+          <w:b/>
+        </w:rPr>
+        <w:t>Make ‘Keep Grinding’ Purple</w:t>
+      </w:r>
+    </w:p>
+    <w:p>
+      <w:pPr>
+        <w:pStyle w:val="ListParagraph"/>
+        <w:numPr>
+          <w:ilvl w:val="3"/>
+          <w:numId w:val="1"/>
+        </w:numPr>
+        <w:rPr>
+          <w:b/>
+        </w:rPr>
+      </w:pPr>
+      <w:r>
+        <w:rPr>
+          <w:b/>
+        </w:rPr>
+        <w:t>Turn log in and sign up text into buttons</w:t>
+      </w:r>
+    </w:p>
+    <w:p>
+      <w:pPr>
+        <w:pStyle w:val="ListParagraph"/>
+        <w:numPr>
+          <w:ilvl w:val="3"/>
+          <w:numId w:val="1"/>
+        </w:numPr>
+        <w:rPr>
+          <w:b/>
+        </w:rPr>
+      </w:pPr>
+      <w:r>
+        <w:rPr>
+          <w:b/>
+        </w:rPr>
+        <w:t>When signed in, reserve a small square as an avatar placeholder and have the username right next to it</w:t>
+      </w:r>
+    </w:p>
+    <w:p>
+      <w:pPr>
+        <w:pStyle w:val="ListParagraph"/>
+        <w:numPr>
+          <w:ilvl w:val="3"/>
+          <w:numId w:val="1"/>
+        </w:numPr>
+        <w:rPr>
+          <w:b/>
+        </w:rPr>
+      </w:pPr>
+      <w:r>
+        <w:rPr>
+          <w:b/>
+        </w:rPr>
+        <w:t xml:space="preserve">When signed in, have a purple </w:t>
+      </w:r>
+      <w:r>
+        <w:rPr>
+          <w:b/>
+        </w:rPr>
+        <w:t>post button that currently will do nothing</w:t>
+      </w:r>
+    </w:p>
+    <w:p>
+      <w:pPr>
+        <w:pStyle w:val="ListParagraph"/>
+        <w:numPr>
+          <w:ilvl w:val="3"/>
+          <w:numId w:val="1"/>
+        </w:numPr>
+      </w:pPr>
+      <w:r>
+        <w:t>Redesign and adjust search</w:t>
+      </w:r>
+    </w:p>
+    <w:p>
+      <w:pPr>
+        <w:pStyle w:val="ListParagraph"/>
+        <w:numPr>
+          <w:ilvl w:val="4"/>
+          <w:numId w:val="1"/>
+        </w:numPr>
+        <w:rPr>
+          <w:b/>
+        </w:rPr>
+      </w:pPr>
+      <w:r>
+        <w:rPr>
+          <w:b/>
+        </w:rPr>
+        <w:t>Make search be just an icon</w:t>
+      </w:r>
+    </w:p>
+    <w:p>
+      <w:pPr>
+        <w:pStyle w:val="ListParagraph"/>
+        <w:numPr>
+          <w:ilvl w:val="4"/>
+          <w:numId w:val="1"/>
+        </w:numPr>
+        <w:rPr>
+          <w:b/>
+        </w:rPr>
+      </w:pPr>
+      <w:r>
+        <w:rPr>
+          <w:b/>
+        </w:rPr>
+        <w:t>Take out the left and right container stuff</w:t>
+      </w:r>
+    </w:p>
+    <w:p>
+      <w:pPr>
+        <w:pStyle w:val="ListParagraph"/>
+        <w:numPr>
+          <w:ilvl w:val="4"/>
+          <w:numId w:val="1"/>
+        </w:numPr>
+        <w:rPr>
+          <w:b/>
+        </w:rPr>
+      </w:pPr>
+      <w:r>
+        <w:rPr>
+          <w:b/>
+        </w:rPr>
+        <w:t>Add padding to the icon for proper spacing of elements within the bar</w:t>
+      </w:r>
+    </w:p>
+    <w:p>
+      <w:pPr>
+        <w:pStyle w:val="ListParagraph"/>
+        <w:numPr>
+          <w:ilvl w:val="5"/>
+          <w:numId w:val="1"/>
+        </w:numPr>
+        <w:rPr>
+          <w:b/>
+        </w:rPr>
+      </w:pPr>
+      <w:r>
+        <w:rPr>
+          <w:b/>
+        </w:rPr>
         <w:lastRenderedPageBreak/>
-        <w:t>Add an extras subsection</w:t>
+        <w:t>Remove some padding when avatar and username collapse</w:t>
+      </w:r>
+    </w:p>
+    <w:p>
+      <w:pPr>
+        <w:pStyle w:val="ListParagraph"/>
+        <w:numPr>
+          <w:ilvl w:val="4"/>
+          <w:numId w:val="1"/>
+        </w:numPr>
+        <w:rPr>
+          <w:b/>
+        </w:rPr>
+      </w:pPr>
+      <w:r>
+        <w:rPr>
+          <w:b/>
+        </w:rPr>
+        <w:t>When clicked, it should expand a search box with a search button, just like what is implemented now</w:t>
+      </w:r>
+    </w:p>
+    <w:p>
+      <w:pPr>
+        <w:pStyle w:val="ListParagraph"/>
+        <w:numPr>
+          <w:ilvl w:val="4"/>
+          <w:numId w:val="1"/>
+        </w:numPr>
+      </w:pPr>
+      <w:r>
+        <w:t>This will have consistent width until window width decreases below a threshold</w:t>
+      </w:r>
+    </w:p>
+    <w:p>
+      <w:pPr>
+        <w:pStyle w:val="ListParagraph"/>
+        <w:numPr>
+          <w:ilvl w:val="5"/>
+          <w:numId w:val="1"/>
+        </w:numPr>
+      </w:pPr>
+      <w:r>
+        <w:t>Once it crosses the threshold, it will fill the width of the navbar with POSSIBLY a back button to hide the effect</w:t>
+      </w:r>
+    </w:p>
+    <w:p>
+      <w:pPr>
+        <w:pStyle w:val="ListParagraph"/>
+        <w:numPr>
+          <w:ilvl w:val="4"/>
+          <w:numId w:val="1"/>
+        </w:numPr>
+        <w:rPr>
+          <w:b/>
+        </w:rPr>
+      </w:pPr>
+      <w:r>
+        <w:rPr>
+          <w:b/>
+        </w:rPr>
+        <w:t>Adjust how the entire form and button is highlighted when focused</w:t>
       </w:r>
     </w:p>
     <w:p>
@@ -657,9 +1272,15 @@
           <w:ilvl w:val="3"/>
           <w:numId w:val="1"/>
         </w:numPr>
-      </w:pPr>
-      <w:r>
-        <w:t>Different implementation based on authentication</w:t>
+        <w:rPr>
+          <w:b/>
+        </w:rPr>
+      </w:pPr>
+      <w:r>
+        <w:rPr>
+          <w:b/>
+        </w:rPr>
+        <w:t>Fix the layout and the structure of the elements within the navbar</w:t>
       </w:r>
     </w:p>
     <w:p>
@@ -669,9 +1290,15 @@
           <w:ilvl w:val="4"/>
           <w:numId w:val="1"/>
         </w:numPr>
-      </w:pPr>
-      <w:r>
-        <w:t>Authenticated: Should show following</w:t>
+        <w:rPr>
+          <w:b/>
+        </w:rPr>
+      </w:pPr>
+      <w:r>
+        <w:rPr>
+          <w:b/>
+        </w:rPr>
+        <w:t>Stop decreasing font size on navbar brand</w:t>
       </w:r>
     </w:p>
     <w:p>
@@ -681,21 +1308,15 @@
           <w:ilvl w:val="4"/>
           <w:numId w:val="1"/>
         </w:numPr>
-      </w:pPr>
-      <w:r>
-        <w:t>Not: Preset categories to browse</w:t>
-      </w:r>
-    </w:p>
-    <w:p>
-      <w:pPr>
-        <w:pStyle w:val="ListParagraph"/>
-        <w:numPr>
-          <w:ilvl w:val="5"/>
-          <w:numId w:val="1"/>
-        </w:numPr>
-      </w:pPr>
-      <w:r>
-        <w:t>Icons for categories and highlighting effects</w:t>
+        <w:rPr>
+          <w:b/>
+        </w:rPr>
+      </w:pPr>
+      <w:r>
+        <w:rPr>
+          <w:b/>
+        </w:rPr>
+        <w:t>On mobile screens, collapse avatar and put it as top link in navbar</w:t>
       </w:r>
     </w:p>
     <w:p>
@@ -713,7 +1334,37 @@
         <w:rPr>
           <w:b/>
         </w:rPr>
-        <w:t>Bug: Overlay effect no longer working</w:t>
+        <w:t>Bug: Navbar changes size when decreasing window size</w:t>
+      </w:r>
+    </w:p>
+    <w:p>
+      <w:pPr>
+        <w:pStyle w:val="ListParagraph"/>
+        <w:ind w:left="2160"/>
+      </w:pPr>
+    </w:p>
+    <w:p>
+      <w:pPr>
+        <w:pStyle w:val="ListParagraph"/>
+        <w:numPr>
+          <w:ilvl w:val="1"/>
+          <w:numId w:val="1"/>
+        </w:numPr>
+      </w:pPr>
+      <w:r>
+        <w:t>Forms</w:t>
+      </w:r>
+    </w:p>
+    <w:p>
+      <w:pPr>
+        <w:pStyle w:val="ListParagraph"/>
+        <w:numPr>
+          <w:ilvl w:val="2"/>
+          <w:numId w:val="1"/>
+        </w:numPr>
+      </w:pPr>
+      <w:r>
+        <w:t>Tasks:</w:t>
       </w:r>
     </w:p>
     <w:p>
@@ -725,15 +1376,49 @@
         </w:numPr>
         <w:rPr>
           <w:b/>
-          <w:i/>
-        </w:rPr>
-      </w:pPr>
-      <w:r>
-        <w:rPr>
-          <w:b/>
-          <w:i/>
-        </w:rPr>
-        <w:t>Change padding of ‘spacer’ element</w:t>
+        </w:rPr>
+      </w:pPr>
+      <w:r>
+        <w:rPr>
+          <w:b/>
+        </w:rPr>
+        <w:t>Create a format</w:t>
+      </w:r>
+    </w:p>
+    <w:p>
+      <w:pPr>
+        <w:pStyle w:val="ListParagraph"/>
+        <w:numPr>
+          <w:ilvl w:val="3"/>
+          <w:numId w:val="1"/>
+        </w:numPr>
+      </w:pPr>
+      <w:r>
+        <w:t xml:space="preserve">Create a container for forms that is always centered on the page based on sidebar </w:t>
+      </w:r>
+    </w:p>
+    <w:p>
+      <w:pPr>
+        <w:pStyle w:val="ListParagraph"/>
+        <w:numPr>
+          <w:ilvl w:val="3"/>
+          <w:numId w:val="1"/>
+        </w:numPr>
+        <w:rPr>
+          <w:b/>
+        </w:rPr>
+      </w:pPr>
+      <w:r>
+        <w:rPr>
+          <w:b/>
+        </w:rPr>
+        <w:t>Make th</w:t>
+      </w:r>
+      <w:r>
+        <w:rPr>
+          <w:b/>
+        </w:rPr>
+        <w:t>is white</w:t>
       </w:r>
     </w:p>
     <w:p>
@@ -745,15 +1430,19 @@
         </w:numPr>
         <w:rPr>
           <w:b/>
-          <w:i/>
-        </w:rPr>
-      </w:pPr>
-      <w:r>
-        <w:rPr>
-          <w:b/>
-          <w:i/>
-        </w:rPr>
-        <w:t>Done, but not well- if the navbar ever changes height then it won’t look good</w:t>
+        </w:rPr>
+      </w:pPr>
+      <w:r>
+        <w:rPr>
+          <w:b/>
+        </w:rPr>
+        <w:t>Not sure how the length/shape of t</w:t>
+      </w:r>
+      <w:r>
+        <w:rPr>
+          <w:b/>
+        </w:rPr>
+        <w:t>he form container will work out, but it should fill the page rather than match the content</w:t>
       </w:r>
     </w:p>
     <w:p>
@@ -763,45 +1452,9 @@
           <w:ilvl w:val="3"/>
           <w:numId w:val="1"/>
         </w:numPr>
-        <w:rPr>
-          <w:b/>
-        </w:rPr>
-      </w:pPr>
-      <w:r>
-        <w:rPr>
-          <w:b/>
-        </w:rPr>
-        <w:t xml:space="preserve">Bug: </w:t>
-      </w:r>
-      <w:r>
-        <w:rPr>
-          <w:b/>
-        </w:rPr>
-        <w:t>‘About section’ being pushed out of view because of the list</w:t>
-      </w:r>
-      <w:r>
-        <w:rPr>
-          <w:b/>
-        </w:rPr>
-        <w:t xml:space="preserve"> of following</w:t>
-      </w:r>
-    </w:p>
-    <w:p>
-      <w:pPr>
-        <w:pStyle w:val="ListParagraph"/>
-        <w:numPr>
-          <w:ilvl w:val="4"/>
-          <w:numId w:val="1"/>
-        </w:numPr>
-        <w:rPr>
-          <w:b/>
-        </w:rPr>
-      </w:pPr>
-      <w:r>
-        <w:rPr>
-          <w:b/>
-        </w:rPr>
-        <w:t>Idea: Use JS to make the element smaller or completely gone unless user expands list?</w:t>
+      </w:pPr>
+      <w:r>
+        <w:t>Make the buttons purple/define colors for the links/buttons</w:t>
       </w:r>
     </w:p>
     <w:p>
@@ -811,39 +1464,9 @@
           <w:ilvl w:val="3"/>
           <w:numId w:val="1"/>
         </w:numPr>
-        <w:rPr>
-          <w:b/>
-        </w:rPr>
-      </w:pPr>
-      <w:r>
-        <w:rPr>
-          <w:b/>
-        </w:rPr>
-        <w:t xml:space="preserve">Bug: About section </w:t>
-      </w:r>
-      <w:r>
-        <w:rPr>
-          <w:b/>
-        </w:rPr>
-        <w:t>doesn’t move when list of following is expanded</w:t>
-      </w:r>
-    </w:p>
-    <w:p>
-      <w:pPr>
-        <w:pStyle w:val="ListParagraph"/>
-        <w:numPr>
-          <w:ilvl w:val="4"/>
-          <w:numId w:val="1"/>
-        </w:numPr>
-        <w:rPr>
-          <w:b/>
-        </w:rPr>
-      </w:pPr>
-      <w:r>
-        <w:rPr>
-          <w:b/>
-        </w:rPr>
-        <w:t>Idea: Never allow about section to collapse and following list has predetermined size to scroll in</w:t>
+      </w:pPr>
+      <w:r>
+        <w:t>Format and center the text within the form itself</w:t>
       </w:r>
     </w:p>
     <w:p>
@@ -853,24 +1476,15 @@
           <w:ilvl w:val="3"/>
           <w:numId w:val="1"/>
         </w:numPr>
-      </w:pPr>
-      <w:r>
-        <w:t>Bug: When not logged in</w:t>
-      </w:r>
-      <w:r>
-        <w:t xml:space="preserve"> the thing collapses underneath the feed header, it should just do nothing</w:t>
-      </w:r>
-    </w:p>
-    <w:p>
-      <w:pPr>
-        <w:pStyle w:val="ListParagraph"/>
-        <w:numPr>
-          <w:ilvl w:val="4"/>
-          <w:numId w:val="1"/>
-        </w:numPr>
-      </w:pPr>
-      <w:r>
-        <w:t>Issue extends to if user doesn’t follow anyone or doesn’t follow enough people</w:t>
+        <w:rPr>
+          <w:b/>
+        </w:rPr>
+      </w:pPr>
+      <w:r>
+        <w:rPr>
+          <w:b/>
+        </w:rPr>
+        <w:t>Make the forms and the container responsive</w:t>
       </w:r>
     </w:p>
     <w:p>
@@ -882,7 +1496,7 @@
         </w:numPr>
       </w:pPr>
       <w:r>
-        <w:t>Navbar</w:t>
+        <w:t>Notice messages</w:t>
       </w:r>
     </w:p>
     <w:p>
@@ -892,18 +1506,9 @@
           <w:ilvl w:val="2"/>
           <w:numId w:val="1"/>
         </w:numPr>
-        <w:rPr>
-          <w:b/>
-        </w:rPr>
-      </w:pPr>
-      <w:r>
-        <w:t>Tasks:</w:t>
-      </w:r>
-      <w:r>
-        <w:rPr>
-          <w:b/>
-        </w:rPr>
-        <w:t xml:space="preserve"> </w:t>
+      </w:pPr>
+      <w:r>
+        <w:t>Tasks</w:t>
       </w:r>
     </w:p>
     <w:p>
@@ -913,502 +1518,9 @@
           <w:ilvl w:val="3"/>
           <w:numId w:val="1"/>
         </w:numPr>
-        <w:rPr>
-          <w:b/>
-        </w:rPr>
-      </w:pPr>
-      <w:r>
-        <w:rPr>
-          <w:b/>
-        </w:rPr>
-        <w:t>Create a final template for the navbar with all the features and the style of i</w:t>
-      </w:r>
-      <w:r>
-        <w:rPr>
-          <w:b/>
-        </w:rPr>
-        <w:t>t</w:t>
-      </w:r>
-    </w:p>
-    <w:p>
-      <w:pPr>
-        <w:pStyle w:val="ListParagraph"/>
-        <w:numPr>
-          <w:ilvl w:val="3"/>
-          <w:numId w:val="1"/>
-        </w:numPr>
-        <w:rPr>
-          <w:b/>
-        </w:rPr>
-      </w:pPr>
-      <w:r>
-        <w:rPr>
-          <w:b/>
-        </w:rPr>
-        <w:t>Take out green highlight when search box is active</w:t>
-      </w:r>
-    </w:p>
-    <w:p>
-      <w:pPr>
-        <w:pStyle w:val="ListParagraph"/>
-        <w:numPr>
-          <w:ilvl w:val="3"/>
-          <w:numId w:val="1"/>
-        </w:numPr>
-        <w:rPr>
-          <w:b/>
-        </w:rPr>
-      </w:pPr>
-      <w:r>
-        <w:rPr>
-          <w:b/>
-        </w:rPr>
-        <w:t>Make ‘Keep Grinding’ Purple</w:t>
-      </w:r>
-    </w:p>
-    <w:p>
-      <w:pPr>
-        <w:pStyle w:val="ListParagraph"/>
-        <w:numPr>
-          <w:ilvl w:val="3"/>
-          <w:numId w:val="1"/>
-        </w:numPr>
-        <w:rPr>
-          <w:b/>
-        </w:rPr>
-      </w:pPr>
-      <w:r>
-        <w:rPr>
-          <w:b/>
-        </w:rPr>
-        <w:t>Turn log in and sign up text into buttons</w:t>
-      </w:r>
-    </w:p>
-    <w:p>
-      <w:pPr>
-        <w:pStyle w:val="ListParagraph"/>
-        <w:numPr>
-          <w:ilvl w:val="3"/>
-          <w:numId w:val="1"/>
-        </w:numPr>
-        <w:rPr>
-          <w:b/>
-        </w:rPr>
-      </w:pPr>
-      <w:r>
-        <w:rPr>
-          <w:b/>
-        </w:rPr>
-        <w:t>When signed in, reserve a small square as an avatar placeholder and have the username right next to it</w:t>
-      </w:r>
-    </w:p>
-    <w:p>
-      <w:pPr>
-        <w:pStyle w:val="ListParagraph"/>
-        <w:numPr>
-          <w:ilvl w:val="3"/>
-          <w:numId w:val="1"/>
-        </w:numPr>
-        <w:rPr>
-          <w:b/>
-        </w:rPr>
-      </w:pPr>
-      <w:r>
-        <w:rPr>
-          <w:b/>
-        </w:rPr>
-        <w:t xml:space="preserve">When signed in, have a purple </w:t>
-      </w:r>
-      <w:r>
-        <w:rPr>
-          <w:b/>
-        </w:rPr>
-        <w:t>post button that currently will do nothing</w:t>
-      </w:r>
-    </w:p>
-    <w:p>
-      <w:pPr>
-        <w:pStyle w:val="ListParagraph"/>
-        <w:numPr>
-          <w:ilvl w:val="3"/>
-          <w:numId w:val="1"/>
-        </w:numPr>
-      </w:pPr>
-      <w:r>
-        <w:t>Redesign and adjust search</w:t>
-      </w:r>
-    </w:p>
-    <w:p>
-      <w:pPr>
-        <w:pStyle w:val="ListParagraph"/>
-        <w:numPr>
-          <w:ilvl w:val="4"/>
-          <w:numId w:val="1"/>
-        </w:numPr>
-        <w:rPr>
-          <w:b/>
-        </w:rPr>
-      </w:pPr>
-      <w:r>
-        <w:rPr>
-          <w:b/>
-        </w:rPr>
-        <w:t>Make search be just an icon</w:t>
-      </w:r>
-    </w:p>
-    <w:p>
-      <w:pPr>
-        <w:pStyle w:val="ListParagraph"/>
-        <w:numPr>
-          <w:ilvl w:val="4"/>
-          <w:numId w:val="1"/>
-        </w:numPr>
-        <w:rPr>
-          <w:b/>
-        </w:rPr>
-      </w:pPr>
-      <w:r>
-        <w:rPr>
-          <w:b/>
-        </w:rPr>
-        <w:t>Take out the left and right container stuff</w:t>
-      </w:r>
-    </w:p>
-    <w:p>
-      <w:pPr>
-        <w:pStyle w:val="ListParagraph"/>
-        <w:numPr>
-          <w:ilvl w:val="4"/>
-          <w:numId w:val="1"/>
-        </w:numPr>
-        <w:rPr>
-          <w:b/>
-        </w:rPr>
-      </w:pPr>
-      <w:r>
-        <w:rPr>
-          <w:b/>
-        </w:rPr>
-        <w:t>Add padding to the icon for proper spacing of elements within the bar</w:t>
-      </w:r>
-    </w:p>
-    <w:p>
-      <w:pPr>
-        <w:pStyle w:val="ListParagraph"/>
-        <w:numPr>
-          <w:ilvl w:val="5"/>
-          <w:numId w:val="1"/>
-        </w:numPr>
-        <w:rPr>
-          <w:b/>
-        </w:rPr>
-      </w:pPr>
-      <w:r>
-        <w:rPr>
-          <w:b/>
-        </w:rPr>
-        <w:t>Remove some padding when avatar and username collapse</w:t>
-      </w:r>
-    </w:p>
-    <w:p>
-      <w:pPr>
-        <w:pStyle w:val="ListParagraph"/>
-        <w:numPr>
-          <w:ilvl w:val="4"/>
-          <w:numId w:val="1"/>
-        </w:numPr>
-        <w:rPr>
-          <w:b/>
-        </w:rPr>
-      </w:pPr>
-      <w:r>
-        <w:rPr>
-          <w:b/>
-        </w:rPr>
-        <w:t>When clicked, it should expand a search box with a search button, just like what is implemented now</w:t>
-      </w:r>
-    </w:p>
-    <w:p>
-      <w:pPr>
-        <w:pStyle w:val="ListParagraph"/>
-        <w:numPr>
-          <w:ilvl w:val="4"/>
-          <w:numId w:val="1"/>
-        </w:numPr>
-      </w:pPr>
-      <w:r>
-        <w:t>This will have consistent width until window width decreases below a threshold</w:t>
-      </w:r>
-    </w:p>
-    <w:p>
-      <w:pPr>
-        <w:pStyle w:val="ListParagraph"/>
-        <w:numPr>
-          <w:ilvl w:val="5"/>
-          <w:numId w:val="1"/>
-        </w:numPr>
-      </w:pPr>
-      <w:r>
-        <w:lastRenderedPageBreak/>
-        <w:t>Once it crosses the threshold, it will fill the width of the navbar with POSSIBLY a back button to hide the effect</w:t>
-      </w:r>
-    </w:p>
-    <w:p>
-      <w:pPr>
-        <w:pStyle w:val="ListParagraph"/>
-        <w:numPr>
-          <w:ilvl w:val="4"/>
-          <w:numId w:val="1"/>
-        </w:numPr>
-        <w:rPr>
-          <w:b/>
-        </w:rPr>
-      </w:pPr>
-      <w:r>
-        <w:rPr>
-          <w:b/>
-        </w:rPr>
-        <w:t>Adjust how the entire form and button is highlighted when focused</w:t>
-      </w:r>
-    </w:p>
-    <w:p>
-      <w:pPr>
-        <w:pStyle w:val="ListParagraph"/>
-        <w:numPr>
-          <w:ilvl w:val="3"/>
-          <w:numId w:val="1"/>
-        </w:numPr>
-        <w:rPr>
-          <w:b/>
-        </w:rPr>
-      </w:pPr>
-      <w:r>
-        <w:rPr>
-          <w:b/>
-        </w:rPr>
-        <w:t>Fix the layout and the structure of the elements within the navbar</w:t>
-      </w:r>
-    </w:p>
-    <w:p>
-      <w:pPr>
-        <w:pStyle w:val="ListParagraph"/>
-        <w:numPr>
-          <w:ilvl w:val="4"/>
-          <w:numId w:val="1"/>
-        </w:numPr>
-        <w:rPr>
-          <w:b/>
-        </w:rPr>
-      </w:pPr>
-      <w:r>
-        <w:rPr>
-          <w:b/>
-        </w:rPr>
-        <w:t>Stop decreasing font size on navbar brand</w:t>
-      </w:r>
-    </w:p>
-    <w:p>
-      <w:pPr>
-        <w:pStyle w:val="ListParagraph"/>
-        <w:numPr>
-          <w:ilvl w:val="4"/>
-          <w:numId w:val="1"/>
-        </w:numPr>
-        <w:rPr>
-          <w:b/>
-        </w:rPr>
-      </w:pPr>
-      <w:r>
-        <w:rPr>
-          <w:b/>
-        </w:rPr>
-        <w:t>On mobile screens, collapse avatar and put it as top link in navbar</w:t>
-      </w:r>
-    </w:p>
-    <w:p>
-      <w:pPr>
-        <w:pStyle w:val="ListParagraph"/>
-        <w:numPr>
-          <w:ilvl w:val="1"/>
-          <w:numId w:val="1"/>
-        </w:numPr>
-        <w:rPr>
-          <w:b/>
-        </w:rPr>
-      </w:pPr>
-      <w:r>
-        <w:rPr>
-          <w:b/>
-        </w:rPr>
-        <w:t>Error Pages</w:t>
-      </w:r>
-    </w:p>
-    <w:p>
-      <w:pPr>
-        <w:pStyle w:val="ListParagraph"/>
-        <w:numPr>
-          <w:ilvl w:val="2"/>
-          <w:numId w:val="1"/>
-        </w:numPr>
-        <w:rPr>
-          <w:b/>
-        </w:rPr>
-      </w:pPr>
-      <w:r>
-        <w:rPr>
-          <w:b/>
-        </w:rPr>
-        <w:t>Tasks:</w:t>
-      </w:r>
-    </w:p>
-    <w:p>
-      <w:pPr>
-        <w:pStyle w:val="ListParagraph"/>
-        <w:numPr>
-          <w:ilvl w:val="3"/>
-          <w:numId w:val="1"/>
-        </w:numPr>
-        <w:rPr>
-          <w:b/>
-        </w:rPr>
-      </w:pPr>
-      <w:r>
-        <w:rPr>
-          <w:b/>
-        </w:rPr>
-        <w:t>Create a format</w:t>
-      </w:r>
-    </w:p>
-    <w:p>
-      <w:pPr>
-        <w:pStyle w:val="ListParagraph"/>
-        <w:numPr>
-          <w:ilvl w:val="3"/>
-          <w:numId w:val="1"/>
-        </w:numPr>
-        <w:rPr>
-          <w:b/>
-        </w:rPr>
-      </w:pPr>
-      <w:r>
-        <w:rPr>
-          <w:b/>
-        </w:rPr>
-        <w:t>Create the frowny face</w:t>
-      </w:r>
-    </w:p>
-    <w:p>
-      <w:pPr>
-        <w:pStyle w:val="ListParagraph"/>
-        <w:numPr>
-          <w:ilvl w:val="3"/>
-          <w:numId w:val="1"/>
-        </w:numPr>
-        <w:rPr>
-          <w:b/>
-        </w:rPr>
-      </w:pPr>
-      <w:r>
-        <w:rPr>
-          <w:b/>
-        </w:rPr>
-        <w:t>Add the templates for navbar and sidebar</w:t>
-      </w:r>
-    </w:p>
-    <w:p>
-      <w:pPr>
-        <w:pStyle w:val="ListParagraph"/>
-        <w:numPr>
-          <w:ilvl w:val="3"/>
-          <w:numId w:val="1"/>
-        </w:numPr>
-        <w:rPr>
-          <w:b/>
-        </w:rPr>
-      </w:pPr>
-      <w:r>
-        <w:rPr>
-          <w:b/>
-        </w:rPr>
-        <w:t>Add the specific error message/refine error message</w:t>
-      </w:r>
-    </w:p>
-    <w:p>
-      <w:pPr>
-        <w:pStyle w:val="ListParagraph"/>
-        <w:numPr>
-          <w:ilvl w:val="3"/>
-          <w:numId w:val="1"/>
-        </w:numPr>
-        <w:rPr>
-          <w:b/>
-        </w:rPr>
-      </w:pPr>
-      <w:r>
-        <w:rPr>
-          <w:b/>
-        </w:rPr>
-        <w:t>Add links/buttons to navigate back to previous location/home</w:t>
-      </w:r>
-    </w:p>
-    <w:p>
-      <w:pPr>
-        <w:pStyle w:val="ListParagraph"/>
-        <w:numPr>
-          <w:ilvl w:val="3"/>
-          <w:numId w:val="1"/>
-        </w:numPr>
-        <w:rPr>
-          <w:b/>
-        </w:rPr>
-      </w:pPr>
-      <w:r>
-        <w:rPr>
-          <w:b/>
-        </w:rPr>
-        <w:t xml:space="preserve">Add JS to </w:t>
-      </w:r>
-      <w:r>
-        <w:rPr>
-          <w:b/>
-        </w:rPr>
-        <w:t>have margin change with sidebar</w:t>
-      </w:r>
-    </w:p>
-    <w:p>
-      <w:pPr>
-        <w:pStyle w:val="ListParagraph"/>
-        <w:numPr>
-          <w:ilvl w:val="3"/>
-          <w:numId w:val="1"/>
-        </w:numPr>
-        <w:rPr>
-          <w:b/>
-        </w:rPr>
-      </w:pPr>
-      <w:r>
-        <w:rPr>
-          <w:b/>
-        </w:rPr>
-        <w:t>Bug: Not responsive to smaller screen size</w:t>
-      </w:r>
-    </w:p>
-    <w:p>
-      <w:pPr>
-        <w:pStyle w:val="ListParagraph"/>
-        <w:numPr>
-          <w:ilvl w:val="3"/>
-          <w:numId w:val="1"/>
-        </w:numPr>
-        <w:rPr>
-          <w:b/>
-        </w:rPr>
-      </w:pPr>
-      <w:r>
-        <w:rPr>
-          <w:b/>
-        </w:rPr>
-        <w:t>Bug: Weird response to overlay</w:t>
+      </w:pPr>
+      <w:r>
+        <w:t>Create a format for these and implement the format</w:t>
       </w:r>
     </w:p>
     <w:p>
@@ -1420,160 +1532,8 @@
     <w:p>
       <w:pPr>
         <w:pStyle w:val="ListParagraph"/>
-        <w:numPr>
-          <w:ilvl w:val="1"/>
-          <w:numId w:val="1"/>
-        </w:numPr>
-      </w:pPr>
-      <w:r>
-        <w:t>Forms</w:t>
-      </w:r>
-    </w:p>
-    <w:p>
-      <w:pPr>
-        <w:pStyle w:val="ListParagraph"/>
-        <w:numPr>
-          <w:ilvl w:val="2"/>
-          <w:numId w:val="1"/>
-        </w:numPr>
-      </w:pPr>
-      <w:r>
-        <w:t>Tasks:</w:t>
-      </w:r>
-    </w:p>
-    <w:p>
-      <w:pPr>
-        <w:pStyle w:val="ListParagraph"/>
-        <w:numPr>
-          <w:ilvl w:val="3"/>
-          <w:numId w:val="1"/>
-        </w:numPr>
-        <w:rPr>
-          <w:b/>
-        </w:rPr>
-      </w:pPr>
-      <w:r>
-        <w:rPr>
-          <w:b/>
-        </w:rPr>
-        <w:t>Create a format</w:t>
-      </w:r>
-    </w:p>
-    <w:p>
-      <w:pPr>
-        <w:pStyle w:val="ListParagraph"/>
-        <w:numPr>
-          <w:ilvl w:val="3"/>
-          <w:numId w:val="1"/>
-        </w:numPr>
-      </w:pPr>
-      <w:r>
-        <w:t xml:space="preserve">Create a container for forms that is always centered on the page based on sidebar </w:t>
-      </w:r>
-    </w:p>
-    <w:p>
-      <w:pPr>
-        <w:pStyle w:val="ListParagraph"/>
-        <w:numPr>
-          <w:ilvl w:val="3"/>
-          <w:numId w:val="1"/>
-        </w:numPr>
-      </w:pPr>
-      <w:r>
-        <w:t>Make th</w:t>
-      </w:r>
-      <w:r>
-        <w:t>is white</w:t>
-      </w:r>
-    </w:p>
-    <w:p>
-      <w:pPr>
-        <w:pStyle w:val="ListParagraph"/>
-        <w:numPr>
-          <w:ilvl w:val="4"/>
-          <w:numId w:val="1"/>
-        </w:numPr>
-      </w:pPr>
-      <w:r>
-        <w:t>Not sure how the length/shape of t</w:t>
-      </w:r>
-      <w:r>
-        <w:t>he form container will work out, but it should fill the page rather than match the content</w:t>
-      </w:r>
-    </w:p>
-    <w:p>
-      <w:pPr>
-        <w:pStyle w:val="ListParagraph"/>
-        <w:numPr>
-          <w:ilvl w:val="3"/>
-          <w:numId w:val="1"/>
-        </w:numPr>
-      </w:pPr>
-      <w:r>
-        <w:t>Make the buttons purple/define colors for the links/buttons</w:t>
-      </w:r>
-    </w:p>
-    <w:p>
-      <w:pPr>
-        <w:pStyle w:val="ListParagraph"/>
-        <w:numPr>
-          <w:ilvl w:val="3"/>
-          <w:numId w:val="1"/>
-        </w:numPr>
-      </w:pPr>
-      <w:r>
-        <w:t>Format and center the text within the form itself</w:t>
-      </w:r>
-    </w:p>
-    <w:p>
-      <w:pPr>
-        <w:pStyle w:val="ListParagraph"/>
-        <w:numPr>
-          <w:ilvl w:val="3"/>
-          <w:numId w:val="1"/>
-        </w:numPr>
-      </w:pPr>
-      <w:bookmarkStart w:id="0" w:name="_GoBack"/>
-      <w:bookmarkEnd w:id="0"/>
-      <w:r>
-        <w:t>Make the forms and the container responsive</w:t>
-      </w:r>
-    </w:p>
-    <w:p>
-      <w:pPr>
-        <w:pStyle w:val="ListParagraph"/>
-        <w:numPr>
-          <w:ilvl w:val="1"/>
-          <w:numId w:val="1"/>
-        </w:numPr>
-      </w:pPr>
-      <w:r>
-        <w:t>Notice messages</w:t>
-      </w:r>
-    </w:p>
-    <w:p>
-      <w:pPr>
-        <w:pStyle w:val="ListParagraph"/>
-        <w:numPr>
-          <w:ilvl w:val="2"/>
-          <w:numId w:val="1"/>
-        </w:numPr>
-      </w:pPr>
-      <w:r>
-        <w:t>Tasks</w:t>
-      </w:r>
-    </w:p>
-    <w:p>
-      <w:pPr>
-        <w:pStyle w:val="ListParagraph"/>
-        <w:numPr>
-          <w:ilvl w:val="3"/>
-          <w:numId w:val="1"/>
-        </w:numPr>
-      </w:pPr>
-      <w:r>
-        <w:t>Create a format for these and implement the format</w:t>
-      </w:r>
+        <w:ind w:left="2160"/>
+      </w:pPr>
     </w:p>
     <w:p>
       <w:pPr>
@@ -1638,6 +1598,7 @@
         <w:rPr>
           <w:b/>
         </w:rPr>
+        <w:lastRenderedPageBreak/>
         <w:t>Things to keep in mind</w:t>
       </w:r>
       <w:r>

</xml_diff>

<commit_message>
Implemented form template to sign up.
</commit_message>
<xml_diff>
--- a/Dream Checklist.docx
+++ b/Dream Checklist.docx
@@ -225,27 +225,29 @@
           <w:ilvl w:val="2"/>
           <w:numId w:val="1"/>
         </w:numPr>
-      </w:pPr>
-      <w:bookmarkStart w:id="0" w:name="_GoBack"/>
-      <w:r>
-        <w:t xml:space="preserve">For error pages: Use </w:t>
-      </w:r>
-      <w:proofErr w:type="spellStart"/>
-      <w:r>
-        <w:t>JQuery</w:t>
-      </w:r>
-      <w:proofErr w:type="spellEnd"/>
-      <w:r>
-        <w:t xml:space="preserve"> to add padding-top based on the height of the screen when it</w:t>
-      </w:r>
-      <w:r>
+        <w:rPr>
+          <w:b/>
+        </w:rPr>
+      </w:pPr>
+      <w:r>
+        <w:rPr>
+          <w:b/>
+        </w:rPr>
+        <w:t>For error pages: Use JQuery to add padding-top based on the height of the screen when it</w:t>
+      </w:r>
+      <w:r>
+        <w:rPr>
+          <w:b/>
+        </w:rPr>
         <w:t xml:space="preserve"> first</w:t>
       </w:r>
       <w:r>
+        <w:rPr>
+          <w:b/>
+        </w:rPr>
         <w:t xml:space="preserve"> opens</w:t>
       </w:r>
     </w:p>
-    <w:bookmarkEnd w:id="0"/>
     <w:p>
       <w:pPr>
         <w:pStyle w:val="ListParagraph"/>
@@ -305,7 +307,6 @@
           <w:b/>
         </w:rPr>
       </w:pPr>
-      <w:proofErr w:type="gramStart"/>
       <w:r>
         <w:rPr>
           <w:b/>
@@ -316,14 +317,7 @@
         <w:rPr>
           <w:b/>
         </w:rPr>
-        <w:t>,</w:t>
-      </w:r>
-      <w:proofErr w:type="gramEnd"/>
-      <w:r>
-        <w:rPr>
-          <w:b/>
-        </w:rPr>
-        <w:t xml:space="preserve"> find the purple you want</w:t>
+        <w:t>, find the purple you want</w:t>
       </w:r>
       <w:r>
         <w:rPr>
@@ -1392,8 +1386,14 @@
           <w:ilvl w:val="3"/>
           <w:numId w:val="1"/>
         </w:numPr>
-      </w:pPr>
-      <w:r>
+        <w:rPr>
+          <w:b/>
+        </w:rPr>
+      </w:pPr>
+      <w:r>
+        <w:rPr>
+          <w:b/>
+        </w:rPr>
         <w:t xml:space="preserve">Create a container for forms that is always centered on the page based on sidebar </w:t>
       </w:r>
     </w:p>
@@ -1454,20 +1454,58 @@
         </w:numPr>
       </w:pPr>
       <w:r>
-        <w:t>Make the buttons purple/define colors for the links/buttons</w:t>
-      </w:r>
-    </w:p>
-    <w:p>
-      <w:pPr>
-        <w:pStyle w:val="ListParagraph"/>
-        <w:numPr>
-          <w:ilvl w:val="3"/>
-          <w:numId w:val="1"/>
-        </w:numPr>
-      </w:pPr>
-      <w:r>
-        <w:t>Format and center the text within the form itself</w:t>
-      </w:r>
+        <w:rPr>
+          <w:b/>
+        </w:rPr>
+        <w:t>Make the buttons purple</w:t>
+      </w:r>
+    </w:p>
+    <w:p>
+      <w:pPr>
+        <w:pStyle w:val="ListParagraph"/>
+        <w:numPr>
+          <w:ilvl w:val="3"/>
+          <w:numId w:val="1"/>
+        </w:numPr>
+      </w:pPr>
+      <w:r>
+        <w:t>D</w:t>
+      </w:r>
+      <w:r>
+        <w:t>efine colors for the links/buttons</w:t>
+      </w:r>
+    </w:p>
+    <w:p>
+      <w:pPr>
+        <w:pStyle w:val="ListParagraph"/>
+        <w:numPr>
+          <w:ilvl w:val="3"/>
+          <w:numId w:val="1"/>
+        </w:numPr>
+      </w:pPr>
+      <w:r>
+        <w:t>Format and center the text</w:t>
+      </w:r>
+      <w:r>
+        <w:t xml:space="preserve"> and the boxes</w:t>
+      </w:r>
+      <w:r>
+        <w:t xml:space="preserve"> within the form itself</w:t>
+      </w:r>
+    </w:p>
+    <w:p>
+      <w:pPr>
+        <w:pStyle w:val="ListParagraph"/>
+        <w:numPr>
+          <w:ilvl w:val="3"/>
+          <w:numId w:val="1"/>
+        </w:numPr>
+      </w:pPr>
+      <w:r>
+        <w:t>Change to a popup design instead of the bland page</w:t>
+      </w:r>
+      <w:bookmarkStart w:id="0" w:name="_GoBack"/>
+      <w:bookmarkEnd w:id="0"/>
     </w:p>
     <w:p>
       <w:pPr>
@@ -1598,7 +1636,6 @@
         <w:rPr>
           <w:b/>
         </w:rPr>
-        <w:lastRenderedPageBreak/>
         <w:t>Things to keep in mind</w:t>
       </w:r>
       <w:r>

</xml_diff>

<commit_message>
Refixed the previous commit.
</commit_message>
<xml_diff>
--- a/Dream Checklist.docx
+++ b/Dream Checklist.docx
@@ -233,7 +233,21 @@
         <w:rPr>
           <w:b/>
         </w:rPr>
-        <w:t>For error pages: Use JQuery to add padding-top based on the height of the screen when it</w:t>
+        <w:t xml:space="preserve">For error pages: Use </w:t>
+      </w:r>
+      <w:proofErr w:type="spellStart"/>
+      <w:r>
+        <w:rPr>
+          <w:b/>
+        </w:rPr>
+        <w:t>JQuery</w:t>
+      </w:r>
+      <w:proofErr w:type="spellEnd"/>
+      <w:r>
+        <w:rPr>
+          <w:b/>
+        </w:rPr>
+        <w:t xml:space="preserve"> to add padding-top based on the height of the screen when it</w:t>
       </w:r>
       <w:r>
         <w:rPr>
@@ -307,6 +321,7 @@
           <w:b/>
         </w:rPr>
       </w:pPr>
+      <w:proofErr w:type="gramStart"/>
       <w:r>
         <w:rPr>
           <w:b/>
@@ -317,7 +332,14 @@
         <w:rPr>
           <w:b/>
         </w:rPr>
-        <w:t>, find the purple you want</w:t>
+        <w:t>,</w:t>
+      </w:r>
+      <w:proofErr w:type="gramEnd"/>
+      <w:r>
+        <w:rPr>
+          <w:b/>
+        </w:rPr>
+        <w:t xml:space="preserve"> find the purple you want</w:t>
       </w:r>
       <w:r>
         <w:rPr>
@@ -941,12 +963,16 @@
           <w:ilvl w:val="3"/>
           <w:numId w:val="1"/>
         </w:numPr>
-      </w:pPr>
-      <w:r>
-        <w:t>Bug: When not logged in</w:t>
-      </w:r>
-      <w:r>
-        <w:t xml:space="preserve"> the thing collapses underneath the feed header, it should just do nothing</w:t>
+        <w:rPr>
+          <w:b/>
+        </w:rPr>
+      </w:pPr>
+      <w:bookmarkStart w:id="0" w:name="_GoBack"/>
+      <w:r>
+        <w:rPr>
+          <w:b/>
+        </w:rPr>
+        <w:t>Bug: When not logged in the thing collapses underneath the feed header, it should just do nothing</w:t>
       </w:r>
     </w:p>
     <w:p>
@@ -956,11 +982,18 @@
           <w:ilvl w:val="4"/>
           <w:numId w:val="1"/>
         </w:numPr>
-      </w:pPr>
-      <w:r>
+        <w:rPr>
+          <w:b/>
+        </w:rPr>
+      </w:pPr>
+      <w:r>
+        <w:rPr>
+          <w:b/>
+        </w:rPr>
         <w:t>Issue extends to if user doesn’t follow anyone or doesn’t follow enough people</w:t>
       </w:r>
     </w:p>
+    <w:bookmarkEnd w:id="0"/>
     <w:p>
       <w:pPr>
         <w:pStyle w:val="ListParagraph"/>
@@ -1504,8 +1537,6 @@
       <w:r>
         <w:t>Change to a popup design instead of the bland page</w:t>
       </w:r>
-      <w:bookmarkStart w:id="0" w:name="_GoBack"/>
-      <w:bookmarkEnd w:id="0"/>
     </w:p>
     <w:p>
       <w:pPr>

</xml_diff>

<commit_message>
Navbar works as desired... finally.
</commit_message>
<xml_diff>
--- a/Dream Checklist.docx
+++ b/Dream Checklist.docx
@@ -269,9 +269,21 @@
           <w:ilvl w:val="2"/>
           <w:numId w:val="1"/>
         </w:numPr>
-      </w:pPr>
-      <w:r>
-        <w:t>For about section, not sure if this is a worthy issue</w:t>
+        <w:rPr>
+          <w:highlight w:val="yellow"/>
+        </w:rPr>
+      </w:pPr>
+      <w:r>
+        <w:rPr>
+          <w:highlight w:val="yellow"/>
+        </w:rPr>
+        <w:t>For about section</w:t>
+      </w:r>
+      <w:r>
+        <w:rPr>
+          <w:highlight w:val="yellow"/>
+        </w:rPr>
+        <w:t>: change the scheme so users can’t spam the ‘Following’ extending</w:t>
       </w:r>
     </w:p>
     <w:p>
@@ -690,6 +702,7 @@
         </w:numPr>
       </w:pPr>
       <w:r>
+        <w:lastRenderedPageBreak/>
         <w:t>Add headers for each subsection within the sidebar</w:t>
       </w:r>
     </w:p>
@@ -700,10 +713,652 @@
           <w:ilvl w:val="3"/>
           <w:numId w:val="1"/>
         </w:numPr>
-      </w:pPr>
-      <w:r>
+        <w:rPr>
+          <w:highlight w:val="yellow"/>
+        </w:rPr>
+      </w:pPr>
+      <w:r>
+        <w:rPr>
+          <w:highlight w:val="yellow"/>
+        </w:rPr>
+        <w:t>Add a feed subsection</w:t>
+      </w:r>
+    </w:p>
+    <w:p>
+      <w:pPr>
+        <w:pStyle w:val="ListParagraph"/>
+        <w:numPr>
+          <w:ilvl w:val="4"/>
+          <w:numId w:val="1"/>
+        </w:numPr>
+        <w:rPr>
+          <w:highlight w:val="yellow"/>
+        </w:rPr>
+      </w:pPr>
+      <w:r>
+        <w:rPr>
+          <w:highlight w:val="yellow"/>
+        </w:rPr>
+        <w:t>Add icons for the different feed options</w:t>
+      </w:r>
+    </w:p>
+    <w:p>
+      <w:pPr>
+        <w:pStyle w:val="ListParagraph"/>
+        <w:numPr>
+          <w:ilvl w:val="4"/>
+          <w:numId w:val="1"/>
+        </w:numPr>
+        <w:rPr>
+          <w:highlight w:val="yellow"/>
+        </w:rPr>
+      </w:pPr>
+      <w:r>
+        <w:rPr>
+          <w:highlight w:val="yellow"/>
+        </w:rPr>
+        <w:t>Make these highlighted when hovered/selected</w:t>
+      </w:r>
+    </w:p>
+    <w:p>
+      <w:pPr>
+        <w:pStyle w:val="ListParagraph"/>
+        <w:numPr>
+          <w:ilvl w:val="3"/>
+          <w:numId w:val="1"/>
+        </w:numPr>
+        <w:rPr>
+          <w:b/>
+        </w:rPr>
+      </w:pPr>
+      <w:r>
+        <w:rPr>
+          <w:b/>
+        </w:rPr>
+        <w:t>Add an extras subsection</w:t>
+      </w:r>
+    </w:p>
+    <w:p>
+      <w:pPr>
+        <w:pStyle w:val="ListParagraph"/>
+        <w:numPr>
+          <w:ilvl w:val="3"/>
+          <w:numId w:val="1"/>
+        </w:numPr>
+        <w:rPr>
+          <w:highlight w:val="yellow"/>
+        </w:rPr>
+      </w:pPr>
+      <w:r>
+        <w:rPr>
+          <w:highlight w:val="yellow"/>
+        </w:rPr>
+        <w:t>Different implementation based on authentication</w:t>
+      </w:r>
+    </w:p>
+    <w:p>
+      <w:pPr>
+        <w:pStyle w:val="ListParagraph"/>
+        <w:numPr>
+          <w:ilvl w:val="4"/>
+          <w:numId w:val="1"/>
+        </w:numPr>
+        <w:rPr>
+          <w:highlight w:val="yellow"/>
+        </w:rPr>
+      </w:pPr>
+      <w:r>
+        <w:rPr>
+          <w:highlight w:val="yellow"/>
+        </w:rPr>
+        <w:t>Authenticated: Should show following</w:t>
+      </w:r>
+    </w:p>
+    <w:p>
+      <w:pPr>
+        <w:pStyle w:val="ListParagraph"/>
+        <w:numPr>
+          <w:ilvl w:val="4"/>
+          <w:numId w:val="1"/>
+        </w:numPr>
+        <w:rPr>
+          <w:highlight w:val="yellow"/>
+        </w:rPr>
+      </w:pPr>
+      <w:r>
+        <w:rPr>
+          <w:highlight w:val="yellow"/>
+        </w:rPr>
+        <w:t>Not: Preset categories to browse</w:t>
+      </w:r>
+    </w:p>
+    <w:p>
+      <w:pPr>
+        <w:pStyle w:val="ListParagraph"/>
+        <w:numPr>
+          <w:ilvl w:val="5"/>
+          <w:numId w:val="1"/>
+        </w:numPr>
+        <w:rPr>
+          <w:highlight w:val="yellow"/>
+        </w:rPr>
+      </w:pPr>
+      <w:r>
+        <w:rPr>
+          <w:highlight w:val="yellow"/>
+        </w:rPr>
+        <w:t>Icons for categories and highlighting effects</w:t>
+      </w:r>
+    </w:p>
+    <w:p>
+      <w:pPr>
+        <w:pStyle w:val="ListParagraph"/>
+        <w:numPr>
+          <w:ilvl w:val="3"/>
+          <w:numId w:val="1"/>
+        </w:numPr>
+        <w:rPr>
+          <w:b/>
+        </w:rPr>
+      </w:pPr>
+      <w:r>
+        <w:rPr>
+          <w:b/>
+        </w:rPr>
+        <w:t>Bug: Overlay effect no longer working</w:t>
+      </w:r>
+    </w:p>
+    <w:p>
+      <w:pPr>
+        <w:pStyle w:val="ListParagraph"/>
+        <w:numPr>
+          <w:ilvl w:val="3"/>
+          <w:numId w:val="1"/>
+        </w:numPr>
+        <w:rPr>
+          <w:b/>
+          <w:i/>
+        </w:rPr>
+      </w:pPr>
+      <w:r>
+        <w:rPr>
+          <w:b/>
+          <w:i/>
+        </w:rPr>
+        <w:t>Change padding of ‘spacer’ element</w:t>
+      </w:r>
+    </w:p>
+    <w:p>
+      <w:pPr>
+        <w:pStyle w:val="ListParagraph"/>
+        <w:numPr>
+          <w:ilvl w:val="4"/>
+          <w:numId w:val="1"/>
+        </w:numPr>
+        <w:rPr>
+          <w:b/>
+          <w:i/>
+        </w:rPr>
+      </w:pPr>
+      <w:r>
+        <w:rPr>
+          <w:b/>
+          <w:i/>
+        </w:rPr>
+        <w:t>Done, but not well- if the navbar ever changes height then it won’t look good</w:t>
+      </w:r>
+    </w:p>
+    <w:p>
+      <w:pPr>
+        <w:pStyle w:val="ListParagraph"/>
+        <w:numPr>
+          <w:ilvl w:val="3"/>
+          <w:numId w:val="1"/>
+        </w:numPr>
+        <w:rPr>
+          <w:b/>
+        </w:rPr>
+      </w:pPr>
+      <w:r>
+        <w:rPr>
+          <w:b/>
+        </w:rPr>
+        <w:t xml:space="preserve">Bug: </w:t>
+      </w:r>
+      <w:r>
+        <w:rPr>
+          <w:b/>
+        </w:rPr>
+        <w:t>‘About section’ being pushed out of view because of the list</w:t>
+      </w:r>
+      <w:r>
+        <w:rPr>
+          <w:b/>
+        </w:rPr>
+        <w:t xml:space="preserve"> of following</w:t>
+      </w:r>
+    </w:p>
+    <w:p>
+      <w:pPr>
+        <w:pStyle w:val="ListParagraph"/>
+        <w:numPr>
+          <w:ilvl w:val="4"/>
+          <w:numId w:val="1"/>
+        </w:numPr>
+        <w:rPr>
+          <w:b/>
+        </w:rPr>
+      </w:pPr>
+      <w:r>
+        <w:rPr>
+          <w:b/>
+        </w:rPr>
+        <w:t>Idea: Use JS to make the element smaller or completely gone unless user expands list?</w:t>
+      </w:r>
+    </w:p>
+    <w:p>
+      <w:pPr>
+        <w:pStyle w:val="ListParagraph"/>
+        <w:numPr>
+          <w:ilvl w:val="3"/>
+          <w:numId w:val="1"/>
+        </w:numPr>
+        <w:rPr>
+          <w:b/>
+        </w:rPr>
+      </w:pPr>
+      <w:r>
+        <w:rPr>
+          <w:b/>
+        </w:rPr>
+        <w:t xml:space="preserve">Bug: About section </w:t>
+      </w:r>
+      <w:r>
+        <w:rPr>
+          <w:b/>
+        </w:rPr>
+        <w:t>doesn’t move when list of following is expanded</w:t>
+      </w:r>
+    </w:p>
+    <w:p>
+      <w:pPr>
+        <w:pStyle w:val="ListParagraph"/>
+        <w:numPr>
+          <w:ilvl w:val="4"/>
+          <w:numId w:val="1"/>
+        </w:numPr>
+        <w:rPr>
+          <w:b/>
+        </w:rPr>
+      </w:pPr>
+      <w:r>
+        <w:rPr>
+          <w:b/>
+        </w:rPr>
+        <w:t>Idea: Never allow about section to collapse and following list has predetermined size to scroll in</w:t>
+      </w:r>
+    </w:p>
+    <w:p>
+      <w:pPr>
+        <w:pStyle w:val="ListParagraph"/>
+        <w:numPr>
+          <w:ilvl w:val="3"/>
+          <w:numId w:val="1"/>
+        </w:numPr>
+        <w:rPr>
+          <w:b/>
+        </w:rPr>
+      </w:pPr>
+      <w:r>
+        <w:rPr>
+          <w:b/>
+        </w:rPr>
+        <w:t>Bug: When not logged in the thing collapses underneath the feed header, it should just do nothing</w:t>
+      </w:r>
+    </w:p>
+    <w:p>
+      <w:pPr>
+        <w:pStyle w:val="ListParagraph"/>
+        <w:numPr>
+          <w:ilvl w:val="4"/>
+          <w:numId w:val="1"/>
+        </w:numPr>
+        <w:rPr>
+          <w:b/>
+        </w:rPr>
+      </w:pPr>
+      <w:r>
+        <w:rPr>
+          <w:b/>
+        </w:rPr>
+        <w:t>Issue extends to if user doesn’t follow anyone or doesn’t follow enough people</w:t>
+      </w:r>
+    </w:p>
+    <w:p>
+      <w:pPr>
+        <w:pStyle w:val="ListParagraph"/>
+        <w:numPr>
+          <w:ilvl w:val="1"/>
+          <w:numId w:val="1"/>
+        </w:numPr>
+        <w:rPr>
+          <w:b/>
+        </w:rPr>
+      </w:pPr>
+      <w:bookmarkStart w:id="0" w:name="_GoBack"/>
+      <w:r>
+        <w:rPr>
+          <w:b/>
+        </w:rPr>
+        <w:t>Navbar</w:t>
+      </w:r>
+    </w:p>
+    <w:p>
+      <w:pPr>
+        <w:pStyle w:val="ListParagraph"/>
+        <w:numPr>
+          <w:ilvl w:val="2"/>
+          <w:numId w:val="1"/>
+        </w:numPr>
+        <w:rPr>
+          <w:b/>
+        </w:rPr>
+      </w:pPr>
+      <w:r>
+        <w:rPr>
+          <w:b/>
+        </w:rPr>
+        <w:t>Tasks:</w:t>
+      </w:r>
+      <w:r>
+        <w:rPr>
+          <w:b/>
+        </w:rPr>
+        <w:t xml:space="preserve"> </w:t>
+      </w:r>
+    </w:p>
+    <w:bookmarkEnd w:id="0"/>
+    <w:p>
+      <w:pPr>
+        <w:pStyle w:val="ListParagraph"/>
+        <w:numPr>
+          <w:ilvl w:val="3"/>
+          <w:numId w:val="1"/>
+        </w:numPr>
+        <w:rPr>
+          <w:b/>
+        </w:rPr>
+      </w:pPr>
+      <w:r>
+        <w:rPr>
+          <w:b/>
+        </w:rPr>
+        <w:t>Create a final template for the navbar with all the features and the style of i</w:t>
+      </w:r>
+      <w:r>
+        <w:rPr>
+          <w:b/>
+        </w:rPr>
+        <w:t>t</w:t>
+      </w:r>
+    </w:p>
+    <w:p>
+      <w:pPr>
+        <w:pStyle w:val="ListParagraph"/>
+        <w:numPr>
+          <w:ilvl w:val="3"/>
+          <w:numId w:val="1"/>
+        </w:numPr>
+        <w:rPr>
+          <w:b/>
+        </w:rPr>
+      </w:pPr>
+      <w:r>
+        <w:rPr>
+          <w:b/>
+        </w:rPr>
+        <w:t>Take out green highlight when search box is active</w:t>
+      </w:r>
+    </w:p>
+    <w:p>
+      <w:pPr>
+        <w:pStyle w:val="ListParagraph"/>
+        <w:numPr>
+          <w:ilvl w:val="3"/>
+          <w:numId w:val="1"/>
+        </w:numPr>
+        <w:rPr>
+          <w:b/>
+        </w:rPr>
+      </w:pPr>
+      <w:r>
+        <w:rPr>
+          <w:b/>
+        </w:rPr>
+        <w:t>Make ‘Keep Grinding’ Purple</w:t>
+      </w:r>
+    </w:p>
+    <w:p>
+      <w:pPr>
+        <w:pStyle w:val="ListParagraph"/>
+        <w:numPr>
+          <w:ilvl w:val="3"/>
+          <w:numId w:val="1"/>
+        </w:numPr>
+        <w:rPr>
+          <w:b/>
+        </w:rPr>
+      </w:pPr>
+      <w:r>
+        <w:rPr>
+          <w:b/>
+        </w:rPr>
+        <w:t>Turn log in and sign up text into buttons</w:t>
+      </w:r>
+    </w:p>
+    <w:p>
+      <w:pPr>
+        <w:pStyle w:val="ListParagraph"/>
+        <w:numPr>
+          <w:ilvl w:val="3"/>
+          <w:numId w:val="1"/>
+        </w:numPr>
+        <w:rPr>
+          <w:b/>
+        </w:rPr>
+      </w:pPr>
+      <w:r>
+        <w:rPr>
+          <w:b/>
+        </w:rPr>
+        <w:t>When signed in, reserve a small square as an avatar placeholder and have the username right next to it</w:t>
+      </w:r>
+    </w:p>
+    <w:p>
+      <w:pPr>
+        <w:pStyle w:val="ListParagraph"/>
+        <w:numPr>
+          <w:ilvl w:val="3"/>
+          <w:numId w:val="1"/>
+        </w:numPr>
+        <w:rPr>
+          <w:b/>
+        </w:rPr>
+      </w:pPr>
+      <w:r>
+        <w:rPr>
+          <w:b/>
+        </w:rPr>
+        <w:t xml:space="preserve">When signed in, have a purple </w:t>
+      </w:r>
+      <w:r>
+        <w:rPr>
+          <w:b/>
+        </w:rPr>
+        <w:t>post button that currently will do nothing</w:t>
+      </w:r>
+    </w:p>
+    <w:p>
+      <w:pPr>
+        <w:pStyle w:val="ListParagraph"/>
+        <w:numPr>
+          <w:ilvl w:val="3"/>
+          <w:numId w:val="1"/>
+        </w:numPr>
+        <w:rPr>
+          <w:b/>
+        </w:rPr>
+      </w:pPr>
+      <w:r>
+        <w:rPr>
+          <w:b/>
+        </w:rPr>
+        <w:t>Redesign and adjust search</w:t>
+      </w:r>
+    </w:p>
+    <w:p>
+      <w:pPr>
+        <w:pStyle w:val="ListParagraph"/>
+        <w:numPr>
+          <w:ilvl w:val="4"/>
+          <w:numId w:val="1"/>
+        </w:numPr>
+        <w:rPr>
+          <w:b/>
+        </w:rPr>
+      </w:pPr>
+      <w:r>
+        <w:rPr>
+          <w:b/>
+        </w:rPr>
+        <w:t>Make search be just an icon</w:t>
+      </w:r>
+    </w:p>
+    <w:p>
+      <w:pPr>
+        <w:pStyle w:val="ListParagraph"/>
+        <w:numPr>
+          <w:ilvl w:val="4"/>
+          <w:numId w:val="1"/>
+        </w:numPr>
+        <w:rPr>
+          <w:b/>
+        </w:rPr>
+      </w:pPr>
+      <w:r>
+        <w:rPr>
+          <w:b/>
+        </w:rPr>
+        <w:t>Take out the left and right container stuff</w:t>
+      </w:r>
+    </w:p>
+    <w:p>
+      <w:pPr>
+        <w:pStyle w:val="ListParagraph"/>
+        <w:numPr>
+          <w:ilvl w:val="4"/>
+          <w:numId w:val="1"/>
+        </w:numPr>
+        <w:rPr>
+          <w:b/>
+        </w:rPr>
+      </w:pPr>
+      <w:r>
+        <w:rPr>
+          <w:b/>
+        </w:rPr>
+        <w:t>Add padding to the icon for proper spacing of elements within the bar</w:t>
+      </w:r>
+    </w:p>
+    <w:p>
+      <w:pPr>
+        <w:pStyle w:val="ListParagraph"/>
+        <w:numPr>
+          <w:ilvl w:val="5"/>
+          <w:numId w:val="1"/>
+        </w:numPr>
+        <w:rPr>
+          <w:b/>
+        </w:rPr>
+      </w:pPr>
+      <w:r>
+        <w:rPr>
+          <w:b/>
+        </w:rPr>
+        <w:t>Remove some padding when avatar and username collapse</w:t>
+      </w:r>
+    </w:p>
+    <w:p>
+      <w:pPr>
+        <w:pStyle w:val="ListParagraph"/>
+        <w:numPr>
+          <w:ilvl w:val="4"/>
+          <w:numId w:val="1"/>
+        </w:numPr>
+        <w:rPr>
+          <w:b/>
+        </w:rPr>
+      </w:pPr>
+      <w:r>
+        <w:rPr>
+          <w:b/>
+        </w:rPr>
         <w:lastRenderedPageBreak/>
-        <w:t>Add a feed subsection</w:t>
+        <w:t>When clicked, it should expand a search box with a search button, just like what is implemented now</w:t>
+      </w:r>
+    </w:p>
+    <w:p>
+      <w:pPr>
+        <w:pStyle w:val="ListParagraph"/>
+        <w:numPr>
+          <w:ilvl w:val="4"/>
+          <w:numId w:val="1"/>
+        </w:numPr>
+        <w:rPr>
+          <w:b/>
+        </w:rPr>
+      </w:pPr>
+      <w:r>
+        <w:rPr>
+          <w:b/>
+        </w:rPr>
+        <w:t>This will have consistent width until window width decreases below a threshold</w:t>
+      </w:r>
+    </w:p>
+    <w:p>
+      <w:pPr>
+        <w:pStyle w:val="ListParagraph"/>
+        <w:numPr>
+          <w:ilvl w:val="5"/>
+          <w:numId w:val="1"/>
+        </w:numPr>
+        <w:rPr>
+          <w:b/>
+        </w:rPr>
+      </w:pPr>
+      <w:r>
+        <w:rPr>
+          <w:b/>
+        </w:rPr>
+        <w:t>Once it crosses the threshold, it will fill the width of the navbar with POSSIBLY a back button to hide the effect</w:t>
+      </w:r>
+    </w:p>
+    <w:p>
+      <w:pPr>
+        <w:pStyle w:val="ListParagraph"/>
+        <w:numPr>
+          <w:ilvl w:val="4"/>
+          <w:numId w:val="1"/>
+        </w:numPr>
+        <w:rPr>
+          <w:b/>
+        </w:rPr>
+      </w:pPr>
+      <w:r>
+        <w:rPr>
+          <w:b/>
+        </w:rPr>
+        <w:t>Adjust how the entire form and button is highlighted when focused</w:t>
       </w:r>
     </w:p>
     <w:p>
@@ -713,9 +1368,15 @@
           <w:ilvl w:val="3"/>
           <w:numId w:val="1"/>
         </w:numPr>
-      </w:pPr>
-      <w:r>
-        <w:t>Add icons for the different feed options</w:t>
+        <w:rPr>
+          <w:b/>
+        </w:rPr>
+      </w:pPr>
+      <w:r>
+        <w:rPr>
+          <w:b/>
+        </w:rPr>
+        <w:t>Fix the layout and the structure of the elements within the navbar</w:t>
       </w:r>
     </w:p>
     <w:p>
@@ -725,9 +1386,33 @@
           <w:ilvl w:val="4"/>
           <w:numId w:val="1"/>
         </w:numPr>
-      </w:pPr>
-      <w:r>
-        <w:t>Make these highlighted when hovered/selected</w:t>
+        <w:rPr>
+          <w:b/>
+        </w:rPr>
+      </w:pPr>
+      <w:r>
+        <w:rPr>
+          <w:b/>
+        </w:rPr>
+        <w:t>Stop decreasing font size on navbar brand</w:t>
+      </w:r>
+    </w:p>
+    <w:p>
+      <w:pPr>
+        <w:pStyle w:val="ListParagraph"/>
+        <w:numPr>
+          <w:ilvl w:val="4"/>
+          <w:numId w:val="1"/>
+        </w:numPr>
+        <w:rPr>
+          <w:b/>
+        </w:rPr>
+      </w:pPr>
+      <w:r>
+        <w:rPr>
+          <w:b/>
+        </w:rPr>
+        <w:t>On mobile screens, collapse avatar and put it as top link in navbar</w:t>
       </w:r>
     </w:p>
     <w:p>
@@ -737,9 +1422,45 @@
           <w:ilvl w:val="3"/>
           <w:numId w:val="1"/>
         </w:numPr>
-      </w:pPr>
-      <w:r>
-        <w:t>Have the following subsection show a certain number of following by default and then have the option to show more?</w:t>
+        <w:rPr>
+          <w:b/>
+        </w:rPr>
+      </w:pPr>
+      <w:r>
+        <w:rPr>
+          <w:b/>
+        </w:rPr>
+        <w:t>Bug: Navbar changes size when decreasing window size</w:t>
+      </w:r>
+    </w:p>
+    <w:p>
+      <w:pPr>
+        <w:pStyle w:val="ListParagraph"/>
+        <w:ind w:left="2160"/>
+      </w:pPr>
+    </w:p>
+    <w:p>
+      <w:pPr>
+        <w:pStyle w:val="ListParagraph"/>
+        <w:numPr>
+          <w:ilvl w:val="1"/>
+          <w:numId w:val="1"/>
+        </w:numPr>
+      </w:pPr>
+      <w:r>
+        <w:t>Forms</w:t>
+      </w:r>
+    </w:p>
+    <w:p>
+      <w:pPr>
+        <w:pStyle w:val="ListParagraph"/>
+        <w:numPr>
+          <w:ilvl w:val="2"/>
+          <w:numId w:val="1"/>
+        </w:numPr>
+      </w:pPr>
+      <w:r>
+        <w:t>Tasks:</w:t>
       </w:r>
     </w:p>
     <w:p>
@@ -757,7 +1478,7 @@
         <w:rPr>
           <w:b/>
         </w:rPr>
-        <w:t>Add an extras subsection</w:t>
+        <w:t>Create a format</w:t>
       </w:r>
     </w:p>
     <w:p>
@@ -767,9 +1488,39 @@
           <w:ilvl w:val="3"/>
           <w:numId w:val="1"/>
         </w:numPr>
-      </w:pPr>
-      <w:r>
-        <w:t>Different implementation based on authentication</w:t>
+        <w:rPr>
+          <w:b/>
+        </w:rPr>
+      </w:pPr>
+      <w:r>
+        <w:rPr>
+          <w:b/>
+        </w:rPr>
+        <w:t xml:space="preserve">Create a container for forms that is always centered on the page based on sidebar </w:t>
+      </w:r>
+    </w:p>
+    <w:p>
+      <w:pPr>
+        <w:pStyle w:val="ListParagraph"/>
+        <w:numPr>
+          <w:ilvl w:val="3"/>
+          <w:numId w:val="1"/>
+        </w:numPr>
+        <w:rPr>
+          <w:b/>
+        </w:rPr>
+      </w:pPr>
+      <w:r>
+        <w:rPr>
+          <w:b/>
+        </w:rPr>
+        <w:t>Make th</w:t>
+      </w:r>
+      <w:r>
+        <w:rPr>
+          <w:b/>
+        </w:rPr>
+        <w:t>is white</w:t>
       </w:r>
     </w:p>
     <w:p>
@@ -779,9 +1530,108 @@
           <w:ilvl w:val="4"/>
           <w:numId w:val="1"/>
         </w:numPr>
-      </w:pPr>
-      <w:r>
-        <w:t>Authenticated: Should show following</w:t>
+        <w:rPr>
+          <w:b/>
+        </w:rPr>
+      </w:pPr>
+      <w:r>
+        <w:rPr>
+          <w:b/>
+        </w:rPr>
+        <w:t>Not sure how the length/shape of t</w:t>
+      </w:r>
+      <w:r>
+        <w:rPr>
+          <w:b/>
+        </w:rPr>
+        <w:t>he form container will work out, but it should fill the page rather than match the content</w:t>
+      </w:r>
+    </w:p>
+    <w:p>
+      <w:pPr>
+        <w:pStyle w:val="ListParagraph"/>
+        <w:numPr>
+          <w:ilvl w:val="3"/>
+          <w:numId w:val="1"/>
+        </w:numPr>
+      </w:pPr>
+      <w:r>
+        <w:rPr>
+          <w:b/>
+        </w:rPr>
+        <w:t>Make the buttons purple</w:t>
+      </w:r>
+    </w:p>
+    <w:p>
+      <w:pPr>
+        <w:pStyle w:val="ListParagraph"/>
+        <w:numPr>
+          <w:ilvl w:val="3"/>
+          <w:numId w:val="1"/>
+        </w:numPr>
+        <w:rPr>
+          <w:b/>
+        </w:rPr>
+      </w:pPr>
+      <w:r>
+        <w:rPr>
+          <w:b/>
+        </w:rPr>
+        <w:t>D</w:t>
+      </w:r>
+      <w:r>
+        <w:rPr>
+          <w:b/>
+        </w:rPr>
+        <w:t>efine colors for the links/buttons</w:t>
+      </w:r>
+    </w:p>
+    <w:p>
+      <w:pPr>
+        <w:pStyle w:val="ListParagraph"/>
+        <w:numPr>
+          <w:ilvl w:val="3"/>
+          <w:numId w:val="1"/>
+        </w:numPr>
+        <w:rPr>
+          <w:highlight w:val="yellow"/>
+        </w:rPr>
+      </w:pPr>
+      <w:r>
+        <w:rPr>
+          <w:highlight w:val="yellow"/>
+        </w:rPr>
+        <w:t>Format and center the text</w:t>
+      </w:r>
+      <w:r>
+        <w:rPr>
+          <w:highlight w:val="yellow"/>
+        </w:rPr>
+        <w:t xml:space="preserve"> and the boxes</w:t>
+      </w:r>
+      <w:r>
+        <w:rPr>
+          <w:highlight w:val="yellow"/>
+        </w:rPr>
+        <w:t xml:space="preserve"> within the form itself</w:t>
+      </w:r>
+    </w:p>
+    <w:p>
+      <w:pPr>
+        <w:pStyle w:val="ListParagraph"/>
+        <w:numPr>
+          <w:ilvl w:val="3"/>
+          <w:numId w:val="1"/>
+        </w:numPr>
+        <w:rPr>
+          <w:highlight w:val="yellow"/>
+        </w:rPr>
+      </w:pPr>
+      <w:r>
+        <w:rPr>
+          <w:highlight w:val="yellow"/>
+        </w:rPr>
+        <w:t>Change to a popup design instead of the bland page</w:t>
       </w:r>
     </w:p>
     <w:p>
@@ -793,19 +1643,25 @@
         </w:numPr>
       </w:pPr>
       <w:r>
-        <w:t>Not: Preset categories to browse</w:t>
-      </w:r>
-    </w:p>
-    <w:p>
-      <w:pPr>
-        <w:pStyle w:val="ListParagraph"/>
-        <w:numPr>
-          <w:ilvl w:val="5"/>
-          <w:numId w:val="1"/>
-        </w:numPr>
-      </w:pPr>
-      <w:r>
-        <w:t>Icons for categories and highlighting effects</w:t>
+        <w:t>Use the twitter sign up/</w:t>
+      </w:r>
+      <w:r>
+        <w:t>YouTube</w:t>
+      </w:r>
+      <w:r>
+        <w:t xml:space="preserve"> style</w:t>
+      </w:r>
+    </w:p>
+    <w:p>
+      <w:pPr>
+        <w:pStyle w:val="ListParagraph"/>
+        <w:numPr>
+          <w:ilvl w:val="4"/>
+          <w:numId w:val="1"/>
+        </w:numPr>
+      </w:pPr>
+      <w:r>
+        <w:t>Make the buttons squared</w:t>
       </w:r>
     </w:p>
     <w:p>
@@ -823,7 +1679,31 @@
         <w:rPr>
           <w:b/>
         </w:rPr>
-        <w:t>Bug: Overlay effect no longer working</w:t>
+        <w:t>Make the forms and the container responsive</w:t>
+      </w:r>
+    </w:p>
+    <w:p>
+      <w:pPr>
+        <w:pStyle w:val="ListParagraph"/>
+        <w:numPr>
+          <w:ilvl w:val="1"/>
+          <w:numId w:val="1"/>
+        </w:numPr>
+      </w:pPr>
+      <w:r>
+        <w:t>Notice messages</w:t>
+      </w:r>
+    </w:p>
+    <w:p>
+      <w:pPr>
+        <w:pStyle w:val="ListParagraph"/>
+        <w:numPr>
+          <w:ilvl w:val="2"/>
+          <w:numId w:val="1"/>
+        </w:numPr>
+      </w:pPr>
+      <w:r>
+        <w:t>Tasks</w:t>
       </w:r>
     </w:p>
     <w:p>
@@ -834,762 +1714,20 @@
           <w:numId w:val="1"/>
         </w:numPr>
         <w:rPr>
-          <w:b/>
-          <w:i/>
-        </w:rPr>
-      </w:pPr>
-      <w:r>
-        <w:rPr>
-          <w:b/>
-          <w:i/>
-        </w:rPr>
-        <w:t>Change padding of ‘spacer’ element</w:t>
-      </w:r>
-    </w:p>
-    <w:p>
-      <w:pPr>
-        <w:pStyle w:val="ListParagraph"/>
-        <w:numPr>
-          <w:ilvl w:val="4"/>
-          <w:numId w:val="1"/>
-        </w:numPr>
-        <w:rPr>
-          <w:b/>
-          <w:i/>
-        </w:rPr>
-      </w:pPr>
-      <w:r>
-        <w:rPr>
-          <w:b/>
-          <w:i/>
-        </w:rPr>
-        <w:t>Done, but not well- if the navbar ever changes height then it won’t look good</w:t>
-      </w:r>
-    </w:p>
-    <w:p>
-      <w:pPr>
-        <w:pStyle w:val="ListParagraph"/>
-        <w:numPr>
-          <w:ilvl w:val="3"/>
-          <w:numId w:val="1"/>
-        </w:numPr>
-        <w:rPr>
-          <w:b/>
-        </w:rPr>
-      </w:pPr>
-      <w:r>
-        <w:rPr>
-          <w:b/>
-        </w:rPr>
-        <w:t xml:space="preserve">Bug: </w:t>
-      </w:r>
-      <w:r>
-        <w:rPr>
-          <w:b/>
-        </w:rPr>
-        <w:t>‘About section’ being pushed out of view because of the list</w:t>
-      </w:r>
-      <w:r>
-        <w:rPr>
-          <w:b/>
-        </w:rPr>
-        <w:t xml:space="preserve"> of following</w:t>
-      </w:r>
-    </w:p>
-    <w:p>
-      <w:pPr>
-        <w:pStyle w:val="ListParagraph"/>
-        <w:numPr>
-          <w:ilvl w:val="4"/>
-          <w:numId w:val="1"/>
-        </w:numPr>
-        <w:rPr>
-          <w:b/>
-        </w:rPr>
-      </w:pPr>
-      <w:r>
-        <w:rPr>
-          <w:b/>
-        </w:rPr>
-        <w:t>Idea: Use JS to make the element smaller or completely gone unless user expands list?</w:t>
-      </w:r>
-    </w:p>
-    <w:p>
-      <w:pPr>
-        <w:pStyle w:val="ListParagraph"/>
-        <w:numPr>
-          <w:ilvl w:val="3"/>
-          <w:numId w:val="1"/>
-        </w:numPr>
-        <w:rPr>
-          <w:b/>
-        </w:rPr>
-      </w:pPr>
-      <w:r>
-        <w:rPr>
-          <w:b/>
-        </w:rPr>
-        <w:t xml:space="preserve">Bug: About section </w:t>
-      </w:r>
-      <w:r>
-        <w:rPr>
-          <w:b/>
-        </w:rPr>
-        <w:t>doesn’t move when list of following is expanded</w:t>
-      </w:r>
-    </w:p>
-    <w:p>
-      <w:pPr>
-        <w:pStyle w:val="ListParagraph"/>
-        <w:numPr>
-          <w:ilvl w:val="4"/>
-          <w:numId w:val="1"/>
-        </w:numPr>
-        <w:rPr>
-          <w:b/>
-        </w:rPr>
-      </w:pPr>
-      <w:r>
-        <w:rPr>
-          <w:b/>
-        </w:rPr>
-        <w:t>Idea: Never allow about section to collapse and following list has predetermined size to scroll in</w:t>
-      </w:r>
-    </w:p>
-    <w:p>
-      <w:pPr>
-        <w:pStyle w:val="ListParagraph"/>
-        <w:numPr>
-          <w:ilvl w:val="3"/>
-          <w:numId w:val="1"/>
-        </w:numPr>
-        <w:rPr>
-          <w:b/>
-        </w:rPr>
-      </w:pPr>
-      <w:bookmarkStart w:id="0" w:name="_GoBack"/>
-      <w:r>
-        <w:rPr>
-          <w:b/>
-        </w:rPr>
-        <w:t>Bug: When not logged in the thing collapses underneath the feed header, it should just do nothing</w:t>
-      </w:r>
-    </w:p>
-    <w:p>
-      <w:pPr>
-        <w:pStyle w:val="ListParagraph"/>
-        <w:numPr>
-          <w:ilvl w:val="4"/>
-          <w:numId w:val="1"/>
-        </w:numPr>
-        <w:rPr>
-          <w:b/>
-        </w:rPr>
-      </w:pPr>
-      <w:r>
-        <w:rPr>
-          <w:b/>
-        </w:rPr>
-        <w:t>Issue extends to if user doesn’t follow anyone or doesn’t follow enough people</w:t>
-      </w:r>
-    </w:p>
-    <w:bookmarkEnd w:id="0"/>
-    <w:p>
-      <w:pPr>
-        <w:pStyle w:val="ListParagraph"/>
-        <w:numPr>
-          <w:ilvl w:val="1"/>
-          <w:numId w:val="1"/>
-        </w:numPr>
-      </w:pPr>
-      <w:r>
-        <w:t>Navbar</w:t>
-      </w:r>
-    </w:p>
-    <w:p>
-      <w:pPr>
-        <w:pStyle w:val="ListParagraph"/>
-        <w:numPr>
-          <w:ilvl w:val="2"/>
-          <w:numId w:val="1"/>
-        </w:numPr>
-        <w:rPr>
-          <w:b/>
-        </w:rPr>
-      </w:pPr>
-      <w:r>
-        <w:t>Tasks:</w:t>
-      </w:r>
-      <w:r>
-        <w:rPr>
-          <w:b/>
-        </w:rPr>
-        <w:t xml:space="preserve"> </w:t>
-      </w:r>
-    </w:p>
-    <w:p>
-      <w:pPr>
-        <w:pStyle w:val="ListParagraph"/>
-        <w:numPr>
-          <w:ilvl w:val="3"/>
-          <w:numId w:val="1"/>
-        </w:numPr>
-        <w:rPr>
-          <w:b/>
-        </w:rPr>
-      </w:pPr>
-      <w:r>
-        <w:rPr>
-          <w:b/>
-        </w:rPr>
-        <w:t>Create a final template for the navbar with all the features and the style of i</w:t>
-      </w:r>
-      <w:r>
-        <w:rPr>
-          <w:b/>
-        </w:rPr>
-        <w:t>t</w:t>
-      </w:r>
-    </w:p>
-    <w:p>
-      <w:pPr>
-        <w:pStyle w:val="ListParagraph"/>
-        <w:numPr>
-          <w:ilvl w:val="3"/>
-          <w:numId w:val="1"/>
-        </w:numPr>
-        <w:rPr>
-          <w:b/>
-        </w:rPr>
-      </w:pPr>
-      <w:r>
-        <w:rPr>
-          <w:b/>
-        </w:rPr>
-        <w:t>Take out green highlight when search box is active</w:t>
-      </w:r>
-    </w:p>
-    <w:p>
-      <w:pPr>
-        <w:pStyle w:val="ListParagraph"/>
-        <w:numPr>
-          <w:ilvl w:val="3"/>
-          <w:numId w:val="1"/>
-        </w:numPr>
-        <w:rPr>
-          <w:b/>
-        </w:rPr>
-      </w:pPr>
-      <w:r>
-        <w:rPr>
-          <w:b/>
-        </w:rPr>
-        <w:t>Make ‘Keep Grinding’ Purple</w:t>
-      </w:r>
-    </w:p>
-    <w:p>
-      <w:pPr>
-        <w:pStyle w:val="ListParagraph"/>
-        <w:numPr>
-          <w:ilvl w:val="3"/>
-          <w:numId w:val="1"/>
-        </w:numPr>
-        <w:rPr>
-          <w:b/>
-        </w:rPr>
-      </w:pPr>
-      <w:r>
-        <w:rPr>
-          <w:b/>
-        </w:rPr>
-        <w:t>Turn log in and sign up text into buttons</w:t>
-      </w:r>
-    </w:p>
-    <w:p>
-      <w:pPr>
-        <w:pStyle w:val="ListParagraph"/>
-        <w:numPr>
-          <w:ilvl w:val="3"/>
-          <w:numId w:val="1"/>
-        </w:numPr>
-        <w:rPr>
-          <w:b/>
-        </w:rPr>
-      </w:pPr>
-      <w:r>
-        <w:rPr>
-          <w:b/>
-        </w:rPr>
-        <w:t>When signed in, reserve a small square as an avatar placeholder and have the username right next to it</w:t>
-      </w:r>
-    </w:p>
-    <w:p>
-      <w:pPr>
-        <w:pStyle w:val="ListParagraph"/>
-        <w:numPr>
-          <w:ilvl w:val="3"/>
-          <w:numId w:val="1"/>
-        </w:numPr>
-        <w:rPr>
-          <w:b/>
-        </w:rPr>
-      </w:pPr>
-      <w:r>
-        <w:rPr>
-          <w:b/>
-        </w:rPr>
-        <w:t xml:space="preserve">When signed in, have a purple </w:t>
-      </w:r>
-      <w:r>
-        <w:rPr>
-          <w:b/>
-        </w:rPr>
-        <w:t>post button that currently will do nothing</w:t>
-      </w:r>
-    </w:p>
-    <w:p>
-      <w:pPr>
-        <w:pStyle w:val="ListParagraph"/>
-        <w:numPr>
-          <w:ilvl w:val="3"/>
-          <w:numId w:val="1"/>
-        </w:numPr>
-      </w:pPr>
-      <w:r>
-        <w:t>Redesign and adjust search</w:t>
-      </w:r>
-    </w:p>
-    <w:p>
-      <w:pPr>
-        <w:pStyle w:val="ListParagraph"/>
-        <w:numPr>
-          <w:ilvl w:val="4"/>
-          <w:numId w:val="1"/>
-        </w:numPr>
-        <w:rPr>
-          <w:b/>
-        </w:rPr>
-      </w:pPr>
-      <w:r>
-        <w:rPr>
-          <w:b/>
-        </w:rPr>
-        <w:t>Make search be just an icon</w:t>
-      </w:r>
-    </w:p>
-    <w:p>
-      <w:pPr>
-        <w:pStyle w:val="ListParagraph"/>
-        <w:numPr>
-          <w:ilvl w:val="4"/>
-          <w:numId w:val="1"/>
-        </w:numPr>
-        <w:rPr>
-          <w:b/>
-        </w:rPr>
-      </w:pPr>
-      <w:r>
-        <w:rPr>
-          <w:b/>
-        </w:rPr>
-        <w:t>Take out the left and right container stuff</w:t>
-      </w:r>
-    </w:p>
-    <w:p>
-      <w:pPr>
-        <w:pStyle w:val="ListParagraph"/>
-        <w:numPr>
-          <w:ilvl w:val="4"/>
-          <w:numId w:val="1"/>
-        </w:numPr>
-        <w:rPr>
-          <w:b/>
-        </w:rPr>
-      </w:pPr>
-      <w:r>
-        <w:rPr>
-          <w:b/>
-        </w:rPr>
-        <w:t>Add padding to the icon for proper spacing of elements within the bar</w:t>
-      </w:r>
-    </w:p>
-    <w:p>
-      <w:pPr>
-        <w:pStyle w:val="ListParagraph"/>
-        <w:numPr>
-          <w:ilvl w:val="5"/>
-          <w:numId w:val="1"/>
-        </w:numPr>
-        <w:rPr>
-          <w:b/>
-        </w:rPr>
-      </w:pPr>
-      <w:r>
-        <w:rPr>
-          <w:b/>
-        </w:rPr>
-        <w:lastRenderedPageBreak/>
-        <w:t>Remove some padding when avatar and username collapse</w:t>
-      </w:r>
-    </w:p>
-    <w:p>
-      <w:pPr>
-        <w:pStyle w:val="ListParagraph"/>
-        <w:numPr>
-          <w:ilvl w:val="4"/>
-          <w:numId w:val="1"/>
-        </w:numPr>
-        <w:rPr>
-          <w:b/>
-        </w:rPr>
-      </w:pPr>
-      <w:r>
-        <w:rPr>
-          <w:b/>
-        </w:rPr>
-        <w:t>When clicked, it should expand a search box with a search button, just like what is implemented now</w:t>
-      </w:r>
-    </w:p>
-    <w:p>
-      <w:pPr>
-        <w:pStyle w:val="ListParagraph"/>
-        <w:numPr>
-          <w:ilvl w:val="4"/>
-          <w:numId w:val="1"/>
-        </w:numPr>
-      </w:pPr>
-      <w:r>
-        <w:t>This will have consistent width until window width decreases below a threshold</w:t>
-      </w:r>
-    </w:p>
-    <w:p>
-      <w:pPr>
-        <w:pStyle w:val="ListParagraph"/>
-        <w:numPr>
-          <w:ilvl w:val="5"/>
-          <w:numId w:val="1"/>
-        </w:numPr>
-      </w:pPr>
-      <w:r>
-        <w:t>Once it crosses the threshold, it will fill the width of the navbar with POSSIBLY a back button to hide the effect</w:t>
-      </w:r>
-    </w:p>
-    <w:p>
-      <w:pPr>
-        <w:pStyle w:val="ListParagraph"/>
-        <w:numPr>
-          <w:ilvl w:val="4"/>
-          <w:numId w:val="1"/>
-        </w:numPr>
-        <w:rPr>
-          <w:b/>
-        </w:rPr>
-      </w:pPr>
-      <w:r>
-        <w:rPr>
-          <w:b/>
-        </w:rPr>
-        <w:t>Adjust how the entire form and button is highlighted when focused</w:t>
-      </w:r>
-    </w:p>
-    <w:p>
-      <w:pPr>
-        <w:pStyle w:val="ListParagraph"/>
-        <w:numPr>
-          <w:ilvl w:val="3"/>
-          <w:numId w:val="1"/>
-        </w:numPr>
-        <w:rPr>
-          <w:b/>
-        </w:rPr>
-      </w:pPr>
-      <w:r>
-        <w:rPr>
-          <w:b/>
-        </w:rPr>
-        <w:t>Fix the layout and the structure of the elements within the navbar</w:t>
-      </w:r>
-    </w:p>
-    <w:p>
-      <w:pPr>
-        <w:pStyle w:val="ListParagraph"/>
-        <w:numPr>
-          <w:ilvl w:val="4"/>
-          <w:numId w:val="1"/>
-        </w:numPr>
-        <w:rPr>
-          <w:b/>
-        </w:rPr>
-      </w:pPr>
-      <w:r>
-        <w:rPr>
-          <w:b/>
-        </w:rPr>
-        <w:t>Stop decreasing font size on navbar brand</w:t>
-      </w:r>
-    </w:p>
-    <w:p>
-      <w:pPr>
-        <w:pStyle w:val="ListParagraph"/>
-        <w:numPr>
-          <w:ilvl w:val="4"/>
-          <w:numId w:val="1"/>
-        </w:numPr>
-        <w:rPr>
-          <w:b/>
-        </w:rPr>
-      </w:pPr>
-      <w:r>
-        <w:rPr>
-          <w:b/>
-        </w:rPr>
-        <w:t>On mobile screens, collapse avatar and put it as top link in navbar</w:t>
-      </w:r>
-    </w:p>
-    <w:p>
-      <w:pPr>
-        <w:pStyle w:val="ListParagraph"/>
-        <w:numPr>
-          <w:ilvl w:val="3"/>
-          <w:numId w:val="1"/>
-        </w:numPr>
-        <w:rPr>
-          <w:b/>
-        </w:rPr>
-      </w:pPr>
-      <w:r>
-        <w:rPr>
-          <w:b/>
-        </w:rPr>
-        <w:t>Bug: Navbar changes size when decreasing window size</w:t>
-      </w:r>
-    </w:p>
-    <w:p>
-      <w:pPr>
-        <w:pStyle w:val="ListParagraph"/>
-        <w:ind w:left="2160"/>
-      </w:pPr>
-    </w:p>
-    <w:p>
-      <w:pPr>
-        <w:pStyle w:val="ListParagraph"/>
-        <w:numPr>
-          <w:ilvl w:val="1"/>
-          <w:numId w:val="1"/>
-        </w:numPr>
-      </w:pPr>
-      <w:r>
-        <w:t>Forms</w:t>
-      </w:r>
-    </w:p>
-    <w:p>
-      <w:pPr>
-        <w:pStyle w:val="ListParagraph"/>
-        <w:numPr>
-          <w:ilvl w:val="2"/>
-          <w:numId w:val="1"/>
-        </w:numPr>
-      </w:pPr>
-      <w:r>
-        <w:t>Tasks:</w:t>
-      </w:r>
-    </w:p>
-    <w:p>
-      <w:pPr>
-        <w:pStyle w:val="ListParagraph"/>
-        <w:numPr>
-          <w:ilvl w:val="3"/>
-          <w:numId w:val="1"/>
-        </w:numPr>
-        <w:rPr>
-          <w:b/>
-        </w:rPr>
-      </w:pPr>
-      <w:r>
-        <w:rPr>
-          <w:b/>
-        </w:rPr>
-        <w:t>Create a format</w:t>
-      </w:r>
-    </w:p>
-    <w:p>
-      <w:pPr>
-        <w:pStyle w:val="ListParagraph"/>
-        <w:numPr>
-          <w:ilvl w:val="3"/>
-          <w:numId w:val="1"/>
-        </w:numPr>
-        <w:rPr>
-          <w:b/>
-        </w:rPr>
-      </w:pPr>
-      <w:r>
-        <w:rPr>
-          <w:b/>
-        </w:rPr>
-        <w:t xml:space="preserve">Create a container for forms that is always centered on the page based on sidebar </w:t>
-      </w:r>
-    </w:p>
-    <w:p>
-      <w:pPr>
-        <w:pStyle w:val="ListParagraph"/>
-        <w:numPr>
-          <w:ilvl w:val="3"/>
-          <w:numId w:val="1"/>
-        </w:numPr>
-        <w:rPr>
-          <w:b/>
-        </w:rPr>
-      </w:pPr>
-      <w:r>
-        <w:rPr>
-          <w:b/>
-        </w:rPr>
-        <w:t>Make th</w:t>
-      </w:r>
-      <w:r>
-        <w:rPr>
-          <w:b/>
-        </w:rPr>
-        <w:t>is white</w:t>
-      </w:r>
-    </w:p>
-    <w:p>
-      <w:pPr>
-        <w:pStyle w:val="ListParagraph"/>
-        <w:numPr>
-          <w:ilvl w:val="4"/>
-          <w:numId w:val="1"/>
-        </w:numPr>
-        <w:rPr>
-          <w:b/>
-        </w:rPr>
-      </w:pPr>
-      <w:r>
-        <w:rPr>
-          <w:b/>
-        </w:rPr>
-        <w:t>Not sure how the length/shape of t</w:t>
-      </w:r>
-      <w:r>
-        <w:rPr>
-          <w:b/>
-        </w:rPr>
-        <w:t>he form container will work out, but it should fill the page rather than match the content</w:t>
-      </w:r>
-    </w:p>
-    <w:p>
-      <w:pPr>
-        <w:pStyle w:val="ListParagraph"/>
-        <w:numPr>
-          <w:ilvl w:val="3"/>
-          <w:numId w:val="1"/>
-        </w:numPr>
-      </w:pPr>
-      <w:r>
-        <w:rPr>
-          <w:b/>
-        </w:rPr>
-        <w:t>Make the buttons purple</w:t>
-      </w:r>
-    </w:p>
-    <w:p>
-      <w:pPr>
-        <w:pStyle w:val="ListParagraph"/>
-        <w:numPr>
-          <w:ilvl w:val="3"/>
-          <w:numId w:val="1"/>
-        </w:numPr>
-      </w:pPr>
-      <w:r>
+          <w:highlight w:val="yellow"/>
+        </w:rPr>
+      </w:pPr>
+      <w:r>
+        <w:rPr>
+          <w:highlight w:val="yellow"/>
+        </w:rPr>
         <w:t>D</w:t>
       </w:r>
       <w:r>
-        <w:t>efine colors for the links/buttons</w:t>
-      </w:r>
-    </w:p>
-    <w:p>
-      <w:pPr>
-        <w:pStyle w:val="ListParagraph"/>
-        <w:numPr>
-          <w:ilvl w:val="3"/>
-          <w:numId w:val="1"/>
-        </w:numPr>
-      </w:pPr>
-      <w:r>
-        <w:t>Format and center the text</w:t>
-      </w:r>
-      <w:r>
-        <w:t xml:space="preserve"> and the boxes</w:t>
-      </w:r>
-      <w:r>
-        <w:t xml:space="preserve"> within the form itself</w:t>
-      </w:r>
-    </w:p>
-    <w:p>
-      <w:pPr>
-        <w:pStyle w:val="ListParagraph"/>
-        <w:numPr>
-          <w:ilvl w:val="3"/>
-          <w:numId w:val="1"/>
-        </w:numPr>
-      </w:pPr>
-      <w:r>
-        <w:t>Change to a popup design instead of the bland page</w:t>
-      </w:r>
-    </w:p>
-    <w:p>
-      <w:pPr>
-        <w:pStyle w:val="ListParagraph"/>
-        <w:numPr>
-          <w:ilvl w:val="3"/>
-          <w:numId w:val="1"/>
-        </w:numPr>
-        <w:rPr>
-          <w:b/>
-        </w:rPr>
-      </w:pPr>
-      <w:r>
-        <w:rPr>
-          <w:b/>
-        </w:rPr>
-        <w:t>Make the forms and the container responsive</w:t>
-      </w:r>
-    </w:p>
-    <w:p>
-      <w:pPr>
-        <w:pStyle w:val="ListParagraph"/>
-        <w:numPr>
-          <w:ilvl w:val="1"/>
-          <w:numId w:val="1"/>
-        </w:numPr>
-      </w:pPr>
-      <w:r>
-        <w:t>Notice messages</w:t>
-      </w:r>
-    </w:p>
-    <w:p>
-      <w:pPr>
-        <w:pStyle w:val="ListParagraph"/>
-        <w:numPr>
-          <w:ilvl w:val="2"/>
-          <w:numId w:val="1"/>
-        </w:numPr>
-      </w:pPr>
-      <w:r>
-        <w:t>Tasks</w:t>
-      </w:r>
-    </w:p>
-    <w:p>
-      <w:pPr>
-        <w:pStyle w:val="ListParagraph"/>
-        <w:numPr>
-          <w:ilvl w:val="3"/>
-          <w:numId w:val="1"/>
-        </w:numPr>
-      </w:pPr>
-      <w:r>
-        <w:t>Create a format for these and implement the format</w:t>
+        <w:rPr>
+          <w:highlight w:val="yellow"/>
+        </w:rPr>
+        <w:t>isable them altogether/display only for development</w:t>
       </w:r>
     </w:p>
     <w:p>

</xml_diff>

<commit_message>
Fixed up form styling.
</commit_message>
<xml_diff>
--- a/Dream Checklist.docx
+++ b/Dream Checklist.docx
@@ -176,6 +176,18 @@
     <w:p>
       <w:pPr>
         <w:pStyle w:val="ListParagraph"/>
+        <w:numPr>
+          <w:ilvl w:val="1"/>
+          <w:numId w:val="1"/>
+        </w:numPr>
+      </w:pPr>
+      <w:r>
+        <w:t>Navbar</w:t>
+      </w:r>
+    </w:p>
+    <w:p>
+      <w:pPr>
+        <w:pStyle w:val="ListParagraph"/>
         <w:ind w:left="1440"/>
       </w:pPr>
     </w:p>
@@ -684,6 +696,7 @@
         <w:rPr>
           <w:b/>
         </w:rPr>
+        <w:lastRenderedPageBreak/>
         <w:t xml:space="preserve">Make the sidebar </w:t>
       </w:r>
       <w:r>
@@ -702,995 +715,607 @@
         </w:numPr>
       </w:pPr>
       <w:r>
+        <w:t>Add headers for each subsection within the sidebar</w:t>
+      </w:r>
+    </w:p>
+    <w:p>
+      <w:pPr>
+        <w:pStyle w:val="ListParagraph"/>
+        <w:numPr>
+          <w:ilvl w:val="3"/>
+          <w:numId w:val="1"/>
+        </w:numPr>
+        <w:rPr>
+          <w:highlight w:val="yellow"/>
+        </w:rPr>
+      </w:pPr>
+      <w:r>
+        <w:rPr>
+          <w:highlight w:val="yellow"/>
+        </w:rPr>
+        <w:t>Add a feed subsection</w:t>
+      </w:r>
+    </w:p>
+    <w:p>
+      <w:pPr>
+        <w:pStyle w:val="ListParagraph"/>
+        <w:numPr>
+          <w:ilvl w:val="4"/>
+          <w:numId w:val="1"/>
+        </w:numPr>
+        <w:rPr>
+          <w:highlight w:val="yellow"/>
+        </w:rPr>
+      </w:pPr>
+      <w:r>
+        <w:rPr>
+          <w:highlight w:val="yellow"/>
+        </w:rPr>
+        <w:t>Add icons for the different feed options</w:t>
+      </w:r>
+    </w:p>
+    <w:p>
+      <w:pPr>
+        <w:pStyle w:val="ListParagraph"/>
+        <w:numPr>
+          <w:ilvl w:val="4"/>
+          <w:numId w:val="1"/>
+        </w:numPr>
+        <w:rPr>
+          <w:highlight w:val="yellow"/>
+        </w:rPr>
+      </w:pPr>
+      <w:r>
+        <w:rPr>
+          <w:highlight w:val="yellow"/>
+        </w:rPr>
+        <w:t>Make these highlighted when hovered/selected</w:t>
+      </w:r>
+    </w:p>
+    <w:p>
+      <w:pPr>
+        <w:pStyle w:val="ListParagraph"/>
+        <w:numPr>
+          <w:ilvl w:val="3"/>
+          <w:numId w:val="1"/>
+        </w:numPr>
+        <w:rPr>
+          <w:b/>
+        </w:rPr>
+      </w:pPr>
+      <w:r>
+        <w:rPr>
+          <w:b/>
+        </w:rPr>
+        <w:t>Add an extras subsection</w:t>
+      </w:r>
+    </w:p>
+    <w:p>
+      <w:pPr>
+        <w:pStyle w:val="ListParagraph"/>
+        <w:numPr>
+          <w:ilvl w:val="3"/>
+          <w:numId w:val="1"/>
+        </w:numPr>
+        <w:rPr>
+          <w:highlight w:val="yellow"/>
+        </w:rPr>
+      </w:pPr>
+      <w:r>
+        <w:rPr>
+          <w:highlight w:val="yellow"/>
+        </w:rPr>
+        <w:t>Different implementation based on authentication</w:t>
+      </w:r>
+    </w:p>
+    <w:p>
+      <w:pPr>
+        <w:pStyle w:val="ListParagraph"/>
+        <w:numPr>
+          <w:ilvl w:val="4"/>
+          <w:numId w:val="1"/>
+        </w:numPr>
+        <w:rPr>
+          <w:highlight w:val="yellow"/>
+        </w:rPr>
+      </w:pPr>
+      <w:r>
+        <w:rPr>
+          <w:highlight w:val="yellow"/>
+        </w:rPr>
+        <w:t>Authenticated: Should show following</w:t>
+      </w:r>
+    </w:p>
+    <w:p>
+      <w:pPr>
+        <w:pStyle w:val="ListParagraph"/>
+        <w:numPr>
+          <w:ilvl w:val="4"/>
+          <w:numId w:val="1"/>
+        </w:numPr>
+        <w:rPr>
+          <w:highlight w:val="yellow"/>
+        </w:rPr>
+      </w:pPr>
+      <w:r>
+        <w:rPr>
+          <w:highlight w:val="yellow"/>
+        </w:rPr>
+        <w:t>Not: Preset categories to browse</w:t>
+      </w:r>
+    </w:p>
+    <w:p>
+      <w:pPr>
+        <w:pStyle w:val="ListParagraph"/>
+        <w:numPr>
+          <w:ilvl w:val="5"/>
+          <w:numId w:val="1"/>
+        </w:numPr>
+        <w:rPr>
+          <w:highlight w:val="yellow"/>
+        </w:rPr>
+      </w:pPr>
+      <w:r>
+        <w:rPr>
+          <w:highlight w:val="yellow"/>
+        </w:rPr>
+        <w:t>Icons for categories and highlighting effects</w:t>
+      </w:r>
+    </w:p>
+    <w:p>
+      <w:pPr>
+        <w:pStyle w:val="ListParagraph"/>
+        <w:numPr>
+          <w:ilvl w:val="3"/>
+          <w:numId w:val="1"/>
+        </w:numPr>
+        <w:rPr>
+          <w:b/>
+        </w:rPr>
+      </w:pPr>
+      <w:r>
+        <w:rPr>
+          <w:b/>
+        </w:rPr>
+        <w:t>Bug: Overlay effect no longer working</w:t>
+      </w:r>
+    </w:p>
+    <w:p>
+      <w:pPr>
+        <w:pStyle w:val="ListParagraph"/>
+        <w:numPr>
+          <w:ilvl w:val="3"/>
+          <w:numId w:val="1"/>
+        </w:numPr>
+        <w:rPr>
+          <w:b/>
+          <w:i/>
+        </w:rPr>
+      </w:pPr>
+      <w:r>
+        <w:rPr>
+          <w:b/>
+          <w:i/>
+        </w:rPr>
+        <w:t>Change padding of ‘spacer’ element</w:t>
+      </w:r>
+    </w:p>
+    <w:p>
+      <w:pPr>
+        <w:pStyle w:val="ListParagraph"/>
+        <w:numPr>
+          <w:ilvl w:val="4"/>
+          <w:numId w:val="1"/>
+        </w:numPr>
+        <w:rPr>
+          <w:b/>
+          <w:i/>
+        </w:rPr>
+      </w:pPr>
+      <w:r>
+        <w:rPr>
+          <w:b/>
+          <w:i/>
+        </w:rPr>
+        <w:t>Done, but not well- if the navbar ever changes height then it won’t look good</w:t>
+      </w:r>
+    </w:p>
+    <w:p>
+      <w:pPr>
+        <w:pStyle w:val="ListParagraph"/>
+        <w:numPr>
+          <w:ilvl w:val="3"/>
+          <w:numId w:val="1"/>
+        </w:numPr>
+        <w:rPr>
+          <w:b/>
+        </w:rPr>
+      </w:pPr>
+      <w:r>
+        <w:rPr>
+          <w:b/>
+        </w:rPr>
+        <w:t xml:space="preserve">Bug: </w:t>
+      </w:r>
+      <w:r>
+        <w:rPr>
+          <w:b/>
+        </w:rPr>
+        <w:t>‘About section’ being pushed out of view because of the list</w:t>
+      </w:r>
+      <w:r>
+        <w:rPr>
+          <w:b/>
+        </w:rPr>
+        <w:t xml:space="preserve"> of following</w:t>
+      </w:r>
+    </w:p>
+    <w:p>
+      <w:pPr>
+        <w:pStyle w:val="ListParagraph"/>
+        <w:numPr>
+          <w:ilvl w:val="4"/>
+          <w:numId w:val="1"/>
+        </w:numPr>
+        <w:rPr>
+          <w:b/>
+        </w:rPr>
+      </w:pPr>
+      <w:r>
+        <w:rPr>
+          <w:b/>
+        </w:rPr>
+        <w:t>Idea: Use JS to make the element smaller or completely gone unless user expands list?</w:t>
+      </w:r>
+    </w:p>
+    <w:p>
+      <w:pPr>
+        <w:pStyle w:val="ListParagraph"/>
+        <w:numPr>
+          <w:ilvl w:val="3"/>
+          <w:numId w:val="1"/>
+        </w:numPr>
+        <w:rPr>
+          <w:b/>
+        </w:rPr>
+      </w:pPr>
+      <w:r>
+        <w:rPr>
+          <w:b/>
+        </w:rPr>
+        <w:t xml:space="preserve">Bug: About section </w:t>
+      </w:r>
+      <w:r>
+        <w:rPr>
+          <w:b/>
+        </w:rPr>
+        <w:t>doesn’t move when list of following is expanded</w:t>
+      </w:r>
+    </w:p>
+    <w:p>
+      <w:pPr>
+        <w:pStyle w:val="ListParagraph"/>
+        <w:numPr>
+          <w:ilvl w:val="4"/>
+          <w:numId w:val="1"/>
+        </w:numPr>
+        <w:rPr>
+          <w:b/>
+        </w:rPr>
+      </w:pPr>
+      <w:r>
+        <w:rPr>
+          <w:b/>
+        </w:rPr>
+        <w:t>Idea: Never allow about section to collapse and following list has predetermined size to scroll in</w:t>
+      </w:r>
+    </w:p>
+    <w:p>
+      <w:pPr>
+        <w:pStyle w:val="ListParagraph"/>
+        <w:numPr>
+          <w:ilvl w:val="3"/>
+          <w:numId w:val="1"/>
+        </w:numPr>
+        <w:rPr>
+          <w:b/>
+        </w:rPr>
+      </w:pPr>
+      <w:r>
+        <w:rPr>
+          <w:b/>
+        </w:rPr>
+        <w:t>Bug: When not logged in the thing collapses underneath the feed header, it should just do nothing</w:t>
+      </w:r>
+    </w:p>
+    <w:p>
+      <w:pPr>
+        <w:pStyle w:val="ListParagraph"/>
+        <w:numPr>
+          <w:ilvl w:val="4"/>
+          <w:numId w:val="1"/>
+        </w:numPr>
+        <w:rPr>
+          <w:b/>
+        </w:rPr>
+      </w:pPr>
+      <w:r>
+        <w:rPr>
+          <w:b/>
+        </w:rPr>
+        <w:t>Issue extends to if user doesn’t follow anyone or doesn’t follow enough people</w:t>
+      </w:r>
+    </w:p>
+    <w:p>
+      <w:pPr>
+        <w:pStyle w:val="ListParagraph"/>
+        <w:numPr>
+          <w:ilvl w:val="3"/>
+          <w:numId w:val="1"/>
+        </w:numPr>
+        <w:rPr>
+          <w:b/>
+        </w:rPr>
+      </w:pPr>
+      <w:r>
+        <w:t>Bug: Can’t click outside of sidebar to close it</w:t>
+      </w:r>
+      <w:bookmarkStart w:id="0" w:name="_GoBack"/>
+      <w:bookmarkEnd w:id="0"/>
+    </w:p>
+    <w:p>
+      <w:pPr>
+        <w:pStyle w:val="ListParagraph"/>
+        <w:numPr>
+          <w:ilvl w:val="1"/>
+          <w:numId w:val="1"/>
+        </w:numPr>
+      </w:pPr>
+      <w:r>
+        <w:t>Forms</w:t>
+      </w:r>
+    </w:p>
+    <w:p>
+      <w:pPr>
+        <w:pStyle w:val="ListParagraph"/>
+        <w:numPr>
+          <w:ilvl w:val="2"/>
+          <w:numId w:val="1"/>
+        </w:numPr>
+      </w:pPr>
+      <w:r>
+        <w:t>Tasks:</w:t>
+      </w:r>
+    </w:p>
+    <w:p>
+      <w:pPr>
+        <w:pStyle w:val="ListParagraph"/>
+        <w:numPr>
+          <w:ilvl w:val="3"/>
+          <w:numId w:val="1"/>
+        </w:numPr>
+        <w:rPr>
+          <w:b/>
+        </w:rPr>
+      </w:pPr>
+      <w:r>
+        <w:rPr>
+          <w:b/>
+        </w:rPr>
+        <w:t>Create a format</w:t>
+      </w:r>
+    </w:p>
+    <w:p>
+      <w:pPr>
+        <w:pStyle w:val="ListParagraph"/>
+        <w:numPr>
+          <w:ilvl w:val="3"/>
+          <w:numId w:val="1"/>
+        </w:numPr>
+        <w:rPr>
+          <w:b/>
+        </w:rPr>
+      </w:pPr>
+      <w:r>
+        <w:rPr>
+          <w:b/>
+        </w:rPr>
+        <w:t xml:space="preserve">Create a container for forms that is always centered on the page based on sidebar </w:t>
+      </w:r>
+    </w:p>
+    <w:p>
+      <w:pPr>
+        <w:pStyle w:val="ListParagraph"/>
+        <w:numPr>
+          <w:ilvl w:val="3"/>
+          <w:numId w:val="1"/>
+        </w:numPr>
+        <w:rPr>
+          <w:b/>
+        </w:rPr>
+      </w:pPr>
+      <w:r>
+        <w:rPr>
+          <w:b/>
+        </w:rPr>
+        <w:t>Make th</w:t>
+      </w:r>
+      <w:r>
+        <w:rPr>
+          <w:b/>
+        </w:rPr>
+        <w:t>is white</w:t>
+      </w:r>
+    </w:p>
+    <w:p>
+      <w:pPr>
+        <w:pStyle w:val="ListParagraph"/>
+        <w:numPr>
+          <w:ilvl w:val="4"/>
+          <w:numId w:val="1"/>
+        </w:numPr>
+        <w:rPr>
+          <w:b/>
+        </w:rPr>
+      </w:pPr>
+      <w:r>
+        <w:rPr>
+          <w:b/>
+        </w:rPr>
+        <w:t>Not sure how the length/shape of t</w:t>
+      </w:r>
+      <w:r>
+        <w:rPr>
+          <w:b/>
+        </w:rPr>
+        <w:t>he form container will work out, but it should fill the page rather than match the content</w:t>
+      </w:r>
+    </w:p>
+    <w:p>
+      <w:pPr>
+        <w:pStyle w:val="ListParagraph"/>
+        <w:numPr>
+          <w:ilvl w:val="3"/>
+          <w:numId w:val="1"/>
+        </w:numPr>
+      </w:pPr>
+      <w:r>
+        <w:rPr>
+          <w:b/>
+        </w:rPr>
+        <w:t>Make the buttons purple</w:t>
+      </w:r>
+    </w:p>
+    <w:p>
+      <w:pPr>
+        <w:pStyle w:val="ListParagraph"/>
+        <w:numPr>
+          <w:ilvl w:val="3"/>
+          <w:numId w:val="1"/>
+        </w:numPr>
+        <w:rPr>
+          <w:b/>
+        </w:rPr>
+      </w:pPr>
+      <w:r>
+        <w:rPr>
+          <w:b/>
+        </w:rPr>
+        <w:t>D</w:t>
+      </w:r>
+      <w:r>
+        <w:rPr>
+          <w:b/>
+        </w:rPr>
+        <w:t>efine colors for the links/buttons</w:t>
+      </w:r>
+    </w:p>
+    <w:p>
+      <w:pPr>
+        <w:pStyle w:val="ListParagraph"/>
+        <w:numPr>
+          <w:ilvl w:val="3"/>
+          <w:numId w:val="1"/>
+        </w:numPr>
+        <w:rPr>
+          <w:highlight w:val="yellow"/>
+        </w:rPr>
+      </w:pPr>
+      <w:r>
+        <w:rPr>
+          <w:highlight w:val="yellow"/>
+        </w:rPr>
+        <w:t>Format and center the text</w:t>
+      </w:r>
+      <w:r>
+        <w:rPr>
+          <w:highlight w:val="yellow"/>
+        </w:rPr>
+        <w:t xml:space="preserve"> and the boxes</w:t>
+      </w:r>
+      <w:r>
+        <w:rPr>
+          <w:highlight w:val="yellow"/>
+        </w:rPr>
+        <w:t xml:space="preserve"> within the form itself</w:t>
+      </w:r>
+    </w:p>
+    <w:p>
+      <w:pPr>
+        <w:pStyle w:val="ListParagraph"/>
+        <w:numPr>
+          <w:ilvl w:val="3"/>
+          <w:numId w:val="1"/>
+        </w:numPr>
+        <w:rPr>
+          <w:highlight w:val="yellow"/>
+        </w:rPr>
+      </w:pPr>
+      <w:r>
+        <w:rPr>
+          <w:highlight w:val="yellow"/>
+        </w:rPr>
+        <w:t>Change to a popup design instead of the bland page</w:t>
+      </w:r>
+    </w:p>
+    <w:p>
+      <w:pPr>
+        <w:pStyle w:val="ListParagraph"/>
+        <w:numPr>
+          <w:ilvl w:val="4"/>
+          <w:numId w:val="1"/>
+        </w:numPr>
+      </w:pPr>
+      <w:r>
+        <w:t>Use the twitter sign up/</w:t>
+      </w:r>
+      <w:r>
+        <w:t>YouTube</w:t>
+      </w:r>
+      <w:r>
+        <w:t xml:space="preserve"> style</w:t>
+      </w:r>
+    </w:p>
+    <w:p>
+      <w:pPr>
+        <w:pStyle w:val="ListParagraph"/>
+        <w:numPr>
+          <w:ilvl w:val="4"/>
+          <w:numId w:val="1"/>
+        </w:numPr>
+      </w:pPr>
+      <w:r>
+        <w:t>Make the buttons squared</w:t>
+      </w:r>
+    </w:p>
+    <w:p>
+      <w:pPr>
+        <w:pStyle w:val="ListParagraph"/>
+        <w:numPr>
+          <w:ilvl w:val="3"/>
+          <w:numId w:val="1"/>
+        </w:numPr>
+        <w:rPr>
+          <w:b/>
+        </w:rPr>
+      </w:pPr>
+      <w:r>
+        <w:rPr>
+          <w:b/>
+        </w:rPr>
+        <w:t>Make the forms and the container responsive</w:t>
+      </w:r>
+    </w:p>
+    <w:p>
+      <w:pPr>
+        <w:pStyle w:val="ListParagraph"/>
+        <w:numPr>
+          <w:ilvl w:val="1"/>
+          <w:numId w:val="1"/>
+        </w:numPr>
+      </w:pPr>
+      <w:r>
         <w:lastRenderedPageBreak/>
-        <w:t>Add headers for each subsection within the sidebar</w:t>
-      </w:r>
-    </w:p>
-    <w:p>
-      <w:pPr>
-        <w:pStyle w:val="ListParagraph"/>
-        <w:numPr>
-          <w:ilvl w:val="3"/>
-          <w:numId w:val="1"/>
-        </w:numPr>
-        <w:rPr>
-          <w:highlight w:val="yellow"/>
-        </w:rPr>
-      </w:pPr>
-      <w:r>
-        <w:rPr>
-          <w:highlight w:val="yellow"/>
-        </w:rPr>
-        <w:t>Add a feed subsection</w:t>
-      </w:r>
-    </w:p>
-    <w:p>
-      <w:pPr>
-        <w:pStyle w:val="ListParagraph"/>
-        <w:numPr>
-          <w:ilvl w:val="4"/>
-          <w:numId w:val="1"/>
-        </w:numPr>
-        <w:rPr>
-          <w:highlight w:val="yellow"/>
-        </w:rPr>
-      </w:pPr>
-      <w:r>
-        <w:rPr>
-          <w:highlight w:val="yellow"/>
-        </w:rPr>
-        <w:t>Add icons for the different feed options</w:t>
-      </w:r>
-    </w:p>
-    <w:p>
-      <w:pPr>
-        <w:pStyle w:val="ListParagraph"/>
-        <w:numPr>
-          <w:ilvl w:val="4"/>
-          <w:numId w:val="1"/>
-        </w:numPr>
-        <w:rPr>
-          <w:highlight w:val="yellow"/>
-        </w:rPr>
-      </w:pPr>
-      <w:r>
-        <w:rPr>
-          <w:highlight w:val="yellow"/>
-        </w:rPr>
-        <w:t>Make these highlighted when hovered/selected</w:t>
-      </w:r>
-    </w:p>
-    <w:p>
-      <w:pPr>
-        <w:pStyle w:val="ListParagraph"/>
-        <w:numPr>
-          <w:ilvl w:val="3"/>
-          <w:numId w:val="1"/>
-        </w:numPr>
-        <w:rPr>
-          <w:b/>
-        </w:rPr>
-      </w:pPr>
-      <w:r>
-        <w:rPr>
-          <w:b/>
-        </w:rPr>
-        <w:t>Add an extras subsection</w:t>
-      </w:r>
-    </w:p>
-    <w:p>
-      <w:pPr>
-        <w:pStyle w:val="ListParagraph"/>
-        <w:numPr>
-          <w:ilvl w:val="3"/>
-          <w:numId w:val="1"/>
-        </w:numPr>
-        <w:rPr>
-          <w:highlight w:val="yellow"/>
-        </w:rPr>
-      </w:pPr>
-      <w:r>
-        <w:rPr>
-          <w:highlight w:val="yellow"/>
-        </w:rPr>
-        <w:t>Different implementation based on authentication</w:t>
-      </w:r>
-    </w:p>
-    <w:p>
-      <w:pPr>
-        <w:pStyle w:val="ListParagraph"/>
-        <w:numPr>
-          <w:ilvl w:val="4"/>
-          <w:numId w:val="1"/>
-        </w:numPr>
-        <w:rPr>
-          <w:highlight w:val="yellow"/>
-        </w:rPr>
-      </w:pPr>
-      <w:r>
-        <w:rPr>
-          <w:highlight w:val="yellow"/>
-        </w:rPr>
-        <w:t>Authenticated: Should show following</w:t>
-      </w:r>
-    </w:p>
-    <w:p>
-      <w:pPr>
-        <w:pStyle w:val="ListParagraph"/>
-        <w:numPr>
-          <w:ilvl w:val="4"/>
-          <w:numId w:val="1"/>
-        </w:numPr>
-        <w:rPr>
-          <w:highlight w:val="yellow"/>
-        </w:rPr>
-      </w:pPr>
-      <w:r>
-        <w:rPr>
-          <w:highlight w:val="yellow"/>
-        </w:rPr>
-        <w:t>Not: Preset categories to browse</w:t>
-      </w:r>
-    </w:p>
-    <w:p>
-      <w:pPr>
-        <w:pStyle w:val="ListParagraph"/>
-        <w:numPr>
-          <w:ilvl w:val="5"/>
-          <w:numId w:val="1"/>
-        </w:numPr>
-        <w:rPr>
-          <w:highlight w:val="yellow"/>
-        </w:rPr>
-      </w:pPr>
-      <w:r>
-        <w:rPr>
-          <w:highlight w:val="yellow"/>
-        </w:rPr>
-        <w:t>Icons for categories and highlighting effects</w:t>
-      </w:r>
-    </w:p>
-    <w:p>
-      <w:pPr>
-        <w:pStyle w:val="ListParagraph"/>
-        <w:numPr>
-          <w:ilvl w:val="3"/>
-          <w:numId w:val="1"/>
-        </w:numPr>
-        <w:rPr>
-          <w:b/>
-        </w:rPr>
-      </w:pPr>
-      <w:r>
-        <w:rPr>
-          <w:b/>
-        </w:rPr>
-        <w:t>Bug: Overlay effect no longer working</w:t>
-      </w:r>
-    </w:p>
-    <w:p>
-      <w:pPr>
-        <w:pStyle w:val="ListParagraph"/>
-        <w:numPr>
-          <w:ilvl w:val="3"/>
-          <w:numId w:val="1"/>
-        </w:numPr>
-        <w:rPr>
-          <w:b/>
-          <w:i/>
-        </w:rPr>
-      </w:pPr>
-      <w:r>
-        <w:rPr>
-          <w:b/>
-          <w:i/>
-        </w:rPr>
-        <w:t>Change padding of ‘spacer’ element</w:t>
-      </w:r>
-    </w:p>
-    <w:p>
-      <w:pPr>
-        <w:pStyle w:val="ListParagraph"/>
-        <w:numPr>
-          <w:ilvl w:val="4"/>
-          <w:numId w:val="1"/>
-        </w:numPr>
-        <w:rPr>
-          <w:b/>
-          <w:i/>
-        </w:rPr>
-      </w:pPr>
-      <w:r>
-        <w:rPr>
-          <w:b/>
-          <w:i/>
-        </w:rPr>
-        <w:t>Done, but not well- if the navbar ever changes height then it won’t look good</w:t>
-      </w:r>
-    </w:p>
-    <w:p>
-      <w:pPr>
-        <w:pStyle w:val="ListParagraph"/>
-        <w:numPr>
-          <w:ilvl w:val="3"/>
-          <w:numId w:val="1"/>
-        </w:numPr>
-        <w:rPr>
-          <w:b/>
-        </w:rPr>
-      </w:pPr>
-      <w:r>
-        <w:rPr>
-          <w:b/>
-        </w:rPr>
-        <w:t xml:space="preserve">Bug: </w:t>
-      </w:r>
-      <w:r>
-        <w:rPr>
-          <w:b/>
-        </w:rPr>
-        <w:t>‘About section’ being pushed out of view because of the list</w:t>
-      </w:r>
-      <w:r>
-        <w:rPr>
-          <w:b/>
-        </w:rPr>
-        <w:t xml:space="preserve"> of following</w:t>
-      </w:r>
-    </w:p>
-    <w:p>
-      <w:pPr>
-        <w:pStyle w:val="ListParagraph"/>
-        <w:numPr>
-          <w:ilvl w:val="4"/>
-          <w:numId w:val="1"/>
-        </w:numPr>
-        <w:rPr>
-          <w:b/>
-        </w:rPr>
-      </w:pPr>
-      <w:r>
-        <w:rPr>
-          <w:b/>
-        </w:rPr>
-        <w:t>Idea: Use JS to make the element smaller or completely gone unless user expands list?</w:t>
-      </w:r>
-    </w:p>
-    <w:p>
-      <w:pPr>
-        <w:pStyle w:val="ListParagraph"/>
-        <w:numPr>
-          <w:ilvl w:val="3"/>
-          <w:numId w:val="1"/>
-        </w:numPr>
-        <w:rPr>
-          <w:b/>
-        </w:rPr>
-      </w:pPr>
-      <w:r>
-        <w:rPr>
-          <w:b/>
-        </w:rPr>
-        <w:t xml:space="preserve">Bug: About section </w:t>
-      </w:r>
-      <w:r>
-        <w:rPr>
-          <w:b/>
-        </w:rPr>
-        <w:t>doesn’t move when list of following is expanded</w:t>
-      </w:r>
-    </w:p>
-    <w:p>
-      <w:pPr>
-        <w:pStyle w:val="ListParagraph"/>
-        <w:numPr>
-          <w:ilvl w:val="4"/>
-          <w:numId w:val="1"/>
-        </w:numPr>
-        <w:rPr>
-          <w:b/>
-        </w:rPr>
-      </w:pPr>
-      <w:r>
-        <w:rPr>
-          <w:b/>
-        </w:rPr>
-        <w:t>Idea: Never allow about section to collapse and following list has predetermined size to scroll in</w:t>
-      </w:r>
-    </w:p>
-    <w:p>
-      <w:pPr>
-        <w:pStyle w:val="ListParagraph"/>
-        <w:numPr>
-          <w:ilvl w:val="3"/>
-          <w:numId w:val="1"/>
-        </w:numPr>
-        <w:rPr>
-          <w:b/>
-        </w:rPr>
-      </w:pPr>
-      <w:r>
-        <w:rPr>
-          <w:b/>
-        </w:rPr>
-        <w:t>Bug: When not logged in the thing collapses underneath the feed header, it should just do nothing</w:t>
-      </w:r>
-    </w:p>
-    <w:p>
-      <w:pPr>
-        <w:pStyle w:val="ListParagraph"/>
-        <w:numPr>
-          <w:ilvl w:val="4"/>
-          <w:numId w:val="1"/>
-        </w:numPr>
-        <w:rPr>
-          <w:b/>
-        </w:rPr>
-      </w:pPr>
-      <w:r>
-        <w:rPr>
-          <w:b/>
-        </w:rPr>
-        <w:t>Issue extends to if user doesn’t follow anyone or doesn’t follow enough people</w:t>
-      </w:r>
-    </w:p>
-    <w:p>
-      <w:pPr>
-        <w:pStyle w:val="ListParagraph"/>
-        <w:numPr>
-          <w:ilvl w:val="1"/>
-          <w:numId w:val="1"/>
-        </w:numPr>
-        <w:rPr>
-          <w:b/>
-        </w:rPr>
-      </w:pPr>
-      <w:bookmarkStart w:id="0" w:name="_GoBack"/>
-      <w:r>
-        <w:rPr>
-          <w:b/>
-        </w:rPr>
-        <w:t>Navbar</w:t>
-      </w:r>
-    </w:p>
-    <w:p>
-      <w:pPr>
-        <w:pStyle w:val="ListParagraph"/>
-        <w:numPr>
-          <w:ilvl w:val="2"/>
-          <w:numId w:val="1"/>
-        </w:numPr>
-        <w:rPr>
-          <w:b/>
-        </w:rPr>
-      </w:pPr>
-      <w:r>
-        <w:rPr>
-          <w:b/>
-        </w:rPr>
-        <w:t>Tasks:</w:t>
-      </w:r>
-      <w:r>
-        <w:rPr>
-          <w:b/>
-        </w:rPr>
-        <w:t xml:space="preserve"> </w:t>
-      </w:r>
-    </w:p>
-    <w:bookmarkEnd w:id="0"/>
-    <w:p>
-      <w:pPr>
-        <w:pStyle w:val="ListParagraph"/>
-        <w:numPr>
-          <w:ilvl w:val="3"/>
-          <w:numId w:val="1"/>
-        </w:numPr>
-        <w:rPr>
-          <w:b/>
-        </w:rPr>
-      </w:pPr>
-      <w:r>
-        <w:rPr>
-          <w:b/>
-        </w:rPr>
-        <w:t>Create a final template for the navbar with all the features and the style of i</w:t>
-      </w:r>
-      <w:r>
-        <w:rPr>
-          <w:b/>
-        </w:rPr>
-        <w:t>t</w:t>
-      </w:r>
-    </w:p>
-    <w:p>
-      <w:pPr>
-        <w:pStyle w:val="ListParagraph"/>
-        <w:numPr>
-          <w:ilvl w:val="3"/>
-          <w:numId w:val="1"/>
-        </w:numPr>
-        <w:rPr>
-          <w:b/>
-        </w:rPr>
-      </w:pPr>
-      <w:r>
-        <w:rPr>
-          <w:b/>
-        </w:rPr>
-        <w:t>Take out green highlight when search box is active</w:t>
-      </w:r>
-    </w:p>
-    <w:p>
-      <w:pPr>
-        <w:pStyle w:val="ListParagraph"/>
-        <w:numPr>
-          <w:ilvl w:val="3"/>
-          <w:numId w:val="1"/>
-        </w:numPr>
-        <w:rPr>
-          <w:b/>
-        </w:rPr>
-      </w:pPr>
-      <w:r>
-        <w:rPr>
-          <w:b/>
-        </w:rPr>
-        <w:t>Make ‘Keep Grinding’ Purple</w:t>
-      </w:r>
-    </w:p>
-    <w:p>
-      <w:pPr>
-        <w:pStyle w:val="ListParagraph"/>
-        <w:numPr>
-          <w:ilvl w:val="3"/>
-          <w:numId w:val="1"/>
-        </w:numPr>
-        <w:rPr>
-          <w:b/>
-        </w:rPr>
-      </w:pPr>
-      <w:r>
-        <w:rPr>
-          <w:b/>
-        </w:rPr>
-        <w:t>Turn log in and sign up text into buttons</w:t>
-      </w:r>
-    </w:p>
-    <w:p>
-      <w:pPr>
-        <w:pStyle w:val="ListParagraph"/>
-        <w:numPr>
-          <w:ilvl w:val="3"/>
-          <w:numId w:val="1"/>
-        </w:numPr>
-        <w:rPr>
-          <w:b/>
-        </w:rPr>
-      </w:pPr>
-      <w:r>
-        <w:rPr>
-          <w:b/>
-        </w:rPr>
-        <w:t>When signed in, reserve a small square as an avatar placeholder and have the username right next to it</w:t>
-      </w:r>
-    </w:p>
-    <w:p>
-      <w:pPr>
-        <w:pStyle w:val="ListParagraph"/>
-        <w:numPr>
-          <w:ilvl w:val="3"/>
-          <w:numId w:val="1"/>
-        </w:numPr>
-        <w:rPr>
-          <w:b/>
-        </w:rPr>
-      </w:pPr>
-      <w:r>
-        <w:rPr>
-          <w:b/>
-        </w:rPr>
-        <w:t xml:space="preserve">When signed in, have a purple </w:t>
-      </w:r>
-      <w:r>
-        <w:rPr>
-          <w:b/>
-        </w:rPr>
-        <w:t>post button that currently will do nothing</w:t>
-      </w:r>
-    </w:p>
-    <w:p>
-      <w:pPr>
-        <w:pStyle w:val="ListParagraph"/>
-        <w:numPr>
-          <w:ilvl w:val="3"/>
-          <w:numId w:val="1"/>
-        </w:numPr>
-        <w:rPr>
-          <w:b/>
-        </w:rPr>
-      </w:pPr>
-      <w:r>
-        <w:rPr>
-          <w:b/>
-        </w:rPr>
-        <w:t>Redesign and adjust search</w:t>
-      </w:r>
-    </w:p>
-    <w:p>
-      <w:pPr>
-        <w:pStyle w:val="ListParagraph"/>
-        <w:numPr>
-          <w:ilvl w:val="4"/>
-          <w:numId w:val="1"/>
-        </w:numPr>
-        <w:rPr>
-          <w:b/>
-        </w:rPr>
-      </w:pPr>
-      <w:r>
-        <w:rPr>
-          <w:b/>
-        </w:rPr>
-        <w:t>Make search be just an icon</w:t>
-      </w:r>
-    </w:p>
-    <w:p>
-      <w:pPr>
-        <w:pStyle w:val="ListParagraph"/>
-        <w:numPr>
-          <w:ilvl w:val="4"/>
-          <w:numId w:val="1"/>
-        </w:numPr>
-        <w:rPr>
-          <w:b/>
-        </w:rPr>
-      </w:pPr>
-      <w:r>
-        <w:rPr>
-          <w:b/>
-        </w:rPr>
-        <w:t>Take out the left and right container stuff</w:t>
-      </w:r>
-    </w:p>
-    <w:p>
-      <w:pPr>
-        <w:pStyle w:val="ListParagraph"/>
-        <w:numPr>
-          <w:ilvl w:val="4"/>
-          <w:numId w:val="1"/>
-        </w:numPr>
-        <w:rPr>
-          <w:b/>
-        </w:rPr>
-      </w:pPr>
-      <w:r>
-        <w:rPr>
-          <w:b/>
-        </w:rPr>
-        <w:t>Add padding to the icon for proper spacing of elements within the bar</w:t>
-      </w:r>
-    </w:p>
-    <w:p>
-      <w:pPr>
-        <w:pStyle w:val="ListParagraph"/>
-        <w:numPr>
-          <w:ilvl w:val="5"/>
-          <w:numId w:val="1"/>
-        </w:numPr>
-        <w:rPr>
-          <w:b/>
-        </w:rPr>
-      </w:pPr>
-      <w:r>
-        <w:rPr>
-          <w:b/>
-        </w:rPr>
-        <w:t>Remove some padding when avatar and username collapse</w:t>
-      </w:r>
-    </w:p>
-    <w:p>
-      <w:pPr>
-        <w:pStyle w:val="ListParagraph"/>
-        <w:numPr>
-          <w:ilvl w:val="4"/>
-          <w:numId w:val="1"/>
-        </w:numPr>
-        <w:rPr>
-          <w:b/>
-        </w:rPr>
-      </w:pPr>
-      <w:r>
-        <w:rPr>
-          <w:b/>
-        </w:rPr>
-        <w:lastRenderedPageBreak/>
-        <w:t>When clicked, it should expand a search box with a search button, just like what is implemented now</w:t>
-      </w:r>
-    </w:p>
-    <w:p>
-      <w:pPr>
-        <w:pStyle w:val="ListParagraph"/>
-        <w:numPr>
-          <w:ilvl w:val="4"/>
-          <w:numId w:val="1"/>
-        </w:numPr>
-        <w:rPr>
-          <w:b/>
-        </w:rPr>
-      </w:pPr>
-      <w:r>
-        <w:rPr>
-          <w:b/>
-        </w:rPr>
-        <w:t>This will have consistent width until window width decreases below a threshold</w:t>
-      </w:r>
-    </w:p>
-    <w:p>
-      <w:pPr>
-        <w:pStyle w:val="ListParagraph"/>
-        <w:numPr>
-          <w:ilvl w:val="5"/>
-          <w:numId w:val="1"/>
-        </w:numPr>
-        <w:rPr>
-          <w:b/>
-        </w:rPr>
-      </w:pPr>
-      <w:r>
-        <w:rPr>
-          <w:b/>
-        </w:rPr>
-        <w:t>Once it crosses the threshold, it will fill the width of the navbar with POSSIBLY a back button to hide the effect</w:t>
-      </w:r>
-    </w:p>
-    <w:p>
-      <w:pPr>
-        <w:pStyle w:val="ListParagraph"/>
-        <w:numPr>
-          <w:ilvl w:val="4"/>
-          <w:numId w:val="1"/>
-        </w:numPr>
-        <w:rPr>
-          <w:b/>
-        </w:rPr>
-      </w:pPr>
-      <w:r>
-        <w:rPr>
-          <w:b/>
-        </w:rPr>
-        <w:t>Adjust how the entire form and button is highlighted when focused</w:t>
-      </w:r>
-    </w:p>
-    <w:p>
-      <w:pPr>
-        <w:pStyle w:val="ListParagraph"/>
-        <w:numPr>
-          <w:ilvl w:val="3"/>
-          <w:numId w:val="1"/>
-        </w:numPr>
-        <w:rPr>
-          <w:b/>
-        </w:rPr>
-      </w:pPr>
-      <w:r>
-        <w:rPr>
-          <w:b/>
-        </w:rPr>
-        <w:t>Fix the layout and the structure of the elements within the navbar</w:t>
-      </w:r>
-    </w:p>
-    <w:p>
-      <w:pPr>
-        <w:pStyle w:val="ListParagraph"/>
-        <w:numPr>
-          <w:ilvl w:val="4"/>
-          <w:numId w:val="1"/>
-        </w:numPr>
-        <w:rPr>
-          <w:b/>
-        </w:rPr>
-      </w:pPr>
-      <w:r>
-        <w:rPr>
-          <w:b/>
-        </w:rPr>
-        <w:t>Stop decreasing font size on navbar brand</w:t>
-      </w:r>
-    </w:p>
-    <w:p>
-      <w:pPr>
-        <w:pStyle w:val="ListParagraph"/>
-        <w:numPr>
-          <w:ilvl w:val="4"/>
-          <w:numId w:val="1"/>
-        </w:numPr>
-        <w:rPr>
-          <w:b/>
-        </w:rPr>
-      </w:pPr>
-      <w:r>
-        <w:rPr>
-          <w:b/>
-        </w:rPr>
-        <w:t>On mobile screens, collapse avatar and put it as top link in navbar</w:t>
-      </w:r>
-    </w:p>
-    <w:p>
-      <w:pPr>
-        <w:pStyle w:val="ListParagraph"/>
-        <w:numPr>
-          <w:ilvl w:val="3"/>
-          <w:numId w:val="1"/>
-        </w:numPr>
-        <w:rPr>
-          <w:b/>
-        </w:rPr>
-      </w:pPr>
-      <w:r>
-        <w:rPr>
-          <w:b/>
-        </w:rPr>
-        <w:t>Bug: Navbar changes size when decreasing window size</w:t>
-      </w:r>
-    </w:p>
-    <w:p>
-      <w:pPr>
-        <w:pStyle w:val="ListParagraph"/>
-        <w:ind w:left="2160"/>
-      </w:pPr>
-    </w:p>
-    <w:p>
-      <w:pPr>
-        <w:pStyle w:val="ListParagraph"/>
-        <w:numPr>
-          <w:ilvl w:val="1"/>
-          <w:numId w:val="1"/>
-        </w:numPr>
-      </w:pPr>
-      <w:r>
-        <w:t>Forms</w:t>
-      </w:r>
-    </w:p>
-    <w:p>
-      <w:pPr>
-        <w:pStyle w:val="ListParagraph"/>
-        <w:numPr>
-          <w:ilvl w:val="2"/>
-          <w:numId w:val="1"/>
-        </w:numPr>
-      </w:pPr>
-      <w:r>
-        <w:t>Tasks:</w:t>
-      </w:r>
-    </w:p>
-    <w:p>
-      <w:pPr>
-        <w:pStyle w:val="ListParagraph"/>
-        <w:numPr>
-          <w:ilvl w:val="3"/>
-          <w:numId w:val="1"/>
-        </w:numPr>
-        <w:rPr>
-          <w:b/>
-        </w:rPr>
-      </w:pPr>
-      <w:r>
-        <w:rPr>
-          <w:b/>
-        </w:rPr>
-        <w:t>Create a format</w:t>
-      </w:r>
-    </w:p>
-    <w:p>
-      <w:pPr>
-        <w:pStyle w:val="ListParagraph"/>
-        <w:numPr>
-          <w:ilvl w:val="3"/>
-          <w:numId w:val="1"/>
-        </w:numPr>
-        <w:rPr>
-          <w:b/>
-        </w:rPr>
-      </w:pPr>
-      <w:r>
-        <w:rPr>
-          <w:b/>
-        </w:rPr>
-        <w:t xml:space="preserve">Create a container for forms that is always centered on the page based on sidebar </w:t>
-      </w:r>
-    </w:p>
-    <w:p>
-      <w:pPr>
-        <w:pStyle w:val="ListParagraph"/>
-        <w:numPr>
-          <w:ilvl w:val="3"/>
-          <w:numId w:val="1"/>
-        </w:numPr>
-        <w:rPr>
-          <w:b/>
-        </w:rPr>
-      </w:pPr>
-      <w:r>
-        <w:rPr>
-          <w:b/>
-        </w:rPr>
-        <w:t>Make th</w:t>
-      </w:r>
-      <w:r>
-        <w:rPr>
-          <w:b/>
-        </w:rPr>
-        <w:t>is white</w:t>
-      </w:r>
-    </w:p>
-    <w:p>
-      <w:pPr>
-        <w:pStyle w:val="ListParagraph"/>
-        <w:numPr>
-          <w:ilvl w:val="4"/>
-          <w:numId w:val="1"/>
-        </w:numPr>
-        <w:rPr>
-          <w:b/>
-        </w:rPr>
-      </w:pPr>
-      <w:r>
-        <w:rPr>
-          <w:b/>
-        </w:rPr>
-        <w:t>Not sure how the length/shape of t</w:t>
-      </w:r>
-      <w:r>
-        <w:rPr>
-          <w:b/>
-        </w:rPr>
-        <w:t>he form container will work out, but it should fill the page rather than match the content</w:t>
-      </w:r>
-    </w:p>
-    <w:p>
-      <w:pPr>
-        <w:pStyle w:val="ListParagraph"/>
-        <w:numPr>
-          <w:ilvl w:val="3"/>
-          <w:numId w:val="1"/>
-        </w:numPr>
-      </w:pPr>
-      <w:r>
-        <w:rPr>
-          <w:b/>
-        </w:rPr>
-        <w:t>Make the buttons purple</w:t>
-      </w:r>
-    </w:p>
-    <w:p>
-      <w:pPr>
-        <w:pStyle w:val="ListParagraph"/>
-        <w:numPr>
-          <w:ilvl w:val="3"/>
-          <w:numId w:val="1"/>
-        </w:numPr>
-        <w:rPr>
-          <w:b/>
-        </w:rPr>
-      </w:pPr>
-      <w:r>
-        <w:rPr>
-          <w:b/>
-        </w:rPr>
-        <w:t>D</w:t>
-      </w:r>
-      <w:r>
-        <w:rPr>
-          <w:b/>
-        </w:rPr>
-        <w:t>efine colors for the links/buttons</w:t>
-      </w:r>
-    </w:p>
-    <w:p>
-      <w:pPr>
-        <w:pStyle w:val="ListParagraph"/>
-        <w:numPr>
-          <w:ilvl w:val="3"/>
-          <w:numId w:val="1"/>
-        </w:numPr>
-        <w:rPr>
-          <w:highlight w:val="yellow"/>
-        </w:rPr>
-      </w:pPr>
-      <w:r>
-        <w:rPr>
-          <w:highlight w:val="yellow"/>
-        </w:rPr>
-        <w:t>Format and center the text</w:t>
-      </w:r>
-      <w:r>
-        <w:rPr>
-          <w:highlight w:val="yellow"/>
-        </w:rPr>
-        <w:t xml:space="preserve"> and the boxes</w:t>
-      </w:r>
-      <w:r>
-        <w:rPr>
-          <w:highlight w:val="yellow"/>
-        </w:rPr>
-        <w:t xml:space="preserve"> within the form itself</w:t>
-      </w:r>
-    </w:p>
-    <w:p>
-      <w:pPr>
-        <w:pStyle w:val="ListParagraph"/>
-        <w:numPr>
-          <w:ilvl w:val="3"/>
-          <w:numId w:val="1"/>
-        </w:numPr>
-        <w:rPr>
-          <w:highlight w:val="yellow"/>
-        </w:rPr>
-      </w:pPr>
-      <w:r>
-        <w:rPr>
-          <w:highlight w:val="yellow"/>
-        </w:rPr>
-        <w:t>Change to a popup design instead of the bland page</w:t>
-      </w:r>
-    </w:p>
-    <w:p>
-      <w:pPr>
-        <w:pStyle w:val="ListParagraph"/>
-        <w:numPr>
-          <w:ilvl w:val="4"/>
-          <w:numId w:val="1"/>
-        </w:numPr>
-      </w:pPr>
-      <w:r>
-        <w:t>Use the twitter sign up/</w:t>
-      </w:r>
-      <w:r>
-        <w:t>YouTube</w:t>
-      </w:r>
-      <w:r>
-        <w:t xml:space="preserve"> style</w:t>
-      </w:r>
-    </w:p>
-    <w:p>
-      <w:pPr>
-        <w:pStyle w:val="ListParagraph"/>
-        <w:numPr>
-          <w:ilvl w:val="4"/>
-          <w:numId w:val="1"/>
-        </w:numPr>
-      </w:pPr>
-      <w:r>
-        <w:t>Make the buttons squared</w:t>
-      </w:r>
-    </w:p>
-    <w:p>
-      <w:pPr>
-        <w:pStyle w:val="ListParagraph"/>
-        <w:numPr>
-          <w:ilvl w:val="3"/>
-          <w:numId w:val="1"/>
-        </w:numPr>
-        <w:rPr>
-          <w:b/>
-        </w:rPr>
-      </w:pPr>
-      <w:r>
-        <w:rPr>
-          <w:b/>
-        </w:rPr>
-        <w:t>Make the forms and the container responsive</w:t>
-      </w:r>
-    </w:p>
-    <w:p>
-      <w:pPr>
-        <w:pStyle w:val="ListParagraph"/>
-        <w:numPr>
-          <w:ilvl w:val="1"/>
-          <w:numId w:val="1"/>
-        </w:numPr>
-      </w:pPr>
-      <w:r>
         <w:t>Notice messages</w:t>
       </w:r>
     </w:p>

</xml_diff>

<commit_message>
Implemented form template to all necessary places.
</commit_message>
<xml_diff>
--- a/Dream Checklist.docx
+++ b/Dream Checklist.docx
@@ -188,877 +188,13 @@
     <w:p>
       <w:pPr>
         <w:pStyle w:val="ListParagraph"/>
-        <w:ind w:left="1440"/>
-      </w:pPr>
-    </w:p>
-    <w:p>
-      <w:pPr>
-        <w:pStyle w:val="ListParagraph"/>
-        <w:numPr>
-          <w:ilvl w:val="0"/>
-          <w:numId w:val="1"/>
-        </w:numPr>
-      </w:pPr>
-      <w:r>
-        <w:rPr>
-          <w:b/>
-        </w:rPr>
-        <w:t>Phase 3 (Styling Refinement of Current Features)</w:t>
-      </w:r>
-      <w:r>
-        <w:t>:</w:t>
-      </w:r>
-      <w:r>
-        <w:t xml:space="preserve"> </w:t>
-      </w:r>
-      <w:r>
-        <w:rPr>
-          <w:b/>
-        </w:rPr>
-        <w:t>[Bold = Done]</w:t>
-      </w:r>
-    </w:p>
-    <w:p>
-      <w:pPr>
-        <w:pStyle w:val="ListParagraph"/>
-        <w:numPr>
-          <w:ilvl w:val="1"/>
-          <w:numId w:val="1"/>
-        </w:numPr>
-      </w:pPr>
-      <w:r>
-        <w:t>Bug: Any pages/features that move when the console is up should not be moving</w:t>
-      </w:r>
-    </w:p>
-    <w:p>
-      <w:pPr>
-        <w:pStyle w:val="ListParagraph"/>
-        <w:numPr>
-          <w:ilvl w:val="2"/>
-          <w:numId w:val="1"/>
-        </w:numPr>
-        <w:rPr>
-          <w:b/>
-        </w:rPr>
-      </w:pPr>
-      <w:r>
-        <w:rPr>
-          <w:b/>
-        </w:rPr>
-        <w:t xml:space="preserve">For error pages: Use </w:t>
-      </w:r>
-      <w:proofErr w:type="spellStart"/>
-      <w:r>
-        <w:rPr>
-          <w:b/>
-        </w:rPr>
-        <w:t>JQuery</w:t>
-      </w:r>
-      <w:proofErr w:type="spellEnd"/>
-      <w:r>
-        <w:rPr>
-          <w:b/>
-        </w:rPr>
-        <w:t xml:space="preserve"> to add padding-top based on the height of the screen when it</w:t>
-      </w:r>
-      <w:r>
-        <w:rPr>
-          <w:b/>
-        </w:rPr>
-        <w:t xml:space="preserve"> first</w:t>
-      </w:r>
-      <w:r>
-        <w:rPr>
-          <w:b/>
-        </w:rPr>
-        <w:t xml:space="preserve"> opens</w:t>
-      </w:r>
-    </w:p>
-    <w:p>
-      <w:pPr>
-        <w:pStyle w:val="ListParagraph"/>
-        <w:numPr>
-          <w:ilvl w:val="2"/>
-          <w:numId w:val="1"/>
-        </w:numPr>
-        <w:rPr>
-          <w:highlight w:val="yellow"/>
-        </w:rPr>
-      </w:pPr>
-      <w:r>
-        <w:rPr>
-          <w:highlight w:val="yellow"/>
-        </w:rPr>
-        <w:t>For about section</w:t>
-      </w:r>
-      <w:r>
-        <w:rPr>
-          <w:highlight w:val="yellow"/>
-        </w:rPr>
-        <w:t>: change the scheme so users can’t spam the ‘Following’ extending</w:t>
-      </w:r>
-    </w:p>
-    <w:p>
-      <w:pPr>
-        <w:pStyle w:val="ListParagraph"/>
-        <w:numPr>
-          <w:ilvl w:val="1"/>
-          <w:numId w:val="1"/>
-        </w:numPr>
-        <w:rPr>
-          <w:b/>
-        </w:rPr>
-      </w:pPr>
-      <w:r>
-        <w:rPr>
-          <w:b/>
-        </w:rPr>
-        <w:t>Color Scheme</w:t>
-      </w:r>
-    </w:p>
-    <w:p>
-      <w:pPr>
-        <w:pStyle w:val="ListParagraph"/>
-        <w:numPr>
-          <w:ilvl w:val="2"/>
-          <w:numId w:val="1"/>
-        </w:numPr>
-        <w:rPr>
-          <w:b/>
-        </w:rPr>
-      </w:pPr>
-      <w:r>
-        <w:rPr>
-          <w:b/>
-        </w:rPr>
-        <w:t>Research and choose colors for the website</w:t>
-      </w:r>
-    </w:p>
-    <w:p>
-      <w:pPr>
-        <w:pStyle w:val="ListParagraph"/>
-        <w:numPr>
-          <w:ilvl w:val="3"/>
-          <w:numId w:val="1"/>
-        </w:numPr>
-        <w:rPr>
-          <w:b/>
-        </w:rPr>
-      </w:pPr>
-      <w:proofErr w:type="gramStart"/>
-      <w:r>
-        <w:rPr>
-          <w:b/>
-        </w:rPr>
-        <w:t>Purple</w:t>
-      </w:r>
-      <w:r>
-        <w:rPr>
-          <w:b/>
-        </w:rPr>
-        <w:t>,</w:t>
-      </w:r>
-      <w:proofErr w:type="gramEnd"/>
-      <w:r>
-        <w:rPr>
-          <w:b/>
-        </w:rPr>
-        <w:t xml:space="preserve"> find the purple you want</w:t>
-      </w:r>
-      <w:r>
-        <w:rPr>
-          <w:b/>
-        </w:rPr>
-        <w:t xml:space="preserve"> to make this bold</w:t>
-      </w:r>
-    </w:p>
-    <w:p>
-      <w:pPr>
-        <w:pStyle w:val="ListParagraph"/>
-        <w:numPr>
-          <w:ilvl w:val="4"/>
-          <w:numId w:val="1"/>
-        </w:numPr>
-        <w:rPr>
-          <w:b/>
-        </w:rPr>
-      </w:pPr>
-      <w:r>
-        <w:rPr>
-          <w:b/>
-        </w:rPr>
-        <w:t>5D28A4</w:t>
-      </w:r>
-      <w:r>
-        <w:rPr>
-          <w:b/>
-        </w:rPr>
-        <w:t xml:space="preserve"> (</w:t>
-      </w:r>
-      <w:r>
-        <w:rPr>
-          <w:b/>
-        </w:rPr>
-        <w:t>Deeper, bluer purple)</w:t>
-      </w:r>
-    </w:p>
-    <w:p>
-      <w:pPr>
-        <w:pStyle w:val="ListParagraph"/>
-        <w:numPr>
-          <w:ilvl w:val="4"/>
-          <w:numId w:val="1"/>
-        </w:numPr>
-        <w:rPr>
-          <w:b/>
-        </w:rPr>
-      </w:pPr>
-      <w:r>
-        <w:rPr>
-          <w:b/>
-        </w:rPr>
-        <w:t>6A4EA4 (Grayer purple)</w:t>
-      </w:r>
-    </w:p>
-    <w:p>
-      <w:pPr>
-        <w:pStyle w:val="ListParagraph"/>
-        <w:numPr>
-          <w:ilvl w:val="4"/>
-          <w:numId w:val="1"/>
-        </w:numPr>
-        <w:rPr>
-          <w:b/>
-        </w:rPr>
-      </w:pPr>
-      <w:r>
-        <w:rPr>
-          <w:b/>
-        </w:rPr>
-        <w:t>7346BA</w:t>
-      </w:r>
-      <w:r>
-        <w:rPr>
-          <w:b/>
-        </w:rPr>
-        <w:t xml:space="preserve"> (Brighter purple)</w:t>
-      </w:r>
-    </w:p>
-    <w:p>
-      <w:pPr>
-        <w:pStyle w:val="ListParagraph"/>
-        <w:numPr>
-          <w:ilvl w:val="4"/>
-          <w:numId w:val="1"/>
-        </w:numPr>
-        <w:rPr>
-          <w:b/>
-        </w:rPr>
-      </w:pPr>
-      <w:r>
-        <w:rPr>
-          <w:b/>
-        </w:rPr>
-        <w:t>7346D3 (Very bright purple)</w:t>
-      </w:r>
-    </w:p>
-    <w:p>
-      <w:pPr>
-        <w:pStyle w:val="ListParagraph"/>
-        <w:numPr>
-          <w:ilvl w:val="4"/>
-          <w:numId w:val="1"/>
-        </w:numPr>
-        <w:rPr>
-          <w:b/>
-        </w:rPr>
-      </w:pPr>
-      <w:r>
-        <w:rPr>
-          <w:b/>
-        </w:rPr>
-        <w:t>7F3DFF (Cool Purple)</w:t>
-      </w:r>
-    </w:p>
-    <w:p>
-      <w:pPr>
-        <w:pStyle w:val="ListParagraph"/>
-        <w:numPr>
-          <w:ilvl w:val="4"/>
-          <w:numId w:val="1"/>
-        </w:numPr>
-        <w:rPr>
-          <w:b/>
-        </w:rPr>
-      </w:pPr>
-      <w:r>
-        <w:rPr>
-          <w:b/>
-        </w:rPr>
-        <w:t>d065ff (Similar to snapchat purple)</w:t>
-      </w:r>
-    </w:p>
-    <w:p>
-      <w:pPr>
-        <w:pStyle w:val="ListParagraph"/>
-        <w:numPr>
-          <w:ilvl w:val="2"/>
-          <w:numId w:val="1"/>
-        </w:numPr>
-        <w:rPr>
-          <w:b/>
-        </w:rPr>
-      </w:pPr>
-      <w:r>
-        <w:rPr>
-          <w:b/>
-        </w:rPr>
-        <w:t xml:space="preserve">Choose the colors of </w:t>
-      </w:r>
-      <w:r>
-        <w:rPr>
-          <w:b/>
-        </w:rPr>
-        <w:t>all current features: navbar, sidebar, background of the content, forms, etc.</w:t>
-      </w:r>
-    </w:p>
-    <w:p>
-      <w:pPr>
-        <w:pStyle w:val="ListParagraph"/>
-        <w:numPr>
-          <w:ilvl w:val="3"/>
-          <w:numId w:val="1"/>
-        </w:numPr>
-        <w:rPr>
-          <w:b/>
-        </w:rPr>
-      </w:pPr>
-      <w:r>
-        <w:rPr>
-          <w:b/>
-        </w:rPr>
-        <w:t>Overall background: Gray</w:t>
-      </w:r>
-    </w:p>
-    <w:p>
-      <w:pPr>
-        <w:pStyle w:val="ListParagraph"/>
-        <w:numPr>
-          <w:ilvl w:val="3"/>
-          <w:numId w:val="1"/>
-        </w:numPr>
-        <w:rPr>
-          <w:b/>
-        </w:rPr>
-      </w:pPr>
-      <w:r>
-        <w:rPr>
-          <w:b/>
-        </w:rPr>
-        <w:t>Navbar:</w:t>
-      </w:r>
-      <w:r>
-        <w:rPr>
-          <w:b/>
-        </w:rPr>
-        <w:t xml:space="preserve"> Card-style white navbar</w:t>
-      </w:r>
-      <w:r>
-        <w:rPr>
-          <w:b/>
-        </w:rPr>
-        <w:t xml:space="preserve"> (Black with color)</w:t>
-      </w:r>
-    </w:p>
-    <w:p>
-      <w:pPr>
-        <w:pStyle w:val="ListParagraph"/>
-        <w:numPr>
-          <w:ilvl w:val="3"/>
-          <w:numId w:val="1"/>
-        </w:numPr>
-        <w:rPr>
-          <w:b/>
-        </w:rPr>
-      </w:pPr>
-      <w:r>
-        <w:rPr>
-          <w:b/>
-        </w:rPr>
-        <w:t>Sidebar:</w:t>
-      </w:r>
-      <w:r>
-        <w:rPr>
-          <w:b/>
-        </w:rPr>
-        <w:t xml:space="preserve"> Light Gray Sidebar</w:t>
-      </w:r>
-      <w:r>
-        <w:rPr>
-          <w:b/>
-        </w:rPr>
-        <w:t xml:space="preserve"> (Now white card-style)</w:t>
-      </w:r>
-    </w:p>
-    <w:p>
-      <w:pPr>
-        <w:pStyle w:val="ListParagraph"/>
-        <w:numPr>
-          <w:ilvl w:val="3"/>
-          <w:numId w:val="1"/>
-        </w:numPr>
-        <w:rPr>
-          <w:b/>
-        </w:rPr>
-      </w:pPr>
-      <w:r>
-        <w:rPr>
-          <w:b/>
-        </w:rPr>
-        <w:t>Forms: White</w:t>
-      </w:r>
-    </w:p>
-    <w:p>
-      <w:pPr>
-        <w:pStyle w:val="ListParagraph"/>
-        <w:numPr>
-          <w:ilvl w:val="3"/>
-          <w:numId w:val="1"/>
-        </w:numPr>
-        <w:rPr>
-          <w:b/>
-        </w:rPr>
-      </w:pPr>
-      <w:r>
-        <w:rPr>
-          <w:b/>
-        </w:rPr>
-        <w:t>Content/Table: White</w:t>
-      </w:r>
-      <w:r>
-        <w:rPr>
-          <w:b/>
-        </w:rPr>
-        <w:t xml:space="preserve"> (Later with post implementation)</w:t>
-      </w:r>
-    </w:p>
-    <w:p>
-      <w:pPr>
-        <w:pStyle w:val="ListParagraph"/>
-        <w:numPr>
-          <w:ilvl w:val="1"/>
-          <w:numId w:val="1"/>
-        </w:numPr>
-      </w:pPr>
-      <w:r>
-        <w:t>Sidebar</w:t>
-      </w:r>
-    </w:p>
-    <w:p>
-      <w:pPr>
-        <w:pStyle w:val="ListParagraph"/>
-        <w:numPr>
-          <w:ilvl w:val="2"/>
-          <w:numId w:val="1"/>
-        </w:numPr>
-      </w:pPr>
-      <w:r>
-        <w:t>Tasks:</w:t>
-      </w:r>
-    </w:p>
-    <w:p>
-      <w:pPr>
-        <w:pStyle w:val="ListParagraph"/>
-        <w:numPr>
-          <w:ilvl w:val="3"/>
-          <w:numId w:val="1"/>
-        </w:numPr>
-      </w:pPr>
-      <w:r>
-        <w:rPr>
-          <w:b/>
-        </w:rPr>
-        <w:t>Create a final template of all the features and the style of the sidebar</w:t>
-      </w:r>
-    </w:p>
-    <w:p>
-      <w:pPr>
-        <w:pStyle w:val="ListParagraph"/>
-        <w:numPr>
-          <w:ilvl w:val="3"/>
-          <w:numId w:val="1"/>
-        </w:numPr>
-        <w:rPr>
-          <w:b/>
-        </w:rPr>
-      </w:pPr>
-      <w:r>
-        <w:rPr>
-          <w:b/>
-        </w:rPr>
-        <w:lastRenderedPageBreak/>
-        <w:t xml:space="preserve">Make the sidebar </w:t>
-      </w:r>
-      <w:r>
-        <w:rPr>
-          <w:b/>
-        </w:rPr>
-        <w:t>have a card-style</w:t>
-      </w:r>
-    </w:p>
-    <w:p>
-      <w:pPr>
-        <w:pStyle w:val="ListParagraph"/>
-        <w:numPr>
-          <w:ilvl w:val="3"/>
-          <w:numId w:val="1"/>
-        </w:numPr>
-      </w:pPr>
-      <w:r>
-        <w:t>Add headers for each subsection within the sidebar</w:t>
-      </w:r>
-    </w:p>
-    <w:p>
-      <w:pPr>
-        <w:pStyle w:val="ListParagraph"/>
-        <w:numPr>
-          <w:ilvl w:val="3"/>
-          <w:numId w:val="1"/>
-        </w:numPr>
-        <w:rPr>
-          <w:highlight w:val="yellow"/>
-        </w:rPr>
-      </w:pPr>
-      <w:r>
-        <w:rPr>
-          <w:highlight w:val="yellow"/>
-        </w:rPr>
-        <w:t>Add a feed subsection</w:t>
-      </w:r>
-    </w:p>
-    <w:p>
-      <w:pPr>
-        <w:pStyle w:val="ListParagraph"/>
-        <w:numPr>
-          <w:ilvl w:val="4"/>
-          <w:numId w:val="1"/>
-        </w:numPr>
-        <w:rPr>
-          <w:highlight w:val="yellow"/>
-        </w:rPr>
-      </w:pPr>
-      <w:r>
-        <w:rPr>
-          <w:highlight w:val="yellow"/>
-        </w:rPr>
-        <w:t>Add icons for the different feed options</w:t>
-      </w:r>
-    </w:p>
-    <w:p>
-      <w:pPr>
-        <w:pStyle w:val="ListParagraph"/>
-        <w:numPr>
-          <w:ilvl w:val="4"/>
-          <w:numId w:val="1"/>
-        </w:numPr>
-        <w:rPr>
-          <w:highlight w:val="yellow"/>
-        </w:rPr>
-      </w:pPr>
-      <w:r>
-        <w:rPr>
-          <w:highlight w:val="yellow"/>
-        </w:rPr>
-        <w:t>Make these highlighted when hovered/selected</w:t>
-      </w:r>
-    </w:p>
-    <w:p>
-      <w:pPr>
-        <w:pStyle w:val="ListParagraph"/>
-        <w:numPr>
-          <w:ilvl w:val="3"/>
-          <w:numId w:val="1"/>
-        </w:numPr>
-        <w:rPr>
-          <w:b/>
-        </w:rPr>
-      </w:pPr>
-      <w:r>
-        <w:rPr>
-          <w:b/>
-        </w:rPr>
-        <w:t>Add an extras subsection</w:t>
-      </w:r>
-    </w:p>
-    <w:p>
-      <w:pPr>
-        <w:pStyle w:val="ListParagraph"/>
-        <w:numPr>
-          <w:ilvl w:val="3"/>
-          <w:numId w:val="1"/>
-        </w:numPr>
-        <w:rPr>
-          <w:highlight w:val="yellow"/>
-        </w:rPr>
-      </w:pPr>
-      <w:r>
-        <w:rPr>
-          <w:highlight w:val="yellow"/>
-        </w:rPr>
-        <w:t>Different implementation based on authentication</w:t>
-      </w:r>
-    </w:p>
-    <w:p>
-      <w:pPr>
-        <w:pStyle w:val="ListParagraph"/>
-        <w:numPr>
-          <w:ilvl w:val="4"/>
-          <w:numId w:val="1"/>
-        </w:numPr>
-        <w:rPr>
-          <w:highlight w:val="yellow"/>
-        </w:rPr>
-      </w:pPr>
-      <w:r>
-        <w:rPr>
-          <w:highlight w:val="yellow"/>
-        </w:rPr>
-        <w:t>Authenticated: Should show following</w:t>
-      </w:r>
-    </w:p>
-    <w:p>
-      <w:pPr>
-        <w:pStyle w:val="ListParagraph"/>
-        <w:numPr>
-          <w:ilvl w:val="4"/>
-          <w:numId w:val="1"/>
-        </w:numPr>
-        <w:rPr>
-          <w:highlight w:val="yellow"/>
-        </w:rPr>
-      </w:pPr>
-      <w:r>
-        <w:rPr>
-          <w:highlight w:val="yellow"/>
-        </w:rPr>
-        <w:t>Not: Preset categories to browse</w:t>
-      </w:r>
-    </w:p>
-    <w:p>
-      <w:pPr>
-        <w:pStyle w:val="ListParagraph"/>
-        <w:numPr>
-          <w:ilvl w:val="5"/>
-          <w:numId w:val="1"/>
-        </w:numPr>
-        <w:rPr>
-          <w:highlight w:val="yellow"/>
-        </w:rPr>
-      </w:pPr>
-      <w:r>
-        <w:rPr>
-          <w:highlight w:val="yellow"/>
-        </w:rPr>
-        <w:t>Icons for categories and highlighting effects</w:t>
-      </w:r>
-    </w:p>
-    <w:p>
-      <w:pPr>
-        <w:pStyle w:val="ListParagraph"/>
-        <w:numPr>
-          <w:ilvl w:val="3"/>
-          <w:numId w:val="1"/>
-        </w:numPr>
-        <w:rPr>
-          <w:b/>
-        </w:rPr>
-      </w:pPr>
-      <w:r>
-        <w:rPr>
-          <w:b/>
-        </w:rPr>
-        <w:t>Bug: Overlay effect no longer working</w:t>
-      </w:r>
-    </w:p>
-    <w:p>
-      <w:pPr>
-        <w:pStyle w:val="ListParagraph"/>
-        <w:numPr>
-          <w:ilvl w:val="3"/>
-          <w:numId w:val="1"/>
-        </w:numPr>
-        <w:rPr>
-          <w:b/>
-          <w:i/>
-        </w:rPr>
-      </w:pPr>
-      <w:r>
-        <w:rPr>
-          <w:b/>
-          <w:i/>
-        </w:rPr>
-        <w:t>Change padding of ‘spacer’ element</w:t>
-      </w:r>
-    </w:p>
-    <w:p>
-      <w:pPr>
-        <w:pStyle w:val="ListParagraph"/>
-        <w:numPr>
-          <w:ilvl w:val="4"/>
-          <w:numId w:val="1"/>
-        </w:numPr>
-        <w:rPr>
-          <w:b/>
-          <w:i/>
-        </w:rPr>
-      </w:pPr>
-      <w:r>
-        <w:rPr>
-          <w:b/>
-          <w:i/>
-        </w:rPr>
-        <w:t>Done, but not well- if the navbar ever changes height then it won’t look good</w:t>
-      </w:r>
-    </w:p>
-    <w:p>
-      <w:pPr>
-        <w:pStyle w:val="ListParagraph"/>
-        <w:numPr>
-          <w:ilvl w:val="3"/>
-          <w:numId w:val="1"/>
-        </w:numPr>
-        <w:rPr>
-          <w:b/>
-        </w:rPr>
-      </w:pPr>
-      <w:r>
-        <w:rPr>
-          <w:b/>
-        </w:rPr>
-        <w:t xml:space="preserve">Bug: </w:t>
-      </w:r>
-      <w:r>
-        <w:rPr>
-          <w:b/>
-        </w:rPr>
-        <w:t>‘About section’ being pushed out of view because of the list</w:t>
-      </w:r>
-      <w:r>
-        <w:rPr>
-          <w:b/>
-        </w:rPr>
-        <w:t xml:space="preserve"> of following</w:t>
-      </w:r>
-    </w:p>
-    <w:p>
-      <w:pPr>
-        <w:pStyle w:val="ListParagraph"/>
-        <w:numPr>
-          <w:ilvl w:val="4"/>
-          <w:numId w:val="1"/>
-        </w:numPr>
-        <w:rPr>
-          <w:b/>
-        </w:rPr>
-      </w:pPr>
-      <w:r>
-        <w:rPr>
-          <w:b/>
-        </w:rPr>
-        <w:t>Idea: Use JS to make the element smaller or completely gone unless user expands list?</w:t>
-      </w:r>
-    </w:p>
-    <w:p>
-      <w:pPr>
-        <w:pStyle w:val="ListParagraph"/>
-        <w:numPr>
-          <w:ilvl w:val="3"/>
-          <w:numId w:val="1"/>
-        </w:numPr>
-        <w:rPr>
-          <w:b/>
-        </w:rPr>
-      </w:pPr>
-      <w:r>
-        <w:rPr>
-          <w:b/>
-        </w:rPr>
-        <w:t xml:space="preserve">Bug: About section </w:t>
-      </w:r>
-      <w:r>
-        <w:rPr>
-          <w:b/>
-        </w:rPr>
-        <w:t>doesn’t move when list of following is expanded</w:t>
-      </w:r>
-    </w:p>
-    <w:p>
-      <w:pPr>
-        <w:pStyle w:val="ListParagraph"/>
-        <w:numPr>
-          <w:ilvl w:val="4"/>
-          <w:numId w:val="1"/>
-        </w:numPr>
-        <w:rPr>
-          <w:b/>
-        </w:rPr>
-      </w:pPr>
-      <w:r>
-        <w:rPr>
-          <w:b/>
-        </w:rPr>
-        <w:t>Idea: Never allow about section to collapse and following list has predetermined size to scroll in</w:t>
-      </w:r>
-    </w:p>
-    <w:p>
-      <w:pPr>
-        <w:pStyle w:val="ListParagraph"/>
-        <w:numPr>
-          <w:ilvl w:val="3"/>
-          <w:numId w:val="1"/>
-        </w:numPr>
-        <w:rPr>
-          <w:b/>
-        </w:rPr>
-      </w:pPr>
-      <w:r>
-        <w:rPr>
-          <w:b/>
-        </w:rPr>
-        <w:t>Bug: When not logged in the thing collapses underneath the feed header, it should just do nothing</w:t>
-      </w:r>
-    </w:p>
-    <w:p>
-      <w:pPr>
-        <w:pStyle w:val="ListParagraph"/>
-        <w:numPr>
-          <w:ilvl w:val="4"/>
-          <w:numId w:val="1"/>
-        </w:numPr>
-        <w:rPr>
-          <w:b/>
-        </w:rPr>
-      </w:pPr>
-      <w:r>
-        <w:rPr>
-          <w:b/>
-        </w:rPr>
-        <w:t>Issue extends to if user doesn’t follow anyone or doesn’t follow enough people</w:t>
-      </w:r>
-    </w:p>
-    <w:p>
-      <w:pPr>
-        <w:pStyle w:val="ListParagraph"/>
-        <w:numPr>
-          <w:ilvl w:val="3"/>
-          <w:numId w:val="1"/>
-        </w:numPr>
-        <w:rPr>
-          <w:b/>
-        </w:rPr>
-      </w:pPr>
-      <w:r>
-        <w:t>Bug: Can’t click outside of sidebar to close it</w:t>
+        <w:numPr>
+          <w:ilvl w:val="1"/>
+          <w:numId w:val="1"/>
+        </w:numPr>
+      </w:pPr>
+      <w:r>
+        <w:t>Form Template</w:t>
       </w:r>
       <w:bookmarkStart w:id="0" w:name="_GoBack"/>
       <w:bookmarkEnd w:id="0"/>
@@ -1066,13 +202,46 @@
     <w:p>
       <w:pPr>
         <w:pStyle w:val="ListParagraph"/>
-        <w:numPr>
-          <w:ilvl w:val="1"/>
-          <w:numId w:val="1"/>
-        </w:numPr>
-      </w:pPr>
-      <w:r>
-        <w:t>Forms</w:t>
+        <w:ind w:left="1440"/>
+      </w:pPr>
+    </w:p>
+    <w:p>
+      <w:pPr>
+        <w:pStyle w:val="ListParagraph"/>
+        <w:numPr>
+          <w:ilvl w:val="0"/>
+          <w:numId w:val="1"/>
+        </w:numPr>
+      </w:pPr>
+      <w:r>
+        <w:rPr>
+          <w:b/>
+        </w:rPr>
+        <w:t>Phase 3 (Styling Refinement of Current Features)</w:t>
+      </w:r>
+      <w:r>
+        <w:t>:</w:t>
+      </w:r>
+      <w:r>
+        <w:t xml:space="preserve"> </w:t>
+      </w:r>
+      <w:r>
+        <w:rPr>
+          <w:b/>
+        </w:rPr>
+        <w:t>[Bold = Done]</w:t>
+      </w:r>
+    </w:p>
+    <w:p>
+      <w:pPr>
+        <w:pStyle w:val="ListParagraph"/>
+        <w:numPr>
+          <w:ilvl w:val="1"/>
+          <w:numId w:val="1"/>
+        </w:numPr>
+      </w:pPr>
+      <w:r>
+        <w:t>Bug: Any pages/features that move when the console is up should not be moving</w:t>
       </w:r>
     </w:p>
     <w:p>
@@ -1082,6 +251,408 @@
           <w:ilvl w:val="2"/>
           <w:numId w:val="1"/>
         </w:numPr>
+        <w:rPr>
+          <w:b/>
+        </w:rPr>
+      </w:pPr>
+      <w:r>
+        <w:rPr>
+          <w:b/>
+        </w:rPr>
+        <w:t>For error pages: Use JQuery to add padding-top based on the height of the screen when it</w:t>
+      </w:r>
+      <w:r>
+        <w:rPr>
+          <w:b/>
+        </w:rPr>
+        <w:t xml:space="preserve"> first</w:t>
+      </w:r>
+      <w:r>
+        <w:rPr>
+          <w:b/>
+        </w:rPr>
+        <w:t xml:space="preserve"> opens</w:t>
+      </w:r>
+    </w:p>
+    <w:p>
+      <w:pPr>
+        <w:pStyle w:val="ListParagraph"/>
+        <w:numPr>
+          <w:ilvl w:val="2"/>
+          <w:numId w:val="1"/>
+        </w:numPr>
+        <w:rPr>
+          <w:highlight w:val="yellow"/>
+        </w:rPr>
+      </w:pPr>
+      <w:r>
+        <w:rPr>
+          <w:highlight w:val="yellow"/>
+        </w:rPr>
+        <w:t>For about section</w:t>
+      </w:r>
+      <w:r>
+        <w:rPr>
+          <w:highlight w:val="yellow"/>
+        </w:rPr>
+        <w:t>: change the scheme so users can’t spam the ‘Following’ extending</w:t>
+      </w:r>
+    </w:p>
+    <w:p>
+      <w:pPr>
+        <w:pStyle w:val="ListParagraph"/>
+        <w:numPr>
+          <w:ilvl w:val="1"/>
+          <w:numId w:val="1"/>
+        </w:numPr>
+        <w:rPr>
+          <w:b/>
+        </w:rPr>
+      </w:pPr>
+      <w:r>
+        <w:rPr>
+          <w:b/>
+        </w:rPr>
+        <w:t>Color Scheme</w:t>
+      </w:r>
+    </w:p>
+    <w:p>
+      <w:pPr>
+        <w:pStyle w:val="ListParagraph"/>
+        <w:numPr>
+          <w:ilvl w:val="2"/>
+          <w:numId w:val="1"/>
+        </w:numPr>
+        <w:rPr>
+          <w:b/>
+        </w:rPr>
+      </w:pPr>
+      <w:r>
+        <w:rPr>
+          <w:b/>
+        </w:rPr>
+        <w:t>Research and choose colors for the website</w:t>
+      </w:r>
+    </w:p>
+    <w:p>
+      <w:pPr>
+        <w:pStyle w:val="ListParagraph"/>
+        <w:numPr>
+          <w:ilvl w:val="3"/>
+          <w:numId w:val="1"/>
+        </w:numPr>
+        <w:rPr>
+          <w:b/>
+        </w:rPr>
+      </w:pPr>
+      <w:r>
+        <w:rPr>
+          <w:b/>
+        </w:rPr>
+        <w:t>Purple</w:t>
+      </w:r>
+      <w:r>
+        <w:rPr>
+          <w:b/>
+        </w:rPr>
+        <w:t>, find the purple you want</w:t>
+      </w:r>
+      <w:r>
+        <w:rPr>
+          <w:b/>
+        </w:rPr>
+        <w:t xml:space="preserve"> to make this bold</w:t>
+      </w:r>
+    </w:p>
+    <w:p>
+      <w:pPr>
+        <w:pStyle w:val="ListParagraph"/>
+        <w:numPr>
+          <w:ilvl w:val="4"/>
+          <w:numId w:val="1"/>
+        </w:numPr>
+        <w:rPr>
+          <w:b/>
+        </w:rPr>
+      </w:pPr>
+      <w:r>
+        <w:rPr>
+          <w:b/>
+        </w:rPr>
+        <w:t>5D28A4</w:t>
+      </w:r>
+      <w:r>
+        <w:rPr>
+          <w:b/>
+        </w:rPr>
+        <w:t xml:space="preserve"> (</w:t>
+      </w:r>
+      <w:r>
+        <w:rPr>
+          <w:b/>
+        </w:rPr>
+        <w:t>Deeper, bluer purple)</w:t>
+      </w:r>
+    </w:p>
+    <w:p>
+      <w:pPr>
+        <w:pStyle w:val="ListParagraph"/>
+        <w:numPr>
+          <w:ilvl w:val="4"/>
+          <w:numId w:val="1"/>
+        </w:numPr>
+        <w:rPr>
+          <w:b/>
+        </w:rPr>
+      </w:pPr>
+      <w:r>
+        <w:rPr>
+          <w:b/>
+        </w:rPr>
+        <w:t>6A4EA4 (Grayer purple)</w:t>
+      </w:r>
+    </w:p>
+    <w:p>
+      <w:pPr>
+        <w:pStyle w:val="ListParagraph"/>
+        <w:numPr>
+          <w:ilvl w:val="4"/>
+          <w:numId w:val="1"/>
+        </w:numPr>
+        <w:rPr>
+          <w:b/>
+        </w:rPr>
+      </w:pPr>
+      <w:r>
+        <w:rPr>
+          <w:b/>
+        </w:rPr>
+        <w:t>7346BA</w:t>
+      </w:r>
+      <w:r>
+        <w:rPr>
+          <w:b/>
+        </w:rPr>
+        <w:t xml:space="preserve"> (Brighter purple)</w:t>
+      </w:r>
+    </w:p>
+    <w:p>
+      <w:pPr>
+        <w:pStyle w:val="ListParagraph"/>
+        <w:numPr>
+          <w:ilvl w:val="4"/>
+          <w:numId w:val="1"/>
+        </w:numPr>
+        <w:rPr>
+          <w:b/>
+        </w:rPr>
+      </w:pPr>
+      <w:r>
+        <w:rPr>
+          <w:b/>
+        </w:rPr>
+        <w:t>7346D3 (Very bright purple)</w:t>
+      </w:r>
+    </w:p>
+    <w:p>
+      <w:pPr>
+        <w:pStyle w:val="ListParagraph"/>
+        <w:numPr>
+          <w:ilvl w:val="4"/>
+          <w:numId w:val="1"/>
+        </w:numPr>
+        <w:rPr>
+          <w:b/>
+        </w:rPr>
+      </w:pPr>
+      <w:r>
+        <w:rPr>
+          <w:b/>
+        </w:rPr>
+        <w:t>7F3DFF (Cool Purple)</w:t>
+      </w:r>
+    </w:p>
+    <w:p>
+      <w:pPr>
+        <w:pStyle w:val="ListParagraph"/>
+        <w:numPr>
+          <w:ilvl w:val="4"/>
+          <w:numId w:val="1"/>
+        </w:numPr>
+        <w:rPr>
+          <w:b/>
+        </w:rPr>
+      </w:pPr>
+      <w:r>
+        <w:rPr>
+          <w:b/>
+        </w:rPr>
+        <w:t>d065ff (Similar to snapchat purple)</w:t>
+      </w:r>
+    </w:p>
+    <w:p>
+      <w:pPr>
+        <w:pStyle w:val="ListParagraph"/>
+        <w:numPr>
+          <w:ilvl w:val="2"/>
+          <w:numId w:val="1"/>
+        </w:numPr>
+        <w:rPr>
+          <w:b/>
+        </w:rPr>
+      </w:pPr>
+      <w:r>
+        <w:rPr>
+          <w:b/>
+        </w:rPr>
+        <w:t xml:space="preserve">Choose the colors of </w:t>
+      </w:r>
+      <w:r>
+        <w:rPr>
+          <w:b/>
+        </w:rPr>
+        <w:t>all current features: navbar, sidebar, background of the content, forms, etc.</w:t>
+      </w:r>
+    </w:p>
+    <w:p>
+      <w:pPr>
+        <w:pStyle w:val="ListParagraph"/>
+        <w:numPr>
+          <w:ilvl w:val="3"/>
+          <w:numId w:val="1"/>
+        </w:numPr>
+        <w:rPr>
+          <w:b/>
+        </w:rPr>
+      </w:pPr>
+      <w:r>
+        <w:rPr>
+          <w:b/>
+        </w:rPr>
+        <w:t>Overall background: Gray</w:t>
+      </w:r>
+    </w:p>
+    <w:p>
+      <w:pPr>
+        <w:pStyle w:val="ListParagraph"/>
+        <w:numPr>
+          <w:ilvl w:val="3"/>
+          <w:numId w:val="1"/>
+        </w:numPr>
+        <w:rPr>
+          <w:b/>
+        </w:rPr>
+      </w:pPr>
+      <w:r>
+        <w:rPr>
+          <w:b/>
+        </w:rPr>
+        <w:t>Navbar:</w:t>
+      </w:r>
+      <w:r>
+        <w:rPr>
+          <w:b/>
+        </w:rPr>
+        <w:t xml:space="preserve"> Card-style white navbar</w:t>
+      </w:r>
+      <w:r>
+        <w:rPr>
+          <w:b/>
+        </w:rPr>
+        <w:t xml:space="preserve"> (Black with color)</w:t>
+      </w:r>
+    </w:p>
+    <w:p>
+      <w:pPr>
+        <w:pStyle w:val="ListParagraph"/>
+        <w:numPr>
+          <w:ilvl w:val="3"/>
+          <w:numId w:val="1"/>
+        </w:numPr>
+        <w:rPr>
+          <w:b/>
+        </w:rPr>
+      </w:pPr>
+      <w:r>
+        <w:rPr>
+          <w:b/>
+        </w:rPr>
+        <w:t>Sidebar:</w:t>
+      </w:r>
+      <w:r>
+        <w:rPr>
+          <w:b/>
+        </w:rPr>
+        <w:t xml:space="preserve"> Light Gray Sidebar</w:t>
+      </w:r>
+      <w:r>
+        <w:rPr>
+          <w:b/>
+        </w:rPr>
+        <w:t xml:space="preserve"> (Now white card-style)</w:t>
+      </w:r>
+    </w:p>
+    <w:p>
+      <w:pPr>
+        <w:pStyle w:val="ListParagraph"/>
+        <w:numPr>
+          <w:ilvl w:val="3"/>
+          <w:numId w:val="1"/>
+        </w:numPr>
+        <w:rPr>
+          <w:b/>
+        </w:rPr>
+      </w:pPr>
+      <w:r>
+        <w:rPr>
+          <w:b/>
+        </w:rPr>
+        <w:t>Forms: White</w:t>
+      </w:r>
+    </w:p>
+    <w:p>
+      <w:pPr>
+        <w:pStyle w:val="ListParagraph"/>
+        <w:numPr>
+          <w:ilvl w:val="3"/>
+          <w:numId w:val="1"/>
+        </w:numPr>
+        <w:rPr>
+          <w:b/>
+        </w:rPr>
+      </w:pPr>
+      <w:r>
+        <w:rPr>
+          <w:b/>
+        </w:rPr>
+        <w:t>Content/Table: White</w:t>
+      </w:r>
+      <w:r>
+        <w:rPr>
+          <w:b/>
+        </w:rPr>
+        <w:t xml:space="preserve"> (Later with post implementation)</w:t>
+      </w:r>
+    </w:p>
+    <w:p>
+      <w:pPr>
+        <w:pStyle w:val="ListParagraph"/>
+        <w:numPr>
+          <w:ilvl w:val="1"/>
+          <w:numId w:val="1"/>
+        </w:numPr>
+      </w:pPr>
+      <w:r>
+        <w:t>Sidebar</w:t>
+      </w:r>
+    </w:p>
+    <w:p>
+      <w:pPr>
+        <w:pStyle w:val="ListParagraph"/>
+        <w:numPr>
+          <w:ilvl w:val="2"/>
+          <w:numId w:val="1"/>
+        </w:numPr>
       </w:pPr>
       <w:r>
         <w:t>Tasks:</w:t>
@@ -1094,15 +665,13 @@
           <w:ilvl w:val="3"/>
           <w:numId w:val="1"/>
         </w:numPr>
-        <w:rPr>
-          <w:b/>
-        </w:rPr>
-      </w:pPr>
-      <w:r>
-        <w:rPr>
-          <w:b/>
-        </w:rPr>
-        <w:t>Create a format</w:t>
+      </w:pPr>
+      <w:r>
+        <w:rPr>
+          <w:b/>
+        </w:rPr>
+        <w:lastRenderedPageBreak/>
+        <w:t>Create a final template of all the features and the style of the sidebar</w:t>
       </w:r>
     </w:p>
     <w:p>
@@ -1120,7 +689,13 @@
         <w:rPr>
           <w:b/>
         </w:rPr>
-        <w:t xml:space="preserve">Create a container for forms that is always centered on the page based on sidebar </w:t>
+        <w:t xml:space="preserve">Make the sidebar </w:t>
+      </w:r>
+      <w:r>
+        <w:rPr>
+          <w:b/>
+        </w:rPr>
+        <w:t>have a card-style</w:t>
       </w:r>
     </w:p>
     <w:p>
@@ -1130,21 +705,27 @@
           <w:ilvl w:val="3"/>
           <w:numId w:val="1"/>
         </w:numPr>
-        <w:rPr>
-          <w:b/>
-        </w:rPr>
-      </w:pPr>
-      <w:r>
-        <w:rPr>
-          <w:b/>
-        </w:rPr>
-        <w:t>Make th</w:t>
-      </w:r>
-      <w:r>
-        <w:rPr>
-          <w:b/>
-        </w:rPr>
-        <w:t>is white</w:t>
+      </w:pPr>
+      <w:r>
+        <w:t>Add headers for each subsection within the sidebar</w:t>
+      </w:r>
+    </w:p>
+    <w:p>
+      <w:pPr>
+        <w:pStyle w:val="ListParagraph"/>
+        <w:numPr>
+          <w:ilvl w:val="3"/>
+          <w:numId w:val="1"/>
+        </w:numPr>
+        <w:rPr>
+          <w:highlight w:val="yellow"/>
+        </w:rPr>
+      </w:pPr>
+      <w:r>
+        <w:rPr>
+          <w:highlight w:val="yellow"/>
+        </w:rPr>
+        <w:t>Add a feed subsection</w:t>
       </w:r>
     </w:p>
     <w:p>
@@ -1155,20 +736,32 @@
           <w:numId w:val="1"/>
         </w:numPr>
         <w:rPr>
-          <w:b/>
-        </w:rPr>
-      </w:pPr>
-      <w:r>
-        <w:rPr>
-          <w:b/>
-        </w:rPr>
-        <w:t>Not sure how the length/shape of t</w:t>
-      </w:r>
-      <w:r>
-        <w:rPr>
-          <w:b/>
-        </w:rPr>
-        <w:t>he form container will work out, but it should fill the page rather than match the content</w:t>
+          <w:highlight w:val="yellow"/>
+        </w:rPr>
+      </w:pPr>
+      <w:r>
+        <w:rPr>
+          <w:highlight w:val="yellow"/>
+        </w:rPr>
+        <w:t>Add icons for the different feed options</w:t>
+      </w:r>
+    </w:p>
+    <w:p>
+      <w:pPr>
+        <w:pStyle w:val="ListParagraph"/>
+        <w:numPr>
+          <w:ilvl w:val="4"/>
+          <w:numId w:val="1"/>
+        </w:numPr>
+        <w:rPr>
+          <w:highlight w:val="yellow"/>
+        </w:rPr>
+      </w:pPr>
+      <w:r>
+        <w:rPr>
+          <w:highlight w:val="yellow"/>
+        </w:rPr>
+        <w:t>Make these highlighted when hovered/selected</w:t>
       </w:r>
     </w:p>
     <w:p>
@@ -1178,12 +771,15 @@
           <w:ilvl w:val="3"/>
           <w:numId w:val="1"/>
         </w:numPr>
-      </w:pPr>
-      <w:r>
-        <w:rPr>
-          <w:b/>
-        </w:rPr>
-        <w:t>Make the buttons purple</w:t>
+        <w:rPr>
+          <w:b/>
+        </w:rPr>
+      </w:pPr>
+      <w:r>
+        <w:rPr>
+          <w:b/>
+        </w:rPr>
+        <w:t>Add an extras subsection</w:t>
       </w:r>
     </w:p>
     <w:p>
@@ -1194,166 +790,337 @@
           <w:numId w:val="1"/>
         </w:numPr>
         <w:rPr>
-          <w:b/>
-        </w:rPr>
-      </w:pPr>
-      <w:r>
-        <w:rPr>
-          <w:b/>
+          <w:highlight w:val="yellow"/>
+        </w:rPr>
+      </w:pPr>
+      <w:r>
+        <w:rPr>
+          <w:highlight w:val="yellow"/>
+        </w:rPr>
+        <w:t>Different implementation based on authentication</w:t>
+      </w:r>
+    </w:p>
+    <w:p>
+      <w:pPr>
+        <w:pStyle w:val="ListParagraph"/>
+        <w:numPr>
+          <w:ilvl w:val="4"/>
+          <w:numId w:val="1"/>
+        </w:numPr>
+        <w:rPr>
+          <w:highlight w:val="yellow"/>
+        </w:rPr>
+      </w:pPr>
+      <w:r>
+        <w:rPr>
+          <w:highlight w:val="yellow"/>
+        </w:rPr>
+        <w:t>Authenticated: Should show following</w:t>
+      </w:r>
+    </w:p>
+    <w:p>
+      <w:pPr>
+        <w:pStyle w:val="ListParagraph"/>
+        <w:numPr>
+          <w:ilvl w:val="4"/>
+          <w:numId w:val="1"/>
+        </w:numPr>
+        <w:rPr>
+          <w:highlight w:val="yellow"/>
+        </w:rPr>
+      </w:pPr>
+      <w:r>
+        <w:rPr>
+          <w:highlight w:val="yellow"/>
+        </w:rPr>
+        <w:t>Not: Preset categories to browse</w:t>
+      </w:r>
+    </w:p>
+    <w:p>
+      <w:pPr>
+        <w:pStyle w:val="ListParagraph"/>
+        <w:numPr>
+          <w:ilvl w:val="5"/>
+          <w:numId w:val="1"/>
+        </w:numPr>
+        <w:rPr>
+          <w:highlight w:val="yellow"/>
+        </w:rPr>
+      </w:pPr>
+      <w:r>
+        <w:rPr>
+          <w:highlight w:val="yellow"/>
+        </w:rPr>
+        <w:t>Icons for categories and highlighting effects</w:t>
+      </w:r>
+    </w:p>
+    <w:p>
+      <w:pPr>
+        <w:pStyle w:val="ListParagraph"/>
+        <w:numPr>
+          <w:ilvl w:val="3"/>
+          <w:numId w:val="1"/>
+        </w:numPr>
+        <w:rPr>
+          <w:b/>
+        </w:rPr>
+      </w:pPr>
+      <w:r>
+        <w:rPr>
+          <w:b/>
+        </w:rPr>
+        <w:t>Bug: Overlay effect no longer working</w:t>
+      </w:r>
+    </w:p>
+    <w:p>
+      <w:pPr>
+        <w:pStyle w:val="ListParagraph"/>
+        <w:numPr>
+          <w:ilvl w:val="3"/>
+          <w:numId w:val="1"/>
+        </w:numPr>
+        <w:rPr>
+          <w:b/>
+          <w:i/>
+        </w:rPr>
+      </w:pPr>
+      <w:r>
+        <w:rPr>
+          <w:b/>
+          <w:i/>
+        </w:rPr>
+        <w:t>Change padding of ‘spacer’ element</w:t>
+      </w:r>
+    </w:p>
+    <w:p>
+      <w:pPr>
+        <w:pStyle w:val="ListParagraph"/>
+        <w:numPr>
+          <w:ilvl w:val="4"/>
+          <w:numId w:val="1"/>
+        </w:numPr>
+        <w:rPr>
+          <w:b/>
+          <w:i/>
+        </w:rPr>
+      </w:pPr>
+      <w:r>
+        <w:rPr>
+          <w:b/>
+          <w:i/>
+        </w:rPr>
+        <w:t>Done, but not well- if the navbar ever changes height then it won’t look good</w:t>
+      </w:r>
+    </w:p>
+    <w:p>
+      <w:pPr>
+        <w:pStyle w:val="ListParagraph"/>
+        <w:numPr>
+          <w:ilvl w:val="3"/>
+          <w:numId w:val="1"/>
+        </w:numPr>
+        <w:rPr>
+          <w:b/>
+        </w:rPr>
+      </w:pPr>
+      <w:r>
+        <w:rPr>
+          <w:b/>
+        </w:rPr>
+        <w:t xml:space="preserve">Bug: </w:t>
+      </w:r>
+      <w:r>
+        <w:rPr>
+          <w:b/>
+        </w:rPr>
+        <w:t>‘About section’ being pushed out of view because of the list</w:t>
+      </w:r>
+      <w:r>
+        <w:rPr>
+          <w:b/>
+        </w:rPr>
+        <w:t xml:space="preserve"> of following</w:t>
+      </w:r>
+    </w:p>
+    <w:p>
+      <w:pPr>
+        <w:pStyle w:val="ListParagraph"/>
+        <w:numPr>
+          <w:ilvl w:val="4"/>
+          <w:numId w:val="1"/>
+        </w:numPr>
+        <w:rPr>
+          <w:b/>
+        </w:rPr>
+      </w:pPr>
+      <w:r>
+        <w:rPr>
+          <w:b/>
+        </w:rPr>
+        <w:t>Idea: Use JS to make the element smaller or completely gone unless user expands list?</w:t>
+      </w:r>
+    </w:p>
+    <w:p>
+      <w:pPr>
+        <w:pStyle w:val="ListParagraph"/>
+        <w:numPr>
+          <w:ilvl w:val="3"/>
+          <w:numId w:val="1"/>
+        </w:numPr>
+        <w:rPr>
+          <w:b/>
+        </w:rPr>
+      </w:pPr>
+      <w:r>
+        <w:rPr>
+          <w:b/>
+        </w:rPr>
+        <w:t xml:space="preserve">Bug: About section </w:t>
+      </w:r>
+      <w:r>
+        <w:rPr>
+          <w:b/>
+        </w:rPr>
+        <w:t>doesn’t move when list of following is expanded</w:t>
+      </w:r>
+    </w:p>
+    <w:p>
+      <w:pPr>
+        <w:pStyle w:val="ListParagraph"/>
+        <w:numPr>
+          <w:ilvl w:val="4"/>
+          <w:numId w:val="1"/>
+        </w:numPr>
+        <w:rPr>
+          <w:b/>
+        </w:rPr>
+      </w:pPr>
+      <w:r>
+        <w:rPr>
+          <w:b/>
+        </w:rPr>
+        <w:t>Idea: Never allow about section to collapse and following list has predetermined size to scroll in</w:t>
+      </w:r>
+    </w:p>
+    <w:p>
+      <w:pPr>
+        <w:pStyle w:val="ListParagraph"/>
+        <w:numPr>
+          <w:ilvl w:val="3"/>
+          <w:numId w:val="1"/>
+        </w:numPr>
+        <w:rPr>
+          <w:b/>
+        </w:rPr>
+      </w:pPr>
+      <w:r>
+        <w:rPr>
+          <w:b/>
+        </w:rPr>
+        <w:t>Bug: When not logged in the thing collapses underneath the feed header, it should just do nothing</w:t>
+      </w:r>
+    </w:p>
+    <w:p>
+      <w:pPr>
+        <w:pStyle w:val="ListParagraph"/>
+        <w:numPr>
+          <w:ilvl w:val="4"/>
+          <w:numId w:val="1"/>
+        </w:numPr>
+        <w:rPr>
+          <w:b/>
+        </w:rPr>
+      </w:pPr>
+      <w:r>
+        <w:rPr>
+          <w:b/>
+        </w:rPr>
+        <w:t>Issue extends to if user doesn’t follow anyone or doesn’t follow enough people</w:t>
+      </w:r>
+    </w:p>
+    <w:p>
+      <w:pPr>
+        <w:pStyle w:val="ListParagraph"/>
+        <w:numPr>
+          <w:ilvl w:val="3"/>
+          <w:numId w:val="1"/>
+        </w:numPr>
+        <w:rPr>
+          <w:b/>
+        </w:rPr>
+      </w:pPr>
+      <w:r>
+        <w:t>Bug: Can’t click outside of sidebar to close it</w:t>
+      </w:r>
+    </w:p>
+    <w:p>
+      <w:pPr>
+        <w:pStyle w:val="ListParagraph"/>
+        <w:ind w:left="1440"/>
+        <w:rPr>
+          <w:b/>
+        </w:rPr>
+      </w:pPr>
+    </w:p>
+    <w:p>
+      <w:pPr>
+        <w:pStyle w:val="ListParagraph"/>
+        <w:numPr>
+          <w:ilvl w:val="1"/>
+          <w:numId w:val="1"/>
+        </w:numPr>
+      </w:pPr>
+      <w:r>
+        <w:t>Notice messages</w:t>
+      </w:r>
+    </w:p>
+    <w:p>
+      <w:pPr>
+        <w:pStyle w:val="ListParagraph"/>
+        <w:numPr>
+          <w:ilvl w:val="2"/>
+          <w:numId w:val="1"/>
+        </w:numPr>
+      </w:pPr>
+      <w:r>
+        <w:t>Tasks</w:t>
+      </w:r>
+    </w:p>
+    <w:p>
+      <w:pPr>
+        <w:pStyle w:val="ListParagraph"/>
+        <w:numPr>
+          <w:ilvl w:val="3"/>
+          <w:numId w:val="1"/>
+        </w:numPr>
+        <w:rPr>
+          <w:highlight w:val="yellow"/>
+        </w:rPr>
+      </w:pPr>
+      <w:r>
+        <w:rPr>
+          <w:highlight w:val="yellow"/>
         </w:rPr>
         <w:t>D</w:t>
       </w:r>
       <w:r>
         <w:rPr>
-          <w:b/>
-        </w:rPr>
-        <w:t>efine colors for the links/buttons</w:t>
-      </w:r>
-    </w:p>
-    <w:p>
-      <w:pPr>
-        <w:pStyle w:val="ListParagraph"/>
-        <w:numPr>
-          <w:ilvl w:val="3"/>
-          <w:numId w:val="1"/>
-        </w:numPr>
-        <w:rPr>
           <w:highlight w:val="yellow"/>
         </w:rPr>
-      </w:pPr>
-      <w:r>
-        <w:rPr>
-          <w:highlight w:val="yellow"/>
-        </w:rPr>
-        <w:t>Format and center the text</w:t>
-      </w:r>
-      <w:r>
-        <w:rPr>
-          <w:highlight w:val="yellow"/>
-        </w:rPr>
-        <w:t xml:space="preserve"> and the boxes</w:t>
-      </w:r>
-      <w:r>
-        <w:rPr>
-          <w:highlight w:val="yellow"/>
-        </w:rPr>
-        <w:t xml:space="preserve"> within the form itself</w:t>
-      </w:r>
-    </w:p>
-    <w:p>
-      <w:pPr>
-        <w:pStyle w:val="ListParagraph"/>
-        <w:numPr>
-          <w:ilvl w:val="3"/>
-          <w:numId w:val="1"/>
-        </w:numPr>
-        <w:rPr>
-          <w:highlight w:val="yellow"/>
-        </w:rPr>
-      </w:pPr>
-      <w:r>
-        <w:rPr>
-          <w:highlight w:val="yellow"/>
-        </w:rPr>
-        <w:t>Change to a popup design instead of the bland page</w:t>
-      </w:r>
-    </w:p>
-    <w:p>
-      <w:pPr>
-        <w:pStyle w:val="ListParagraph"/>
-        <w:numPr>
-          <w:ilvl w:val="4"/>
-          <w:numId w:val="1"/>
-        </w:numPr>
-      </w:pPr>
-      <w:r>
-        <w:t>Use the twitter sign up/</w:t>
-      </w:r>
-      <w:r>
-        <w:t>YouTube</w:t>
-      </w:r>
-      <w:r>
-        <w:t xml:space="preserve"> style</w:t>
-      </w:r>
-    </w:p>
-    <w:p>
-      <w:pPr>
-        <w:pStyle w:val="ListParagraph"/>
-        <w:numPr>
-          <w:ilvl w:val="4"/>
-          <w:numId w:val="1"/>
-        </w:numPr>
-      </w:pPr>
-      <w:r>
-        <w:t>Make the buttons squared</w:t>
-      </w:r>
-    </w:p>
-    <w:p>
-      <w:pPr>
-        <w:pStyle w:val="ListParagraph"/>
-        <w:numPr>
-          <w:ilvl w:val="3"/>
-          <w:numId w:val="1"/>
-        </w:numPr>
-        <w:rPr>
-          <w:b/>
-        </w:rPr>
-      </w:pPr>
-      <w:r>
-        <w:rPr>
-          <w:b/>
-        </w:rPr>
-        <w:t>Make the forms and the container responsive</w:t>
-      </w:r>
-    </w:p>
-    <w:p>
-      <w:pPr>
-        <w:pStyle w:val="ListParagraph"/>
-        <w:numPr>
-          <w:ilvl w:val="1"/>
-          <w:numId w:val="1"/>
-        </w:numPr>
-      </w:pPr>
-      <w:r>
-        <w:lastRenderedPageBreak/>
-        <w:t>Notice messages</w:t>
-      </w:r>
-    </w:p>
-    <w:p>
-      <w:pPr>
-        <w:pStyle w:val="ListParagraph"/>
-        <w:numPr>
-          <w:ilvl w:val="2"/>
-          <w:numId w:val="1"/>
-        </w:numPr>
-      </w:pPr>
-      <w:r>
-        <w:t>Tasks</w:t>
-      </w:r>
-    </w:p>
-    <w:p>
-      <w:pPr>
-        <w:pStyle w:val="ListParagraph"/>
-        <w:numPr>
-          <w:ilvl w:val="3"/>
-          <w:numId w:val="1"/>
-        </w:numPr>
-        <w:rPr>
-          <w:highlight w:val="yellow"/>
-        </w:rPr>
-      </w:pPr>
-      <w:r>
-        <w:rPr>
-          <w:highlight w:val="yellow"/>
-        </w:rPr>
-        <w:t>D</w:t>
-      </w:r>
-      <w:r>
-        <w:rPr>
-          <w:highlight w:val="yellow"/>
-        </w:rPr>
         <w:t>isable them altogether/display only for development</w:t>
       </w:r>
+    </w:p>
+    <w:p>
+      <w:pPr>
+        <w:pStyle w:val="ListParagraph"/>
+        <w:ind w:left="2160"/>
+      </w:pPr>
+    </w:p>
+    <w:p>
+      <w:pPr>
+        <w:pStyle w:val="ListParagraph"/>
+        <w:ind w:left="2160"/>
+      </w:pPr>
     </w:p>
     <w:p>
       <w:pPr>

</xml_diff>

<commit_message>
Fixed sidebar and viewing followers.
</commit_message>
<xml_diff>
--- a/Dream Checklist.docx
+++ b/Dream Checklist.docx
@@ -196,6 +196,18 @@
       <w:r>
         <w:t>Form Template</w:t>
       </w:r>
+    </w:p>
+    <w:p>
+      <w:pPr>
+        <w:pStyle w:val="ListParagraph"/>
+        <w:numPr>
+          <w:ilvl w:val="1"/>
+          <w:numId w:val="1"/>
+        </w:numPr>
+      </w:pPr>
+      <w:r>
+        <w:t>Better notice styling</w:t>
+      </w:r>
       <w:bookmarkStart w:id="0" w:name="_GoBack"/>
       <w:bookmarkEnd w:id="0"/>
     </w:p>
@@ -1065,50 +1077,8 @@
     <w:p>
       <w:pPr>
         <w:pStyle w:val="ListParagraph"/>
-        <w:numPr>
-          <w:ilvl w:val="1"/>
-          <w:numId w:val="1"/>
-        </w:numPr>
-      </w:pPr>
-      <w:r>
-        <w:t>Notice messages</w:t>
-      </w:r>
-    </w:p>
-    <w:p>
-      <w:pPr>
-        <w:pStyle w:val="ListParagraph"/>
-        <w:numPr>
-          <w:ilvl w:val="2"/>
-          <w:numId w:val="1"/>
-        </w:numPr>
-      </w:pPr>
-      <w:r>
-        <w:t>Tasks</w:t>
-      </w:r>
-    </w:p>
-    <w:p>
-      <w:pPr>
-        <w:pStyle w:val="ListParagraph"/>
-        <w:numPr>
-          <w:ilvl w:val="3"/>
-          <w:numId w:val="1"/>
-        </w:numPr>
-        <w:rPr>
-          <w:highlight w:val="yellow"/>
-        </w:rPr>
-      </w:pPr>
-      <w:r>
-        <w:rPr>
-          <w:highlight w:val="yellow"/>
-        </w:rPr>
-        <w:t>D</w:t>
-      </w:r>
-      <w:r>
-        <w:rPr>
-          <w:highlight w:val="yellow"/>
-        </w:rPr>
-        <w:t>isable them altogether/display only for development</w:t>
-      </w:r>
+        <w:ind w:left="2160"/>
+      </w:pPr>
     </w:p>
     <w:p>
       <w:pPr>
@@ -1197,6 +1167,7 @@
         <w:rPr>
           <w:b/>
         </w:rPr>
+        <w:lastRenderedPageBreak/>
         <w:t>Things to keep in mind</w:t>
       </w:r>
       <w:r>

</xml_diff>

<commit_message>
Fixed overlay click out bug.
</commit_message>
<xml_diff>
--- a/Dream Checklist.docx
+++ b/Dream Checklist.docx
@@ -208,89 +208,654 @@
       <w:r>
         <w:t>Better notice styling</w:t>
       </w:r>
+    </w:p>
+    <w:p>
+      <w:pPr>
+        <w:pStyle w:val="ListParagraph"/>
+        <w:ind w:left="1440"/>
+      </w:pPr>
+    </w:p>
+    <w:p>
+      <w:pPr>
+        <w:pStyle w:val="ListParagraph"/>
+        <w:numPr>
+          <w:ilvl w:val="0"/>
+          <w:numId w:val="1"/>
+        </w:numPr>
+      </w:pPr>
+      <w:r>
+        <w:rPr>
+          <w:b/>
+        </w:rPr>
+        <w:t>Phase 3 (Styling Refinement of Current Features)</w:t>
+      </w:r>
+      <w:r>
+        <w:t>:</w:t>
+      </w:r>
+      <w:r>
+        <w:t xml:space="preserve"> </w:t>
+      </w:r>
+      <w:r>
+        <w:rPr>
+          <w:b/>
+        </w:rPr>
+        <w:t>[Bold = Done]</w:t>
+      </w:r>
+    </w:p>
+    <w:p>
+      <w:pPr>
+        <w:pStyle w:val="ListParagraph"/>
+        <w:numPr>
+          <w:ilvl w:val="1"/>
+          <w:numId w:val="1"/>
+        </w:numPr>
+        <w:rPr>
+          <w:b/>
+        </w:rPr>
+      </w:pPr>
+      <w:r>
+        <w:rPr>
+          <w:b/>
+        </w:rPr>
+        <w:t>Bug: Any pages/features that move when the console is up should not be moving</w:t>
+      </w:r>
+    </w:p>
+    <w:p>
+      <w:pPr>
+        <w:pStyle w:val="ListParagraph"/>
+        <w:numPr>
+          <w:ilvl w:val="2"/>
+          <w:numId w:val="1"/>
+        </w:numPr>
+        <w:rPr>
+          <w:b/>
+        </w:rPr>
+      </w:pPr>
+      <w:r>
+        <w:rPr>
+          <w:b/>
+        </w:rPr>
+        <w:t>For error pages: Use JQuery to add padding-top based on the height of the screen when it</w:t>
+      </w:r>
+      <w:r>
+        <w:rPr>
+          <w:b/>
+        </w:rPr>
+        <w:t xml:space="preserve"> first</w:t>
+      </w:r>
+      <w:r>
+        <w:rPr>
+          <w:b/>
+        </w:rPr>
+        <w:t xml:space="preserve"> opens</w:t>
+      </w:r>
+    </w:p>
+    <w:p>
+      <w:pPr>
+        <w:pStyle w:val="ListParagraph"/>
+        <w:numPr>
+          <w:ilvl w:val="2"/>
+          <w:numId w:val="1"/>
+        </w:numPr>
+        <w:rPr>
+          <w:b/>
+        </w:rPr>
+      </w:pPr>
+      <w:r>
+        <w:rPr>
+          <w:b/>
+        </w:rPr>
+        <w:t>For about section</w:t>
+      </w:r>
+      <w:r>
+        <w:rPr>
+          <w:b/>
+        </w:rPr>
+        <w:t>: change the scheme so users can’t spam the ‘Following’ extending</w:t>
+      </w:r>
+    </w:p>
+    <w:p>
+      <w:pPr>
+        <w:pStyle w:val="ListParagraph"/>
+        <w:numPr>
+          <w:ilvl w:val="1"/>
+          <w:numId w:val="1"/>
+        </w:numPr>
+        <w:rPr>
+          <w:b/>
+        </w:rPr>
+      </w:pPr>
+      <w:r>
+        <w:rPr>
+          <w:b/>
+        </w:rPr>
+        <w:t>Color Scheme</w:t>
+      </w:r>
+    </w:p>
+    <w:p>
+      <w:pPr>
+        <w:pStyle w:val="ListParagraph"/>
+        <w:numPr>
+          <w:ilvl w:val="2"/>
+          <w:numId w:val="1"/>
+        </w:numPr>
+        <w:rPr>
+          <w:b/>
+        </w:rPr>
+      </w:pPr>
+      <w:r>
+        <w:rPr>
+          <w:b/>
+        </w:rPr>
+        <w:t>Research and choose colors for the website</w:t>
+      </w:r>
+    </w:p>
+    <w:p>
+      <w:pPr>
+        <w:pStyle w:val="ListParagraph"/>
+        <w:numPr>
+          <w:ilvl w:val="3"/>
+          <w:numId w:val="1"/>
+        </w:numPr>
+        <w:rPr>
+          <w:b/>
+        </w:rPr>
+      </w:pPr>
+      <w:r>
+        <w:rPr>
+          <w:b/>
+        </w:rPr>
+        <w:t>Purple</w:t>
+      </w:r>
+      <w:r>
+        <w:rPr>
+          <w:b/>
+        </w:rPr>
+        <w:t>, find the purple you want</w:t>
+      </w:r>
+      <w:r>
+        <w:rPr>
+          <w:b/>
+        </w:rPr>
+        <w:t xml:space="preserve"> to make this bold</w:t>
+      </w:r>
+    </w:p>
+    <w:p>
+      <w:pPr>
+        <w:pStyle w:val="ListParagraph"/>
+        <w:numPr>
+          <w:ilvl w:val="4"/>
+          <w:numId w:val="1"/>
+        </w:numPr>
+        <w:rPr>
+          <w:b/>
+        </w:rPr>
+      </w:pPr>
+      <w:r>
+        <w:rPr>
+          <w:b/>
+        </w:rPr>
+        <w:t>5D28A4</w:t>
+      </w:r>
+      <w:r>
+        <w:rPr>
+          <w:b/>
+        </w:rPr>
+        <w:t xml:space="preserve"> (</w:t>
+      </w:r>
+      <w:r>
+        <w:rPr>
+          <w:b/>
+        </w:rPr>
+        <w:t>Deeper, bluer purple)</w:t>
+      </w:r>
+    </w:p>
+    <w:p>
+      <w:pPr>
+        <w:pStyle w:val="ListParagraph"/>
+        <w:numPr>
+          <w:ilvl w:val="4"/>
+          <w:numId w:val="1"/>
+        </w:numPr>
+        <w:rPr>
+          <w:b/>
+        </w:rPr>
+      </w:pPr>
+      <w:r>
+        <w:rPr>
+          <w:b/>
+        </w:rPr>
+        <w:t>6A4EA4 (Grayer purple)</w:t>
+      </w:r>
+    </w:p>
+    <w:p>
+      <w:pPr>
+        <w:pStyle w:val="ListParagraph"/>
+        <w:numPr>
+          <w:ilvl w:val="4"/>
+          <w:numId w:val="1"/>
+        </w:numPr>
+        <w:rPr>
+          <w:b/>
+        </w:rPr>
+      </w:pPr>
+      <w:r>
+        <w:rPr>
+          <w:b/>
+        </w:rPr>
+        <w:t>7346BA</w:t>
+      </w:r>
+      <w:r>
+        <w:rPr>
+          <w:b/>
+        </w:rPr>
+        <w:t xml:space="preserve"> (Brighter purple)</w:t>
+      </w:r>
+    </w:p>
+    <w:p>
+      <w:pPr>
+        <w:pStyle w:val="ListParagraph"/>
+        <w:numPr>
+          <w:ilvl w:val="4"/>
+          <w:numId w:val="1"/>
+        </w:numPr>
+        <w:rPr>
+          <w:b/>
+        </w:rPr>
+      </w:pPr>
+      <w:r>
+        <w:rPr>
+          <w:b/>
+        </w:rPr>
+        <w:t>7346D3 (Very bright purple)</w:t>
+      </w:r>
+    </w:p>
+    <w:p>
+      <w:pPr>
+        <w:pStyle w:val="ListParagraph"/>
+        <w:numPr>
+          <w:ilvl w:val="4"/>
+          <w:numId w:val="1"/>
+        </w:numPr>
+        <w:rPr>
+          <w:b/>
+        </w:rPr>
+      </w:pPr>
+      <w:r>
+        <w:rPr>
+          <w:b/>
+        </w:rPr>
+        <w:t>7F3DFF (Cool Purple)</w:t>
+      </w:r>
+    </w:p>
+    <w:p>
+      <w:pPr>
+        <w:pStyle w:val="ListParagraph"/>
+        <w:numPr>
+          <w:ilvl w:val="4"/>
+          <w:numId w:val="1"/>
+        </w:numPr>
+        <w:rPr>
+          <w:b/>
+        </w:rPr>
+      </w:pPr>
+      <w:r>
+        <w:rPr>
+          <w:b/>
+        </w:rPr>
+        <w:t>d065ff (Similar to snapchat purple)</w:t>
+      </w:r>
+    </w:p>
+    <w:p>
+      <w:pPr>
+        <w:pStyle w:val="ListParagraph"/>
+        <w:numPr>
+          <w:ilvl w:val="2"/>
+          <w:numId w:val="1"/>
+        </w:numPr>
+        <w:rPr>
+          <w:b/>
+        </w:rPr>
+      </w:pPr>
+      <w:r>
+        <w:rPr>
+          <w:b/>
+        </w:rPr>
+        <w:t xml:space="preserve">Choose the colors of </w:t>
+      </w:r>
+      <w:r>
+        <w:rPr>
+          <w:b/>
+        </w:rPr>
+        <w:t>all current features: navbar, sidebar, background of the content, forms, etc.</w:t>
+      </w:r>
+    </w:p>
+    <w:p>
+      <w:pPr>
+        <w:pStyle w:val="ListParagraph"/>
+        <w:numPr>
+          <w:ilvl w:val="3"/>
+          <w:numId w:val="1"/>
+        </w:numPr>
+        <w:rPr>
+          <w:b/>
+        </w:rPr>
+      </w:pPr>
+      <w:r>
+        <w:rPr>
+          <w:b/>
+        </w:rPr>
+        <w:t>Overall background: Gray</w:t>
+      </w:r>
+    </w:p>
+    <w:p>
+      <w:pPr>
+        <w:pStyle w:val="ListParagraph"/>
+        <w:numPr>
+          <w:ilvl w:val="3"/>
+          <w:numId w:val="1"/>
+        </w:numPr>
+        <w:rPr>
+          <w:b/>
+        </w:rPr>
+      </w:pPr>
+      <w:r>
+        <w:rPr>
+          <w:b/>
+        </w:rPr>
+        <w:t>Navbar:</w:t>
+      </w:r>
+      <w:r>
+        <w:rPr>
+          <w:b/>
+        </w:rPr>
+        <w:t xml:space="preserve"> Card-style white navbar</w:t>
+      </w:r>
+      <w:r>
+        <w:rPr>
+          <w:b/>
+        </w:rPr>
+        <w:t xml:space="preserve"> (Black with color)</w:t>
+      </w:r>
+    </w:p>
+    <w:p>
+      <w:pPr>
+        <w:pStyle w:val="ListParagraph"/>
+        <w:numPr>
+          <w:ilvl w:val="3"/>
+          <w:numId w:val="1"/>
+        </w:numPr>
+        <w:rPr>
+          <w:b/>
+        </w:rPr>
+      </w:pPr>
+      <w:r>
+        <w:rPr>
+          <w:b/>
+        </w:rPr>
+        <w:t>Sidebar:</w:t>
+      </w:r>
+      <w:r>
+        <w:rPr>
+          <w:b/>
+        </w:rPr>
+        <w:t xml:space="preserve"> Light Gray Sidebar</w:t>
+      </w:r>
+      <w:r>
+        <w:rPr>
+          <w:b/>
+        </w:rPr>
+        <w:t xml:space="preserve"> (Now white card-style)</w:t>
+      </w:r>
+    </w:p>
+    <w:p>
+      <w:pPr>
+        <w:pStyle w:val="ListParagraph"/>
+        <w:numPr>
+          <w:ilvl w:val="3"/>
+          <w:numId w:val="1"/>
+        </w:numPr>
+        <w:rPr>
+          <w:b/>
+        </w:rPr>
+      </w:pPr>
+      <w:r>
+        <w:rPr>
+          <w:b/>
+        </w:rPr>
+        <w:t>Forms: White</w:t>
+      </w:r>
+    </w:p>
+    <w:p>
+      <w:pPr>
+        <w:pStyle w:val="ListParagraph"/>
+        <w:numPr>
+          <w:ilvl w:val="3"/>
+          <w:numId w:val="1"/>
+        </w:numPr>
+        <w:rPr>
+          <w:b/>
+        </w:rPr>
+      </w:pPr>
+      <w:r>
+        <w:rPr>
+          <w:b/>
+        </w:rPr>
+        <w:t>Content/Table: White</w:t>
+      </w:r>
+      <w:r>
+        <w:rPr>
+          <w:b/>
+        </w:rPr>
+        <w:t xml:space="preserve"> (Later with post implementation)</w:t>
+      </w:r>
+    </w:p>
+    <w:p>
+      <w:pPr>
+        <w:pStyle w:val="ListParagraph"/>
+        <w:ind w:left="2880"/>
+        <w:rPr>
+          <w:b/>
+        </w:rPr>
+      </w:pPr>
+    </w:p>
+    <w:p>
+      <w:pPr>
+        <w:pStyle w:val="ListParagraph"/>
+        <w:numPr>
+          <w:ilvl w:val="1"/>
+          <w:numId w:val="1"/>
+        </w:numPr>
+      </w:pPr>
+      <w:r>
+        <w:lastRenderedPageBreak/>
+        <w:t>Sidebar</w:t>
+      </w:r>
+    </w:p>
+    <w:p>
+      <w:pPr>
+        <w:pStyle w:val="ListParagraph"/>
+        <w:numPr>
+          <w:ilvl w:val="2"/>
+          <w:numId w:val="1"/>
+        </w:numPr>
+      </w:pPr>
+      <w:r>
+        <w:t>Tasks:</w:t>
+      </w:r>
+    </w:p>
+    <w:p>
+      <w:pPr>
+        <w:pStyle w:val="ListParagraph"/>
+        <w:numPr>
+          <w:ilvl w:val="3"/>
+          <w:numId w:val="1"/>
+        </w:numPr>
+      </w:pPr>
+      <w:r>
+        <w:rPr>
+          <w:b/>
+        </w:rPr>
+        <w:t>Create a final template of all the features and the style of the sidebar</w:t>
+      </w:r>
+    </w:p>
+    <w:p>
+      <w:pPr>
+        <w:pStyle w:val="ListParagraph"/>
+        <w:numPr>
+          <w:ilvl w:val="3"/>
+          <w:numId w:val="1"/>
+        </w:numPr>
+        <w:rPr>
+          <w:b/>
+        </w:rPr>
+      </w:pPr>
+      <w:r>
+        <w:rPr>
+          <w:b/>
+        </w:rPr>
+        <w:t xml:space="preserve">Make the sidebar </w:t>
+      </w:r>
+      <w:r>
+        <w:rPr>
+          <w:b/>
+        </w:rPr>
+        <w:t>have a card-style</w:t>
+      </w:r>
+    </w:p>
+    <w:p>
+      <w:pPr>
+        <w:pStyle w:val="ListParagraph"/>
+        <w:numPr>
+          <w:ilvl w:val="3"/>
+          <w:numId w:val="1"/>
+        </w:numPr>
+      </w:pPr>
+      <w:r>
+        <w:t>Add headers for each subsection within the sidebar</w:t>
+      </w:r>
+    </w:p>
+    <w:p>
+      <w:pPr>
+        <w:pStyle w:val="ListParagraph"/>
+        <w:numPr>
+          <w:ilvl w:val="3"/>
+          <w:numId w:val="1"/>
+        </w:numPr>
+        <w:rPr>
+          <w:highlight w:val="yellow"/>
+        </w:rPr>
+      </w:pPr>
+      <w:r>
+        <w:rPr>
+          <w:highlight w:val="yellow"/>
+        </w:rPr>
+        <w:t>Add a feed subsection</w:t>
+      </w:r>
+    </w:p>
+    <w:p>
+      <w:pPr>
+        <w:pStyle w:val="ListParagraph"/>
+        <w:numPr>
+          <w:ilvl w:val="4"/>
+          <w:numId w:val="1"/>
+        </w:numPr>
+        <w:rPr>
+          <w:highlight w:val="yellow"/>
+        </w:rPr>
+      </w:pPr>
+      <w:r>
+        <w:rPr>
+          <w:highlight w:val="yellow"/>
+        </w:rPr>
+        <w:t>Add icons for the different feed options</w:t>
+      </w:r>
+    </w:p>
+    <w:p>
+      <w:pPr>
+        <w:pStyle w:val="ListParagraph"/>
+        <w:numPr>
+          <w:ilvl w:val="4"/>
+          <w:numId w:val="1"/>
+        </w:numPr>
+        <w:rPr>
+          <w:highlight w:val="yellow"/>
+        </w:rPr>
+      </w:pPr>
+      <w:r>
+        <w:rPr>
+          <w:highlight w:val="yellow"/>
+        </w:rPr>
+        <w:t>Make these highlighted when hovered/selected</w:t>
+      </w:r>
+    </w:p>
+    <w:p>
+      <w:pPr>
+        <w:pStyle w:val="ListParagraph"/>
+        <w:numPr>
+          <w:ilvl w:val="3"/>
+          <w:numId w:val="1"/>
+        </w:numPr>
+        <w:rPr>
+          <w:b/>
+        </w:rPr>
+      </w:pPr>
+      <w:r>
+        <w:rPr>
+          <w:b/>
+        </w:rPr>
+        <w:t>Add an extras subsection</w:t>
+      </w:r>
+    </w:p>
+    <w:p>
+      <w:pPr>
+        <w:pStyle w:val="ListParagraph"/>
+        <w:numPr>
+          <w:ilvl w:val="3"/>
+          <w:numId w:val="1"/>
+        </w:numPr>
+        <w:rPr>
+          <w:highlight w:val="yellow"/>
+        </w:rPr>
+      </w:pPr>
+      <w:r>
+        <w:rPr>
+          <w:highlight w:val="yellow"/>
+        </w:rPr>
+        <w:t>Different implementation based on authentication</w:t>
+      </w:r>
+    </w:p>
+    <w:p>
+      <w:pPr>
+        <w:pStyle w:val="ListParagraph"/>
+        <w:numPr>
+          <w:ilvl w:val="4"/>
+          <w:numId w:val="1"/>
+        </w:numPr>
+        <w:rPr>
+          <w:highlight w:val="yellow"/>
+        </w:rPr>
+      </w:pPr>
+      <w:r>
+        <w:rPr>
+          <w:highlight w:val="yellow"/>
+        </w:rPr>
+        <w:t>Authenticated: Should show following</w:t>
+      </w:r>
+      <w:r>
+        <w:rPr>
+          <w:highlight w:val="yellow"/>
+        </w:rPr>
+        <w:t xml:space="preserve"> and categories</w:t>
+      </w:r>
       <w:bookmarkStart w:id="0" w:name="_GoBack"/>
       <w:bookmarkEnd w:id="0"/>
     </w:p>
     <w:p>
       <w:pPr>
         <w:pStyle w:val="ListParagraph"/>
-        <w:ind w:left="1440"/>
-      </w:pPr>
-    </w:p>
-    <w:p>
-      <w:pPr>
-        <w:pStyle w:val="ListParagraph"/>
-        <w:numPr>
-          <w:ilvl w:val="0"/>
-          <w:numId w:val="1"/>
-        </w:numPr>
-      </w:pPr>
-      <w:r>
-        <w:rPr>
-          <w:b/>
-        </w:rPr>
-        <w:t>Phase 3 (Styling Refinement of Current Features)</w:t>
-      </w:r>
-      <w:r>
-        <w:t>:</w:t>
-      </w:r>
-      <w:r>
-        <w:t xml:space="preserve"> </w:t>
-      </w:r>
-      <w:r>
-        <w:rPr>
-          <w:b/>
-        </w:rPr>
-        <w:t>[Bold = Done]</w:t>
-      </w:r>
-    </w:p>
-    <w:p>
-      <w:pPr>
-        <w:pStyle w:val="ListParagraph"/>
-        <w:numPr>
-          <w:ilvl w:val="1"/>
-          <w:numId w:val="1"/>
-        </w:numPr>
-      </w:pPr>
-      <w:r>
-        <w:t>Bug: Any pages/features that move when the console is up should not be moving</w:t>
-      </w:r>
-    </w:p>
-    <w:p>
-      <w:pPr>
-        <w:pStyle w:val="ListParagraph"/>
-        <w:numPr>
-          <w:ilvl w:val="2"/>
-          <w:numId w:val="1"/>
-        </w:numPr>
-        <w:rPr>
-          <w:b/>
-        </w:rPr>
-      </w:pPr>
-      <w:r>
-        <w:rPr>
-          <w:b/>
-        </w:rPr>
-        <w:t>For error pages: Use JQuery to add padding-top based on the height of the screen when it</w:t>
-      </w:r>
-      <w:r>
-        <w:rPr>
-          <w:b/>
-        </w:rPr>
-        <w:t xml:space="preserve"> first</w:t>
-      </w:r>
-      <w:r>
-        <w:rPr>
-          <w:b/>
-        </w:rPr>
-        <w:t xml:space="preserve"> opens</w:t>
-      </w:r>
-    </w:p>
-    <w:p>
-      <w:pPr>
-        <w:pStyle w:val="ListParagraph"/>
-        <w:numPr>
-          <w:ilvl w:val="2"/>
+        <w:numPr>
+          <w:ilvl w:val="4"/>
           <w:numId w:val="1"/>
         </w:numPr>
         <w:rPr>
@@ -301,49 +866,25 @@
         <w:rPr>
           <w:highlight w:val="yellow"/>
         </w:rPr>
-        <w:t>For about section</w:t>
-      </w:r>
-      <w:r>
+        <w:t>Not: Preset categories to browse</w:t>
+      </w:r>
+    </w:p>
+    <w:p>
+      <w:pPr>
+        <w:pStyle w:val="ListParagraph"/>
+        <w:numPr>
+          <w:ilvl w:val="5"/>
+          <w:numId w:val="1"/>
+        </w:numPr>
         <w:rPr>
           <w:highlight w:val="yellow"/>
         </w:rPr>
-        <w:t>: change the scheme so users can’t spam the ‘Following’ extending</w:t>
-      </w:r>
-    </w:p>
-    <w:p>
-      <w:pPr>
-        <w:pStyle w:val="ListParagraph"/>
-        <w:numPr>
-          <w:ilvl w:val="1"/>
-          <w:numId w:val="1"/>
-        </w:numPr>
-        <w:rPr>
-          <w:b/>
-        </w:rPr>
-      </w:pPr>
-      <w:r>
-        <w:rPr>
-          <w:b/>
-        </w:rPr>
-        <w:t>Color Scheme</w:t>
-      </w:r>
-    </w:p>
-    <w:p>
-      <w:pPr>
-        <w:pStyle w:val="ListParagraph"/>
-        <w:numPr>
-          <w:ilvl w:val="2"/>
-          <w:numId w:val="1"/>
-        </w:numPr>
-        <w:rPr>
-          <w:b/>
-        </w:rPr>
-      </w:pPr>
-      <w:r>
-        <w:rPr>
-          <w:b/>
-        </w:rPr>
-        <w:t>Research and choose colors for the website</w:t>
+      </w:pPr>
+      <w:r>
+        <w:rPr>
+          <w:highlight w:val="yellow"/>
+        </w:rPr>
+        <w:t>Icons for categories and highlighting effects</w:t>
       </w:r>
     </w:p>
     <w:p>
@@ -361,19 +902,27 @@
         <w:rPr>
           <w:b/>
         </w:rPr>
-        <w:t>Purple</w:t>
-      </w:r>
-      <w:r>
-        <w:rPr>
-          <w:b/>
-        </w:rPr>
-        <w:t>, find the purple you want</w:t>
-      </w:r>
-      <w:r>
-        <w:rPr>
-          <w:b/>
-        </w:rPr>
-        <w:t xml:space="preserve"> to make this bold</w:t>
+        <w:t>Bug: Overlay effect no longer working</w:t>
+      </w:r>
+    </w:p>
+    <w:p>
+      <w:pPr>
+        <w:pStyle w:val="ListParagraph"/>
+        <w:numPr>
+          <w:ilvl w:val="3"/>
+          <w:numId w:val="1"/>
+        </w:numPr>
+        <w:rPr>
+          <w:b/>
+          <w:i/>
+        </w:rPr>
+      </w:pPr>
+      <w:r>
+        <w:rPr>
+          <w:b/>
+          <w:i/>
+        </w:rPr>
+        <w:t>Change padding of ‘spacer’ element</w:t>
       </w:r>
     </w:p>
     <w:p>
@@ -385,25 +934,45 @@
         </w:numPr>
         <w:rPr>
           <w:b/>
-        </w:rPr>
-      </w:pPr>
-      <w:r>
-        <w:rPr>
-          <w:b/>
-        </w:rPr>
-        <w:t>5D28A4</w:t>
-      </w:r>
-      <w:r>
-        <w:rPr>
-          <w:b/>
-        </w:rPr>
-        <w:t xml:space="preserve"> (</w:t>
-      </w:r>
-      <w:r>
-        <w:rPr>
-          <w:b/>
-        </w:rPr>
-        <w:t>Deeper, bluer purple)</w:t>
+          <w:i/>
+        </w:rPr>
+      </w:pPr>
+      <w:r>
+        <w:rPr>
+          <w:b/>
+          <w:i/>
+        </w:rPr>
+        <w:t>Done, but not well- if the navbar ever changes height then it won’t look good</w:t>
+      </w:r>
+    </w:p>
+    <w:p>
+      <w:pPr>
+        <w:pStyle w:val="ListParagraph"/>
+        <w:numPr>
+          <w:ilvl w:val="3"/>
+          <w:numId w:val="1"/>
+        </w:numPr>
+        <w:rPr>
+          <w:b/>
+        </w:rPr>
+      </w:pPr>
+      <w:r>
+        <w:rPr>
+          <w:b/>
+        </w:rPr>
+        <w:t xml:space="preserve">Bug: </w:t>
+      </w:r>
+      <w:r>
+        <w:rPr>
+          <w:b/>
+        </w:rPr>
+        <w:t>‘About section’ being pushed out of view because of the list</w:t>
+      </w:r>
+      <w:r>
+        <w:rPr>
+          <w:b/>
+        </w:rPr>
+        <w:t xml:space="preserve"> of following</w:t>
       </w:r>
     </w:p>
     <w:p>
@@ -421,7 +990,31 @@
         <w:rPr>
           <w:b/>
         </w:rPr>
-        <w:t>6A4EA4 (Grayer purple)</w:t>
+        <w:t>Idea: Use JS to make the element smaller or completely gone unless user expands list?</w:t>
+      </w:r>
+    </w:p>
+    <w:p>
+      <w:pPr>
+        <w:pStyle w:val="ListParagraph"/>
+        <w:numPr>
+          <w:ilvl w:val="3"/>
+          <w:numId w:val="1"/>
+        </w:numPr>
+        <w:rPr>
+          <w:b/>
+        </w:rPr>
+      </w:pPr>
+      <w:r>
+        <w:rPr>
+          <w:b/>
+        </w:rPr>
+        <w:t xml:space="preserve">Bug: About section </w:t>
+      </w:r>
+      <w:r>
+        <w:rPr>
+          <w:b/>
+        </w:rPr>
+        <w:t>doesn’t move when list of following is expanded</w:t>
       </w:r>
     </w:p>
     <w:p>
@@ -439,13 +1032,25 @@
         <w:rPr>
           <w:b/>
         </w:rPr>
-        <w:t>7346BA</w:t>
-      </w:r>
-      <w:r>
-        <w:rPr>
-          <w:b/>
-        </w:rPr>
-        <w:t xml:space="preserve"> (Brighter purple)</w:t>
+        <w:t>Idea: Never allow about section to collapse and following list has predetermined size to scroll in</w:t>
+      </w:r>
+    </w:p>
+    <w:p>
+      <w:pPr>
+        <w:pStyle w:val="ListParagraph"/>
+        <w:numPr>
+          <w:ilvl w:val="3"/>
+          <w:numId w:val="1"/>
+        </w:numPr>
+        <w:rPr>
+          <w:b/>
+        </w:rPr>
+      </w:pPr>
+      <w:r>
+        <w:rPr>
+          <w:b/>
+        </w:rPr>
+        <w:t>Bug: When not logged in the thing collapses underneath the feed header, it should just do nothing</w:t>
       </w:r>
     </w:p>
     <w:p>
@@ -463,67 +1068,7 @@
         <w:rPr>
           <w:b/>
         </w:rPr>
-        <w:t>7346D3 (Very bright purple)</w:t>
-      </w:r>
-    </w:p>
-    <w:p>
-      <w:pPr>
-        <w:pStyle w:val="ListParagraph"/>
-        <w:numPr>
-          <w:ilvl w:val="4"/>
-          <w:numId w:val="1"/>
-        </w:numPr>
-        <w:rPr>
-          <w:b/>
-        </w:rPr>
-      </w:pPr>
-      <w:r>
-        <w:rPr>
-          <w:b/>
-        </w:rPr>
-        <w:t>7F3DFF (Cool Purple)</w:t>
-      </w:r>
-    </w:p>
-    <w:p>
-      <w:pPr>
-        <w:pStyle w:val="ListParagraph"/>
-        <w:numPr>
-          <w:ilvl w:val="4"/>
-          <w:numId w:val="1"/>
-        </w:numPr>
-        <w:rPr>
-          <w:b/>
-        </w:rPr>
-      </w:pPr>
-      <w:r>
-        <w:rPr>
-          <w:b/>
-        </w:rPr>
-        <w:t>d065ff (Similar to snapchat purple)</w:t>
-      </w:r>
-    </w:p>
-    <w:p>
-      <w:pPr>
-        <w:pStyle w:val="ListParagraph"/>
-        <w:numPr>
-          <w:ilvl w:val="2"/>
-          <w:numId w:val="1"/>
-        </w:numPr>
-        <w:rPr>
-          <w:b/>
-        </w:rPr>
-      </w:pPr>
-      <w:r>
-        <w:rPr>
-          <w:b/>
-        </w:rPr>
-        <w:t xml:space="preserve">Choose the colors of </w:t>
-      </w:r>
-      <w:r>
-        <w:rPr>
-          <w:b/>
-        </w:rPr>
-        <w:t>all current features: navbar, sidebar, background of the content, forms, etc.</w:t>
+        <w:t>Issue extends to if user doesn’t follow anyone or doesn’t follow enough people</w:t>
       </w:r>
     </w:p>
     <w:p>
@@ -538,531 +1083,10 @@
         </w:rPr>
       </w:pPr>
       <w:r>
-        <w:rPr>
-          <w:b/>
-        </w:rPr>
-        <w:t>Overall background: Gray</w:t>
-      </w:r>
-    </w:p>
-    <w:p>
-      <w:pPr>
-        <w:pStyle w:val="ListParagraph"/>
-        <w:numPr>
-          <w:ilvl w:val="3"/>
-          <w:numId w:val="1"/>
-        </w:numPr>
-        <w:rPr>
-          <w:b/>
-        </w:rPr>
-      </w:pPr>
-      <w:r>
-        <w:rPr>
-          <w:b/>
-        </w:rPr>
-        <w:t>Navbar:</w:t>
-      </w:r>
-      <w:r>
-        <w:rPr>
-          <w:b/>
-        </w:rPr>
-        <w:t xml:space="preserve"> Card-style white navbar</w:t>
-      </w:r>
-      <w:r>
-        <w:rPr>
-          <w:b/>
-        </w:rPr>
-        <w:t xml:space="preserve"> (Black with color)</w:t>
-      </w:r>
-    </w:p>
-    <w:p>
-      <w:pPr>
-        <w:pStyle w:val="ListParagraph"/>
-        <w:numPr>
-          <w:ilvl w:val="3"/>
-          <w:numId w:val="1"/>
-        </w:numPr>
-        <w:rPr>
-          <w:b/>
-        </w:rPr>
-      </w:pPr>
-      <w:r>
-        <w:rPr>
-          <w:b/>
-        </w:rPr>
-        <w:t>Sidebar:</w:t>
-      </w:r>
-      <w:r>
-        <w:rPr>
-          <w:b/>
-        </w:rPr>
-        <w:t xml:space="preserve"> Light Gray Sidebar</w:t>
-      </w:r>
-      <w:r>
-        <w:rPr>
-          <w:b/>
-        </w:rPr>
-        <w:t xml:space="preserve"> (Now white card-style)</w:t>
-      </w:r>
-    </w:p>
-    <w:p>
-      <w:pPr>
-        <w:pStyle w:val="ListParagraph"/>
-        <w:numPr>
-          <w:ilvl w:val="3"/>
-          <w:numId w:val="1"/>
-        </w:numPr>
-        <w:rPr>
-          <w:b/>
-        </w:rPr>
-      </w:pPr>
-      <w:r>
-        <w:rPr>
-          <w:b/>
-        </w:rPr>
-        <w:t>Forms: White</w:t>
-      </w:r>
-    </w:p>
-    <w:p>
-      <w:pPr>
-        <w:pStyle w:val="ListParagraph"/>
-        <w:numPr>
-          <w:ilvl w:val="3"/>
-          <w:numId w:val="1"/>
-        </w:numPr>
-        <w:rPr>
-          <w:b/>
-        </w:rPr>
-      </w:pPr>
-      <w:r>
-        <w:rPr>
-          <w:b/>
-        </w:rPr>
-        <w:t>Content/Table: White</w:t>
-      </w:r>
-      <w:r>
-        <w:rPr>
-          <w:b/>
-        </w:rPr>
-        <w:t xml:space="preserve"> (Later with post implementation)</w:t>
-      </w:r>
-    </w:p>
-    <w:p>
-      <w:pPr>
-        <w:pStyle w:val="ListParagraph"/>
-        <w:numPr>
-          <w:ilvl w:val="1"/>
-          <w:numId w:val="1"/>
-        </w:numPr>
-      </w:pPr>
-      <w:r>
-        <w:t>Sidebar</w:t>
-      </w:r>
-    </w:p>
-    <w:p>
-      <w:pPr>
-        <w:pStyle w:val="ListParagraph"/>
-        <w:numPr>
-          <w:ilvl w:val="2"/>
-          <w:numId w:val="1"/>
-        </w:numPr>
-      </w:pPr>
-      <w:r>
-        <w:t>Tasks:</w:t>
-      </w:r>
-    </w:p>
-    <w:p>
-      <w:pPr>
-        <w:pStyle w:val="ListParagraph"/>
-        <w:numPr>
-          <w:ilvl w:val="3"/>
-          <w:numId w:val="1"/>
-        </w:numPr>
-      </w:pPr>
-      <w:r>
-        <w:rPr>
-          <w:b/>
-        </w:rPr>
-        <w:lastRenderedPageBreak/>
-        <w:t>Create a final template of all the features and the style of the sidebar</w:t>
-      </w:r>
-    </w:p>
-    <w:p>
-      <w:pPr>
-        <w:pStyle w:val="ListParagraph"/>
-        <w:numPr>
-          <w:ilvl w:val="3"/>
-          <w:numId w:val="1"/>
-        </w:numPr>
-        <w:rPr>
-          <w:b/>
-        </w:rPr>
-      </w:pPr>
-      <w:r>
-        <w:rPr>
-          <w:b/>
-        </w:rPr>
-        <w:t xml:space="preserve">Make the sidebar </w:t>
-      </w:r>
-      <w:r>
-        <w:rPr>
-          <w:b/>
-        </w:rPr>
-        <w:t>have a card-style</w:t>
-      </w:r>
-    </w:p>
-    <w:p>
-      <w:pPr>
-        <w:pStyle w:val="ListParagraph"/>
-        <w:numPr>
-          <w:ilvl w:val="3"/>
-          <w:numId w:val="1"/>
-        </w:numPr>
-      </w:pPr>
-      <w:r>
-        <w:t>Add headers for each subsection within the sidebar</w:t>
-      </w:r>
-    </w:p>
-    <w:p>
-      <w:pPr>
-        <w:pStyle w:val="ListParagraph"/>
-        <w:numPr>
-          <w:ilvl w:val="3"/>
-          <w:numId w:val="1"/>
-        </w:numPr>
-        <w:rPr>
-          <w:highlight w:val="yellow"/>
-        </w:rPr>
-      </w:pPr>
-      <w:r>
-        <w:rPr>
-          <w:highlight w:val="yellow"/>
-        </w:rPr>
-        <w:t>Add a feed subsection</w:t>
-      </w:r>
-    </w:p>
-    <w:p>
-      <w:pPr>
-        <w:pStyle w:val="ListParagraph"/>
-        <w:numPr>
-          <w:ilvl w:val="4"/>
-          <w:numId w:val="1"/>
-        </w:numPr>
-        <w:rPr>
-          <w:highlight w:val="yellow"/>
-        </w:rPr>
-      </w:pPr>
-      <w:r>
-        <w:rPr>
-          <w:highlight w:val="yellow"/>
-        </w:rPr>
-        <w:t>Add icons for the different feed options</w:t>
-      </w:r>
-    </w:p>
-    <w:p>
-      <w:pPr>
-        <w:pStyle w:val="ListParagraph"/>
-        <w:numPr>
-          <w:ilvl w:val="4"/>
-          <w:numId w:val="1"/>
-        </w:numPr>
-        <w:rPr>
-          <w:highlight w:val="yellow"/>
-        </w:rPr>
-      </w:pPr>
-      <w:r>
-        <w:rPr>
-          <w:highlight w:val="yellow"/>
-        </w:rPr>
-        <w:t>Make these highlighted when hovered/selected</w:t>
-      </w:r>
-    </w:p>
-    <w:p>
-      <w:pPr>
-        <w:pStyle w:val="ListParagraph"/>
-        <w:numPr>
-          <w:ilvl w:val="3"/>
-          <w:numId w:val="1"/>
-        </w:numPr>
-        <w:rPr>
-          <w:b/>
-        </w:rPr>
-      </w:pPr>
-      <w:r>
-        <w:rPr>
-          <w:b/>
-        </w:rPr>
-        <w:t>Add an extras subsection</w:t>
-      </w:r>
-    </w:p>
-    <w:p>
-      <w:pPr>
-        <w:pStyle w:val="ListParagraph"/>
-        <w:numPr>
-          <w:ilvl w:val="3"/>
-          <w:numId w:val="1"/>
-        </w:numPr>
-        <w:rPr>
-          <w:highlight w:val="yellow"/>
-        </w:rPr>
-      </w:pPr>
-      <w:r>
-        <w:rPr>
-          <w:highlight w:val="yellow"/>
-        </w:rPr>
-        <w:t>Different implementation based on authentication</w:t>
-      </w:r>
-    </w:p>
-    <w:p>
-      <w:pPr>
-        <w:pStyle w:val="ListParagraph"/>
-        <w:numPr>
-          <w:ilvl w:val="4"/>
-          <w:numId w:val="1"/>
-        </w:numPr>
-        <w:rPr>
-          <w:highlight w:val="yellow"/>
-        </w:rPr>
-      </w:pPr>
-      <w:r>
-        <w:rPr>
-          <w:highlight w:val="yellow"/>
-        </w:rPr>
-        <w:t>Authenticated: Should show following</w:t>
-      </w:r>
-    </w:p>
-    <w:p>
-      <w:pPr>
-        <w:pStyle w:val="ListParagraph"/>
-        <w:numPr>
-          <w:ilvl w:val="4"/>
-          <w:numId w:val="1"/>
-        </w:numPr>
-        <w:rPr>
-          <w:highlight w:val="yellow"/>
-        </w:rPr>
-      </w:pPr>
-      <w:r>
-        <w:rPr>
-          <w:highlight w:val="yellow"/>
-        </w:rPr>
-        <w:t>Not: Preset categories to browse</w:t>
-      </w:r>
-    </w:p>
-    <w:p>
-      <w:pPr>
-        <w:pStyle w:val="ListParagraph"/>
-        <w:numPr>
-          <w:ilvl w:val="5"/>
-          <w:numId w:val="1"/>
-        </w:numPr>
-        <w:rPr>
-          <w:highlight w:val="yellow"/>
-        </w:rPr>
-      </w:pPr>
-      <w:r>
-        <w:rPr>
-          <w:highlight w:val="yellow"/>
-        </w:rPr>
-        <w:t>Icons for categories and highlighting effects</w:t>
-      </w:r>
-    </w:p>
-    <w:p>
-      <w:pPr>
-        <w:pStyle w:val="ListParagraph"/>
-        <w:numPr>
-          <w:ilvl w:val="3"/>
-          <w:numId w:val="1"/>
-        </w:numPr>
-        <w:rPr>
-          <w:b/>
-        </w:rPr>
-      </w:pPr>
-      <w:r>
-        <w:rPr>
-          <w:b/>
-        </w:rPr>
-        <w:t>Bug: Overlay effect no longer working</w:t>
-      </w:r>
-    </w:p>
-    <w:p>
-      <w:pPr>
-        <w:pStyle w:val="ListParagraph"/>
-        <w:numPr>
-          <w:ilvl w:val="3"/>
-          <w:numId w:val="1"/>
-        </w:numPr>
-        <w:rPr>
-          <w:b/>
-          <w:i/>
-        </w:rPr>
-      </w:pPr>
-      <w:r>
-        <w:rPr>
-          <w:b/>
-          <w:i/>
-        </w:rPr>
-        <w:t>Change padding of ‘spacer’ element</w:t>
-      </w:r>
-    </w:p>
-    <w:p>
-      <w:pPr>
-        <w:pStyle w:val="ListParagraph"/>
-        <w:numPr>
-          <w:ilvl w:val="4"/>
-          <w:numId w:val="1"/>
-        </w:numPr>
-        <w:rPr>
-          <w:b/>
-          <w:i/>
-        </w:rPr>
-      </w:pPr>
-      <w:r>
-        <w:rPr>
-          <w:b/>
-          <w:i/>
-        </w:rPr>
-        <w:t>Done, but not well- if the navbar ever changes height then it won’t look good</w:t>
-      </w:r>
-    </w:p>
-    <w:p>
-      <w:pPr>
-        <w:pStyle w:val="ListParagraph"/>
-        <w:numPr>
-          <w:ilvl w:val="3"/>
-          <w:numId w:val="1"/>
-        </w:numPr>
-        <w:rPr>
-          <w:b/>
-        </w:rPr>
-      </w:pPr>
-      <w:r>
-        <w:rPr>
-          <w:b/>
-        </w:rPr>
-        <w:t xml:space="preserve">Bug: </w:t>
-      </w:r>
-      <w:r>
-        <w:rPr>
-          <w:b/>
-        </w:rPr>
-        <w:t>‘About section’ being pushed out of view because of the list</w:t>
-      </w:r>
-      <w:r>
-        <w:rPr>
-          <w:b/>
-        </w:rPr>
-        <w:t xml:space="preserve"> of following</w:t>
-      </w:r>
-    </w:p>
-    <w:p>
-      <w:pPr>
-        <w:pStyle w:val="ListParagraph"/>
-        <w:numPr>
-          <w:ilvl w:val="4"/>
-          <w:numId w:val="1"/>
-        </w:numPr>
-        <w:rPr>
-          <w:b/>
-        </w:rPr>
-      </w:pPr>
-      <w:r>
-        <w:rPr>
-          <w:b/>
-        </w:rPr>
-        <w:t>Idea: Use JS to make the element smaller or completely gone unless user expands list?</w:t>
-      </w:r>
-    </w:p>
-    <w:p>
-      <w:pPr>
-        <w:pStyle w:val="ListParagraph"/>
-        <w:numPr>
-          <w:ilvl w:val="3"/>
-          <w:numId w:val="1"/>
-        </w:numPr>
-        <w:rPr>
-          <w:b/>
-        </w:rPr>
-      </w:pPr>
-      <w:r>
-        <w:rPr>
-          <w:b/>
-        </w:rPr>
-        <w:t xml:space="preserve">Bug: About section </w:t>
-      </w:r>
-      <w:r>
-        <w:rPr>
-          <w:b/>
-        </w:rPr>
-        <w:t>doesn’t move when list of following is expanded</w:t>
-      </w:r>
-    </w:p>
-    <w:p>
-      <w:pPr>
-        <w:pStyle w:val="ListParagraph"/>
-        <w:numPr>
-          <w:ilvl w:val="4"/>
-          <w:numId w:val="1"/>
-        </w:numPr>
-        <w:rPr>
-          <w:b/>
-        </w:rPr>
-      </w:pPr>
-      <w:r>
-        <w:rPr>
-          <w:b/>
-        </w:rPr>
-        <w:t>Idea: Never allow about section to collapse and following list has predetermined size to scroll in</w:t>
-      </w:r>
-    </w:p>
-    <w:p>
-      <w:pPr>
-        <w:pStyle w:val="ListParagraph"/>
-        <w:numPr>
-          <w:ilvl w:val="3"/>
-          <w:numId w:val="1"/>
-        </w:numPr>
-        <w:rPr>
-          <w:b/>
-        </w:rPr>
-      </w:pPr>
-      <w:r>
-        <w:rPr>
-          <w:b/>
-        </w:rPr>
-        <w:t>Bug: When not logged in the thing collapses underneath the feed header, it should just do nothing</w:t>
-      </w:r>
-    </w:p>
-    <w:p>
-      <w:pPr>
-        <w:pStyle w:val="ListParagraph"/>
-        <w:numPr>
-          <w:ilvl w:val="4"/>
-          <w:numId w:val="1"/>
-        </w:numPr>
-        <w:rPr>
-          <w:b/>
-        </w:rPr>
-      </w:pPr>
-      <w:r>
-        <w:rPr>
-          <w:b/>
-        </w:rPr>
-        <w:t>Issue extends to if user doesn’t follow anyone or doesn’t follow enough people</w:t>
-      </w:r>
-    </w:p>
-    <w:p>
-      <w:pPr>
-        <w:pStyle w:val="ListParagraph"/>
-        <w:numPr>
-          <w:ilvl w:val="3"/>
-          <w:numId w:val="1"/>
-        </w:numPr>
-        <w:rPr>
-          <w:b/>
-        </w:rPr>
-      </w:pPr>
-      <w:r>
-        <w:t>Bug: Can’t click outside of sidebar to close it</w:t>
+        <w:t>Bug: Can’t clic</w:t>
+      </w:r>
+      <w:r>
+        <w:t>k outside of sidebar to close overlay effect</w:t>
       </w:r>
     </w:p>
     <w:p>
@@ -1167,7 +1191,6 @@
         <w:rPr>
           <w:b/>
         </w:rPr>
-        <w:lastRenderedPageBreak/>
         <w:t>Things to keep in mind</w:t>
       </w:r>
       <w:r>

</xml_diff>

<commit_message>
Refactored css files for readability.
</commit_message>
<xml_diff>
--- a/Dream Checklist.docx
+++ b/Dream Checklist.docx
@@ -212,6 +212,18 @@
     <w:p>
       <w:pPr>
         <w:pStyle w:val="ListParagraph"/>
+        <w:numPr>
+          <w:ilvl w:val="1"/>
+          <w:numId w:val="1"/>
+        </w:numPr>
+      </w:pPr>
+      <w:r>
+        <w:t>Sidebar styling and implementation</w:t>
+      </w:r>
+    </w:p>
+    <w:p>
+      <w:pPr>
+        <w:pStyle w:val="ListParagraph"/>
         <w:ind w:left="1440"/>
       </w:pPr>
     </w:p>
@@ -246,7 +258,7 @@
       <w:pPr>
         <w:pStyle w:val="ListParagraph"/>
         <w:numPr>
-          <w:ilvl w:val="1"/>
+          <w:ilvl w:val="0"/>
           <w:numId w:val="1"/>
         </w:numPr>
         <w:rPr>
@@ -254,17 +266,14 @@
         </w:rPr>
       </w:pPr>
       <w:r>
-        <w:rPr>
-          <w:b/>
-        </w:rPr>
-        <w:t>Bug: Any pages/features that move when the console is up should not be moving</w:t>
-      </w:r>
-    </w:p>
-    <w:p>
-      <w:pPr>
-        <w:pStyle w:val="ListParagraph"/>
-        <w:numPr>
-          <w:ilvl w:val="2"/>
+        <w:t>Create pages for each sidebar feed</w:t>
+      </w:r>
+    </w:p>
+    <w:p>
+      <w:pPr>
+        <w:pStyle w:val="ListParagraph"/>
+        <w:numPr>
+          <w:ilvl w:val="0"/>
           <w:numId w:val="1"/>
         </w:numPr>
         <w:rPr>
@@ -272,29 +281,14 @@
         </w:rPr>
       </w:pPr>
       <w:r>
-        <w:rPr>
-          <w:b/>
-        </w:rPr>
-        <w:t>For error pages: Use JQuery to add padding-top based on the height of the screen when it</w:t>
-      </w:r>
-      <w:r>
-        <w:rPr>
-          <w:b/>
-        </w:rPr>
-        <w:t xml:space="preserve"> first</w:t>
-      </w:r>
-      <w:r>
-        <w:rPr>
-          <w:b/>
-        </w:rPr>
-        <w:t xml:space="preserve"> opens</w:t>
-      </w:r>
-    </w:p>
-    <w:p>
-      <w:pPr>
-        <w:pStyle w:val="ListParagraph"/>
-        <w:numPr>
-          <w:ilvl w:val="2"/>
+        <w:t>Try to increase code reuse</w:t>
+      </w:r>
+    </w:p>
+    <w:p>
+      <w:pPr>
+        <w:pStyle w:val="ListParagraph"/>
+        <w:numPr>
+          <w:ilvl w:val="0"/>
           <w:numId w:val="1"/>
         </w:numPr>
         <w:rPr>
@@ -302,23 +296,17 @@
         </w:rPr>
       </w:pPr>
       <w:r>
-        <w:rPr>
-          <w:b/>
-        </w:rPr>
-        <w:t>For about section</w:t>
-      </w:r>
-      <w:r>
-        <w:rPr>
-          <w:b/>
-        </w:rPr>
-        <w:t>: change the scheme so users can’t spam the ‘Following’ extending</w:t>
-      </w:r>
-    </w:p>
-    <w:p>
-      <w:pPr>
-        <w:pStyle w:val="ListParagraph"/>
-        <w:numPr>
-          <w:ilvl w:val="1"/>
+        <w:t xml:space="preserve">Bug: </w:t>
+      </w:r>
+      <w:r>
+        <w:t>Links routing multiple times for some reason</w:t>
+      </w:r>
+    </w:p>
+    <w:p>
+      <w:pPr>
+        <w:pStyle w:val="ListParagraph"/>
+        <w:numPr>
+          <w:ilvl w:val="0"/>
           <w:numId w:val="1"/>
         </w:numPr>
         <w:rPr>
@@ -329,883 +317,127 @@
         <w:rPr>
           <w:b/>
         </w:rPr>
-        <w:t>Color Scheme</w:t>
-      </w:r>
-    </w:p>
-    <w:p>
-      <w:pPr>
-        <w:pStyle w:val="ListParagraph"/>
-        <w:numPr>
-          <w:ilvl w:val="2"/>
-          <w:numId w:val="1"/>
-        </w:numPr>
-        <w:rPr>
-          <w:b/>
-        </w:rPr>
-      </w:pPr>
-      <w:r>
-        <w:rPr>
-          <w:b/>
-        </w:rPr>
-        <w:t>Research and choose colors for the website</w:t>
-      </w:r>
-    </w:p>
-    <w:p>
-      <w:pPr>
-        <w:pStyle w:val="ListParagraph"/>
-        <w:numPr>
-          <w:ilvl w:val="3"/>
-          <w:numId w:val="1"/>
-        </w:numPr>
-        <w:rPr>
-          <w:b/>
-        </w:rPr>
-      </w:pPr>
-      <w:r>
-        <w:rPr>
-          <w:b/>
-        </w:rPr>
-        <w:t>Purple</w:t>
-      </w:r>
-      <w:r>
-        <w:rPr>
-          <w:b/>
-        </w:rPr>
-        <w:t>, find the purple you want</w:t>
-      </w:r>
-      <w:r>
-        <w:rPr>
-          <w:b/>
-        </w:rPr>
-        <w:t xml:space="preserve"> to make this bold</w:t>
-      </w:r>
-    </w:p>
-    <w:p>
-      <w:pPr>
-        <w:pStyle w:val="ListParagraph"/>
-        <w:numPr>
-          <w:ilvl w:val="4"/>
-          <w:numId w:val="1"/>
-        </w:numPr>
-        <w:rPr>
-          <w:b/>
-        </w:rPr>
-      </w:pPr>
-      <w:r>
-        <w:rPr>
-          <w:b/>
-        </w:rPr>
-        <w:t>5D28A4</w:t>
-      </w:r>
-      <w:r>
-        <w:rPr>
-          <w:b/>
-        </w:rPr>
-        <w:t xml:space="preserve"> (</w:t>
-      </w:r>
-      <w:r>
-        <w:rPr>
-          <w:b/>
-        </w:rPr>
-        <w:t>Deeper, bluer purple)</w:t>
-      </w:r>
-    </w:p>
-    <w:p>
-      <w:pPr>
-        <w:pStyle w:val="ListParagraph"/>
-        <w:numPr>
-          <w:ilvl w:val="4"/>
-          <w:numId w:val="1"/>
-        </w:numPr>
-        <w:rPr>
-          <w:b/>
-        </w:rPr>
-      </w:pPr>
-      <w:r>
-        <w:rPr>
-          <w:b/>
-        </w:rPr>
-        <w:t>6A4EA4 (Grayer purple)</w:t>
-      </w:r>
-    </w:p>
-    <w:p>
-      <w:pPr>
-        <w:pStyle w:val="ListParagraph"/>
-        <w:numPr>
-          <w:ilvl w:val="4"/>
-          <w:numId w:val="1"/>
-        </w:numPr>
-        <w:rPr>
-          <w:b/>
-        </w:rPr>
-      </w:pPr>
-      <w:r>
-        <w:rPr>
-          <w:b/>
-        </w:rPr>
-        <w:t>7346BA</w:t>
-      </w:r>
-      <w:r>
-        <w:rPr>
-          <w:b/>
-        </w:rPr>
-        <w:t xml:space="preserve"> (Brighter purple)</w:t>
-      </w:r>
-    </w:p>
-    <w:p>
-      <w:pPr>
-        <w:pStyle w:val="ListParagraph"/>
-        <w:numPr>
-          <w:ilvl w:val="4"/>
-          <w:numId w:val="1"/>
-        </w:numPr>
-        <w:rPr>
-          <w:b/>
-        </w:rPr>
-      </w:pPr>
-      <w:r>
-        <w:rPr>
-          <w:b/>
-        </w:rPr>
-        <w:t>7346D3 (Very bright purple)</w:t>
-      </w:r>
-    </w:p>
-    <w:p>
-      <w:pPr>
-        <w:pStyle w:val="ListParagraph"/>
-        <w:numPr>
-          <w:ilvl w:val="4"/>
-          <w:numId w:val="1"/>
-        </w:numPr>
-        <w:rPr>
-          <w:b/>
-        </w:rPr>
-      </w:pPr>
-      <w:r>
-        <w:rPr>
-          <w:b/>
-        </w:rPr>
-        <w:t>7F3DFF (Cool Purple)</w:t>
-      </w:r>
-    </w:p>
-    <w:p>
-      <w:pPr>
-        <w:pStyle w:val="ListParagraph"/>
-        <w:numPr>
-          <w:ilvl w:val="4"/>
-          <w:numId w:val="1"/>
-        </w:numPr>
-        <w:rPr>
-          <w:b/>
-        </w:rPr>
-      </w:pPr>
-      <w:r>
-        <w:rPr>
-          <w:b/>
-        </w:rPr>
-        <w:t>d065ff (Similar to snapchat purple)</w:t>
-      </w:r>
-    </w:p>
-    <w:p>
-      <w:pPr>
-        <w:pStyle w:val="ListParagraph"/>
-        <w:numPr>
-          <w:ilvl w:val="2"/>
-          <w:numId w:val="1"/>
-        </w:numPr>
-        <w:rPr>
-          <w:b/>
-        </w:rPr>
-      </w:pPr>
-      <w:r>
-        <w:rPr>
-          <w:b/>
-        </w:rPr>
-        <w:t xml:space="preserve">Choose the colors of </w:t>
-      </w:r>
-      <w:r>
-        <w:rPr>
-          <w:b/>
-        </w:rPr>
-        <w:t>all current features: navbar, sidebar, background of the content, forms, etc.</w:t>
-      </w:r>
-    </w:p>
-    <w:p>
-      <w:pPr>
-        <w:pStyle w:val="ListParagraph"/>
-        <w:numPr>
-          <w:ilvl w:val="3"/>
-          <w:numId w:val="1"/>
-        </w:numPr>
-        <w:rPr>
-          <w:b/>
-        </w:rPr>
-      </w:pPr>
-      <w:r>
-        <w:rPr>
-          <w:b/>
-        </w:rPr>
-        <w:t>Overall background: Gray</w:t>
-      </w:r>
-    </w:p>
-    <w:p>
-      <w:pPr>
-        <w:pStyle w:val="ListParagraph"/>
-        <w:numPr>
-          <w:ilvl w:val="3"/>
-          <w:numId w:val="1"/>
-        </w:numPr>
-        <w:rPr>
-          <w:b/>
-        </w:rPr>
-      </w:pPr>
-      <w:r>
-        <w:rPr>
-          <w:b/>
-        </w:rPr>
-        <w:t>Navbar:</w:t>
-      </w:r>
-      <w:r>
-        <w:rPr>
-          <w:b/>
-        </w:rPr>
-        <w:t xml:space="preserve"> Card-style white navbar</w:t>
-      </w:r>
-      <w:r>
-        <w:rPr>
-          <w:b/>
-        </w:rPr>
-        <w:t xml:space="preserve"> (Black with color)</w:t>
-      </w:r>
-    </w:p>
-    <w:p>
-      <w:pPr>
-        <w:pStyle w:val="ListParagraph"/>
-        <w:numPr>
-          <w:ilvl w:val="3"/>
-          <w:numId w:val="1"/>
-        </w:numPr>
-        <w:rPr>
-          <w:b/>
-        </w:rPr>
-      </w:pPr>
-      <w:r>
-        <w:rPr>
-          <w:b/>
-        </w:rPr>
-        <w:t>Sidebar:</w:t>
-      </w:r>
-      <w:r>
-        <w:rPr>
-          <w:b/>
-        </w:rPr>
-        <w:t xml:space="preserve"> Light Gray Sidebar</w:t>
-      </w:r>
-      <w:r>
-        <w:rPr>
-          <w:b/>
-        </w:rPr>
-        <w:t xml:space="preserve"> (Now white card-style)</w:t>
-      </w:r>
-    </w:p>
-    <w:p>
-      <w:pPr>
-        <w:pStyle w:val="ListParagraph"/>
-        <w:numPr>
-          <w:ilvl w:val="3"/>
-          <w:numId w:val="1"/>
-        </w:numPr>
-        <w:rPr>
-          <w:b/>
-        </w:rPr>
-      </w:pPr>
-      <w:r>
-        <w:rPr>
-          <w:b/>
-        </w:rPr>
-        <w:t>Forms: White</w:t>
-      </w:r>
-    </w:p>
-    <w:p>
-      <w:pPr>
-        <w:pStyle w:val="ListParagraph"/>
-        <w:numPr>
-          <w:ilvl w:val="3"/>
-          <w:numId w:val="1"/>
-        </w:numPr>
-        <w:rPr>
-          <w:b/>
-        </w:rPr>
-      </w:pPr>
-      <w:r>
-        <w:rPr>
-          <w:b/>
-        </w:rPr>
-        <w:t>Content/Table: White</w:t>
-      </w:r>
-      <w:r>
-        <w:rPr>
-          <w:b/>
-        </w:rPr>
-        <w:t xml:space="preserve"> (Later with post implementation)</w:t>
-      </w:r>
-    </w:p>
-    <w:p>
-      <w:pPr>
-        <w:pStyle w:val="ListParagraph"/>
-        <w:ind w:left="2880"/>
-        <w:rPr>
-          <w:b/>
-        </w:rPr>
-      </w:pPr>
-    </w:p>
-    <w:p>
-      <w:pPr>
-        <w:pStyle w:val="ListParagraph"/>
-        <w:numPr>
-          <w:ilvl w:val="1"/>
-          <w:numId w:val="1"/>
-        </w:numPr>
-      </w:pPr>
-      <w:r>
-        <w:lastRenderedPageBreak/>
-        <w:t>Sidebar</w:t>
-      </w:r>
-    </w:p>
-    <w:p>
-      <w:pPr>
-        <w:pStyle w:val="ListParagraph"/>
-        <w:numPr>
-          <w:ilvl w:val="2"/>
-          <w:numId w:val="1"/>
-        </w:numPr>
-      </w:pPr>
-      <w:r>
-        <w:t>Tasks:</w:t>
-      </w:r>
-    </w:p>
-    <w:p>
-      <w:pPr>
-        <w:pStyle w:val="ListParagraph"/>
-        <w:numPr>
-          <w:ilvl w:val="3"/>
-          <w:numId w:val="1"/>
-        </w:numPr>
-      </w:pPr>
-      <w:r>
-        <w:rPr>
-          <w:b/>
-        </w:rPr>
-        <w:t>Create a final template of all the features and the style of the sidebar</w:t>
-      </w:r>
-    </w:p>
-    <w:p>
-      <w:pPr>
-        <w:pStyle w:val="ListParagraph"/>
-        <w:numPr>
-          <w:ilvl w:val="3"/>
-          <w:numId w:val="1"/>
-        </w:numPr>
-        <w:rPr>
-          <w:b/>
-        </w:rPr>
-      </w:pPr>
-      <w:r>
-        <w:rPr>
-          <w:b/>
-        </w:rPr>
-        <w:t xml:space="preserve">Make the sidebar </w:t>
-      </w:r>
-      <w:r>
-        <w:rPr>
-          <w:b/>
-        </w:rPr>
-        <w:t>have a card-style</w:t>
-      </w:r>
-    </w:p>
-    <w:p>
-      <w:pPr>
-        <w:pStyle w:val="ListParagraph"/>
-        <w:numPr>
-          <w:ilvl w:val="3"/>
-          <w:numId w:val="1"/>
-        </w:numPr>
-        <w:rPr>
-          <w:b/>
-        </w:rPr>
-      </w:pPr>
-      <w:r>
-        <w:rPr>
-          <w:b/>
-        </w:rPr>
-        <w:t>Add headers for each subsection within the sidebar</w:t>
-      </w:r>
-    </w:p>
-    <w:p>
-      <w:pPr>
-        <w:pStyle w:val="ListParagraph"/>
-        <w:numPr>
-          <w:ilvl w:val="3"/>
-          <w:numId w:val="1"/>
-        </w:numPr>
-        <w:rPr>
-          <w:highlight w:val="yellow"/>
-        </w:rPr>
-      </w:pPr>
-      <w:r>
-        <w:rPr>
-          <w:highlight w:val="yellow"/>
-        </w:rPr>
-        <w:t>Add a feed subsection</w:t>
-      </w:r>
-    </w:p>
-    <w:p>
-      <w:pPr>
-        <w:pStyle w:val="ListParagraph"/>
-        <w:numPr>
-          <w:ilvl w:val="4"/>
-          <w:numId w:val="1"/>
-        </w:numPr>
-        <w:rPr>
-          <w:highlight w:val="yellow"/>
-        </w:rPr>
-      </w:pPr>
-      <w:r>
-        <w:rPr>
-          <w:highlight w:val="yellow"/>
-        </w:rPr>
-        <w:t>Add icons for the different feed options</w:t>
-      </w:r>
-    </w:p>
-    <w:p>
-      <w:pPr>
-        <w:pStyle w:val="ListParagraph"/>
-        <w:numPr>
-          <w:ilvl w:val="4"/>
-          <w:numId w:val="1"/>
-        </w:numPr>
-        <w:rPr>
-          <w:highlight w:val="yellow"/>
-        </w:rPr>
-      </w:pPr>
-      <w:r>
-        <w:rPr>
-          <w:highlight w:val="yellow"/>
-        </w:rPr>
-        <w:t>Make these highlighted when hovered/selected</w:t>
-      </w:r>
-    </w:p>
-    <w:p>
-      <w:pPr>
-        <w:pStyle w:val="ListParagraph"/>
-        <w:numPr>
-          <w:ilvl w:val="3"/>
-          <w:numId w:val="1"/>
-        </w:numPr>
-        <w:rPr>
-          <w:b/>
-        </w:rPr>
-      </w:pPr>
-      <w:r>
-        <w:rPr>
-          <w:b/>
-        </w:rPr>
-        <w:t>Add an extras subsection</w:t>
-      </w:r>
-    </w:p>
-    <w:p>
-      <w:pPr>
-        <w:pStyle w:val="ListParagraph"/>
-        <w:numPr>
-          <w:ilvl w:val="3"/>
-          <w:numId w:val="1"/>
-        </w:numPr>
-        <w:rPr>
-          <w:b/>
-        </w:rPr>
-      </w:pPr>
-      <w:r>
-        <w:rPr>
-          <w:b/>
-        </w:rPr>
-        <w:t>Different implementation based on authentication</w:t>
-      </w:r>
-    </w:p>
-    <w:p>
-      <w:pPr>
-        <w:pStyle w:val="ListParagraph"/>
-        <w:numPr>
-          <w:ilvl w:val="4"/>
-          <w:numId w:val="1"/>
-        </w:numPr>
-        <w:rPr>
-          <w:b/>
-        </w:rPr>
-      </w:pPr>
-      <w:r>
-        <w:rPr>
-          <w:b/>
-        </w:rPr>
-        <w:t>Authenticated: Should show following</w:t>
-      </w:r>
-      <w:r>
-        <w:rPr>
-          <w:b/>
-        </w:rPr>
-        <w:t xml:space="preserve"> and categories</w:t>
-      </w:r>
-    </w:p>
-    <w:p>
-      <w:pPr>
-        <w:pStyle w:val="ListParagraph"/>
-        <w:numPr>
-          <w:ilvl w:val="4"/>
-          <w:numId w:val="1"/>
-        </w:numPr>
-        <w:rPr>
-          <w:b/>
-        </w:rPr>
-      </w:pPr>
-      <w:r>
-        <w:rPr>
-          <w:b/>
-        </w:rPr>
-        <w:t>Not: Preset categories to browse</w:t>
-      </w:r>
-    </w:p>
-    <w:p>
-      <w:pPr>
-        <w:pStyle w:val="ListParagraph"/>
-        <w:numPr>
-          <w:ilvl w:val="5"/>
-          <w:numId w:val="1"/>
-        </w:numPr>
-        <w:rPr>
-          <w:b/>
-        </w:rPr>
-      </w:pPr>
-      <w:r>
-        <w:rPr>
-          <w:b/>
-        </w:rPr>
-        <w:t>Icons for categories and highlighting effects</w:t>
-      </w:r>
-    </w:p>
-    <w:p>
-      <w:pPr>
-        <w:pStyle w:val="ListParagraph"/>
-        <w:numPr>
-          <w:ilvl w:val="3"/>
-          <w:numId w:val="1"/>
-        </w:numPr>
-        <w:rPr>
-          <w:b/>
-        </w:rPr>
-      </w:pPr>
-      <w:r>
-        <w:rPr>
-          <w:b/>
-        </w:rPr>
-        <w:t>Bug: Overlay effect no longer working</w:t>
-      </w:r>
-    </w:p>
-    <w:p>
-      <w:pPr>
-        <w:pStyle w:val="ListParagraph"/>
-        <w:numPr>
-          <w:ilvl w:val="3"/>
-          <w:numId w:val="1"/>
-        </w:numPr>
-        <w:rPr>
-          <w:b/>
-          <w:i/>
-        </w:rPr>
-      </w:pPr>
-      <w:r>
-        <w:rPr>
-          <w:b/>
-          <w:i/>
-        </w:rPr>
-        <w:t>Change padding of ‘spacer’ element</w:t>
-      </w:r>
-    </w:p>
-    <w:p>
-      <w:pPr>
-        <w:pStyle w:val="ListParagraph"/>
-        <w:numPr>
-          <w:ilvl w:val="4"/>
-          <w:numId w:val="1"/>
-        </w:numPr>
-        <w:rPr>
-          <w:b/>
-          <w:i/>
-        </w:rPr>
-      </w:pPr>
-      <w:r>
-        <w:rPr>
-          <w:b/>
-          <w:i/>
-        </w:rPr>
-        <w:t>Done, but not well- if the navbar ever changes height then it won’t look good</w:t>
-      </w:r>
-    </w:p>
-    <w:p>
-      <w:pPr>
-        <w:pStyle w:val="ListParagraph"/>
-        <w:numPr>
-          <w:ilvl w:val="3"/>
-          <w:numId w:val="1"/>
-        </w:numPr>
-        <w:rPr>
-          <w:b/>
-        </w:rPr>
-      </w:pPr>
-      <w:r>
-        <w:rPr>
-          <w:b/>
-        </w:rPr>
-        <w:t xml:space="preserve">Bug: </w:t>
-      </w:r>
-      <w:r>
-        <w:rPr>
-          <w:b/>
-        </w:rPr>
-        <w:t>‘About section’ being pushed out of view because of the list</w:t>
-      </w:r>
-      <w:r>
-        <w:rPr>
-          <w:b/>
-        </w:rPr>
-        <w:t xml:space="preserve"> of following</w:t>
-      </w:r>
-    </w:p>
-    <w:p>
-      <w:pPr>
-        <w:pStyle w:val="ListParagraph"/>
-        <w:numPr>
-          <w:ilvl w:val="4"/>
-          <w:numId w:val="1"/>
-        </w:numPr>
-        <w:rPr>
-          <w:b/>
-        </w:rPr>
-      </w:pPr>
-      <w:r>
-        <w:rPr>
-          <w:b/>
-        </w:rPr>
-        <w:t>Idea: Use JS to make the element smaller or completely gone unless user expands list?</w:t>
-      </w:r>
-    </w:p>
-    <w:p>
-      <w:pPr>
-        <w:pStyle w:val="ListParagraph"/>
-        <w:numPr>
-          <w:ilvl w:val="3"/>
-          <w:numId w:val="1"/>
-        </w:numPr>
-        <w:rPr>
-          <w:b/>
-        </w:rPr>
-      </w:pPr>
-      <w:r>
-        <w:rPr>
-          <w:b/>
-        </w:rPr>
-        <w:t xml:space="preserve">Bug: About section </w:t>
-      </w:r>
-      <w:r>
-        <w:rPr>
-          <w:b/>
-        </w:rPr>
-        <w:t>doesn’t move when list of following is expanded</w:t>
-      </w:r>
-    </w:p>
-    <w:p>
-      <w:pPr>
-        <w:pStyle w:val="ListParagraph"/>
-        <w:numPr>
-          <w:ilvl w:val="4"/>
-          <w:numId w:val="1"/>
-        </w:numPr>
-        <w:rPr>
-          <w:b/>
-        </w:rPr>
-      </w:pPr>
-      <w:r>
-        <w:rPr>
-          <w:b/>
-        </w:rPr>
-        <w:t>Idea: Never allow about section to collapse and following list has predetermined size to scroll in</w:t>
-      </w:r>
-    </w:p>
-    <w:p>
-      <w:pPr>
-        <w:pStyle w:val="ListParagraph"/>
-        <w:numPr>
-          <w:ilvl w:val="3"/>
-          <w:numId w:val="1"/>
-        </w:numPr>
-        <w:rPr>
-          <w:b/>
-        </w:rPr>
-      </w:pPr>
-      <w:r>
-        <w:rPr>
-          <w:b/>
-        </w:rPr>
-        <w:t>Bug: When not logged in the thing collapses underneath the feed header, it should just do nothing</w:t>
-      </w:r>
-    </w:p>
-    <w:p>
-      <w:pPr>
-        <w:pStyle w:val="ListParagraph"/>
-        <w:numPr>
-          <w:ilvl w:val="4"/>
-          <w:numId w:val="1"/>
-        </w:numPr>
-        <w:rPr>
-          <w:b/>
-        </w:rPr>
-      </w:pPr>
-      <w:r>
-        <w:rPr>
-          <w:b/>
-        </w:rPr>
-        <w:t>Issue extends to if user doesn’t follow anyone or doesn’t follow enough people</w:t>
-      </w:r>
-    </w:p>
-    <w:p>
-      <w:pPr>
-        <w:pStyle w:val="ListParagraph"/>
-        <w:numPr>
-          <w:ilvl w:val="3"/>
-          <w:numId w:val="1"/>
-        </w:numPr>
-        <w:rPr>
-          <w:b/>
-        </w:rPr>
-      </w:pPr>
-      <w:r>
-        <w:rPr>
-          <w:b/>
-        </w:rPr>
-        <w:t>Bug: Can’t clic</w:t>
-      </w:r>
-      <w:r>
-        <w:rPr>
-          <w:b/>
-        </w:rPr>
-        <w:t>k outside of sidebar to close overlay effect</w:t>
-      </w:r>
-    </w:p>
-    <w:p>
-      <w:pPr>
-        <w:pStyle w:val="ListParagraph"/>
-        <w:numPr>
-          <w:ilvl w:val="3"/>
-          <w:numId w:val="1"/>
-        </w:numPr>
-        <w:rPr>
-          <w:b/>
-        </w:rPr>
-      </w:pPr>
-      <w:r>
-        <w:t>Add color to the currently selected tab</w:t>
-      </w:r>
+        <w:t>Clean up css file</w:t>
+      </w:r>
+      <w:r>
+        <w:rPr>
+          <w:b/>
+        </w:rPr>
+        <w:t>s</w:t>
+      </w:r>
+    </w:p>
+    <w:p>
+      <w:pPr>
+        <w:pStyle w:val="ListParagraph"/>
+        <w:ind w:left="1440"/>
+        <w:rPr>
+          <w:b/>
+        </w:rPr>
+      </w:pPr>
+    </w:p>
+    <w:p>
+      <w:pPr>
+        <w:pStyle w:val="ListParagraph"/>
+        <w:ind w:left="2160"/>
+      </w:pPr>
+    </w:p>
+    <w:p>
+      <w:pPr>
+        <w:pStyle w:val="ListParagraph"/>
+        <w:ind w:left="2160"/>
+      </w:pPr>
+    </w:p>
+    <w:p>
+      <w:pPr>
+        <w:pStyle w:val="ListParagraph"/>
+        <w:ind w:left="2160"/>
+      </w:pPr>
+    </w:p>
+    <w:p>
+      <w:pPr>
+        <w:pStyle w:val="ListParagraph"/>
+        <w:ind w:left="2160"/>
+      </w:pPr>
+    </w:p>
+    <w:p>
+      <w:pPr>
+        <w:pStyle w:val="ListParagraph"/>
+        <w:ind w:left="2160"/>
+      </w:pPr>
+    </w:p>
+    <w:p>
+      <w:pPr>
+        <w:pStyle w:val="ListParagraph"/>
+        <w:ind w:left="2160"/>
+      </w:pPr>
+    </w:p>
+    <w:p>
+      <w:pPr>
+        <w:pStyle w:val="ListParagraph"/>
+        <w:ind w:left="2160"/>
+      </w:pPr>
+    </w:p>
+    <w:p>
+      <w:pPr>
+        <w:pStyle w:val="ListParagraph"/>
+        <w:ind w:left="2160"/>
+      </w:pPr>
+    </w:p>
+    <w:p>
+      <w:pPr>
+        <w:pStyle w:val="ListParagraph"/>
+        <w:ind w:left="2160"/>
+      </w:pPr>
+    </w:p>
+    <w:p>
+      <w:pPr>
+        <w:pStyle w:val="ListParagraph"/>
+        <w:ind w:left="2160"/>
+      </w:pPr>
+    </w:p>
+    <w:p>
+      <w:pPr>
+        <w:pStyle w:val="ListParagraph"/>
+        <w:ind w:left="2160"/>
+      </w:pPr>
+    </w:p>
+    <w:p>
+      <w:pPr>
+        <w:pStyle w:val="ListParagraph"/>
+        <w:ind w:left="2160"/>
+      </w:pPr>
+    </w:p>
+    <w:p>
+      <w:pPr>
+        <w:pStyle w:val="ListParagraph"/>
+        <w:ind w:left="2160"/>
+      </w:pPr>
+    </w:p>
+    <w:p>
+      <w:pPr>
+        <w:pStyle w:val="ListParagraph"/>
+        <w:ind w:left="2160"/>
+      </w:pPr>
+    </w:p>
+    <w:p>
+      <w:pPr>
+        <w:pStyle w:val="ListParagraph"/>
+        <w:ind w:left="2160"/>
+      </w:pPr>
+    </w:p>
+    <w:p>
+      <w:pPr>
+        <w:pStyle w:val="ListParagraph"/>
+        <w:ind w:left="2160"/>
+      </w:pPr>
+    </w:p>
+    <w:p>
       <w:bookmarkStart w:id="0" w:name="_GoBack"/>
       <w:bookmarkEnd w:id="0"/>
     </w:p>
     <w:p>
       <w:pPr>
         <w:pStyle w:val="ListParagraph"/>
-        <w:ind w:left="1440"/>
-        <w:rPr>
-          <w:b/>
-        </w:rPr>
-      </w:pPr>
-    </w:p>
-    <w:p>
-      <w:pPr>
-        <w:pStyle w:val="ListParagraph"/>
-        <w:ind w:left="2160"/>
-      </w:pPr>
-    </w:p>
-    <w:p>
-      <w:pPr>
-        <w:pStyle w:val="ListParagraph"/>
-        <w:ind w:left="2160"/>
-      </w:pPr>
-    </w:p>
-    <w:p>
-      <w:pPr>
-        <w:pStyle w:val="ListParagraph"/>
-        <w:ind w:left="2160"/>
-      </w:pPr>
-    </w:p>
-    <w:p>
-      <w:pPr>
-        <w:pStyle w:val="ListParagraph"/>
-        <w:ind w:left="2160"/>
-      </w:pPr>
-    </w:p>
-    <w:p>
-      <w:pPr>
-        <w:pStyle w:val="ListParagraph"/>
-        <w:ind w:left="2160"/>
-      </w:pPr>
-    </w:p>
-    <w:p>
-      <w:pPr>
-        <w:pStyle w:val="ListParagraph"/>
-        <w:ind w:left="2160"/>
-      </w:pPr>
-    </w:p>
-    <w:p>
-      <w:pPr>
-        <w:pStyle w:val="ListParagraph"/>
-        <w:ind w:left="2160"/>
-      </w:pPr>
-    </w:p>
-    <w:p>
-      <w:pPr>
-        <w:pStyle w:val="ListParagraph"/>
-        <w:ind w:left="2160"/>
-      </w:pPr>
-    </w:p>
-    <w:p>
-      <w:pPr>
-        <w:pStyle w:val="ListParagraph"/>
-        <w:ind w:left="2160"/>
-      </w:pPr>
-    </w:p>
-    <w:p>
-      <w:pPr>
-        <w:pStyle w:val="ListParagraph"/>
-        <w:ind w:left="2160"/>
-      </w:pPr>
-    </w:p>
-    <w:p>
-      <w:pPr>
-        <w:pStyle w:val="ListParagraph"/>
-        <w:ind w:left="2160"/>
-      </w:pPr>
-    </w:p>
-    <w:p>
-      <w:pPr>
-        <w:pStyle w:val="ListParagraph"/>
-        <w:ind w:left="2160"/>
-      </w:pPr>
-    </w:p>
-    <w:p>
-      <w:pPr>
-        <w:pStyle w:val="ListParagraph"/>
-        <w:ind w:left="2160"/>
-      </w:pPr>
-    </w:p>
-    <w:p>
-      <w:pPr>
-        <w:pStyle w:val="ListParagraph"/>
         <w:numPr>
           <w:ilvl w:val="0"/>
           <w:numId w:val="2"/>
@@ -1218,6 +450,7 @@
         <w:rPr>
           <w:b/>
         </w:rPr>
+        <w:lastRenderedPageBreak/>
         <w:t>Things to keep in mind</w:t>
       </w:r>
       <w:r>

</xml_diff>

<commit_message>
Initial implementation of post upload.
</commit_message>
<xml_diff>
--- a/Dream Checklist.docx
+++ b/Dream Checklist.docx
@@ -266,6 +266,9 @@
         </w:rPr>
       </w:pPr>
       <w:r>
+        <w:rPr>
+          <w:b/>
+        </w:rPr>
         <w:t>Create pages for each sidebar feed</w:t>
       </w:r>
     </w:p>
@@ -301,6 +304,11 @@
       <w:r>
         <w:t>Links routing multiple times for some reason</w:t>
       </w:r>
+      <w:r>
+        <w:t xml:space="preserve"> (Not sure when this occurs)</w:t>
+      </w:r>
+      <w:bookmarkStart w:id="0" w:name="_GoBack"/>
+      <w:bookmarkEnd w:id="0"/>
     </w:p>
     <w:p>
       <w:pPr>
@@ -431,10 +439,7 @@
         <w:ind w:left="2160"/>
       </w:pPr>
     </w:p>
-    <w:p>
-      <w:bookmarkStart w:id="0" w:name="_GoBack"/>
-      <w:bookmarkEnd w:id="0"/>
-    </w:p>
+    <w:p/>
     <w:p>
       <w:pPr>
         <w:pStyle w:val="ListParagraph"/>

</xml_diff>

<commit_message>
Revisiting sidebar due to collapsing issues.
</commit_message>
<xml_diff>
--- a/Dream Checklist.docx
+++ b/Dream Checklist.docx
@@ -234,31 +234,28 @@
           <w:ilvl w:val="0"/>
           <w:numId w:val="1"/>
         </w:numPr>
-      </w:pPr>
-      <w:r>
-        <w:rPr>
-          <w:b/>
-        </w:rPr>
-        <w:t>Phase 3 (Styling Refinement of Current Features)</w:t>
-      </w:r>
-      <w:r>
-        <w:t>:</w:t>
-      </w:r>
-      <w:r>
-        <w:t xml:space="preserve"> </w:t>
-      </w:r>
-      <w:r>
-        <w:rPr>
-          <w:b/>
-        </w:rPr>
-        <w:t>[Bold = Done]</w:t>
-      </w:r>
-    </w:p>
-    <w:p>
-      <w:pPr>
-        <w:pStyle w:val="ListParagraph"/>
-        <w:numPr>
-          <w:ilvl w:val="0"/>
+        <w:rPr>
+          <w:b/>
+        </w:rPr>
+      </w:pPr>
+      <w:r>
+        <w:rPr>
+          <w:b/>
+        </w:rPr>
+        <w:t xml:space="preserve">Phase </w:t>
+      </w:r>
+      <w:r>
+        <w:rPr>
+          <w:b/>
+        </w:rPr>
+        <w:t>4 POSTS!!!!!</w:t>
+      </w:r>
+    </w:p>
+    <w:p>
+      <w:pPr>
+        <w:pStyle w:val="ListParagraph"/>
+        <w:numPr>
+          <w:ilvl w:val="1"/>
           <w:numId w:val="1"/>
         </w:numPr>
         <w:rPr>
@@ -266,17 +263,14 @@
         </w:rPr>
       </w:pPr>
       <w:r>
-        <w:rPr>
-          <w:b/>
-        </w:rPr>
-        <w:t>Create pages for each sidebar feed</w:t>
-      </w:r>
-    </w:p>
-    <w:p>
-      <w:pPr>
-        <w:pStyle w:val="ListParagraph"/>
-        <w:numPr>
-          <w:ilvl w:val="0"/>
+        <w:t>Front-End</w:t>
+      </w:r>
+    </w:p>
+    <w:p>
+      <w:pPr>
+        <w:pStyle w:val="ListParagraph"/>
+        <w:numPr>
+          <w:ilvl w:val="2"/>
           <w:numId w:val="1"/>
         </w:numPr>
         <w:rPr>
@@ -284,14 +278,14 @@
         </w:rPr>
       </w:pPr>
       <w:r>
-        <w:t>Try to increase code reuse</w:t>
-      </w:r>
-    </w:p>
-    <w:p>
-      <w:pPr>
-        <w:pStyle w:val="ListParagraph"/>
-        <w:numPr>
-          <w:ilvl w:val="0"/>
+        <w:t>Sidebar resizing and when it collapses is wrong, look at GitHub for commented out code</w:t>
+      </w:r>
+    </w:p>
+    <w:p>
+      <w:pPr>
+        <w:pStyle w:val="ListParagraph"/>
+        <w:numPr>
+          <w:ilvl w:val="2"/>
           <w:numId w:val="1"/>
         </w:numPr>
         <w:rPr>
@@ -299,40 +293,10 @@
         </w:rPr>
       </w:pPr>
       <w:r>
-        <w:t xml:space="preserve">Bug: </w:t>
-      </w:r>
-      <w:r>
-        <w:t>Links routing multiple times for some reason</w:t>
-      </w:r>
-      <w:r>
-        <w:t xml:space="preserve"> (Not sure when this occurs)</w:t>
+        <w:t>Images and videos are too big at some part of the screen resize (could be related to the sidebar thing)</w:t>
       </w:r>
       <w:bookmarkStart w:id="0" w:name="_GoBack"/>
       <w:bookmarkEnd w:id="0"/>
-    </w:p>
-    <w:p>
-      <w:pPr>
-        <w:pStyle w:val="ListParagraph"/>
-        <w:numPr>
-          <w:ilvl w:val="0"/>
-          <w:numId w:val="1"/>
-        </w:numPr>
-        <w:rPr>
-          <w:b/>
-        </w:rPr>
-      </w:pPr>
-      <w:r>
-        <w:rPr>
-          <w:b/>
-        </w:rPr>
-        <w:t>Clean up css file</w:t>
-      </w:r>
-      <w:r>
-        <w:rPr>
-          <w:b/>
-        </w:rPr>
-        <w:t>s</w:t>
-      </w:r>
     </w:p>
     <w:p>
       <w:pPr>

</xml_diff>

<commit_message>
Can now update all facets of a post.
</commit_message>
<xml_diff>
--- a/Dream Checklist.docx
+++ b/Dream Checklist.docx
@@ -263,6 +263,158 @@
         </w:rPr>
       </w:pPr>
       <w:r>
+        <w:t>To-Do</w:t>
+      </w:r>
+    </w:p>
+    <w:p>
+      <w:pPr>
+        <w:pStyle w:val="ListParagraph"/>
+        <w:numPr>
+          <w:ilvl w:val="2"/>
+          <w:numId w:val="1"/>
+        </w:numPr>
+        <w:rPr>
+          <w:b/>
+        </w:rPr>
+      </w:pPr>
+      <w:r>
+        <w:t>Error message formatting in all forms</w:t>
+      </w:r>
+    </w:p>
+    <w:p>
+      <w:pPr>
+        <w:pStyle w:val="ListParagraph"/>
+        <w:numPr>
+          <w:ilvl w:val="2"/>
+          <w:numId w:val="1"/>
+        </w:numPr>
+        <w:rPr>
+          <w:b/>
+        </w:rPr>
+      </w:pPr>
+      <w:r>
+        <w:t>Text posts</w:t>
+      </w:r>
+    </w:p>
+    <w:p>
+      <w:pPr>
+        <w:pStyle w:val="ListParagraph"/>
+        <w:numPr>
+          <w:ilvl w:val="2"/>
+          <w:numId w:val="1"/>
+        </w:numPr>
+        <w:rPr>
+          <w:b/>
+        </w:rPr>
+      </w:pPr>
+      <w:r>
+        <w:t>Back-end</w:t>
+      </w:r>
+    </w:p>
+    <w:p>
+      <w:pPr>
+        <w:pStyle w:val="ListParagraph"/>
+        <w:numPr>
+          <w:ilvl w:val="3"/>
+          <w:numId w:val="1"/>
+        </w:numPr>
+      </w:pPr>
+      <w:r>
+        <w:t>Edit P</w:t>
+      </w:r>
+      <w:r>
+        <w:t>osts</w:t>
+      </w:r>
+    </w:p>
+    <w:p>
+      <w:pPr>
+        <w:pStyle w:val="ListParagraph"/>
+        <w:numPr>
+          <w:ilvl w:val="4"/>
+          <w:numId w:val="1"/>
+        </w:numPr>
+      </w:pPr>
+      <w:r>
+        <w:t xml:space="preserve">Need to think about displaying current values in forms </w:t>
+      </w:r>
+    </w:p>
+    <w:p>
+      <w:pPr>
+        <w:pStyle w:val="ListParagraph"/>
+        <w:numPr>
+          <w:ilvl w:val="3"/>
+          <w:numId w:val="1"/>
+        </w:numPr>
+      </w:pPr>
+      <w:r>
+        <w:t>Delete Posts</w:t>
+      </w:r>
+    </w:p>
+    <w:p>
+      <w:pPr>
+        <w:pStyle w:val="ListParagraph"/>
+        <w:numPr>
+          <w:ilvl w:val="3"/>
+          <w:numId w:val="1"/>
+        </w:numPr>
+        <w:rPr>
+          <w:b/>
+        </w:rPr>
+      </w:pPr>
+      <w:bookmarkStart w:id="0" w:name="_GoBack"/>
+      <w:r>
+        <w:t>Auto like own post</w:t>
+      </w:r>
+    </w:p>
+    <w:bookmarkEnd w:id="0"/>
+    <w:p>
+      <w:pPr>
+        <w:pStyle w:val="ListParagraph"/>
+        <w:numPr>
+          <w:ilvl w:val="3"/>
+          <w:numId w:val="1"/>
+        </w:numPr>
+        <w:rPr>
+          <w:b/>
+        </w:rPr>
+      </w:pPr>
+      <w:r>
+        <w:t>Timeout on finding a post implementation?</w:t>
+      </w:r>
+      <w:r>
+        <w:t xml:space="preserve"> (low priority)</w:t>
+      </w:r>
+    </w:p>
+    <w:p>
+      <w:pPr>
+        <w:pStyle w:val="ListParagraph"/>
+        <w:numPr>
+          <w:ilvl w:val="3"/>
+          <w:numId w:val="1"/>
+        </w:numPr>
+        <w:rPr>
+          <w:b/>
+        </w:rPr>
+      </w:pPr>
+      <w:r>
+        <w:t>Max amount</w:t>
+      </w:r>
+      <w:r>
+        <w:t xml:space="preserve"> of characters</w:t>
+      </w:r>
+      <w:r>
+        <w:t xml:space="preserve"> set for tags, title, etc.</w:t>
+      </w:r>
+    </w:p>
+    <w:p>
+      <w:pPr>
+        <w:pStyle w:val="ListParagraph"/>
+        <w:numPr>
+          <w:ilvl w:val="2"/>
+          <w:numId w:val="1"/>
+        </w:numPr>
+      </w:pPr>
+      <w:r>
         <w:t>Front-End</w:t>
       </w:r>
     </w:p>
@@ -270,15 +422,101 @@
       <w:pPr>
         <w:pStyle w:val="ListParagraph"/>
         <w:numPr>
+          <w:ilvl w:val="3"/>
+          <w:numId w:val="1"/>
+        </w:numPr>
+        <w:rPr>
+          <w:b/>
+        </w:rPr>
+      </w:pPr>
+      <w:r>
+        <w:t>Behavior when clicking title</w:t>
+      </w:r>
+    </w:p>
+    <w:p>
+      <w:pPr>
+        <w:pStyle w:val="ListParagraph"/>
+        <w:numPr>
+          <w:ilvl w:val="3"/>
+          <w:numId w:val="1"/>
+        </w:numPr>
+        <w:rPr>
+          <w:b/>
+        </w:rPr>
+      </w:pPr>
+      <w:r>
+        <w:t>Display the clickable tags on ‘show’</w:t>
+      </w:r>
+    </w:p>
+    <w:p>
+      <w:pPr>
+        <w:pStyle w:val="ListParagraph"/>
+        <w:numPr>
+          <w:ilvl w:val="3"/>
+          <w:numId w:val="1"/>
+        </w:numPr>
+      </w:pPr>
+      <w:r>
+        <w:t>Formatting the captions and tags</w:t>
+      </w:r>
+    </w:p>
+    <w:p>
+      <w:pPr>
+        <w:pStyle w:val="ListParagraph"/>
+        <w:numPr>
           <w:ilvl w:val="2"/>
           <w:numId w:val="1"/>
         </w:numPr>
-        <w:rPr>
-          <w:b/>
-        </w:rPr>
-      </w:pPr>
-      <w:r>
-        <w:t>Sidebar resizing and when it collapses is wrong, look at GitHub for commented out code</w:t>
+      </w:pPr>
+      <w:r>
+        <w:t>Feed</w:t>
+      </w:r>
+    </w:p>
+    <w:p>
+      <w:pPr>
+        <w:pStyle w:val="ListParagraph"/>
+        <w:numPr>
+          <w:ilvl w:val="3"/>
+          <w:numId w:val="1"/>
+        </w:numPr>
+        <w:rPr>
+          <w:b/>
+        </w:rPr>
+      </w:pPr>
+      <w:proofErr w:type="spellStart"/>
+      <w:r>
+        <w:t>Autoplay</w:t>
+      </w:r>
+      <w:proofErr w:type="spellEnd"/>
+      <w:r>
+        <w:t xml:space="preserve"> videos and gifs when in middle of screen</w:t>
+      </w:r>
+    </w:p>
+    <w:p>
+      <w:pPr>
+        <w:pStyle w:val="ListParagraph"/>
+        <w:numPr>
+          <w:ilvl w:val="3"/>
+          <w:numId w:val="1"/>
+        </w:numPr>
+        <w:rPr>
+          <w:b/>
+        </w:rPr>
+      </w:pPr>
+      <w:r>
+        <w:t>Limiting number of posts rendered and caching them</w:t>
+      </w:r>
+    </w:p>
+    <w:p>
+      <w:pPr>
+        <w:pStyle w:val="ListParagraph"/>
+        <w:numPr>
+          <w:ilvl w:val="3"/>
+          <w:numId w:val="1"/>
+        </w:numPr>
+      </w:pPr>
+      <w:r>
+        <w:t>Fixing the path used?</w:t>
       </w:r>
     </w:p>
     <w:p>
@@ -288,122 +526,51 @@
           <w:ilvl w:val="2"/>
           <w:numId w:val="1"/>
         </w:numPr>
-        <w:rPr>
-          <w:b/>
-        </w:rPr>
-      </w:pPr>
-      <w:r>
-        <w:t>Images and videos are too big at some part of the screen resize (could be related to the sidebar thing)</w:t>
-      </w:r>
-      <w:bookmarkStart w:id="0" w:name="_GoBack"/>
-      <w:bookmarkEnd w:id="0"/>
-    </w:p>
-    <w:p>
-      <w:pPr>
-        <w:pStyle w:val="ListParagraph"/>
-        <w:ind w:left="1440"/>
-        <w:rPr>
-          <w:b/>
-        </w:rPr>
-      </w:pPr>
-    </w:p>
-    <w:p>
-      <w:pPr>
-        <w:pStyle w:val="ListParagraph"/>
-        <w:ind w:left="2160"/>
-      </w:pPr>
-    </w:p>
-    <w:p>
-      <w:pPr>
-        <w:pStyle w:val="ListParagraph"/>
-        <w:ind w:left="2160"/>
-      </w:pPr>
-    </w:p>
-    <w:p>
-      <w:pPr>
-        <w:pStyle w:val="ListParagraph"/>
-        <w:ind w:left="2160"/>
-      </w:pPr>
-    </w:p>
-    <w:p>
-      <w:pPr>
-        <w:pStyle w:val="ListParagraph"/>
-        <w:ind w:left="2160"/>
-      </w:pPr>
-    </w:p>
-    <w:p>
-      <w:pPr>
-        <w:pStyle w:val="ListParagraph"/>
-        <w:ind w:left="2160"/>
-      </w:pPr>
-    </w:p>
-    <w:p>
-      <w:pPr>
-        <w:pStyle w:val="ListParagraph"/>
-        <w:ind w:left="2160"/>
-      </w:pPr>
-    </w:p>
-    <w:p>
-      <w:pPr>
-        <w:pStyle w:val="ListParagraph"/>
-        <w:ind w:left="2160"/>
-      </w:pPr>
-    </w:p>
-    <w:p>
-      <w:pPr>
-        <w:pStyle w:val="ListParagraph"/>
-        <w:ind w:left="2160"/>
-      </w:pPr>
-    </w:p>
-    <w:p>
-      <w:pPr>
-        <w:pStyle w:val="ListParagraph"/>
-        <w:ind w:left="2160"/>
-      </w:pPr>
-    </w:p>
-    <w:p>
-      <w:pPr>
-        <w:pStyle w:val="ListParagraph"/>
-        <w:ind w:left="2160"/>
-      </w:pPr>
-    </w:p>
-    <w:p>
-      <w:pPr>
-        <w:pStyle w:val="ListParagraph"/>
-        <w:ind w:left="2160"/>
-      </w:pPr>
-    </w:p>
-    <w:p>
-      <w:pPr>
-        <w:pStyle w:val="ListParagraph"/>
-        <w:ind w:left="2160"/>
-      </w:pPr>
-    </w:p>
-    <w:p>
-      <w:pPr>
-        <w:pStyle w:val="ListParagraph"/>
-        <w:ind w:left="2160"/>
-      </w:pPr>
-    </w:p>
-    <w:p>
-      <w:pPr>
-        <w:pStyle w:val="ListParagraph"/>
-        <w:ind w:left="2160"/>
-      </w:pPr>
-    </w:p>
-    <w:p>
-      <w:pPr>
-        <w:pStyle w:val="ListParagraph"/>
-        <w:ind w:left="2160"/>
-      </w:pPr>
-    </w:p>
-    <w:p>
-      <w:pPr>
-        <w:pStyle w:val="ListParagraph"/>
-        <w:ind w:left="2160"/>
-      </w:pPr>
-    </w:p>
-    <w:p/>
+      </w:pPr>
+      <w:r>
+        <w:t>Comments</w:t>
+      </w:r>
+      <w:r>
+        <w:t xml:space="preserve"> (Phase 5 or part of posts as phase 4?)</w:t>
+      </w:r>
+    </w:p>
+    <w:p>
+      <w:pPr>
+        <w:pStyle w:val="ListParagraph"/>
+        <w:numPr>
+          <w:ilvl w:val="3"/>
+          <w:numId w:val="1"/>
+        </w:numPr>
+      </w:pPr>
+      <w:r>
+        <w:t>Implementation</w:t>
+      </w:r>
+    </w:p>
+    <w:p>
+      <w:pPr>
+        <w:pStyle w:val="ListParagraph"/>
+        <w:numPr>
+          <w:ilvl w:val="3"/>
+          <w:numId w:val="1"/>
+        </w:numPr>
+      </w:pPr>
+      <w:r>
+        <w:t>Feed constraints (like for posts) for viewing</w:t>
+      </w:r>
+    </w:p>
+    <w:p>
+      <w:pPr>
+        <w:pStyle w:val="ListParagraph"/>
+        <w:numPr>
+          <w:ilvl w:val="3"/>
+          <w:numId w:val="1"/>
+        </w:numPr>
+      </w:pPr>
+      <w:r>
+        <w:lastRenderedPageBreak/>
+        <w:t>Show comments only on show (so clicking on comments button takes you to ‘show’)</w:t>
+      </w:r>
+    </w:p>
     <w:p>
       <w:pPr>
         <w:pStyle w:val="ListParagraph"/>
@@ -419,7 +586,6 @@
         <w:rPr>
           <w:b/>
         </w:rPr>
-        <w:lastRenderedPageBreak/>
         <w:t>Things to keep in mind</w:t>
       </w:r>
       <w:r>
@@ -459,7 +625,10 @@
         <w:t>Algorithms for ‘hotness’</w:t>
       </w:r>
       <w:r>
-        <w:t xml:space="preserve"> for both comments and posts</w:t>
+        <w:t xml:space="preserve"> for </w:t>
+      </w:r>
+      <w:r>
+        <w:t>comments</w:t>
       </w:r>
     </w:p>
     <w:p>
@@ -531,18 +700,6 @@
         </w:numPr>
       </w:pPr>
       <w:r>
-        <w:t>You can report posts as well as users</w:t>
-      </w:r>
-    </w:p>
-    <w:p>
-      <w:pPr>
-        <w:pStyle w:val="ListParagraph"/>
-        <w:numPr>
-          <w:ilvl w:val="1"/>
-          <w:numId w:val="2"/>
-        </w:numPr>
-      </w:pPr>
-      <w:r>
         <w:t>When user isn’t logged in and clicks destroy it takes them to the user page (maybe just add destroy to the user page and allow the user to log in and then try to destroy)</w:t>
       </w:r>
     </w:p>
@@ -562,7 +719,7 @@
       <w:pPr>
         <w:pStyle w:val="ListParagraph"/>
         <w:numPr>
-          <w:ilvl w:val="1"/>
+          <w:ilvl w:val="2"/>
           <w:numId w:val="2"/>
         </w:numPr>
       </w:pPr>

</xml_diff>

<commit_message>
Improved upon tag parsing algorithm.
</commit_message>
<xml_diff>
--- a/Dream Checklist.docx
+++ b/Dream Checklist.docx
@@ -361,12 +361,10 @@
           <w:b/>
         </w:rPr>
       </w:pPr>
-      <w:bookmarkStart w:id="0" w:name="_GoBack"/>
       <w:r>
         <w:t>Auto like own post</w:t>
       </w:r>
     </w:p>
-    <w:bookmarkEnd w:id="0"/>
     <w:p>
       <w:pPr>
         <w:pStyle w:val="ListParagraph"/>
@@ -483,13 +481,8 @@
           <w:b/>
         </w:rPr>
       </w:pPr>
-      <w:proofErr w:type="spellStart"/>
-      <w:r>
-        <w:t>Autoplay</w:t>
-      </w:r>
-      <w:proofErr w:type="spellEnd"/>
-      <w:r>
-        <w:t xml:space="preserve"> videos and gifs when in middle of screen</w:t>
+      <w:r>
+        <w:t>Autoplay videos and gifs when in middle of screen</w:t>
       </w:r>
     </w:p>
     <w:p>
@@ -570,6 +563,44 @@
         <w:lastRenderedPageBreak/>
         <w:t>Show comments only on show (so clicking on comments button takes you to ‘show’)</w:t>
       </w:r>
+    </w:p>
+    <w:p>
+      <w:pPr>
+        <w:pStyle w:val="ListParagraph"/>
+        <w:numPr>
+          <w:ilvl w:val="1"/>
+          <w:numId w:val="1"/>
+        </w:numPr>
+      </w:pPr>
+      <w:r>
+        <w:t>Bugs</w:t>
+      </w:r>
+    </w:p>
+    <w:p>
+      <w:pPr>
+        <w:pStyle w:val="ListParagraph"/>
+        <w:numPr>
+          <w:ilvl w:val="2"/>
+          <w:numId w:val="1"/>
+        </w:numPr>
+      </w:pPr>
+      <w:r>
+        <w:t>Shouldn’t be able to report your own post</w:t>
+      </w:r>
+    </w:p>
+    <w:p>
+      <w:pPr>
+        <w:pStyle w:val="ListParagraph"/>
+        <w:numPr>
+          <w:ilvl w:val="2"/>
+          <w:numId w:val="1"/>
+        </w:numPr>
+      </w:pPr>
+      <w:r>
+        <w:t>What if a post is upvoted early then never again? Will it adjust automatically or will hotness need to be updated periodically?</w:t>
+      </w:r>
+      <w:bookmarkStart w:id="0" w:name="_GoBack"/>
+      <w:bookmarkEnd w:id="0"/>
     </w:p>
     <w:p>
       <w:pPr>

</xml_diff>

<commit_message>
Can now destroy your own post.
</commit_message>
<xml_diff>
--- a/Dream Checklist.docx
+++ b/Dream Checklist.docx
@@ -335,7 +335,19 @@
         </w:numPr>
       </w:pPr>
       <w:r>
-        <w:t xml:space="preserve">Need to think about displaying current values in forms </w:t>
+        <w:t>Need to think about displaying current values in forms</w:t>
+      </w:r>
+      <w:r>
+        <w:t>, and auto re-adding hashtags to tags</w:t>
+      </w:r>
+      <w:r>
+        <w:t>, or do we save the strings with hashtags</w:t>
+      </w:r>
+      <w:r>
+        <w:t>?</w:t>
+      </w:r>
+      <w:r>
+        <w:t xml:space="preserve"> </w:t>
       </w:r>
     </w:p>
     <w:p>
@@ -345,9 +357,15 @@
           <w:ilvl w:val="3"/>
           <w:numId w:val="1"/>
         </w:numPr>
-      </w:pPr>
-      <w:r>
-        <w:t>Delete Posts</w:t>
+        <w:rPr>
+          <w:b/>
+        </w:rPr>
+      </w:pPr>
+      <w:r>
+        <w:t>Timeout on finding a post implementation?</w:t>
+      </w:r>
+      <w:r>
+        <w:t xml:space="preserve"> (low priority)</w:t>
       </w:r>
     </w:p>
     <w:p>
@@ -362,7 +380,25 @@
         </w:rPr>
       </w:pPr>
       <w:r>
-        <w:t>Auto like own post</w:t>
+        <w:t>Max amount</w:t>
+      </w:r>
+      <w:r>
+        <w:t xml:space="preserve"> of characters</w:t>
+      </w:r>
+      <w:r>
+        <w:t xml:space="preserve"> set for tags, title, etc.</w:t>
+      </w:r>
+    </w:p>
+    <w:p>
+      <w:pPr>
+        <w:pStyle w:val="ListParagraph"/>
+        <w:numPr>
+          <w:ilvl w:val="2"/>
+          <w:numId w:val="1"/>
+        </w:numPr>
+      </w:pPr>
+      <w:r>
+        <w:t>Front-End</w:t>
       </w:r>
     </w:p>
     <w:p>
@@ -377,10 +413,7 @@
         </w:rPr>
       </w:pPr>
       <w:r>
-        <w:t>Timeout on finding a post implementation?</w:t>
-      </w:r>
-      <w:r>
-        <w:t xml:space="preserve"> (low priority)</w:t>
+        <w:t>Behavior when clicking title</w:t>
       </w:r>
     </w:p>
     <w:p>
@@ -395,13 +428,19 @@
         </w:rPr>
       </w:pPr>
       <w:r>
-        <w:t>Max amount</w:t>
-      </w:r>
-      <w:r>
-        <w:t xml:space="preserve"> of characters</w:t>
-      </w:r>
-      <w:r>
-        <w:t xml:space="preserve"> set for tags, title, etc.</w:t>
+        <w:t>Display the clickable tags on ‘show’</w:t>
+      </w:r>
+    </w:p>
+    <w:p>
+      <w:pPr>
+        <w:pStyle w:val="ListParagraph"/>
+        <w:numPr>
+          <w:ilvl w:val="3"/>
+          <w:numId w:val="1"/>
+        </w:numPr>
+      </w:pPr>
+      <w:r>
+        <w:t>Formatting the captions and tags</w:t>
       </w:r>
     </w:p>
     <w:p>
@@ -413,7 +452,7 @@
         </w:numPr>
       </w:pPr>
       <w:r>
-        <w:t>Front-End</w:t>
+        <w:t>Feed</w:t>
       </w:r>
     </w:p>
     <w:p>
@@ -427,62 +466,13 @@
           <w:b/>
         </w:rPr>
       </w:pPr>
-      <w:r>
-        <w:t>Behavior when clicking title</w:t>
-      </w:r>
-    </w:p>
-    <w:p>
-      <w:pPr>
-        <w:pStyle w:val="ListParagraph"/>
-        <w:numPr>
-          <w:ilvl w:val="3"/>
-          <w:numId w:val="1"/>
-        </w:numPr>
-        <w:rPr>
-          <w:b/>
-        </w:rPr>
-      </w:pPr>
-      <w:r>
-        <w:t>Display the clickable tags on ‘show’</w:t>
-      </w:r>
-    </w:p>
-    <w:p>
-      <w:pPr>
-        <w:pStyle w:val="ListParagraph"/>
-        <w:numPr>
-          <w:ilvl w:val="3"/>
-          <w:numId w:val="1"/>
-        </w:numPr>
-      </w:pPr>
-      <w:r>
-        <w:t>Formatting the captions and tags</w:t>
-      </w:r>
-    </w:p>
-    <w:p>
-      <w:pPr>
-        <w:pStyle w:val="ListParagraph"/>
-        <w:numPr>
-          <w:ilvl w:val="2"/>
-          <w:numId w:val="1"/>
-        </w:numPr>
-      </w:pPr>
-      <w:r>
-        <w:t>Feed</w:t>
-      </w:r>
-    </w:p>
-    <w:p>
-      <w:pPr>
-        <w:pStyle w:val="ListParagraph"/>
-        <w:numPr>
-          <w:ilvl w:val="3"/>
-          <w:numId w:val="1"/>
-        </w:numPr>
-        <w:rPr>
-          <w:b/>
-        </w:rPr>
-      </w:pPr>
-      <w:r>
-        <w:t>Autoplay videos and gifs when in middle of screen</w:t>
+      <w:proofErr w:type="spellStart"/>
+      <w:r>
+        <w:t>Autoplay</w:t>
+      </w:r>
+      <w:proofErr w:type="spellEnd"/>
+      <w:r>
+        <w:t xml:space="preserve"> videos and gifs when in middle of screen</w:t>
       </w:r>
     </w:p>
     <w:p>
@@ -597,10 +587,16 @@
         </w:numPr>
       </w:pPr>
       <w:r>
-        <w:t>What if a post is upvoted early then never again? Will it adjust automatically or will hotness need to be updated periodically?</w:t>
+        <w:t xml:space="preserve">What if a post is upvoted early then never again? Will it adjust </w:t>
       </w:r>
       <w:bookmarkStart w:id="0" w:name="_GoBack"/>
       <w:bookmarkEnd w:id="0"/>
+      <w:r>
+        <w:t>automatically,</w:t>
+      </w:r>
+      <w:r>
+        <w:t xml:space="preserve"> or will hotness need to be updated periodically?</w:t>
+      </w:r>
     </w:p>
     <w:p>
       <w:pPr>

</xml_diff>

<commit_message>
Implementation of delete, users can no longer report their own posts, and tags are now saved with the pound signin the array.
</commit_message>
<xml_diff>
--- a/Dream Checklist.docx
+++ b/Dream Checklist.docx
@@ -413,7 +413,7 @@
         </w:rPr>
       </w:pPr>
       <w:r>
-        <w:t>Behavior when clicking title</w:t>
+        <w:t>Display the clickable tags on ‘show’</w:t>
       </w:r>
     </w:p>
     <w:p>
@@ -423,12 +423,21 @@
           <w:ilvl w:val="3"/>
           <w:numId w:val="1"/>
         </w:numPr>
-        <w:rPr>
-          <w:b/>
-        </w:rPr>
-      </w:pPr>
-      <w:r>
-        <w:t>Display the clickable tags on ‘show’</w:t>
+      </w:pPr>
+      <w:r>
+        <w:t>Formatting the captions and tags</w:t>
+      </w:r>
+    </w:p>
+    <w:p>
+      <w:pPr>
+        <w:pStyle w:val="ListParagraph"/>
+        <w:numPr>
+          <w:ilvl w:val="2"/>
+          <w:numId w:val="1"/>
+        </w:numPr>
+      </w:pPr>
+      <w:r>
+        <w:t>Feed</w:t>
       </w:r>
     </w:p>
     <w:p>
@@ -438,21 +447,12 @@
           <w:ilvl w:val="3"/>
           <w:numId w:val="1"/>
         </w:numPr>
-      </w:pPr>
-      <w:r>
-        <w:t>Formatting the captions and tags</w:t>
-      </w:r>
-    </w:p>
-    <w:p>
-      <w:pPr>
-        <w:pStyle w:val="ListParagraph"/>
-        <w:numPr>
-          <w:ilvl w:val="2"/>
-          <w:numId w:val="1"/>
-        </w:numPr>
-      </w:pPr>
-      <w:r>
-        <w:t>Feed</w:t>
+        <w:rPr>
+          <w:b/>
+        </w:rPr>
+      </w:pPr>
+      <w:r>
+        <w:t>Autoplay videos and gifs when in middle of screen</w:t>
       </w:r>
     </w:p>
     <w:p>
@@ -466,13 +466,8 @@
           <w:b/>
         </w:rPr>
       </w:pPr>
-      <w:proofErr w:type="spellStart"/>
-      <w:r>
-        <w:t>Autoplay</w:t>
-      </w:r>
-      <w:proofErr w:type="spellEnd"/>
-      <w:r>
-        <w:t xml:space="preserve"> videos and gifs when in middle of screen</w:t>
+      <w:r>
+        <w:t>Limiting number of posts rendered and caching them</w:t>
       </w:r>
     </w:p>
     <w:p>
@@ -482,115 +477,94 @@
           <w:ilvl w:val="3"/>
           <w:numId w:val="1"/>
         </w:numPr>
-        <w:rPr>
-          <w:b/>
-        </w:rPr>
-      </w:pPr>
-      <w:r>
-        <w:t>Limiting number of posts rendered and caching them</w:t>
-      </w:r>
-    </w:p>
-    <w:p>
-      <w:pPr>
-        <w:pStyle w:val="ListParagraph"/>
-        <w:numPr>
-          <w:ilvl w:val="3"/>
-          <w:numId w:val="1"/>
-        </w:numPr>
-      </w:pPr>
-      <w:r>
-        <w:t>Fixing the path used?</w:t>
-      </w:r>
-    </w:p>
-    <w:p>
-      <w:pPr>
-        <w:pStyle w:val="ListParagraph"/>
-        <w:numPr>
-          <w:ilvl w:val="2"/>
-          <w:numId w:val="1"/>
-        </w:numPr>
-      </w:pPr>
-      <w:r>
-        <w:t>Comments</w:t>
-      </w:r>
-      <w:r>
-        <w:t xml:space="preserve"> (Phase 5 or part of posts as phase 4?)</w:t>
-      </w:r>
-    </w:p>
-    <w:p>
-      <w:pPr>
-        <w:pStyle w:val="ListParagraph"/>
-        <w:numPr>
-          <w:ilvl w:val="3"/>
-          <w:numId w:val="1"/>
-        </w:numPr>
-      </w:pPr>
-      <w:r>
-        <w:t>Implementation</w:t>
-      </w:r>
-    </w:p>
-    <w:p>
-      <w:pPr>
-        <w:pStyle w:val="ListParagraph"/>
-        <w:numPr>
-          <w:ilvl w:val="3"/>
-          <w:numId w:val="1"/>
-        </w:numPr>
-      </w:pPr>
-      <w:r>
-        <w:t>Feed constraints (like for posts) for viewing</w:t>
-      </w:r>
-    </w:p>
-    <w:p>
-      <w:pPr>
-        <w:pStyle w:val="ListParagraph"/>
-        <w:numPr>
-          <w:ilvl w:val="3"/>
-          <w:numId w:val="1"/>
-        </w:numPr>
-      </w:pPr>
-      <w:r>
-        <w:lastRenderedPageBreak/>
-        <w:t>Show comments only on show (so clicking on comments button takes you to ‘show’)</w:t>
-      </w:r>
-    </w:p>
-    <w:p>
-      <w:pPr>
-        <w:pStyle w:val="ListParagraph"/>
-        <w:numPr>
-          <w:ilvl w:val="1"/>
-          <w:numId w:val="1"/>
-        </w:numPr>
-      </w:pPr>
-      <w:r>
-        <w:t>Bugs</w:t>
-      </w:r>
-    </w:p>
-    <w:p>
-      <w:pPr>
-        <w:pStyle w:val="ListParagraph"/>
-        <w:numPr>
-          <w:ilvl w:val="2"/>
-          <w:numId w:val="1"/>
-        </w:numPr>
-      </w:pPr>
-      <w:r>
-        <w:t>Shouldn’t be able to report your own post</w:t>
-      </w:r>
-    </w:p>
-    <w:p>
-      <w:pPr>
-        <w:pStyle w:val="ListParagraph"/>
-        <w:numPr>
-          <w:ilvl w:val="2"/>
-          <w:numId w:val="1"/>
-        </w:numPr>
-      </w:pPr>
-      <w:r>
-        <w:t xml:space="preserve">What if a post is upvoted early then never again? Will it adjust </w:t>
+      </w:pPr>
+      <w:r>
+        <w:t>Fixing the path used</w:t>
+      </w:r>
+      <w:r>
+        <w:t>, and all places where users_path is used</w:t>
       </w:r>
       <w:bookmarkStart w:id="0" w:name="_GoBack"/>
       <w:bookmarkEnd w:id="0"/>
+      <w:r>
+        <w:t>?</w:t>
+      </w:r>
+    </w:p>
+    <w:p>
+      <w:pPr>
+        <w:pStyle w:val="ListParagraph"/>
+        <w:numPr>
+          <w:ilvl w:val="2"/>
+          <w:numId w:val="1"/>
+        </w:numPr>
+      </w:pPr>
+      <w:r>
+        <w:t>Comments</w:t>
+      </w:r>
+      <w:r>
+        <w:t xml:space="preserve"> (Phase 5 or part of posts as phase 4?)</w:t>
+      </w:r>
+    </w:p>
+    <w:p>
+      <w:pPr>
+        <w:pStyle w:val="ListParagraph"/>
+        <w:numPr>
+          <w:ilvl w:val="3"/>
+          <w:numId w:val="1"/>
+        </w:numPr>
+      </w:pPr>
+      <w:r>
+        <w:t>Implementation</w:t>
+      </w:r>
+    </w:p>
+    <w:p>
+      <w:pPr>
+        <w:pStyle w:val="ListParagraph"/>
+        <w:numPr>
+          <w:ilvl w:val="3"/>
+          <w:numId w:val="1"/>
+        </w:numPr>
+      </w:pPr>
+      <w:r>
+        <w:t>Feed constraints (like for posts) for viewing</w:t>
+      </w:r>
+    </w:p>
+    <w:p>
+      <w:pPr>
+        <w:pStyle w:val="ListParagraph"/>
+        <w:numPr>
+          <w:ilvl w:val="3"/>
+          <w:numId w:val="1"/>
+        </w:numPr>
+      </w:pPr>
+      <w:r>
+        <w:t>Show comments only on show (so clicking on comments button takes you to ‘show’)</w:t>
+      </w:r>
+    </w:p>
+    <w:p>
+      <w:pPr>
+        <w:pStyle w:val="ListParagraph"/>
+        <w:numPr>
+          <w:ilvl w:val="1"/>
+          <w:numId w:val="1"/>
+        </w:numPr>
+      </w:pPr>
+      <w:r>
+        <w:lastRenderedPageBreak/>
+        <w:t>Bugs</w:t>
+      </w:r>
+    </w:p>
+    <w:p>
+      <w:pPr>
+        <w:pStyle w:val="ListParagraph"/>
+        <w:numPr>
+          <w:ilvl w:val="2"/>
+          <w:numId w:val="1"/>
+        </w:numPr>
+      </w:pPr>
+      <w:r>
+        <w:t xml:space="preserve">What if a post is upvoted early then never again? Will it adjust </w:t>
+      </w:r>
       <w:r>
         <w:t>automatically,</w:t>
       </w:r>

</xml_diff>

<commit_message>
Error message formatting fixed.
</commit_message>
<xml_diff>
--- a/Dream Checklist.docx
+++ b/Dream Checklist.docx
@@ -318,36 +318,150 @@
           <w:ilvl w:val="3"/>
           <w:numId w:val="1"/>
         </w:numPr>
-      </w:pPr>
-      <w:r>
-        <w:t>Edit P</w:t>
-      </w:r>
-      <w:r>
-        <w:t>osts</w:t>
-      </w:r>
-    </w:p>
-    <w:p>
-      <w:pPr>
-        <w:pStyle w:val="ListParagraph"/>
-        <w:numPr>
-          <w:ilvl w:val="4"/>
-          <w:numId w:val="1"/>
-        </w:numPr>
-      </w:pPr>
-      <w:r>
-        <w:t>Need to think about displaying current values in forms</w:t>
-      </w:r>
-      <w:r>
-        <w:t>, and auto re-adding hashtags to tags</w:t>
-      </w:r>
-      <w:r>
-        <w:t>, or do we save the strings with hashtags</w:t>
+        <w:rPr>
+          <w:b/>
+        </w:rPr>
+      </w:pPr>
+      <w:r>
+        <w:t>Timeout on finding a post implementation?</w:t>
+      </w:r>
+      <w:r>
+        <w:t xml:space="preserve"> (low priority)</w:t>
+      </w:r>
+    </w:p>
+    <w:p>
+      <w:pPr>
+        <w:pStyle w:val="ListParagraph"/>
+        <w:numPr>
+          <w:ilvl w:val="3"/>
+          <w:numId w:val="1"/>
+        </w:numPr>
+        <w:rPr>
+          <w:b/>
+        </w:rPr>
+      </w:pPr>
+      <w:r>
+        <w:t>Max amount</w:t>
+      </w:r>
+      <w:r>
+        <w:t xml:space="preserve"> of characters</w:t>
+      </w:r>
+      <w:r>
+        <w:t xml:space="preserve"> set for tags, title, etc.</w:t>
+      </w:r>
+    </w:p>
+    <w:p>
+      <w:pPr>
+        <w:pStyle w:val="ListParagraph"/>
+        <w:numPr>
+          <w:ilvl w:val="2"/>
+          <w:numId w:val="1"/>
+        </w:numPr>
+      </w:pPr>
+      <w:r>
+        <w:t>Front-End</w:t>
+      </w:r>
+    </w:p>
+    <w:p>
+      <w:pPr>
+        <w:pStyle w:val="ListParagraph"/>
+        <w:numPr>
+          <w:ilvl w:val="3"/>
+          <w:numId w:val="1"/>
+        </w:numPr>
+        <w:rPr>
+          <w:b/>
+        </w:rPr>
+      </w:pPr>
+      <w:r>
+        <w:t>Display the clickable tags on ‘show’</w:t>
+      </w:r>
+    </w:p>
+    <w:p>
+      <w:pPr>
+        <w:pStyle w:val="ListParagraph"/>
+        <w:numPr>
+          <w:ilvl w:val="3"/>
+          <w:numId w:val="1"/>
+        </w:numPr>
+      </w:pPr>
+      <w:r>
+        <w:t>Formatting the captions and tags</w:t>
+      </w:r>
+    </w:p>
+    <w:p>
+      <w:pPr>
+        <w:pStyle w:val="ListParagraph"/>
+        <w:numPr>
+          <w:ilvl w:val="2"/>
+          <w:numId w:val="1"/>
+        </w:numPr>
+      </w:pPr>
+      <w:r>
+        <w:t>Feed</w:t>
+      </w:r>
+    </w:p>
+    <w:p>
+      <w:pPr>
+        <w:pStyle w:val="ListParagraph"/>
+        <w:numPr>
+          <w:ilvl w:val="3"/>
+          <w:numId w:val="1"/>
+        </w:numPr>
+        <w:rPr>
+          <w:b/>
+        </w:rPr>
+      </w:pPr>
+      <w:r>
+        <w:t>Autoplay videos and gifs when in middle of screen</w:t>
+      </w:r>
+    </w:p>
+    <w:p>
+      <w:pPr>
+        <w:pStyle w:val="ListParagraph"/>
+        <w:numPr>
+          <w:ilvl w:val="3"/>
+          <w:numId w:val="1"/>
+        </w:numPr>
+        <w:rPr>
+          <w:b/>
+        </w:rPr>
+      </w:pPr>
+      <w:r>
+        <w:t>Limiting number of posts rendered and caching them</w:t>
+      </w:r>
+    </w:p>
+    <w:p>
+      <w:pPr>
+        <w:pStyle w:val="ListParagraph"/>
+        <w:numPr>
+          <w:ilvl w:val="3"/>
+          <w:numId w:val="1"/>
+        </w:numPr>
+      </w:pPr>
+      <w:r>
+        <w:t>Fixing the path used</w:t>
+      </w:r>
+      <w:r>
+        <w:t>, and all places where users_path is used</w:t>
       </w:r>
       <w:r>
         <w:t>?</w:t>
       </w:r>
-      <w:r>
-        <w:t xml:space="preserve"> </w:t>
+    </w:p>
+    <w:p>
+      <w:pPr>
+        <w:pStyle w:val="ListParagraph"/>
+        <w:numPr>
+          <w:ilvl w:val="2"/>
+          <w:numId w:val="1"/>
+        </w:numPr>
+      </w:pPr>
+      <w:r>
+        <w:t>Comments</w:t>
+      </w:r>
+      <w:r>
+        <w:t xml:space="preserve"> (Phase 5 or part of posts as phase 4?)</w:t>
       </w:r>
     </w:p>
     <w:p>
@@ -357,15 +471,9 @@
           <w:ilvl w:val="3"/>
           <w:numId w:val="1"/>
         </w:numPr>
-        <w:rPr>
-          <w:b/>
-        </w:rPr>
-      </w:pPr>
-      <w:r>
-        <w:t>Timeout on finding a post implementation?</w:t>
-      </w:r>
-      <w:r>
-        <w:t xml:space="preserve"> (low priority)</w:t>
+      </w:pPr>
+      <w:r>
+        <w:t>Implementation</w:t>
       </w:r>
     </w:p>
     <w:p>
@@ -375,18 +483,33 @@
           <w:ilvl w:val="3"/>
           <w:numId w:val="1"/>
         </w:numPr>
-        <w:rPr>
-          <w:b/>
-        </w:rPr>
-      </w:pPr>
-      <w:r>
-        <w:t>Max amount</w:t>
-      </w:r>
-      <w:r>
-        <w:t xml:space="preserve"> of characters</w:t>
-      </w:r>
-      <w:r>
-        <w:t xml:space="preserve"> set for tags, title, etc.</w:t>
+      </w:pPr>
+      <w:r>
+        <w:t>Feed constraints (like for posts) for viewing</w:t>
+      </w:r>
+    </w:p>
+    <w:p>
+      <w:pPr>
+        <w:pStyle w:val="ListParagraph"/>
+        <w:numPr>
+          <w:ilvl w:val="3"/>
+          <w:numId w:val="1"/>
+        </w:numPr>
+      </w:pPr>
+      <w:r>
+        <w:t>Show comments only on show (so clicking on comments button takes you to ‘show’)</w:t>
+      </w:r>
+    </w:p>
+    <w:p>
+      <w:pPr>
+        <w:pStyle w:val="ListParagraph"/>
+        <w:numPr>
+          <w:ilvl w:val="1"/>
+          <w:numId w:val="1"/>
+        </w:numPr>
+      </w:pPr>
+      <w:r>
+        <w:t>Bugs</w:t>
       </w:r>
     </w:p>
     <w:p>
@@ -398,179 +521,24 @@
         </w:numPr>
       </w:pPr>
       <w:r>
-        <w:t>Front-End</w:t>
-      </w:r>
-    </w:p>
-    <w:p>
-      <w:pPr>
-        <w:pStyle w:val="ListParagraph"/>
-        <w:numPr>
-          <w:ilvl w:val="3"/>
-          <w:numId w:val="1"/>
-        </w:numPr>
-        <w:rPr>
-          <w:b/>
-        </w:rPr>
-      </w:pPr>
-      <w:r>
-        <w:t>Display the clickable tags on ‘show’</w:t>
-      </w:r>
-    </w:p>
-    <w:p>
-      <w:pPr>
-        <w:pStyle w:val="ListParagraph"/>
-        <w:numPr>
-          <w:ilvl w:val="3"/>
-          <w:numId w:val="1"/>
-        </w:numPr>
-      </w:pPr>
-      <w:r>
-        <w:t>Formatting the captions and tags</w:t>
-      </w:r>
-    </w:p>
-    <w:p>
-      <w:pPr>
-        <w:pStyle w:val="ListParagraph"/>
-        <w:numPr>
-          <w:ilvl w:val="2"/>
-          <w:numId w:val="1"/>
-        </w:numPr>
-      </w:pPr>
-      <w:r>
-        <w:t>Feed</w:t>
-      </w:r>
-    </w:p>
-    <w:p>
-      <w:pPr>
-        <w:pStyle w:val="ListParagraph"/>
-        <w:numPr>
-          <w:ilvl w:val="3"/>
-          <w:numId w:val="1"/>
-        </w:numPr>
-        <w:rPr>
-          <w:b/>
-        </w:rPr>
-      </w:pPr>
-      <w:r>
-        <w:t>Autoplay videos and gifs when in middle of screen</w:t>
-      </w:r>
-    </w:p>
-    <w:p>
-      <w:pPr>
-        <w:pStyle w:val="ListParagraph"/>
-        <w:numPr>
-          <w:ilvl w:val="3"/>
-          <w:numId w:val="1"/>
-        </w:numPr>
-        <w:rPr>
-          <w:b/>
-        </w:rPr>
-      </w:pPr>
-      <w:r>
-        <w:t>Limiting number of posts rendered and caching them</w:t>
-      </w:r>
-    </w:p>
-    <w:p>
-      <w:pPr>
-        <w:pStyle w:val="ListParagraph"/>
-        <w:numPr>
-          <w:ilvl w:val="3"/>
-          <w:numId w:val="1"/>
-        </w:numPr>
-      </w:pPr>
-      <w:r>
-        <w:t>Fixing the path used</w:t>
-      </w:r>
-      <w:r>
-        <w:t>, and all places where users_path is used</w:t>
-      </w:r>
+        <w:t xml:space="preserve">What if a post is upvoted early then never again? Will it adjust </w:t>
+      </w:r>
+      <w:r>
+        <w:t>automatically,</w:t>
+      </w:r>
+      <w:r>
+        <w:t xml:space="preserve"> or will hotness need to be updated periodically?</w:t>
+      </w:r>
+    </w:p>
+    <w:p>
+      <w:pPr>
+        <w:pStyle w:val="ListParagraph"/>
+        <w:rPr>
+          <w:b/>
+        </w:rPr>
+      </w:pPr>
       <w:bookmarkStart w:id="0" w:name="_GoBack"/>
       <w:bookmarkEnd w:id="0"/>
-      <w:r>
-        <w:t>?</w:t>
-      </w:r>
-    </w:p>
-    <w:p>
-      <w:pPr>
-        <w:pStyle w:val="ListParagraph"/>
-        <w:numPr>
-          <w:ilvl w:val="2"/>
-          <w:numId w:val="1"/>
-        </w:numPr>
-      </w:pPr>
-      <w:r>
-        <w:t>Comments</w:t>
-      </w:r>
-      <w:r>
-        <w:t xml:space="preserve"> (Phase 5 or part of posts as phase 4?)</w:t>
-      </w:r>
-    </w:p>
-    <w:p>
-      <w:pPr>
-        <w:pStyle w:val="ListParagraph"/>
-        <w:numPr>
-          <w:ilvl w:val="3"/>
-          <w:numId w:val="1"/>
-        </w:numPr>
-      </w:pPr>
-      <w:r>
-        <w:t>Implementation</w:t>
-      </w:r>
-    </w:p>
-    <w:p>
-      <w:pPr>
-        <w:pStyle w:val="ListParagraph"/>
-        <w:numPr>
-          <w:ilvl w:val="3"/>
-          <w:numId w:val="1"/>
-        </w:numPr>
-      </w:pPr>
-      <w:r>
-        <w:t>Feed constraints (like for posts) for viewing</w:t>
-      </w:r>
-    </w:p>
-    <w:p>
-      <w:pPr>
-        <w:pStyle w:val="ListParagraph"/>
-        <w:numPr>
-          <w:ilvl w:val="3"/>
-          <w:numId w:val="1"/>
-        </w:numPr>
-      </w:pPr>
-      <w:r>
-        <w:t>Show comments only on show (so clicking on comments button takes you to ‘show’)</w:t>
-      </w:r>
-    </w:p>
-    <w:p>
-      <w:pPr>
-        <w:pStyle w:val="ListParagraph"/>
-        <w:numPr>
-          <w:ilvl w:val="1"/>
-          <w:numId w:val="1"/>
-        </w:numPr>
-      </w:pPr>
-      <w:r>
-        <w:lastRenderedPageBreak/>
-        <w:t>Bugs</w:t>
-      </w:r>
-    </w:p>
-    <w:p>
-      <w:pPr>
-        <w:pStyle w:val="ListParagraph"/>
-        <w:numPr>
-          <w:ilvl w:val="2"/>
-          <w:numId w:val="1"/>
-        </w:numPr>
-      </w:pPr>
-      <w:r>
-        <w:t xml:space="preserve">What if a post is upvoted early then never again? Will it adjust </w:t>
-      </w:r>
-      <w:r>
-        <w:t>automatically,</w:t>
-      </w:r>
-      <w:r>
-        <w:t xml:space="preserve"> or will hotness need to be updated periodically?</w:t>
-      </w:r>
     </w:p>
     <w:p>
       <w:pPr>
@@ -587,6 +555,7 @@
         <w:rPr>
           <w:b/>
         </w:rPr>
+        <w:lastRenderedPageBreak/>
         <w:t>Things to keep in mind</w:t>
       </w:r>
       <w:r>

</xml_diff>

<commit_message>
Fixed bug with posting nothing.
</commit_message>
<xml_diff>
--- a/Dream Checklist.docx
+++ b/Dream Checklist.docx
@@ -21,12 +21,21 @@
           <w:ilvl w:val="0"/>
           <w:numId w:val="1"/>
         </w:numPr>
-      </w:pPr>
-      <w:r>
-        <w:rPr>
-          <w:b/>
-        </w:rPr>
-        <w:t>What is finished:</w:t>
+        <w:rPr>
+          <w:b/>
+        </w:rPr>
+      </w:pPr>
+      <w:r>
+        <w:rPr>
+          <w:b/>
+        </w:rPr>
+        <w:t xml:space="preserve">Phase </w:t>
+      </w:r>
+      <w:r>
+        <w:rPr>
+          <w:b/>
+        </w:rPr>
+        <w:t>4 POSTS!!!!!</w:t>
       </w:r>
     </w:p>
     <w:p>
@@ -36,9 +45,259 @@
           <w:ilvl w:val="1"/>
           <w:numId w:val="1"/>
         </w:numPr>
-      </w:pPr>
-      <w:r>
-        <w:t>Authentication</w:t>
+        <w:rPr>
+          <w:b/>
+        </w:rPr>
+      </w:pPr>
+      <w:r>
+        <w:t>To-Do</w:t>
+      </w:r>
+    </w:p>
+    <w:p>
+      <w:pPr>
+        <w:pStyle w:val="ListParagraph"/>
+        <w:numPr>
+          <w:ilvl w:val="2"/>
+          <w:numId w:val="1"/>
+        </w:numPr>
+        <w:rPr>
+          <w:b/>
+        </w:rPr>
+      </w:pPr>
+      <w:r>
+        <w:t>Error message formatting in all forms</w:t>
+      </w:r>
+    </w:p>
+    <w:p>
+      <w:pPr>
+        <w:pStyle w:val="ListParagraph"/>
+        <w:numPr>
+          <w:ilvl w:val="2"/>
+          <w:numId w:val="1"/>
+        </w:numPr>
+        <w:rPr>
+          <w:b/>
+        </w:rPr>
+      </w:pPr>
+      <w:r>
+        <w:t>Text posts</w:t>
+      </w:r>
+    </w:p>
+    <w:p>
+      <w:pPr>
+        <w:pStyle w:val="ListParagraph"/>
+        <w:numPr>
+          <w:ilvl w:val="2"/>
+          <w:numId w:val="1"/>
+        </w:numPr>
+        <w:rPr>
+          <w:b/>
+        </w:rPr>
+      </w:pPr>
+      <w:r>
+        <w:t>Back-end</w:t>
+      </w:r>
+    </w:p>
+    <w:p>
+      <w:pPr>
+        <w:pStyle w:val="ListParagraph"/>
+        <w:numPr>
+          <w:ilvl w:val="3"/>
+          <w:numId w:val="1"/>
+        </w:numPr>
+        <w:rPr>
+          <w:b/>
+        </w:rPr>
+      </w:pPr>
+      <w:r>
+        <w:t>Timeout on finding a post implementation?</w:t>
+      </w:r>
+      <w:r>
+        <w:t xml:space="preserve"> (low priority)</w:t>
+      </w:r>
+    </w:p>
+    <w:p>
+      <w:pPr>
+        <w:pStyle w:val="ListParagraph"/>
+        <w:numPr>
+          <w:ilvl w:val="3"/>
+          <w:numId w:val="1"/>
+        </w:numPr>
+        <w:rPr>
+          <w:b/>
+        </w:rPr>
+      </w:pPr>
+      <w:r>
+        <w:t>Max amount</w:t>
+      </w:r>
+      <w:r>
+        <w:t xml:space="preserve"> of characters</w:t>
+      </w:r>
+      <w:r>
+        <w:t xml:space="preserve"> set for tags, title, etc.</w:t>
+      </w:r>
+    </w:p>
+    <w:p>
+      <w:pPr>
+        <w:pStyle w:val="ListParagraph"/>
+        <w:numPr>
+          <w:ilvl w:val="2"/>
+          <w:numId w:val="1"/>
+        </w:numPr>
+      </w:pPr>
+      <w:r>
+        <w:t>Front-End</w:t>
+      </w:r>
+    </w:p>
+    <w:p>
+      <w:pPr>
+        <w:pStyle w:val="ListParagraph"/>
+        <w:numPr>
+          <w:ilvl w:val="3"/>
+          <w:numId w:val="1"/>
+        </w:numPr>
+        <w:rPr>
+          <w:b/>
+        </w:rPr>
+      </w:pPr>
+      <w:r>
+        <w:t>Display the clickable tags on ‘show’</w:t>
+      </w:r>
+    </w:p>
+    <w:p>
+      <w:pPr>
+        <w:pStyle w:val="ListParagraph"/>
+        <w:numPr>
+          <w:ilvl w:val="3"/>
+          <w:numId w:val="1"/>
+        </w:numPr>
+      </w:pPr>
+      <w:r>
+        <w:t>Formatting the captions and tags</w:t>
+      </w:r>
+    </w:p>
+    <w:p>
+      <w:pPr>
+        <w:pStyle w:val="ListParagraph"/>
+        <w:numPr>
+          <w:ilvl w:val="2"/>
+          <w:numId w:val="1"/>
+        </w:numPr>
+      </w:pPr>
+      <w:r>
+        <w:t>Feed</w:t>
+      </w:r>
+    </w:p>
+    <w:p>
+      <w:pPr>
+        <w:pStyle w:val="ListParagraph"/>
+        <w:numPr>
+          <w:ilvl w:val="3"/>
+          <w:numId w:val="1"/>
+        </w:numPr>
+        <w:rPr>
+          <w:b/>
+        </w:rPr>
+      </w:pPr>
+      <w:proofErr w:type="spellStart"/>
+      <w:r>
+        <w:t>Autoplay</w:t>
+      </w:r>
+      <w:proofErr w:type="spellEnd"/>
+      <w:r>
+        <w:t xml:space="preserve"> videos and gifs when in middle of screen</w:t>
+      </w:r>
+    </w:p>
+    <w:p>
+      <w:pPr>
+        <w:pStyle w:val="ListParagraph"/>
+        <w:numPr>
+          <w:ilvl w:val="3"/>
+          <w:numId w:val="1"/>
+        </w:numPr>
+        <w:rPr>
+          <w:b/>
+        </w:rPr>
+      </w:pPr>
+      <w:r>
+        <w:t>Limiting number of posts rendered and caching them</w:t>
+      </w:r>
+    </w:p>
+    <w:p>
+      <w:pPr>
+        <w:pStyle w:val="ListParagraph"/>
+        <w:numPr>
+          <w:ilvl w:val="3"/>
+          <w:numId w:val="1"/>
+        </w:numPr>
+      </w:pPr>
+      <w:r>
+        <w:t>Fixing the path used</w:t>
+      </w:r>
+      <w:r>
+        <w:t xml:space="preserve">, and all places where </w:t>
+      </w:r>
+      <w:proofErr w:type="spellStart"/>
+      <w:r>
+        <w:t>users_path</w:t>
+      </w:r>
+      <w:proofErr w:type="spellEnd"/>
+      <w:r>
+        <w:t xml:space="preserve"> is used</w:t>
+      </w:r>
+      <w:r>
+        <w:t>?</w:t>
+      </w:r>
+    </w:p>
+    <w:p>
+      <w:pPr>
+        <w:pStyle w:val="ListParagraph"/>
+        <w:numPr>
+          <w:ilvl w:val="2"/>
+          <w:numId w:val="1"/>
+        </w:numPr>
+      </w:pPr>
+      <w:r>
+        <w:t>Comments</w:t>
+      </w:r>
+      <w:r>
+        <w:t xml:space="preserve"> (Phase 5 or part of posts as phase 4?)</w:t>
+      </w:r>
+    </w:p>
+    <w:p>
+      <w:pPr>
+        <w:pStyle w:val="ListParagraph"/>
+        <w:numPr>
+          <w:ilvl w:val="3"/>
+          <w:numId w:val="1"/>
+        </w:numPr>
+      </w:pPr>
+      <w:r>
+        <w:t>Implementation</w:t>
+      </w:r>
+    </w:p>
+    <w:p>
+      <w:pPr>
+        <w:pStyle w:val="ListParagraph"/>
+        <w:numPr>
+          <w:ilvl w:val="3"/>
+          <w:numId w:val="1"/>
+        </w:numPr>
+      </w:pPr>
+      <w:r>
+        <w:t>Feed constraints (like for posts) for viewing</w:t>
+      </w:r>
+    </w:p>
+    <w:p>
+      <w:pPr>
+        <w:pStyle w:val="ListParagraph"/>
+        <w:numPr>
+          <w:ilvl w:val="3"/>
+          <w:numId w:val="1"/>
+        </w:numPr>
+      </w:pPr>
+      <w:r>
+        <w:t>Show comments only on show (so clicking on comments button takes you to ‘show’)</w:t>
       </w:r>
     </w:p>
     <w:p>
@@ -50,221 +309,10 @@
         </w:numPr>
       </w:pPr>
       <w:r>
-        <w:t>Session Handling</w:t>
-      </w:r>
-    </w:p>
-    <w:p>
-      <w:pPr>
-        <w:pStyle w:val="ListParagraph"/>
-        <w:numPr>
-          <w:ilvl w:val="1"/>
-          <w:numId w:val="1"/>
-        </w:numPr>
-      </w:pPr>
-      <w:r>
-        <w:t>Following relationships</w:t>
-      </w:r>
-    </w:p>
-    <w:p>
-      <w:pPr>
-        <w:pStyle w:val="ListParagraph"/>
-        <w:numPr>
-          <w:ilvl w:val="1"/>
-          <w:numId w:val="1"/>
-        </w:numPr>
-      </w:pPr>
-      <w:r>
-        <w:t>Blocking relationships</w:t>
-      </w:r>
-    </w:p>
-    <w:p>
-      <w:pPr>
-        <w:pStyle w:val="ListParagraph"/>
-        <w:numPr>
-          <w:ilvl w:val="1"/>
-          <w:numId w:val="1"/>
-        </w:numPr>
-      </w:pPr>
-      <w:r>
-        <w:t>Reporting</w:t>
-      </w:r>
-    </w:p>
-    <w:p>
-      <w:pPr>
-        <w:pStyle w:val="ListParagraph"/>
-        <w:numPr>
-          <w:ilvl w:val="1"/>
-          <w:numId w:val="1"/>
-        </w:numPr>
-      </w:pPr>
-      <w:r>
-        <w:t>Error Pages</w:t>
-      </w:r>
-    </w:p>
-    <w:p>
-      <w:pPr>
-        <w:pStyle w:val="ListParagraph"/>
-        <w:numPr>
-          <w:ilvl w:val="1"/>
-          <w:numId w:val="1"/>
-        </w:numPr>
-      </w:pPr>
-      <w:r>
-        <w:t>(Very) Basic Testing</w:t>
-      </w:r>
-    </w:p>
-    <w:p>
-      <w:pPr>
-        <w:pStyle w:val="ListParagraph"/>
-        <w:numPr>
-          <w:ilvl w:val="1"/>
-          <w:numId w:val="1"/>
-        </w:numPr>
-      </w:pPr>
-      <w:r>
-        <w:t>Email Confirmation</w:t>
-      </w:r>
-    </w:p>
-    <w:p>
-      <w:pPr>
-        <w:pStyle w:val="ListParagraph"/>
-        <w:numPr>
-          <w:ilvl w:val="1"/>
-          <w:numId w:val="1"/>
-        </w:numPr>
-      </w:pPr>
-      <w:r>
-        <w:t>Basic CSS for Sidebar, Navbar, and Table</w:t>
-      </w:r>
-    </w:p>
-    <w:p>
-      <w:pPr>
-        <w:pStyle w:val="ListParagraph"/>
-        <w:numPr>
-          <w:ilvl w:val="1"/>
-          <w:numId w:val="1"/>
-        </w:numPr>
-      </w:pPr>
-      <w:r>
-        <w:t>Controlled editing based on email confirmation</w:t>
-      </w:r>
-    </w:p>
-    <w:p>
-      <w:pPr>
-        <w:pStyle w:val="ListParagraph"/>
-        <w:numPr>
-          <w:ilvl w:val="1"/>
-          <w:numId w:val="1"/>
-        </w:numPr>
-      </w:pPr>
-      <w:r>
-        <w:t>Controlling what users can do to other users</w:t>
-      </w:r>
-    </w:p>
-    <w:p>
-      <w:pPr>
-        <w:pStyle w:val="ListParagraph"/>
-        <w:numPr>
-          <w:ilvl w:val="1"/>
-          <w:numId w:val="1"/>
-        </w:numPr>
-      </w:pPr>
-      <w:r>
-        <w:t>Error page implementation</w:t>
-      </w:r>
-    </w:p>
-    <w:p>
-      <w:pPr>
-        <w:pStyle w:val="ListParagraph"/>
-        <w:numPr>
-          <w:ilvl w:val="1"/>
-          <w:numId w:val="1"/>
-        </w:numPr>
-      </w:pPr>
-      <w:r>
-        <w:t>Navbar</w:t>
-      </w:r>
-    </w:p>
-    <w:p>
-      <w:pPr>
-        <w:pStyle w:val="ListParagraph"/>
-        <w:numPr>
-          <w:ilvl w:val="1"/>
-          <w:numId w:val="1"/>
-        </w:numPr>
-      </w:pPr>
-      <w:r>
-        <w:t>Form Template</w:t>
-      </w:r>
-    </w:p>
-    <w:p>
-      <w:pPr>
-        <w:pStyle w:val="ListParagraph"/>
-        <w:numPr>
-          <w:ilvl w:val="1"/>
-          <w:numId w:val="1"/>
-        </w:numPr>
-      </w:pPr>
-      <w:r>
-        <w:t>Better notice styling</w:t>
-      </w:r>
-    </w:p>
-    <w:p>
-      <w:pPr>
-        <w:pStyle w:val="ListParagraph"/>
-        <w:numPr>
-          <w:ilvl w:val="1"/>
-          <w:numId w:val="1"/>
-        </w:numPr>
-      </w:pPr>
-      <w:r>
-        <w:t>Sidebar styling and implementation</w:t>
-      </w:r>
-    </w:p>
-    <w:p>
-      <w:pPr>
-        <w:pStyle w:val="ListParagraph"/>
-        <w:ind w:left="1440"/>
-      </w:pPr>
-    </w:p>
-    <w:p>
-      <w:pPr>
-        <w:pStyle w:val="ListParagraph"/>
-        <w:numPr>
-          <w:ilvl w:val="0"/>
-          <w:numId w:val="1"/>
-        </w:numPr>
-        <w:rPr>
-          <w:b/>
-        </w:rPr>
-      </w:pPr>
-      <w:r>
-        <w:rPr>
-          <w:b/>
-        </w:rPr>
-        <w:t xml:space="preserve">Phase </w:t>
-      </w:r>
-      <w:r>
-        <w:rPr>
-          <w:b/>
-        </w:rPr>
-        <w:t>4 POSTS!!!!!</w:t>
-      </w:r>
-    </w:p>
-    <w:p>
-      <w:pPr>
-        <w:pStyle w:val="ListParagraph"/>
-        <w:numPr>
-          <w:ilvl w:val="1"/>
-          <w:numId w:val="1"/>
-        </w:numPr>
-        <w:rPr>
-          <w:b/>
-        </w:rPr>
-      </w:pPr>
-      <w:r>
-        <w:t>To-Do</w:t>
-      </w:r>
+        <w:t>Bugs</w:t>
+      </w:r>
+      <w:bookmarkStart w:id="0" w:name="_GoBack"/>
+      <w:bookmarkEnd w:id="0"/>
     </w:p>
     <w:p>
       <w:pPr>
@@ -273,42 +321,15 @@
           <w:ilvl w:val="2"/>
           <w:numId w:val="1"/>
         </w:numPr>
-        <w:rPr>
-          <w:b/>
-        </w:rPr>
-      </w:pPr>
-      <w:r>
-        <w:t>Error message formatting in all forms</w:t>
-      </w:r>
-    </w:p>
-    <w:p>
-      <w:pPr>
-        <w:pStyle w:val="ListParagraph"/>
-        <w:numPr>
-          <w:ilvl w:val="2"/>
-          <w:numId w:val="1"/>
-        </w:numPr>
-        <w:rPr>
-          <w:b/>
-        </w:rPr>
-      </w:pPr>
-      <w:r>
-        <w:t>Text posts</w:t>
-      </w:r>
-    </w:p>
-    <w:p>
-      <w:pPr>
-        <w:pStyle w:val="ListParagraph"/>
-        <w:numPr>
-          <w:ilvl w:val="2"/>
-          <w:numId w:val="1"/>
-        </w:numPr>
-        <w:rPr>
-          <w:b/>
-        </w:rPr>
-      </w:pPr>
-      <w:r>
-        <w:t>Back-end</w:t>
+      </w:pPr>
+      <w:r>
+        <w:t xml:space="preserve">What if a post is upvoted early then never again? Will it adjust </w:t>
+      </w:r>
+      <w:r>
+        <w:t>automatically,</w:t>
+      </w:r>
+      <w:r>
+        <w:t xml:space="preserve"> or will hotness need to be updated periodically?</w:t>
       </w:r>
     </w:p>
     <w:p>
@@ -318,227 +339,13 @@
           <w:ilvl w:val="3"/>
           <w:numId w:val="1"/>
         </w:numPr>
-        <w:rPr>
-          <w:b/>
-        </w:rPr>
-      </w:pPr>
-      <w:r>
-        <w:t>Timeout on finding a post implementation?</w:t>
-      </w:r>
-      <w:r>
-        <w:t xml:space="preserve"> (low priority)</w:t>
-      </w:r>
-    </w:p>
-    <w:p>
-      <w:pPr>
-        <w:pStyle w:val="ListParagraph"/>
-        <w:numPr>
-          <w:ilvl w:val="3"/>
-          <w:numId w:val="1"/>
-        </w:numPr>
-        <w:rPr>
-          <w:b/>
-        </w:rPr>
-      </w:pPr>
-      <w:r>
-        <w:t>Max amount</w:t>
-      </w:r>
-      <w:r>
-        <w:t xml:space="preserve"> of characters</w:t>
-      </w:r>
-      <w:r>
-        <w:t xml:space="preserve"> set for tags, title, etc.</w:t>
-      </w:r>
-    </w:p>
-    <w:p>
-      <w:pPr>
-        <w:pStyle w:val="ListParagraph"/>
-        <w:numPr>
-          <w:ilvl w:val="2"/>
-          <w:numId w:val="1"/>
-        </w:numPr>
-      </w:pPr>
-      <w:r>
-        <w:t>Front-End</w:t>
-      </w:r>
-    </w:p>
-    <w:p>
-      <w:pPr>
-        <w:pStyle w:val="ListParagraph"/>
-        <w:numPr>
-          <w:ilvl w:val="3"/>
-          <w:numId w:val="1"/>
-        </w:numPr>
-        <w:rPr>
-          <w:b/>
-        </w:rPr>
-      </w:pPr>
-      <w:r>
-        <w:t>Display the clickable tags on ‘show’</w:t>
-      </w:r>
-    </w:p>
-    <w:p>
-      <w:pPr>
-        <w:pStyle w:val="ListParagraph"/>
-        <w:numPr>
-          <w:ilvl w:val="3"/>
-          <w:numId w:val="1"/>
-        </w:numPr>
-      </w:pPr>
-      <w:r>
-        <w:t>Formatting the captions and tags</w:t>
-      </w:r>
-    </w:p>
-    <w:p>
-      <w:pPr>
-        <w:pStyle w:val="ListParagraph"/>
-        <w:numPr>
-          <w:ilvl w:val="2"/>
-          <w:numId w:val="1"/>
-        </w:numPr>
-      </w:pPr>
-      <w:r>
-        <w:t>Feed</w:t>
-      </w:r>
-    </w:p>
-    <w:p>
-      <w:pPr>
-        <w:pStyle w:val="ListParagraph"/>
-        <w:numPr>
-          <w:ilvl w:val="3"/>
-          <w:numId w:val="1"/>
-        </w:numPr>
-        <w:rPr>
-          <w:b/>
-        </w:rPr>
-      </w:pPr>
-      <w:r>
-        <w:t>Autoplay videos and gifs when in middle of screen</w:t>
-      </w:r>
-    </w:p>
-    <w:p>
-      <w:pPr>
-        <w:pStyle w:val="ListParagraph"/>
-        <w:numPr>
-          <w:ilvl w:val="3"/>
-          <w:numId w:val="1"/>
-        </w:numPr>
-        <w:rPr>
-          <w:b/>
-        </w:rPr>
-      </w:pPr>
-      <w:r>
-        <w:t>Limiting number of posts rendered and caching them</w:t>
-      </w:r>
-    </w:p>
-    <w:p>
-      <w:pPr>
-        <w:pStyle w:val="ListParagraph"/>
-        <w:numPr>
-          <w:ilvl w:val="3"/>
-          <w:numId w:val="1"/>
-        </w:numPr>
-      </w:pPr>
-      <w:r>
-        <w:t>Fixing the path used</w:t>
-      </w:r>
-      <w:r>
-        <w:t>, and all places where users_path is used</w:t>
-      </w:r>
-      <w:r>
-        <w:t>?</w:t>
-      </w:r>
-    </w:p>
-    <w:p>
-      <w:pPr>
-        <w:pStyle w:val="ListParagraph"/>
-        <w:numPr>
-          <w:ilvl w:val="2"/>
-          <w:numId w:val="1"/>
-        </w:numPr>
-      </w:pPr>
-      <w:r>
-        <w:t>Comments</w:t>
-      </w:r>
-      <w:r>
-        <w:t xml:space="preserve"> (Phase 5 or part of posts as phase 4?)</w:t>
-      </w:r>
-    </w:p>
-    <w:p>
-      <w:pPr>
-        <w:pStyle w:val="ListParagraph"/>
-        <w:numPr>
-          <w:ilvl w:val="3"/>
-          <w:numId w:val="1"/>
-        </w:numPr>
-      </w:pPr>
-      <w:r>
-        <w:t>Implementation</w:t>
-      </w:r>
-    </w:p>
-    <w:p>
-      <w:pPr>
-        <w:pStyle w:val="ListParagraph"/>
-        <w:numPr>
-          <w:ilvl w:val="3"/>
-          <w:numId w:val="1"/>
-        </w:numPr>
-      </w:pPr>
-      <w:r>
-        <w:t>Feed constraints (like for posts) for viewing</w:t>
-      </w:r>
-    </w:p>
-    <w:p>
-      <w:pPr>
-        <w:pStyle w:val="ListParagraph"/>
-        <w:numPr>
-          <w:ilvl w:val="3"/>
-          <w:numId w:val="1"/>
-        </w:numPr>
-      </w:pPr>
-      <w:r>
-        <w:t>Show comments only on show (so clicking on comments button takes you to ‘show’)</w:t>
-      </w:r>
-    </w:p>
-    <w:p>
-      <w:pPr>
-        <w:pStyle w:val="ListParagraph"/>
-        <w:numPr>
-          <w:ilvl w:val="1"/>
-          <w:numId w:val="1"/>
-        </w:numPr>
-      </w:pPr>
-      <w:r>
-        <w:t>Bugs</w:t>
-      </w:r>
-    </w:p>
-    <w:p>
-      <w:pPr>
-        <w:pStyle w:val="ListParagraph"/>
-        <w:numPr>
-          <w:ilvl w:val="2"/>
-          <w:numId w:val="1"/>
-        </w:numPr>
-      </w:pPr>
-      <w:r>
-        <w:t xml:space="preserve">What if a post is upvoted early then never again? Will it adjust </w:t>
-      </w:r>
-      <w:r>
-        <w:t>automatically,</w:t>
-      </w:r>
-      <w:r>
-        <w:t xml:space="preserve"> or will hotness need to be updated periodically?</w:t>
-      </w:r>
-    </w:p>
-    <w:p>
-      <w:pPr>
-        <w:pStyle w:val="ListParagraph"/>
-        <w:rPr>
-          <w:b/>
-        </w:rPr>
-      </w:pPr>
-      <w:bookmarkStart w:id="0" w:name="_GoBack"/>
-      <w:bookmarkEnd w:id="0"/>
+      </w:pPr>
+      <w:r>
+        <w:t>Do</w:t>
+      </w:r>
+      <w:r>
+        <w:t>es hotness rating actually work?</w:t>
+      </w:r>
     </w:p>
     <w:p>
       <w:pPr>
@@ -555,7 +362,6 @@
         <w:rPr>
           <w:b/>
         </w:rPr>
-        <w:lastRenderedPageBreak/>
         <w:t>Things to keep in mind</w:t>
       </w:r>
       <w:r>
@@ -939,6 +745,67 @@
       <w:r>
         <w:t>Epic for comments</w:t>
       </w:r>
+    </w:p>
+    <w:p>
+      <w:pPr>
+        <w:rPr>
+          <w:b/>
+        </w:rPr>
+      </w:pPr>
+    </w:p>
+    <w:p>
+      <w:pPr>
+        <w:pStyle w:val="ListParagraph"/>
+        <w:numPr>
+          <w:ilvl w:val="0"/>
+          <w:numId w:val="7"/>
+        </w:numPr>
+        <w:rPr>
+          <w:b/>
+        </w:rPr>
+      </w:pPr>
+      <w:r>
+        <w:t>Using Quill</w:t>
+      </w:r>
+    </w:p>
+    <w:p>
+      <w:pPr>
+        <w:pStyle w:val="ListParagraph"/>
+        <w:numPr>
+          <w:ilvl w:val="1"/>
+          <w:numId w:val="7"/>
+        </w:numPr>
+        <w:rPr>
+          <w:b/>
+        </w:rPr>
+      </w:pPr>
+      <w:r>
+        <w:t xml:space="preserve">Add </w:t>
+      </w:r>
+      <w:r>
+        <w:t xml:space="preserve">both </w:t>
+      </w:r>
+      <w:r>
+        <w:t>CDN</w:t>
+      </w:r>
+      <w:r>
+        <w:t>s</w:t>
+      </w:r>
+      <w:r>
+        <w:t xml:space="preserve"> to application html file</w:t>
+      </w:r>
+    </w:p>
+    <w:p>
+      <w:pPr>
+        <w:pStyle w:val="ListParagraph"/>
+        <w:numPr>
+          <w:ilvl w:val="1"/>
+          <w:numId w:val="7"/>
+        </w:numPr>
+        <w:rPr>
+          <w:b/>
+        </w:rPr>
+      </w:pPr>
     </w:p>
     <w:p>
       <w:pPr>
@@ -1432,7 +1299,7 @@
   <w:abstractNum w:abstractNumId="4" w15:restartNumberingAfterBreak="0">
     <w:nsid w:val="48C1539A"/>
     <w:multiLevelType w:val="hybridMultilevel"/>
-    <w:tmpl w:val="F4609ECC"/>
+    <w:tmpl w:val="57F81D76"/>
     <w:lvl w:ilvl="0" w:tplc="04090001">
       <w:start w:val="1"/>
       <w:numFmt w:val="bullet"/>

</xml_diff>

<commit_message>
Re-styling of new post form to prepare for changes to posting.
</commit_message>
<xml_diff>
--- a/Dream Checklist.docx
+++ b/Dream Checklist.docx
@@ -199,13 +199,8 @@
           <w:b/>
         </w:rPr>
       </w:pPr>
-      <w:proofErr w:type="spellStart"/>
-      <w:r>
-        <w:t>Autoplay</w:t>
-      </w:r>
-      <w:proofErr w:type="spellEnd"/>
-      <w:r>
-        <w:t xml:space="preserve"> videos and gifs when in middle of screen</w:t>
+      <w:r>
+        <w:t>Autoplay videos and gifs when in middle of screen</w:t>
       </w:r>
     </w:p>
     <w:p>
@@ -235,15 +230,7 @@
         <w:t>Fixing the path used</w:t>
       </w:r>
       <w:r>
-        <w:t xml:space="preserve">, and all places where </w:t>
-      </w:r>
-      <w:proofErr w:type="spellStart"/>
-      <w:r>
-        <w:t>users_path</w:t>
-      </w:r>
-      <w:proofErr w:type="spellEnd"/>
-      <w:r>
-        <w:t xml:space="preserve"> is used</w:t>
+        <w:t>, and all places where users_path is used</w:t>
       </w:r>
       <w:r>
         <w:t>?</w:t>
@@ -311,212 +298,224 @@
       <w:r>
         <w:t>Bugs</w:t>
       </w:r>
+    </w:p>
+    <w:p>
+      <w:pPr>
+        <w:pStyle w:val="ListParagraph"/>
+        <w:numPr>
+          <w:ilvl w:val="2"/>
+          <w:numId w:val="1"/>
+        </w:numPr>
+      </w:pPr>
+      <w:r>
+        <w:t xml:space="preserve">What if a post is upvoted early then never again? Will it adjust </w:t>
+      </w:r>
+      <w:r>
+        <w:t>automatically,</w:t>
+      </w:r>
+      <w:r>
+        <w:t xml:space="preserve"> or will hotness need to be updated periodically?</w:t>
+      </w:r>
+    </w:p>
+    <w:p>
+      <w:pPr>
+        <w:pStyle w:val="ListParagraph"/>
+        <w:numPr>
+          <w:ilvl w:val="3"/>
+          <w:numId w:val="1"/>
+        </w:numPr>
+      </w:pPr>
+      <w:r>
+        <w:t>Do</w:t>
+      </w:r>
+      <w:r>
+        <w:t>es hotness rating actually work?</w:t>
+      </w:r>
+    </w:p>
+    <w:p>
+      <w:pPr>
+        <w:pStyle w:val="ListParagraph"/>
+        <w:numPr>
+          <w:ilvl w:val="0"/>
+          <w:numId w:val="2"/>
+        </w:numPr>
+        <w:rPr>
+          <w:b/>
+        </w:rPr>
+      </w:pPr>
+      <w:r>
+        <w:rPr>
+          <w:b/>
+        </w:rPr>
+        <w:t>Things to keep in mind</w:t>
+      </w:r>
+      <w:r>
+        <w:rPr>
+          <w:b/>
+        </w:rPr>
+        <w:t xml:space="preserve"> for the (far) future</w:t>
+      </w:r>
+      <w:r>
+        <w:rPr>
+          <w:b/>
+        </w:rPr>
+        <w:t>:</w:t>
+      </w:r>
+    </w:p>
+    <w:p>
+      <w:pPr>
+        <w:pStyle w:val="ListParagraph"/>
+        <w:numPr>
+          <w:ilvl w:val="1"/>
+          <w:numId w:val="2"/>
+        </w:numPr>
+      </w:pPr>
+      <w:r>
+        <w:t>Users that aren’t logged in can’t do certain things (like post &amp; comment)</w:t>
+      </w:r>
+    </w:p>
+    <w:p>
+      <w:pPr>
+        <w:pStyle w:val="ListParagraph"/>
+        <w:numPr>
+          <w:ilvl w:val="1"/>
+          <w:numId w:val="2"/>
+        </w:numPr>
+      </w:pPr>
+      <w:r>
+        <w:t>Algorithms for ‘hotness’</w:t>
+      </w:r>
+      <w:r>
+        <w:t xml:space="preserve"> for </w:t>
+      </w:r>
+      <w:r>
+        <w:t>comments</w:t>
+      </w:r>
+    </w:p>
+    <w:p>
+      <w:pPr>
+        <w:pStyle w:val="ListParagraph"/>
+        <w:numPr>
+          <w:ilvl w:val="1"/>
+          <w:numId w:val="2"/>
+        </w:numPr>
+      </w:pPr>
+      <w:r>
+        <w:t>Filter feed by who you follow</w:t>
+      </w:r>
+    </w:p>
+    <w:p>
+      <w:pPr>
+        <w:pStyle w:val="ListParagraph"/>
+        <w:numPr>
+          <w:ilvl w:val="1"/>
+          <w:numId w:val="2"/>
+        </w:numPr>
+      </w:pPr>
+      <w:r>
+        <w:t>Notifications (Email/Phone/Browser)</w:t>
+      </w:r>
+    </w:p>
+    <w:p>
+      <w:pPr>
+        <w:pStyle w:val="ListParagraph"/>
+        <w:numPr>
+          <w:ilvl w:val="1"/>
+          <w:numId w:val="2"/>
+        </w:numPr>
+      </w:pPr>
+      <w:r>
+        <w:t>Tag other users in comments/posts</w:t>
+      </w:r>
+    </w:p>
+    <w:p>
+      <w:pPr>
+        <w:pStyle w:val="ListParagraph"/>
+        <w:numPr>
+          <w:ilvl w:val="2"/>
+          <w:numId w:val="2"/>
+        </w:numPr>
+      </w:pPr>
+      <w:r>
+        <w:t>Regular expressions to parse through user input to determine when you should stop tagging</w:t>
+      </w:r>
+    </w:p>
+    <w:p>
+      <w:pPr>
+        <w:pStyle w:val="ListParagraph"/>
+        <w:numPr>
+          <w:ilvl w:val="3"/>
+          <w:numId w:val="2"/>
+        </w:numPr>
+      </w:pPr>
+      <w:r>
+        <w:t>Like @bobby! Should only tag @bobby as an exclamation point is invalid syntax for a username</w:t>
+      </w:r>
+    </w:p>
+    <w:p>
+      <w:pPr>
+        <w:pStyle w:val="ListParagraph"/>
+        <w:numPr>
+          <w:ilvl w:val="1"/>
+          <w:numId w:val="2"/>
+        </w:numPr>
+      </w:pPr>
+      <w:r>
+        <w:t>When user isn’t logged in and clicks destroy it takes them to the user page (maybe just add destroy to the user page and allow the user to log in and then try to destroy)</w:t>
+      </w:r>
+    </w:p>
+    <w:p>
+      <w:pPr>
+        <w:pStyle w:val="ListParagraph"/>
+        <w:numPr>
+          <w:ilvl w:val="2"/>
+          <w:numId w:val="2"/>
+        </w:numPr>
+      </w:pPr>
+      <w:r>
+        <w:t>Low priority issue</w:t>
+      </w:r>
+    </w:p>
+    <w:p>
+      <w:pPr>
+        <w:pStyle w:val="ListParagraph"/>
+        <w:numPr>
+          <w:ilvl w:val="2"/>
+          <w:numId w:val="2"/>
+        </w:numPr>
+      </w:pPr>
+      <w:r>
+        <w:t>Soft destroy</w:t>
+      </w:r>
+      <w:r>
+        <w:t xml:space="preserve"> of users?</w:t>
+      </w:r>
+    </w:p>
+    <w:p>
+      <w:pPr>
+        <w:pStyle w:val="ListParagraph"/>
+        <w:numPr>
+          <w:ilvl w:val="1"/>
+          <w:numId w:val="2"/>
+        </w:numPr>
+      </w:pPr>
+      <w:r>
+        <w:t>We will have a settings page with a sidebar where each ‘main’ feature will be able to be edited in separate forms rather than having all on one page</w:t>
+      </w:r>
+    </w:p>
+    <w:p>
+      <w:pPr>
+        <w:pStyle w:val="ListParagraph"/>
+        <w:numPr>
+          <w:ilvl w:val="1"/>
+          <w:numId w:val="2"/>
+        </w:numPr>
+      </w:pPr>
+      <w:r>
+        <w:t>Style email pages</w:t>
+      </w:r>
       <w:bookmarkStart w:id="0" w:name="_GoBack"/>
       <w:bookmarkEnd w:id="0"/>
-    </w:p>
-    <w:p>
-      <w:pPr>
-        <w:pStyle w:val="ListParagraph"/>
-        <w:numPr>
-          <w:ilvl w:val="2"/>
-          <w:numId w:val="1"/>
-        </w:numPr>
-      </w:pPr>
-      <w:r>
-        <w:t xml:space="preserve">What if a post is upvoted early then never again? Will it adjust </w:t>
-      </w:r>
-      <w:r>
-        <w:t>automatically,</w:t>
-      </w:r>
-      <w:r>
-        <w:t xml:space="preserve"> or will hotness need to be updated periodically?</w:t>
-      </w:r>
-    </w:p>
-    <w:p>
-      <w:pPr>
-        <w:pStyle w:val="ListParagraph"/>
-        <w:numPr>
-          <w:ilvl w:val="3"/>
-          <w:numId w:val="1"/>
-        </w:numPr>
-      </w:pPr>
-      <w:r>
-        <w:t>Do</w:t>
-      </w:r>
-      <w:r>
-        <w:t>es hotness rating actually work?</w:t>
-      </w:r>
-    </w:p>
-    <w:p>
-      <w:pPr>
-        <w:pStyle w:val="ListParagraph"/>
-        <w:numPr>
-          <w:ilvl w:val="0"/>
-          <w:numId w:val="2"/>
-        </w:numPr>
-        <w:rPr>
-          <w:b/>
-        </w:rPr>
-      </w:pPr>
-      <w:r>
-        <w:rPr>
-          <w:b/>
-        </w:rPr>
-        <w:t>Things to keep in mind</w:t>
-      </w:r>
-      <w:r>
-        <w:rPr>
-          <w:b/>
-        </w:rPr>
-        <w:t xml:space="preserve"> for the (far) future</w:t>
-      </w:r>
-      <w:r>
-        <w:rPr>
-          <w:b/>
-        </w:rPr>
-        <w:t>:</w:t>
-      </w:r>
-    </w:p>
-    <w:p>
-      <w:pPr>
-        <w:pStyle w:val="ListParagraph"/>
-        <w:numPr>
-          <w:ilvl w:val="1"/>
-          <w:numId w:val="2"/>
-        </w:numPr>
-      </w:pPr>
-      <w:r>
-        <w:t>Users that aren’t logged in can’t do certain things (like post &amp; comment)</w:t>
-      </w:r>
-    </w:p>
-    <w:p>
-      <w:pPr>
-        <w:pStyle w:val="ListParagraph"/>
-        <w:numPr>
-          <w:ilvl w:val="1"/>
-          <w:numId w:val="2"/>
-        </w:numPr>
-      </w:pPr>
-      <w:r>
-        <w:t>Algorithms for ‘hotness’</w:t>
-      </w:r>
-      <w:r>
-        <w:t xml:space="preserve"> for </w:t>
-      </w:r>
-      <w:r>
-        <w:t>comments</w:t>
-      </w:r>
-    </w:p>
-    <w:p>
-      <w:pPr>
-        <w:pStyle w:val="ListParagraph"/>
-        <w:numPr>
-          <w:ilvl w:val="1"/>
-          <w:numId w:val="2"/>
-        </w:numPr>
-      </w:pPr>
-      <w:r>
-        <w:t>Filter feed by who you follow</w:t>
-      </w:r>
-    </w:p>
-    <w:p>
-      <w:pPr>
-        <w:pStyle w:val="ListParagraph"/>
-        <w:numPr>
-          <w:ilvl w:val="1"/>
-          <w:numId w:val="2"/>
-        </w:numPr>
-      </w:pPr>
-      <w:r>
-        <w:t>Notifications (Email/Phone/Browser)</w:t>
-      </w:r>
-    </w:p>
-    <w:p>
-      <w:pPr>
-        <w:pStyle w:val="ListParagraph"/>
-        <w:numPr>
-          <w:ilvl w:val="1"/>
-          <w:numId w:val="2"/>
-        </w:numPr>
-      </w:pPr>
-      <w:r>
-        <w:t>Tag other users in comments/posts</w:t>
-      </w:r>
-    </w:p>
-    <w:p>
-      <w:pPr>
-        <w:pStyle w:val="ListParagraph"/>
-        <w:numPr>
-          <w:ilvl w:val="2"/>
-          <w:numId w:val="2"/>
-        </w:numPr>
-      </w:pPr>
-      <w:r>
-        <w:t>Regular expressions to parse through user input to determine when you should stop tagging</w:t>
-      </w:r>
-    </w:p>
-    <w:p>
-      <w:pPr>
-        <w:pStyle w:val="ListParagraph"/>
-        <w:numPr>
-          <w:ilvl w:val="3"/>
-          <w:numId w:val="2"/>
-        </w:numPr>
-      </w:pPr>
-      <w:r>
-        <w:t>Like @bobby! Should only tag @bobby as an exclamation point is invalid syntax for a username</w:t>
-      </w:r>
-    </w:p>
-    <w:p>
-      <w:pPr>
-        <w:pStyle w:val="ListParagraph"/>
-        <w:numPr>
-          <w:ilvl w:val="1"/>
-          <w:numId w:val="2"/>
-        </w:numPr>
-      </w:pPr>
-      <w:r>
-        <w:t>When user isn’t logged in and clicks destroy it takes them to the user page (maybe just add destroy to the user page and allow the user to log in and then try to destroy)</w:t>
-      </w:r>
-    </w:p>
-    <w:p>
-      <w:pPr>
-        <w:pStyle w:val="ListParagraph"/>
-        <w:numPr>
-          <w:ilvl w:val="2"/>
-          <w:numId w:val="2"/>
-        </w:numPr>
-      </w:pPr>
-      <w:r>
-        <w:t>Low priority issue</w:t>
-      </w:r>
-    </w:p>
-    <w:p>
-      <w:pPr>
-        <w:pStyle w:val="ListParagraph"/>
-        <w:numPr>
-          <w:ilvl w:val="2"/>
-          <w:numId w:val="2"/>
-        </w:numPr>
-      </w:pPr>
-      <w:r>
-        <w:t>Soft destroy</w:t>
-      </w:r>
-      <w:r>
-        <w:t xml:space="preserve"> of users?</w:t>
-      </w:r>
-    </w:p>
-    <w:p>
-      <w:pPr>
-        <w:pStyle w:val="ListParagraph"/>
-        <w:numPr>
-          <w:ilvl w:val="1"/>
-          <w:numId w:val="2"/>
-        </w:numPr>
-      </w:pPr>
-      <w:r>
-        <w:t>We will have a settings page with a sidebar where each ‘main’ feature will be able to be edited in separate forms rather than having all on one page</w:t>
-      </w:r>
     </w:p>
     <w:p>
       <w:pPr>

</xml_diff>

<commit_message>
Can now create a text post.
</commit_message>
<xml_diff>
--- a/Dream Checklist.docx
+++ b/Dream Checklist.docx
@@ -513,6 +513,22 @@
       </w:pPr>
       <w:r>
         <w:t>Style email pages</w:t>
+      </w:r>
+    </w:p>
+    <w:p>
+      <w:pPr>
+        <w:pStyle w:val="ListParagraph"/>
+        <w:numPr>
+          <w:ilvl w:val="1"/>
+          <w:numId w:val="2"/>
+        </w:numPr>
+      </w:pPr>
+      <w:r>
+        <w:lastRenderedPageBreak/>
+        <w:t>For uploading med</w:t>
+      </w:r>
+      <w:r>
+        <w:t>ia, change the form to have a drag to upload type thing</w:t>
       </w:r>
       <w:bookmarkStart w:id="0" w:name="_GoBack"/>
       <w:bookmarkEnd w:id="0"/>

</xml_diff>

<commit_message>
Can parse tags on creation.
</commit_message>
<xml_diff>
--- a/Dream Checklist.docx
+++ b/Dream Checklist.docx
@@ -80,7 +80,46 @@
         </w:rPr>
       </w:pPr>
       <w:r>
-        <w:t>Text posts</w:t>
+        <w:t>Back-end</w:t>
+      </w:r>
+    </w:p>
+    <w:p>
+      <w:pPr>
+        <w:pStyle w:val="ListParagraph"/>
+        <w:numPr>
+          <w:ilvl w:val="3"/>
+          <w:numId w:val="1"/>
+        </w:numPr>
+        <w:rPr>
+          <w:b/>
+        </w:rPr>
+      </w:pPr>
+      <w:r>
+        <w:t>Timeout on finding a post implementation?</w:t>
+      </w:r>
+      <w:r>
+        <w:t xml:space="preserve"> (low priority)</w:t>
+      </w:r>
+    </w:p>
+    <w:p>
+      <w:pPr>
+        <w:pStyle w:val="ListParagraph"/>
+        <w:numPr>
+          <w:ilvl w:val="3"/>
+          <w:numId w:val="1"/>
+        </w:numPr>
+        <w:rPr>
+          <w:b/>
+        </w:rPr>
+      </w:pPr>
+      <w:r>
+        <w:t>Max amount</w:t>
+      </w:r>
+      <w:r>
+        <w:t xml:space="preserve"> of characters</w:t>
+      </w:r>
+      <w:r>
+        <w:t xml:space="preserve"> set for tags, title, etc.</w:t>
       </w:r>
     </w:p>
     <w:p>
@@ -90,12 +129,11 @@
           <w:ilvl w:val="2"/>
           <w:numId w:val="1"/>
         </w:numPr>
-        <w:rPr>
-          <w:b/>
-        </w:rPr>
-      </w:pPr>
-      <w:r>
-        <w:t>Back-end</w:t>
+      </w:pPr>
+      <w:bookmarkStart w:id="0" w:name="_GoBack"/>
+      <w:bookmarkEnd w:id="0"/>
+      <w:r>
+        <w:t>Front-End</w:t>
       </w:r>
     </w:p>
     <w:p>
@@ -110,10 +148,7 @@
         </w:rPr>
       </w:pPr>
       <w:r>
-        <w:t>Timeout on finding a post implementation?</w:t>
-      </w:r>
-      <w:r>
-        <w:t xml:space="preserve"> (low priority)</w:t>
+        <w:t>Display the clickable tags on ‘show’</w:t>
       </w:r>
     </w:p>
     <w:p>
@@ -123,18 +158,12 @@
           <w:ilvl w:val="3"/>
           <w:numId w:val="1"/>
         </w:numPr>
-        <w:rPr>
-          <w:b/>
-        </w:rPr>
-      </w:pPr>
-      <w:r>
-        <w:t>Max amount</w:t>
-      </w:r>
-      <w:r>
-        <w:t xml:space="preserve"> of characters</w:t>
-      </w:r>
-      <w:r>
-        <w:t xml:space="preserve"> set for tags, title, etc.</w:t>
+      </w:pPr>
+      <w:r>
+        <w:t>Formatting the</w:t>
+      </w:r>
+      <w:r>
+        <w:t xml:space="preserve"> tags</w:t>
       </w:r>
     </w:p>
     <w:p>
@@ -146,7 +175,7 @@
         </w:numPr>
       </w:pPr>
       <w:r>
-        <w:t>Front-End</w:t>
+        <w:t>Feed</w:t>
       </w:r>
     </w:p>
     <w:p>
@@ -161,7 +190,13 @@
         </w:rPr>
       </w:pPr>
       <w:r>
-        <w:t>Display the clickable tags on ‘show’</w:t>
+        <w:t>Auto</w:t>
+      </w:r>
+      <w:r>
+        <w:t>-</w:t>
+      </w:r>
+      <w:r>
+        <w:t>play videos and gifs when in middle of screen</w:t>
       </w:r>
     </w:p>
     <w:p>
@@ -171,9 +206,35 @@
           <w:ilvl w:val="3"/>
           <w:numId w:val="1"/>
         </w:numPr>
-      </w:pPr>
-      <w:r>
-        <w:t>Formatting the captions and tags</w:t>
+        <w:rPr>
+          <w:b/>
+        </w:rPr>
+      </w:pPr>
+      <w:r>
+        <w:t>Limiting number of posts rendered and caching them</w:t>
+      </w:r>
+    </w:p>
+    <w:p>
+      <w:pPr>
+        <w:pStyle w:val="ListParagraph"/>
+        <w:numPr>
+          <w:ilvl w:val="3"/>
+          <w:numId w:val="1"/>
+        </w:numPr>
+      </w:pPr>
+      <w:r>
+        <w:t>Fixing the path used</w:t>
+      </w:r>
+      <w:r>
+        <w:t xml:space="preserve">, and all places where </w:t>
+      </w:r>
+      <w:proofErr w:type="spellStart"/>
+      <w:r>
+        <w:t>users_path is used</w:t>
+      </w:r>
+      <w:proofErr w:type="spellEnd"/>
+      <w:r>
+        <w:t>?</w:t>
       </w:r>
     </w:p>
     <w:p>
@@ -185,7 +246,10 @@
         </w:numPr>
       </w:pPr>
       <w:r>
-        <w:t>Feed</w:t>
+        <w:t>Comments</w:t>
+      </w:r>
+      <w:r>
+        <w:t xml:space="preserve"> (Phase 5 or part of posts as phase 4?)</w:t>
       </w:r>
     </w:p>
     <w:p>
@@ -195,12 +259,9 @@
           <w:ilvl w:val="3"/>
           <w:numId w:val="1"/>
         </w:numPr>
-        <w:rPr>
-          <w:b/>
-        </w:rPr>
-      </w:pPr>
-      <w:r>
-        <w:t>Autoplay videos and gifs when in middle of screen</w:t>
+      </w:pPr>
+      <w:r>
+        <w:t>Implementation</w:t>
       </w:r>
     </w:p>
     <w:p>
@@ -210,12 +271,9 @@
           <w:ilvl w:val="3"/>
           <w:numId w:val="1"/>
         </w:numPr>
-        <w:rPr>
-          <w:b/>
-        </w:rPr>
-      </w:pPr>
-      <w:r>
-        <w:t>Limiting number of posts rendered and caching them</w:t>
+      </w:pPr>
+      <w:r>
+        <w:t>Feed constraints (like for posts) for viewing</w:t>
       </w:r>
     </w:p>
     <w:p>
@@ -227,13 +285,19 @@
         </w:numPr>
       </w:pPr>
       <w:r>
-        <w:t>Fixing the path used</w:t>
-      </w:r>
-      <w:r>
-        <w:t>, and all places where users_path is used</w:t>
-      </w:r>
-      <w:r>
-        <w:t>?</w:t>
+        <w:t>Show comments only on show (so clicking on comments button takes you to ‘show’)</w:t>
+      </w:r>
+    </w:p>
+    <w:p>
+      <w:pPr>
+        <w:pStyle w:val="ListParagraph"/>
+        <w:numPr>
+          <w:ilvl w:val="1"/>
+          <w:numId w:val="1"/>
+        </w:numPr>
+      </w:pPr>
+      <w:r>
+        <w:t>Bugs</w:t>
       </w:r>
     </w:p>
     <w:p>
@@ -245,10 +309,13 @@
         </w:numPr>
       </w:pPr>
       <w:r>
-        <w:t>Comments</w:t>
-      </w:r>
-      <w:r>
-        <w:t xml:space="preserve"> (Phase 5 or part of posts as phase 4?)</w:t>
+        <w:t xml:space="preserve">What if a post is upvoted early then never again? Will it adjust </w:t>
+      </w:r>
+      <w:r>
+        <w:t>automatically,</w:t>
+      </w:r>
+      <w:r>
+        <w:t xml:space="preserve"> or will hotness need to be updated periodically?</w:t>
       </w:r>
     </w:p>
     <w:p>
@@ -260,43 +327,10 @@
         </w:numPr>
       </w:pPr>
       <w:r>
-        <w:t>Implementation</w:t>
-      </w:r>
-    </w:p>
-    <w:p>
-      <w:pPr>
-        <w:pStyle w:val="ListParagraph"/>
-        <w:numPr>
-          <w:ilvl w:val="3"/>
-          <w:numId w:val="1"/>
-        </w:numPr>
-      </w:pPr>
-      <w:r>
-        <w:t>Feed constraints (like for posts) for viewing</w:t>
-      </w:r>
-    </w:p>
-    <w:p>
-      <w:pPr>
-        <w:pStyle w:val="ListParagraph"/>
-        <w:numPr>
-          <w:ilvl w:val="3"/>
-          <w:numId w:val="1"/>
-        </w:numPr>
-      </w:pPr>
-      <w:r>
-        <w:t>Show comments only on show (so clicking on comments button takes you to ‘show’)</w:t>
-      </w:r>
-    </w:p>
-    <w:p>
-      <w:pPr>
-        <w:pStyle w:val="ListParagraph"/>
-        <w:numPr>
-          <w:ilvl w:val="1"/>
-          <w:numId w:val="1"/>
-        </w:numPr>
-      </w:pPr>
-      <w:r>
-        <w:t>Bugs</w:t>
+        <w:t>Do</w:t>
+      </w:r>
+      <w:r>
+        <w:t>es hotness rating actually work?</w:t>
       </w:r>
     </w:p>
     <w:p>
@@ -308,28 +342,7 @@
         </w:numPr>
       </w:pPr>
       <w:r>
-        <w:t xml:space="preserve">What if a post is upvoted early then never again? Will it adjust </w:t>
-      </w:r>
-      <w:r>
-        <w:t>automatically,</w:t>
-      </w:r>
-      <w:r>
-        <w:t xml:space="preserve"> or will hotness need to be updated periodically?</w:t>
-      </w:r>
-    </w:p>
-    <w:p>
-      <w:pPr>
-        <w:pStyle w:val="ListParagraph"/>
-        <w:numPr>
-          <w:ilvl w:val="3"/>
-          <w:numId w:val="1"/>
-        </w:numPr>
-      </w:pPr>
-      <w:r>
-        <w:t>Do</w:t>
-      </w:r>
-      <w:r>
-        <w:t>es hotness rating actually work?</w:t>
+        <w:t>Tilted Samsung pictures</w:t>
       </w:r>
     </w:p>
     <w:p>
@@ -530,8 +543,6 @@
       <w:r>
         <w:t>ia, change the form to have a drag to upload type thing</w:t>
       </w:r>
-      <w:bookmarkStart w:id="0" w:name="_GoBack"/>
-      <w:bookmarkEnd w:id="0"/>
     </w:p>
     <w:p>
       <w:pPr>

</xml_diff>

<commit_message>
Limit set on title, text post, and tags
</commit_message>
<xml_diff>
--- a/Dream Checklist.docx
+++ b/Dream Checklist.docx
@@ -100,6 +100,20 @@
       <w:r>
         <w:t xml:space="preserve"> (low priority)</w:t>
       </w:r>
+      <w:bookmarkStart w:id="0" w:name="_GoBack"/>
+      <w:bookmarkEnd w:id="0"/>
+    </w:p>
+    <w:p>
+      <w:pPr>
+        <w:pStyle w:val="ListParagraph"/>
+        <w:numPr>
+          <w:ilvl w:val="2"/>
+          <w:numId w:val="1"/>
+        </w:numPr>
+      </w:pPr>
+      <w:r>
+        <w:t>Front-End</w:t>
+      </w:r>
     </w:p>
     <w:p>
       <w:pPr>
@@ -113,13 +127,22 @@
         </w:rPr>
       </w:pPr>
       <w:r>
-        <w:t>Max amount</w:t>
-      </w:r>
-      <w:r>
-        <w:t xml:space="preserve"> of characters</w:t>
-      </w:r>
-      <w:r>
-        <w:t xml:space="preserve"> set for tags, title, etc.</w:t>
+        <w:t>Display the clickable tags on ‘show’</w:t>
+      </w:r>
+    </w:p>
+    <w:p>
+      <w:pPr>
+        <w:pStyle w:val="ListParagraph"/>
+        <w:numPr>
+          <w:ilvl w:val="3"/>
+          <w:numId w:val="1"/>
+        </w:numPr>
+      </w:pPr>
+      <w:r>
+        <w:t>Formatting the</w:t>
+      </w:r>
+      <w:r>
+        <w:t xml:space="preserve"> tags</w:t>
       </w:r>
     </w:p>
     <w:p>
@@ -130,10 +153,8 @@
           <w:numId w:val="1"/>
         </w:numPr>
       </w:pPr>
-      <w:bookmarkStart w:id="0" w:name="_GoBack"/>
-      <w:bookmarkEnd w:id="0"/>
-      <w:r>
-        <w:t>Front-End</w:t>
+      <w:r>
+        <w:t>Feed</w:t>
       </w:r>
     </w:p>
     <w:p>
@@ -148,7 +169,13 @@
         </w:rPr>
       </w:pPr>
       <w:r>
-        <w:t>Display the clickable tags on ‘show’</w:t>
+        <w:t>Auto</w:t>
+      </w:r>
+      <w:r>
+        <w:t>-</w:t>
+      </w:r>
+      <w:r>
+        <w:t>play videos and gifs when in middle of screen</w:t>
       </w:r>
     </w:p>
     <w:p>
@@ -158,12 +185,30 @@
           <w:ilvl w:val="3"/>
           <w:numId w:val="1"/>
         </w:numPr>
-      </w:pPr>
-      <w:r>
-        <w:t>Formatting the</w:t>
-      </w:r>
-      <w:r>
-        <w:t xml:space="preserve"> tags</w:t>
+        <w:rPr>
+          <w:b/>
+        </w:rPr>
+      </w:pPr>
+      <w:r>
+        <w:t>Limiting number of posts rendered and caching them</w:t>
+      </w:r>
+    </w:p>
+    <w:p>
+      <w:pPr>
+        <w:pStyle w:val="ListParagraph"/>
+        <w:numPr>
+          <w:ilvl w:val="3"/>
+          <w:numId w:val="1"/>
+        </w:numPr>
+      </w:pPr>
+      <w:r>
+        <w:t>Fixing the path used</w:t>
+      </w:r>
+      <w:r>
+        <w:t>, and all places where users_path is used</w:t>
+      </w:r>
+      <w:r>
+        <w:t>?</w:t>
       </w:r>
     </w:p>
     <w:p>
@@ -175,7 +220,10 @@
         </w:numPr>
       </w:pPr>
       <w:r>
-        <w:t>Feed</w:t>
+        <w:t>Comments</w:t>
+      </w:r>
+      <w:r>
+        <w:t xml:space="preserve"> (Phase 5 or part of posts as phase 4?)</w:t>
       </w:r>
     </w:p>
     <w:p>
@@ -185,18 +233,9 @@
           <w:ilvl w:val="3"/>
           <w:numId w:val="1"/>
         </w:numPr>
-        <w:rPr>
-          <w:b/>
-        </w:rPr>
-      </w:pPr>
-      <w:r>
-        <w:t>Auto</w:t>
-      </w:r>
-      <w:r>
-        <w:t>-</w:t>
-      </w:r>
-      <w:r>
-        <w:t>play videos and gifs when in middle of screen</w:t>
+      </w:pPr>
+      <w:r>
+        <w:t>Implementation</w:t>
       </w:r>
     </w:p>
     <w:p>
@@ -206,12 +245,9 @@
           <w:ilvl w:val="3"/>
           <w:numId w:val="1"/>
         </w:numPr>
-        <w:rPr>
-          <w:b/>
-        </w:rPr>
-      </w:pPr>
-      <w:r>
-        <w:t>Limiting number of posts rendered and caching them</w:t>
+      </w:pPr>
+      <w:r>
+        <w:t>Feed constraints (like for posts) for viewing</w:t>
       </w:r>
     </w:p>
     <w:p>
@@ -223,18 +259,19 @@
         </w:numPr>
       </w:pPr>
       <w:r>
-        <w:t>Fixing the path used</w:t>
-      </w:r>
-      <w:r>
-        <w:t xml:space="preserve">, and all places where </w:t>
-      </w:r>
-      <w:proofErr w:type="spellStart"/>
-      <w:r>
-        <w:t>users_path is used</w:t>
-      </w:r>
-      <w:proofErr w:type="spellEnd"/>
-      <w:r>
-        <w:t>?</w:t>
+        <w:t>Show comments only on show (so clicking on comments button takes you to ‘show’)</w:t>
+      </w:r>
+    </w:p>
+    <w:p>
+      <w:pPr>
+        <w:pStyle w:val="ListParagraph"/>
+        <w:numPr>
+          <w:ilvl w:val="1"/>
+          <w:numId w:val="1"/>
+        </w:numPr>
+      </w:pPr>
+      <w:r>
+        <w:t>Bugs</w:t>
       </w:r>
     </w:p>
     <w:p>
@@ -246,10 +283,13 @@
         </w:numPr>
       </w:pPr>
       <w:r>
-        <w:t>Comments</w:t>
-      </w:r>
-      <w:r>
-        <w:t xml:space="preserve"> (Phase 5 or part of posts as phase 4?)</w:t>
+        <w:t xml:space="preserve">What if a post is upvoted early then never again? Will it adjust </w:t>
+      </w:r>
+      <w:r>
+        <w:t>automatically,</w:t>
+      </w:r>
+      <w:r>
+        <w:t xml:space="preserve"> or will hotness need to be updated periodically?</w:t>
       </w:r>
     </w:p>
     <w:p>
@@ -261,43 +301,10 @@
         </w:numPr>
       </w:pPr>
       <w:r>
-        <w:t>Implementation</w:t>
-      </w:r>
-    </w:p>
-    <w:p>
-      <w:pPr>
-        <w:pStyle w:val="ListParagraph"/>
-        <w:numPr>
-          <w:ilvl w:val="3"/>
-          <w:numId w:val="1"/>
-        </w:numPr>
-      </w:pPr>
-      <w:r>
-        <w:t>Feed constraints (like for posts) for viewing</w:t>
-      </w:r>
-    </w:p>
-    <w:p>
-      <w:pPr>
-        <w:pStyle w:val="ListParagraph"/>
-        <w:numPr>
-          <w:ilvl w:val="3"/>
-          <w:numId w:val="1"/>
-        </w:numPr>
-      </w:pPr>
-      <w:r>
-        <w:t>Show comments only on show (so clicking on comments button takes you to ‘show’)</w:t>
-      </w:r>
-    </w:p>
-    <w:p>
-      <w:pPr>
-        <w:pStyle w:val="ListParagraph"/>
-        <w:numPr>
-          <w:ilvl w:val="1"/>
-          <w:numId w:val="1"/>
-        </w:numPr>
-      </w:pPr>
-      <w:r>
-        <w:t>Bugs</w:t>
+        <w:t>Do</w:t>
+      </w:r>
+      <w:r>
+        <w:t>es hotness rating actually work?</w:t>
       </w:r>
     </w:p>
     <w:p>
@@ -309,39 +316,6 @@
         </w:numPr>
       </w:pPr>
       <w:r>
-        <w:t xml:space="preserve">What if a post is upvoted early then never again? Will it adjust </w:t>
-      </w:r>
-      <w:r>
-        <w:t>automatically,</w:t>
-      </w:r>
-      <w:r>
-        <w:t xml:space="preserve"> or will hotness need to be updated periodically?</w:t>
-      </w:r>
-    </w:p>
-    <w:p>
-      <w:pPr>
-        <w:pStyle w:val="ListParagraph"/>
-        <w:numPr>
-          <w:ilvl w:val="3"/>
-          <w:numId w:val="1"/>
-        </w:numPr>
-      </w:pPr>
-      <w:r>
-        <w:t>Do</w:t>
-      </w:r>
-      <w:r>
-        <w:t>es hotness rating actually work?</w:t>
-      </w:r>
-    </w:p>
-    <w:p>
-      <w:pPr>
-        <w:pStyle w:val="ListParagraph"/>
-        <w:numPr>
-          <w:ilvl w:val="2"/>
-          <w:numId w:val="1"/>
-        </w:numPr>
-      </w:pPr>
-      <w:r>
         <w:t>Tilted Samsung pictures</w:t>
       </w:r>
     </w:p>
@@ -537,7 +511,6 @@
         </w:numPr>
       </w:pPr>
       <w:r>
-        <w:lastRenderedPageBreak/>
         <w:t>For uploading med</w:t>
       </w:r>
       <w:r>

</xml_diff>

<commit_message>
Fixed mobile pic orientation issue and started implementation for other post viewing format.
</commit_message>
<xml_diff>
--- a/Dream Checklist.docx
+++ b/Dream Checklist.docx
@@ -75,12 +75,9 @@
           <w:ilvl w:val="2"/>
           <w:numId w:val="1"/>
         </w:numPr>
-        <w:rPr>
-          <w:b/>
-        </w:rPr>
-      </w:pPr>
-      <w:r>
-        <w:t>Back-end</w:t>
+      </w:pPr>
+      <w:r>
+        <w:t>Front-End</w:t>
       </w:r>
     </w:p>
     <w:p>
@@ -90,15 +87,36 @@
           <w:ilvl w:val="3"/>
           <w:numId w:val="1"/>
         </w:numPr>
-        <w:rPr>
-          <w:b/>
-        </w:rPr>
-      </w:pPr>
-      <w:r>
-        <w:t>Timeout on finding a post implementation?</w:t>
-      </w:r>
-      <w:r>
-        <w:t xml:space="preserve"> (low priority)</w:t>
+      </w:pPr>
+      <w:r>
+        <w:t>Formatting the</w:t>
+      </w:r>
+      <w:r>
+        <w:t xml:space="preserve"> tags</w:t>
+      </w:r>
+    </w:p>
+    <w:p>
+      <w:pPr>
+        <w:pStyle w:val="ListParagraph"/>
+        <w:numPr>
+          <w:ilvl w:val="3"/>
+          <w:numId w:val="1"/>
+        </w:numPr>
+      </w:pPr>
+      <w:r>
+        <w:t>Format the caption if too long</w:t>
+      </w:r>
+    </w:p>
+    <w:p>
+      <w:pPr>
+        <w:pStyle w:val="ListParagraph"/>
+        <w:numPr>
+          <w:ilvl w:val="3"/>
+          <w:numId w:val="1"/>
+        </w:numPr>
+      </w:pPr>
+      <w:r>
+        <w:t>New show post format</w:t>
       </w:r>
       <w:bookmarkStart w:id="0" w:name="_GoBack"/>
       <w:bookmarkEnd w:id="0"/>
@@ -112,7 +130,7 @@
         </w:numPr>
       </w:pPr>
       <w:r>
-        <w:t>Front-End</w:t>
+        <w:t>Feed</w:t>
       </w:r>
     </w:p>
     <w:p>
@@ -127,7 +145,13 @@
         </w:rPr>
       </w:pPr>
       <w:r>
-        <w:t>Display the clickable tags on ‘show’</w:t>
+        <w:t>Auto</w:t>
+      </w:r>
+      <w:r>
+        <w:t>-</w:t>
+      </w:r>
+      <w:r>
+        <w:t>play videos and gifs when in middle of screen</w:t>
       </w:r>
     </w:p>
     <w:p>
@@ -137,12 +161,54 @@
           <w:ilvl w:val="3"/>
           <w:numId w:val="1"/>
         </w:numPr>
-      </w:pPr>
-      <w:r>
-        <w:t>Formatting the</w:t>
-      </w:r>
-      <w:r>
-        <w:t xml:space="preserve"> tags</w:t>
+        <w:rPr>
+          <w:b/>
+        </w:rPr>
+      </w:pPr>
+      <w:r>
+        <w:t>Limiting number of posts rendered and caching them</w:t>
+      </w:r>
+    </w:p>
+    <w:p>
+      <w:pPr>
+        <w:pStyle w:val="ListParagraph"/>
+        <w:numPr>
+          <w:ilvl w:val="3"/>
+          <w:numId w:val="1"/>
+        </w:numPr>
+      </w:pPr>
+      <w:r>
+        <w:t>Fixing the path used</w:t>
+      </w:r>
+      <w:r>
+        <w:t>, and all places where users_path is used</w:t>
+      </w:r>
+      <w:r>
+        <w:t>?</w:t>
+      </w:r>
+    </w:p>
+    <w:p>
+      <w:pPr>
+        <w:pStyle w:val="ListParagraph"/>
+        <w:numPr>
+          <w:ilvl w:val="3"/>
+          <w:numId w:val="1"/>
+        </w:numPr>
+      </w:pPr>
+      <w:r>
+        <w:t>Change the heights of posts displayed in a feed to be smaller than in show, so we can fit more content in?</w:t>
+      </w:r>
+    </w:p>
+    <w:p>
+      <w:pPr>
+        <w:pStyle w:val="ListParagraph"/>
+        <w:numPr>
+          <w:ilvl w:val="3"/>
+          <w:numId w:val="1"/>
+        </w:numPr>
+      </w:pPr>
+      <w:r>
+        <w:t>Implement card-style in the feed</w:t>
       </w:r>
     </w:p>
     <w:p>
@@ -154,7 +220,10 @@
         </w:numPr>
       </w:pPr>
       <w:r>
-        <w:t>Feed</w:t>
+        <w:t>Comments</w:t>
+      </w:r>
+      <w:r>
+        <w:t xml:space="preserve"> (Phase 5 or part of posts as phase 4?)</w:t>
       </w:r>
     </w:p>
     <w:p>
@@ -164,18 +233,9 @@
           <w:ilvl w:val="3"/>
           <w:numId w:val="1"/>
         </w:numPr>
-        <w:rPr>
-          <w:b/>
-        </w:rPr>
-      </w:pPr>
-      <w:r>
-        <w:t>Auto</w:t>
-      </w:r>
-      <w:r>
-        <w:t>-</w:t>
-      </w:r>
-      <w:r>
-        <w:t>play videos and gifs when in middle of screen</w:t>
+      </w:pPr>
+      <w:r>
+        <w:t>Implementation</w:t>
       </w:r>
     </w:p>
     <w:p>
@@ -185,12 +245,9 @@
           <w:ilvl w:val="3"/>
           <w:numId w:val="1"/>
         </w:numPr>
-        <w:rPr>
-          <w:b/>
-        </w:rPr>
-      </w:pPr>
-      <w:r>
-        <w:t>Limiting number of posts rendered and caching them</w:t>
+      </w:pPr>
+      <w:r>
+        <w:t>Feed constraints (like for posts) for viewing</w:t>
       </w:r>
     </w:p>
     <w:p>
@@ -202,13 +259,19 @@
         </w:numPr>
       </w:pPr>
       <w:r>
-        <w:t>Fixing the path used</w:t>
-      </w:r>
-      <w:r>
-        <w:t>, and all places where users_path is used</w:t>
-      </w:r>
-      <w:r>
-        <w:t>?</w:t>
+        <w:t>Show comments only on show (so clicking on comments button takes you to ‘show’)</w:t>
+      </w:r>
+    </w:p>
+    <w:p>
+      <w:pPr>
+        <w:pStyle w:val="ListParagraph"/>
+        <w:numPr>
+          <w:ilvl w:val="1"/>
+          <w:numId w:val="1"/>
+        </w:numPr>
+      </w:pPr>
+      <w:r>
+        <w:t>Bugs</w:t>
       </w:r>
     </w:p>
     <w:p>
@@ -220,10 +283,13 @@
         </w:numPr>
       </w:pPr>
       <w:r>
-        <w:t>Comments</w:t>
-      </w:r>
-      <w:r>
-        <w:t xml:space="preserve"> (Phase 5 or part of posts as phase 4?)</w:t>
+        <w:t xml:space="preserve">What if a post is upvoted early then never again? Will it adjust </w:t>
+      </w:r>
+      <w:r>
+        <w:t>automatically,</w:t>
+      </w:r>
+      <w:r>
+        <w:t xml:space="preserve"> or will hotness need to be updated periodically?</w:t>
       </w:r>
     </w:p>
     <w:p>
@@ -235,43 +301,10 @@
         </w:numPr>
       </w:pPr>
       <w:r>
-        <w:t>Implementation</w:t>
-      </w:r>
-    </w:p>
-    <w:p>
-      <w:pPr>
-        <w:pStyle w:val="ListParagraph"/>
-        <w:numPr>
-          <w:ilvl w:val="3"/>
-          <w:numId w:val="1"/>
-        </w:numPr>
-      </w:pPr>
-      <w:r>
-        <w:t>Feed constraints (like for posts) for viewing</w:t>
-      </w:r>
-    </w:p>
-    <w:p>
-      <w:pPr>
-        <w:pStyle w:val="ListParagraph"/>
-        <w:numPr>
-          <w:ilvl w:val="3"/>
-          <w:numId w:val="1"/>
-        </w:numPr>
-      </w:pPr>
-      <w:r>
-        <w:t>Show comments only on show (so clicking on comments button takes you to ‘show’)</w:t>
-      </w:r>
-    </w:p>
-    <w:p>
-      <w:pPr>
-        <w:pStyle w:val="ListParagraph"/>
-        <w:numPr>
-          <w:ilvl w:val="1"/>
-          <w:numId w:val="1"/>
-        </w:numPr>
-      </w:pPr>
-      <w:r>
-        <w:t>Bugs</w:t>
+        <w:t>Do</w:t>
+      </w:r>
+      <w:r>
+        <w:t>es hotness rating actually work?</w:t>
       </w:r>
     </w:p>
     <w:p>
@@ -283,41 +316,20 @@
         </w:numPr>
       </w:pPr>
       <w:r>
-        <w:t xml:space="preserve">What if a post is upvoted early then never again? Will it adjust </w:t>
-      </w:r>
-      <w:r>
-        <w:t>automatically,</w:t>
-      </w:r>
-      <w:r>
-        <w:t xml:space="preserve"> or will hotness need to be updated periodically?</w:t>
-      </w:r>
-    </w:p>
-    <w:p>
-      <w:pPr>
-        <w:pStyle w:val="ListParagraph"/>
-        <w:numPr>
-          <w:ilvl w:val="3"/>
-          <w:numId w:val="1"/>
-        </w:numPr>
-      </w:pPr>
-      <w:r>
-        <w:t>Do</w:t>
-      </w:r>
-      <w:r>
-        <w:t>es hotness rating actually work?</w:t>
-      </w:r>
-    </w:p>
-    <w:p>
-      <w:pPr>
-        <w:pStyle w:val="ListParagraph"/>
-        <w:numPr>
-          <w:ilvl w:val="2"/>
-          <w:numId w:val="1"/>
-        </w:numPr>
-      </w:pPr>
-      <w:r>
-        <w:t>Tilted Samsung pictures</w:t>
-      </w:r>
+        <w:t>Add title bar</w:t>
+      </w:r>
+      <w:r>
+        <w:t xml:space="preserve"> styling</w:t>
+      </w:r>
+      <w:r>
+        <w:t xml:space="preserve"> to edit post form?</w:t>
+      </w:r>
+    </w:p>
+    <w:p>
+      <w:pPr>
+        <w:pStyle w:val="ListParagraph"/>
+        <w:ind w:left="2160"/>
+      </w:pPr>
     </w:p>
     <w:p>
       <w:pPr>
@@ -487,6 +499,7 @@
         </w:numPr>
       </w:pPr>
       <w:r>
+        <w:lastRenderedPageBreak/>
         <w:t>We will have a settings page with a sidebar where each ‘main’ feature will be able to be edited in separate forms rather than having all on one page</w:t>
       </w:r>
     </w:p>
@@ -519,6 +532,21 @@
     </w:p>
     <w:p>
       <w:pPr>
+        <w:pStyle w:val="ListParagraph"/>
+        <w:numPr>
+          <w:ilvl w:val="1"/>
+          <w:numId w:val="2"/>
+        </w:numPr>
+        <w:rPr>
+          <w:b/>
+        </w:rPr>
+      </w:pPr>
+      <w:r>
+        <w:t>Timeout on finding a post implementation? (low priority)</w:t>
+      </w:r>
+    </w:p>
+    <w:p>
+      <w:pPr>
         <w:rPr>
           <w:b/>
         </w:rPr>
@@ -682,7 +710,10 @@
         </w:rPr>
       </w:pPr>
       <w:r>
-        <w:t>Algorithms for search, ad money calculation, hotness (trending)</w:t>
+        <w:t>Algorithms f</w:t>
+      </w:r>
+      <w:r>
+        <w:t>or search, ad money calculation</w:t>
       </w:r>
     </w:p>
     <w:p>
@@ -744,76 +775,6 @@
       <w:r>
         <w:t>Epic for comments</w:t>
       </w:r>
-    </w:p>
-    <w:p>
-      <w:pPr>
-        <w:rPr>
-          <w:b/>
-        </w:rPr>
-      </w:pPr>
-    </w:p>
-    <w:p>
-      <w:pPr>
-        <w:pStyle w:val="ListParagraph"/>
-        <w:numPr>
-          <w:ilvl w:val="0"/>
-          <w:numId w:val="7"/>
-        </w:numPr>
-        <w:rPr>
-          <w:b/>
-        </w:rPr>
-      </w:pPr>
-      <w:r>
-        <w:t>Using Quill</w:t>
-      </w:r>
-    </w:p>
-    <w:p>
-      <w:pPr>
-        <w:pStyle w:val="ListParagraph"/>
-        <w:numPr>
-          <w:ilvl w:val="1"/>
-          <w:numId w:val="7"/>
-        </w:numPr>
-        <w:rPr>
-          <w:b/>
-        </w:rPr>
-      </w:pPr>
-      <w:r>
-        <w:t xml:space="preserve">Add </w:t>
-      </w:r>
-      <w:r>
-        <w:t xml:space="preserve">both </w:t>
-      </w:r>
-      <w:r>
-        <w:t>CDN</w:t>
-      </w:r>
-      <w:r>
-        <w:t>s</w:t>
-      </w:r>
-      <w:r>
-        <w:t xml:space="preserve"> to application html file</w:t>
-      </w:r>
-    </w:p>
-    <w:p>
-      <w:pPr>
-        <w:pStyle w:val="ListParagraph"/>
-        <w:numPr>
-          <w:ilvl w:val="1"/>
-          <w:numId w:val="7"/>
-        </w:numPr>
-        <w:rPr>
-          <w:b/>
-        </w:rPr>
-      </w:pPr>
-    </w:p>
-    <w:p>
-      <w:pPr>
-        <w:pStyle w:val="ListParagraph"/>
-        <w:ind w:left="360"/>
-        <w:rPr>
-          <w:b/>
-        </w:rPr>
-      </w:pPr>
     </w:p>
     <w:p>
       <w:pPr>

</xml_diff>

<commit_message>
Working towards slide out tab for hashtags.
</commit_message>
<xml_diff>
--- a/Dream Checklist.docx
+++ b/Dream Checklist.docx
@@ -118,212 +118,220 @@
       <w:r>
         <w:t>New show post format</w:t>
       </w:r>
+    </w:p>
+    <w:p>
+      <w:pPr>
+        <w:pStyle w:val="ListParagraph"/>
+        <w:numPr>
+          <w:ilvl w:val="2"/>
+          <w:numId w:val="1"/>
+        </w:numPr>
+      </w:pPr>
+      <w:r>
+        <w:t>Feed</w:t>
+      </w:r>
+    </w:p>
+    <w:p>
+      <w:pPr>
+        <w:pStyle w:val="ListParagraph"/>
+        <w:numPr>
+          <w:ilvl w:val="3"/>
+          <w:numId w:val="1"/>
+        </w:numPr>
+        <w:rPr>
+          <w:b/>
+        </w:rPr>
+      </w:pPr>
+      <w:r>
+        <w:t>Auto</w:t>
+      </w:r>
+      <w:r>
+        <w:t>-</w:t>
+      </w:r>
+      <w:r>
+        <w:t>play videos and gifs when in middle of screen</w:t>
+      </w:r>
+    </w:p>
+    <w:p>
+      <w:pPr>
+        <w:pStyle w:val="ListParagraph"/>
+        <w:numPr>
+          <w:ilvl w:val="3"/>
+          <w:numId w:val="1"/>
+        </w:numPr>
+        <w:rPr>
+          <w:b/>
+        </w:rPr>
+      </w:pPr>
+      <w:r>
+        <w:t>Limiting number of posts rendered and caching them</w:t>
+      </w:r>
+    </w:p>
+    <w:p>
+      <w:pPr>
+        <w:pStyle w:val="ListParagraph"/>
+        <w:numPr>
+          <w:ilvl w:val="3"/>
+          <w:numId w:val="1"/>
+        </w:numPr>
+      </w:pPr>
+      <w:r>
+        <w:t>Fixing the path used</w:t>
+      </w:r>
+      <w:r>
+        <w:t xml:space="preserve">, and all places where </w:t>
+      </w:r>
+      <w:proofErr w:type="spellStart"/>
+      <w:r>
+        <w:t>users_path</w:t>
+      </w:r>
+      <w:proofErr w:type="spellEnd"/>
+      <w:r>
+        <w:t xml:space="preserve"> is used</w:t>
+      </w:r>
+      <w:r>
+        <w:t>?</w:t>
+      </w:r>
+    </w:p>
+    <w:p>
+      <w:pPr>
+        <w:pStyle w:val="ListParagraph"/>
+        <w:numPr>
+          <w:ilvl w:val="3"/>
+          <w:numId w:val="1"/>
+        </w:numPr>
+      </w:pPr>
+      <w:r>
+        <w:t>Change the heights of posts displayed in a feed to be smaller than in show, so we can fit more content in?</w:t>
+      </w:r>
+    </w:p>
+    <w:p>
+      <w:pPr>
+        <w:pStyle w:val="ListParagraph"/>
+        <w:numPr>
+          <w:ilvl w:val="3"/>
+          <w:numId w:val="1"/>
+        </w:numPr>
+      </w:pPr>
+      <w:r>
+        <w:t>Implement card-style in the feed</w:t>
+      </w:r>
+    </w:p>
+    <w:p>
+      <w:pPr>
+        <w:pStyle w:val="ListParagraph"/>
+        <w:numPr>
+          <w:ilvl w:val="2"/>
+          <w:numId w:val="1"/>
+        </w:numPr>
+      </w:pPr>
+      <w:r>
+        <w:t>Comments</w:t>
+      </w:r>
+      <w:r>
+        <w:t xml:space="preserve"> (Phase 5 or part of posts as phase 4?)</w:t>
+      </w:r>
+    </w:p>
+    <w:p>
+      <w:pPr>
+        <w:pStyle w:val="ListParagraph"/>
+        <w:numPr>
+          <w:ilvl w:val="3"/>
+          <w:numId w:val="1"/>
+        </w:numPr>
+      </w:pPr>
+      <w:r>
+        <w:t>Implementation</w:t>
+      </w:r>
+    </w:p>
+    <w:p>
+      <w:pPr>
+        <w:pStyle w:val="ListParagraph"/>
+        <w:numPr>
+          <w:ilvl w:val="3"/>
+          <w:numId w:val="1"/>
+        </w:numPr>
+      </w:pPr>
+      <w:r>
+        <w:t>Feed constraints (like for posts) for viewing</w:t>
+      </w:r>
+    </w:p>
+    <w:p>
+      <w:pPr>
+        <w:pStyle w:val="ListParagraph"/>
+        <w:numPr>
+          <w:ilvl w:val="3"/>
+          <w:numId w:val="1"/>
+        </w:numPr>
+      </w:pPr>
+      <w:r>
+        <w:t>Show comments only on show (so clicking on comments button takes you to ‘show’)</w:t>
+      </w:r>
+    </w:p>
+    <w:p>
+      <w:pPr>
+        <w:pStyle w:val="ListParagraph"/>
+        <w:numPr>
+          <w:ilvl w:val="1"/>
+          <w:numId w:val="1"/>
+        </w:numPr>
+      </w:pPr>
+      <w:r>
+        <w:t>Bugs</w:t>
+      </w:r>
+    </w:p>
+    <w:p>
+      <w:pPr>
+        <w:pStyle w:val="ListParagraph"/>
+        <w:numPr>
+          <w:ilvl w:val="2"/>
+          <w:numId w:val="1"/>
+        </w:numPr>
+      </w:pPr>
+      <w:r>
+        <w:t xml:space="preserve">What if a post is upvoted early then never again? Will it adjust </w:t>
+      </w:r>
+      <w:r>
+        <w:t>automatically,</w:t>
+      </w:r>
+      <w:r>
+        <w:t xml:space="preserve"> or will hotness need to be updated periodically?</w:t>
+      </w:r>
+    </w:p>
+    <w:p>
+      <w:pPr>
+        <w:pStyle w:val="ListParagraph"/>
+        <w:numPr>
+          <w:ilvl w:val="3"/>
+          <w:numId w:val="1"/>
+        </w:numPr>
+      </w:pPr>
+      <w:r>
+        <w:t>Do</w:t>
+      </w:r>
+      <w:r>
+        <w:t>es hotness rating actually work?</w:t>
+      </w:r>
+    </w:p>
+    <w:p>
+      <w:pPr>
+        <w:pStyle w:val="ListParagraph"/>
+        <w:numPr>
+          <w:ilvl w:val="2"/>
+          <w:numId w:val="1"/>
+        </w:numPr>
+      </w:pPr>
+      <w:r>
+        <w:t>Add title bar</w:t>
+      </w:r>
+      <w:r>
+        <w:t xml:space="preserve"> styling</w:t>
+      </w:r>
+      <w:r>
+        <w:t xml:space="preserve"> to edit post form</w:t>
+      </w:r>
       <w:bookmarkStart w:id="0" w:name="_GoBack"/>
       <w:bookmarkEnd w:id="0"/>
-    </w:p>
-    <w:p>
-      <w:pPr>
-        <w:pStyle w:val="ListParagraph"/>
-        <w:numPr>
-          <w:ilvl w:val="2"/>
-          <w:numId w:val="1"/>
-        </w:numPr>
-      </w:pPr>
-      <w:r>
-        <w:t>Feed</w:t>
-      </w:r>
-    </w:p>
-    <w:p>
-      <w:pPr>
-        <w:pStyle w:val="ListParagraph"/>
-        <w:numPr>
-          <w:ilvl w:val="3"/>
-          <w:numId w:val="1"/>
-        </w:numPr>
-        <w:rPr>
-          <w:b/>
-        </w:rPr>
-      </w:pPr>
-      <w:r>
-        <w:t>Auto</w:t>
-      </w:r>
-      <w:r>
-        <w:t>-</w:t>
-      </w:r>
-      <w:r>
-        <w:t>play videos and gifs when in middle of screen</w:t>
-      </w:r>
-    </w:p>
-    <w:p>
-      <w:pPr>
-        <w:pStyle w:val="ListParagraph"/>
-        <w:numPr>
-          <w:ilvl w:val="3"/>
-          <w:numId w:val="1"/>
-        </w:numPr>
-        <w:rPr>
-          <w:b/>
-        </w:rPr>
-      </w:pPr>
-      <w:r>
-        <w:t>Limiting number of posts rendered and caching them</w:t>
-      </w:r>
-    </w:p>
-    <w:p>
-      <w:pPr>
-        <w:pStyle w:val="ListParagraph"/>
-        <w:numPr>
-          <w:ilvl w:val="3"/>
-          <w:numId w:val="1"/>
-        </w:numPr>
-      </w:pPr>
-      <w:r>
-        <w:t>Fixing the path used</w:t>
-      </w:r>
-      <w:r>
-        <w:t>, and all places where users_path is used</w:t>
-      </w:r>
-      <w:r>
-        <w:t>?</w:t>
-      </w:r>
-    </w:p>
-    <w:p>
-      <w:pPr>
-        <w:pStyle w:val="ListParagraph"/>
-        <w:numPr>
-          <w:ilvl w:val="3"/>
-          <w:numId w:val="1"/>
-        </w:numPr>
-      </w:pPr>
-      <w:r>
-        <w:t>Change the heights of posts displayed in a feed to be smaller than in show, so we can fit more content in?</w:t>
-      </w:r>
-    </w:p>
-    <w:p>
-      <w:pPr>
-        <w:pStyle w:val="ListParagraph"/>
-        <w:numPr>
-          <w:ilvl w:val="3"/>
-          <w:numId w:val="1"/>
-        </w:numPr>
-      </w:pPr>
-      <w:r>
-        <w:t>Implement card-style in the feed</w:t>
-      </w:r>
-    </w:p>
-    <w:p>
-      <w:pPr>
-        <w:pStyle w:val="ListParagraph"/>
-        <w:numPr>
-          <w:ilvl w:val="2"/>
-          <w:numId w:val="1"/>
-        </w:numPr>
-      </w:pPr>
-      <w:r>
-        <w:t>Comments</w:t>
-      </w:r>
-      <w:r>
-        <w:t xml:space="preserve"> (Phase 5 or part of posts as phase 4?)</w:t>
-      </w:r>
-    </w:p>
-    <w:p>
-      <w:pPr>
-        <w:pStyle w:val="ListParagraph"/>
-        <w:numPr>
-          <w:ilvl w:val="3"/>
-          <w:numId w:val="1"/>
-        </w:numPr>
-      </w:pPr>
-      <w:r>
-        <w:t>Implementation</w:t>
-      </w:r>
-    </w:p>
-    <w:p>
-      <w:pPr>
-        <w:pStyle w:val="ListParagraph"/>
-        <w:numPr>
-          <w:ilvl w:val="3"/>
-          <w:numId w:val="1"/>
-        </w:numPr>
-      </w:pPr>
-      <w:r>
-        <w:t>Feed constraints (like for posts) for viewing</w:t>
-      </w:r>
-    </w:p>
-    <w:p>
-      <w:pPr>
-        <w:pStyle w:val="ListParagraph"/>
-        <w:numPr>
-          <w:ilvl w:val="3"/>
-          <w:numId w:val="1"/>
-        </w:numPr>
-      </w:pPr>
-      <w:r>
-        <w:t>Show comments only on show (so clicking on comments button takes you to ‘show’)</w:t>
-      </w:r>
-    </w:p>
-    <w:p>
-      <w:pPr>
-        <w:pStyle w:val="ListParagraph"/>
-        <w:numPr>
-          <w:ilvl w:val="1"/>
-          <w:numId w:val="1"/>
-        </w:numPr>
-      </w:pPr>
-      <w:r>
-        <w:t>Bugs</w:t>
-      </w:r>
-    </w:p>
-    <w:p>
-      <w:pPr>
-        <w:pStyle w:val="ListParagraph"/>
-        <w:numPr>
-          <w:ilvl w:val="2"/>
-          <w:numId w:val="1"/>
-        </w:numPr>
-      </w:pPr>
-      <w:r>
-        <w:t xml:space="preserve">What if a post is upvoted early then never again? Will it adjust </w:t>
-      </w:r>
-      <w:r>
-        <w:t>automatically,</w:t>
-      </w:r>
-      <w:r>
-        <w:t xml:space="preserve"> or will hotness need to be updated periodically?</w:t>
-      </w:r>
-    </w:p>
-    <w:p>
-      <w:pPr>
-        <w:pStyle w:val="ListParagraph"/>
-        <w:numPr>
-          <w:ilvl w:val="3"/>
-          <w:numId w:val="1"/>
-        </w:numPr>
-      </w:pPr>
-      <w:r>
-        <w:t>Do</w:t>
-      </w:r>
-      <w:r>
-        <w:t>es hotness rating actually work?</w:t>
-      </w:r>
-    </w:p>
-    <w:p>
-      <w:pPr>
-        <w:pStyle w:val="ListParagraph"/>
-        <w:numPr>
-          <w:ilvl w:val="2"/>
-          <w:numId w:val="1"/>
-        </w:numPr>
-      </w:pPr>
-      <w:r>
-        <w:t>Add title bar</w:t>
-      </w:r>
-      <w:r>
-        <w:t xml:space="preserve"> styling</w:t>
-      </w:r>
-      <w:r>
-        <w:t xml:space="preserve"> to edit post form?</w:t>
-      </w:r>
     </w:p>
     <w:p>
       <w:pPr>

</xml_diff>